<commit_message>
Se modificó Modelo de negocio.docx, se agregó Modelos UML Iteracion_02.eap y PPT_Flujograma - Proceso Mejorado
</commit_message>
<xml_diff>
--- a/repository/S.A.P.O/Producto/Iteraciones/Iteracion_02/01_Documento_Negocio/Modelo de negocio.docx
+++ b/repository/S.A.P.O/Producto/Iteraciones/Iteracion_02/01_Documento_Negocio/Modelo de negocio.docx
@@ -1,6 +1,6 @@
 
 <file path=word/document.xml><?xml version="1.0" encoding="utf-8"?>
-<w:document xmlns:ve="http://schemas.openxmlformats.org/markup-compatibility/2006" xmlns:o="urn:schemas-microsoft-com:office:office" xmlns:r="http://schemas.openxmlformats.org/officeDocument/2006/relationships" xmlns:m="http://schemas.openxmlformats.org/officeDocument/2006/math" xmlns:v="urn:schemas-microsoft-com:vml" xmlns:wp="http://schemas.openxmlformats.org/drawingml/2006/wordprocessingDrawing" xmlns:w10="urn:schemas-microsoft-com:office:word" xmlns:w="http://schemas.openxmlformats.org/wordprocessingml/2006/main" xmlns:wne="http://schemas.microsoft.com/office/word/2006/wordml">
+<w:document xmlns:wpc="http://schemas.microsoft.com/office/word/2010/wordprocessingCanvas" xmlns:mc="http://schemas.openxmlformats.org/markup-compatibility/2006" xmlns:o="urn:schemas-microsoft-com:office:office" xmlns:r="http://schemas.openxmlformats.org/officeDocument/2006/relationships" xmlns:m="http://schemas.openxmlformats.org/officeDocument/2006/math" xmlns:v="urn:schemas-microsoft-com:vml" xmlns:wp14="http://schemas.microsoft.com/office/word/2010/wordprocessingDrawing" xmlns:wp="http://schemas.openxmlformats.org/drawingml/2006/wordprocessingDrawing" xmlns:w10="urn:schemas-microsoft-com:office:word" xmlns:w="http://schemas.openxmlformats.org/wordprocessingml/2006/main" xmlns:w14="http://schemas.microsoft.com/office/word/2010/wordml" xmlns:w15="http://schemas.microsoft.com/office/word/2012/wordml" xmlns:wpg="http://schemas.microsoft.com/office/word/2010/wordprocessingGroup" xmlns:wpi="http://schemas.microsoft.com/office/word/2010/wordprocessingInk" xmlns:wne="http://schemas.microsoft.com/office/word/2006/wordml" xmlns:wps="http://schemas.microsoft.com/office/word/2010/wordprocessingShape" mc:Ignorable="w14 w15 wp14">
   <w:body>
     <w:sdt>
       <w:sdtPr>
@@ -93,7 +93,7 @@
               <w:sz w:val="48"/>
               <w:szCs w:val="48"/>
             </w:rPr>
-            <w:pict>
+            <w:object w:dxaOrig="1440" w:dyaOrig="1440">
               <v:shapetype id="_x0000_t75" coordsize="21600,21600" o:spt="75" o:preferrelative="t" path="m@4@5l@4@11@9@11@9@5xe" filled="f" stroked="f">
                 <v:stroke joinstyle="miter"/>
                 <v:formulas>
@@ -113,12 +113,12 @@
                 <v:path o:extrusionok="f" gradientshapeok="t" o:connecttype="rect"/>
                 <o:lock v:ext="edit" aspectratio="t"/>
               </v:shapetype>
-              <v:shape id="_x0000_s1033" type="#_x0000_t75" style="position:absolute;left:0;text-align:left;margin-left:185.3pt;margin-top:11.25pt;width:79.95pt;height:86.15pt;z-index:251667456" wrapcoords="-133 0 -133 21477 21600 21477 21600 0 -133 0">
+              <v:shape id="_x0000_s1033" type="#_x0000_t75" style="position:absolute;left:0;text-align:left;margin-left:185.3pt;margin-top:11.25pt;width:79.95pt;height:86.15pt;z-index:251661312" wrapcoords="-133 0 -133 21477 21600 21477 21600 0 -133 0">
                 <v:imagedata r:id="rId9" o:title=""/>
                 <w10:wrap type="tight"/>
               </v:shape>
-              <o:OLEObject Type="Embed" ProgID="PBrush" ShapeID="_x0000_s1033" DrawAspect="Content" ObjectID="_1437658867" r:id="rId10"/>
-            </w:pict>
+              <o:OLEObject Type="Embed" ProgID="PBrush" ShapeID="_x0000_s1033" DrawAspect="Content" ObjectID="_1438253350" r:id="rId10"/>
+            </w:object>
           </w:r>
           <w:r>
             <w:rPr>
@@ -152,7 +152,7 @@
               <w:noProof/>
             </w:rPr>
             <w:pict>
-              <v:rect id="_x0000_s1026" style="position:absolute;margin-left:0;margin-top:0;width:624.25pt;height:63pt;z-index:251660288;mso-width-percent:1050;mso-height-percent:900;mso-position-horizontal:center;mso-position-horizontal-relative:page;mso-position-vertical:bottom;mso-position-vertical-relative:page;mso-width-percent:1050;mso-height-percent:900;mso-height-relative:top-margin-area" o:allowincell="f" fillcolor="#548dd4 [1951]" strokecolor="#548dd4 [1951]">
+              <v:rect id="_x0000_s1026" style="position:absolute;margin-left:0;margin-top:0;width:624.25pt;height:63pt;z-index:251656192;mso-width-percent:1050;mso-height-percent:900;mso-position-horizontal:center;mso-position-horizontal-relative:page;mso-position-vertical:bottom;mso-position-vertical-relative:page;mso-width-percent:1050;mso-height-percent:900;mso-height-relative:top-margin-area" o:allowincell="f" fillcolor="#548dd4 [1951]" strokecolor="#548dd4 [1951]">
                 <w10:wrap anchorx="page" anchory="page"/>
               </v:rect>
             </w:pict>
@@ -163,7 +163,7 @@
               <w:noProof/>
             </w:rPr>
             <w:pict>
-              <v:rect id="_x0000_s1029" style="position:absolute;margin-left:0;margin-top:0;width:7.15pt;height:883.2pt;z-index:251663360;mso-height-percent:1050;mso-position-horizontal:center;mso-position-horizontal-relative:left-margin-area;mso-position-vertical:center;mso-position-vertical-relative:page;mso-height-percent:1050" o:allowincell="f" fillcolor="white [3212]" strokecolor="#31849b [2408]">
+              <v:rect id="_x0000_s1029" style="position:absolute;margin-left:0;margin-top:0;width:7.15pt;height:883.2pt;z-index:251659264;mso-height-percent:1050;mso-position-horizontal:center;mso-position-horizontal-relative:left-margin-area;mso-position-vertical:center;mso-position-vertical-relative:page;mso-height-percent:1050" o:allowincell="f" fillcolor="white [3212]" strokecolor="#31849b [2408]">
                 <w10:wrap anchorx="margin" anchory="page"/>
               </v:rect>
             </w:pict>
@@ -174,7 +174,7 @@
               <w:noProof/>
             </w:rPr>
             <w:pict>
-              <v:rect id="_x0000_s1028" style="position:absolute;margin-left:0;margin-top:0;width:7.15pt;height:883.2pt;z-index:251662336;mso-height-percent:1050;mso-position-horizontal:center;mso-position-horizontal-relative:right-margin-area;mso-position-vertical:center;mso-position-vertical-relative:page;mso-height-percent:1050" o:allowincell="f" fillcolor="white [3212]" strokecolor="#31849b [2408]">
+              <v:rect id="_x0000_s1028" style="position:absolute;margin-left:0;margin-top:0;width:7.15pt;height:883.2pt;z-index:251658240;mso-height-percent:1050;mso-position-horizontal:center;mso-position-horizontal-relative:right-margin-area;mso-position-vertical:center;mso-position-vertical-relative:page;mso-height-percent:1050" o:allowincell="f" fillcolor="white [3212]" strokecolor="#31849b [2408]">
                 <w10:wrap anchorx="page" anchory="page"/>
               </v:rect>
             </w:pict>
@@ -185,7 +185,7 @@
               <w:noProof/>
             </w:rPr>
             <w:pict>
-              <v:rect id="_x0000_s1027" style="position:absolute;margin-left:0;margin-top:0;width:624.25pt;height:63pt;z-index:251661312;mso-width-percent:1050;mso-height-percent:900;mso-position-horizontal:center;mso-position-horizontal-relative:page;mso-position-vertical:top;mso-position-vertical-relative:top-margin-area;mso-width-percent:1050;mso-height-percent:900;mso-height-relative:top-margin-area" o:allowincell="f" fillcolor="#548dd4 [1951]" strokecolor="#548dd4 [1951]">
+              <v:rect id="_x0000_s1027" style="position:absolute;margin-left:0;margin-top:0;width:624.25pt;height:63pt;z-index:251657216;mso-width-percent:1050;mso-height-percent:900;mso-position-horizontal:center;mso-position-horizontal-relative:page;mso-position-vertical:top;mso-position-vertical-relative:top-margin-area;mso-width-percent:1050;mso-height-percent:900;mso-height-relative:top-margin-area" o:allowincell="f" fillcolor="#548dd4 [1951]" strokecolor="#548dd4 [1951]">
                 <w10:wrap anchorx="page" anchory="margin"/>
               </v:rect>
             </w:pict>
@@ -200,12 +200,10 @@
             </w:rPr>
             <w:alias w:val="Título"/>
             <w:id w:val="14700071"/>
-            <w:placeholder>
-              <w:docPart w:val="D51ACF564613405EB0E35219915C6AC7"/>
-            </w:placeholder>
             <w:dataBinding w:prefixMappings="xmlns:ns0='http://schemas.openxmlformats.org/package/2006/metadata/core-properties' xmlns:ns1='http://purl.org/dc/elements/1.1/'" w:xpath="/ns0:coreProperties[1]/ns1:title[1]" w:storeItemID="{6C3C8BC8-F283-45AE-878A-BAB7291924A1}"/>
             <w:text/>
           </w:sdtPr>
+          <w:sdtEndPr/>
           <w:sdtContent>
             <w:p>
               <w:pPr>
@@ -251,6 +249,7 @@
             <w:dataBinding w:prefixMappings="xmlns:ns0='http://schemas.openxmlformats.org/package/2006/metadata/core-properties' xmlns:ns1='http://purl.org/dc/elements/1.1/'" w:xpath="/ns0:coreProperties[1]/ns1:subject[1]" w:storeItemID="{6C3C8BC8-F283-45AE-878A-BAB7291924A1}"/>
             <w:text/>
           </w:sdtPr>
+          <w:sdtEndPr/>
           <w:sdtContent>
             <w:p>
               <w:pPr>
@@ -300,7 +299,7 @@
                 <v:stroke joinstyle="miter"/>
                 <v:path gradientshapeok="t" o:connecttype="rect"/>
               </v:shapetype>
-              <v:shape id="_x0000_s1031" type="#_x0000_t202" style="position:absolute;margin-left:-32.85pt;margin-top:19.05pt;width:258.3pt;height:164.35pt;z-index:-251651072" strokecolor="white [3212]">
+              <v:shape id="_x0000_s1031" type="#_x0000_t202" style="position:absolute;margin-left:-32.85pt;margin-top:19.05pt;width:258.3pt;height:164.35pt;z-index:-251656192" strokecolor="white [3212]">
                 <v:textbox style="mso-next-textbox:#_x0000_s1031">
                   <w:txbxContent>
                     <w:p>
@@ -370,12 +369,21 @@
                           <w:szCs w:val="28"/>
                         </w:rPr>
                       </w:pPr>
+                      <w:proofErr w:type="spellStart"/>
                       <w:r>
                         <w:rPr>
                           <w:rFonts w:ascii="Arial" w:hAnsi="Arial" w:cs="Arial"/>
                           <w:szCs w:val="28"/>
                         </w:rPr>
-                        <w:t>Biancato, Enzo</w:t>
+                        <w:t>Biancato</w:t>
+                      </w:r>
+                      <w:proofErr w:type="spellEnd"/>
+                      <w:r>
+                        <w:rPr>
+                          <w:rFonts w:ascii="Arial" w:hAnsi="Arial" w:cs="Arial"/>
+                          <w:szCs w:val="28"/>
+                        </w:rPr>
+                        <w:t>, Enzo</w:t>
                       </w:r>
                       <w:r>
                         <w:rPr>
@@ -529,12 +537,21 @@
                           <w:szCs w:val="28"/>
                         </w:rPr>
                       </w:pPr>
+                      <w:proofErr w:type="spellStart"/>
                       <w:r>
                         <w:rPr>
                           <w:rFonts w:ascii="Arial" w:hAnsi="Arial" w:cs="Arial"/>
                           <w:szCs w:val="28"/>
                         </w:rPr>
-                        <w:t>Gastañaga, Iris Nancy (Titular)</w:t>
+                        <w:t>Gastañaga</w:t>
+                      </w:r>
+                      <w:proofErr w:type="spellEnd"/>
+                      <w:r>
+                        <w:rPr>
+                          <w:rFonts w:ascii="Arial" w:hAnsi="Arial" w:cs="Arial"/>
+                          <w:szCs w:val="28"/>
+                        </w:rPr>
+                        <w:t>, Iris Nancy (Titular)</w:t>
                       </w:r>
                     </w:p>
                     <w:p>
@@ -546,12 +563,21 @@
                           <w:szCs w:val="28"/>
                         </w:rPr>
                       </w:pPr>
+                      <w:proofErr w:type="spellStart"/>
                       <w:r>
                         <w:rPr>
                           <w:rFonts w:ascii="Arial" w:hAnsi="Arial" w:cs="Arial"/>
                           <w:szCs w:val="28"/>
                         </w:rPr>
-                        <w:t>Savi, Cecilia Andrea (JTP)</w:t>
+                        <w:t>Savi</w:t>
+                      </w:r>
+                      <w:proofErr w:type="spellEnd"/>
+                      <w:r>
+                        <w:rPr>
+                          <w:rFonts w:ascii="Arial" w:hAnsi="Arial" w:cs="Arial"/>
+                          <w:szCs w:val="28"/>
+                        </w:rPr>
+                        <w:t>, Cecilia Andrea (JTP)</w:t>
                       </w:r>
                     </w:p>
                     <w:p>
@@ -698,12 +724,25 @@
               <w:szCs w:val="32"/>
             </w:rPr>
           </w:pPr>
-          <w:r>
+        </w:p>
+        <w:p>
+          <w:pPr>
+            <w:tabs>
+              <w:tab w:val="left" w:pos="2027"/>
+            </w:tabs>
             <w:rPr>
               <w:rFonts w:ascii="Arial" w:hAnsi="Arial" w:cs="Arial"/>
               <w:sz w:val="32"/>
               <w:szCs w:val="32"/>
             </w:rPr>
+          </w:pPr>
+          <w:r>
+            <w:rPr>
+              <w:rFonts w:ascii="Arial" w:hAnsi="Arial" w:cs="Arial"/>
+              <w:sz w:val="32"/>
+              <w:szCs w:val="32"/>
+            </w:rPr>
+            <w:lastRenderedPageBreak/>
             <w:t>Historial de Versiones</w:t>
           </w:r>
         </w:p>
@@ -719,7 +758,7 @@
               <w:insideV w:val="single" w:sz="4" w:space="0" w:color="auto"/>
             </w:tblBorders>
             <w:shd w:val="clear" w:color="auto" w:fill="800000"/>
-            <w:tblLook w:val="01E0"/>
+            <w:tblLook w:val="01E0" w:firstRow="1" w:lastRow="1" w:firstColumn="1" w:lastColumn="1" w:noHBand="0" w:noVBand="0"/>
           </w:tblPr>
           <w:tblGrid>
             <w:gridCol w:w="1605"/>
@@ -750,7 +789,6 @@
                     <w:rFonts w:ascii="Arial" w:hAnsi="Arial" w:cs="Arial"/>
                     <w:b/>
                   </w:rPr>
-                  <w:lastRenderedPageBreak/>
                   <w:t>Versión</w:t>
                 </w:r>
               </w:p>
@@ -996,19 +1034,29 @@
                     <w:rFonts w:ascii="Arial" w:hAnsi="Arial" w:cs="Arial"/>
                     <w:szCs w:val="28"/>
                   </w:rPr>
-                  <w:t>Se modifico la Introducción al Documento. Se actualizo el proceso de registro, búsqueda y atención de pacientes</w:t>
-                </w:r>
-              </w:p>
-              <w:p>
-                <w:pPr>
-                  <w:spacing w:after="0" w:line="240" w:lineRule="auto"/>
-                  <w:ind w:left="360"/>
-                  <w:jc w:val="center"/>
+                  <w:t xml:space="preserve">Se </w:t>
+                </w:r>
+                <w:r>
                   <w:rPr>
                     <w:rFonts w:ascii="Arial" w:hAnsi="Arial" w:cs="Arial"/>
                     <w:szCs w:val="28"/>
                   </w:rPr>
-                </w:pPr>
+                  <w:t>modificó</w:t>
+                </w:r>
+                <w:r>
+                  <w:rPr>
+                    <w:rFonts w:ascii="Arial" w:hAnsi="Arial" w:cs="Arial"/>
+                    <w:szCs w:val="28"/>
+                  </w:rPr>
+                  <w:t xml:space="preserve"> la Introducción al Documento. Se actualizo el proceso de registro, búsqueda y atención de pacientes</w:t>
+                </w:r>
+                <w:r>
+                  <w:rPr>
+                    <w:rFonts w:ascii="Arial" w:hAnsi="Arial" w:cs="Arial"/>
+                    <w:szCs w:val="28"/>
+                  </w:rPr>
+                  <w:t>.</w:t>
+                </w:r>
               </w:p>
             </w:tc>
             <w:tc>
@@ -1159,6 +1207,105 @@
               </w:p>
             </w:tc>
           </w:tr>
+          <w:tr>
+            <w:tc>
+              <w:tcPr>
+                <w:tcW w:w="886" w:type="pct"/>
+                <w:shd w:val="clear" w:color="auto" w:fill="FFFFFF"/>
+                <w:vAlign w:val="center"/>
+              </w:tcPr>
+              <w:p>
+                <w:pPr>
+                  <w:spacing w:after="0" w:line="240" w:lineRule="auto"/>
+                  <w:ind w:left="360"/>
+                  <w:rPr>
+                    <w:rFonts w:ascii="Arial" w:hAnsi="Arial" w:cs="Arial"/>
+                    <w:szCs w:val="28"/>
+                  </w:rPr>
+                </w:pPr>
+                <w:r>
+                  <w:rPr>
+                    <w:rFonts w:ascii="Arial" w:hAnsi="Arial" w:cs="Arial"/>
+                    <w:szCs w:val="28"/>
+                  </w:rPr>
+                  <w:t>1.3</w:t>
+                </w:r>
+              </w:p>
+            </w:tc>
+            <w:tc>
+              <w:tcPr>
+                <w:tcW w:w="1729" w:type="pct"/>
+                <w:shd w:val="clear" w:color="auto" w:fill="FFFFFF"/>
+                <w:vAlign w:val="center"/>
+              </w:tcPr>
+              <w:p>
+                <w:pPr>
+                  <w:spacing w:after="0" w:line="240" w:lineRule="auto"/>
+                  <w:ind w:left="360"/>
+                  <w:jc w:val="center"/>
+                  <w:rPr>
+                    <w:rFonts w:ascii="Arial" w:hAnsi="Arial" w:cs="Arial"/>
+                    <w:szCs w:val="28"/>
+                  </w:rPr>
+                </w:pPr>
+                <w:r>
+                  <w:rPr>
+                    <w:rFonts w:ascii="Arial" w:hAnsi="Arial" w:cs="Arial"/>
+                    <w:szCs w:val="28"/>
+                  </w:rPr>
+                  <w:t xml:space="preserve">Revisión del modelo de negocio. Se modificó el flujograma y se agregaron reglas de negocio. </w:t>
+                </w:r>
+              </w:p>
+            </w:tc>
+            <w:tc>
+              <w:tcPr>
+                <w:tcW w:w="987" w:type="pct"/>
+                <w:shd w:val="clear" w:color="auto" w:fill="FFFFFF"/>
+                <w:vAlign w:val="center"/>
+              </w:tcPr>
+              <w:p>
+                <w:pPr>
+                  <w:spacing w:after="0" w:line="240" w:lineRule="auto"/>
+                  <w:ind w:left="360"/>
+                  <w:rPr>
+                    <w:rFonts w:ascii="Arial" w:hAnsi="Arial" w:cs="Arial"/>
+                    <w:szCs w:val="28"/>
+                  </w:rPr>
+                </w:pPr>
+                <w:r>
+                  <w:rPr>
+                    <w:rFonts w:ascii="Arial" w:hAnsi="Arial" w:cs="Arial"/>
+                    <w:szCs w:val="28"/>
+                  </w:rPr>
+                  <w:t>17/08/2013</w:t>
+                </w:r>
+              </w:p>
+            </w:tc>
+            <w:tc>
+              <w:tcPr>
+                <w:tcW w:w="1398" w:type="pct"/>
+                <w:shd w:val="clear" w:color="auto" w:fill="FFFFFF"/>
+                <w:vAlign w:val="center"/>
+              </w:tcPr>
+              <w:p>
+                <w:pPr>
+                  <w:spacing w:after="0" w:line="240" w:lineRule="auto"/>
+                  <w:ind w:left="360"/>
+                  <w:rPr>
+                    <w:rFonts w:ascii="Arial" w:hAnsi="Arial" w:cs="Arial"/>
+                    <w:szCs w:val="28"/>
+                  </w:rPr>
+                </w:pPr>
+                <w:r>
+                  <w:rPr>
+                    <w:rFonts w:ascii="Arial" w:hAnsi="Arial" w:cs="Arial"/>
+                    <w:szCs w:val="28"/>
+                  </w:rPr>
+                  <w:t>Spesot, Alexis; López, Ignacio</w:t>
+                </w:r>
+              </w:p>
+            </w:tc>
+          </w:tr>
         </w:tbl>
         <w:p>
           <w:pPr>
@@ -1188,8 +1335,6 @@
             </w:rPr>
             <w:br w:type="page"/>
           </w:r>
-          <w:bookmarkStart w:id="0" w:name="_GoBack"/>
-          <w:bookmarkEnd w:id="0"/>
         </w:p>
         <w:p>
           <w:pPr>
@@ -1243,7 +1388,6 @@
                   <w:tab w:val="right" w:leader="dot" w:pos="8828"/>
                 </w:tabs>
                 <w:rPr>
-                  <w:rFonts w:ascii="Arial" w:hAnsi="Arial" w:cs="Arial"/>
                   <w:noProof/>
                 </w:rPr>
               </w:pPr>
@@ -1256,18 +1400,16 @@
               <w:r>
                 <w:fldChar w:fldCharType="separate"/>
               </w:r>
-              <w:hyperlink w:anchor="_Toc363915943" w:history="1">
+              <w:hyperlink w:anchor="_Toc364501997" w:history="1">
                 <w:r>
                   <w:rPr>
                     <w:rStyle w:val="Hipervnculo"/>
-                    <w:rFonts w:ascii="Arial" w:hAnsi="Arial" w:cs="Arial"/>
                     <w:noProof/>
                   </w:rPr>
                   <w:t>Modelo de negocio</w:t>
                 </w:r>
                 <w:r>
                   <w:rPr>
-                    <w:rFonts w:ascii="Arial" w:hAnsi="Arial" w:cs="Arial"/>
                     <w:noProof/>
                     <w:webHidden/>
                   </w:rPr>
@@ -1275,7 +1417,6 @@
                 </w:r>
                 <w:r>
                   <w:rPr>
-                    <w:rFonts w:ascii="Arial" w:hAnsi="Arial" w:cs="Arial"/>
                     <w:noProof/>
                     <w:webHidden/>
                   </w:rPr>
@@ -1283,22 +1424,19 @@
                 </w:r>
                 <w:r>
                   <w:rPr>
-                    <w:rFonts w:ascii="Arial" w:hAnsi="Arial" w:cs="Arial"/>
-                    <w:noProof/>
-                    <w:webHidden/>
-                  </w:rPr>
-                  <w:instrText xml:space="preserve"> PAGEREF _Toc363915943 \h </w:instrText>
-                </w:r>
-                <w:r>
-                  <w:rPr>
-                    <w:rFonts w:ascii="Arial" w:hAnsi="Arial" w:cs="Arial"/>
-                    <w:noProof/>
-                    <w:webHidden/>
-                  </w:rPr>
-                </w:r>
-                <w:r>
-                  <w:rPr>
-                    <w:rFonts w:ascii="Arial" w:hAnsi="Arial" w:cs="Arial"/>
+                    <w:noProof/>
+                    <w:webHidden/>
+                  </w:rPr>
+                  <w:instrText xml:space="preserve"> PAGEREF _Toc364501997 \h </w:instrText>
+                </w:r>
+                <w:r>
+                  <w:rPr>
+                    <w:noProof/>
+                    <w:webHidden/>
+                  </w:rPr>
+                </w:r>
+                <w:r>
+                  <w:rPr>
                     <w:noProof/>
                     <w:webHidden/>
                   </w:rPr>
@@ -1306,7 +1444,6 @@
                 </w:r>
                 <w:r>
                   <w:rPr>
-                    <w:rFonts w:ascii="Arial" w:hAnsi="Arial" w:cs="Arial"/>
                     <w:noProof/>
                     <w:webHidden/>
                   </w:rPr>
@@ -1314,395 +1451,6 @@
                 </w:r>
                 <w:r>
                   <w:rPr>
-                    <w:rFonts w:ascii="Arial" w:hAnsi="Arial" w:cs="Arial"/>
-                    <w:noProof/>
-                    <w:webHidden/>
-                  </w:rPr>
-                  <w:fldChar w:fldCharType="end"/>
-                </w:r>
-              </w:hyperlink>
-            </w:p>
-            <w:p>
-              <w:pPr>
-                <w:pStyle w:val="TDC2"/>
-                <w:tabs>
-                  <w:tab w:val="right" w:leader="dot" w:pos="8828"/>
-                </w:tabs>
-                <w:rPr>
-                  <w:rFonts w:ascii="Arial" w:hAnsi="Arial" w:cs="Arial"/>
-                  <w:noProof/>
-                </w:rPr>
-              </w:pPr>
-              <w:hyperlink w:anchor="_Toc363915944" w:history="1">
-                <w:r>
-                  <w:rPr>
-                    <w:rStyle w:val="Hipervnculo"/>
-                    <w:rFonts w:ascii="Arial" w:hAnsi="Arial" w:cs="Arial"/>
-                    <w:noProof/>
-                  </w:rPr>
-                  <w:t>Introducción</w:t>
-                </w:r>
-                <w:r>
-                  <w:rPr>
-                    <w:rFonts w:ascii="Arial" w:hAnsi="Arial" w:cs="Arial"/>
-                    <w:noProof/>
-                    <w:webHidden/>
-                  </w:rPr>
-                  <w:tab/>
-                </w:r>
-                <w:r>
-                  <w:rPr>
-                    <w:rFonts w:ascii="Arial" w:hAnsi="Arial" w:cs="Arial"/>
-                    <w:noProof/>
-                    <w:webHidden/>
-                  </w:rPr>
-                  <w:fldChar w:fldCharType="begin"/>
-                </w:r>
-                <w:r>
-                  <w:rPr>
-                    <w:rFonts w:ascii="Arial" w:hAnsi="Arial" w:cs="Arial"/>
-                    <w:noProof/>
-                    <w:webHidden/>
-                  </w:rPr>
-                  <w:instrText xml:space="preserve"> PAGEREF _Toc363915944 \h </w:instrText>
-                </w:r>
-                <w:r>
-                  <w:rPr>
-                    <w:rFonts w:ascii="Arial" w:hAnsi="Arial" w:cs="Arial"/>
-                    <w:noProof/>
-                    <w:webHidden/>
-                  </w:rPr>
-                </w:r>
-                <w:r>
-                  <w:rPr>
-                    <w:rFonts w:ascii="Arial" w:hAnsi="Arial" w:cs="Arial"/>
-                    <w:noProof/>
-                    <w:webHidden/>
-                  </w:rPr>
-                  <w:fldChar w:fldCharType="separate"/>
-                </w:r>
-                <w:r>
-                  <w:rPr>
-                    <w:rFonts w:ascii="Arial" w:hAnsi="Arial" w:cs="Arial"/>
-                    <w:noProof/>
-                    <w:webHidden/>
-                  </w:rPr>
-                  <w:t>4</w:t>
-                </w:r>
-                <w:r>
-                  <w:rPr>
-                    <w:rFonts w:ascii="Arial" w:hAnsi="Arial" w:cs="Arial"/>
-                    <w:noProof/>
-                    <w:webHidden/>
-                  </w:rPr>
-                  <w:fldChar w:fldCharType="end"/>
-                </w:r>
-              </w:hyperlink>
-            </w:p>
-            <w:p>
-              <w:pPr>
-                <w:pStyle w:val="TDC2"/>
-                <w:tabs>
-                  <w:tab w:val="right" w:leader="dot" w:pos="8828"/>
-                </w:tabs>
-                <w:rPr>
-                  <w:rFonts w:ascii="Arial" w:hAnsi="Arial" w:cs="Arial"/>
-                  <w:noProof/>
-                </w:rPr>
-              </w:pPr>
-              <w:hyperlink w:anchor="_Toc363915945" w:history="1">
-                <w:r>
-                  <w:rPr>
-                    <w:rStyle w:val="Hipervnculo"/>
-                    <w:rFonts w:ascii="Arial" w:hAnsi="Arial" w:cs="Arial"/>
-                    <w:noProof/>
-                  </w:rPr>
-                  <w:t>Propuesta de proceso mejorado</w:t>
-                </w:r>
-                <w:r>
-                  <w:rPr>
-                    <w:rFonts w:ascii="Arial" w:hAnsi="Arial" w:cs="Arial"/>
-                    <w:noProof/>
-                    <w:webHidden/>
-                  </w:rPr>
-                  <w:tab/>
-                </w:r>
-                <w:r>
-                  <w:rPr>
-                    <w:rFonts w:ascii="Arial" w:hAnsi="Arial" w:cs="Arial"/>
-                    <w:noProof/>
-                    <w:webHidden/>
-                  </w:rPr>
-                  <w:fldChar w:fldCharType="begin"/>
-                </w:r>
-                <w:r>
-                  <w:rPr>
-                    <w:rFonts w:ascii="Arial" w:hAnsi="Arial" w:cs="Arial"/>
-                    <w:noProof/>
-                    <w:webHidden/>
-                  </w:rPr>
-                  <w:instrText xml:space="preserve"> PAGEREF _Toc363915945 \h </w:instrText>
-                </w:r>
-                <w:r>
-                  <w:rPr>
-                    <w:rFonts w:ascii="Arial" w:hAnsi="Arial" w:cs="Arial"/>
-                    <w:noProof/>
-                    <w:webHidden/>
-                  </w:rPr>
-                </w:r>
-                <w:r>
-                  <w:rPr>
-                    <w:rFonts w:ascii="Arial" w:hAnsi="Arial" w:cs="Arial"/>
-                    <w:noProof/>
-                    <w:webHidden/>
-                  </w:rPr>
-                  <w:fldChar w:fldCharType="separate"/>
-                </w:r>
-                <w:r>
-                  <w:rPr>
-                    <w:rFonts w:ascii="Arial" w:hAnsi="Arial" w:cs="Arial"/>
-                    <w:noProof/>
-                    <w:webHidden/>
-                  </w:rPr>
-                  <w:t>5</w:t>
-                </w:r>
-                <w:r>
-                  <w:rPr>
-                    <w:rFonts w:ascii="Arial" w:hAnsi="Arial" w:cs="Arial"/>
-                    <w:noProof/>
-                    <w:webHidden/>
-                  </w:rPr>
-                  <w:fldChar w:fldCharType="end"/>
-                </w:r>
-              </w:hyperlink>
-            </w:p>
-            <w:p>
-              <w:pPr>
-                <w:pStyle w:val="TDC3"/>
-                <w:tabs>
-                  <w:tab w:val="right" w:leader="dot" w:pos="8828"/>
-                </w:tabs>
-                <w:rPr>
-                  <w:rFonts w:ascii="Arial" w:hAnsi="Arial" w:cs="Arial"/>
-                  <w:noProof/>
-                </w:rPr>
-              </w:pPr>
-              <w:hyperlink w:anchor="_Toc363915946" w:history="1">
-                <w:r>
-                  <w:rPr>
-                    <w:rStyle w:val="Hipervnculo"/>
-                    <w:rFonts w:ascii="Arial" w:hAnsi="Arial" w:cs="Arial"/>
-                    <w:noProof/>
-                    <w:spacing w:val="5"/>
-                  </w:rPr>
-                  <w:t>Proceso de Registro de Pacientes</w:t>
-                </w:r>
-                <w:r>
-                  <w:rPr>
-                    <w:rFonts w:ascii="Arial" w:hAnsi="Arial" w:cs="Arial"/>
-                    <w:noProof/>
-                    <w:webHidden/>
-                  </w:rPr>
-                  <w:tab/>
-                </w:r>
-                <w:r>
-                  <w:rPr>
-                    <w:rFonts w:ascii="Arial" w:hAnsi="Arial" w:cs="Arial"/>
-                    <w:noProof/>
-                    <w:webHidden/>
-                  </w:rPr>
-                  <w:fldChar w:fldCharType="begin"/>
-                </w:r>
-                <w:r>
-                  <w:rPr>
-                    <w:rFonts w:ascii="Arial" w:hAnsi="Arial" w:cs="Arial"/>
-                    <w:noProof/>
-                    <w:webHidden/>
-                  </w:rPr>
-                  <w:instrText xml:space="preserve"> PAGEREF _Toc363915946 \h </w:instrText>
-                </w:r>
-                <w:r>
-                  <w:rPr>
-                    <w:rFonts w:ascii="Arial" w:hAnsi="Arial" w:cs="Arial"/>
-                    <w:noProof/>
-                    <w:webHidden/>
-                  </w:rPr>
-                </w:r>
-                <w:r>
-                  <w:rPr>
-                    <w:rFonts w:ascii="Arial" w:hAnsi="Arial" w:cs="Arial"/>
-                    <w:noProof/>
-                    <w:webHidden/>
-                  </w:rPr>
-                  <w:fldChar w:fldCharType="separate"/>
-                </w:r>
-                <w:r>
-                  <w:rPr>
-                    <w:rFonts w:ascii="Arial" w:hAnsi="Arial" w:cs="Arial"/>
-                    <w:noProof/>
-                    <w:webHidden/>
-                  </w:rPr>
-                  <w:t>5</w:t>
-                </w:r>
-                <w:r>
-                  <w:rPr>
-                    <w:rFonts w:ascii="Arial" w:hAnsi="Arial" w:cs="Arial"/>
-                    <w:noProof/>
-                    <w:webHidden/>
-                  </w:rPr>
-                  <w:fldChar w:fldCharType="end"/>
-                </w:r>
-              </w:hyperlink>
-            </w:p>
-            <w:p>
-              <w:pPr>
-                <w:pStyle w:val="TDC3"/>
-                <w:tabs>
-                  <w:tab w:val="right" w:leader="dot" w:pos="8828"/>
-                </w:tabs>
-                <w:rPr>
-                  <w:rFonts w:ascii="Arial" w:hAnsi="Arial" w:cs="Arial"/>
-                  <w:noProof/>
-                </w:rPr>
-              </w:pPr>
-              <w:hyperlink w:anchor="_Toc363915947" w:history="1">
-                <w:r>
-                  <w:rPr>
-                    <w:rStyle w:val="Hipervnculo"/>
-                    <w:rFonts w:ascii="Arial" w:hAnsi="Arial" w:cs="Arial"/>
-                    <w:noProof/>
-                    <w:spacing w:val="5"/>
-                  </w:rPr>
-                  <w:t>Proceso de Búsqueda de Pacientes</w:t>
-                </w:r>
-                <w:r>
-                  <w:rPr>
-                    <w:rFonts w:ascii="Arial" w:hAnsi="Arial" w:cs="Arial"/>
-                    <w:noProof/>
-                    <w:webHidden/>
-                  </w:rPr>
-                  <w:tab/>
-                </w:r>
-                <w:r>
-                  <w:rPr>
-                    <w:rFonts w:ascii="Arial" w:hAnsi="Arial" w:cs="Arial"/>
-                    <w:noProof/>
-                    <w:webHidden/>
-                  </w:rPr>
-                  <w:fldChar w:fldCharType="begin"/>
-                </w:r>
-                <w:r>
-                  <w:rPr>
-                    <w:rFonts w:ascii="Arial" w:hAnsi="Arial" w:cs="Arial"/>
-                    <w:noProof/>
-                    <w:webHidden/>
-                  </w:rPr>
-                  <w:instrText xml:space="preserve"> PAGEREF _Toc363915947 \h </w:instrText>
-                </w:r>
-                <w:r>
-                  <w:rPr>
-                    <w:rFonts w:ascii="Arial" w:hAnsi="Arial" w:cs="Arial"/>
-                    <w:noProof/>
-                    <w:webHidden/>
-                  </w:rPr>
-                </w:r>
-                <w:r>
-                  <w:rPr>
-                    <w:rFonts w:ascii="Arial" w:hAnsi="Arial" w:cs="Arial"/>
-                    <w:noProof/>
-                    <w:webHidden/>
-                  </w:rPr>
-                  <w:fldChar w:fldCharType="separate"/>
-                </w:r>
-                <w:r>
-                  <w:rPr>
-                    <w:rFonts w:ascii="Arial" w:hAnsi="Arial" w:cs="Arial"/>
-                    <w:noProof/>
-                    <w:webHidden/>
-                  </w:rPr>
-                  <w:t>7</w:t>
-                </w:r>
-                <w:r>
-                  <w:rPr>
-                    <w:rFonts w:ascii="Arial" w:hAnsi="Arial" w:cs="Arial"/>
-                    <w:noProof/>
-                    <w:webHidden/>
-                  </w:rPr>
-                  <w:fldChar w:fldCharType="end"/>
-                </w:r>
-              </w:hyperlink>
-            </w:p>
-            <w:p>
-              <w:pPr>
-                <w:pStyle w:val="TDC3"/>
-                <w:tabs>
-                  <w:tab w:val="right" w:leader="dot" w:pos="8828"/>
-                </w:tabs>
-                <w:rPr>
-                  <w:rFonts w:ascii="Arial" w:hAnsi="Arial" w:cs="Arial"/>
-                  <w:noProof/>
-                </w:rPr>
-              </w:pPr>
-              <w:hyperlink w:anchor="_Toc363915948" w:history="1">
-                <w:r>
-                  <w:rPr>
-                    <w:rStyle w:val="Hipervnculo"/>
-                    <w:rFonts w:ascii="Arial" w:hAnsi="Arial" w:cs="Arial"/>
-                    <w:noProof/>
-                    <w:spacing w:val="5"/>
-                  </w:rPr>
-                  <w:t>Proceso de Atención de Pacientes</w:t>
-                </w:r>
-                <w:r>
-                  <w:rPr>
-                    <w:rFonts w:ascii="Arial" w:hAnsi="Arial" w:cs="Arial"/>
-                    <w:noProof/>
-                    <w:webHidden/>
-                  </w:rPr>
-                  <w:tab/>
-                </w:r>
-                <w:r>
-                  <w:rPr>
-                    <w:rFonts w:ascii="Arial" w:hAnsi="Arial" w:cs="Arial"/>
-                    <w:noProof/>
-                    <w:webHidden/>
-                  </w:rPr>
-                  <w:fldChar w:fldCharType="begin"/>
-                </w:r>
-                <w:r>
-                  <w:rPr>
-                    <w:rFonts w:ascii="Arial" w:hAnsi="Arial" w:cs="Arial"/>
-                    <w:noProof/>
-                    <w:webHidden/>
-                  </w:rPr>
-                  <w:instrText xml:space="preserve"> PAGEREF _Toc363915948 \h </w:instrText>
-                </w:r>
-                <w:r>
-                  <w:rPr>
-                    <w:rFonts w:ascii="Arial" w:hAnsi="Arial" w:cs="Arial"/>
-                    <w:noProof/>
-                    <w:webHidden/>
-                  </w:rPr>
-                </w:r>
-                <w:r>
-                  <w:rPr>
-                    <w:rFonts w:ascii="Arial" w:hAnsi="Arial" w:cs="Arial"/>
-                    <w:noProof/>
-                    <w:webHidden/>
-                  </w:rPr>
-                  <w:fldChar w:fldCharType="separate"/>
-                </w:r>
-                <w:r>
-                  <w:rPr>
-                    <w:rFonts w:ascii="Arial" w:hAnsi="Arial" w:cs="Arial"/>
-                    <w:noProof/>
-                    <w:webHidden/>
-                  </w:rPr>
-                  <w:t>7</w:t>
-                </w:r>
-                <w:r>
-                  <w:rPr>
-                    <w:rFonts w:ascii="Arial" w:hAnsi="Arial" w:cs="Arial"/>
                     <w:noProof/>
                     <w:webHidden/>
                   </w:rPr>
@@ -1720,37 +1468,291 @@
                   <w:noProof/>
                 </w:rPr>
               </w:pPr>
-              <w:hyperlink w:anchor="_Toc363915949" w:history="1">
+              <w:hyperlink w:anchor="_Toc364501998" w:history="1">
                 <w:r>
                   <w:rPr>
                     <w:rStyle w:val="Hipervnculo"/>
-                    <w:rFonts w:ascii="Arial" w:hAnsi="Arial" w:cs="Arial"/>
+                    <w:noProof/>
+                  </w:rPr>
+                  <w:t>Introducción</w:t>
+                </w:r>
+                <w:r>
+                  <w:rPr>
+                    <w:noProof/>
+                    <w:webHidden/>
+                  </w:rPr>
+                  <w:tab/>
+                </w:r>
+                <w:r>
+                  <w:rPr>
+                    <w:noProof/>
+                    <w:webHidden/>
+                  </w:rPr>
+                  <w:fldChar w:fldCharType="begin"/>
+                </w:r>
+                <w:r>
+                  <w:rPr>
+                    <w:noProof/>
+                    <w:webHidden/>
+                  </w:rPr>
+                  <w:instrText xml:space="preserve"> PAGEREF _Toc364501998 \h </w:instrText>
+                </w:r>
+                <w:r>
+                  <w:rPr>
+                    <w:noProof/>
+                    <w:webHidden/>
+                  </w:rPr>
+                </w:r>
+                <w:r>
+                  <w:rPr>
+                    <w:noProof/>
+                    <w:webHidden/>
+                  </w:rPr>
+                  <w:fldChar w:fldCharType="separate"/>
+                </w:r>
+                <w:r>
+                  <w:rPr>
+                    <w:noProof/>
+                    <w:webHidden/>
+                  </w:rPr>
+                  <w:t>4</w:t>
+                </w:r>
+                <w:r>
+                  <w:rPr>
+                    <w:noProof/>
+                    <w:webHidden/>
+                  </w:rPr>
+                  <w:fldChar w:fldCharType="end"/>
+                </w:r>
+              </w:hyperlink>
+            </w:p>
+            <w:p>
+              <w:pPr>
+                <w:pStyle w:val="TDC2"/>
+                <w:tabs>
+                  <w:tab w:val="right" w:leader="dot" w:pos="8828"/>
+                </w:tabs>
+                <w:rPr>
+                  <w:noProof/>
+                </w:rPr>
+              </w:pPr>
+              <w:hyperlink w:anchor="_Toc364501999" w:history="1">
+                <w:r>
+                  <w:rPr>
+                    <w:rStyle w:val="Hipervnculo"/>
+                    <w:noProof/>
+                  </w:rPr>
+                  <w:t>Propuesta de proceso mejorado</w:t>
+                </w:r>
+                <w:r>
+                  <w:rPr>
+                    <w:noProof/>
+                    <w:webHidden/>
+                  </w:rPr>
+                  <w:tab/>
+                </w:r>
+                <w:r>
+                  <w:rPr>
+                    <w:noProof/>
+                    <w:webHidden/>
+                  </w:rPr>
+                  <w:fldChar w:fldCharType="begin"/>
+                </w:r>
+                <w:r>
+                  <w:rPr>
+                    <w:noProof/>
+                    <w:webHidden/>
+                  </w:rPr>
+                  <w:instrText xml:space="preserve"> PAGEREF _Toc364501999 \h </w:instrText>
+                </w:r>
+                <w:r>
+                  <w:rPr>
+                    <w:noProof/>
+                    <w:webHidden/>
+                  </w:rPr>
+                </w:r>
+                <w:r>
+                  <w:rPr>
+                    <w:noProof/>
+                    <w:webHidden/>
+                  </w:rPr>
+                  <w:fldChar w:fldCharType="separate"/>
+                </w:r>
+                <w:r>
+                  <w:rPr>
+                    <w:noProof/>
+                    <w:webHidden/>
+                  </w:rPr>
+                  <w:t>5</w:t>
+                </w:r>
+                <w:r>
+                  <w:rPr>
+                    <w:noProof/>
+                    <w:webHidden/>
+                  </w:rPr>
+                  <w:fldChar w:fldCharType="end"/>
+                </w:r>
+              </w:hyperlink>
+            </w:p>
+            <w:p>
+              <w:pPr>
+                <w:pStyle w:val="TDC3"/>
+                <w:tabs>
+                  <w:tab w:val="right" w:leader="dot" w:pos="8828"/>
+                </w:tabs>
+                <w:rPr>
+                  <w:noProof/>
+                </w:rPr>
+              </w:pPr>
+              <w:hyperlink w:anchor="_Toc364502000" w:history="1">
+                <w:r>
+                  <w:rPr>
+                    <w:rStyle w:val="Hipervnculo"/>
                     <w:noProof/>
                     <w:spacing w:val="5"/>
                   </w:rPr>
-                  <w:t>Mapa global de los pro</w:t>
-                </w:r>
+                  <w:t>Proceso de Registro de Pacientes</w:t>
+                </w:r>
+                <w:r>
+                  <w:rPr>
+                    <w:noProof/>
+                    <w:webHidden/>
+                  </w:rPr>
+                  <w:tab/>
+                </w:r>
+                <w:r>
+                  <w:rPr>
+                    <w:noProof/>
+                    <w:webHidden/>
+                  </w:rPr>
+                  <w:fldChar w:fldCharType="begin"/>
+                </w:r>
+                <w:r>
+                  <w:rPr>
+                    <w:noProof/>
+                    <w:webHidden/>
+                  </w:rPr>
+                  <w:instrText xml:space="preserve"> PAGEREF _Toc364502000 \h </w:instrText>
+                </w:r>
+                <w:r>
+                  <w:rPr>
+                    <w:noProof/>
+                    <w:webHidden/>
+                  </w:rPr>
+                </w:r>
+                <w:r>
+                  <w:rPr>
+                    <w:noProof/>
+                    <w:webHidden/>
+                  </w:rPr>
+                  <w:fldChar w:fldCharType="separate"/>
+                </w:r>
+                <w:r>
+                  <w:rPr>
+                    <w:noProof/>
+                    <w:webHidden/>
+                  </w:rPr>
+                  <w:t>5</w:t>
+                </w:r>
+                <w:r>
+                  <w:rPr>
+                    <w:noProof/>
+                    <w:webHidden/>
+                  </w:rPr>
+                  <w:fldChar w:fldCharType="end"/>
+                </w:r>
+              </w:hyperlink>
+            </w:p>
+            <w:p>
+              <w:pPr>
+                <w:pStyle w:val="TDC3"/>
+                <w:tabs>
+                  <w:tab w:val="right" w:leader="dot" w:pos="8828"/>
+                </w:tabs>
+                <w:rPr>
+                  <w:noProof/>
+                </w:rPr>
+              </w:pPr>
+              <w:hyperlink w:anchor="_Toc364502001" w:history="1">
                 <w:r>
                   <w:rPr>
                     <w:rStyle w:val="Hipervnculo"/>
-                    <w:rFonts w:ascii="Arial" w:hAnsi="Arial" w:cs="Arial"/>
                     <w:noProof/>
                     <w:spacing w:val="5"/>
                   </w:rPr>
-                  <w:t>c</w:t>
-                </w:r>
+                  <w:t>Proceso de Búsqueda de Pacientes</w:t>
+                </w:r>
+                <w:r>
+                  <w:rPr>
+                    <w:noProof/>
+                    <w:webHidden/>
+                  </w:rPr>
+                  <w:tab/>
+                </w:r>
+                <w:r>
+                  <w:rPr>
+                    <w:noProof/>
+                    <w:webHidden/>
+                  </w:rPr>
+                  <w:fldChar w:fldCharType="begin"/>
+                </w:r>
+                <w:r>
+                  <w:rPr>
+                    <w:noProof/>
+                    <w:webHidden/>
+                  </w:rPr>
+                  <w:instrText xml:space="preserve"> PAGEREF _Toc364502001 \h </w:instrText>
+                </w:r>
+                <w:r>
+                  <w:rPr>
+                    <w:noProof/>
+                    <w:webHidden/>
+                  </w:rPr>
+                </w:r>
+                <w:r>
+                  <w:rPr>
+                    <w:noProof/>
+                    <w:webHidden/>
+                  </w:rPr>
+                  <w:fldChar w:fldCharType="separate"/>
+                </w:r>
+                <w:r>
+                  <w:rPr>
+                    <w:noProof/>
+                    <w:webHidden/>
+                  </w:rPr>
+                  <w:t>7</w:t>
+                </w:r>
+                <w:r>
+                  <w:rPr>
+                    <w:noProof/>
+                    <w:webHidden/>
+                  </w:rPr>
+                  <w:fldChar w:fldCharType="end"/>
+                </w:r>
+              </w:hyperlink>
+            </w:p>
+            <w:p>
+              <w:pPr>
+                <w:pStyle w:val="TDC3"/>
+                <w:tabs>
+                  <w:tab w:val="right" w:leader="dot" w:pos="8828"/>
+                </w:tabs>
+                <w:rPr>
+                  <w:noProof/>
+                </w:rPr>
+              </w:pPr>
+              <w:hyperlink w:anchor="_Toc364502002" w:history="1">
                 <w:r>
                   <w:rPr>
                     <w:rStyle w:val="Hipervnculo"/>
-                    <w:rFonts w:ascii="Arial" w:hAnsi="Arial" w:cs="Arial"/>
                     <w:noProof/>
                     <w:spacing w:val="5"/>
                   </w:rPr>
-                  <w:t>esos de entorno</w:t>
-                </w:r>
-                <w:r>
-                  <w:rPr>
-                    <w:rFonts w:ascii="Arial" w:hAnsi="Arial" w:cs="Arial"/>
+                  <w:t>Proceso de Atención de Pacientes</w:t>
+                </w:r>
+                <w:r>
+                  <w:rPr>
                     <w:noProof/>
                     <w:webHidden/>
                   </w:rPr>
@@ -1758,7 +1760,6 @@
                 </w:r>
                 <w:r>
                   <w:rPr>
-                    <w:rFonts w:ascii="Arial" w:hAnsi="Arial" w:cs="Arial"/>
                     <w:noProof/>
                     <w:webHidden/>
                   </w:rPr>
@@ -1766,22 +1767,19 @@
                 </w:r>
                 <w:r>
                   <w:rPr>
-                    <w:rFonts w:ascii="Arial" w:hAnsi="Arial" w:cs="Arial"/>
-                    <w:noProof/>
-                    <w:webHidden/>
-                  </w:rPr>
-                  <w:instrText xml:space="preserve"> PAGEREF _Toc363915949 \h </w:instrText>
-                </w:r>
-                <w:r>
-                  <w:rPr>
-                    <w:rFonts w:ascii="Arial" w:hAnsi="Arial" w:cs="Arial"/>
-                    <w:noProof/>
-                    <w:webHidden/>
-                  </w:rPr>
-                </w:r>
-                <w:r>
-                  <w:rPr>
-                    <w:rFonts w:ascii="Arial" w:hAnsi="Arial" w:cs="Arial"/>
+                    <w:noProof/>
+                    <w:webHidden/>
+                  </w:rPr>
+                  <w:instrText xml:space="preserve"> PAGEREF _Toc364502002 \h </w:instrText>
+                </w:r>
+                <w:r>
+                  <w:rPr>
+                    <w:noProof/>
+                    <w:webHidden/>
+                  </w:rPr>
+                </w:r>
+                <w:r>
+                  <w:rPr>
                     <w:noProof/>
                     <w:webHidden/>
                   </w:rPr>
@@ -1789,7 +1787,75 @@
                 </w:r>
                 <w:r>
                   <w:rPr>
-                    <w:rFonts w:ascii="Arial" w:hAnsi="Arial" w:cs="Arial"/>
+                    <w:noProof/>
+                    <w:webHidden/>
+                  </w:rPr>
+                  <w:t>7</w:t>
+                </w:r>
+                <w:r>
+                  <w:rPr>
+                    <w:noProof/>
+                    <w:webHidden/>
+                  </w:rPr>
+                  <w:fldChar w:fldCharType="end"/>
+                </w:r>
+              </w:hyperlink>
+            </w:p>
+            <w:p>
+              <w:pPr>
+                <w:pStyle w:val="TDC2"/>
+                <w:tabs>
+                  <w:tab w:val="right" w:leader="dot" w:pos="8828"/>
+                </w:tabs>
+                <w:rPr>
+                  <w:noProof/>
+                </w:rPr>
+              </w:pPr>
+              <w:hyperlink w:anchor="_Toc364502003" w:history="1">
+                <w:r>
+                  <w:rPr>
+                    <w:rStyle w:val="Hipervnculo"/>
+                    <w:noProof/>
+                    <w:spacing w:val="5"/>
+                  </w:rPr>
+                  <w:t>Mapa global de los procesos de entorno</w:t>
+                </w:r>
+                <w:r>
+                  <w:rPr>
+                    <w:noProof/>
+                    <w:webHidden/>
+                  </w:rPr>
+                  <w:tab/>
+                </w:r>
+                <w:r>
+                  <w:rPr>
+                    <w:noProof/>
+                    <w:webHidden/>
+                  </w:rPr>
+                  <w:fldChar w:fldCharType="begin"/>
+                </w:r>
+                <w:r>
+                  <w:rPr>
+                    <w:noProof/>
+                    <w:webHidden/>
+                  </w:rPr>
+                  <w:instrText xml:space="preserve"> PAGEREF _Toc364502003 \h </w:instrText>
+                </w:r>
+                <w:r>
+                  <w:rPr>
+                    <w:noProof/>
+                    <w:webHidden/>
+                  </w:rPr>
+                </w:r>
+                <w:r>
+                  <w:rPr>
+                    <w:noProof/>
+                    <w:webHidden/>
+                  </w:rPr>
+                  <w:fldChar w:fldCharType="separate"/>
+                </w:r>
+                <w:r>
+                  <w:rPr>
                     <w:noProof/>
                     <w:webHidden/>
                   </w:rPr>
@@ -1797,7 +1863,74 @@
                 </w:r>
                 <w:r>
                   <w:rPr>
-                    <w:rFonts w:ascii="Arial" w:hAnsi="Arial" w:cs="Arial"/>
+                    <w:noProof/>
+                    <w:webHidden/>
+                  </w:rPr>
+                  <w:fldChar w:fldCharType="end"/>
+                </w:r>
+              </w:hyperlink>
+            </w:p>
+            <w:p>
+              <w:pPr>
+                <w:pStyle w:val="TDC3"/>
+                <w:tabs>
+                  <w:tab w:val="right" w:leader="dot" w:pos="8828"/>
+                </w:tabs>
+                <w:rPr>
+                  <w:noProof/>
+                </w:rPr>
+              </w:pPr>
+              <w:hyperlink w:anchor="_Toc364502004" w:history="1">
+                <w:r>
+                  <w:rPr>
+                    <w:rStyle w:val="Hipervnculo"/>
+                    <w:noProof/>
+                  </w:rPr>
+                  <w:t>Reglas de Negocio del proceso mejorado</w:t>
+                </w:r>
+                <w:r>
+                  <w:rPr>
+                    <w:noProof/>
+                    <w:webHidden/>
+                  </w:rPr>
+                  <w:tab/>
+                </w:r>
+                <w:r>
+                  <w:rPr>
+                    <w:noProof/>
+                    <w:webHidden/>
+                  </w:rPr>
+                  <w:fldChar w:fldCharType="begin"/>
+                </w:r>
+                <w:r>
+                  <w:rPr>
+                    <w:noProof/>
+                    <w:webHidden/>
+                  </w:rPr>
+                  <w:instrText xml:space="preserve"> PAGEREF _Toc364502004 \h </w:instrText>
+                </w:r>
+                <w:r>
+                  <w:rPr>
+                    <w:noProof/>
+                    <w:webHidden/>
+                  </w:rPr>
+                </w:r>
+                <w:r>
+                  <w:rPr>
+                    <w:noProof/>
+                    <w:webHidden/>
+                  </w:rPr>
+                  <w:fldChar w:fldCharType="separate"/>
+                </w:r>
+                <w:r>
+                  <w:rPr>
+                    <w:noProof/>
+                    <w:webHidden/>
+                  </w:rPr>
+                  <w:t>10</w:t>
+                </w:r>
+                <w:r>
+                  <w:rPr>
                     <w:noProof/>
                     <w:webHidden/>
                   </w:rPr>
@@ -1858,24 +1991,24 @@
           <w:pPr>
             <w:pStyle w:val="Ttulo1"/>
           </w:pPr>
-          <w:bookmarkStart w:id="1" w:name="_Toc358465131"/>
-          <w:bookmarkStart w:id="2" w:name="_Toc363915943"/>
+          <w:bookmarkStart w:id="0" w:name="_Toc358465131"/>
+          <w:bookmarkStart w:id="1" w:name="_Toc364501997"/>
           <w:r>
             <w:lastRenderedPageBreak/>
             <w:t>Modelo de negocio</w:t>
           </w:r>
+          <w:bookmarkEnd w:id="0"/>
           <w:bookmarkEnd w:id="1"/>
+        </w:p>
+        <w:p>
+          <w:pPr>
+            <w:pStyle w:val="Ttulo2"/>
+          </w:pPr>
+          <w:bookmarkStart w:id="2" w:name="_Toc364501998"/>
+          <w:r>
+            <w:t>Introducción</w:t>
+          </w:r>
           <w:bookmarkEnd w:id="2"/>
-        </w:p>
-        <w:p>
-          <w:pPr>
-            <w:pStyle w:val="Ttulo2"/>
-          </w:pPr>
-          <w:bookmarkStart w:id="3" w:name="_Toc363915944"/>
-          <w:r>
-            <w:t>Introducción</w:t>
-          </w:r>
-          <w:bookmarkEnd w:id="3"/>
         </w:p>
         <w:p>
           <w:pPr>
@@ -1926,16 +2059,16 @@
             <w:pStyle w:val="Ttulo2"/>
             <w:jc w:val="both"/>
           </w:pPr>
-          <w:bookmarkStart w:id="4" w:name="_Toc356660543"/>
-          <w:bookmarkStart w:id="5" w:name="_Toc358465133"/>
-          <w:bookmarkStart w:id="6" w:name="_Toc363915945"/>
+          <w:bookmarkStart w:id="3" w:name="_Toc356660543"/>
+          <w:bookmarkStart w:id="4" w:name="_Toc358465133"/>
+          <w:bookmarkStart w:id="5" w:name="_Toc364501999"/>
           <w:r>
             <w:lastRenderedPageBreak/>
             <w:t>Propuesta de proceso mejorado</w:t>
           </w:r>
+          <w:bookmarkEnd w:id="3"/>
           <w:bookmarkEnd w:id="4"/>
           <w:bookmarkEnd w:id="5"/>
-          <w:bookmarkEnd w:id="6"/>
         </w:p>
         <w:p>
           <w:pPr>
@@ -1949,7 +2082,21 @@
             <w:rPr>
               <w:rFonts w:ascii="Arial" w:eastAsia="Times New Roman" w:hAnsi="Arial" w:cs="Arial"/>
             </w:rPr>
-            <w:t>Los siguientes flujogramas muestran paso a paso el proceso de atención a los pacientes en la facultad luego de haber implementado las mejoras  propuestas.</w:t>
+            <w:t xml:space="preserve">Los siguientes </w:t>
+          </w:r>
+          <w:proofErr w:type="spellStart"/>
+          <w:r>
+            <w:rPr>
+              <w:rFonts w:ascii="Arial" w:eastAsia="Times New Roman" w:hAnsi="Arial" w:cs="Arial"/>
+            </w:rPr>
+            <w:t>flujogramas</w:t>
+          </w:r>
+          <w:proofErr w:type="spellEnd"/>
+          <w:r>
+            <w:rPr>
+              <w:rFonts w:ascii="Arial" w:eastAsia="Times New Roman" w:hAnsi="Arial" w:cs="Arial"/>
+            </w:rPr>
+            <w:t xml:space="preserve"> muestran paso a paso el proceso de atención a los pacientes en la facultad luego de haber implementado las mejoras  propuestas.</w:t>
           </w:r>
         </w:p>
         <w:p>
@@ -1987,9 +2134,9 @@
               <w:sz w:val="24"/>
             </w:rPr>
           </w:pPr>
-          <w:bookmarkStart w:id="7" w:name="_Toc356660544"/>
-          <w:bookmarkStart w:id="8" w:name="_Toc358465134"/>
-          <w:bookmarkStart w:id="9" w:name="_Toc363915946"/>
+          <w:bookmarkStart w:id="6" w:name="_Toc356660544"/>
+          <w:bookmarkStart w:id="7" w:name="_Toc358465134"/>
+          <w:bookmarkStart w:id="8" w:name="_Toc364502000"/>
           <w:r>
             <w:rPr>
               <w:rStyle w:val="Textoennegrita"/>
@@ -2000,7 +2147,7 @@
             </w:rPr>
             <w:t>Proceso de Registro de Paciente</w:t>
           </w:r>
-          <w:bookmarkEnd w:id="7"/>
+          <w:bookmarkEnd w:id="6"/>
           <w:r>
             <w:rPr>
               <w:rStyle w:val="Textoennegrita"/>
@@ -2011,8 +2158,8 @@
             </w:rPr>
             <w:t>s</w:t>
           </w:r>
+          <w:bookmarkEnd w:id="7"/>
           <w:bookmarkEnd w:id="8"/>
-          <w:bookmarkEnd w:id="9"/>
         </w:p>
         <w:p>
           <w:pPr>
@@ -2047,6 +2194,7 @@
             </w:rPr>
             <w:br/>
           </w:r>
+          <w:bookmarkStart w:id="9" w:name="_GoBack"/>
           <w:r>
             <w:rPr>
               <w:rFonts w:ascii="Times New Roman" w:eastAsia="Times New Roman" w:hAnsi="Times New Roman" w:cs="Times New Roman"/>
@@ -2056,9 +2204,9 @@
             </w:rPr>
             <w:drawing>
               <wp:inline distT="0" distB="0" distL="0" distR="0">
-                <wp:extent cx="5485667" cy="4131651"/>
-                <wp:effectExtent l="19050" t="0" r="733" b="0"/>
-                <wp:docPr id="9" name="Imagen 1" descr="https://lh3.googleusercontent.com/Osowvf-7bvCMajcuVV15AWsbNAeYEdWkDIeO1SB7eegC--eXfmzXnW5fg5A1VtMw9bTcEcpJTigAh-v8bDpyuboYVh2Oy3PMzxc1hX77hAQCBzzuv3m7fP528A"/>
+                <wp:extent cx="5605780" cy="4220845"/>
+                <wp:effectExtent l="0" t="0" r="0" b="0"/>
+                <wp:docPr id="5" name="Imagen 5" descr="C:\Users\alespe\Desktop\S.A.P.O\Producto\Iteraciones\Iteracion_02\01_Documento_Negocio\PPT_Flujograma - Proceso Mejorado\Diapositiva1.JPG"/>
                 <wp:cNvGraphicFramePr>
                   <a:graphicFrameLocks xmlns:a="http://schemas.openxmlformats.org/drawingml/2006/main" noChangeAspect="1"/>
                 </wp:cNvGraphicFramePr>
@@ -2066,13 +2214,19 @@
                   <a:graphicData uri="http://schemas.openxmlformats.org/drawingml/2006/picture">
                     <pic:pic xmlns:pic="http://schemas.openxmlformats.org/drawingml/2006/picture">
                       <pic:nvPicPr>
-                        <pic:cNvPr id="0" name="Picture 1" descr="https://lh3.googleusercontent.com/Osowvf-7bvCMajcuVV15AWsbNAeYEdWkDIeO1SB7eegC--eXfmzXnW5fg5A1VtMw9bTcEcpJTigAh-v8bDpyuboYVh2Oy3PMzxc1hX77hAQCBzzuv3m7fP528A"/>
+                        <pic:cNvPr id="0" name="Picture 192" descr="C:\Users\alespe\Desktop\S.A.P.O\Producto\Iteraciones\Iteracion_02\01_Documento_Negocio\PPT_Flujograma - Proceso Mejorado\Diapositiva1.JPG"/>
                         <pic:cNvPicPr>
                           <a:picLocks noChangeAspect="1" noChangeArrowheads="1"/>
                         </pic:cNvPicPr>
                       </pic:nvPicPr>
                       <pic:blipFill>
-                        <a:blip r:embed="rId11"/>
+                        <a:blip r:embed="rId11">
+                          <a:extLst>
+                            <a:ext uri="{28A0092B-C50C-407E-A947-70E740481C1C}">
+                              <a14:useLocalDpi xmlns:a14="http://schemas.microsoft.com/office/drawing/2010/main" val="0"/>
+                            </a:ext>
+                          </a:extLst>
+                        </a:blip>
                         <a:srcRect/>
                         <a:stretch>
                           <a:fillRect/>
@@ -2081,17 +2235,14 @@
                       <pic:spPr bwMode="auto">
                         <a:xfrm>
                           <a:off x="0" y="0"/>
-                          <a:ext cx="5487730" cy="4133205"/>
+                          <a:ext cx="5605780" cy="4220845"/>
                         </a:xfrm>
                         <a:prstGeom prst="rect">
                           <a:avLst/>
                         </a:prstGeom>
                         <a:noFill/>
-                        <a:ln w="9525">
+                        <a:ln>
                           <a:noFill/>
-                          <a:miter lim="800000"/>
-                          <a:headEnd/>
-                          <a:tailEnd/>
                         </a:ln>
                       </pic:spPr>
                     </pic:pic>
@@ -2100,6 +2251,7 @@
               </wp:inline>
             </w:drawing>
           </w:r>
+          <w:bookmarkEnd w:id="9"/>
           <w:r>
             <w:rPr>
               <w:rFonts w:ascii="Times New Roman" w:eastAsia="Times New Roman" w:hAnsi="Times New Roman" w:cs="Times New Roman"/>
@@ -2406,7 +2558,43 @@
             <w:rPr>
               <w:rFonts w:ascii="Arial" w:eastAsia="Times New Roman" w:hAnsi="Arial" w:cs="Arial"/>
             </w:rPr>
-            <w:t>De acuerdo a los problemas encontrados el paciente se deriva a la cátedra correspondiente.  En este momento se registran en el sistema todas las cátedras que pueden dar solución a todos los problemas del paciente, en el caso de que tenga varios a solucionar.</w:t>
+            <w:t>De acuerdo a los problemas encontrados</w:t>
+          </w:r>
+          <w:r>
+            <w:rPr>
+              <w:rFonts w:ascii="Arial" w:eastAsia="Times New Roman" w:hAnsi="Arial" w:cs="Arial"/>
+            </w:rPr>
+            <w:t>,</w:t>
+          </w:r>
+          <w:r>
+            <w:rPr>
+              <w:rFonts w:ascii="Arial" w:eastAsia="Times New Roman" w:hAnsi="Arial" w:cs="Arial"/>
+            </w:rPr>
+            <w:t xml:space="preserve"> el paciente se deriva a la </w:t>
+          </w:r>
+          <w:r>
+            <w:rPr>
+              <w:rFonts w:ascii="Arial" w:eastAsia="Times New Roman" w:hAnsi="Arial" w:cs="Arial"/>
+            </w:rPr>
+            <w:t>materia</w:t>
+          </w:r>
+          <w:r>
+            <w:rPr>
+              <w:rFonts w:ascii="Arial" w:eastAsia="Times New Roman" w:hAnsi="Arial" w:cs="Arial"/>
+            </w:rPr>
+            <w:t xml:space="preserve"> correspondiente.  En este momento se registran en el sistema todas las </w:t>
+          </w:r>
+          <w:r>
+            <w:rPr>
+              <w:rFonts w:ascii="Arial" w:eastAsia="Times New Roman" w:hAnsi="Arial" w:cs="Arial"/>
+            </w:rPr>
+            <w:t>materias</w:t>
+          </w:r>
+          <w:r>
+            <w:rPr>
+              <w:rFonts w:ascii="Arial" w:eastAsia="Times New Roman" w:hAnsi="Arial" w:cs="Arial"/>
+            </w:rPr>
+            <w:t xml:space="preserve"> que pueden dar solución a todos los problemas del paciente, en el caso de que tenga varios a solucionar.</w:t>
           </w:r>
           <w:r>
             <w:rPr>
@@ -2440,7 +2628,7 @@
             <w:br/>
           </w:r>
           <w:bookmarkStart w:id="11" w:name="_Toc358465135"/>
-          <w:bookmarkStart w:id="12" w:name="_Toc363915947"/>
+          <w:bookmarkStart w:id="12" w:name="_Toc364502001"/>
           <w:r>
             <w:rPr>
               <w:rStyle w:val="Textoennegrita"/>
@@ -2504,7 +2692,7 @@
           </w:pPr>
           <w:bookmarkStart w:id="13" w:name="_Toc356660545"/>
           <w:bookmarkStart w:id="14" w:name="_Toc358465136"/>
-          <w:bookmarkStart w:id="15" w:name="_Toc363915948"/>
+          <w:bookmarkStart w:id="15" w:name="_Toc364502002"/>
           <w:r>
             <w:rPr>
               <w:rStyle w:val="Textoennegrita"/>
@@ -2559,129 +2747,67 @@
             <w:ind w:firstLine="708"/>
             <w:jc w:val="both"/>
             <w:rPr>
-              <w:rStyle w:val="Textoennegrita"/>
-              <w:sz w:val="24"/>
-            </w:rPr>
-          </w:pPr>
-          <w:r>
-            <w:rPr>
-              <w:rFonts w:ascii="Arial" w:eastAsia="Times New Roman" w:hAnsi="Arial" w:cs="Arial"/>
-            </w:rPr>
-            <w:t>Otra situación es cuando un alumno se presenta en la facultad junto con una persona que no ha sido registrado en el sistema. En esta situación, se debe efectuar primero el proceso “Registro de paciente” en el ARDDP o en el Centro de Estudiantes, descripto anteriormente. Acto seguido, se lo asigna al estudiante brindándole permiso para acceder a la historia clínica.</w:t>
-          </w:r>
-        </w:p>
-        <w:p>
-          <w:pPr>
-            <w:spacing w:after="0" w:line="240" w:lineRule="auto"/>
-            <w:jc w:val="both"/>
-            <w:rPr>
               <w:rFonts w:eastAsiaTheme="minorHAnsi"/>
               <w:sz w:val="24"/>
               <w:lang w:val="es-ES"/>
             </w:rPr>
           </w:pPr>
-        </w:p>
-        <w:p>
-          <w:pPr>
-            <w:rPr>
-              <w:rFonts w:eastAsiaTheme="minorHAnsi"/>
-              <w:sz w:val="24"/>
+          <w:r>
+            <w:rPr>
+              <w:rFonts w:ascii="Arial" w:eastAsia="Times New Roman" w:hAnsi="Arial" w:cs="Arial"/>
+            </w:rPr>
+            <w:t>Otra situación es cuando un alumno se presenta en la facultad junto con una persona que no ha sido registrado en el sistema. En esta situación, se debe efectuar primero el proceso “Registro de paciente” en el ARDDP o en el Centro de Estudiantes, descripto anteriormente. Acto seguido, se lo asigna al estudiante brindándole permiso para acceder a la historia clínica.</w:t>
+          </w:r>
+          <w:bookmarkStart w:id="16" w:name="_Toc356660546"/>
+        </w:p>
+        <w:p>
+          <w:pPr>
+            <w:rPr>
+              <w:rFonts w:ascii="Arial" w:hAnsi="Arial" w:cs="Arial"/>
+              <w:noProof/>
+              <w:color w:val="943634" w:themeColor="accent2" w:themeShade="BF"/>
+              <w:spacing w:val="5"/>
+            </w:rPr>
+          </w:pPr>
+          <w:r>
+            <w:rPr>
+              <w:rFonts w:ascii="Arial" w:eastAsiaTheme="minorHAnsi" w:hAnsi="Arial" w:cs="Arial"/>
               <w:lang w:val="es-ES"/>
             </w:rPr>
-          </w:pPr>
-          <w:bookmarkStart w:id="16" w:name="_Toc356660546"/>
-        </w:p>
-        <w:p>
-          <w:pPr>
-            <w:rPr>
-              <w:rFonts w:eastAsiaTheme="minorHAnsi"/>
-              <w:sz w:val="24"/>
-              <w:lang w:val="es-ES"/>
-            </w:rPr>
-          </w:pPr>
-        </w:p>
-        <w:p>
-          <w:pPr>
-            <w:rPr>
-              <w:rFonts w:eastAsiaTheme="minorHAnsi"/>
-              <w:sz w:val="24"/>
-              <w:lang w:val="es-ES"/>
-            </w:rPr>
-          </w:pPr>
-        </w:p>
-        <w:p>
-          <w:pPr>
-            <w:rPr>
-              <w:rFonts w:eastAsiaTheme="minorHAnsi"/>
-              <w:sz w:val="24"/>
-              <w:lang w:val="es-ES"/>
-            </w:rPr>
-          </w:pPr>
-        </w:p>
-        <w:p>
-          <w:pPr>
-            <w:rPr>
-              <w:rFonts w:eastAsiaTheme="minorHAnsi"/>
-              <w:sz w:val="24"/>
-              <w:lang w:val="es-ES"/>
-            </w:rPr>
-          </w:pPr>
-        </w:p>
-        <w:p>
-          <w:pPr>
-            <w:rPr>
-              <w:rFonts w:eastAsiaTheme="minorHAnsi"/>
-              <w:sz w:val="24"/>
-              <w:lang w:val="es-ES"/>
-            </w:rPr>
-          </w:pPr>
-        </w:p>
-        <w:p>
-          <w:pPr>
-            <w:rPr>
-              <w:rFonts w:eastAsiaTheme="minorHAnsi"/>
-              <w:sz w:val="24"/>
-              <w:lang w:val="es-ES"/>
-            </w:rPr>
-          </w:pPr>
-        </w:p>
-        <w:p>
-          <w:pPr>
-            <w:rPr>
-              <w:rStyle w:val="Textoennegrita"/>
-              <w:rFonts w:ascii="Arial" w:hAnsi="Arial" w:cs="Arial"/>
-              <w:b w:val="0"/>
-              <w:bCs w:val="0"/>
-              <w:caps/>
-            </w:rPr>
-          </w:pPr>
-          <w:r>
-            <w:rPr>
-              <w:rFonts w:ascii="Arial" w:eastAsiaTheme="minorHAnsi" w:hAnsi="Arial" w:cs="Arial"/>
+            <w:t>El siguiente gráfico tiene por finalidad presentar el curso de acción para registrar un paciente</w:t>
+          </w:r>
+          <w:r>
+            <w:rPr>
+              <w:rFonts w:ascii="Arial" w:hAnsi="Arial" w:cs="Arial"/>
               <w:noProof/>
+              <w:color w:val="943634" w:themeColor="accent2" w:themeShade="BF"/>
+              <w:spacing w:val="5"/>
+            </w:rPr>
+            <w:t>.</w:t>
+          </w:r>
+        </w:p>
+        <w:p>
+          <w:pPr>
+            <w:rPr>
+              <w:rFonts w:ascii="Arial" w:hAnsi="Arial" w:cs="Arial"/>
+              <w:noProof/>
+              <w:color w:val="943634" w:themeColor="accent2" w:themeShade="BF"/>
+              <w:spacing w:val="5"/>
+            </w:rPr>
+          </w:pPr>
+          <w:r>
+            <w:rPr>
+              <w:rFonts w:ascii="Arial" w:hAnsi="Arial" w:cs="Arial"/>
+              <w:noProof/>
+              <w:color w:val="943634" w:themeColor="accent2" w:themeShade="BF"/>
+              <w:spacing w:val="5"/>
             </w:rPr>
             <w:lastRenderedPageBreak/>
             <w:drawing>
-              <wp:anchor distT="0" distB="0" distL="114300" distR="114300" simplePos="0" relativeHeight="251670528" behindDoc="1" locked="0" layoutInCell="1" allowOverlap="1">
-                <wp:simplePos x="0" y="0"/>
-                <wp:positionH relativeFrom="column">
-                  <wp:posOffset>28575</wp:posOffset>
-                </wp:positionH>
-                <wp:positionV relativeFrom="paragraph">
-                  <wp:posOffset>621030</wp:posOffset>
-                </wp:positionV>
-                <wp:extent cx="5437505" cy="4096385"/>
-                <wp:effectExtent l="19050" t="0" r="0" b="0"/>
-                <wp:wrapTight wrapText="bothSides">
-                  <wp:wrapPolygon edited="0">
-                    <wp:start x="-76" y="0"/>
-                    <wp:lineTo x="-76" y="21496"/>
-                    <wp:lineTo x="21567" y="21496"/>
-                    <wp:lineTo x="21567" y="0"/>
-                    <wp:lineTo x="-76" y="0"/>
-                  </wp:wrapPolygon>
-                </wp:wrapTight>
-                <wp:docPr id="3" name="Imagen 2" descr="https://lh3.googleusercontent.com/5fKwERQCq8fD3ec1YVSWcDoqrMlNKRqZ2-9CuEOqM5T6gau-cx_qUO5P2XyYMA6p7Ky_bfzeGRgnsiEzKHrPRbu8MSTvNhJHYkcjCt8FUak81PkJMHAufUntuw"/>
+              <wp:inline distT="0" distB="0" distL="0" distR="0" wp14:anchorId="28582483" wp14:editId="587D74FA">
+                <wp:extent cx="5605780" cy="4220845"/>
+                <wp:effectExtent l="0" t="0" r="0" b="0"/>
+                <wp:docPr id="2" name="Imagen 2" descr="C:\Users\alespe\Desktop\S.A.P.O\Producto\Iteraciones\Iteracion_02\01_Documento_Negocio\PPT_Flujograma - Proceso Mejorado\Diapositiva2.JPG"/>
                 <wp:cNvGraphicFramePr>
                   <a:graphicFrameLocks xmlns:a="http://schemas.openxmlformats.org/drawingml/2006/main" noChangeAspect="1"/>
                 </wp:cNvGraphicFramePr>
@@ -2689,13 +2815,19 @@
                   <a:graphicData uri="http://schemas.openxmlformats.org/drawingml/2006/picture">
                     <pic:pic xmlns:pic="http://schemas.openxmlformats.org/drawingml/2006/picture">
                       <pic:nvPicPr>
-                        <pic:cNvPr id="0" name="Picture 2" descr="https://lh3.googleusercontent.com/5fKwERQCq8fD3ec1YVSWcDoqrMlNKRqZ2-9CuEOqM5T6gau-cx_qUO5P2XyYMA6p7Ky_bfzeGRgnsiEzKHrPRbu8MSTvNhJHYkcjCt8FUak81PkJMHAufUntuw"/>
+                        <pic:cNvPr id="0" name="Picture 174" descr="C:\Users\alespe\Desktop\S.A.P.O\Producto\Iteraciones\Iteracion_02\01_Documento_Negocio\PPT_Flujograma - Proceso Mejorado\Diapositiva2.JPG"/>
                         <pic:cNvPicPr>
                           <a:picLocks noChangeAspect="1" noChangeArrowheads="1"/>
                         </pic:cNvPicPr>
                       </pic:nvPicPr>
                       <pic:blipFill>
-                        <a:blip r:embed="rId12"/>
+                        <a:blip r:embed="rId12">
+                          <a:extLst>
+                            <a:ext uri="{28A0092B-C50C-407E-A947-70E740481C1C}">
+                              <a14:useLocalDpi xmlns:a14="http://schemas.microsoft.com/office/drawing/2010/main" val="0"/>
+                            </a:ext>
+                          </a:extLst>
+                        </a:blip>
                         <a:srcRect/>
                         <a:stretch>
                           <a:fillRect/>
@@ -2704,69 +2836,303 @@
                       <pic:spPr bwMode="auto">
                         <a:xfrm>
                           <a:off x="0" y="0"/>
-                          <a:ext cx="5437505" cy="4096385"/>
+                          <a:ext cx="5605780" cy="4220845"/>
                         </a:xfrm>
                         <a:prstGeom prst="rect">
                           <a:avLst/>
                         </a:prstGeom>
                         <a:noFill/>
-                        <a:ln w="9525">
+                        <a:ln>
                           <a:noFill/>
-                          <a:miter lim="800000"/>
-                          <a:headEnd/>
-                          <a:tailEnd/>
                         </a:ln>
                       </pic:spPr>
                     </pic:pic>
                   </a:graphicData>
                 </a:graphic>
-              </wp:anchor>
+              </wp:inline>
             </w:drawing>
           </w:r>
-          <w:r>
-            <w:rPr>
-              <w:rFonts w:ascii="Arial" w:eastAsiaTheme="minorHAnsi" w:hAnsi="Arial" w:cs="Arial"/>
-              <w:lang w:val="es-ES"/>
-            </w:rPr>
-            <w:t>El siguiente gráfico tiene por finalidad presentar el curso de acción para registrar un paciente</w:t>
-          </w:r>
-          <w:r>
-            <w:rPr>
-              <w:rFonts w:ascii="Arial" w:hAnsi="Arial" w:cs="Arial"/>
-              <w:noProof/>
-              <w:color w:val="943634" w:themeColor="accent2" w:themeShade="BF"/>
-              <w:spacing w:val="5"/>
+        </w:p>
+        <w:p>
+          <w:pPr>
+            <w:pStyle w:val="Ttulo3"/>
+          </w:pPr>
+          <w:bookmarkStart w:id="17" w:name="_Toc364502004"/>
+        </w:p>
+        <w:p>
+          <w:pPr>
+            <w:pStyle w:val="Ttulo3"/>
+          </w:pPr>
+          <w:r>
+            <w:t>Reglas de Negocio del proceso mejorado</w:t>
+          </w:r>
+          <w:bookmarkEnd w:id="17"/>
+        </w:p>
+        <w:p>
+          <w:r>
+            <w:t>A continuación especificaremos las reglas propias del negocio:</w:t>
+          </w:r>
+        </w:p>
+        <w:p>
+          <w:pPr>
+            <w:pStyle w:val="Prrafodelista"/>
+            <w:numPr>
+              <w:ilvl w:val="0"/>
+              <w:numId w:val="3"/>
+            </w:numPr>
+          </w:pPr>
+          <w:r>
+            <w:t>No se debe modificar el funcionamiento de las cátedras.</w:t>
+          </w:r>
+        </w:p>
+        <w:p>
+          <w:pPr>
+            <w:pStyle w:val="Prrafodelista"/>
+            <w:numPr>
+              <w:ilvl w:val="0"/>
+              <w:numId w:val="3"/>
+            </w:numPr>
+          </w:pPr>
+          <w:r>
+            <w:t xml:space="preserve">Cuando un alumno se asigna un paciente, tendrá </w:t>
+          </w:r>
+          <w:r>
+            <w:t>un</w:t>
+          </w:r>
+          <w:r>
+            <w:t xml:space="preserve"> </w:t>
+          </w:r>
+          <w:r>
+            <w:t>día</w:t>
+          </w:r>
+          <w:r>
+            <w:t xml:space="preserve"> h</w:t>
+          </w:r>
+          <w:r>
+            <w:t>ábil</w:t>
+          </w:r>
+          <w:r>
+            <w:t xml:space="preserve"> para confirmar la asistencia del mismo. De igual manera se actuará cuando el alumno llegue al “Área de derivación” sin pacientes asignados y solicite uno al responsable del área.</w:t>
+          </w:r>
+        </w:p>
+        <w:p>
+          <w:pPr>
+            <w:pStyle w:val="Prrafodelista"/>
+            <w:numPr>
+              <w:ilvl w:val="0"/>
+              <w:numId w:val="3"/>
+            </w:numPr>
+          </w:pPr>
+          <w:r>
+            <w:t>Será responsabilidad del alumno cargar los datos de las atenciones que realice en tiempo y forma.</w:t>
+          </w:r>
+        </w:p>
+        <w:p>
+          <w:pPr>
+            <w:pStyle w:val="Prrafodelista"/>
+            <w:numPr>
+              <w:ilvl w:val="0"/>
+              <w:numId w:val="3"/>
+            </w:numPr>
+            <w:rPr>
+              <w:color w:val="FF0000"/>
+            </w:rPr>
+          </w:pPr>
+          <w:r>
+            <w:rPr>
+              <w:color w:val="FF0000"/>
+            </w:rPr>
+            <w:t>Cuantos pacientes por alumno</w:t>
+          </w:r>
+          <w:proofErr w:type="gramStart"/>
+          <w:r>
+            <w:rPr>
+              <w:color w:val="FF0000"/>
+            </w:rPr>
+            <w:t>?</w:t>
+          </w:r>
+          <w:proofErr w:type="gramEnd"/>
+          <w:r>
+            <w:rPr>
+              <w:color w:val="FF0000"/>
+            </w:rPr>
+            <w:t xml:space="preserve"> Por catedra</w:t>
+          </w:r>
+          <w:proofErr w:type="gramStart"/>
+          <w:r>
+            <w:rPr>
+              <w:color w:val="FF0000"/>
+            </w:rPr>
+            <w:t>?</w:t>
+          </w:r>
+          <w:proofErr w:type="gramEnd"/>
+        </w:p>
+        <w:p>
+          <w:pPr>
+            <w:pStyle w:val="Prrafodelista"/>
+            <w:numPr>
+              <w:ilvl w:val="0"/>
+              <w:numId w:val="3"/>
+            </w:numPr>
+            <w:rPr>
+              <w:color w:val="FF0000"/>
+            </w:rPr>
+          </w:pPr>
+          <w:r>
+            <w:rPr>
+              <w:color w:val="FF0000"/>
+            </w:rPr>
+            <w:t>Los profesores tendrán la posibilidad de visualizar las atenciones realizadas correspondientes a la materia que le implican.</w:t>
+          </w:r>
+        </w:p>
+        <w:p>
+          <w:pPr>
+            <w:pStyle w:val="Prrafodelista"/>
+            <w:numPr>
+              <w:ilvl w:val="0"/>
+              <w:numId w:val="3"/>
+            </w:numPr>
+            <w:rPr>
+              <w:color w:val="000000" w:themeColor="text1"/>
+            </w:rPr>
+          </w:pPr>
+          <w:r>
+            <w:rPr>
+              <w:color w:val="000000" w:themeColor="text1"/>
+            </w:rPr>
+            <w:t>El sistema de cobro de bono no puede ser modificado.</w:t>
+          </w:r>
+        </w:p>
+        <w:p>
+          <w:pPr>
+            <w:pStyle w:val="Prrafodelista"/>
+            <w:numPr>
+              <w:ilvl w:val="0"/>
+              <w:numId w:val="3"/>
+            </w:numPr>
+            <w:rPr>
+              <w:color w:val="000000" w:themeColor="text1"/>
+            </w:rPr>
+          </w:pPr>
+          <w:r>
+            <w:rPr>
+              <w:color w:val="000000" w:themeColor="text1"/>
+            </w:rPr>
+            <w:t>Un alumno solo podrá registrar atenciones para un paciente determinado, si y solo si, el paciente está asignado y confirmado. También se debe tener en cuenta que el alumno no podrá cargar atenciones de un paciente antes de la fecha de realización de la práctica. Además, contará con un período de dos días hábiles para cargar los datos de la atención.</w:t>
+          </w:r>
+        </w:p>
+        <w:p>
+          <w:pPr>
+            <w:pStyle w:val="Prrafodelista"/>
+            <w:numPr>
+              <w:ilvl w:val="0"/>
+              <w:numId w:val="3"/>
+            </w:numPr>
+          </w:pPr>
+          <w:r>
+            <w:lastRenderedPageBreak/>
+            <w:t>Si pasados dos días de la fecha pactada de una atención confirmada el alumno no ingresa los datos de la misma, ésta se considerará como no realizada.</w:t>
+          </w:r>
+        </w:p>
+        <w:p>
+          <w:pPr>
+            <w:pStyle w:val="Prrafodelista"/>
+            <w:numPr>
+              <w:ilvl w:val="0"/>
+              <w:numId w:val="3"/>
+            </w:numPr>
+            <w:rPr>
+              <w:color w:val="000000" w:themeColor="text1"/>
+            </w:rPr>
+          </w:pPr>
+          <w:r>
+            <w:rPr>
+              <w:color w:val="000000" w:themeColor="text1"/>
+            </w:rPr>
+            <w:t>Se deberá respetar el formato de Historia Clínica</w:t>
+          </w:r>
+          <w:r>
+            <w:rPr>
+              <w:color w:val="000000" w:themeColor="text1"/>
+            </w:rPr>
+            <w:t xml:space="preserve"> impuesto</w:t>
+          </w:r>
+          <w:r>
+            <w:rPr>
+              <w:color w:val="000000" w:themeColor="text1"/>
             </w:rPr>
             <w:t>.</w:t>
           </w:r>
-          <w:r>
+        </w:p>
+        <w:p>
+          <w:pPr>
+            <w:pStyle w:val="Prrafodelista"/>
+            <w:numPr>
+              <w:ilvl w:val="0"/>
+              <w:numId w:val="3"/>
+            </w:numPr>
+            <w:rPr>
+              <w:color w:val="000000" w:themeColor="text1"/>
+            </w:rPr>
+          </w:pPr>
+          <w:r>
+            <w:rPr>
+              <w:color w:val="000000" w:themeColor="text1"/>
+            </w:rPr>
+            <w:t>Cada cátedra necesita cargar datos particulares que deberían ser integrados en la Historia Clínica.</w:t>
+          </w:r>
+        </w:p>
+        <w:p>
+          <w:pPr>
             <w:rPr>
               <w:rStyle w:val="Textoennegrita"/>
               <w:rFonts w:ascii="Arial" w:hAnsi="Arial" w:cs="Arial"/>
+              <w:b w:val="0"/>
+              <w:bCs w:val="0"/>
+              <w:caps/>
+            </w:rPr>
+          </w:pPr>
+          <w:r>
+            <w:rPr>
+              <w:rStyle w:val="Textoennegrita"/>
+              <w:rFonts w:ascii="Arial" w:hAnsi="Arial" w:cs="Arial"/>
             </w:rPr>
             <w:br w:type="page"/>
           </w:r>
         </w:p>
         <w:p>
           <w:pPr>
-            <w:pStyle w:val="Ttulo2"/>
-            <w:rPr>
-              <w:bCs w:val="0"/>
+            <w:rPr>
+              <w:bCs/>
               <w:color w:val="1F497D" w:themeColor="text2"/>
               <w:spacing w:val="5"/>
             </w:rPr>
           </w:pPr>
-          <w:bookmarkStart w:id="17" w:name="_Toc358465137"/>
-          <w:bookmarkStart w:id="18" w:name="_Toc363915949"/>
+          <w:bookmarkStart w:id="18" w:name="_Toc358465137"/>
+          <w:bookmarkStart w:id="19" w:name="_Toc364502003"/>
+          <w:r>
+            <w:rPr>
+              <w:rStyle w:val="Textoennegrita"/>
+              <w:color w:val="1F497D" w:themeColor="text2"/>
+            </w:rPr>
+            <w:lastRenderedPageBreak/>
+            <w:t>Mapa global de los procesos de entorn</w:t>
+          </w:r>
+          <w:r>
+            <w:rPr>
+              <w:rStyle w:val="Textoennegrita"/>
+              <w:color w:val="1F497D" w:themeColor="text2"/>
+            </w:rPr>
+            <w:t>o</w:t>
+          </w:r>
           <w:r>
             <w:rPr>
               <w:noProof/>
               <w:color w:val="1F497D" w:themeColor="text2"/>
               <w:spacing w:val="5"/>
             </w:rPr>
-            <w:lastRenderedPageBreak/>
             <w:drawing>
-              <wp:anchor distT="0" distB="0" distL="114300" distR="114300" simplePos="0" relativeHeight="251671552" behindDoc="1" locked="0" layoutInCell="1" allowOverlap="1">
+              <wp:anchor distT="0" distB="0" distL="114300" distR="114300" simplePos="0" relativeHeight="251773952" behindDoc="1" locked="0" layoutInCell="1" allowOverlap="1" wp14:anchorId="5FFD8E48" wp14:editId="1D485CD7">
                 <wp:simplePos x="0" y="0"/>
                 <wp:positionH relativeFrom="column">
                   <wp:posOffset>17780</wp:posOffset>
@@ -2827,26 +3193,16 @@
               </wp:anchor>
             </w:drawing>
           </w:r>
-          <w:r>
-            <w:rPr>
-              <w:rStyle w:val="Textoennegrita"/>
-              <w:b/>
-              <w:bCs/>
-              <w:color w:val="1F497D" w:themeColor="text2"/>
-            </w:rPr>
-            <w:t>Mapa global de los procesos de entorn</w:t>
-          </w:r>
           <w:bookmarkEnd w:id="16"/>
-          <w:bookmarkEnd w:id="17"/>
           <w:bookmarkEnd w:id="18"/>
-          <w:r>
-            <w:rPr>
-              <w:rStyle w:val="Textoennegrita"/>
-              <w:b/>
-              <w:bCs/>
-              <w:color w:val="1F497D" w:themeColor="text2"/>
-            </w:rPr>
-            <w:t>o</w:t>
+          <w:bookmarkEnd w:id="19"/>
+          <w:r>
+            <w:rPr>
+              <w:rFonts w:ascii="Times New Roman" w:eastAsia="Times New Roman" w:hAnsi="Times New Roman" w:cs="Times New Roman"/>
+              <w:sz w:val="24"/>
+              <w:szCs w:val="24"/>
+            </w:rPr>
+            <w:t xml:space="preserve"> </w:t>
           </w:r>
           <w:r>
             <w:rPr>
@@ -2960,8 +3316,8 @@
 </file>
 
 <file path=word/endnotes.xml><?xml version="1.0" encoding="utf-8"?>
-<w:endnotes xmlns:ve="http://schemas.openxmlformats.org/markup-compatibility/2006" xmlns:o="urn:schemas-microsoft-com:office:office" xmlns:r="http://schemas.openxmlformats.org/officeDocument/2006/relationships" xmlns:m="http://schemas.openxmlformats.org/officeDocument/2006/math" xmlns:v="urn:schemas-microsoft-com:vml" xmlns:wp="http://schemas.openxmlformats.org/drawingml/2006/wordprocessingDrawing" xmlns:w10="urn:schemas-microsoft-com:office:word" xmlns:w="http://schemas.openxmlformats.org/wordprocessingml/2006/main" xmlns:wne="http://schemas.microsoft.com/office/word/2006/wordml">
-  <w:endnote w:type="separator" w:id="0">
+<w:endnotes xmlns:wpc="http://schemas.microsoft.com/office/word/2010/wordprocessingCanvas" xmlns:mc="http://schemas.openxmlformats.org/markup-compatibility/2006" xmlns:o="urn:schemas-microsoft-com:office:office" xmlns:r="http://schemas.openxmlformats.org/officeDocument/2006/relationships" xmlns:m="http://schemas.openxmlformats.org/officeDocument/2006/math" xmlns:v="urn:schemas-microsoft-com:vml" xmlns:wp14="http://schemas.microsoft.com/office/word/2010/wordprocessingDrawing" xmlns:wp="http://schemas.openxmlformats.org/drawingml/2006/wordprocessingDrawing" xmlns:w10="urn:schemas-microsoft-com:office:word" xmlns:w="http://schemas.openxmlformats.org/wordprocessingml/2006/main" xmlns:w14="http://schemas.microsoft.com/office/word/2010/wordml" xmlns:w15="http://schemas.microsoft.com/office/word/2012/wordml" xmlns:wpg="http://schemas.microsoft.com/office/word/2010/wordprocessingGroup" xmlns:wpi="http://schemas.microsoft.com/office/word/2010/wordprocessingInk" xmlns:wne="http://schemas.microsoft.com/office/word/2006/wordml" xmlns:wps="http://schemas.microsoft.com/office/word/2010/wordprocessingShape" mc:Ignorable="w14 w15 wp14">
+  <w:endnote w:type="separator" w:id="-1">
     <w:p>
       <w:pPr>
         <w:spacing w:after="0" w:line="240" w:lineRule="auto"/>
@@ -2971,7 +3327,7 @@
       </w:r>
     </w:p>
   </w:endnote>
-  <w:endnote w:type="continuationSeparator" w:id="1">
+  <w:endnote w:type="continuationSeparator" w:id="0">
     <w:p>
       <w:pPr>
         <w:spacing w:after="0" w:line="240" w:lineRule="auto"/>
@@ -2985,7 +3341,7 @@
 </file>
 
 <file path=word/footer1.xml><?xml version="1.0" encoding="utf-8"?>
-<w:ftr xmlns:ve="http://schemas.openxmlformats.org/markup-compatibility/2006" xmlns:o="urn:schemas-microsoft-com:office:office" xmlns:r="http://schemas.openxmlformats.org/officeDocument/2006/relationships" xmlns:m="http://schemas.openxmlformats.org/officeDocument/2006/math" xmlns:v="urn:schemas-microsoft-com:vml" xmlns:wp="http://schemas.openxmlformats.org/drawingml/2006/wordprocessingDrawing" xmlns:w10="urn:schemas-microsoft-com:office:word" xmlns:w="http://schemas.openxmlformats.org/wordprocessingml/2006/main" xmlns:wne="http://schemas.microsoft.com/office/word/2006/wordml">
+<w:ftr xmlns:wpc="http://schemas.microsoft.com/office/word/2010/wordprocessingCanvas" xmlns:mc="http://schemas.openxmlformats.org/markup-compatibility/2006" xmlns:o="urn:schemas-microsoft-com:office:office" xmlns:r="http://schemas.openxmlformats.org/officeDocument/2006/relationships" xmlns:m="http://schemas.openxmlformats.org/officeDocument/2006/math" xmlns:v="urn:schemas-microsoft-com:vml" xmlns:wp14="http://schemas.microsoft.com/office/word/2010/wordprocessingDrawing" xmlns:wp="http://schemas.openxmlformats.org/drawingml/2006/wordprocessingDrawing" xmlns:w10="urn:schemas-microsoft-com:office:word" xmlns:w="http://schemas.openxmlformats.org/wordprocessingml/2006/main" xmlns:w14="http://schemas.microsoft.com/office/word/2010/wordml" xmlns:w15="http://schemas.microsoft.com/office/word/2012/wordml" xmlns:wpg="http://schemas.microsoft.com/office/word/2010/wordprocessingGroup" xmlns:wpi="http://schemas.microsoft.com/office/word/2010/wordprocessingInk" xmlns:wne="http://schemas.microsoft.com/office/word/2006/wordml" xmlns:wps="http://schemas.microsoft.com/office/word/2010/wordprocessingShape" mc:Ignorable="w14 w15 wp14">
   <w:p>
     <w:pPr>
       <w:pStyle w:val="Piedepgina"/>
@@ -3051,7 +3407,7 @@
         <w:noProof/>
         <w:lang w:val="es-ES"/>
       </w:rPr>
-      <w:t>2</w:t>
+      <w:t>7</w:t>
     </w:r>
     <w:r>
       <w:rPr>
@@ -3066,16 +3422,31 @@
       </w:rPr>
       <w:t xml:space="preserve"> de </w:t>
     </w:r>
-    <w:fldSimple w:instr="NUMPAGES  \* Arabic  \* MERGEFORMAT">
-      <w:r>
-        <w:rPr>
-          <w:rFonts w:ascii="Arial" w:hAnsi="Arial" w:cs="Arial"/>
-          <w:noProof/>
-          <w:lang w:val="es-ES"/>
-        </w:rPr>
-        <w:t>10</w:t>
-      </w:r>
-    </w:fldSimple>
+    <w:r>
+      <w:fldChar w:fldCharType="begin"/>
+    </w:r>
+    <w:r>
+      <w:instrText>NUMPAGES  \* Arabic  \* MERGEFORMAT</w:instrText>
+    </w:r>
+    <w:r>
+      <w:fldChar w:fldCharType="separate"/>
+    </w:r>
+    <w:r>
+      <w:rPr>
+        <w:rFonts w:ascii="Arial" w:hAnsi="Arial" w:cs="Arial"/>
+        <w:noProof/>
+        <w:lang w:val="es-ES"/>
+      </w:rPr>
+      <w:t>11</w:t>
+    </w:r>
+    <w:r>
+      <w:rPr>
+        <w:rFonts w:ascii="Arial" w:hAnsi="Arial" w:cs="Arial"/>
+        <w:noProof/>
+        <w:lang w:val="es-ES"/>
+      </w:rPr>
+      <w:fldChar w:fldCharType="end"/>
+    </w:r>
   </w:p>
   <w:p>
     <w:pPr>
@@ -3086,8 +3457,8 @@
 </file>
 
 <file path=word/footnotes.xml><?xml version="1.0" encoding="utf-8"?>
-<w:footnotes xmlns:ve="http://schemas.openxmlformats.org/markup-compatibility/2006" xmlns:o="urn:schemas-microsoft-com:office:office" xmlns:r="http://schemas.openxmlformats.org/officeDocument/2006/relationships" xmlns:m="http://schemas.openxmlformats.org/officeDocument/2006/math" xmlns:v="urn:schemas-microsoft-com:vml" xmlns:wp="http://schemas.openxmlformats.org/drawingml/2006/wordprocessingDrawing" xmlns:w10="urn:schemas-microsoft-com:office:word" xmlns:w="http://schemas.openxmlformats.org/wordprocessingml/2006/main" xmlns:wne="http://schemas.microsoft.com/office/word/2006/wordml">
-  <w:footnote w:type="separator" w:id="0">
+<w:footnotes xmlns:wpc="http://schemas.microsoft.com/office/word/2010/wordprocessingCanvas" xmlns:mc="http://schemas.openxmlformats.org/markup-compatibility/2006" xmlns:o="urn:schemas-microsoft-com:office:office" xmlns:r="http://schemas.openxmlformats.org/officeDocument/2006/relationships" xmlns:m="http://schemas.openxmlformats.org/officeDocument/2006/math" xmlns:v="urn:schemas-microsoft-com:vml" xmlns:wp14="http://schemas.microsoft.com/office/word/2010/wordprocessingDrawing" xmlns:wp="http://schemas.openxmlformats.org/drawingml/2006/wordprocessingDrawing" xmlns:w10="urn:schemas-microsoft-com:office:word" xmlns:w="http://schemas.openxmlformats.org/wordprocessingml/2006/main" xmlns:w14="http://schemas.microsoft.com/office/word/2010/wordml" xmlns:w15="http://schemas.microsoft.com/office/word/2012/wordml" xmlns:wpg="http://schemas.microsoft.com/office/word/2010/wordprocessingGroup" xmlns:wpi="http://schemas.microsoft.com/office/word/2010/wordprocessingInk" xmlns:wne="http://schemas.microsoft.com/office/word/2006/wordml" xmlns:wps="http://schemas.microsoft.com/office/word/2010/wordprocessingShape" mc:Ignorable="w14 w15 wp14">
+  <w:footnote w:type="separator" w:id="-1">
     <w:p>
       <w:pPr>
         <w:spacing w:after="0" w:line="240" w:lineRule="auto"/>
@@ -3097,7 +3468,7 @@
       </w:r>
     </w:p>
   </w:footnote>
-  <w:footnote w:type="continuationSeparator" w:id="1">
+  <w:footnote w:type="continuationSeparator" w:id="0">
     <w:p>
       <w:pPr>
         <w:spacing w:after="0" w:line="240" w:lineRule="auto"/>
@@ -3111,7 +3482,7 @@
 </file>
 
 <file path=word/header1.xml><?xml version="1.0" encoding="utf-8"?>
-<w:hdr xmlns:ve="http://schemas.openxmlformats.org/markup-compatibility/2006" xmlns:o="urn:schemas-microsoft-com:office:office" xmlns:r="http://schemas.openxmlformats.org/officeDocument/2006/relationships" xmlns:m="http://schemas.openxmlformats.org/officeDocument/2006/math" xmlns:v="urn:schemas-microsoft-com:vml" xmlns:wp="http://schemas.openxmlformats.org/drawingml/2006/wordprocessingDrawing" xmlns:w10="urn:schemas-microsoft-com:office:word" xmlns:w="http://schemas.openxmlformats.org/wordprocessingml/2006/main" xmlns:wne="http://schemas.microsoft.com/office/word/2006/wordml">
+<w:hdr xmlns:wpc="http://schemas.microsoft.com/office/word/2010/wordprocessingCanvas" xmlns:mc="http://schemas.openxmlformats.org/markup-compatibility/2006" xmlns:o="urn:schemas-microsoft-com:office:office" xmlns:r="http://schemas.openxmlformats.org/officeDocument/2006/relationships" xmlns:m="http://schemas.openxmlformats.org/officeDocument/2006/math" xmlns:v="urn:schemas-microsoft-com:vml" xmlns:wp14="http://schemas.microsoft.com/office/word/2010/wordprocessingDrawing" xmlns:wp="http://schemas.openxmlformats.org/drawingml/2006/wordprocessingDrawing" xmlns:w10="urn:schemas-microsoft-com:office:word" xmlns:w="http://schemas.openxmlformats.org/wordprocessingml/2006/main" xmlns:w14="http://schemas.microsoft.com/office/word/2010/wordml" xmlns:w15="http://schemas.microsoft.com/office/word/2012/wordml" xmlns:wpg="http://schemas.microsoft.com/office/word/2010/wordprocessingGroup" xmlns:wpi="http://schemas.microsoft.com/office/word/2010/wordprocessingInk" xmlns:wne="http://schemas.microsoft.com/office/word/2006/wordml" xmlns:wps="http://schemas.microsoft.com/office/word/2010/wordprocessingShape" mc:Ignorable="w14 w15 wp14">
   <w:tbl>
     <w:tblPr>
       <w:tblStyle w:val="Tablaconcuadrcula"/>
@@ -3125,7 +3496,7 @@
         <w:insideV w:val="single" w:sz="12" w:space="0" w:color="365F91" w:themeColor="accent1" w:themeShade="BF"/>
       </w:tblBorders>
       <w:tblLayout w:type="fixed"/>
-      <w:tblLook w:val="04A0"/>
+      <w:tblLook w:val="04A0" w:firstRow="1" w:lastRow="0" w:firstColumn="1" w:lastColumn="0" w:noHBand="0" w:noVBand="1"/>
     </w:tblPr>
     <w:tblGrid>
       <w:gridCol w:w="1696"/>
@@ -3156,7 +3527,7 @@
               <wp:inline distT="0" distB="0" distL="0" distR="0">
                 <wp:extent cx="1019160" cy="339436"/>
                 <wp:effectExtent l="0" t="0" r="0" b="3810"/>
-                <wp:docPr id="4" name="Imagen 4"/>
+                <wp:docPr id="1" name="Imagen 1"/>
                 <wp:cNvGraphicFramePr>
                   <a:graphicFrameLocks xmlns:a="http://schemas.openxmlformats.org/drawingml/2006/main" noChangeAspect="1"/>
                 </wp:cNvGraphicFramePr>
@@ -3171,7 +3542,7 @@
                         <a:blip r:embed="rId1">
                           <a:extLst>
                             <a:ext uri="{28A0092B-C50C-407E-A947-70E740481C1C}">
-                              <a14:useLocalDpi xmlns="" xmlns:wpc="http://schemas.microsoft.com/office/word/2010/wordprocessingCanvas" xmlns:mc="http://schemas.openxmlformats.org/markup-compatibility/2006" xmlns:o="urn:schemas-microsoft-com:office:office" xmlns:v="urn:schemas-microsoft-com:vml" xmlns:wp14="http://schemas.microsoft.com/office/word/2010/wordprocessingDrawing" xmlns:w10="urn:schemas-microsoft-com:office:word" xmlns:w="http://schemas.openxmlformats.org/wordprocessingml/2006/main" xmlns:w14="http://schemas.microsoft.com/office/word/2010/wordml" xmlns:w15="http://schemas.microsoft.com/office/word/2012/wordml" xmlns:wpg="http://schemas.microsoft.com/office/word/2010/wordprocessingGroup" xmlns:wpi="http://schemas.microsoft.com/office/word/2010/wordprocessingInk" xmlns:wps="http://schemas.microsoft.com/office/word/2010/wordprocessingShape" xmlns:a14="http://schemas.microsoft.com/office/drawing/2010/main" val="0"/>
+                              <a14:useLocalDpi xmlns:a14="http://schemas.microsoft.com/office/drawing/2010/main" val="0"/>
                             </a:ext>
                           </a:extLst>
                         </a:blip>
@@ -3214,13 +3585,25 @@
             <w:rPr>
               <w:rFonts w:ascii="Arial" w:hAnsi="Arial" w:cs="Arial"/>
             </w:rPr>
-            <w:t xml:space="preserve">Producto - </w:t>
-          </w:r>
-          <w:r>
-            <w:rPr>
-              <w:rFonts w:ascii="Arial" w:hAnsi="Arial" w:cs="Arial"/>
-            </w:rPr>
-            <w:t>Documento</w:t>
+            <w:t xml:space="preserve">Producto </w:t>
+          </w:r>
+          <w:r>
+            <w:rPr>
+              <w:rFonts w:ascii="Arial" w:hAnsi="Arial" w:cs="Arial"/>
+            </w:rPr>
+            <w:t>–</w:t>
+          </w:r>
+          <w:r>
+            <w:rPr>
+              <w:rFonts w:ascii="Arial" w:hAnsi="Arial" w:cs="Arial"/>
+            </w:rPr>
+            <w:t xml:space="preserve"> </w:t>
+          </w:r>
+          <w:r>
+            <w:rPr>
+              <w:rFonts w:ascii="Arial" w:hAnsi="Arial" w:cs="Arial"/>
+            </w:rPr>
+            <w:t>Modelo de Negocio</w:t>
           </w:r>
         </w:p>
       </w:tc>
@@ -3239,7 +3622,7 @@
             <w:rPr>
               <w:rFonts w:ascii="Arial" w:hAnsi="Arial" w:cs="Arial"/>
             </w:rPr>
-            <w:t>Iteración X</w:t>
+            <w:t>Iteración 2</w:t>
           </w:r>
         </w:p>
       </w:tc>
@@ -3303,7 +3686,7 @@
 </file>
 
 <file path=word/numbering.xml><?xml version="1.0" encoding="utf-8"?>
-<w:numbering xmlns:ve="http://schemas.openxmlformats.org/markup-compatibility/2006" xmlns:o="urn:schemas-microsoft-com:office:office" xmlns:r="http://schemas.openxmlformats.org/officeDocument/2006/relationships" xmlns:m="http://schemas.openxmlformats.org/officeDocument/2006/math" xmlns:v="urn:schemas-microsoft-com:vml" xmlns:wp="http://schemas.openxmlformats.org/drawingml/2006/wordprocessingDrawing" xmlns:w10="urn:schemas-microsoft-com:office:word" xmlns:w="http://schemas.openxmlformats.org/wordprocessingml/2006/main" xmlns:wne="http://schemas.microsoft.com/office/word/2006/wordml">
+<w:numbering xmlns:wpc="http://schemas.microsoft.com/office/word/2010/wordprocessingCanvas" xmlns:mc="http://schemas.openxmlformats.org/markup-compatibility/2006" xmlns:o="urn:schemas-microsoft-com:office:office" xmlns:r="http://schemas.openxmlformats.org/officeDocument/2006/relationships" xmlns:m="http://schemas.openxmlformats.org/officeDocument/2006/math" xmlns:v="urn:schemas-microsoft-com:vml" xmlns:wp14="http://schemas.microsoft.com/office/word/2010/wordprocessingDrawing" xmlns:wp="http://schemas.openxmlformats.org/drawingml/2006/wordprocessingDrawing" xmlns:w10="urn:schemas-microsoft-com:office:word" xmlns:w="http://schemas.openxmlformats.org/wordprocessingml/2006/main" xmlns:w14="http://schemas.microsoft.com/office/word/2010/wordml" xmlns:w15="http://schemas.microsoft.com/office/word/2012/wordml" xmlns:wpg="http://schemas.microsoft.com/office/word/2010/wordprocessingGroup" xmlns:wpi="http://schemas.microsoft.com/office/word/2010/wordprocessingInk" xmlns:wne="http://schemas.microsoft.com/office/word/2006/wordml" xmlns:wps="http://schemas.microsoft.com/office/word/2010/wordprocessingShape" mc:Ignorable="w14 w15 wp14">
   <w:abstractNum w:abstractNumId="0">
     <w:nsid w:val="3D260DBB"/>
     <w:multiLevelType w:val="hybridMultilevel"/>
@@ -3396,6 +3779,119 @@
     </w:lvl>
   </w:abstractNum>
   <w:abstractNum w:abstractNumId="1">
+    <w:nsid w:val="47A25FF6"/>
+    <w:multiLevelType w:val="hybridMultilevel"/>
+    <w:tmpl w:val="73ECC93C"/>
+    <w:lvl w:ilvl="0" w:tplc="2C0A0001">
+      <w:start w:val="1"/>
+      <w:numFmt w:val="bullet"/>
+      <w:lvlText w:val=""/>
+      <w:lvlJc w:val="left"/>
+      <w:pPr>
+        <w:ind w:left="720" w:hanging="360"/>
+      </w:pPr>
+      <w:rPr>
+        <w:rFonts w:ascii="Symbol" w:hAnsi="Symbol" w:hint="default"/>
+      </w:rPr>
+    </w:lvl>
+    <w:lvl w:ilvl="1" w:tplc="2C0A0003" w:tentative="1">
+      <w:start w:val="1"/>
+      <w:numFmt w:val="bullet"/>
+      <w:lvlText w:val="o"/>
+      <w:lvlJc w:val="left"/>
+      <w:pPr>
+        <w:ind w:left="1440" w:hanging="360"/>
+      </w:pPr>
+      <w:rPr>
+        <w:rFonts w:ascii="Courier New" w:hAnsi="Courier New" w:cs="Courier New" w:hint="default"/>
+      </w:rPr>
+    </w:lvl>
+    <w:lvl w:ilvl="2" w:tplc="2C0A0005" w:tentative="1">
+      <w:start w:val="1"/>
+      <w:numFmt w:val="bullet"/>
+      <w:lvlText w:val=""/>
+      <w:lvlJc w:val="left"/>
+      <w:pPr>
+        <w:ind w:left="2160" w:hanging="360"/>
+      </w:pPr>
+      <w:rPr>
+        <w:rFonts w:ascii="Wingdings" w:hAnsi="Wingdings" w:hint="default"/>
+      </w:rPr>
+    </w:lvl>
+    <w:lvl w:ilvl="3" w:tplc="2C0A0001" w:tentative="1">
+      <w:start w:val="1"/>
+      <w:numFmt w:val="bullet"/>
+      <w:lvlText w:val=""/>
+      <w:lvlJc w:val="left"/>
+      <w:pPr>
+        <w:ind w:left="2880" w:hanging="360"/>
+      </w:pPr>
+      <w:rPr>
+        <w:rFonts w:ascii="Symbol" w:hAnsi="Symbol" w:hint="default"/>
+      </w:rPr>
+    </w:lvl>
+    <w:lvl w:ilvl="4" w:tplc="2C0A0003" w:tentative="1">
+      <w:start w:val="1"/>
+      <w:numFmt w:val="bullet"/>
+      <w:lvlText w:val="o"/>
+      <w:lvlJc w:val="left"/>
+      <w:pPr>
+        <w:ind w:left="3600" w:hanging="360"/>
+      </w:pPr>
+      <w:rPr>
+        <w:rFonts w:ascii="Courier New" w:hAnsi="Courier New" w:cs="Courier New" w:hint="default"/>
+      </w:rPr>
+    </w:lvl>
+    <w:lvl w:ilvl="5" w:tplc="2C0A0005" w:tentative="1">
+      <w:start w:val="1"/>
+      <w:numFmt w:val="bullet"/>
+      <w:lvlText w:val=""/>
+      <w:lvlJc w:val="left"/>
+      <w:pPr>
+        <w:ind w:left="4320" w:hanging="360"/>
+      </w:pPr>
+      <w:rPr>
+        <w:rFonts w:ascii="Wingdings" w:hAnsi="Wingdings" w:hint="default"/>
+      </w:rPr>
+    </w:lvl>
+    <w:lvl w:ilvl="6" w:tplc="2C0A0001" w:tentative="1">
+      <w:start w:val="1"/>
+      <w:numFmt w:val="bullet"/>
+      <w:lvlText w:val=""/>
+      <w:lvlJc w:val="left"/>
+      <w:pPr>
+        <w:ind w:left="5040" w:hanging="360"/>
+      </w:pPr>
+      <w:rPr>
+        <w:rFonts w:ascii="Symbol" w:hAnsi="Symbol" w:hint="default"/>
+      </w:rPr>
+    </w:lvl>
+    <w:lvl w:ilvl="7" w:tplc="2C0A0003" w:tentative="1">
+      <w:start w:val="1"/>
+      <w:numFmt w:val="bullet"/>
+      <w:lvlText w:val="o"/>
+      <w:lvlJc w:val="left"/>
+      <w:pPr>
+        <w:ind w:left="5760" w:hanging="360"/>
+      </w:pPr>
+      <w:rPr>
+        <w:rFonts w:ascii="Courier New" w:hAnsi="Courier New" w:cs="Courier New" w:hint="default"/>
+      </w:rPr>
+    </w:lvl>
+    <w:lvl w:ilvl="8" w:tplc="2C0A0005" w:tentative="1">
+      <w:start w:val="1"/>
+      <w:numFmt w:val="bullet"/>
+      <w:lvlText w:val=""/>
+      <w:lvlJc w:val="left"/>
+      <w:pPr>
+        <w:ind w:left="6480" w:hanging="360"/>
+      </w:pPr>
+      <w:rPr>
+        <w:rFonts w:ascii="Wingdings" w:hAnsi="Wingdings" w:hint="default"/>
+      </w:rPr>
+    </w:lvl>
+  </w:abstractNum>
+  <w:abstractNum w:abstractNumId="2">
     <w:nsid w:val="48A072D0"/>
     <w:multiLevelType w:val="hybridMultilevel"/>
     <w:tmpl w:val="31BED022"/>
@@ -3510,16 +4006,19 @@
     </w:lvl>
   </w:abstractNum>
   <w:num w:numId="1">
-    <w:abstractNumId w:val="1"/>
+    <w:abstractNumId w:val="2"/>
   </w:num>
   <w:num w:numId="2">
     <w:abstractNumId w:val="0"/>
+  </w:num>
+  <w:num w:numId="3">
+    <w:abstractNumId w:val="1"/>
   </w:num>
 </w:numbering>
 </file>
 
 <file path=word/styles.xml><?xml version="1.0" encoding="utf-8"?>
-<w:styles xmlns:r="http://schemas.openxmlformats.org/officeDocument/2006/relationships" xmlns:w="http://schemas.openxmlformats.org/wordprocessingml/2006/main">
+<w:styles xmlns:mc="http://schemas.openxmlformats.org/markup-compatibility/2006" xmlns:r="http://schemas.openxmlformats.org/officeDocument/2006/relationships" xmlns:w="http://schemas.openxmlformats.org/wordprocessingml/2006/main" xmlns:w14="http://schemas.microsoft.com/office/word/2010/wordml" xmlns:w15="http://schemas.microsoft.com/office/word/2012/wordml" mc:Ignorable="w14 w15">
   <w:docDefaults>
     <w:rPrDefault>
       <w:rPr>
@@ -3535,144 +4034,378 @@
       </w:pPr>
     </w:pPrDefault>
   </w:docDefaults>
-  <w:latentStyles w:defLockedState="0" w:defUIPriority="99" w:defSemiHidden="1" w:defUnhideWhenUsed="1" w:defQFormat="0" w:count="267">
-    <w:lsdException w:name="Normal" w:semiHidden="0" w:uiPriority="0" w:unhideWhenUsed="0" w:qFormat="1"/>
-    <w:lsdException w:name="heading 1" w:semiHidden="0" w:uiPriority="9" w:unhideWhenUsed="0" w:qFormat="1"/>
-    <w:lsdException w:name="heading 2" w:uiPriority="9" w:qFormat="1"/>
-    <w:lsdException w:name="heading 3" w:uiPriority="9" w:qFormat="1"/>
-    <w:lsdException w:name="heading 4" w:uiPriority="9" w:qFormat="1"/>
-    <w:lsdException w:name="heading 5" w:uiPriority="9" w:qFormat="1"/>
-    <w:lsdException w:name="heading 6" w:uiPriority="9" w:qFormat="1"/>
-    <w:lsdException w:name="heading 7" w:uiPriority="9" w:qFormat="1"/>
-    <w:lsdException w:name="heading 8" w:uiPriority="9" w:qFormat="1"/>
-    <w:lsdException w:name="heading 9" w:uiPriority="9" w:qFormat="1"/>
-    <w:lsdException w:name="toc 1" w:uiPriority="39"/>
-    <w:lsdException w:name="toc 2" w:uiPriority="39"/>
-    <w:lsdException w:name="toc 3" w:uiPriority="39"/>
-    <w:lsdException w:name="toc 4" w:uiPriority="39"/>
-    <w:lsdException w:name="toc 5" w:uiPriority="39"/>
-    <w:lsdException w:name="toc 6" w:uiPriority="39"/>
-    <w:lsdException w:name="toc 7" w:uiPriority="39"/>
-    <w:lsdException w:name="toc 8" w:uiPriority="39"/>
-    <w:lsdException w:name="toc 9" w:uiPriority="39"/>
-    <w:lsdException w:name="caption" w:uiPriority="35" w:qFormat="1"/>
-    <w:lsdException w:name="Title" w:semiHidden="0" w:uiPriority="10" w:unhideWhenUsed="0" w:qFormat="1"/>
-    <w:lsdException w:name="Default Paragraph Font" w:uiPriority="1"/>
-    <w:lsdException w:name="Subtitle" w:semiHidden="0" w:uiPriority="11" w:unhideWhenUsed="0" w:qFormat="1"/>
-    <w:lsdException w:name="Strong" w:semiHidden="0" w:uiPriority="22" w:unhideWhenUsed="0" w:qFormat="1"/>
-    <w:lsdException w:name="Emphasis" w:semiHidden="0" w:uiPriority="20" w:unhideWhenUsed="0" w:qFormat="1"/>
-    <w:lsdException w:name="Table Grid" w:semiHidden="0" w:uiPriority="39" w:unhideWhenUsed="0"/>
-    <w:lsdException w:name="Placeholder Text" w:unhideWhenUsed="0"/>
-    <w:lsdException w:name="No Spacing" w:semiHidden="0" w:uiPriority="1" w:unhideWhenUsed="0" w:qFormat="1"/>
-    <w:lsdException w:name="Light Shading" w:semiHidden="0" w:uiPriority="60" w:unhideWhenUsed="0"/>
-    <w:lsdException w:name="Light List" w:semiHidden="0" w:uiPriority="61" w:unhideWhenUsed="0"/>
-    <w:lsdException w:name="Light Grid" w:semiHidden="0" w:uiPriority="62" w:unhideWhenUsed="0"/>
-    <w:lsdException w:name="Medium Shading 1" w:semiHidden="0" w:uiPriority="63" w:unhideWhenUsed="0"/>
-    <w:lsdException w:name="Medium Shading 2" w:semiHidden="0" w:uiPriority="64" w:unhideWhenUsed="0"/>
-    <w:lsdException w:name="Medium List 1" w:semiHidden="0" w:uiPriority="65" w:unhideWhenUsed="0"/>
-    <w:lsdException w:name="Medium List 2" w:semiHidden="0" w:uiPriority="66" w:unhideWhenUsed="0"/>
-    <w:lsdException w:name="Medium Grid 1" w:semiHidden="0" w:uiPriority="67" w:unhideWhenUsed="0"/>
-    <w:lsdException w:name="Medium Grid 2" w:semiHidden="0" w:uiPriority="68" w:unhideWhenUsed="0"/>
-    <w:lsdException w:name="Medium Grid 3" w:semiHidden="0" w:uiPriority="69" w:unhideWhenUsed="0"/>
-    <w:lsdException w:name="Dark List" w:semiHidden="0" w:uiPriority="70" w:unhideWhenUsed="0"/>
-    <w:lsdException w:name="Colorful Shading" w:semiHidden="0" w:uiPriority="71" w:unhideWhenUsed="0"/>
-    <w:lsdException w:name="Colorful List" w:semiHidden="0" w:uiPriority="72" w:unhideWhenUsed="0"/>
-    <w:lsdException w:name="Colorful Grid" w:semiHidden="0" w:uiPriority="73" w:unhideWhenUsed="0"/>
-    <w:lsdException w:name="Light Shading Accent 1" w:semiHidden="0" w:uiPriority="60" w:unhideWhenUsed="0"/>
-    <w:lsdException w:name="Light List Accent 1" w:semiHidden="0" w:uiPriority="61" w:unhideWhenUsed="0"/>
-    <w:lsdException w:name="Light Grid Accent 1" w:semiHidden="0" w:uiPriority="62" w:unhideWhenUsed="0"/>
-    <w:lsdException w:name="Medium Shading 1 Accent 1" w:semiHidden="0" w:uiPriority="63" w:unhideWhenUsed="0"/>
-    <w:lsdException w:name="Medium Shading 2 Accent 1" w:semiHidden="0" w:uiPriority="64" w:unhideWhenUsed="0"/>
-    <w:lsdException w:name="Medium List 1 Accent 1" w:semiHidden="0" w:uiPriority="65" w:unhideWhenUsed="0"/>
-    <w:lsdException w:name="Revision" w:unhideWhenUsed="0"/>
-    <w:lsdException w:name="List Paragraph" w:semiHidden="0" w:uiPriority="34" w:unhideWhenUsed="0" w:qFormat="1"/>
-    <w:lsdException w:name="Quote" w:semiHidden="0" w:uiPriority="29" w:unhideWhenUsed="0" w:qFormat="1"/>
-    <w:lsdException w:name="Intense Quote" w:semiHidden="0" w:uiPriority="30" w:unhideWhenUsed="0" w:qFormat="1"/>
-    <w:lsdException w:name="Medium List 2 Accent 1" w:semiHidden="0" w:uiPriority="66" w:unhideWhenUsed="0"/>
-    <w:lsdException w:name="Medium Grid 1 Accent 1" w:semiHidden="0" w:uiPriority="67" w:unhideWhenUsed="0"/>
-    <w:lsdException w:name="Medium Grid 2 Accent 1" w:semiHidden="0" w:uiPriority="68" w:unhideWhenUsed="0"/>
-    <w:lsdException w:name="Medium Grid 3 Accent 1" w:semiHidden="0" w:uiPriority="69" w:unhideWhenUsed="0"/>
-    <w:lsdException w:name="Dark List Accent 1" w:semiHidden="0" w:uiPriority="70" w:unhideWhenUsed="0"/>
-    <w:lsdException w:name="Colorful Shading Accent 1" w:semiHidden="0" w:uiPriority="71" w:unhideWhenUsed="0"/>
-    <w:lsdException w:name="Colorful List Accent 1" w:semiHidden="0" w:uiPriority="72" w:unhideWhenUsed="0"/>
-    <w:lsdException w:name="Colorful Grid Accent 1" w:semiHidden="0" w:uiPriority="73" w:unhideWhenUsed="0"/>
-    <w:lsdException w:name="Light Shading Accent 2" w:semiHidden="0" w:uiPriority="60" w:unhideWhenUsed="0"/>
-    <w:lsdException w:name="Light List Accent 2" w:semiHidden="0" w:uiPriority="61" w:unhideWhenUsed="0"/>
-    <w:lsdException w:name="Light Grid Accent 2" w:semiHidden="0" w:uiPriority="62" w:unhideWhenUsed="0"/>
-    <w:lsdException w:name="Medium Shading 1 Accent 2" w:semiHidden="0" w:uiPriority="63" w:unhideWhenUsed="0"/>
-    <w:lsdException w:name="Medium Shading 2 Accent 2" w:semiHidden="0" w:uiPriority="64" w:unhideWhenUsed="0"/>
-    <w:lsdException w:name="Medium List 1 Accent 2" w:semiHidden="0" w:uiPriority="65" w:unhideWhenUsed="0"/>
-    <w:lsdException w:name="Medium List 2 Accent 2" w:semiHidden="0" w:uiPriority="66" w:unhideWhenUsed="0"/>
-    <w:lsdException w:name="Medium Grid 1 Accent 2" w:semiHidden="0" w:uiPriority="67" w:unhideWhenUsed="0"/>
-    <w:lsdException w:name="Medium Grid 2 Accent 2" w:semiHidden="0" w:uiPriority="68" w:unhideWhenUsed="0"/>
-    <w:lsdException w:name="Medium Grid 3 Accent 2" w:semiHidden="0" w:uiPriority="69" w:unhideWhenUsed="0"/>
-    <w:lsdException w:name="Dark List Accent 2" w:semiHidden="0" w:uiPriority="70" w:unhideWhenUsed="0"/>
-    <w:lsdException w:name="Colorful Shading Accent 2" w:semiHidden="0" w:uiPriority="71" w:unhideWhenUsed="0"/>
-    <w:lsdException w:name="Colorful List Accent 2" w:semiHidden="0" w:uiPriority="72" w:unhideWhenUsed="0"/>
-    <w:lsdException w:name="Colorful Grid Accent 2" w:semiHidden="0" w:uiPriority="73" w:unhideWhenUsed="0"/>
-    <w:lsdException w:name="Light Shading Accent 3" w:semiHidden="0" w:uiPriority="60" w:unhideWhenUsed="0"/>
-    <w:lsdException w:name="Light List Accent 3" w:semiHidden="0" w:uiPriority="61" w:unhideWhenUsed="0"/>
-    <w:lsdException w:name="Light Grid Accent 3" w:semiHidden="0" w:uiPriority="62" w:unhideWhenUsed="0"/>
-    <w:lsdException w:name="Medium Shading 1 Accent 3" w:semiHidden="0" w:uiPriority="63" w:unhideWhenUsed="0"/>
-    <w:lsdException w:name="Medium Shading 2 Accent 3" w:semiHidden="0" w:uiPriority="64" w:unhideWhenUsed="0"/>
-    <w:lsdException w:name="Medium List 1 Accent 3" w:semiHidden="0" w:uiPriority="65" w:unhideWhenUsed="0"/>
-    <w:lsdException w:name="Medium List 2 Accent 3" w:semiHidden="0" w:uiPriority="66" w:unhideWhenUsed="0"/>
-    <w:lsdException w:name="Medium Grid 1 Accent 3" w:semiHidden="0" w:uiPriority="67" w:unhideWhenUsed="0"/>
-    <w:lsdException w:name="Medium Grid 2 Accent 3" w:semiHidden="0" w:uiPriority="68" w:unhideWhenUsed="0"/>
-    <w:lsdException w:name="Medium Grid 3 Accent 3" w:semiHidden="0" w:uiPriority="69" w:unhideWhenUsed="0"/>
-    <w:lsdException w:name="Dark List Accent 3" w:semiHidden="0" w:uiPriority="70" w:unhideWhenUsed="0"/>
-    <w:lsdException w:name="Colorful Shading Accent 3" w:semiHidden="0" w:uiPriority="71" w:unhideWhenUsed="0"/>
-    <w:lsdException w:name="Colorful List Accent 3" w:semiHidden="0" w:uiPriority="72" w:unhideWhenUsed="0"/>
-    <w:lsdException w:name="Colorful Grid Accent 3" w:semiHidden="0" w:uiPriority="73" w:unhideWhenUsed="0"/>
-    <w:lsdException w:name="Light Shading Accent 4" w:semiHidden="0" w:uiPriority="60" w:unhideWhenUsed="0"/>
-    <w:lsdException w:name="Light List Accent 4" w:semiHidden="0" w:uiPriority="61" w:unhideWhenUsed="0"/>
-    <w:lsdException w:name="Light Grid Accent 4" w:semiHidden="0" w:uiPriority="62" w:unhideWhenUsed="0"/>
-    <w:lsdException w:name="Medium Shading 1 Accent 4" w:semiHidden="0" w:uiPriority="63" w:unhideWhenUsed="0"/>
-    <w:lsdException w:name="Medium Shading 2 Accent 4" w:semiHidden="0" w:uiPriority="64" w:unhideWhenUsed="0"/>
-    <w:lsdException w:name="Medium List 1 Accent 4" w:semiHidden="0" w:uiPriority="65" w:unhideWhenUsed="0"/>
-    <w:lsdException w:name="Medium List 2 Accent 4" w:semiHidden="0" w:uiPriority="66" w:unhideWhenUsed="0"/>
-    <w:lsdException w:name="Medium Grid 1 Accent 4" w:semiHidden="0" w:uiPriority="67" w:unhideWhenUsed="0"/>
-    <w:lsdException w:name="Medium Grid 2 Accent 4" w:semiHidden="0" w:uiPriority="68" w:unhideWhenUsed="0"/>
-    <w:lsdException w:name="Medium Grid 3 Accent 4" w:semiHidden="0" w:uiPriority="69" w:unhideWhenUsed="0"/>
-    <w:lsdException w:name="Dark List Accent 4" w:semiHidden="0" w:uiPriority="70" w:unhideWhenUsed="0"/>
-    <w:lsdException w:name="Colorful Shading Accent 4" w:semiHidden="0" w:uiPriority="71" w:unhideWhenUsed="0"/>
-    <w:lsdException w:name="Colorful List Accent 4" w:semiHidden="0" w:uiPriority="72" w:unhideWhenUsed="0"/>
-    <w:lsdException w:name="Colorful Grid Accent 4" w:semiHidden="0" w:uiPriority="73" w:unhideWhenUsed="0"/>
-    <w:lsdException w:name="Light Shading Accent 5" w:semiHidden="0" w:uiPriority="60" w:unhideWhenUsed="0"/>
-    <w:lsdException w:name="Light List Accent 5" w:semiHidden="0" w:uiPriority="61" w:unhideWhenUsed="0"/>
-    <w:lsdException w:name="Light Grid Accent 5" w:semiHidden="0" w:uiPriority="62" w:unhideWhenUsed="0"/>
-    <w:lsdException w:name="Medium Shading 1 Accent 5" w:semiHidden="0" w:uiPriority="63" w:unhideWhenUsed="0"/>
-    <w:lsdException w:name="Medium Shading 2 Accent 5" w:semiHidden="0" w:uiPriority="64" w:unhideWhenUsed="0"/>
-    <w:lsdException w:name="Medium List 1 Accent 5" w:semiHidden="0" w:uiPriority="65" w:unhideWhenUsed="0"/>
-    <w:lsdException w:name="Medium List 2 Accent 5" w:semiHidden="0" w:uiPriority="66" w:unhideWhenUsed="0"/>
-    <w:lsdException w:name="Medium Grid 1 Accent 5" w:semiHidden="0" w:uiPriority="67" w:unhideWhenUsed="0"/>
-    <w:lsdException w:name="Medium Grid 2 Accent 5" w:semiHidden="0" w:uiPriority="68" w:unhideWhenUsed="0"/>
-    <w:lsdException w:name="Medium Grid 3 Accent 5" w:semiHidden="0" w:uiPriority="69" w:unhideWhenUsed="0"/>
-    <w:lsdException w:name="Dark List Accent 5" w:semiHidden="0" w:uiPriority="70" w:unhideWhenUsed="0"/>
-    <w:lsdException w:name="Colorful Shading Accent 5" w:semiHidden="0" w:uiPriority="71" w:unhideWhenUsed="0"/>
-    <w:lsdException w:name="Colorful List Accent 5" w:semiHidden="0" w:uiPriority="72" w:unhideWhenUsed="0"/>
-    <w:lsdException w:name="Colorful Grid Accent 5" w:semiHidden="0" w:uiPriority="73" w:unhideWhenUsed="0"/>
-    <w:lsdException w:name="Light Shading Accent 6" w:semiHidden="0" w:uiPriority="60" w:unhideWhenUsed="0"/>
-    <w:lsdException w:name="Light List Accent 6" w:semiHidden="0" w:uiPriority="61" w:unhideWhenUsed="0"/>
-    <w:lsdException w:name="Light Grid Accent 6" w:semiHidden="0" w:uiPriority="62" w:unhideWhenUsed="0"/>
-    <w:lsdException w:name="Medium Shading 1 Accent 6" w:semiHidden="0" w:uiPriority="63" w:unhideWhenUsed="0"/>
-    <w:lsdException w:name="Medium Shading 2 Accent 6" w:semiHidden="0" w:uiPriority="64" w:unhideWhenUsed="0"/>
-    <w:lsdException w:name="Medium List 1 Accent 6" w:semiHidden="0" w:uiPriority="65" w:unhideWhenUsed="0"/>
-    <w:lsdException w:name="Medium List 2 Accent 6" w:semiHidden="0" w:uiPriority="66" w:unhideWhenUsed="0"/>
-    <w:lsdException w:name="Medium Grid 1 Accent 6" w:semiHidden="0" w:uiPriority="67" w:unhideWhenUsed="0"/>
-    <w:lsdException w:name="Medium Grid 2 Accent 6" w:semiHidden="0" w:uiPriority="68" w:unhideWhenUsed="0"/>
-    <w:lsdException w:name="Medium Grid 3 Accent 6" w:semiHidden="0" w:uiPriority="69" w:unhideWhenUsed="0"/>
-    <w:lsdException w:name="Dark List Accent 6" w:semiHidden="0" w:uiPriority="70" w:unhideWhenUsed="0"/>
-    <w:lsdException w:name="Colorful Shading Accent 6" w:semiHidden="0" w:uiPriority="71" w:unhideWhenUsed="0"/>
-    <w:lsdException w:name="Colorful List Accent 6" w:semiHidden="0" w:uiPriority="72" w:unhideWhenUsed="0"/>
-    <w:lsdException w:name="Colorful Grid Accent 6" w:semiHidden="0" w:uiPriority="73" w:unhideWhenUsed="0"/>
-    <w:lsdException w:name="Subtle Emphasis" w:semiHidden="0" w:uiPriority="19" w:unhideWhenUsed="0" w:qFormat="1"/>
-    <w:lsdException w:name="Intense Emphasis" w:semiHidden="0" w:uiPriority="21" w:unhideWhenUsed="0" w:qFormat="1"/>
-    <w:lsdException w:name="Subtle Reference" w:semiHidden="0" w:uiPriority="31" w:unhideWhenUsed="0" w:qFormat="1"/>
-    <w:lsdException w:name="Intense Reference" w:semiHidden="0" w:uiPriority="32" w:unhideWhenUsed="0" w:qFormat="1"/>
-    <w:lsdException w:name="Book Title" w:semiHidden="0" w:uiPriority="33" w:unhideWhenUsed="0" w:qFormat="1"/>
-    <w:lsdException w:name="Bibliography" w:uiPriority="37"/>
-    <w:lsdException w:name="TOC Heading" w:uiPriority="39" w:qFormat="1"/>
+  <w:latentStyles w:defLockedState="0" w:defUIPriority="99" w:defSemiHidden="0" w:defUnhideWhenUsed="0" w:defQFormat="0" w:count="371">
+    <w:lsdException w:name="Normal" w:uiPriority="0" w:qFormat="1"/>
+    <w:lsdException w:name="heading 1" w:uiPriority="9" w:qFormat="1"/>
+    <w:lsdException w:name="heading 2" w:semiHidden="1" w:uiPriority="9" w:unhideWhenUsed="1" w:qFormat="1"/>
+    <w:lsdException w:name="heading 3" w:semiHidden="1" w:uiPriority="9" w:unhideWhenUsed="1" w:qFormat="1"/>
+    <w:lsdException w:name="heading 4" w:semiHidden="1" w:uiPriority="9" w:unhideWhenUsed="1" w:qFormat="1"/>
+    <w:lsdException w:name="heading 5" w:semiHidden="1" w:uiPriority="9" w:unhideWhenUsed="1" w:qFormat="1"/>
+    <w:lsdException w:name="heading 6" w:semiHidden="1" w:uiPriority="9" w:unhideWhenUsed="1" w:qFormat="1"/>
+    <w:lsdException w:name="heading 7" w:semiHidden="1" w:uiPriority="9" w:unhideWhenUsed="1" w:qFormat="1"/>
+    <w:lsdException w:name="heading 8" w:semiHidden="1" w:uiPriority="9" w:unhideWhenUsed="1" w:qFormat="1"/>
+    <w:lsdException w:name="heading 9" w:semiHidden="1" w:uiPriority="9" w:unhideWhenUsed="1" w:qFormat="1"/>
+    <w:lsdException w:name="index 1" w:semiHidden="1" w:unhideWhenUsed="1"/>
+    <w:lsdException w:name="index 2" w:semiHidden="1" w:unhideWhenUsed="1"/>
+    <w:lsdException w:name="index 3" w:semiHidden="1" w:unhideWhenUsed="1"/>
+    <w:lsdException w:name="index 4" w:semiHidden="1" w:unhideWhenUsed="1"/>
+    <w:lsdException w:name="index 5" w:semiHidden="1" w:unhideWhenUsed="1"/>
+    <w:lsdException w:name="index 6" w:semiHidden="1" w:unhideWhenUsed="1"/>
+    <w:lsdException w:name="index 7" w:semiHidden="1" w:unhideWhenUsed="1"/>
+    <w:lsdException w:name="index 8" w:semiHidden="1" w:unhideWhenUsed="1"/>
+    <w:lsdException w:name="index 9" w:semiHidden="1" w:unhideWhenUsed="1"/>
+    <w:lsdException w:name="toc 1" w:semiHidden="1" w:uiPriority="39" w:unhideWhenUsed="1"/>
+    <w:lsdException w:name="toc 2" w:semiHidden="1" w:uiPriority="39" w:unhideWhenUsed="1"/>
+    <w:lsdException w:name="toc 3" w:semiHidden="1" w:uiPriority="39" w:unhideWhenUsed="1"/>
+    <w:lsdException w:name="toc 4" w:semiHidden="1" w:uiPriority="39" w:unhideWhenUsed="1"/>
+    <w:lsdException w:name="toc 5" w:semiHidden="1" w:uiPriority="39" w:unhideWhenUsed="1"/>
+    <w:lsdException w:name="toc 6" w:semiHidden="1" w:uiPriority="39" w:unhideWhenUsed="1"/>
+    <w:lsdException w:name="toc 7" w:semiHidden="1" w:uiPriority="39" w:unhideWhenUsed="1"/>
+    <w:lsdException w:name="toc 8" w:semiHidden="1" w:uiPriority="39" w:unhideWhenUsed="1"/>
+    <w:lsdException w:name="toc 9" w:semiHidden="1" w:uiPriority="39" w:unhideWhenUsed="1"/>
+    <w:lsdException w:name="Normal Indent" w:semiHidden="1" w:unhideWhenUsed="1"/>
+    <w:lsdException w:name="footnote text" w:semiHidden="1" w:unhideWhenUsed="1"/>
+    <w:lsdException w:name="annotation text" w:semiHidden="1" w:unhideWhenUsed="1"/>
+    <w:lsdException w:name="header" w:semiHidden="1" w:unhideWhenUsed="1"/>
+    <w:lsdException w:name="footer" w:semiHidden="1" w:unhideWhenUsed="1"/>
+    <w:lsdException w:name="index heading" w:semiHidden="1" w:unhideWhenUsed="1"/>
+    <w:lsdException w:name="caption" w:semiHidden="1" w:uiPriority="35" w:unhideWhenUsed="1" w:qFormat="1"/>
+    <w:lsdException w:name="table of figures" w:semiHidden="1" w:unhideWhenUsed="1"/>
+    <w:lsdException w:name="envelope address" w:semiHidden="1" w:unhideWhenUsed="1"/>
+    <w:lsdException w:name="envelope return" w:semiHidden="1" w:unhideWhenUsed="1"/>
+    <w:lsdException w:name="footnote reference" w:semiHidden="1" w:unhideWhenUsed="1"/>
+    <w:lsdException w:name="annotation reference" w:semiHidden="1" w:unhideWhenUsed="1"/>
+    <w:lsdException w:name="line number" w:semiHidden="1" w:unhideWhenUsed="1"/>
+    <w:lsdException w:name="page number" w:semiHidden="1" w:unhideWhenUsed="1"/>
+    <w:lsdException w:name="endnote reference" w:semiHidden="1" w:unhideWhenUsed="1"/>
+    <w:lsdException w:name="endnote text" w:semiHidden="1" w:unhideWhenUsed="1"/>
+    <w:lsdException w:name="table of authorities" w:semiHidden="1" w:unhideWhenUsed="1"/>
+    <w:lsdException w:name="macro" w:semiHidden="1" w:unhideWhenUsed="1"/>
+    <w:lsdException w:name="toa heading" w:semiHidden="1" w:unhideWhenUsed="1"/>
+    <w:lsdException w:name="List" w:semiHidden="1" w:unhideWhenUsed="1"/>
+    <w:lsdException w:name="List Bullet" w:semiHidden="1" w:unhideWhenUsed="1"/>
+    <w:lsdException w:name="List Number" w:semiHidden="1" w:unhideWhenUsed="1"/>
+    <w:lsdException w:name="List 2" w:semiHidden="1" w:unhideWhenUsed="1"/>
+    <w:lsdException w:name="List 3" w:semiHidden="1" w:unhideWhenUsed="1"/>
+    <w:lsdException w:name="List 4" w:semiHidden="1" w:unhideWhenUsed="1"/>
+    <w:lsdException w:name="List 5" w:semiHidden="1" w:unhideWhenUsed="1"/>
+    <w:lsdException w:name="List Bullet 2" w:semiHidden="1" w:unhideWhenUsed="1"/>
+    <w:lsdException w:name="List Bullet 3" w:semiHidden="1" w:unhideWhenUsed="1"/>
+    <w:lsdException w:name="List Bullet 4" w:semiHidden="1" w:unhideWhenUsed="1"/>
+    <w:lsdException w:name="List Bullet 5" w:semiHidden="1" w:unhideWhenUsed="1"/>
+    <w:lsdException w:name="List Number 2" w:semiHidden="1" w:unhideWhenUsed="1"/>
+    <w:lsdException w:name="List Number 3" w:semiHidden="1" w:unhideWhenUsed="1"/>
+    <w:lsdException w:name="List Number 4" w:semiHidden="1" w:unhideWhenUsed="1"/>
+    <w:lsdException w:name="List Number 5" w:semiHidden="1" w:unhideWhenUsed="1"/>
+    <w:lsdException w:name="Title" w:uiPriority="10" w:qFormat="1"/>
+    <w:lsdException w:name="Closing" w:semiHidden="1" w:unhideWhenUsed="1"/>
+    <w:lsdException w:name="Signature" w:semiHidden="1" w:unhideWhenUsed="1"/>
+    <w:lsdException w:name="Default Paragraph Font" w:semiHidden="1" w:uiPriority="1" w:unhideWhenUsed="1"/>
+    <w:lsdException w:name="Body Text" w:semiHidden="1" w:unhideWhenUsed="1"/>
+    <w:lsdException w:name="Body Text Indent" w:semiHidden="1" w:unhideWhenUsed="1"/>
+    <w:lsdException w:name="List Continue" w:semiHidden="1" w:unhideWhenUsed="1"/>
+    <w:lsdException w:name="List Continue 2" w:semiHidden="1" w:unhideWhenUsed="1"/>
+    <w:lsdException w:name="List Continue 3" w:semiHidden="1" w:unhideWhenUsed="1"/>
+    <w:lsdException w:name="List Continue 4" w:semiHidden="1" w:unhideWhenUsed="1"/>
+    <w:lsdException w:name="List Continue 5" w:semiHidden="1" w:unhideWhenUsed="1"/>
+    <w:lsdException w:name="Message Header" w:semiHidden="1" w:unhideWhenUsed="1"/>
+    <w:lsdException w:name="Subtitle" w:uiPriority="11" w:qFormat="1"/>
+    <w:lsdException w:name="Salutation" w:semiHidden="1" w:unhideWhenUsed="1"/>
+    <w:lsdException w:name="Date" w:semiHidden="1" w:unhideWhenUsed="1"/>
+    <w:lsdException w:name="Body Text First Indent" w:semiHidden="1" w:unhideWhenUsed="1"/>
+    <w:lsdException w:name="Body Text First Indent 2" w:semiHidden="1" w:unhideWhenUsed="1"/>
+    <w:lsdException w:name="Note Heading" w:semiHidden="1" w:unhideWhenUsed="1"/>
+    <w:lsdException w:name="Body Text 2" w:semiHidden="1" w:unhideWhenUsed="1"/>
+    <w:lsdException w:name="Body Text 3" w:semiHidden="1" w:unhideWhenUsed="1"/>
+    <w:lsdException w:name="Body Text Indent 2" w:semiHidden="1" w:unhideWhenUsed="1"/>
+    <w:lsdException w:name="Body Text Indent 3" w:semiHidden="1" w:unhideWhenUsed="1"/>
+    <w:lsdException w:name="Block Text" w:semiHidden="1" w:unhideWhenUsed="1"/>
+    <w:lsdException w:name="Hyperlink" w:semiHidden="1" w:unhideWhenUsed="1"/>
+    <w:lsdException w:name="FollowedHyperlink" w:semiHidden="1" w:unhideWhenUsed="1"/>
+    <w:lsdException w:name="Strong" w:uiPriority="22" w:qFormat="1"/>
+    <w:lsdException w:name="Emphasis" w:uiPriority="20" w:qFormat="1"/>
+    <w:lsdException w:name="Document Map" w:semiHidden="1" w:unhideWhenUsed="1"/>
+    <w:lsdException w:name="Plain Text" w:semiHidden="1" w:unhideWhenUsed="1"/>
+    <w:lsdException w:name="E-mail Signature" w:semiHidden="1" w:unhideWhenUsed="1"/>
+    <w:lsdException w:name="HTML Top of Form" w:semiHidden="1" w:unhideWhenUsed="1"/>
+    <w:lsdException w:name="HTML Bottom of Form" w:semiHidden="1" w:unhideWhenUsed="1"/>
+    <w:lsdException w:name="Normal (Web)" w:semiHidden="1" w:unhideWhenUsed="1"/>
+    <w:lsdException w:name="HTML Acronym" w:semiHidden="1" w:unhideWhenUsed="1"/>
+    <w:lsdException w:name="HTML Address" w:semiHidden="1" w:unhideWhenUsed="1"/>
+    <w:lsdException w:name="HTML Cite" w:semiHidden="1" w:unhideWhenUsed="1"/>
+    <w:lsdException w:name="HTML Code" w:semiHidden="1" w:unhideWhenUsed="1"/>
+    <w:lsdException w:name="HTML Definition" w:semiHidden="1" w:unhideWhenUsed="1"/>
+    <w:lsdException w:name="HTML Keyboard" w:semiHidden="1" w:unhideWhenUsed="1"/>
+    <w:lsdException w:name="HTML Preformatted" w:semiHidden="1" w:unhideWhenUsed="1"/>
+    <w:lsdException w:name="HTML Sample" w:semiHidden="1" w:unhideWhenUsed="1"/>
+    <w:lsdException w:name="HTML Typewriter" w:semiHidden="1" w:unhideWhenUsed="1"/>
+    <w:lsdException w:name="HTML Variable" w:semiHidden="1" w:unhideWhenUsed="1"/>
+    <w:lsdException w:name="Normal Table" w:semiHidden="1" w:unhideWhenUsed="1"/>
+    <w:lsdException w:name="annotation subject" w:semiHidden="1" w:unhideWhenUsed="1"/>
+    <w:lsdException w:name="No List" w:semiHidden="1" w:unhideWhenUsed="1"/>
+    <w:lsdException w:name="Outline List 1" w:semiHidden="1" w:unhideWhenUsed="1"/>
+    <w:lsdException w:name="Outline List 2" w:semiHidden="1" w:unhideWhenUsed="1"/>
+    <w:lsdException w:name="Outline List 3" w:semiHidden="1" w:unhideWhenUsed="1"/>
+    <w:lsdException w:name="Table Simple 1" w:semiHidden="1" w:unhideWhenUsed="1"/>
+    <w:lsdException w:name="Table Simple 2" w:semiHidden="1" w:unhideWhenUsed="1"/>
+    <w:lsdException w:name="Table Simple 3" w:semiHidden="1" w:unhideWhenUsed="1"/>
+    <w:lsdException w:name="Table Classic 1" w:semiHidden="1" w:unhideWhenUsed="1"/>
+    <w:lsdException w:name="Table Classic 2" w:semiHidden="1" w:unhideWhenUsed="1"/>
+    <w:lsdException w:name="Table Classic 3" w:semiHidden="1" w:unhideWhenUsed="1"/>
+    <w:lsdException w:name="Table Classic 4" w:semiHidden="1" w:unhideWhenUsed="1"/>
+    <w:lsdException w:name="Table Colorful 1" w:semiHidden="1" w:unhideWhenUsed="1"/>
+    <w:lsdException w:name="Table Colorful 2" w:semiHidden="1" w:unhideWhenUsed="1"/>
+    <w:lsdException w:name="Table Colorful 3" w:semiHidden="1" w:unhideWhenUsed="1"/>
+    <w:lsdException w:name="Table Columns 1" w:semiHidden="1" w:unhideWhenUsed="1"/>
+    <w:lsdException w:name="Table Columns 2" w:semiHidden="1" w:unhideWhenUsed="1"/>
+    <w:lsdException w:name="Table Columns 3" w:semiHidden="1" w:unhideWhenUsed="1"/>
+    <w:lsdException w:name="Table Columns 4" w:semiHidden="1" w:unhideWhenUsed="1"/>
+    <w:lsdException w:name="Table Columns 5" w:semiHidden="1" w:unhideWhenUsed="1"/>
+    <w:lsdException w:name="Table Grid 1" w:semiHidden="1" w:unhideWhenUsed="1"/>
+    <w:lsdException w:name="Table Grid 2" w:semiHidden="1" w:unhideWhenUsed="1"/>
+    <w:lsdException w:name="Table Grid 3" w:semiHidden="1" w:unhideWhenUsed="1"/>
+    <w:lsdException w:name="Table Grid 4" w:semiHidden="1" w:unhideWhenUsed="1"/>
+    <w:lsdException w:name="Table Grid 5" w:semiHidden="1" w:unhideWhenUsed="1"/>
+    <w:lsdException w:name="Table Grid 6" w:semiHidden="1" w:unhideWhenUsed="1"/>
+    <w:lsdException w:name="Table Grid 7" w:semiHidden="1" w:unhideWhenUsed="1"/>
+    <w:lsdException w:name="Table Grid 8" w:semiHidden="1" w:unhideWhenUsed="1"/>
+    <w:lsdException w:name="Table List 1" w:semiHidden="1" w:unhideWhenUsed="1"/>
+    <w:lsdException w:name="Table List 2" w:semiHidden="1" w:unhideWhenUsed="1"/>
+    <w:lsdException w:name="Table List 3" w:semiHidden="1" w:unhideWhenUsed="1"/>
+    <w:lsdException w:name="Table List 4" w:semiHidden="1" w:unhideWhenUsed="1"/>
+    <w:lsdException w:name="Table List 5" w:semiHidden="1" w:unhideWhenUsed="1"/>
+    <w:lsdException w:name="Table List 6" w:semiHidden="1" w:unhideWhenUsed="1"/>
+    <w:lsdException w:name="Table List 7" w:semiHidden="1" w:unhideWhenUsed="1"/>
+    <w:lsdException w:name="Table List 8" w:semiHidden="1" w:unhideWhenUsed="1"/>
+    <w:lsdException w:name="Table 3D effects 1" w:semiHidden="1" w:unhideWhenUsed="1"/>
+    <w:lsdException w:name="Table 3D effects 2" w:semiHidden="1" w:unhideWhenUsed="1"/>
+    <w:lsdException w:name="Table 3D effects 3" w:semiHidden="1" w:unhideWhenUsed="1"/>
+    <w:lsdException w:name="Table Contemporary" w:semiHidden="1" w:unhideWhenUsed="1"/>
+    <w:lsdException w:name="Table Elegant" w:semiHidden="1" w:unhideWhenUsed="1"/>
+    <w:lsdException w:name="Table Professional" w:semiHidden="1" w:unhideWhenUsed="1"/>
+    <w:lsdException w:name="Table Subtle 1" w:semiHidden="1" w:unhideWhenUsed="1"/>
+    <w:lsdException w:name="Table Subtle 2" w:semiHidden="1" w:unhideWhenUsed="1"/>
+    <w:lsdException w:name="Table Web 1" w:semiHidden="1" w:unhideWhenUsed="1"/>
+    <w:lsdException w:name="Table Web 2" w:semiHidden="1" w:unhideWhenUsed="1"/>
+    <w:lsdException w:name="Table Web 3" w:semiHidden="1" w:unhideWhenUsed="1"/>
+    <w:lsdException w:name="Balloon Text" w:semiHidden="1" w:unhideWhenUsed="1"/>
+    <w:lsdException w:name="Table Grid" w:uiPriority="39"/>
+    <w:lsdException w:name="Table Theme" w:semiHidden="1" w:unhideWhenUsed="1"/>
+    <w:lsdException w:name="Placeholder Text" w:semiHidden="1"/>
+    <w:lsdException w:name="No Spacing" w:uiPriority="1" w:qFormat="1"/>
+    <w:lsdException w:name="Light Shading" w:uiPriority="60"/>
+    <w:lsdException w:name="Light List" w:uiPriority="61"/>
+    <w:lsdException w:name="Light Grid" w:uiPriority="62"/>
+    <w:lsdException w:name="Medium Shading 1" w:uiPriority="63"/>
+    <w:lsdException w:name="Medium Shading 2" w:uiPriority="64"/>
+    <w:lsdException w:name="Medium List 1" w:uiPriority="65"/>
+    <w:lsdException w:name="Medium List 2" w:uiPriority="66"/>
+    <w:lsdException w:name="Medium Grid 1" w:uiPriority="67"/>
+    <w:lsdException w:name="Medium Grid 2" w:uiPriority="68"/>
+    <w:lsdException w:name="Medium Grid 3" w:uiPriority="69"/>
+    <w:lsdException w:name="Dark List" w:uiPriority="70"/>
+    <w:lsdException w:name="Colorful Shading" w:uiPriority="71"/>
+    <w:lsdException w:name="Colorful List" w:uiPriority="72"/>
+    <w:lsdException w:name="Colorful Grid" w:uiPriority="73"/>
+    <w:lsdException w:name="Light Shading Accent 1" w:uiPriority="60"/>
+    <w:lsdException w:name="Light List Accent 1" w:uiPriority="61"/>
+    <w:lsdException w:name="Light Grid Accent 1" w:uiPriority="62"/>
+    <w:lsdException w:name="Medium Shading 1 Accent 1" w:uiPriority="63"/>
+    <w:lsdException w:name="Medium Shading 2 Accent 1" w:uiPriority="64"/>
+    <w:lsdException w:name="Medium List 1 Accent 1" w:uiPriority="65"/>
+    <w:lsdException w:name="Revision" w:semiHidden="1"/>
+    <w:lsdException w:name="List Paragraph" w:uiPriority="34" w:qFormat="1"/>
+    <w:lsdException w:name="Quote" w:uiPriority="29" w:qFormat="1"/>
+    <w:lsdException w:name="Intense Quote" w:uiPriority="30" w:qFormat="1"/>
+    <w:lsdException w:name="Medium List 2 Accent 1" w:uiPriority="66"/>
+    <w:lsdException w:name="Medium Grid 1 Accent 1" w:uiPriority="67"/>
+    <w:lsdException w:name="Medium Grid 2 Accent 1" w:uiPriority="68"/>
+    <w:lsdException w:name="Medium Grid 3 Accent 1" w:uiPriority="69"/>
+    <w:lsdException w:name="Dark List Accent 1" w:uiPriority="70"/>
+    <w:lsdException w:name="Colorful Shading Accent 1" w:uiPriority="71"/>
+    <w:lsdException w:name="Colorful List Accent 1" w:uiPriority="72"/>
+    <w:lsdException w:name="Colorful Grid Accent 1" w:uiPriority="73"/>
+    <w:lsdException w:name="Light Shading Accent 2" w:uiPriority="60"/>
+    <w:lsdException w:name="Light List Accent 2" w:uiPriority="61"/>
+    <w:lsdException w:name="Light Grid Accent 2" w:uiPriority="62"/>
+    <w:lsdException w:name="Medium Shading 1 Accent 2" w:uiPriority="63"/>
+    <w:lsdException w:name="Medium Shading 2 Accent 2" w:uiPriority="64"/>
+    <w:lsdException w:name="Medium List 1 Accent 2" w:uiPriority="65"/>
+    <w:lsdException w:name="Medium List 2 Accent 2" w:uiPriority="66"/>
+    <w:lsdException w:name="Medium Grid 1 Accent 2" w:uiPriority="67"/>
+    <w:lsdException w:name="Medium Grid 2 Accent 2" w:uiPriority="68"/>
+    <w:lsdException w:name="Medium Grid 3 Accent 2" w:uiPriority="69"/>
+    <w:lsdException w:name="Dark List Accent 2" w:uiPriority="70"/>
+    <w:lsdException w:name="Colorful Shading Accent 2" w:uiPriority="71"/>
+    <w:lsdException w:name="Colorful List Accent 2" w:uiPriority="72"/>
+    <w:lsdException w:name="Colorful Grid Accent 2" w:uiPriority="73"/>
+    <w:lsdException w:name="Light Shading Accent 3" w:uiPriority="60"/>
+    <w:lsdException w:name="Light List Accent 3" w:uiPriority="61"/>
+    <w:lsdException w:name="Light Grid Accent 3" w:uiPriority="62"/>
+    <w:lsdException w:name="Medium Shading 1 Accent 3" w:uiPriority="63"/>
+    <w:lsdException w:name="Medium Shading 2 Accent 3" w:uiPriority="64"/>
+    <w:lsdException w:name="Medium List 1 Accent 3" w:uiPriority="65"/>
+    <w:lsdException w:name="Medium List 2 Accent 3" w:uiPriority="66"/>
+    <w:lsdException w:name="Medium Grid 1 Accent 3" w:uiPriority="67"/>
+    <w:lsdException w:name="Medium Grid 2 Accent 3" w:uiPriority="68"/>
+    <w:lsdException w:name="Medium Grid 3 Accent 3" w:uiPriority="69"/>
+    <w:lsdException w:name="Dark List Accent 3" w:uiPriority="70"/>
+    <w:lsdException w:name="Colorful Shading Accent 3" w:uiPriority="71"/>
+    <w:lsdException w:name="Colorful List Accent 3" w:uiPriority="72"/>
+    <w:lsdException w:name="Colorful Grid Accent 3" w:uiPriority="73"/>
+    <w:lsdException w:name="Light Shading Accent 4" w:uiPriority="60"/>
+    <w:lsdException w:name="Light List Accent 4" w:uiPriority="61"/>
+    <w:lsdException w:name="Light Grid Accent 4" w:uiPriority="62"/>
+    <w:lsdException w:name="Medium Shading 1 Accent 4" w:uiPriority="63"/>
+    <w:lsdException w:name="Medium Shading 2 Accent 4" w:uiPriority="64"/>
+    <w:lsdException w:name="Medium List 1 Accent 4" w:uiPriority="65"/>
+    <w:lsdException w:name="Medium List 2 Accent 4" w:uiPriority="66"/>
+    <w:lsdException w:name="Medium Grid 1 Accent 4" w:uiPriority="67"/>
+    <w:lsdException w:name="Medium Grid 2 Accent 4" w:uiPriority="68"/>
+    <w:lsdException w:name="Medium Grid 3 Accent 4" w:uiPriority="69"/>
+    <w:lsdException w:name="Dark List Accent 4" w:uiPriority="70"/>
+    <w:lsdException w:name="Colorful Shading Accent 4" w:uiPriority="71"/>
+    <w:lsdException w:name="Colorful List Accent 4" w:uiPriority="72"/>
+    <w:lsdException w:name="Colorful Grid Accent 4" w:uiPriority="73"/>
+    <w:lsdException w:name="Light Shading Accent 5" w:uiPriority="60"/>
+    <w:lsdException w:name="Light List Accent 5" w:uiPriority="61"/>
+    <w:lsdException w:name="Light Grid Accent 5" w:uiPriority="62"/>
+    <w:lsdException w:name="Medium Shading 1 Accent 5" w:uiPriority="63"/>
+    <w:lsdException w:name="Medium Shading 2 Accent 5" w:uiPriority="64"/>
+    <w:lsdException w:name="Medium List 1 Accent 5" w:uiPriority="65"/>
+    <w:lsdException w:name="Medium List 2 Accent 5" w:uiPriority="66"/>
+    <w:lsdException w:name="Medium Grid 1 Accent 5" w:uiPriority="67"/>
+    <w:lsdException w:name="Medium Grid 2 Accent 5" w:uiPriority="68"/>
+    <w:lsdException w:name="Medium Grid 3 Accent 5" w:uiPriority="69"/>
+    <w:lsdException w:name="Dark List Accent 5" w:uiPriority="70"/>
+    <w:lsdException w:name="Colorful Shading Accent 5" w:uiPriority="71"/>
+    <w:lsdException w:name="Colorful List Accent 5" w:uiPriority="72"/>
+    <w:lsdException w:name="Colorful Grid Accent 5" w:uiPriority="73"/>
+    <w:lsdException w:name="Light Shading Accent 6" w:uiPriority="60"/>
+    <w:lsdException w:name="Light List Accent 6" w:uiPriority="61"/>
+    <w:lsdException w:name="Light Grid Accent 6" w:uiPriority="62"/>
+    <w:lsdException w:name="Medium Shading 1 Accent 6" w:uiPriority="63"/>
+    <w:lsdException w:name="Medium Shading 2 Accent 6" w:uiPriority="64"/>
+    <w:lsdException w:name="Medium List 1 Accent 6" w:uiPriority="65"/>
+    <w:lsdException w:name="Medium List 2 Accent 6" w:uiPriority="66"/>
+    <w:lsdException w:name="Medium Grid 1 Accent 6" w:uiPriority="67"/>
+    <w:lsdException w:name="Medium Grid 2 Accent 6" w:uiPriority="68"/>
+    <w:lsdException w:name="Medium Grid 3 Accent 6" w:uiPriority="69"/>
+    <w:lsdException w:name="Dark List Accent 6" w:uiPriority="70"/>
+    <w:lsdException w:name="Colorful Shading Accent 6" w:uiPriority="71"/>
+    <w:lsdException w:name="Colorful List Accent 6" w:uiPriority="72"/>
+    <w:lsdException w:name="Colorful Grid Accent 6" w:uiPriority="73"/>
+    <w:lsdException w:name="Subtle Emphasis" w:uiPriority="19" w:qFormat="1"/>
+    <w:lsdException w:name="Intense Emphasis" w:uiPriority="21" w:qFormat="1"/>
+    <w:lsdException w:name="Subtle Reference" w:uiPriority="31" w:qFormat="1"/>
+    <w:lsdException w:name="Intense Reference" w:uiPriority="32" w:qFormat="1"/>
+    <w:lsdException w:name="Book Title" w:uiPriority="33" w:qFormat="1"/>
+    <w:lsdException w:name="Bibliography" w:semiHidden="1" w:uiPriority="37" w:unhideWhenUsed="1"/>
+    <w:lsdException w:name="TOC Heading" w:semiHidden="1" w:uiPriority="39" w:unhideWhenUsed="1" w:qFormat="1"/>
+    <w:lsdException w:name="Plain Table 1" w:uiPriority="41"/>
+    <w:lsdException w:name="Plain Table 2" w:uiPriority="42"/>
+    <w:lsdException w:name="Plain Table 3" w:uiPriority="43"/>
+    <w:lsdException w:name="Plain Table 4" w:uiPriority="44"/>
+    <w:lsdException w:name="Plain Table 5" w:uiPriority="45"/>
+    <w:lsdException w:name="Grid Table Light" w:uiPriority="40"/>
+    <w:lsdException w:name="Grid Table 1 Light" w:uiPriority="46"/>
+    <w:lsdException w:name="Grid Table 2" w:uiPriority="47"/>
+    <w:lsdException w:name="Grid Table 3" w:uiPriority="48"/>
+    <w:lsdException w:name="Grid Table 4" w:uiPriority="49"/>
+    <w:lsdException w:name="Grid Table 5 Dark" w:uiPriority="50"/>
+    <w:lsdException w:name="Grid Table 6 Colorful" w:uiPriority="51"/>
+    <w:lsdException w:name="Grid Table 7 Colorful" w:uiPriority="52"/>
+    <w:lsdException w:name="Grid Table 1 Light Accent 1" w:uiPriority="46"/>
+    <w:lsdException w:name="Grid Table 2 Accent 1" w:uiPriority="47"/>
+    <w:lsdException w:name="Grid Table 3 Accent 1" w:uiPriority="48"/>
+    <w:lsdException w:name="Grid Table 4 Accent 1" w:uiPriority="49"/>
+    <w:lsdException w:name="Grid Table 5 Dark Accent 1" w:uiPriority="50"/>
+    <w:lsdException w:name="Grid Table 6 Colorful Accent 1" w:uiPriority="51"/>
+    <w:lsdException w:name="Grid Table 7 Colorful Accent 1" w:uiPriority="52"/>
+    <w:lsdException w:name="Grid Table 1 Light Accent 2" w:uiPriority="46"/>
+    <w:lsdException w:name="Grid Table 2 Accent 2" w:uiPriority="47"/>
+    <w:lsdException w:name="Grid Table 3 Accent 2" w:uiPriority="48"/>
+    <w:lsdException w:name="Grid Table 4 Accent 2" w:uiPriority="49"/>
+    <w:lsdException w:name="Grid Table 5 Dark Accent 2" w:uiPriority="50"/>
+    <w:lsdException w:name="Grid Table 6 Colorful Accent 2" w:uiPriority="51"/>
+    <w:lsdException w:name="Grid Table 7 Colorful Accent 2" w:uiPriority="52"/>
+    <w:lsdException w:name="Grid Table 1 Light Accent 3" w:uiPriority="46"/>
+    <w:lsdException w:name="Grid Table 2 Accent 3" w:uiPriority="47"/>
+    <w:lsdException w:name="Grid Table 3 Accent 3" w:uiPriority="48"/>
+    <w:lsdException w:name="Grid Table 4 Accent 3" w:uiPriority="49"/>
+    <w:lsdException w:name="Grid Table 5 Dark Accent 3" w:uiPriority="50"/>
+    <w:lsdException w:name="Grid Table 6 Colorful Accent 3" w:uiPriority="51"/>
+    <w:lsdException w:name="Grid Table 7 Colorful Accent 3" w:uiPriority="52"/>
+    <w:lsdException w:name="Grid Table 1 Light Accent 4" w:uiPriority="46"/>
+    <w:lsdException w:name="Grid Table 2 Accent 4" w:uiPriority="47"/>
+    <w:lsdException w:name="Grid Table 3 Accent 4" w:uiPriority="48"/>
+    <w:lsdException w:name="Grid Table 4 Accent 4" w:uiPriority="49"/>
+    <w:lsdException w:name="Grid Table 5 Dark Accent 4" w:uiPriority="50"/>
+    <w:lsdException w:name="Grid Table 6 Colorful Accent 4" w:uiPriority="51"/>
+    <w:lsdException w:name="Grid Table 7 Colorful Accent 4" w:uiPriority="52"/>
+    <w:lsdException w:name="Grid Table 1 Light Accent 5" w:uiPriority="46"/>
+    <w:lsdException w:name="Grid Table 2 Accent 5" w:uiPriority="47"/>
+    <w:lsdException w:name="Grid Table 3 Accent 5" w:uiPriority="48"/>
+    <w:lsdException w:name="Grid Table 4 Accent 5" w:uiPriority="49"/>
+    <w:lsdException w:name="Grid Table 5 Dark Accent 5" w:uiPriority="50"/>
+    <w:lsdException w:name="Grid Table 6 Colorful Accent 5" w:uiPriority="51"/>
+    <w:lsdException w:name="Grid Table 7 Colorful Accent 5" w:uiPriority="52"/>
+    <w:lsdException w:name="Grid Table 1 Light Accent 6" w:uiPriority="46"/>
+    <w:lsdException w:name="Grid Table 2 Accent 6" w:uiPriority="47"/>
+    <w:lsdException w:name="Grid Table 3 Accent 6" w:uiPriority="48"/>
+    <w:lsdException w:name="Grid Table 4 Accent 6" w:uiPriority="49"/>
+    <w:lsdException w:name="Grid Table 5 Dark Accent 6" w:uiPriority="50"/>
+    <w:lsdException w:name="Grid Table 6 Colorful Accent 6" w:uiPriority="51"/>
+    <w:lsdException w:name="Grid Table 7 Colorful Accent 6" w:uiPriority="52"/>
+    <w:lsdException w:name="List Table 1 Light" w:uiPriority="46"/>
+    <w:lsdException w:name="List Table 2" w:uiPriority="47"/>
+    <w:lsdException w:name="List Table 3" w:uiPriority="48"/>
+    <w:lsdException w:name="List Table 4" w:uiPriority="49"/>
+    <w:lsdException w:name="List Table 5 Dark" w:uiPriority="50"/>
+    <w:lsdException w:name="List Table 6 Colorful" w:uiPriority="51"/>
+    <w:lsdException w:name="List Table 7 Colorful" w:uiPriority="52"/>
+    <w:lsdException w:name="List Table 1 Light Accent 1" w:uiPriority="46"/>
+    <w:lsdException w:name="List Table 2 Accent 1" w:uiPriority="47"/>
+    <w:lsdException w:name="List Table 3 Accent 1" w:uiPriority="48"/>
+    <w:lsdException w:name="List Table 4 Accent 1" w:uiPriority="49"/>
+    <w:lsdException w:name="List Table 5 Dark Accent 1" w:uiPriority="50"/>
+    <w:lsdException w:name="List Table 6 Colorful Accent 1" w:uiPriority="51"/>
+    <w:lsdException w:name="List Table 7 Colorful Accent 1" w:uiPriority="52"/>
+    <w:lsdException w:name="List Table 1 Light Accent 2" w:uiPriority="46"/>
+    <w:lsdException w:name="List Table 2 Accent 2" w:uiPriority="47"/>
+    <w:lsdException w:name="List Table 3 Accent 2" w:uiPriority="48"/>
+    <w:lsdException w:name="List Table 4 Accent 2" w:uiPriority="49"/>
+    <w:lsdException w:name="List Table 5 Dark Accent 2" w:uiPriority="50"/>
+    <w:lsdException w:name="List Table 6 Colorful Accent 2" w:uiPriority="51"/>
+    <w:lsdException w:name="List Table 7 Colorful Accent 2" w:uiPriority="52"/>
+    <w:lsdException w:name="List Table 1 Light Accent 3" w:uiPriority="46"/>
+    <w:lsdException w:name="List Table 2 Accent 3" w:uiPriority="47"/>
+    <w:lsdException w:name="List Table 3 Accent 3" w:uiPriority="48"/>
+    <w:lsdException w:name="List Table 4 Accent 3" w:uiPriority="49"/>
+    <w:lsdException w:name="List Table 5 Dark Accent 3" w:uiPriority="50"/>
+    <w:lsdException w:name="List Table 6 Colorful Accent 3" w:uiPriority="51"/>
+    <w:lsdException w:name="List Table 7 Colorful Accent 3" w:uiPriority="52"/>
+    <w:lsdException w:name="List Table 1 Light Accent 4" w:uiPriority="46"/>
+    <w:lsdException w:name="List Table 2 Accent 4" w:uiPriority="47"/>
+    <w:lsdException w:name="List Table 3 Accent 4" w:uiPriority="48"/>
+    <w:lsdException w:name="List Table 4 Accent 4" w:uiPriority="49"/>
+    <w:lsdException w:name="List Table 5 Dark Accent 4" w:uiPriority="50"/>
+    <w:lsdException w:name="List Table 6 Colorful Accent 4" w:uiPriority="51"/>
+    <w:lsdException w:name="List Table 7 Colorful Accent 4" w:uiPriority="52"/>
+    <w:lsdException w:name="List Table 1 Light Accent 5" w:uiPriority="46"/>
+    <w:lsdException w:name="List Table 2 Accent 5" w:uiPriority="47"/>
+    <w:lsdException w:name="List Table 3 Accent 5" w:uiPriority="48"/>
+    <w:lsdException w:name="List Table 4 Accent 5" w:uiPriority="49"/>
+    <w:lsdException w:name="List Table 5 Dark Accent 5" w:uiPriority="50"/>
+    <w:lsdException w:name="List Table 6 Colorful Accent 5" w:uiPriority="51"/>
+    <w:lsdException w:name="List Table 7 Colorful Accent 5" w:uiPriority="52"/>
+    <w:lsdException w:name="List Table 1 Light Accent 6" w:uiPriority="46"/>
+    <w:lsdException w:name="List Table 2 Accent 6" w:uiPriority="47"/>
+    <w:lsdException w:name="List Table 3 Accent 6" w:uiPriority="48"/>
+    <w:lsdException w:name="List Table 4 Accent 6" w:uiPriority="49"/>
+    <w:lsdException w:name="List Table 5 Dark Accent 6" w:uiPriority="50"/>
+    <w:lsdException w:name="List Table 6 Colorful Accent 6" w:uiPriority="51"/>
+    <w:lsdException w:name="List Table 7 Colorful Accent 6" w:uiPriority="52"/>
   </w:latentStyles>
   <w:style w:type="paragraph" w:default="1" w:styleId="Normal">
     <w:name w:val="Normal"/>
@@ -3730,7 +4463,6 @@
     <w:next w:val="Normal"/>
     <w:link w:val="Ttulo3Car"/>
     <w:uiPriority w:val="9"/>
-    <w:semiHidden/>
     <w:unhideWhenUsed/>
     <w:qFormat/>
     <w:rsid w:val="00A90E4C"/>
@@ -3783,7 +4515,6 @@
     <w:uiPriority w:val="99"/>
     <w:semiHidden/>
     <w:unhideWhenUsed/>
-    <w:qFormat/>
     <w:tblPr>
       <w:tblInd w:w="0" w:type="dxa"/>
       <w:tblCellMar>
@@ -4007,7 +4738,6 @@
     <w:basedOn w:val="Fuentedeprrafopredeter"/>
     <w:link w:val="Ttulo3"/>
     <w:uiPriority w:val="9"/>
-    <w:semiHidden/>
     <w:rsid w:val="00A90E4C"/>
     <w:rPr>
       <w:rFonts w:asciiTheme="majorHAnsi" w:eastAsiaTheme="majorEastAsia" w:hAnsiTheme="majorHAnsi" w:cstheme="majorBidi"/>
@@ -4071,390 +4801,6 @@
     </w:pPr>
   </w:style>
 </w:styles>
-</file>
-
-<file path=word/glossary/document.xml><?xml version="1.0" encoding="utf-8"?>
-<w:glossaryDocument xmlns:ve="http://schemas.openxmlformats.org/markup-compatibility/2006" xmlns:o="urn:schemas-microsoft-com:office:office" xmlns:r="http://schemas.openxmlformats.org/officeDocument/2006/relationships" xmlns:m="http://schemas.openxmlformats.org/officeDocument/2006/math" xmlns:v="urn:schemas-microsoft-com:vml" xmlns:wp="http://schemas.openxmlformats.org/drawingml/2006/wordprocessingDrawing" xmlns:w10="urn:schemas-microsoft-com:office:word" xmlns:w="http://schemas.openxmlformats.org/wordprocessingml/2006/main" xmlns:wne="http://schemas.microsoft.com/office/word/2006/wordml">
-  <w:docParts/>
-</w:glossaryDocument>
-</file>
-
-<file path=word/glossary/fontTable.xml><?xml version="1.0" encoding="utf-8"?>
-<w:fonts xmlns:r="http://schemas.openxmlformats.org/officeDocument/2006/relationships" xmlns:w="http://schemas.openxmlformats.org/wordprocessingml/2006/main">
-  <w:font w:name="Cambria">
-    <w:panose1 w:val="02040503050406030204"/>
-    <w:charset w:val="00"/>
-    <w:family w:val="roman"/>
-    <w:pitch w:val="variable"/>
-    <w:sig w:usb0="E00002FF" w:usb1="400004FF" w:usb2="00000000" w:usb3="00000000" w:csb0="0000019F" w:csb1="00000000"/>
-  </w:font>
-  <w:font w:name="Times New Roman">
-    <w:panose1 w:val="02020603050405020304"/>
-    <w:charset w:val="00"/>
-    <w:family w:val="roman"/>
-    <w:pitch w:val="variable"/>
-    <w:sig w:usb0="E0002AFF" w:usb1="C0007841" w:usb2="00000009" w:usb3="00000000" w:csb0="000001FF" w:csb1="00000000"/>
-  </w:font>
-  <w:font w:name="Symbol">
-    <w:panose1 w:val="05050102010706020507"/>
-    <w:charset w:val="02"/>
-    <w:family w:val="roman"/>
-    <w:pitch w:val="variable"/>
-    <w:sig w:usb0="00000000" w:usb1="10000000" w:usb2="00000000" w:usb3="00000000" w:csb0="80000000" w:csb1="00000000"/>
-  </w:font>
-  <w:font w:name="Courier New">
-    <w:panose1 w:val="02070309020205020404"/>
-    <w:charset w:val="00"/>
-    <w:family w:val="modern"/>
-    <w:pitch w:val="fixed"/>
-    <w:sig w:usb0="E0002AFF" w:usb1="C0007843" w:usb2="00000009" w:usb3="00000000" w:csb0="000001FF" w:csb1="00000000"/>
-  </w:font>
-  <w:font w:name="Wingdings">
-    <w:panose1 w:val="05000000000000000000"/>
-    <w:charset w:val="02"/>
-    <w:family w:val="auto"/>
-    <w:pitch w:val="variable"/>
-    <w:sig w:usb0="00000000" w:usb1="10000000" w:usb2="00000000" w:usb3="00000000" w:csb0="80000000" w:csb1="00000000"/>
-  </w:font>
-  <w:font w:name="Calibri">
-    <w:panose1 w:val="020F0502020204030204"/>
-    <w:charset w:val="00"/>
-    <w:family w:val="swiss"/>
-    <w:pitch w:val="variable"/>
-    <w:sig w:usb0="E10002FF" w:usb1="4000ACFF" w:usb2="00000009" w:usb3="00000000" w:csb0="0000019F" w:csb1="00000000"/>
-  </w:font>
-  <w:font w:name="Tahoma">
-    <w:panose1 w:val="020B0604030504040204"/>
-    <w:charset w:val="00"/>
-    <w:family w:val="swiss"/>
-    <w:pitch w:val="variable"/>
-    <w:sig w:usb0="E1002EFF" w:usb1="C000605B" w:usb2="00000029" w:usb3="00000000" w:csb0="000101FF" w:csb1="00000000"/>
-  </w:font>
-  <w:font w:name="Arial">
-    <w:panose1 w:val="020B0604020202020204"/>
-    <w:charset w:val="00"/>
-    <w:family w:val="swiss"/>
-    <w:pitch w:val="variable"/>
-    <w:sig w:usb0="E0002AFF" w:usb1="C0007843" w:usb2="00000009" w:usb3="00000000" w:csb0="000001FF" w:csb1="00000000"/>
-  </w:font>
-</w:fonts>
-</file>
-
-<file path=word/glossary/settings.xml><?xml version="1.0" encoding="utf-8"?>
-<w:settings xmlns:o="urn:schemas-microsoft-com:office:office" xmlns:r="http://schemas.openxmlformats.org/officeDocument/2006/relationships" xmlns:m="http://schemas.openxmlformats.org/officeDocument/2006/math" xmlns:v="urn:schemas-microsoft-com:vml" xmlns:w10="urn:schemas-microsoft-com:office:word" xmlns:w="http://schemas.openxmlformats.org/wordprocessingml/2006/main" xmlns:sl="http://schemas.openxmlformats.org/schemaLibrary/2006/main">
-  <w:view w:val="normal"/>
-  <w:defaultTabStop w:val="708"/>
-  <w:hyphenationZone w:val="425"/>
-  <w:characterSpacingControl w:val="doNotCompress"/>
-  <w:compat>
-    <w:useFELayout/>
-  </w:compat>
-  <w:rsids>
-    <w:rsidRoot w:val="00D0735B"/>
-    <w:rsid w:val="000804FB"/>
-    <w:rsid w:val="00250461"/>
-    <w:rsid w:val="002B0B1D"/>
-    <w:rsid w:val="003D6402"/>
-    <w:rsid w:val="00610D58"/>
-    <w:rsid w:val="00B305ED"/>
-    <w:rsid w:val="00B70BD1"/>
-    <w:rsid w:val="00D0735B"/>
-    <w:rsid w:val="00E40AAC"/>
-  </w:rsids>
-  <m:mathPr>
-    <m:mathFont m:val="Cambria Math"/>
-    <m:brkBin m:val="before"/>
-    <m:brkBinSub m:val="--"/>
-    <m:smallFrac/>
-    <m:dispDef/>
-    <m:lMargin m:val="0"/>
-    <m:rMargin m:val="0"/>
-    <m:defJc m:val="centerGroup"/>
-    <m:wrapIndent m:val="1440"/>
-    <m:intLim m:val="subSup"/>
-    <m:naryLim m:val="undOvr"/>
-  </m:mathPr>
-  <w:themeFontLang w:val="es-AR"/>
-  <w:clrSchemeMapping w:bg1="light1" w:t1="dark1" w:bg2="light2" w:t2="dark2" w:accent1="accent1" w:accent2="accent2" w:accent3="accent3" w:accent4="accent4" w:accent5="accent5" w:accent6="accent6" w:hyperlink="hyperlink" w:followedHyperlink="followedHyperlink"/>
-  <w:decimalSymbol w:val=","/>
-  <w:listSeparator w:val=";"/>
-</w:settings>
-</file>
-
-<file path=word/glossary/styles.xml><?xml version="1.0" encoding="utf-8"?>
-<w:styles xmlns:r="http://schemas.openxmlformats.org/officeDocument/2006/relationships" xmlns:w="http://schemas.openxmlformats.org/wordprocessingml/2006/main">
-  <w:docDefaults>
-    <w:rPrDefault>
-      <w:rPr>
-        <w:rFonts w:asciiTheme="minorHAnsi" w:eastAsiaTheme="minorEastAsia" w:hAnsiTheme="minorHAnsi" w:cstheme="minorBidi"/>
-        <w:sz w:val="22"/>
-        <w:szCs w:val="22"/>
-        <w:lang w:val="es-AR" w:eastAsia="es-AR" w:bidi="ar-SA"/>
-      </w:rPr>
-    </w:rPrDefault>
-    <w:pPrDefault>
-      <w:pPr>
-        <w:spacing w:after="200" w:line="276" w:lineRule="auto"/>
-      </w:pPr>
-    </w:pPrDefault>
-  </w:docDefaults>
-  <w:latentStyles w:defLockedState="0" w:defUIPriority="99" w:defSemiHidden="1" w:defUnhideWhenUsed="1" w:defQFormat="0" w:count="267">
-    <w:lsdException w:name="Normal" w:semiHidden="0" w:uiPriority="0" w:unhideWhenUsed="0" w:qFormat="1"/>
-    <w:lsdException w:name="heading 1" w:semiHidden="0" w:uiPriority="9" w:unhideWhenUsed="0" w:qFormat="1"/>
-    <w:lsdException w:name="heading 2" w:uiPriority="9" w:qFormat="1"/>
-    <w:lsdException w:name="heading 3" w:uiPriority="9" w:qFormat="1"/>
-    <w:lsdException w:name="heading 4" w:uiPriority="9" w:qFormat="1"/>
-    <w:lsdException w:name="heading 5" w:uiPriority="9" w:qFormat="1"/>
-    <w:lsdException w:name="heading 6" w:uiPriority="9" w:qFormat="1"/>
-    <w:lsdException w:name="heading 7" w:uiPriority="9" w:qFormat="1"/>
-    <w:lsdException w:name="heading 8" w:uiPriority="9" w:qFormat="1"/>
-    <w:lsdException w:name="heading 9" w:uiPriority="9" w:qFormat="1"/>
-    <w:lsdException w:name="toc 1" w:uiPriority="39"/>
-    <w:lsdException w:name="toc 2" w:uiPriority="39"/>
-    <w:lsdException w:name="toc 3" w:uiPriority="39"/>
-    <w:lsdException w:name="toc 4" w:uiPriority="39"/>
-    <w:lsdException w:name="toc 5" w:uiPriority="39"/>
-    <w:lsdException w:name="toc 6" w:uiPriority="39"/>
-    <w:lsdException w:name="toc 7" w:uiPriority="39"/>
-    <w:lsdException w:name="toc 8" w:uiPriority="39"/>
-    <w:lsdException w:name="toc 9" w:uiPriority="39"/>
-    <w:lsdException w:name="caption" w:uiPriority="35" w:qFormat="1"/>
-    <w:lsdException w:name="Title" w:semiHidden="0" w:uiPriority="10" w:unhideWhenUsed="0" w:qFormat="1"/>
-    <w:lsdException w:name="Default Paragraph Font" w:uiPriority="1"/>
-    <w:lsdException w:name="Subtitle" w:semiHidden="0" w:uiPriority="11" w:unhideWhenUsed="0" w:qFormat="1"/>
-    <w:lsdException w:name="Strong" w:semiHidden="0" w:uiPriority="22" w:unhideWhenUsed="0" w:qFormat="1"/>
-    <w:lsdException w:name="Emphasis" w:semiHidden="0" w:uiPriority="20" w:unhideWhenUsed="0" w:qFormat="1"/>
-    <w:lsdException w:name="Table Grid" w:semiHidden="0" w:uiPriority="59" w:unhideWhenUsed="0"/>
-    <w:lsdException w:name="Placeholder Text" w:unhideWhenUsed="0"/>
-    <w:lsdException w:name="No Spacing" w:semiHidden="0" w:uiPriority="1" w:unhideWhenUsed="0" w:qFormat="1"/>
-    <w:lsdException w:name="Light Shading" w:semiHidden="0" w:uiPriority="60" w:unhideWhenUsed="0"/>
-    <w:lsdException w:name="Light List" w:semiHidden="0" w:uiPriority="61" w:unhideWhenUsed="0"/>
-    <w:lsdException w:name="Light Grid" w:semiHidden="0" w:uiPriority="62" w:unhideWhenUsed="0"/>
-    <w:lsdException w:name="Medium Shading 1" w:semiHidden="0" w:uiPriority="63" w:unhideWhenUsed="0"/>
-    <w:lsdException w:name="Medium Shading 2" w:semiHidden="0" w:uiPriority="64" w:unhideWhenUsed="0"/>
-    <w:lsdException w:name="Medium List 1" w:semiHidden="0" w:uiPriority="65" w:unhideWhenUsed="0"/>
-    <w:lsdException w:name="Medium List 2" w:semiHidden="0" w:uiPriority="66" w:unhideWhenUsed="0"/>
-    <w:lsdException w:name="Medium Grid 1" w:semiHidden="0" w:uiPriority="67" w:unhideWhenUsed="0"/>
-    <w:lsdException w:name="Medium Grid 2" w:semiHidden="0" w:uiPriority="68" w:unhideWhenUsed="0"/>
-    <w:lsdException w:name="Medium Grid 3" w:semiHidden="0" w:uiPriority="69" w:unhideWhenUsed="0"/>
-    <w:lsdException w:name="Dark List" w:semiHidden="0" w:uiPriority="70" w:unhideWhenUsed="0"/>
-    <w:lsdException w:name="Colorful Shading" w:semiHidden="0" w:uiPriority="71" w:unhideWhenUsed="0"/>
-    <w:lsdException w:name="Colorful List" w:semiHidden="0" w:uiPriority="72" w:unhideWhenUsed="0"/>
-    <w:lsdException w:name="Colorful Grid" w:semiHidden="0" w:uiPriority="73" w:unhideWhenUsed="0"/>
-    <w:lsdException w:name="Light Shading Accent 1" w:semiHidden="0" w:uiPriority="60" w:unhideWhenUsed="0"/>
-    <w:lsdException w:name="Light List Accent 1" w:semiHidden="0" w:uiPriority="61" w:unhideWhenUsed="0"/>
-    <w:lsdException w:name="Light Grid Accent 1" w:semiHidden="0" w:uiPriority="62" w:unhideWhenUsed="0"/>
-    <w:lsdException w:name="Medium Shading 1 Accent 1" w:semiHidden="0" w:uiPriority="63" w:unhideWhenUsed="0"/>
-    <w:lsdException w:name="Medium Shading 2 Accent 1" w:semiHidden="0" w:uiPriority="64" w:unhideWhenUsed="0"/>
-    <w:lsdException w:name="Medium List 1 Accent 1" w:semiHidden="0" w:uiPriority="65" w:unhideWhenUsed="0"/>
-    <w:lsdException w:name="Revision" w:unhideWhenUsed="0"/>
-    <w:lsdException w:name="List Paragraph" w:semiHidden="0" w:uiPriority="34" w:unhideWhenUsed="0" w:qFormat="1"/>
-    <w:lsdException w:name="Quote" w:semiHidden="0" w:uiPriority="29" w:unhideWhenUsed="0" w:qFormat="1"/>
-    <w:lsdException w:name="Intense Quote" w:semiHidden="0" w:uiPriority="30" w:unhideWhenUsed="0" w:qFormat="1"/>
-    <w:lsdException w:name="Medium List 2 Accent 1" w:semiHidden="0" w:uiPriority="66" w:unhideWhenUsed="0"/>
-    <w:lsdException w:name="Medium Grid 1 Accent 1" w:semiHidden="0" w:uiPriority="67" w:unhideWhenUsed="0"/>
-    <w:lsdException w:name="Medium Grid 2 Accent 1" w:semiHidden="0" w:uiPriority="68" w:unhideWhenUsed="0"/>
-    <w:lsdException w:name="Medium Grid 3 Accent 1" w:semiHidden="0" w:uiPriority="69" w:unhideWhenUsed="0"/>
-    <w:lsdException w:name="Dark List Accent 1" w:semiHidden="0" w:uiPriority="70" w:unhideWhenUsed="0"/>
-    <w:lsdException w:name="Colorful Shading Accent 1" w:semiHidden="0" w:uiPriority="71" w:unhideWhenUsed="0"/>
-    <w:lsdException w:name="Colorful List Accent 1" w:semiHidden="0" w:uiPriority="72" w:unhideWhenUsed="0"/>
-    <w:lsdException w:name="Colorful Grid Accent 1" w:semiHidden="0" w:uiPriority="73" w:unhideWhenUsed="0"/>
-    <w:lsdException w:name="Light Shading Accent 2" w:semiHidden="0" w:uiPriority="60" w:unhideWhenUsed="0"/>
-    <w:lsdException w:name="Light List Accent 2" w:semiHidden="0" w:uiPriority="61" w:unhideWhenUsed="0"/>
-    <w:lsdException w:name="Light Grid Accent 2" w:semiHidden="0" w:uiPriority="62" w:unhideWhenUsed="0"/>
-    <w:lsdException w:name="Medium Shading 1 Accent 2" w:semiHidden="0" w:uiPriority="63" w:unhideWhenUsed="0"/>
-    <w:lsdException w:name="Medium Shading 2 Accent 2" w:semiHidden="0" w:uiPriority="64" w:unhideWhenUsed="0"/>
-    <w:lsdException w:name="Medium List 1 Accent 2" w:semiHidden="0" w:uiPriority="65" w:unhideWhenUsed="0"/>
-    <w:lsdException w:name="Medium List 2 Accent 2" w:semiHidden="0" w:uiPriority="66" w:unhideWhenUsed="0"/>
-    <w:lsdException w:name="Medium Grid 1 Accent 2" w:semiHidden="0" w:uiPriority="67" w:unhideWhenUsed="0"/>
-    <w:lsdException w:name="Medium Grid 2 Accent 2" w:semiHidden="0" w:uiPriority="68" w:unhideWhenUsed="0"/>
-    <w:lsdException w:name="Medium Grid 3 Accent 2" w:semiHidden="0" w:uiPriority="69" w:unhideWhenUsed="0"/>
-    <w:lsdException w:name="Dark List Accent 2" w:semiHidden="0" w:uiPriority="70" w:unhideWhenUsed="0"/>
-    <w:lsdException w:name="Colorful Shading Accent 2" w:semiHidden="0" w:uiPriority="71" w:unhideWhenUsed="0"/>
-    <w:lsdException w:name="Colorful List Accent 2" w:semiHidden="0" w:uiPriority="72" w:unhideWhenUsed="0"/>
-    <w:lsdException w:name="Colorful Grid Accent 2" w:semiHidden="0" w:uiPriority="73" w:unhideWhenUsed="0"/>
-    <w:lsdException w:name="Light Shading Accent 3" w:semiHidden="0" w:uiPriority="60" w:unhideWhenUsed="0"/>
-    <w:lsdException w:name="Light List Accent 3" w:semiHidden="0" w:uiPriority="61" w:unhideWhenUsed="0"/>
-    <w:lsdException w:name="Light Grid Accent 3" w:semiHidden="0" w:uiPriority="62" w:unhideWhenUsed="0"/>
-    <w:lsdException w:name="Medium Shading 1 Accent 3" w:semiHidden="0" w:uiPriority="63" w:unhideWhenUsed="0"/>
-    <w:lsdException w:name="Medium Shading 2 Accent 3" w:semiHidden="0" w:uiPriority="64" w:unhideWhenUsed="0"/>
-    <w:lsdException w:name="Medium List 1 Accent 3" w:semiHidden="0" w:uiPriority="65" w:unhideWhenUsed="0"/>
-    <w:lsdException w:name="Medium List 2 Accent 3" w:semiHidden="0" w:uiPriority="66" w:unhideWhenUsed="0"/>
-    <w:lsdException w:name="Medium Grid 1 Accent 3" w:semiHidden="0" w:uiPriority="67" w:unhideWhenUsed="0"/>
-    <w:lsdException w:name="Medium Grid 2 Accent 3" w:semiHidden="0" w:uiPriority="68" w:unhideWhenUsed="0"/>
-    <w:lsdException w:name="Medium Grid 3 Accent 3" w:semiHidden="0" w:uiPriority="69" w:unhideWhenUsed="0"/>
-    <w:lsdException w:name="Dark List Accent 3" w:semiHidden="0" w:uiPriority="70" w:unhideWhenUsed="0"/>
-    <w:lsdException w:name="Colorful Shading Accent 3" w:semiHidden="0" w:uiPriority="71" w:unhideWhenUsed="0"/>
-    <w:lsdException w:name="Colorful List Accent 3" w:semiHidden="0" w:uiPriority="72" w:unhideWhenUsed="0"/>
-    <w:lsdException w:name="Colorful Grid Accent 3" w:semiHidden="0" w:uiPriority="73" w:unhideWhenUsed="0"/>
-    <w:lsdException w:name="Light Shading Accent 4" w:semiHidden="0" w:uiPriority="60" w:unhideWhenUsed="0"/>
-    <w:lsdException w:name="Light List Accent 4" w:semiHidden="0" w:uiPriority="61" w:unhideWhenUsed="0"/>
-    <w:lsdException w:name="Light Grid Accent 4" w:semiHidden="0" w:uiPriority="62" w:unhideWhenUsed="0"/>
-    <w:lsdException w:name="Medium Shading 1 Accent 4" w:semiHidden="0" w:uiPriority="63" w:unhideWhenUsed="0"/>
-    <w:lsdException w:name="Medium Shading 2 Accent 4" w:semiHidden="0" w:uiPriority="64" w:unhideWhenUsed="0"/>
-    <w:lsdException w:name="Medium List 1 Accent 4" w:semiHidden="0" w:uiPriority="65" w:unhideWhenUsed="0"/>
-    <w:lsdException w:name="Medium List 2 Accent 4" w:semiHidden="0" w:uiPriority="66" w:unhideWhenUsed="0"/>
-    <w:lsdException w:name="Medium Grid 1 Accent 4" w:semiHidden="0" w:uiPriority="67" w:unhideWhenUsed="0"/>
-    <w:lsdException w:name="Medium Grid 2 Accent 4" w:semiHidden="0" w:uiPriority="68" w:unhideWhenUsed="0"/>
-    <w:lsdException w:name="Medium Grid 3 Accent 4" w:semiHidden="0" w:uiPriority="69" w:unhideWhenUsed="0"/>
-    <w:lsdException w:name="Dark List Accent 4" w:semiHidden="0" w:uiPriority="70" w:unhideWhenUsed="0"/>
-    <w:lsdException w:name="Colorful Shading Accent 4" w:semiHidden="0" w:uiPriority="71" w:unhideWhenUsed="0"/>
-    <w:lsdException w:name="Colorful List Accent 4" w:semiHidden="0" w:uiPriority="72" w:unhideWhenUsed="0"/>
-    <w:lsdException w:name="Colorful Grid Accent 4" w:semiHidden="0" w:uiPriority="73" w:unhideWhenUsed="0"/>
-    <w:lsdException w:name="Light Shading Accent 5" w:semiHidden="0" w:uiPriority="60" w:unhideWhenUsed="0"/>
-    <w:lsdException w:name="Light List Accent 5" w:semiHidden="0" w:uiPriority="61" w:unhideWhenUsed="0"/>
-    <w:lsdException w:name="Light Grid Accent 5" w:semiHidden="0" w:uiPriority="62" w:unhideWhenUsed="0"/>
-    <w:lsdException w:name="Medium Shading 1 Accent 5" w:semiHidden="0" w:uiPriority="63" w:unhideWhenUsed="0"/>
-    <w:lsdException w:name="Medium Shading 2 Accent 5" w:semiHidden="0" w:uiPriority="64" w:unhideWhenUsed="0"/>
-    <w:lsdException w:name="Medium List 1 Accent 5" w:semiHidden="0" w:uiPriority="65" w:unhideWhenUsed="0"/>
-    <w:lsdException w:name="Medium List 2 Accent 5" w:semiHidden="0" w:uiPriority="66" w:unhideWhenUsed="0"/>
-    <w:lsdException w:name="Medium Grid 1 Accent 5" w:semiHidden="0" w:uiPriority="67" w:unhideWhenUsed="0"/>
-    <w:lsdException w:name="Medium Grid 2 Accent 5" w:semiHidden="0" w:uiPriority="68" w:unhideWhenUsed="0"/>
-    <w:lsdException w:name="Medium Grid 3 Accent 5" w:semiHidden="0" w:uiPriority="69" w:unhideWhenUsed="0"/>
-    <w:lsdException w:name="Dark List Accent 5" w:semiHidden="0" w:uiPriority="70" w:unhideWhenUsed="0"/>
-    <w:lsdException w:name="Colorful Shading Accent 5" w:semiHidden="0" w:uiPriority="71" w:unhideWhenUsed="0"/>
-    <w:lsdException w:name="Colorful List Accent 5" w:semiHidden="0" w:uiPriority="72" w:unhideWhenUsed="0"/>
-    <w:lsdException w:name="Colorful Grid Accent 5" w:semiHidden="0" w:uiPriority="73" w:unhideWhenUsed="0"/>
-    <w:lsdException w:name="Light Shading Accent 6" w:semiHidden="0" w:uiPriority="60" w:unhideWhenUsed="0"/>
-    <w:lsdException w:name="Light List Accent 6" w:semiHidden="0" w:uiPriority="61" w:unhideWhenUsed="0"/>
-    <w:lsdException w:name="Light Grid Accent 6" w:semiHidden="0" w:uiPriority="62" w:unhideWhenUsed="0"/>
-    <w:lsdException w:name="Medium Shading 1 Accent 6" w:semiHidden="0" w:uiPriority="63" w:unhideWhenUsed="0"/>
-    <w:lsdException w:name="Medium Shading 2 Accent 6" w:semiHidden="0" w:uiPriority="64" w:unhideWhenUsed="0"/>
-    <w:lsdException w:name="Medium List 1 Accent 6" w:semiHidden="0" w:uiPriority="65" w:unhideWhenUsed="0"/>
-    <w:lsdException w:name="Medium List 2 Accent 6" w:semiHidden="0" w:uiPriority="66" w:unhideWhenUsed="0"/>
-    <w:lsdException w:name="Medium Grid 1 Accent 6" w:semiHidden="0" w:uiPriority="67" w:unhideWhenUsed="0"/>
-    <w:lsdException w:name="Medium Grid 2 Accent 6" w:semiHidden="0" w:uiPriority="68" w:unhideWhenUsed="0"/>
-    <w:lsdException w:name="Medium Grid 3 Accent 6" w:semiHidden="0" w:uiPriority="69" w:unhideWhenUsed="0"/>
-    <w:lsdException w:name="Dark List Accent 6" w:semiHidden="0" w:uiPriority="70" w:unhideWhenUsed="0"/>
-    <w:lsdException w:name="Colorful Shading Accent 6" w:semiHidden="0" w:uiPriority="71" w:unhideWhenUsed="0"/>
-    <w:lsdException w:name="Colorful List Accent 6" w:semiHidden="0" w:uiPriority="72" w:unhideWhenUsed="0"/>
-    <w:lsdException w:name="Colorful Grid Accent 6" w:semiHidden="0" w:uiPriority="73" w:unhideWhenUsed="0"/>
-    <w:lsdException w:name="Subtle Emphasis" w:semiHidden="0" w:uiPriority="19" w:unhideWhenUsed="0" w:qFormat="1"/>
-    <w:lsdException w:name="Intense Emphasis" w:semiHidden="0" w:uiPriority="21" w:unhideWhenUsed="0" w:qFormat="1"/>
-    <w:lsdException w:name="Subtle Reference" w:semiHidden="0" w:uiPriority="31" w:unhideWhenUsed="0" w:qFormat="1"/>
-    <w:lsdException w:name="Intense Reference" w:semiHidden="0" w:uiPriority="32" w:unhideWhenUsed="0" w:qFormat="1"/>
-    <w:lsdException w:name="Book Title" w:semiHidden="0" w:uiPriority="33" w:unhideWhenUsed="0" w:qFormat="1"/>
-    <w:lsdException w:name="Bibliography" w:uiPriority="37"/>
-    <w:lsdException w:name="TOC Heading" w:uiPriority="39" w:qFormat="1"/>
-  </w:latentStyles>
-  <w:style w:type="paragraph" w:default="1" w:styleId="Normal">
-    <w:name w:val="Normal"/>
-    <w:qFormat/>
-    <w:rsid w:val="00E40AAC"/>
-  </w:style>
-  <w:style w:type="character" w:default="1" w:styleId="Fuentedeprrafopredeter">
-    <w:name w:val="Default Paragraph Font"/>
-    <w:uiPriority w:val="1"/>
-    <w:semiHidden/>
-    <w:unhideWhenUsed/>
-  </w:style>
-  <w:style w:type="table" w:default="1" w:styleId="Tablanormal">
-    <w:name w:val="Normal Table"/>
-    <w:uiPriority w:val="99"/>
-    <w:semiHidden/>
-    <w:unhideWhenUsed/>
-    <w:qFormat/>
-    <w:tblPr>
-      <w:tblInd w:w="0" w:type="dxa"/>
-      <w:tblCellMar>
-        <w:top w:w="0" w:type="dxa"/>
-        <w:left w:w="108" w:type="dxa"/>
-        <w:bottom w:w="0" w:type="dxa"/>
-        <w:right w:w="108" w:type="dxa"/>
-      </w:tblCellMar>
-    </w:tblPr>
-  </w:style>
-  <w:style w:type="numbering" w:default="1" w:styleId="Sinlista">
-    <w:name w:val="No List"/>
-    <w:uiPriority w:val="99"/>
-    <w:semiHidden/>
-    <w:unhideWhenUsed/>
-  </w:style>
-  <w:style w:type="paragraph" w:customStyle="1" w:styleId="D51ACF564613405EB0E35219915C6AC7">
-    <w:name w:val="D51ACF564613405EB0E35219915C6AC7"/>
-    <w:rsid w:val="00D0735B"/>
-  </w:style>
-  <w:style w:type="paragraph" w:customStyle="1" w:styleId="70C8CF76E24741178AD6CCA30D4A1702">
-    <w:name w:val="70C8CF76E24741178AD6CCA30D4A1702"/>
-    <w:rsid w:val="00D0735B"/>
-  </w:style>
-  <w:style w:type="paragraph" w:customStyle="1" w:styleId="D6B23308308F492FB0D9D3992244E8C6">
-    <w:name w:val="D6B23308308F492FB0D9D3992244E8C6"/>
-    <w:rsid w:val="00D0735B"/>
-  </w:style>
-  <w:style w:type="paragraph" w:customStyle="1" w:styleId="DF9AC22BFBAF457ABCE248ABEDCFA93B">
-    <w:name w:val="DF9AC22BFBAF457ABCE248ABEDCFA93B"/>
-    <w:rsid w:val="00D0735B"/>
-  </w:style>
-  <w:style w:type="paragraph" w:customStyle="1" w:styleId="EDA2045193E444AD9C56D06392AB1AAB">
-    <w:name w:val="EDA2045193E444AD9C56D06392AB1AAB"/>
-    <w:rsid w:val="00D0735B"/>
-  </w:style>
-  <w:style w:type="paragraph" w:customStyle="1" w:styleId="122BB58C5D5F46248DDE305E03BFBEE6">
-    <w:name w:val="122BB58C5D5F46248DDE305E03BFBEE6"/>
-    <w:rsid w:val="00D0735B"/>
-  </w:style>
-  <w:style w:type="paragraph" w:customStyle="1" w:styleId="78D009A98CB746C9BFB02800B7921BEF">
-    <w:name w:val="78D009A98CB746C9BFB02800B7921BEF"/>
-    <w:rsid w:val="00D0735B"/>
-  </w:style>
-  <w:style w:type="paragraph" w:customStyle="1" w:styleId="0C6647BE42354EA88CC6AACD10191077">
-    <w:name w:val="0C6647BE42354EA88CC6AACD10191077"/>
-    <w:rsid w:val="00D0735B"/>
-  </w:style>
-  <w:style w:type="paragraph" w:customStyle="1" w:styleId="8D9E57E9A328411281A0A8BE376A8F7E">
-    <w:name w:val="8D9E57E9A328411281A0A8BE376A8F7E"/>
-    <w:rsid w:val="00D0735B"/>
-  </w:style>
-  <w:style w:type="paragraph" w:customStyle="1" w:styleId="D1212FF3A60645FDA4DEC187D6B4D88B">
-    <w:name w:val="D1212FF3A60645FDA4DEC187D6B4D88B"/>
-    <w:rsid w:val="00D0735B"/>
-  </w:style>
-  <w:style w:type="paragraph" w:customStyle="1" w:styleId="28B2B32ACA4444BE9C85C4113E16D75E">
-    <w:name w:val="28B2B32ACA4444BE9C85C4113E16D75E"/>
-    <w:rsid w:val="003D6402"/>
-    <w:pPr>
-      <w:spacing w:after="160" w:line="259" w:lineRule="auto"/>
-    </w:pPr>
-  </w:style>
-  <w:style w:type="paragraph" w:customStyle="1" w:styleId="4B6AD009891D4D38A6773A16E7831587">
-    <w:name w:val="4B6AD009891D4D38A6773A16E7831587"/>
-    <w:rsid w:val="003D6402"/>
-    <w:pPr>
-      <w:spacing w:after="160" w:line="259" w:lineRule="auto"/>
-    </w:pPr>
-  </w:style>
-  <w:style w:type="paragraph" w:customStyle="1" w:styleId="F8BE507CEC664ED29893A44996BA253C">
-    <w:name w:val="F8BE507CEC664ED29893A44996BA253C"/>
-    <w:rsid w:val="003D6402"/>
-    <w:pPr>
-      <w:spacing w:after="160" w:line="259" w:lineRule="auto"/>
-    </w:pPr>
-  </w:style>
-  <w:style w:type="character" w:customStyle="1" w:styleId="Textodemarcadordeposicin">
-    <w:name w:val="Texto de marcador de posición"/>
-    <w:basedOn w:val="Fuentedeprrafopredeter"/>
-    <w:uiPriority w:val="99"/>
-    <w:semiHidden/>
-    <w:rsid w:val="00250461"/>
-    <w:rPr>
-      <w:color w:val="808080"/>
-    </w:rPr>
-  </w:style>
-  <w:style w:type="paragraph" w:customStyle="1" w:styleId="E0C9E5849A984255BF868ECFF01815C1">
-    <w:name w:val="E0C9E5849A984255BF868ECFF01815C1"/>
-    <w:rsid w:val="00250461"/>
-    <w:pPr>
-      <w:spacing w:after="160" w:line="259" w:lineRule="auto"/>
-    </w:pPr>
-  </w:style>
-</w:styles>
-</file>
-
-<file path=word/glossary/webSettings.xml><?xml version="1.0" encoding="utf-8"?>
-<w:webSettings xmlns:r="http://schemas.openxmlformats.org/officeDocument/2006/relationships" xmlns:w="http://schemas.openxmlformats.org/wordprocessingml/2006/main">
-  <w:optimizeForBrowser/>
-</w:webSettings>
 </file>
 
 <file path=word/theme/theme1.xml><?xml version="1.0" encoding="utf-8"?>
@@ -4764,7 +5110,7 @@
 </file>
 
 <file path=customXml/itemProps2.xml><?xml version="1.0" encoding="utf-8"?>
-<ds:datastoreItem xmlns:ds="http://schemas.openxmlformats.org/officeDocument/2006/customXml" ds:itemID="{138BC5FD-46A9-4AF3-9414-CA9717909244}">
+<ds:datastoreItem xmlns:ds="http://schemas.openxmlformats.org/officeDocument/2006/customXml" ds:itemID="{EF8AC2BF-E283-4363-AF0D-53368316523D}">
   <ds:schemaRefs>
     <ds:schemaRef ds:uri="http://schemas.openxmlformats.org/officeDocument/2006/bibliography"/>
   </ds:schemaRefs>

</xml_diff>

<commit_message>
se modificó Dudas proyecto.docx y Modelo de negocio.docx
</commit_message>
<xml_diff>
--- a/repository/S.A.P.O/Producto/Iteraciones/Iteracion_02/01_Documento_Negocio/Modelo de negocio.docx
+++ b/repository/S.A.P.O/Producto/Iteraciones/Iteracion_02/01_Documento_Negocio/Modelo de negocio.docx
@@ -117,7 +117,7 @@
                 <v:imagedata r:id="rId9" o:title=""/>
                 <w10:wrap type="tight"/>
               </v:shape>
-              <o:OLEObject Type="Embed" ProgID="PBrush" ShapeID="_x0000_s1033" DrawAspect="Content" ObjectID="_1438253350" r:id="rId10"/>
+              <o:OLEObject Type="Embed" ProgID="PBrush" ShapeID="_x0000_s1033" DrawAspect="Content" ObjectID="_1438260091" r:id="rId10"/>
             </w:object>
           </w:r>
           <w:r>
@@ -369,21 +369,12 @@
                           <w:szCs w:val="28"/>
                         </w:rPr>
                       </w:pPr>
-                      <w:proofErr w:type="spellStart"/>
                       <w:r>
                         <w:rPr>
                           <w:rFonts w:ascii="Arial" w:hAnsi="Arial" w:cs="Arial"/>
                           <w:szCs w:val="28"/>
                         </w:rPr>
-                        <w:t>Biancato</w:t>
-                      </w:r>
-                      <w:proofErr w:type="spellEnd"/>
-                      <w:r>
-                        <w:rPr>
-                          <w:rFonts w:ascii="Arial" w:hAnsi="Arial" w:cs="Arial"/>
-                          <w:szCs w:val="28"/>
-                        </w:rPr>
-                        <w:t>, Enzo</w:t>
+                        <w:t>Biancato, Enzo</w:t>
                       </w:r>
                       <w:r>
                         <w:rPr>
@@ -537,21 +528,12 @@
                           <w:szCs w:val="28"/>
                         </w:rPr>
                       </w:pPr>
-                      <w:proofErr w:type="spellStart"/>
                       <w:r>
                         <w:rPr>
                           <w:rFonts w:ascii="Arial" w:hAnsi="Arial" w:cs="Arial"/>
                           <w:szCs w:val="28"/>
                         </w:rPr>
-                        <w:t>Gastañaga</w:t>
-                      </w:r>
-                      <w:proofErr w:type="spellEnd"/>
-                      <w:r>
-                        <w:rPr>
-                          <w:rFonts w:ascii="Arial" w:hAnsi="Arial" w:cs="Arial"/>
-                          <w:szCs w:val="28"/>
-                        </w:rPr>
-                        <w:t>, Iris Nancy (Titular)</w:t>
+                        <w:t>Gastañaga, Iris Nancy (Titular)</w:t>
                       </w:r>
                     </w:p>
                     <w:p>
@@ -563,21 +545,12 @@
                           <w:szCs w:val="28"/>
                         </w:rPr>
                       </w:pPr>
-                      <w:proofErr w:type="spellStart"/>
                       <w:r>
                         <w:rPr>
                           <w:rFonts w:ascii="Arial" w:hAnsi="Arial" w:cs="Arial"/>
                           <w:szCs w:val="28"/>
                         </w:rPr>
-                        <w:t>Savi</w:t>
-                      </w:r>
-                      <w:proofErr w:type="spellEnd"/>
-                      <w:r>
-                        <w:rPr>
-                          <w:rFonts w:ascii="Arial" w:hAnsi="Arial" w:cs="Arial"/>
-                          <w:szCs w:val="28"/>
-                        </w:rPr>
-                        <w:t>, Cecilia Andrea (JTP)</w:t>
+                        <w:t>Savi, Cecilia Andrea (JTP)</w:t>
                       </w:r>
                     </w:p>
                     <w:p>
@@ -2082,21 +2055,7 @@
             <w:rPr>
               <w:rFonts w:ascii="Arial" w:eastAsia="Times New Roman" w:hAnsi="Arial" w:cs="Arial"/>
             </w:rPr>
-            <w:t xml:space="preserve">Los siguientes </w:t>
-          </w:r>
-          <w:proofErr w:type="spellStart"/>
-          <w:r>
-            <w:rPr>
-              <w:rFonts w:ascii="Arial" w:eastAsia="Times New Roman" w:hAnsi="Arial" w:cs="Arial"/>
-            </w:rPr>
-            <w:t>flujogramas</w:t>
-          </w:r>
-          <w:proofErr w:type="spellEnd"/>
-          <w:r>
-            <w:rPr>
-              <w:rFonts w:ascii="Arial" w:eastAsia="Times New Roman" w:hAnsi="Arial" w:cs="Arial"/>
-            </w:rPr>
-            <w:t xml:space="preserve"> muestran paso a paso el proceso de atención a los pacientes en la facultad luego de haber implementado las mejoras  propuestas.</w:t>
+            <w:t>Los siguientes flujogramas muestran paso a paso el proceso de atención a los pacientes en la facultad luego de haber implementado las mejoras  propuestas.</w:t>
           </w:r>
         </w:p>
         <w:p>
@@ -2194,7 +2153,6 @@
             </w:rPr>
             <w:br/>
           </w:r>
-          <w:bookmarkStart w:id="9" w:name="_GoBack"/>
           <w:r>
             <w:rPr>
               <w:rFonts w:ascii="Times New Roman" w:eastAsia="Times New Roman" w:hAnsi="Times New Roman" w:cs="Times New Roman"/>
@@ -2203,7 +2161,7 @@
               <w:szCs w:val="24"/>
             </w:rPr>
             <w:drawing>
-              <wp:inline distT="0" distB="0" distL="0" distR="0">
+              <wp:inline distT="0" distB="0" distL="0" distR="0" wp14:anchorId="73F6E54A" wp14:editId="61C74A2E">
                 <wp:extent cx="5605780" cy="4220845"/>
                 <wp:effectExtent l="0" t="0" r="0" b="0"/>
                 <wp:docPr id="5" name="Imagen 5" descr="C:\Users\alespe\Desktop\S.A.P.O\Producto\Iteraciones\Iteracion_02\01_Documento_Negocio\PPT_Flujograma - Proceso Mejorado\Diapositiva1.JPG"/>
@@ -2251,7 +2209,6 @@
               </wp:inline>
             </w:drawing>
           </w:r>
-          <w:bookmarkEnd w:id="9"/>
           <w:r>
             <w:rPr>
               <w:rFonts w:ascii="Times New Roman" w:eastAsia="Times New Roman" w:hAnsi="Times New Roman" w:cs="Times New Roman"/>
@@ -2316,7 +2273,7 @@
               <w:i w:val="0"/>
             </w:rPr>
           </w:pPr>
-          <w:bookmarkStart w:id="10" w:name="_Toc356405831"/>
+          <w:bookmarkStart w:id="9" w:name="_Toc356405831"/>
           <w:r>
             <w:rPr>
               <w:rFonts w:eastAsia="Times New Roman"/>
@@ -2324,7 +2281,7 @@
             </w:rPr>
             <w:t>DESCRIPCIÓN DEL FLUJOGRAMA “REGISTRO DE PACIENTE”</w:t>
           </w:r>
-          <w:bookmarkEnd w:id="10"/>
+          <w:bookmarkEnd w:id="9"/>
         </w:p>
         <w:p>
           <w:pPr>
@@ -2627,8 +2584,8 @@
             <w:lastRenderedPageBreak/>
             <w:br/>
           </w:r>
-          <w:bookmarkStart w:id="11" w:name="_Toc358465135"/>
-          <w:bookmarkStart w:id="12" w:name="_Toc364502001"/>
+          <w:bookmarkStart w:id="10" w:name="_Toc358465135"/>
+          <w:bookmarkStart w:id="11" w:name="_Toc364502001"/>
           <w:r>
             <w:rPr>
               <w:rStyle w:val="Textoennegrita"/>
@@ -2659,8 +2616,8 @@
             </w:rPr>
             <w:t xml:space="preserve"> de Pacientes</w:t>
           </w:r>
+          <w:bookmarkEnd w:id="10"/>
           <w:bookmarkEnd w:id="11"/>
-          <w:bookmarkEnd w:id="12"/>
         </w:p>
         <w:p>
           <w:pPr>
@@ -2690,9 +2647,9 @@
               <w:sz w:val="24"/>
             </w:rPr>
           </w:pPr>
-          <w:bookmarkStart w:id="13" w:name="_Toc356660545"/>
-          <w:bookmarkStart w:id="14" w:name="_Toc358465136"/>
-          <w:bookmarkStart w:id="15" w:name="_Toc364502002"/>
+          <w:bookmarkStart w:id="12" w:name="_Toc356660545"/>
+          <w:bookmarkStart w:id="13" w:name="_Toc358465136"/>
+          <w:bookmarkStart w:id="14" w:name="_Toc364502002"/>
           <w:r>
             <w:rPr>
               <w:rStyle w:val="Textoennegrita"/>
@@ -2703,7 +2660,7 @@
             </w:rPr>
             <w:t>Proceso de Atención de Paciente</w:t>
           </w:r>
-          <w:bookmarkEnd w:id="13"/>
+          <w:bookmarkEnd w:id="12"/>
           <w:r>
             <w:rPr>
               <w:rStyle w:val="Textoennegrita"/>
@@ -2714,8 +2671,8 @@
             </w:rPr>
             <w:t>s</w:t>
           </w:r>
+          <w:bookmarkEnd w:id="13"/>
           <w:bookmarkEnd w:id="14"/>
-          <w:bookmarkEnd w:id="15"/>
         </w:p>
         <w:p>
           <w:pPr>
@@ -2758,7 +2715,7 @@
             </w:rPr>
             <w:t>Otra situación es cuando un alumno se presenta en la facultad junto con una persona que no ha sido registrado en el sistema. En esta situación, se debe efectuar primero el proceso “Registro de paciente” en el ARDDP o en el Centro de Estudiantes, descripto anteriormente. Acto seguido, se lo asigna al estudiante brindándole permiso para acceder a la historia clínica.</w:t>
           </w:r>
-          <w:bookmarkStart w:id="16" w:name="_Toc356660546"/>
+          <w:bookmarkStart w:id="15" w:name="_Toc356660546"/>
         </w:p>
         <w:p>
           <w:pPr>
@@ -2804,7 +2761,7 @@
             </w:rPr>
             <w:lastRenderedPageBreak/>
             <w:drawing>
-              <wp:inline distT="0" distB="0" distL="0" distR="0" wp14:anchorId="28582483" wp14:editId="587D74FA">
+              <wp:inline distT="0" distB="0" distL="0" distR="0" wp14:anchorId="3575C21E" wp14:editId="01A4D8F6">
                 <wp:extent cx="5605780" cy="4220845"/>
                 <wp:effectExtent l="0" t="0" r="0" b="0"/>
                 <wp:docPr id="2" name="Imagen 2" descr="C:\Users\alespe\Desktop\S.A.P.O\Producto\Iteraciones\Iteracion_02\01_Documento_Negocio\PPT_Flujograma - Proceso Mejorado\Diapositiva2.JPG"/>
@@ -2857,7 +2814,7 @@
           <w:pPr>
             <w:pStyle w:val="Ttulo3"/>
           </w:pPr>
-          <w:bookmarkStart w:id="17" w:name="_Toc364502004"/>
+          <w:bookmarkStart w:id="16" w:name="_Toc364502004"/>
         </w:p>
         <w:p>
           <w:pPr>
@@ -2866,7 +2823,7 @@
           <w:r>
             <w:t>Reglas de Negocio del proceso mejorado</w:t>
           </w:r>
-          <w:bookmarkEnd w:id="17"/>
+          <w:bookmarkEnd w:id="16"/>
         </w:p>
         <w:p>
           <w:r>
@@ -2906,13 +2863,13 @@
             <w:t>día</w:t>
           </w:r>
           <w:r>
-            <w:t xml:space="preserve"> h</w:t>
-          </w:r>
-          <w:r>
-            <w:t>ábil</w:t>
-          </w:r>
-          <w:r>
-            <w:t xml:space="preserve"> para confirmar la asistencia del mismo. De igual manera se actuará cuando el alumno llegue al “Área de derivación” sin pacientes asignados y solicite uno al responsable del área.</w:t>
+            <w:t xml:space="preserve"> </w:t>
+          </w:r>
+          <w:r>
+            <w:t xml:space="preserve">(24 horas) </w:t>
+          </w:r>
+          <w:r>
+            <w:t>para confirmar la asistencia del mismo. De igual manera se actuará cuando el alumno llegue al “Área de derivación” sin pacientes asignados y solicite uno al responsable del área.</w:t>
           </w:r>
         </w:p>
         <w:p>
@@ -2942,30 +2899,8 @@
             <w:rPr>
               <w:color w:val="FF0000"/>
             </w:rPr>
-            <w:t>Cuantos pacientes por alumno</w:t>
-          </w:r>
-          <w:proofErr w:type="gramStart"/>
-          <w:r>
-            <w:rPr>
-              <w:color w:val="FF0000"/>
-            </w:rPr>
-            <w:t>?</w:t>
-          </w:r>
-          <w:proofErr w:type="gramEnd"/>
-          <w:r>
-            <w:rPr>
-              <w:color w:val="FF0000"/>
-            </w:rPr>
-            <w:t xml:space="preserve"> Por catedra</w:t>
-          </w:r>
-          <w:proofErr w:type="gramStart"/>
-          <w:r>
-            <w:rPr>
-              <w:color w:val="FF0000"/>
-            </w:rPr>
-            <w:t>?</w:t>
-          </w:r>
-          <w:proofErr w:type="gramEnd"/>
+            <w:t>Cuantos pacientes por alumno? Por catedra?</w:t>
+          </w:r>
         </w:p>
         <w:p>
           <w:pPr>
@@ -2982,7 +2917,31 @@
             <w:rPr>
               <w:color w:val="FF0000"/>
             </w:rPr>
-            <w:t>Los profesores tendrán la posibilidad de visualizar las atenciones realizadas correspondientes a la materia que le implican.</w:t>
+            <w:t>Los profesores tendrán la posibilidad de visualizar las atenciones realizadas correspondientes a la</w:t>
+          </w:r>
+          <w:r>
+            <w:rPr>
+              <w:color w:val="FF0000"/>
+            </w:rPr>
+            <w:t>s</w:t>
+          </w:r>
+          <w:r>
+            <w:rPr>
+              <w:color w:val="FF0000"/>
+            </w:rPr>
+            <w:t xml:space="preserve"> materia</w:t>
+          </w:r>
+          <w:r>
+            <w:rPr>
+              <w:color w:val="FF0000"/>
+            </w:rPr>
+            <w:t>s</w:t>
+          </w:r>
+          <w:r>
+            <w:rPr>
+              <w:color w:val="FF0000"/>
+            </w:rPr>
+            <w:t xml:space="preserve"> que le implican.</w:t>
           </w:r>
         </w:p>
         <w:p>
@@ -3000,7 +2959,25 @@
             <w:rPr>
               <w:color w:val="000000" w:themeColor="text1"/>
             </w:rPr>
-            <w:t>El sistema de cobro de bono no puede ser modificado.</w:t>
+            <w:t>El proceso</w:t>
+          </w:r>
+          <w:r>
+            <w:rPr>
+              <w:color w:val="000000" w:themeColor="text1"/>
+            </w:rPr>
+            <w:t xml:space="preserve"> de cobro</w:t>
+          </w:r>
+          <w:r>
+            <w:rPr>
+              <w:color w:val="000000" w:themeColor="text1"/>
+            </w:rPr>
+            <w:t xml:space="preserve"> de bono no deberá sufrir modificaciones</w:t>
+          </w:r>
+          <w:r>
+            <w:rPr>
+              <w:color w:val="000000" w:themeColor="text1"/>
+            </w:rPr>
+            <w:t>.</w:t>
           </w:r>
         </w:p>
         <w:p>
@@ -3028,6 +3005,9 @@
               <w:ilvl w:val="0"/>
               <w:numId w:val="3"/>
             </w:numPr>
+            <w:tabs>
+              <w:tab w:val="left" w:pos="426"/>
+            </w:tabs>
           </w:pPr>
           <w:r>
             <w:lastRenderedPageBreak/>
@@ -3099,6 +3079,8 @@
             </w:rPr>
             <w:br w:type="page"/>
           </w:r>
+          <w:bookmarkStart w:id="17" w:name="_GoBack"/>
+          <w:bookmarkEnd w:id="17"/>
         </w:p>
         <w:p>
           <w:pPr>
@@ -3132,7 +3114,7 @@
               <w:spacing w:val="5"/>
             </w:rPr>
             <w:drawing>
-              <wp:anchor distT="0" distB="0" distL="114300" distR="114300" simplePos="0" relativeHeight="251773952" behindDoc="1" locked="0" layoutInCell="1" allowOverlap="1" wp14:anchorId="5FFD8E48" wp14:editId="1D485CD7">
+              <wp:anchor distT="0" distB="0" distL="114300" distR="114300" simplePos="0" relativeHeight="251659776" behindDoc="1" locked="0" layoutInCell="1" allowOverlap="1" wp14:anchorId="2C240399" wp14:editId="7CAAE131">
                 <wp:simplePos x="0" y="0"/>
                 <wp:positionH relativeFrom="column">
                   <wp:posOffset>17780</wp:posOffset>
@@ -3193,7 +3175,7 @@
               </wp:anchor>
             </w:drawing>
           </w:r>
-          <w:bookmarkEnd w:id="16"/>
+          <w:bookmarkEnd w:id="15"/>
           <w:bookmarkEnd w:id="18"/>
           <w:bookmarkEnd w:id="19"/>
           <w:r>
@@ -3407,7 +3389,7 @@
         <w:noProof/>
         <w:lang w:val="es-ES"/>
       </w:rPr>
-      <w:t>7</w:t>
+      <w:t>5</w:t>
     </w:r>
     <w:r>
       <w:rPr>
@@ -3422,31 +3404,16 @@
       </w:rPr>
       <w:t xml:space="preserve"> de </w:t>
     </w:r>
-    <w:r>
-      <w:fldChar w:fldCharType="begin"/>
-    </w:r>
-    <w:r>
-      <w:instrText>NUMPAGES  \* Arabic  \* MERGEFORMAT</w:instrText>
-    </w:r>
-    <w:r>
-      <w:fldChar w:fldCharType="separate"/>
-    </w:r>
-    <w:r>
-      <w:rPr>
-        <w:rFonts w:ascii="Arial" w:hAnsi="Arial" w:cs="Arial"/>
-        <w:noProof/>
-        <w:lang w:val="es-ES"/>
-      </w:rPr>
-      <w:t>11</w:t>
-    </w:r>
-    <w:r>
-      <w:rPr>
-        <w:rFonts w:ascii="Arial" w:hAnsi="Arial" w:cs="Arial"/>
-        <w:noProof/>
-        <w:lang w:val="es-ES"/>
-      </w:rPr>
-      <w:fldChar w:fldCharType="end"/>
-    </w:r>
+    <w:fldSimple w:instr="NUMPAGES  \* Arabic  \* MERGEFORMAT">
+      <w:r>
+        <w:rPr>
+          <w:rFonts w:ascii="Arial" w:hAnsi="Arial" w:cs="Arial"/>
+          <w:noProof/>
+          <w:lang w:val="es-ES"/>
+        </w:rPr>
+        <w:t>11</w:t>
+      </w:r>
+    </w:fldSimple>
   </w:p>
   <w:p>
     <w:pPr>
@@ -5110,7 +5077,7 @@
 </file>
 
 <file path=customXml/itemProps2.xml><?xml version="1.0" encoding="utf-8"?>
-<ds:datastoreItem xmlns:ds="http://schemas.openxmlformats.org/officeDocument/2006/customXml" ds:itemID="{EF8AC2BF-E283-4363-AF0D-53368316523D}">
+<ds:datastoreItem xmlns:ds="http://schemas.openxmlformats.org/officeDocument/2006/customXml" ds:itemID="{93ECC582-E776-4F30-8DE1-E0BAB3689851}">
   <ds:schemaRefs>
     <ds:schemaRef ds:uri="http://schemas.openxmlformats.org/officeDocument/2006/bibliography"/>
   </ds:schemaRefs>

</xml_diff>

<commit_message>
Se modificaron y agregaron flujos de trabajo en el 01_Documento_Negocio/Modelo de negocio.docx y se agregaron los flujogramas correspondientes en 01_Documento_Negocio/PPT_Flujograma - Proceso Mejorado/PPT_Flujograma - Proceso Mejorado.pptx
</commit_message>
<xml_diff>
--- a/repository/S.A.P.O/Producto/Iteraciones/Iteracion_02/01_Documento_Negocio/Modelo de negocio.docx
+++ b/repository/S.A.P.O/Producto/Iteraciones/Iteracion_02/01_Documento_Negocio/Modelo de negocio.docx
@@ -117,7 +117,7 @@
                 <v:imagedata r:id="rId9" o:title=""/>
                 <w10:wrap type="tight"/>
               </v:shape>
-              <o:OLEObject Type="Embed" ProgID="PBrush" ShapeID="_x0000_s1033" DrawAspect="Content" ObjectID="_1438260091" r:id="rId10"/>
+              <o:OLEObject Type="Embed" ProgID="PBrush" ShapeID="_x0000_s1033" DrawAspect="Content" ObjectID="_1439052514" r:id="rId10"/>
             </w:object>
           </w:r>
           <w:r>
@@ -203,7 +203,6 @@
             <w:dataBinding w:prefixMappings="xmlns:ns0='http://schemas.openxmlformats.org/package/2006/metadata/core-properties' xmlns:ns1='http://purl.org/dc/elements/1.1/'" w:xpath="/ns0:coreProperties[1]/ns1:title[1]" w:storeItemID="{6C3C8BC8-F283-45AE-878A-BAB7291924A1}"/>
             <w:text/>
           </w:sdtPr>
-          <w:sdtEndPr/>
           <w:sdtContent>
             <w:p>
               <w:pPr>
@@ -249,7 +248,6 @@
             <w:dataBinding w:prefixMappings="xmlns:ns0='http://schemas.openxmlformats.org/package/2006/metadata/core-properties' xmlns:ns1='http://purl.org/dc/elements/1.1/'" w:xpath="/ns0:coreProperties[1]/ns1:subject[1]" w:storeItemID="{6C3C8BC8-F283-45AE-878A-BAB7291924A1}"/>
             <w:text/>
           </w:sdtPr>
-          <w:sdtEndPr/>
           <w:sdtContent>
             <w:p>
               <w:pPr>
@@ -369,12 +367,21 @@
                           <w:szCs w:val="28"/>
                         </w:rPr>
                       </w:pPr>
+                      <w:proofErr w:type="spellStart"/>
                       <w:r>
                         <w:rPr>
                           <w:rFonts w:ascii="Arial" w:hAnsi="Arial" w:cs="Arial"/>
                           <w:szCs w:val="28"/>
                         </w:rPr>
-                        <w:t>Biancato, Enzo</w:t>
+                        <w:t>Biancato</w:t>
+                      </w:r>
+                      <w:proofErr w:type="spellEnd"/>
+                      <w:r>
+                        <w:rPr>
+                          <w:rFonts w:ascii="Arial" w:hAnsi="Arial" w:cs="Arial"/>
+                          <w:szCs w:val="28"/>
+                        </w:rPr>
+                        <w:t>, Enzo</w:t>
                       </w:r>
                       <w:r>
                         <w:rPr>
@@ -528,12 +535,21 @@
                           <w:szCs w:val="28"/>
                         </w:rPr>
                       </w:pPr>
+                      <w:proofErr w:type="spellStart"/>
                       <w:r>
                         <w:rPr>
                           <w:rFonts w:ascii="Arial" w:hAnsi="Arial" w:cs="Arial"/>
                           <w:szCs w:val="28"/>
                         </w:rPr>
-                        <w:t>Gastañaga, Iris Nancy (Titular)</w:t>
+                        <w:t>Gastañaga</w:t>
+                      </w:r>
+                      <w:proofErr w:type="spellEnd"/>
+                      <w:r>
+                        <w:rPr>
+                          <w:rFonts w:ascii="Arial" w:hAnsi="Arial" w:cs="Arial"/>
+                          <w:szCs w:val="28"/>
+                        </w:rPr>
+                        <w:t>, Iris Nancy (Titular)</w:t>
                       </w:r>
                     </w:p>
                     <w:p>
@@ -545,12 +561,21 @@
                           <w:szCs w:val="28"/>
                         </w:rPr>
                       </w:pPr>
+                      <w:proofErr w:type="spellStart"/>
                       <w:r>
                         <w:rPr>
                           <w:rFonts w:ascii="Arial" w:hAnsi="Arial" w:cs="Arial"/>
                           <w:szCs w:val="28"/>
                         </w:rPr>
-                        <w:t>Savi, Cecilia Andrea (JTP)</w:t>
+                        <w:t>Savi</w:t>
+                      </w:r>
+                      <w:proofErr w:type="spellEnd"/>
+                      <w:r>
+                        <w:rPr>
+                          <w:rFonts w:ascii="Arial" w:hAnsi="Arial" w:cs="Arial"/>
+                          <w:szCs w:val="28"/>
+                        </w:rPr>
+                        <w:t>, Cecilia Andrea (JTP)</w:t>
                       </w:r>
                     </w:p>
                     <w:p>
@@ -1226,7 +1251,23 @@
                     <w:rFonts w:ascii="Arial" w:hAnsi="Arial" w:cs="Arial"/>
                     <w:szCs w:val="28"/>
                   </w:rPr>
-                  <w:t xml:space="preserve">Revisión del modelo de negocio. Se modificó el flujograma y se agregaron reglas de negocio. </w:t>
+                  <w:t xml:space="preserve">Revisión del modelo de negocio. Se modificó el </w:t>
+                </w:r>
+                <w:proofErr w:type="spellStart"/>
+                <w:r>
+                  <w:rPr>
+                    <w:rFonts w:ascii="Arial" w:hAnsi="Arial" w:cs="Arial"/>
+                    <w:szCs w:val="28"/>
+                  </w:rPr>
+                  <w:t>flujograma</w:t>
+                </w:r>
+                <w:proofErr w:type="spellEnd"/>
+                <w:r>
+                  <w:rPr>
+                    <w:rFonts w:ascii="Arial" w:hAnsi="Arial" w:cs="Arial"/>
+                    <w:szCs w:val="28"/>
+                  </w:rPr>
+                  <w:t xml:space="preserve"> y se agregaron reglas de negocio. </w:t>
                 </w:r>
               </w:p>
             </w:tc>
@@ -1251,6 +1292,105 @@
                     <w:szCs w:val="28"/>
                   </w:rPr>
                   <w:t>17/08/2013</w:t>
+                </w:r>
+              </w:p>
+            </w:tc>
+            <w:tc>
+              <w:tcPr>
+                <w:tcW w:w="1398" w:type="pct"/>
+                <w:shd w:val="clear" w:color="auto" w:fill="FFFFFF"/>
+                <w:vAlign w:val="center"/>
+              </w:tcPr>
+              <w:p>
+                <w:pPr>
+                  <w:spacing w:after="0" w:line="240" w:lineRule="auto"/>
+                  <w:ind w:left="360"/>
+                  <w:rPr>
+                    <w:rFonts w:ascii="Arial" w:hAnsi="Arial" w:cs="Arial"/>
+                    <w:szCs w:val="28"/>
+                  </w:rPr>
+                </w:pPr>
+                <w:r>
+                  <w:rPr>
+                    <w:rFonts w:ascii="Arial" w:hAnsi="Arial" w:cs="Arial"/>
+                    <w:szCs w:val="28"/>
+                  </w:rPr>
+                  <w:t>Spesot, Alexis; López, Ignacio</w:t>
+                </w:r>
+              </w:p>
+            </w:tc>
+          </w:tr>
+          <w:tr>
+            <w:tc>
+              <w:tcPr>
+                <w:tcW w:w="886" w:type="pct"/>
+                <w:shd w:val="clear" w:color="auto" w:fill="FFFFFF"/>
+                <w:vAlign w:val="center"/>
+              </w:tcPr>
+              <w:p>
+                <w:pPr>
+                  <w:spacing w:after="0" w:line="240" w:lineRule="auto"/>
+                  <w:ind w:left="360"/>
+                  <w:rPr>
+                    <w:rFonts w:ascii="Arial" w:hAnsi="Arial" w:cs="Arial"/>
+                    <w:szCs w:val="28"/>
+                  </w:rPr>
+                </w:pPr>
+                <w:r>
+                  <w:rPr>
+                    <w:rFonts w:ascii="Arial" w:hAnsi="Arial" w:cs="Arial"/>
+                    <w:szCs w:val="28"/>
+                  </w:rPr>
+                  <w:t>1.4</w:t>
+                </w:r>
+              </w:p>
+            </w:tc>
+            <w:tc>
+              <w:tcPr>
+                <w:tcW w:w="1729" w:type="pct"/>
+                <w:shd w:val="clear" w:color="auto" w:fill="FFFFFF"/>
+                <w:vAlign w:val="center"/>
+              </w:tcPr>
+              <w:p>
+                <w:pPr>
+                  <w:spacing w:after="0" w:line="240" w:lineRule="auto"/>
+                  <w:ind w:left="360"/>
+                  <w:jc w:val="center"/>
+                  <w:rPr>
+                    <w:rFonts w:ascii="Arial" w:hAnsi="Arial" w:cs="Arial"/>
+                    <w:szCs w:val="28"/>
+                  </w:rPr>
+                </w:pPr>
+                <w:r>
+                  <w:rPr>
+                    <w:rFonts w:ascii="Arial" w:hAnsi="Arial" w:cs="Arial"/>
+                    <w:szCs w:val="28"/>
+                  </w:rPr>
+                  <w:t xml:space="preserve">Revisión de los procesos: Atención de paciente y Registro de paciente. También se incluyó los siguiente procesos: Asignación de Paciente y Confección de Diagnóstico </w:t>
+                </w:r>
+              </w:p>
+            </w:tc>
+            <w:tc>
+              <w:tcPr>
+                <w:tcW w:w="987" w:type="pct"/>
+                <w:shd w:val="clear" w:color="auto" w:fill="FFFFFF"/>
+                <w:vAlign w:val="center"/>
+              </w:tcPr>
+              <w:p>
+                <w:pPr>
+                  <w:spacing w:after="0" w:line="240" w:lineRule="auto"/>
+                  <w:ind w:left="360"/>
+                  <w:rPr>
+                    <w:rFonts w:ascii="Arial" w:hAnsi="Arial" w:cs="Arial"/>
+                    <w:szCs w:val="28"/>
+                  </w:rPr>
+                </w:pPr>
+                <w:r>
+                  <w:rPr>
+                    <w:rFonts w:ascii="Arial" w:hAnsi="Arial" w:cs="Arial"/>
+                    <w:szCs w:val="28"/>
+                  </w:rPr>
+                  <w:t>26/08/2013</w:t>
                 </w:r>
               </w:p>
             </w:tc>
@@ -1373,7 +1513,7 @@
               <w:r>
                 <w:fldChar w:fldCharType="separate"/>
               </w:r>
-              <w:hyperlink w:anchor="_Toc364501997" w:history="1">
+              <w:hyperlink w:anchor="_Toc365308287" w:history="1">
                 <w:r>
                   <w:rPr>
                     <w:rStyle w:val="Hipervnculo"/>
@@ -1400,7 +1540,7 @@
                     <w:noProof/>
                     <w:webHidden/>
                   </w:rPr>
-                  <w:instrText xml:space="preserve"> PAGEREF _Toc364501997 \h </w:instrText>
+                  <w:instrText xml:space="preserve"> PAGEREF _Toc365308287 \h </w:instrText>
                 </w:r>
                 <w:r>
                   <w:rPr>
@@ -1441,7 +1581,7 @@
                   <w:noProof/>
                 </w:rPr>
               </w:pPr>
-              <w:hyperlink w:anchor="_Toc364501998" w:history="1">
+              <w:hyperlink w:anchor="_Toc365308288" w:history="1">
                 <w:r>
                   <w:rPr>
                     <w:rStyle w:val="Hipervnculo"/>
@@ -1468,7 +1608,7 @@
                     <w:noProof/>
                     <w:webHidden/>
                   </w:rPr>
-                  <w:instrText xml:space="preserve"> PAGEREF _Toc364501998 \h </w:instrText>
+                  <w:instrText xml:space="preserve"> PAGEREF _Toc365308288 \h </w:instrText>
                 </w:r>
                 <w:r>
                   <w:rPr>
@@ -1489,6 +1629,74 @@
                     <w:webHidden/>
                   </w:rPr>
                   <w:t>4</w:t>
+                </w:r>
+                <w:r>
+                  <w:rPr>
+                    <w:noProof/>
+                    <w:webHidden/>
+                  </w:rPr>
+                  <w:fldChar w:fldCharType="end"/>
+                </w:r>
+              </w:hyperlink>
+            </w:p>
+            <w:p>
+              <w:pPr>
+                <w:pStyle w:val="TDC1"/>
+                <w:tabs>
+                  <w:tab w:val="right" w:leader="dot" w:pos="8828"/>
+                </w:tabs>
+                <w:rPr>
+                  <w:noProof/>
+                </w:rPr>
+              </w:pPr>
+              <w:hyperlink w:anchor="_Toc365308289" w:history="1">
+                <w:r>
+                  <w:rPr>
+                    <w:rStyle w:val="Hipervnculo"/>
+                    <w:noProof/>
+                  </w:rPr>
+                  <w:t>Propuesta de proceso mejorado</w:t>
+                </w:r>
+                <w:r>
+                  <w:rPr>
+                    <w:noProof/>
+                    <w:webHidden/>
+                  </w:rPr>
+                  <w:tab/>
+                </w:r>
+                <w:r>
+                  <w:rPr>
+                    <w:noProof/>
+                    <w:webHidden/>
+                  </w:rPr>
+                  <w:fldChar w:fldCharType="begin"/>
+                </w:r>
+                <w:r>
+                  <w:rPr>
+                    <w:noProof/>
+                    <w:webHidden/>
+                  </w:rPr>
+                  <w:instrText xml:space="preserve"> PAGEREF _Toc365308289 \h </w:instrText>
+                </w:r>
+                <w:r>
+                  <w:rPr>
+                    <w:noProof/>
+                    <w:webHidden/>
+                  </w:rPr>
+                </w:r>
+                <w:r>
+                  <w:rPr>
+                    <w:noProof/>
+                    <w:webHidden/>
+                  </w:rPr>
+                  <w:fldChar w:fldCharType="separate"/>
+                </w:r>
+                <w:r>
+                  <w:rPr>
+                    <w:noProof/>
+                    <w:webHidden/>
+                  </w:rPr>
+                  <w:t>5</w:t>
                 </w:r>
                 <w:r>
                   <w:rPr>
@@ -1509,13 +1717,13 @@
                   <w:noProof/>
                 </w:rPr>
               </w:pPr>
-              <w:hyperlink w:anchor="_Toc364501999" w:history="1">
+              <w:hyperlink w:anchor="_Toc365308290" w:history="1">
                 <w:r>
                   <w:rPr>
                     <w:rStyle w:val="Hipervnculo"/>
                     <w:noProof/>
                   </w:rPr>
-                  <w:t>Propuesta de proceso mejorado</w:t>
+                  <w:t>Proceso de Registro de Pacientes</w:t>
                 </w:r>
                 <w:r>
                   <w:rPr>
@@ -1536,7 +1744,7 @@
                     <w:noProof/>
                     <w:webHidden/>
                   </w:rPr>
-                  <w:instrText xml:space="preserve"> PAGEREF _Toc364501999 \h </w:instrText>
+                  <w:instrText xml:space="preserve"> PAGEREF _Toc365308290 \h </w:instrText>
                 </w:r>
                 <w:r>
                   <w:rPr>
@@ -1557,213 +1765,6 @@
                     <w:webHidden/>
                   </w:rPr>
                   <w:t>5</w:t>
-                </w:r>
-                <w:r>
-                  <w:rPr>
-                    <w:noProof/>
-                    <w:webHidden/>
-                  </w:rPr>
-                  <w:fldChar w:fldCharType="end"/>
-                </w:r>
-              </w:hyperlink>
-            </w:p>
-            <w:p>
-              <w:pPr>
-                <w:pStyle w:val="TDC3"/>
-                <w:tabs>
-                  <w:tab w:val="right" w:leader="dot" w:pos="8828"/>
-                </w:tabs>
-                <w:rPr>
-                  <w:noProof/>
-                </w:rPr>
-              </w:pPr>
-              <w:hyperlink w:anchor="_Toc364502000" w:history="1">
-                <w:r>
-                  <w:rPr>
-                    <w:rStyle w:val="Hipervnculo"/>
-                    <w:noProof/>
-                    <w:spacing w:val="5"/>
-                  </w:rPr>
-                  <w:t>Proceso de Registro de Pacientes</w:t>
-                </w:r>
-                <w:r>
-                  <w:rPr>
-                    <w:noProof/>
-                    <w:webHidden/>
-                  </w:rPr>
-                  <w:tab/>
-                </w:r>
-                <w:r>
-                  <w:rPr>
-                    <w:noProof/>
-                    <w:webHidden/>
-                  </w:rPr>
-                  <w:fldChar w:fldCharType="begin"/>
-                </w:r>
-                <w:r>
-                  <w:rPr>
-                    <w:noProof/>
-                    <w:webHidden/>
-                  </w:rPr>
-                  <w:instrText xml:space="preserve"> PAGEREF _Toc364502000 \h </w:instrText>
-                </w:r>
-                <w:r>
-                  <w:rPr>
-                    <w:noProof/>
-                    <w:webHidden/>
-                  </w:rPr>
-                </w:r>
-                <w:r>
-                  <w:rPr>
-                    <w:noProof/>
-                    <w:webHidden/>
-                  </w:rPr>
-                  <w:fldChar w:fldCharType="separate"/>
-                </w:r>
-                <w:r>
-                  <w:rPr>
-                    <w:noProof/>
-                    <w:webHidden/>
-                  </w:rPr>
-                  <w:t>5</w:t>
-                </w:r>
-                <w:r>
-                  <w:rPr>
-                    <w:noProof/>
-                    <w:webHidden/>
-                  </w:rPr>
-                  <w:fldChar w:fldCharType="end"/>
-                </w:r>
-              </w:hyperlink>
-            </w:p>
-            <w:p>
-              <w:pPr>
-                <w:pStyle w:val="TDC3"/>
-                <w:tabs>
-                  <w:tab w:val="right" w:leader="dot" w:pos="8828"/>
-                </w:tabs>
-                <w:rPr>
-                  <w:noProof/>
-                </w:rPr>
-              </w:pPr>
-              <w:hyperlink w:anchor="_Toc364502001" w:history="1">
-                <w:r>
-                  <w:rPr>
-                    <w:rStyle w:val="Hipervnculo"/>
-                    <w:noProof/>
-                    <w:spacing w:val="5"/>
-                  </w:rPr>
-                  <w:t>Proceso de Búsqueda de Pacientes</w:t>
-                </w:r>
-                <w:r>
-                  <w:rPr>
-                    <w:noProof/>
-                    <w:webHidden/>
-                  </w:rPr>
-                  <w:tab/>
-                </w:r>
-                <w:r>
-                  <w:rPr>
-                    <w:noProof/>
-                    <w:webHidden/>
-                  </w:rPr>
-                  <w:fldChar w:fldCharType="begin"/>
-                </w:r>
-                <w:r>
-                  <w:rPr>
-                    <w:noProof/>
-                    <w:webHidden/>
-                  </w:rPr>
-                  <w:instrText xml:space="preserve"> PAGEREF _Toc364502001 \h </w:instrText>
-                </w:r>
-                <w:r>
-                  <w:rPr>
-                    <w:noProof/>
-                    <w:webHidden/>
-                  </w:rPr>
-                </w:r>
-                <w:r>
-                  <w:rPr>
-                    <w:noProof/>
-                    <w:webHidden/>
-                  </w:rPr>
-                  <w:fldChar w:fldCharType="separate"/>
-                </w:r>
-                <w:r>
-                  <w:rPr>
-                    <w:noProof/>
-                    <w:webHidden/>
-                  </w:rPr>
-                  <w:t>7</w:t>
-                </w:r>
-                <w:r>
-                  <w:rPr>
-                    <w:noProof/>
-                    <w:webHidden/>
-                  </w:rPr>
-                  <w:fldChar w:fldCharType="end"/>
-                </w:r>
-              </w:hyperlink>
-            </w:p>
-            <w:p>
-              <w:pPr>
-                <w:pStyle w:val="TDC3"/>
-                <w:tabs>
-                  <w:tab w:val="right" w:leader="dot" w:pos="8828"/>
-                </w:tabs>
-                <w:rPr>
-                  <w:noProof/>
-                </w:rPr>
-              </w:pPr>
-              <w:hyperlink w:anchor="_Toc364502002" w:history="1">
-                <w:r>
-                  <w:rPr>
-                    <w:rStyle w:val="Hipervnculo"/>
-                    <w:noProof/>
-                    <w:spacing w:val="5"/>
-                  </w:rPr>
-                  <w:t>Proceso de Atención de Pacientes</w:t>
-                </w:r>
-                <w:r>
-                  <w:rPr>
-                    <w:noProof/>
-                    <w:webHidden/>
-                  </w:rPr>
-                  <w:tab/>
-                </w:r>
-                <w:r>
-                  <w:rPr>
-                    <w:noProof/>
-                    <w:webHidden/>
-                  </w:rPr>
-                  <w:fldChar w:fldCharType="begin"/>
-                </w:r>
-                <w:r>
-                  <w:rPr>
-                    <w:noProof/>
-                    <w:webHidden/>
-                  </w:rPr>
-                  <w:instrText xml:space="preserve"> PAGEREF _Toc364502002 \h </w:instrText>
-                </w:r>
-                <w:r>
-                  <w:rPr>
-                    <w:noProof/>
-                    <w:webHidden/>
-                  </w:rPr>
-                </w:r>
-                <w:r>
-                  <w:rPr>
-                    <w:noProof/>
-                    <w:webHidden/>
-                  </w:rPr>
-                  <w:fldChar w:fldCharType="separate"/>
-                </w:r>
-                <w:r>
-                  <w:rPr>
-                    <w:noProof/>
-                    <w:webHidden/>
-                  </w:rPr>
-                  <w:t>7</w:t>
                 </w:r>
                 <w:r>
                   <w:rPr>
@@ -1784,14 +1785,14 @@
                   <w:noProof/>
                 </w:rPr>
               </w:pPr>
-              <w:hyperlink w:anchor="_Toc364502003" w:history="1">
+              <w:hyperlink w:anchor="_Toc365308291" w:history="1">
                 <w:r>
                   <w:rPr>
                     <w:rStyle w:val="Hipervnculo"/>
+                    <w:rFonts w:eastAsia="Times New Roman"/>
                     <w:noProof/>
-                    <w:spacing w:val="5"/>
-                  </w:rPr>
-                  <w:t>Mapa global de los procesos de entorno</w:t>
+                  </w:rPr>
+                  <w:t>Proceso de Confección del Diagnóstico</w:t>
                 </w:r>
                 <w:r>
                   <w:rPr>
@@ -1812,7 +1813,7 @@
                     <w:noProof/>
                     <w:webHidden/>
                   </w:rPr>
-                  <w:instrText xml:space="preserve"> PAGEREF _Toc364502003 \h </w:instrText>
+                  <w:instrText xml:space="preserve"> PAGEREF _Toc365308291 \h </w:instrText>
                 </w:r>
                 <w:r>
                   <w:rPr>
@@ -1832,7 +1833,7 @@
                     <w:noProof/>
                     <w:webHidden/>
                   </w:rPr>
-                  <w:t>9</w:t>
+                  <w:t>7</w:t>
                 </w:r>
                 <w:r>
                   <w:rPr>
@@ -1845,7 +1846,7 @@
             </w:p>
             <w:p>
               <w:pPr>
-                <w:pStyle w:val="TDC3"/>
+                <w:pStyle w:val="TDC2"/>
                 <w:tabs>
                   <w:tab w:val="right" w:leader="dot" w:pos="8828"/>
                 </w:tabs>
@@ -1853,13 +1854,13 @@
                   <w:noProof/>
                 </w:rPr>
               </w:pPr>
-              <w:hyperlink w:anchor="_Toc364502004" w:history="1">
+              <w:hyperlink w:anchor="_Toc365308292" w:history="1">
                 <w:r>
                   <w:rPr>
                     <w:rStyle w:val="Hipervnculo"/>
                     <w:noProof/>
                   </w:rPr>
-                  <w:t>Reglas de Negocio del proceso mejorado</w:t>
+                  <w:t>Proceso de Asignación de Pacientes</w:t>
                 </w:r>
                 <w:r>
                   <w:rPr>
@@ -1880,7 +1881,7 @@
                     <w:noProof/>
                     <w:webHidden/>
                   </w:rPr>
-                  <w:instrText xml:space="preserve"> PAGEREF _Toc364502004 \h </w:instrText>
+                  <w:instrText xml:space="preserve"> PAGEREF _Toc365308292 \h </w:instrText>
                 </w:r>
                 <w:r>
                   <w:rPr>
@@ -1900,7 +1901,143 @@
                     <w:noProof/>
                     <w:webHidden/>
                   </w:rPr>
-                  <w:t>10</w:t>
+                  <w:t>7</w:t>
+                </w:r>
+                <w:r>
+                  <w:rPr>
+                    <w:noProof/>
+                    <w:webHidden/>
+                  </w:rPr>
+                  <w:fldChar w:fldCharType="end"/>
+                </w:r>
+              </w:hyperlink>
+            </w:p>
+            <w:p>
+              <w:pPr>
+                <w:pStyle w:val="TDC2"/>
+                <w:tabs>
+                  <w:tab w:val="right" w:leader="dot" w:pos="8828"/>
+                </w:tabs>
+                <w:rPr>
+                  <w:noProof/>
+                </w:rPr>
+              </w:pPr>
+              <w:hyperlink w:anchor="_Toc365308293" w:history="1">
+                <w:r>
+                  <w:rPr>
+                    <w:rStyle w:val="Hipervnculo"/>
+                    <w:noProof/>
+                  </w:rPr>
+                  <w:t>Proceso de Atención de Pacientes</w:t>
+                </w:r>
+                <w:r>
+                  <w:rPr>
+                    <w:noProof/>
+                    <w:webHidden/>
+                  </w:rPr>
+                  <w:tab/>
+                </w:r>
+                <w:r>
+                  <w:rPr>
+                    <w:noProof/>
+                    <w:webHidden/>
+                  </w:rPr>
+                  <w:fldChar w:fldCharType="begin"/>
+                </w:r>
+                <w:r>
+                  <w:rPr>
+                    <w:noProof/>
+                    <w:webHidden/>
+                  </w:rPr>
+                  <w:instrText xml:space="preserve"> PAGEREF _Toc365308293 \h </w:instrText>
+                </w:r>
+                <w:r>
+                  <w:rPr>
+                    <w:noProof/>
+                    <w:webHidden/>
+                  </w:rPr>
+                </w:r>
+                <w:r>
+                  <w:rPr>
+                    <w:noProof/>
+                    <w:webHidden/>
+                  </w:rPr>
+                  <w:fldChar w:fldCharType="separate"/>
+                </w:r>
+                <w:r>
+                  <w:rPr>
+                    <w:noProof/>
+                    <w:webHidden/>
+                  </w:rPr>
+                  <w:t>7</w:t>
+                </w:r>
+                <w:r>
+                  <w:rPr>
+                    <w:noProof/>
+                    <w:webHidden/>
+                  </w:rPr>
+                  <w:fldChar w:fldCharType="end"/>
+                </w:r>
+              </w:hyperlink>
+            </w:p>
+            <w:p>
+              <w:pPr>
+                <w:pStyle w:val="TDC2"/>
+                <w:tabs>
+                  <w:tab w:val="right" w:leader="dot" w:pos="8828"/>
+                </w:tabs>
+                <w:rPr>
+                  <w:noProof/>
+                </w:rPr>
+              </w:pPr>
+              <w:hyperlink w:anchor="_Toc365308294" w:history="1">
+                <w:r>
+                  <w:rPr>
+                    <w:rStyle w:val="Hipervnculo"/>
+                    <w:noProof/>
+                  </w:rPr>
+                  <w:t>Reglas de Negocio del proceso mejorado</w:t>
+                </w:r>
+                <w:r>
+                  <w:rPr>
+                    <w:noProof/>
+                    <w:webHidden/>
+                  </w:rPr>
+                  <w:tab/>
+                </w:r>
+                <w:r>
+                  <w:rPr>
+                    <w:noProof/>
+                    <w:webHidden/>
+                  </w:rPr>
+                  <w:fldChar w:fldCharType="begin"/>
+                </w:r>
+                <w:r>
+                  <w:rPr>
+                    <w:noProof/>
+                    <w:webHidden/>
+                  </w:rPr>
+                  <w:instrText xml:space="preserve"> PAGEREF _Toc365308294 \h </w:instrText>
+                </w:r>
+                <w:r>
+                  <w:rPr>
+                    <w:noProof/>
+                    <w:webHidden/>
+                  </w:rPr>
+                </w:r>
+                <w:r>
+                  <w:rPr>
+                    <w:noProof/>
+                    <w:webHidden/>
+                  </w:rPr>
+                  <w:fldChar w:fldCharType="separate"/>
+                </w:r>
+                <w:r>
+                  <w:rPr>
+                    <w:noProof/>
+                    <w:webHidden/>
+                  </w:rPr>
+                  <w:t>9</w:t>
                 </w:r>
                 <w:r>
                   <w:rPr>
@@ -1965,7 +2102,7 @@
             <w:pStyle w:val="Ttulo1"/>
           </w:pPr>
           <w:bookmarkStart w:id="0" w:name="_Toc358465131"/>
-          <w:bookmarkStart w:id="1" w:name="_Toc364501997"/>
+          <w:bookmarkStart w:id="1" w:name="_Toc365308287"/>
           <w:r>
             <w:lastRenderedPageBreak/>
             <w:t>Modelo de negocio</w:t>
@@ -1977,7 +2114,7 @@
           <w:pPr>
             <w:pStyle w:val="Ttulo2"/>
           </w:pPr>
-          <w:bookmarkStart w:id="2" w:name="_Toc364501998"/>
+          <w:bookmarkStart w:id="2" w:name="_Toc365308288"/>
           <w:r>
             <w:t>Introducción</w:t>
           </w:r>
@@ -2029,12 +2166,11 @@
         </w:p>
         <w:p>
           <w:pPr>
-            <w:pStyle w:val="Ttulo2"/>
-            <w:jc w:val="both"/>
+            <w:pStyle w:val="Ttulo1"/>
           </w:pPr>
           <w:bookmarkStart w:id="3" w:name="_Toc356660543"/>
           <w:bookmarkStart w:id="4" w:name="_Toc358465133"/>
-          <w:bookmarkStart w:id="5" w:name="_Toc364501999"/>
+          <w:bookmarkStart w:id="5" w:name="_Toc365308289"/>
           <w:r>
             <w:lastRenderedPageBreak/>
             <w:t>Propuesta de proceso mejorado</w:t>
@@ -2055,7 +2191,21 @@
             <w:rPr>
               <w:rFonts w:ascii="Arial" w:eastAsia="Times New Roman" w:hAnsi="Arial" w:cs="Arial"/>
             </w:rPr>
-            <w:t>Los siguientes flujogramas muestran paso a paso el proceso de atención a los pacientes en la facultad luego de haber implementado las mejoras  propuestas.</w:t>
+            <w:t xml:space="preserve">Los siguientes </w:t>
+          </w:r>
+          <w:proofErr w:type="spellStart"/>
+          <w:r>
+            <w:rPr>
+              <w:rFonts w:ascii="Arial" w:eastAsia="Times New Roman" w:hAnsi="Arial" w:cs="Arial"/>
+            </w:rPr>
+            <w:t>flujogramas</w:t>
+          </w:r>
+          <w:proofErr w:type="spellEnd"/>
+          <w:r>
+            <w:rPr>
+              <w:rFonts w:ascii="Arial" w:eastAsia="Times New Roman" w:hAnsi="Arial" w:cs="Arial"/>
+            </w:rPr>
+            <w:t xml:space="preserve"> muestran paso a paso el proceso de atención a los pacientes en la facultad luego de haber implementado las mejoras  propuestas.</w:t>
           </w:r>
         </w:p>
         <w:p>
@@ -2083,37 +2233,36 @@
         </w:p>
         <w:p>
           <w:pPr>
-            <w:pStyle w:val="Ttulo3"/>
-            <w:spacing w:after="240"/>
-            <w:jc w:val="both"/>
-            <w:rPr>
-              <w:rStyle w:val="Textoennegrita"/>
-              <w:b/>
-              <w:color w:val="1F497D" w:themeColor="text2"/>
-              <w:sz w:val="24"/>
-            </w:rPr>
-          </w:pPr>
-          <w:bookmarkStart w:id="6" w:name="_Toc356660544"/>
-          <w:bookmarkStart w:id="7" w:name="_Toc358465134"/>
-          <w:bookmarkStart w:id="8" w:name="_Toc364502000"/>
-          <w:r>
+            <w:pStyle w:val="Ttulo2"/>
             <w:rPr>
               <w:rStyle w:val="Textoennegrita"/>
               <w:b/>
               <w:bCs/>
-              <w:color w:val="1F497D" w:themeColor="text2"/>
-              <w:sz w:val="24"/>
-            </w:rPr>
-            <w:t>Proceso de Registro de Paciente</w:t>
-          </w:r>
-          <w:bookmarkEnd w:id="6"/>
+              <w:color w:val="4F81BD" w:themeColor="accent1"/>
+              <w:spacing w:val="0"/>
+            </w:rPr>
+          </w:pPr>
+          <w:bookmarkStart w:id="6" w:name="_Toc356660544"/>
+          <w:bookmarkStart w:id="7" w:name="_Toc358465134"/>
+          <w:bookmarkStart w:id="8" w:name="_Toc365308290"/>
           <w:r>
             <w:rPr>
               <w:rStyle w:val="Textoennegrita"/>
               <w:b/>
               <w:bCs/>
-              <w:color w:val="1F497D" w:themeColor="text2"/>
-              <w:sz w:val="24"/>
+              <w:color w:val="4F81BD" w:themeColor="accent1"/>
+              <w:spacing w:val="0"/>
+            </w:rPr>
+            <w:t>Proceso de Registro de Paciente</w:t>
+          </w:r>
+          <w:bookmarkEnd w:id="6"/>
+          <w:r>
+            <w:rPr>
+              <w:rStyle w:val="Textoennegrita"/>
+              <w:b/>
+              <w:bCs/>
+              <w:color w:val="4F81BD" w:themeColor="accent1"/>
+              <w:spacing w:val="0"/>
             </w:rPr>
             <w:t>s</w:t>
           </w:r>
@@ -2161,7 +2310,7 @@
               <w:szCs w:val="24"/>
             </w:rPr>
             <w:drawing>
-              <wp:inline distT="0" distB="0" distL="0" distR="0" wp14:anchorId="73F6E54A" wp14:editId="61C74A2E">
+              <wp:inline distT="0" distB="0" distL="0" distR="0" wp14:anchorId="71CDD978" wp14:editId="011CB5FA">
                 <wp:extent cx="5605780" cy="4220845"/>
                 <wp:effectExtent l="0" t="0" r="0" b="0"/>
                 <wp:docPr id="5" name="Imagen 5" descr="C:\Users\alespe\Desktop\S.A.P.O\Producto\Iteraciones\Iteracion_02\01_Documento_Negocio\PPT_Flujograma - Proceso Mejorado\Diapositiva1.JPG"/>
@@ -2279,7 +2428,16 @@
               <w:rFonts w:eastAsia="Times New Roman"/>
               <w:i w:val="0"/>
             </w:rPr>
-            <w:t>DESCRIPCIÓN DEL FLUJOGRAMA “REGISTRO DE PACIENTE”</w:t>
+            <w:t>DESCRIPCIÓN DEL FLUJOGRAMA “REGISTRO DE P</w:t>
+          </w:r>
+          <w:bookmarkStart w:id="10" w:name="_GoBack"/>
+          <w:bookmarkEnd w:id="10"/>
+          <w:r>
+            <w:rPr>
+              <w:rFonts w:eastAsia="Times New Roman"/>
+              <w:i w:val="0"/>
+            </w:rPr>
+            <w:t>ACIENTE”</w:t>
           </w:r>
           <w:bookmarkEnd w:id="9"/>
         </w:p>
@@ -2564,115 +2722,1307 @@
         </w:p>
         <w:p>
           <w:pPr>
-            <w:pStyle w:val="Ttulo3"/>
-            <w:spacing w:after="240"/>
+            <w:spacing w:after="0"/>
             <w:jc w:val="both"/>
+            <w:rPr>
+              <w:rFonts w:eastAsiaTheme="minorHAnsi"/>
+              <w:sz w:val="24"/>
+              <w:lang w:val="es-ES"/>
+            </w:rPr>
+          </w:pPr>
+        </w:p>
+        <w:p>
+          <w:pPr>
+            <w:pStyle w:val="Ttulo2"/>
+            <w:rPr>
+              <w:rFonts w:eastAsia="Times New Roman"/>
+            </w:rPr>
+          </w:pPr>
+          <w:bookmarkStart w:id="11" w:name="_Toc365308291"/>
+          <w:r>
+            <w:rPr>
+              <w:rFonts w:eastAsia="Times New Roman"/>
+            </w:rPr>
+            <w:lastRenderedPageBreak/>
+            <w:t>Proceso de Confección del Diagnóstico</w:t>
+          </w:r>
+          <w:bookmarkEnd w:id="11"/>
+        </w:p>
+        <w:p>
+          <w:pPr>
+            <w:ind w:firstLine="708"/>
+            <w:jc w:val="both"/>
+            <w:rPr>
+              <w:rFonts w:ascii="Arial" w:eastAsia="Times New Roman" w:hAnsi="Arial" w:cs="Arial"/>
+            </w:rPr>
+          </w:pPr>
+          <w:r>
+            <w:rPr>
+              <w:rFonts w:ascii="Arial" w:eastAsia="Times New Roman" w:hAnsi="Arial" w:cs="Arial"/>
+            </w:rPr>
+            <w:t>El “</w:t>
+          </w:r>
+          <w:r>
+            <w:rPr>
+              <w:rFonts w:ascii="Arial" w:eastAsia="Times New Roman" w:hAnsi="Arial" w:cs="Arial"/>
+            </w:rPr>
+            <w:t>P</w:t>
+          </w:r>
+          <w:r>
+            <w:rPr>
+              <w:rFonts w:ascii="Arial" w:eastAsia="Times New Roman" w:hAnsi="Arial" w:cs="Arial"/>
+            </w:rPr>
+            <w:t>roceso de confección</w:t>
+          </w:r>
+          <w:r>
+            <w:rPr>
+              <w:rFonts w:ascii="Arial" w:eastAsia="Times New Roman" w:hAnsi="Arial" w:cs="Arial"/>
+            </w:rPr>
+            <w:t xml:space="preserve"> de D</w:t>
+          </w:r>
+          <w:r>
+            <w:rPr>
+              <w:rFonts w:ascii="Arial" w:eastAsia="Times New Roman" w:hAnsi="Arial" w:cs="Arial"/>
+            </w:rPr>
+            <w:t>iagnóstico</w:t>
+          </w:r>
+          <w:r>
+            <w:rPr>
+              <w:rFonts w:ascii="Arial" w:eastAsia="Times New Roman" w:hAnsi="Arial" w:cs="Arial"/>
+            </w:rPr>
+            <w:t xml:space="preserve">” </w:t>
+          </w:r>
+          <w:r>
+            <w:rPr>
+              <w:rFonts w:ascii="Arial" w:eastAsia="Times New Roman" w:hAnsi="Arial" w:cs="Arial"/>
+            </w:rPr>
+            <w:t>comienza cuando una persona interesada en ser atendida en la Faculta</w:t>
+          </w:r>
+          <w:r>
+            <w:rPr>
+              <w:rFonts w:ascii="Arial" w:eastAsia="Times New Roman" w:hAnsi="Arial" w:cs="Arial"/>
+            </w:rPr>
+            <w:t>d</w:t>
+          </w:r>
+          <w:r>
+            <w:rPr>
+              <w:rFonts w:ascii="Arial" w:eastAsia="Times New Roman" w:hAnsi="Arial" w:cs="Arial"/>
+            </w:rPr>
+            <w:t xml:space="preserve"> de Odontología, se presenta en el </w:t>
+          </w:r>
+          <w:r>
+            <w:rPr>
+              <w:rFonts w:ascii="Arial" w:eastAsia="Times New Roman" w:hAnsi="Arial" w:cs="Arial"/>
+            </w:rPr>
+            <w:t>“</w:t>
+          </w:r>
+          <w:r>
+            <w:rPr>
+              <w:rFonts w:ascii="Arial" w:eastAsia="Times New Roman" w:hAnsi="Arial" w:cs="Arial"/>
+            </w:rPr>
+            <w:t>Área de Recepción</w:t>
+          </w:r>
+          <w:r>
+            <w:rPr>
+              <w:rFonts w:ascii="Arial" w:eastAsia="Times New Roman" w:hAnsi="Arial" w:cs="Arial"/>
+            </w:rPr>
+            <w:t>, Diagnóstico</w:t>
+          </w:r>
+          <w:r>
+            <w:rPr>
+              <w:rFonts w:ascii="Arial" w:eastAsia="Times New Roman" w:hAnsi="Arial" w:cs="Arial"/>
+            </w:rPr>
+            <w:t xml:space="preserve"> y Derivación de Pacientes</w:t>
+          </w:r>
+          <w:r>
+            <w:rPr>
+              <w:rFonts w:ascii="Arial" w:eastAsia="Times New Roman" w:hAnsi="Arial" w:cs="Arial"/>
+            </w:rPr>
+            <w:t>”</w:t>
+          </w:r>
+          <w:r>
+            <w:rPr>
+              <w:rFonts w:ascii="Arial" w:eastAsia="Times New Roman" w:hAnsi="Arial" w:cs="Arial"/>
+            </w:rPr>
+            <w:t>. Esta situación se puede dar por dos causas:</w:t>
+          </w:r>
+        </w:p>
+        <w:p>
+          <w:pPr>
+            <w:pStyle w:val="Prrafodelista"/>
+            <w:numPr>
+              <w:ilvl w:val="0"/>
+              <w:numId w:val="4"/>
+            </w:numPr>
+            <w:spacing w:after="0"/>
+            <w:rPr>
+              <w:rFonts w:ascii="Arial" w:eastAsia="Times New Roman" w:hAnsi="Arial" w:cs="Arial"/>
+            </w:rPr>
+          </w:pPr>
+          <w:r>
+            <w:rPr>
+              <w:rFonts w:ascii="Arial" w:eastAsia="Times New Roman" w:hAnsi="Arial" w:cs="Arial"/>
+              <w:b/>
+            </w:rPr>
+            <w:t>El paciente es nuevo y debe registrarse:</w:t>
+          </w:r>
+          <w:r>
+            <w:rPr>
+              <w:rFonts w:ascii="Arial" w:eastAsia="Times New Roman" w:hAnsi="Arial" w:cs="Arial"/>
+            </w:rPr>
+            <w:t xml:space="preserve"> En este caso es la  primera vez que la persona interesada se presenta en la facultad por lo que el responsable debe registrar sus datos personales y médicos en el sistema</w:t>
+          </w:r>
+          <w:r>
+            <w:rPr>
+              <w:rFonts w:ascii="Arial" w:eastAsia="Times New Roman" w:hAnsi="Arial" w:cs="Arial"/>
+            </w:rPr>
+            <w:t>.</w:t>
+          </w:r>
+        </w:p>
+        <w:p>
+          <w:pPr>
+            <w:pStyle w:val="Prrafodelista"/>
+            <w:spacing w:after="0"/>
+            <w:rPr>
+              <w:rFonts w:ascii="Arial" w:eastAsia="Times New Roman" w:hAnsi="Arial" w:cs="Arial"/>
+            </w:rPr>
+          </w:pPr>
+        </w:p>
+        <w:p>
+          <w:pPr>
+            <w:pStyle w:val="Prrafodelista"/>
+            <w:numPr>
+              <w:ilvl w:val="0"/>
+              <w:numId w:val="4"/>
+            </w:numPr>
+            <w:spacing w:after="0"/>
+            <w:rPr>
+              <w:rFonts w:ascii="Arial" w:eastAsia="Times New Roman" w:hAnsi="Arial" w:cs="Arial"/>
+            </w:rPr>
+          </w:pPr>
+          <w:r>
+            <w:rPr>
+              <w:rFonts w:ascii="Arial" w:eastAsia="Times New Roman" w:hAnsi="Arial" w:cs="Arial"/>
+              <w:b/>
+            </w:rPr>
+            <w:t>El paciente ya está registrado y se deben actualizar sus datos:</w:t>
+          </w:r>
+          <w:r>
+            <w:rPr>
+              <w:rFonts w:ascii="Arial" w:eastAsia="Times New Roman" w:hAnsi="Arial" w:cs="Arial"/>
+            </w:rPr>
+            <w:t xml:space="preserve"> Este caso ocurre cuando el paciente ya existe en el sistema y acude al área para </w:t>
+          </w:r>
+          <w:r>
+            <w:rPr>
+              <w:rFonts w:ascii="Arial" w:eastAsia="Times New Roman" w:hAnsi="Arial" w:cs="Arial"/>
+            </w:rPr>
+            <w:t>realizarse un nuevo examen médico (</w:t>
+          </w:r>
+          <w:r>
+            <w:rPr>
+              <w:rFonts w:ascii="Arial" w:eastAsia="Times New Roman" w:hAnsi="Arial" w:cs="Arial"/>
+            </w:rPr>
+            <w:t xml:space="preserve">ya sea por la aparición de nuevos problemas en su salud bucodental </w:t>
+          </w:r>
+          <w:r>
+            <w:rPr>
+              <w:rFonts w:ascii="Arial" w:eastAsia="Times New Roman" w:hAnsi="Arial" w:cs="Arial"/>
+            </w:rPr>
+            <w:t xml:space="preserve">que requieren de una atención </w:t>
+          </w:r>
+          <w:r>
+            <w:rPr>
+              <w:rFonts w:ascii="Arial" w:eastAsia="Times New Roman" w:hAnsi="Arial" w:cs="Arial"/>
+            </w:rPr>
+            <w:t xml:space="preserve">o por la </w:t>
+          </w:r>
+          <w:r>
+            <w:rPr>
+              <w:rFonts w:ascii="Arial" w:eastAsia="Times New Roman" w:hAnsi="Arial" w:cs="Arial"/>
+            </w:rPr>
+            <w:t>derivación de un alumno o profesor de la facultad</w:t>
+          </w:r>
+          <w:r>
+            <w:rPr>
+              <w:rFonts w:ascii="Arial" w:eastAsia="Times New Roman" w:hAnsi="Arial" w:cs="Arial"/>
+            </w:rPr>
+            <w:t>). El responsable lo busca en el sistema y confirma los datos registrados.</w:t>
+          </w:r>
+        </w:p>
+        <w:p>
+          <w:pPr>
+            <w:pStyle w:val="Prrafodelista"/>
+            <w:spacing w:after="0"/>
+            <w:rPr>
+              <w:rFonts w:ascii="Arial" w:eastAsia="Times New Roman" w:hAnsi="Arial" w:cs="Arial"/>
+            </w:rPr>
+          </w:pPr>
+        </w:p>
+        <w:p>
+          <w:pPr>
+            <w:ind w:firstLine="708"/>
+            <w:jc w:val="both"/>
+            <w:rPr>
+              <w:rFonts w:ascii="Arial" w:eastAsia="Times New Roman" w:hAnsi="Arial" w:cs="Arial"/>
+            </w:rPr>
+          </w:pPr>
+          <w:r>
+            <w:rPr>
+              <w:rFonts w:ascii="Arial" w:eastAsia="Times New Roman" w:hAnsi="Arial" w:cs="Arial"/>
+            </w:rPr>
+            <w:t xml:space="preserve">Para cualquiera de los dos casos mencionados anteriormente, se </w:t>
+          </w:r>
+          <w:r>
+            <w:rPr>
+              <w:rFonts w:ascii="Arial" w:eastAsia="Times New Roman" w:hAnsi="Arial" w:cs="Arial"/>
+            </w:rPr>
+            <w:t>procede</w:t>
+          </w:r>
+          <w:r>
+            <w:rPr>
+              <w:rFonts w:ascii="Arial" w:eastAsia="Times New Roman" w:hAnsi="Arial" w:cs="Arial"/>
+            </w:rPr>
+            <w:t xml:space="preserve"> de la siguiente manera: el responsable realiza un examen de la boca del paciente para detectar problemas y completa</w:t>
+          </w:r>
+          <w:r>
+            <w:rPr>
+              <w:rFonts w:ascii="Arial" w:eastAsia="Times New Roman" w:hAnsi="Arial" w:cs="Arial"/>
+            </w:rPr>
+            <w:t>r la historia clínica.</w:t>
+          </w:r>
+        </w:p>
+        <w:p>
+          <w:pPr>
+            <w:ind w:firstLine="708"/>
+            <w:jc w:val="both"/>
+            <w:rPr>
+              <w:rFonts w:ascii="Arial" w:eastAsia="Times New Roman" w:hAnsi="Arial" w:cs="Arial"/>
+            </w:rPr>
+          </w:pPr>
+          <w:r>
+            <w:rPr>
+              <w:rFonts w:ascii="Arial" w:eastAsia="Times New Roman" w:hAnsi="Arial" w:cs="Arial"/>
+            </w:rPr>
+            <w:t>Muchas veces los problemas encontrados no pueden ser tratados por los alumnos de la facultad, por lo que el paciente debe ser derivado a algún Consultorio Externo. De manera similar se actúa cuando el paciente expresa su deseo de ser atendido por un profesional. El responsable registra en el sistema esta situación.</w:t>
+          </w:r>
+        </w:p>
+        <w:p>
+          <w:pPr>
+            <w:ind w:firstLine="708"/>
+            <w:jc w:val="both"/>
+            <w:rPr>
+              <w:rFonts w:ascii="Arial" w:eastAsia="Times New Roman" w:hAnsi="Arial" w:cs="Arial"/>
+            </w:rPr>
+          </w:pPr>
+          <w:r>
+            <w:rPr>
+              <w:rFonts w:ascii="Arial" w:eastAsia="Times New Roman" w:hAnsi="Arial" w:cs="Arial"/>
+            </w:rPr>
+            <w:t>Si, por el contrario, el paciente quiere ser atendido por los estudiantes</w:t>
+          </w:r>
+          <w:r>
+            <w:rPr>
+              <w:rFonts w:ascii="Arial" w:eastAsia="Times New Roman" w:hAnsi="Arial" w:cs="Arial"/>
+            </w:rPr>
+            <w:t xml:space="preserve"> y los problemas bucales detectados pueden ser tratados por los mismos</w:t>
+          </w:r>
+          <w:r>
+            <w:rPr>
+              <w:rFonts w:ascii="Arial" w:eastAsia="Times New Roman" w:hAnsi="Arial" w:cs="Arial"/>
+            </w:rPr>
+            <w:t xml:space="preserve">, el responsable registra </w:t>
+          </w:r>
+          <w:r>
+            <w:rPr>
+              <w:rFonts w:ascii="Arial" w:eastAsia="Times New Roman" w:hAnsi="Arial" w:cs="Arial"/>
+            </w:rPr>
+            <w:t>para cada problemática un nuevo diagnóstico</w:t>
+          </w:r>
+          <w:r>
+            <w:rPr>
+              <w:rFonts w:ascii="Arial" w:eastAsia="Times New Roman" w:hAnsi="Arial" w:cs="Arial"/>
+            </w:rPr>
+            <w:t xml:space="preserve"> con un estado inicial pendiente</w:t>
+          </w:r>
+          <w:r>
+            <w:rPr>
+              <w:rFonts w:ascii="Arial" w:eastAsia="Times New Roman" w:hAnsi="Arial" w:cs="Arial"/>
+            </w:rPr>
+            <w:t>.</w:t>
+          </w:r>
+          <w:r>
+            <w:rPr>
+              <w:rFonts w:ascii="Arial" w:eastAsia="Times New Roman" w:hAnsi="Arial" w:cs="Arial"/>
+            </w:rPr>
+            <w:t xml:space="preserve"> Cada uno de ellos está asociado a un trabajo práctico correspondiente a una materia que se dicta en la Facultad de Odontología. </w:t>
+          </w:r>
+          <w:r>
+            <w:rPr>
+              <w:rFonts w:ascii="Arial" w:eastAsia="Times New Roman" w:hAnsi="Arial" w:cs="Arial"/>
+            </w:rPr>
+            <w:t>Por ejemplo la</w:t>
+          </w:r>
+          <w:r>
+            <w:rPr>
+              <w:rFonts w:ascii="Arial" w:eastAsia="Times New Roman" w:hAnsi="Arial" w:cs="Arial"/>
+            </w:rPr>
+            <w:t xml:space="preserve"> </w:t>
+          </w:r>
+          <w:r>
+            <w:rPr>
+              <w:rFonts w:ascii="Arial" w:eastAsia="Times New Roman" w:hAnsi="Arial" w:cs="Arial"/>
+            </w:rPr>
+            <w:t>e</w:t>
+          </w:r>
+          <w:r>
+            <w:rPr>
+              <w:rFonts w:ascii="Arial" w:eastAsia="Times New Roman" w:hAnsi="Arial" w:cs="Arial"/>
+            </w:rPr>
+            <w:t>xtracción de</w:t>
+          </w:r>
+          <w:r>
+            <w:rPr>
+              <w:rFonts w:ascii="Arial" w:eastAsia="Times New Roman" w:hAnsi="Arial" w:cs="Arial"/>
+            </w:rPr>
+            <w:t xml:space="preserve"> un</w:t>
+          </w:r>
+          <w:r>
+            <w:rPr>
+              <w:rFonts w:ascii="Arial" w:eastAsia="Times New Roman" w:hAnsi="Arial" w:cs="Arial"/>
+            </w:rPr>
+            <w:t xml:space="preserve"> premolar </w:t>
+          </w:r>
+          <w:r>
+            <w:rPr>
+              <w:rFonts w:ascii="Arial" w:eastAsia="Times New Roman" w:hAnsi="Arial" w:cs="Arial"/>
+            </w:rPr>
+            <w:t>es tratada por un trabajo práctico de la</w:t>
+          </w:r>
+          <w:r>
+            <w:rPr>
+              <w:rFonts w:ascii="Arial" w:eastAsia="Times New Roman" w:hAnsi="Arial" w:cs="Arial"/>
+            </w:rPr>
+            <w:t xml:space="preserve"> m</w:t>
+          </w:r>
+          <w:r>
+            <w:rPr>
+              <w:rFonts w:ascii="Arial" w:eastAsia="Times New Roman" w:hAnsi="Arial" w:cs="Arial"/>
+            </w:rPr>
+            <w:t>ateria Cirugía I. El responsable registra en el sistema los trabajos prácticos que dan solución a cada uno de los inconvenientes detectados.</w:t>
+          </w:r>
+        </w:p>
+        <w:p>
+          <w:pPr>
+            <w:pStyle w:val="Ttulo2"/>
             <w:rPr>
               <w:rStyle w:val="Textoennegrita"/>
               <w:b/>
               <w:bCs/>
-              <w:color w:val="1F497D" w:themeColor="text2"/>
-              <w:sz w:val="24"/>
-            </w:rPr>
-          </w:pPr>
-          <w:r>
+              <w:color w:val="4F81BD" w:themeColor="accent1"/>
+              <w:spacing w:val="0"/>
+            </w:rPr>
+          </w:pPr>
+          <w:r>
+            <w:rPr>
+              <w:rFonts w:ascii="Times New Roman" w:eastAsia="Times New Roman" w:hAnsi="Times New Roman" w:cs="Times New Roman"/>
+              <w:szCs w:val="24"/>
+            </w:rPr>
+            <w:br/>
+          </w:r>
+          <w:bookmarkStart w:id="12" w:name="_Toc358465135"/>
+          <w:bookmarkStart w:id="13" w:name="_Toc365308292"/>
+          <w:r>
+            <w:rPr>
+              <w:rStyle w:val="Textoennegrita"/>
+              <w:b/>
+              <w:bCs/>
+              <w:color w:val="4F81BD" w:themeColor="accent1"/>
+              <w:spacing w:val="0"/>
+            </w:rPr>
+            <w:t xml:space="preserve">Proceso de </w:t>
+          </w:r>
+          <w:bookmarkEnd w:id="12"/>
+          <w:r>
+            <w:rPr>
+              <w:rStyle w:val="Textoennegrita"/>
+              <w:b/>
+              <w:bCs/>
+              <w:color w:val="4F81BD" w:themeColor="accent1"/>
+              <w:spacing w:val="0"/>
+            </w:rPr>
+            <w:t>Asignación de Pacientes</w:t>
+          </w:r>
+          <w:bookmarkEnd w:id="13"/>
+        </w:p>
+        <w:p>
+          <w:pPr>
+            <w:jc w:val="both"/>
+            <w:rPr>
+              <w:rFonts w:ascii="Arial" w:eastAsia="Times New Roman" w:hAnsi="Arial" w:cs="Arial"/>
+            </w:rPr>
+          </w:pPr>
+          <w:bookmarkStart w:id="14" w:name="_Toc356660545"/>
+          <w:bookmarkStart w:id="15" w:name="_Toc358465136"/>
+          <w:r>
+            <w:rPr>
+              <w:rFonts w:ascii="Arial" w:eastAsia="Times New Roman" w:hAnsi="Arial" w:cs="Arial"/>
+            </w:rPr>
+            <w:t>Este proceso puede ser realizado por los siguientes tres actores:</w:t>
+          </w:r>
+        </w:p>
+        <w:p>
+          <w:pPr>
+            <w:pStyle w:val="Prrafodelista"/>
+            <w:numPr>
+              <w:ilvl w:val="0"/>
+              <w:numId w:val="4"/>
+            </w:numPr>
+            <w:spacing w:after="0"/>
+            <w:rPr>
+              <w:rFonts w:ascii="Arial" w:eastAsia="Times New Roman" w:hAnsi="Arial" w:cs="Arial"/>
+            </w:rPr>
+          </w:pPr>
+          <w:r>
+            <w:rPr>
+              <w:rFonts w:ascii="Arial" w:eastAsia="Times New Roman" w:hAnsi="Arial" w:cs="Arial"/>
+              <w:b/>
+            </w:rPr>
+            <w:t>Alumno</w:t>
+          </w:r>
+          <w:r>
+            <w:rPr>
+              <w:rFonts w:ascii="Arial" w:eastAsia="Times New Roman" w:hAnsi="Arial" w:cs="Arial"/>
+            </w:rPr>
+            <w:t xml:space="preserve">: </w:t>
+          </w:r>
+          <w:r>
+            <w:rPr>
+              <w:rFonts w:ascii="Arial" w:eastAsia="Times New Roman" w:hAnsi="Arial" w:cs="Arial"/>
+            </w:rPr>
+            <w:t xml:space="preserve">Busca </w:t>
+          </w:r>
+          <w:r>
+            <w:rPr>
+              <w:rFonts w:ascii="Arial" w:eastAsia="Times New Roman" w:hAnsi="Arial" w:cs="Arial"/>
+            </w:rPr>
+            <w:t xml:space="preserve">un paciente que se ajuste a la práctica a </w:t>
+          </w:r>
+          <w:r>
+            <w:rPr>
+              <w:rFonts w:ascii="Arial" w:eastAsia="Times New Roman" w:hAnsi="Arial" w:cs="Arial"/>
+            </w:rPr>
+            <w:t>realizar y se lo asigna</w:t>
+          </w:r>
+          <w:r>
+            <w:rPr>
+              <w:rFonts w:ascii="Arial" w:eastAsia="Times New Roman" w:hAnsi="Arial" w:cs="Arial"/>
+            </w:rPr>
+            <w:t>.</w:t>
+          </w:r>
+        </w:p>
+        <w:p>
+          <w:pPr>
+            <w:pStyle w:val="Prrafodelista"/>
+            <w:spacing w:after="0"/>
+            <w:rPr>
+              <w:rFonts w:ascii="Arial" w:eastAsia="Times New Roman" w:hAnsi="Arial" w:cs="Arial"/>
+            </w:rPr>
+          </w:pPr>
+        </w:p>
+        <w:p>
+          <w:pPr>
+            <w:pStyle w:val="Prrafodelista"/>
+            <w:numPr>
+              <w:ilvl w:val="0"/>
+              <w:numId w:val="4"/>
+            </w:numPr>
+            <w:jc w:val="both"/>
+            <w:rPr>
+              <w:rFonts w:ascii="Arial" w:eastAsia="Times New Roman" w:hAnsi="Arial" w:cs="Arial"/>
+            </w:rPr>
+          </w:pPr>
+          <w:r>
+            <w:rPr>
+              <w:rFonts w:ascii="Arial" w:eastAsia="Times New Roman" w:hAnsi="Arial" w:cs="Arial"/>
+              <w:b/>
+            </w:rPr>
+            <w:t>Responsable del Área de Recepción</w:t>
+          </w:r>
+          <w:r>
+            <w:rPr>
+              <w:rFonts w:ascii="Arial" w:eastAsia="Times New Roman" w:hAnsi="Arial" w:cs="Arial"/>
+            </w:rPr>
+            <w:t xml:space="preserve">: El </w:t>
+          </w:r>
+          <w:r>
+            <w:rPr>
+              <w:rFonts w:ascii="Arial" w:eastAsia="Times New Roman" w:hAnsi="Arial" w:cs="Arial"/>
+            </w:rPr>
+            <w:t>R</w:t>
+          </w:r>
+          <w:r>
+            <w:rPr>
+              <w:rFonts w:ascii="Arial" w:eastAsia="Times New Roman" w:hAnsi="Arial" w:cs="Arial"/>
+            </w:rPr>
+            <w:t xml:space="preserve">esponsable de </w:t>
+          </w:r>
+          <w:r>
+            <w:rPr>
+              <w:rFonts w:ascii="Arial" w:eastAsia="Times New Roman" w:hAnsi="Arial" w:cs="Arial"/>
+            </w:rPr>
+            <w:t>R</w:t>
+          </w:r>
+          <w:r>
+            <w:rPr>
+              <w:rFonts w:ascii="Arial" w:eastAsia="Times New Roman" w:hAnsi="Arial" w:cs="Arial"/>
+            </w:rPr>
+            <w:t xml:space="preserve">ecepción realiza la asignación cuando un alumno se acerca al </w:t>
+          </w:r>
+          <w:r>
+            <w:rPr>
+              <w:rFonts w:ascii="Arial" w:eastAsia="Times New Roman" w:hAnsi="Arial" w:cs="Arial"/>
+            </w:rPr>
+            <w:t>“Área de recepción, diagnóstico y derivación de pacientes”</w:t>
+          </w:r>
+          <w:r>
+            <w:rPr>
+              <w:rFonts w:ascii="Arial" w:eastAsia="Times New Roman" w:hAnsi="Arial" w:cs="Arial"/>
+            </w:rPr>
+            <w:t xml:space="preserve"> a </w:t>
+          </w:r>
+          <w:r>
+            <w:rPr>
+              <w:rFonts w:ascii="Arial" w:eastAsia="Times New Roman" w:hAnsi="Arial" w:cs="Arial"/>
+            </w:rPr>
+            <w:t>solicitar</w:t>
+          </w:r>
+          <w:r>
+            <w:rPr>
+              <w:rFonts w:ascii="Arial" w:eastAsia="Times New Roman" w:hAnsi="Arial" w:cs="Arial"/>
+            </w:rPr>
+            <w:t xml:space="preserve"> uno.</w:t>
+          </w:r>
+        </w:p>
+        <w:p>
+          <w:pPr>
+            <w:pStyle w:val="Prrafodelista"/>
+            <w:spacing w:after="0"/>
+            <w:rPr>
+              <w:rFonts w:ascii="Arial" w:eastAsia="Times New Roman" w:hAnsi="Arial" w:cs="Arial"/>
+            </w:rPr>
+          </w:pPr>
+        </w:p>
+        <w:p>
+          <w:pPr>
+            <w:pStyle w:val="Prrafodelista"/>
+            <w:numPr>
+              <w:ilvl w:val="0"/>
+              <w:numId w:val="4"/>
+            </w:numPr>
+            <w:spacing w:after="0"/>
+            <w:rPr>
+              <w:rFonts w:ascii="Arial" w:eastAsia="Times New Roman" w:hAnsi="Arial" w:cs="Arial"/>
+            </w:rPr>
+          </w:pPr>
+          <w:r>
+            <w:rPr>
+              <w:rFonts w:ascii="Arial" w:eastAsia="Times New Roman" w:hAnsi="Arial" w:cs="Arial"/>
+              <w:b/>
+            </w:rPr>
+            <w:lastRenderedPageBreak/>
+            <w:t>Profesor</w:t>
+          </w:r>
+          <w:r>
+            <w:rPr>
+              <w:rFonts w:ascii="Arial" w:eastAsia="Times New Roman" w:hAnsi="Arial" w:cs="Arial"/>
+            </w:rPr>
+            <w:t xml:space="preserve">: </w:t>
+          </w:r>
+          <w:r>
+            <w:rPr>
+              <w:rFonts w:ascii="Arial" w:eastAsia="Times New Roman" w:hAnsi="Arial" w:cs="Arial"/>
+            </w:rPr>
+            <w:t>El</w:t>
+          </w:r>
+          <w:r>
+            <w:rPr>
+              <w:rFonts w:ascii="Arial" w:eastAsia="Times New Roman" w:hAnsi="Arial" w:cs="Arial"/>
+            </w:rPr>
+            <w:t xml:space="preserve"> </w:t>
+          </w:r>
+          <w:r>
+            <w:rPr>
+              <w:rFonts w:ascii="Arial" w:eastAsia="Times New Roman" w:hAnsi="Arial" w:cs="Arial"/>
+            </w:rPr>
+            <w:t>día</w:t>
+          </w:r>
+          <w:r>
+            <w:rPr>
+              <w:rFonts w:ascii="Arial" w:eastAsia="Times New Roman" w:hAnsi="Arial" w:cs="Arial"/>
+            </w:rPr>
+            <w:t xml:space="preserve"> de la práctica</w:t>
+          </w:r>
+          <w:r>
+            <w:rPr>
+              <w:rFonts w:ascii="Arial" w:eastAsia="Times New Roman" w:hAnsi="Arial" w:cs="Arial"/>
+            </w:rPr>
+            <w:t xml:space="preserve"> un alumno puede contar</w:t>
+          </w:r>
+          <w:r>
+            <w:rPr>
+              <w:rFonts w:ascii="Arial" w:eastAsia="Times New Roman" w:hAnsi="Arial" w:cs="Arial"/>
+            </w:rPr>
+            <w:t xml:space="preserve"> con varios pacientes asignados</w:t>
+          </w:r>
+          <w:r>
+            <w:rPr>
+              <w:rFonts w:ascii="Arial" w:eastAsia="Times New Roman" w:hAnsi="Arial" w:cs="Arial"/>
+            </w:rPr>
+            <w:t xml:space="preserve"> y presentes. Debido a que cada estudiante requiere</w:t>
+          </w:r>
+          <w:r>
+            <w:rPr>
+              <w:rFonts w:ascii="Arial" w:eastAsia="Times New Roman" w:hAnsi="Arial" w:cs="Arial"/>
+            </w:rPr>
+            <w:t xml:space="preserve"> atender a un solo paciente para la práctica en cuestión, </w:t>
+          </w:r>
+          <w:r>
+            <w:rPr>
+              <w:rFonts w:ascii="Arial" w:eastAsia="Times New Roman" w:hAnsi="Arial" w:cs="Arial"/>
+            </w:rPr>
+            <w:t>las personas restantes podrán ser reasignados por un profesor a los alumnos que no posean pacientes para realizar la práctica</w:t>
+          </w:r>
+          <w:r>
+            <w:rPr>
+              <w:rFonts w:ascii="Arial" w:eastAsia="Times New Roman" w:hAnsi="Arial" w:cs="Arial"/>
+            </w:rPr>
+            <w:t>.</w:t>
+          </w:r>
+        </w:p>
+        <w:p>
+          <w:pPr>
+            <w:pStyle w:val="Prrafodelista"/>
+            <w:spacing w:after="0"/>
+            <w:rPr>
+              <w:rFonts w:ascii="Arial" w:eastAsia="Times New Roman" w:hAnsi="Arial" w:cs="Arial"/>
+            </w:rPr>
+          </w:pPr>
+        </w:p>
+        <w:p>
+          <w:pPr>
+            <w:ind w:firstLine="708"/>
+            <w:jc w:val="both"/>
+            <w:rPr>
+              <w:rFonts w:ascii="Arial" w:eastAsia="Times New Roman" w:hAnsi="Arial" w:cs="Arial"/>
+            </w:rPr>
+          </w:pPr>
+          <w:r>
+            <w:rPr>
+              <w:rFonts w:ascii="Arial" w:eastAsia="Times New Roman" w:hAnsi="Arial" w:cs="Arial"/>
+            </w:rPr>
+            <w:t>En los primeros dos casos, s</w:t>
+          </w:r>
+          <w:r>
+            <w:rPr>
+              <w:rFonts w:ascii="Arial" w:eastAsia="Times New Roman" w:hAnsi="Arial" w:cs="Arial"/>
+            </w:rPr>
+            <w:t xml:space="preserve">e busca un paciente (ya sea por materia, trabajo practico, nombre y apellido, documento de identidad) que cumpla los requerimientos para la práctica. </w:t>
+          </w:r>
+          <w:r>
+            <w:rPr>
+              <w:rFonts w:ascii="Arial" w:eastAsia="Times New Roman" w:hAnsi="Arial" w:cs="Arial"/>
+            </w:rPr>
+            <w:t xml:space="preserve">Luego </w:t>
+          </w:r>
+          <w:r>
+            <w:rPr>
+              <w:rFonts w:ascii="Arial" w:eastAsia="Times New Roman" w:hAnsi="Arial" w:cs="Arial"/>
+            </w:rPr>
+            <w:t xml:space="preserve">de encontrar un paciente adecuado, se lo puede asignar para que el mismo quede “reservado” para el solicitante y no pueda ser reservado por otros alumnos para el día de la práctica. </w:t>
+          </w:r>
+        </w:p>
+        <w:p>
+          <w:pPr>
+            <w:ind w:firstLine="708"/>
+            <w:jc w:val="both"/>
+            <w:rPr>
+              <w:rFonts w:ascii="Arial" w:eastAsia="Times New Roman" w:hAnsi="Arial" w:cs="Arial"/>
+            </w:rPr>
+          </w:pPr>
+          <w:r>
+            <w:rPr>
+              <w:rFonts w:ascii="Arial" w:eastAsia="Times New Roman" w:hAnsi="Arial" w:cs="Arial"/>
+            </w:rPr>
+            <w:t>Después</w:t>
+          </w:r>
+          <w:r>
+            <w:rPr>
+              <w:rFonts w:ascii="Arial" w:eastAsia="Times New Roman" w:hAnsi="Arial" w:cs="Arial"/>
+            </w:rPr>
+            <w:t xml:space="preserve"> de efectuarse la reserva, el sistema le brinda los datos de contacto del paciente para que el estudiante pueda comunicarse. Es su tarea contactarse y confirmar la asistencia a la práctica en el día y horario pactado por la Cátedra. Si el paciente no pudiese concurrir a la cita, el alumno se encarga de dar de baja la reserva (“Liberación del paciente”). Si transcurridas 24 horas desde efectuada la reserva, el alumno no la confirma, la misma se anula automáticamente y el paciente queda disponible para nuevas búsquedas. </w:t>
+          </w:r>
+        </w:p>
+        <w:p>
+          <w:pPr>
+            <w:ind w:firstLine="708"/>
+            <w:jc w:val="both"/>
+            <w:rPr>
+              <w:rFonts w:ascii="Arial" w:eastAsia="Times New Roman" w:hAnsi="Arial" w:cs="Arial"/>
+            </w:rPr>
+          </w:pPr>
+          <w:r>
+            <w:rPr>
+              <w:rFonts w:ascii="Arial" w:eastAsia="Times New Roman" w:hAnsi="Arial" w:cs="Arial"/>
+            </w:rPr>
+            <w:t>En caso de que sea el profesor el que reasigna al paciente, se genera una nueva asignación y la misma se confirma automáticamente.</w:t>
+          </w:r>
+        </w:p>
+        <w:p>
+          <w:pPr>
+            <w:pStyle w:val="Ttulo2"/>
+            <w:rPr>
+              <w:rStyle w:val="Textoennegrita"/>
+              <w:b/>
+              <w:bCs/>
+              <w:color w:val="4F81BD" w:themeColor="accent1"/>
+              <w:spacing w:val="0"/>
+            </w:rPr>
+          </w:pPr>
+          <w:bookmarkStart w:id="16" w:name="_Toc365308293"/>
+          <w:r>
+            <w:rPr>
+              <w:rStyle w:val="Textoennegrita"/>
+              <w:b/>
+              <w:bCs/>
+              <w:color w:val="4F81BD" w:themeColor="accent1"/>
+              <w:spacing w:val="0"/>
+            </w:rPr>
+            <w:t>Proceso de Atención de Paciente</w:t>
+          </w:r>
+          <w:bookmarkEnd w:id="14"/>
+          <w:r>
+            <w:rPr>
+              <w:rStyle w:val="Textoennegrita"/>
+              <w:b/>
+              <w:bCs/>
+              <w:color w:val="4F81BD" w:themeColor="accent1"/>
+              <w:spacing w:val="0"/>
+            </w:rPr>
+            <w:t>s</w:t>
+          </w:r>
+          <w:bookmarkEnd w:id="15"/>
+          <w:bookmarkEnd w:id="16"/>
+        </w:p>
+        <w:p>
+          <w:pPr>
+            <w:ind w:firstLine="708"/>
+            <w:jc w:val="both"/>
+            <w:rPr>
+              <w:rFonts w:ascii="Arial" w:eastAsia="Times New Roman" w:hAnsi="Arial" w:cs="Arial"/>
+            </w:rPr>
+          </w:pPr>
+          <w:r>
+            <w:rPr>
+              <w:rFonts w:ascii="Arial" w:eastAsia="Times New Roman" w:hAnsi="Arial" w:cs="Arial"/>
+            </w:rPr>
+            <w:t xml:space="preserve">El proceso comienza cuando se presenta el alumno en el consultorio </w:t>
+          </w:r>
+          <w:r>
+            <w:rPr>
+              <w:rFonts w:ascii="Arial" w:eastAsia="Times New Roman" w:hAnsi="Arial" w:cs="Arial"/>
+            </w:rPr>
+            <w:t>de la cátedra dándose alguna de las siguientes situaciones:</w:t>
+          </w:r>
+        </w:p>
+        <w:p>
+          <w:pPr>
+            <w:spacing w:after="0" w:line="240" w:lineRule="auto"/>
             <w:rPr>
               <w:rFonts w:ascii="Times New Roman" w:eastAsia="Times New Roman" w:hAnsi="Times New Roman" w:cs="Times New Roman"/>
               <w:sz w:val="24"/>
               <w:szCs w:val="24"/>
             </w:rPr>
-            <w:lastRenderedPageBreak/>
-            <w:br/>
-          </w:r>
-          <w:bookmarkStart w:id="10" w:name="_Toc358465135"/>
-          <w:bookmarkStart w:id="11" w:name="_Toc364502001"/>
-          <w:r>
-            <w:rPr>
-              <w:rStyle w:val="Textoennegrita"/>
+          </w:pPr>
+        </w:p>
+        <w:p>
+          <w:pPr>
+            <w:pStyle w:val="Prrafodelista"/>
+            <w:numPr>
+              <w:ilvl w:val="0"/>
+              <w:numId w:val="4"/>
+            </w:numPr>
+            <w:spacing w:after="0" w:line="240" w:lineRule="auto"/>
+            <w:rPr>
+              <w:rFonts w:ascii="Times New Roman" w:eastAsia="Times New Roman" w:hAnsi="Times New Roman" w:cs="Times New Roman"/>
+            </w:rPr>
+          </w:pPr>
+          <w:r>
+            <w:rPr>
+              <w:rFonts w:ascii="Arial" w:eastAsia="Times New Roman" w:hAnsi="Arial" w:cs="Arial"/>
+              <w:b/>
+              <w:color w:val="000000"/>
+              <w:shd w:val="clear" w:color="auto" w:fill="FFFFFF"/>
+            </w:rPr>
+            <w:t>El alumno llega al consultorio sin paciente</w:t>
+          </w:r>
+          <w:r>
+            <w:rPr>
+              <w:rFonts w:ascii="Arial" w:eastAsia="Times New Roman" w:hAnsi="Arial" w:cs="Arial"/>
               <w:b/>
               <w:bCs/>
-              <w:color w:val="1F497D" w:themeColor="text2"/>
+              <w:color w:val="000000"/>
+              <w:shd w:val="clear" w:color="auto" w:fill="FFFFFF"/>
+            </w:rPr>
+            <w:t>.</w:t>
+          </w:r>
+          <w:r>
+            <w:rPr>
+              <w:rFonts w:ascii="Arial" w:eastAsia="Times New Roman" w:hAnsi="Arial" w:cs="Arial"/>
+              <w:color w:val="000000"/>
+              <w:shd w:val="clear" w:color="auto" w:fill="FFFFFF"/>
+            </w:rPr>
+            <w:t xml:space="preserve"> </w:t>
+          </w:r>
+        </w:p>
+        <w:p>
+          <w:pPr>
+            <w:ind w:firstLine="708"/>
+            <w:jc w:val="both"/>
+            <w:rPr>
+              <w:rFonts w:ascii="Arial" w:eastAsia="Times New Roman" w:hAnsi="Arial" w:cs="Arial"/>
+            </w:rPr>
+          </w:pPr>
+          <w:r>
+            <w:rPr>
+              <w:rFonts w:ascii="Arial" w:eastAsia="Times New Roman" w:hAnsi="Arial" w:cs="Arial"/>
+            </w:rPr>
+            <w:t>C</w:t>
+          </w:r>
+          <w:r>
+            <w:rPr>
+              <w:rFonts w:ascii="Arial" w:eastAsia="Times New Roman" w:hAnsi="Arial" w:cs="Arial"/>
+            </w:rPr>
+            <w:t xml:space="preserve">uando el alumno no tiene paciente, el profesor </w:t>
+          </w:r>
+          <w:r>
+            <w:rPr>
+              <w:rFonts w:ascii="Arial" w:eastAsia="Times New Roman" w:hAnsi="Arial" w:cs="Arial"/>
+            </w:rPr>
+            <w:t>consulta</w:t>
+          </w:r>
+          <w:r>
+            <w:rPr>
+              <w:rFonts w:ascii="Arial" w:eastAsia="Times New Roman" w:hAnsi="Arial" w:cs="Arial"/>
+            </w:rPr>
+            <w:t xml:space="preserve"> la “Planilla de pacientes confirmados” para conocer si hay algún alumno que cu</w:t>
+          </w:r>
+          <w:r>
+            <w:rPr>
+              <w:rFonts w:ascii="Arial" w:eastAsia="Times New Roman" w:hAnsi="Arial" w:cs="Arial"/>
+            </w:rPr>
+            <w:t xml:space="preserve">ente con más de un paciente presente </w:t>
+          </w:r>
+          <w:r>
+            <w:rPr>
+              <w:rFonts w:ascii="Arial" w:eastAsia="Times New Roman" w:hAnsi="Arial" w:cs="Arial"/>
+            </w:rPr>
+            <w:t xml:space="preserve">para esa práctica. En caso de ser así, puede reasignar un paciente a otro alumno. </w:t>
+          </w:r>
+          <w:r>
+            <w:rPr>
+              <w:rFonts w:ascii="Arial" w:eastAsia="Times New Roman" w:hAnsi="Arial" w:cs="Arial"/>
+            </w:rPr>
+            <w:t>Por otro lado, si no hubiese</w:t>
+          </w:r>
+          <w:r>
+            <w:rPr>
+              <w:rFonts w:ascii="Arial" w:eastAsia="Times New Roman" w:hAnsi="Arial" w:cs="Arial"/>
+            </w:rPr>
+            <w:t xml:space="preserve"> </w:t>
+          </w:r>
+          <w:r>
+            <w:rPr>
+              <w:rFonts w:ascii="Arial" w:eastAsia="Times New Roman" w:hAnsi="Arial" w:cs="Arial"/>
+            </w:rPr>
+            <w:t>un paciente disponible</w:t>
+          </w:r>
+          <w:r>
+            <w:rPr>
+              <w:rFonts w:ascii="Arial" w:eastAsia="Times New Roman" w:hAnsi="Arial" w:cs="Arial"/>
+            </w:rPr>
+            <w:t>, la práctica no podrá ser realizada.</w:t>
+          </w:r>
+        </w:p>
+        <w:p>
+          <w:pPr>
+            <w:spacing w:after="0" w:line="240" w:lineRule="auto"/>
+            <w:rPr>
+              <w:rFonts w:ascii="Times New Roman" w:eastAsia="Times New Roman" w:hAnsi="Times New Roman" w:cs="Times New Roman"/>
               <w:sz w:val="24"/>
-            </w:rPr>
-            <w:t xml:space="preserve">Proceso de </w:t>
-          </w:r>
-          <w:r>
-            <w:rPr>
-              <w:rStyle w:val="Textoennegrita"/>
+              <w:szCs w:val="24"/>
+            </w:rPr>
+          </w:pPr>
+        </w:p>
+        <w:p>
+          <w:pPr>
+            <w:pStyle w:val="Prrafodelista"/>
+            <w:numPr>
+              <w:ilvl w:val="0"/>
+              <w:numId w:val="4"/>
+            </w:numPr>
+            <w:spacing w:after="0" w:line="240" w:lineRule="auto"/>
+            <w:rPr>
+              <w:rFonts w:ascii="Arial" w:eastAsia="Times New Roman" w:hAnsi="Arial" w:cs="Arial"/>
+              <w:b/>
+              <w:color w:val="000000"/>
+              <w:shd w:val="clear" w:color="auto" w:fill="FFFFFF"/>
+            </w:rPr>
+          </w:pPr>
+          <w:r>
+            <w:rPr>
+              <w:rFonts w:ascii="Arial" w:eastAsia="Times New Roman" w:hAnsi="Arial" w:cs="Arial"/>
+              <w:b/>
+              <w:color w:val="000000"/>
+              <w:shd w:val="clear" w:color="auto" w:fill="FFFFFF"/>
+            </w:rPr>
+            <w:t xml:space="preserve">El alumno llega al consultorio con un paciente: </w:t>
+          </w:r>
+        </w:p>
+        <w:p>
+          <w:pPr>
+            <w:ind w:firstLine="708"/>
+            <w:jc w:val="both"/>
+            <w:rPr>
+              <w:rFonts w:ascii="Arial" w:eastAsia="Times New Roman" w:hAnsi="Arial" w:cs="Arial"/>
+            </w:rPr>
+          </w:pPr>
+          <w:r>
+            <w:rPr>
+              <w:rFonts w:ascii="Arial" w:eastAsia="Times New Roman" w:hAnsi="Arial" w:cs="Arial"/>
+            </w:rPr>
+            <w:t xml:space="preserve">Esta situación </w:t>
+          </w:r>
+          <w:r>
+            <w:rPr>
+              <w:rFonts w:ascii="Arial" w:eastAsia="Times New Roman" w:hAnsi="Arial" w:cs="Arial"/>
+            </w:rPr>
+            <w:t>se presenta</w:t>
+          </w:r>
+          <w:r>
+            <w:rPr>
+              <w:rFonts w:ascii="Arial" w:eastAsia="Times New Roman" w:hAnsi="Arial" w:cs="Arial"/>
+            </w:rPr>
+            <w:t xml:space="preserve"> cuando el estudiante cuenta con un paciente para</w:t>
+          </w:r>
+          <w:r>
+            <w:rPr>
+              <w:rFonts w:ascii="Arial" w:eastAsia="Times New Roman" w:hAnsi="Arial" w:cs="Arial"/>
+            </w:rPr>
+            <w:t xml:space="preserve"> realizar la práctica. Pueden aparecer los siguientes escenarios:</w:t>
+          </w:r>
+        </w:p>
+        <w:p>
+          <w:pPr>
+            <w:pStyle w:val="Prrafodelista"/>
+            <w:numPr>
+              <w:ilvl w:val="1"/>
+              <w:numId w:val="4"/>
+            </w:numPr>
+            <w:spacing w:after="0" w:line="240" w:lineRule="auto"/>
+            <w:rPr>
+              <w:rFonts w:ascii="Times New Roman" w:eastAsia="Times New Roman" w:hAnsi="Times New Roman" w:cs="Times New Roman"/>
+            </w:rPr>
+          </w:pPr>
+          <w:r>
+            <w:rPr>
+              <w:rFonts w:ascii="Arial" w:eastAsia="Times New Roman" w:hAnsi="Arial" w:cs="Arial"/>
+              <w:b/>
+              <w:color w:val="000000"/>
+              <w:shd w:val="clear" w:color="auto" w:fill="FFFFFF"/>
+            </w:rPr>
+            <w:t>El alumno lleva al consultorio de la cátedra un paciente pero</w:t>
+          </w:r>
+          <w:r>
+            <w:rPr>
+              <w:rFonts w:ascii="Arial" w:eastAsia="Times New Roman" w:hAnsi="Arial" w:cs="Arial"/>
+              <w:b/>
+              <w:color w:val="000000"/>
+              <w:shd w:val="clear" w:color="auto" w:fill="FFFFFF"/>
+            </w:rPr>
+            <w:t xml:space="preserve"> éste</w:t>
+          </w:r>
+          <w:r>
+            <w:rPr>
+              <w:rFonts w:ascii="Arial" w:eastAsia="Times New Roman" w:hAnsi="Arial" w:cs="Arial"/>
+              <w:b/>
+              <w:color w:val="000000"/>
+              <w:shd w:val="clear" w:color="auto" w:fill="FFFFFF"/>
+            </w:rPr>
+            <w:t xml:space="preserve"> no está registrado</w:t>
+          </w:r>
+          <w:r>
+            <w:rPr>
+              <w:rFonts w:ascii="Arial" w:eastAsia="Times New Roman" w:hAnsi="Arial" w:cs="Arial"/>
+              <w:color w:val="000000"/>
+              <w:shd w:val="clear" w:color="auto" w:fill="FFFFFF"/>
+            </w:rPr>
+            <w:t xml:space="preserve">. </w:t>
+          </w:r>
+        </w:p>
+        <w:p>
+          <w:pPr>
+            <w:ind w:left="1134" w:firstLine="708"/>
+            <w:jc w:val="both"/>
+            <w:rPr>
+              <w:rFonts w:ascii="Arial" w:eastAsia="Times New Roman" w:hAnsi="Arial" w:cs="Arial"/>
+            </w:rPr>
+          </w:pPr>
+          <w:r>
+            <w:rPr>
+              <w:rFonts w:ascii="Arial" w:eastAsia="Times New Roman" w:hAnsi="Arial" w:cs="Arial"/>
+            </w:rPr>
+            <w:t>En este caso</w:t>
+          </w:r>
+          <w:r>
+            <w:rPr>
+              <w:rFonts w:ascii="Arial" w:eastAsia="Times New Roman" w:hAnsi="Arial" w:cs="Arial"/>
+            </w:rPr>
+            <w:t xml:space="preserve"> se debe registrar el paciente en el área correspondiente. </w:t>
+          </w:r>
+          <w:r>
+            <w:rPr>
+              <w:rFonts w:ascii="Arial" w:eastAsia="Times New Roman" w:hAnsi="Arial" w:cs="Arial"/>
+            </w:rPr>
+            <w:t>Si este proceso</w:t>
+          </w:r>
+          <w:r>
+            <w:rPr>
+              <w:rFonts w:ascii="Arial" w:eastAsia="Times New Roman" w:hAnsi="Arial" w:cs="Arial"/>
+            </w:rPr>
+            <w:t xml:space="preserve"> no llega a completarse en tiempo y forma, se procederá como en el caso 1 (el alumno llega sin paciente).</w:t>
+          </w:r>
+        </w:p>
+        <w:p>
+          <w:pPr>
+            <w:pStyle w:val="Prrafodelista"/>
+            <w:spacing w:after="0" w:line="240" w:lineRule="auto"/>
+            <w:ind w:left="1440"/>
+            <w:rPr>
+              <w:rFonts w:ascii="Times New Roman" w:eastAsia="Times New Roman" w:hAnsi="Times New Roman" w:cs="Times New Roman"/>
+              <w:sz w:val="24"/>
+              <w:szCs w:val="24"/>
+            </w:rPr>
+          </w:pPr>
+        </w:p>
+        <w:p>
+          <w:pPr>
+            <w:pStyle w:val="Prrafodelista"/>
+            <w:numPr>
+              <w:ilvl w:val="1"/>
+              <w:numId w:val="4"/>
+            </w:numPr>
+            <w:spacing w:after="0" w:line="240" w:lineRule="auto"/>
+            <w:rPr>
+              <w:rFonts w:ascii="Arial" w:eastAsia="Times New Roman" w:hAnsi="Arial" w:cs="Arial"/>
+              <w:b/>
+              <w:color w:val="000000"/>
+              <w:shd w:val="clear" w:color="auto" w:fill="FFFFFF"/>
+            </w:rPr>
+          </w:pPr>
+          <w:r>
+            <w:rPr>
+              <w:rFonts w:ascii="Arial" w:eastAsia="Times New Roman" w:hAnsi="Arial" w:cs="Arial"/>
+              <w:b/>
+              <w:color w:val="000000"/>
+              <w:shd w:val="clear" w:color="auto" w:fill="FFFFFF"/>
+            </w:rPr>
+            <w:t>El alumno lleva al consultorio de la cátedra un paciente registrado.</w:t>
+          </w:r>
+        </w:p>
+        <w:p>
+          <w:pPr>
+            <w:pStyle w:val="Prrafodelista"/>
+            <w:spacing w:after="0" w:line="240" w:lineRule="auto"/>
+            <w:ind w:left="1440"/>
+            <w:rPr>
+              <w:rFonts w:ascii="Arial" w:eastAsia="Times New Roman" w:hAnsi="Arial" w:cs="Arial"/>
+              <w:b/>
+              <w:color w:val="000000"/>
+              <w:shd w:val="clear" w:color="auto" w:fill="FFFFFF"/>
+            </w:rPr>
+          </w:pPr>
+        </w:p>
+        <w:p>
+          <w:pPr>
+            <w:ind w:left="1134" w:firstLine="708"/>
+            <w:jc w:val="both"/>
+            <w:rPr>
+              <w:rFonts w:ascii="Arial" w:eastAsia="Times New Roman" w:hAnsi="Arial" w:cs="Arial"/>
+            </w:rPr>
+          </w:pPr>
+          <w:r>
+            <w:rPr>
+              <w:rFonts w:ascii="Arial" w:eastAsia="Times New Roman" w:hAnsi="Arial" w:cs="Arial"/>
+            </w:rPr>
+            <w:t>Es decir, el paciente se encuentra registrado en el sistema.</w:t>
+          </w:r>
+        </w:p>
+        <w:p>
+          <w:pPr>
+            <w:pStyle w:val="Prrafodelista"/>
+            <w:numPr>
+              <w:ilvl w:val="2"/>
+              <w:numId w:val="4"/>
+            </w:numPr>
+            <w:spacing w:after="0" w:line="240" w:lineRule="auto"/>
+            <w:rPr>
+              <w:rFonts w:ascii="Times New Roman" w:eastAsia="Times New Roman" w:hAnsi="Times New Roman" w:cs="Times New Roman"/>
+            </w:rPr>
+          </w:pPr>
+          <w:r>
+            <w:rPr>
+              <w:rFonts w:ascii="Arial" w:eastAsia="Times New Roman" w:hAnsi="Arial" w:cs="Arial"/>
               <w:b/>
               <w:bCs/>
-              <w:color w:val="1F497D" w:themeColor="text2"/>
-              <w:sz w:val="24"/>
-            </w:rPr>
-            <w:t>Búsqueda</w:t>
-          </w:r>
-          <w:r>
-            <w:rPr>
-              <w:rStyle w:val="Textoennegrita"/>
+              <w:color w:val="000000"/>
+              <w:shd w:val="clear" w:color="auto" w:fill="FFFFFF"/>
+            </w:rPr>
+            <w:t>El</w:t>
+          </w:r>
+          <w:r>
+            <w:rPr>
+              <w:rFonts w:ascii="Arial" w:eastAsia="Times New Roman" w:hAnsi="Arial" w:cs="Arial"/>
               <w:b/>
               <w:bCs/>
-              <w:color w:val="1F497D" w:themeColor="text2"/>
-              <w:sz w:val="24"/>
-            </w:rPr>
-            <w:t xml:space="preserve"> de Pacientes</w:t>
-          </w:r>
-          <w:bookmarkEnd w:id="10"/>
-          <w:bookmarkEnd w:id="11"/>
-        </w:p>
-        <w:p>
-          <w:pPr>
-            <w:ind w:firstLine="708"/>
-            <w:jc w:val="both"/>
-            <w:rPr>
-              <w:rFonts w:ascii="Arial" w:eastAsia="Times New Roman" w:hAnsi="Arial" w:cs="Arial"/>
-            </w:rPr>
-          </w:pPr>
-          <w:r>
-            <w:rPr>
-              <w:rFonts w:ascii="Arial" w:eastAsia="Times New Roman" w:hAnsi="Arial" w:cs="Arial"/>
-            </w:rPr>
-            <w:t>El alumno busca un paciente registrado en el sistema según sus necesidades. Una vez seleccionado, lo reserva para evitar que sea asignado a otro alumno. Luego de efectuarse la reserva, el sistema le brinda los datos de contacto del paciente para que el estudiante pueda comunicarse. Es su tarea contactarse y confirmar la asistencia a la práctica en el día y horario pactado por la Cátedra. Si el paciente no pudiese concurrir a la cita, el alumno se encarga de dar de baja la reserva (“Liberación del paciente”). Caso contrario, el sistema le permite acceder a la historia clínica y se le asigna el paciente a ese alumno.</w:t>
-          </w:r>
-        </w:p>
-        <w:p>
-          <w:pPr>
-            <w:pStyle w:val="Ttulo3"/>
-            <w:spacing w:after="240"/>
-            <w:jc w:val="both"/>
-            <w:rPr>
-              <w:rStyle w:val="Textoennegrita"/>
+              <w:color w:val="000000"/>
+              <w:shd w:val="clear" w:color="auto" w:fill="FFFFFF"/>
+            </w:rPr>
+            <w:t xml:space="preserve"> paciente </w:t>
+          </w:r>
+          <w:r>
+            <w:rPr>
+              <w:rFonts w:ascii="Arial" w:eastAsia="Times New Roman" w:hAnsi="Arial" w:cs="Arial"/>
               <w:b/>
               <w:bCs/>
-              <w:color w:val="1F497D" w:themeColor="text2"/>
-              <w:sz w:val="24"/>
-            </w:rPr>
-          </w:pPr>
-          <w:bookmarkStart w:id="12" w:name="_Toc356660545"/>
-          <w:bookmarkStart w:id="13" w:name="_Toc358465136"/>
-          <w:bookmarkStart w:id="14" w:name="_Toc364502002"/>
-          <w:r>
-            <w:rPr>
-              <w:rStyle w:val="Textoennegrita"/>
+              <w:color w:val="000000"/>
+              <w:shd w:val="clear" w:color="auto" w:fill="FFFFFF"/>
+            </w:rPr>
+            <w:t>está</w:t>
+          </w:r>
+          <w:r>
+            <w:rPr>
+              <w:rFonts w:ascii="Arial" w:eastAsia="Times New Roman" w:hAnsi="Arial" w:cs="Arial"/>
               <w:b/>
               <w:bCs/>
-              <w:color w:val="1F497D" w:themeColor="text2"/>
-              <w:sz w:val="24"/>
-            </w:rPr>
-            <w:t>Proceso de Atención de Paciente</w:t>
-          </w:r>
-          <w:bookmarkEnd w:id="12"/>
-          <w:r>
-            <w:rPr>
-              <w:rStyle w:val="Textoennegrita"/>
+              <w:color w:val="000000"/>
+              <w:shd w:val="clear" w:color="auto" w:fill="FFFFFF"/>
+            </w:rPr>
+            <w:t xml:space="preserve"> registrado y asignado</w:t>
+          </w:r>
+          <w:r>
+            <w:rPr>
+              <w:rFonts w:ascii="Arial" w:eastAsia="Times New Roman" w:hAnsi="Arial" w:cs="Arial"/>
               <w:b/>
               <w:bCs/>
-              <w:color w:val="1F497D" w:themeColor="text2"/>
+              <w:color w:val="000000"/>
+              <w:shd w:val="clear" w:color="auto" w:fill="FFFFFF"/>
+            </w:rPr>
+            <w:t>.</w:t>
+          </w:r>
+        </w:p>
+        <w:p>
+          <w:pPr>
+            <w:ind w:left="2127" w:firstLine="708"/>
+            <w:jc w:val="both"/>
+            <w:rPr>
+              <w:rFonts w:ascii="Arial" w:eastAsia="Times New Roman" w:hAnsi="Arial" w:cs="Arial"/>
+            </w:rPr>
+          </w:pPr>
+          <w:r>
+            <w:rPr>
+              <w:rFonts w:ascii="Arial" w:eastAsia="Times New Roman" w:hAnsi="Arial" w:cs="Arial"/>
+            </w:rPr>
+            <w:t>En este caso, el profesor le solicita al paciente que se identifique y lo busca en la “Planilla de pacientes confirmados” brindada por el sistema. Esta planilla digital contiene una lista de todos los pacientes confirmados por alumno.</w:t>
+          </w:r>
+        </w:p>
+        <w:p>
+          <w:pPr>
+            <w:pStyle w:val="Prrafodelista"/>
+            <w:numPr>
+              <w:ilvl w:val="2"/>
+              <w:numId w:val="4"/>
+            </w:numPr>
+            <w:spacing w:after="0" w:line="240" w:lineRule="auto"/>
+            <w:rPr>
+              <w:rFonts w:ascii="Arial" w:eastAsia="Times New Roman" w:hAnsi="Arial" w:cs="Arial"/>
+              <w:b/>
+              <w:bCs/>
+              <w:color w:val="000000"/>
+              <w:shd w:val="clear" w:color="auto" w:fill="FFFFFF"/>
+            </w:rPr>
+          </w:pPr>
+          <w:r>
+            <w:rPr>
+              <w:rFonts w:ascii="Arial" w:eastAsia="Times New Roman" w:hAnsi="Arial" w:cs="Arial"/>
+              <w:b/>
+              <w:bCs/>
+              <w:color w:val="000000"/>
+              <w:shd w:val="clear" w:color="auto" w:fill="FFFFFF"/>
+            </w:rPr>
+            <w:t>El paciente está</w:t>
+          </w:r>
+          <w:r>
+            <w:rPr>
+              <w:rFonts w:ascii="Arial" w:eastAsia="Times New Roman" w:hAnsi="Arial" w:cs="Arial"/>
+              <w:b/>
+              <w:bCs/>
+              <w:color w:val="000000"/>
+              <w:shd w:val="clear" w:color="auto" w:fill="FFFFFF"/>
+            </w:rPr>
+            <w:t xml:space="preserve"> registrado pero no asignado</w:t>
+          </w:r>
+          <w:r>
+            <w:rPr>
+              <w:rFonts w:ascii="Arial" w:eastAsia="Times New Roman" w:hAnsi="Arial" w:cs="Arial"/>
+              <w:b/>
+              <w:bCs/>
+              <w:color w:val="000000"/>
+              <w:shd w:val="clear" w:color="auto" w:fill="FFFFFF"/>
+            </w:rPr>
+            <w:t>.</w:t>
+          </w:r>
+        </w:p>
+        <w:p>
+          <w:pPr>
+            <w:ind w:left="2127" w:firstLine="708"/>
+            <w:jc w:val="both"/>
+            <w:rPr>
+              <w:rFonts w:ascii="Arial" w:eastAsia="Times New Roman" w:hAnsi="Arial" w:cs="Arial"/>
+            </w:rPr>
+          </w:pPr>
+          <w:r>
+            <w:rPr>
+              <w:rFonts w:ascii="Arial" w:eastAsia="Times New Roman" w:hAnsi="Arial" w:cs="Arial"/>
+            </w:rPr>
+            <w:t xml:space="preserve">Dado este escenario, se le notifica la situación al profesor que se encarga de buscar el paciente en el sistema </w:t>
+          </w:r>
+          <w:r>
+            <w:rPr>
+              <w:rFonts w:ascii="Arial" w:eastAsia="Times New Roman" w:hAnsi="Arial" w:cs="Arial"/>
+            </w:rPr>
+            <w:t>y asignárselo de manera rápida.</w:t>
+          </w:r>
+        </w:p>
+        <w:p>
+          <w:pPr>
+            <w:spacing w:after="0" w:line="240" w:lineRule="auto"/>
+            <w:rPr>
+              <w:rFonts w:ascii="Times New Roman" w:eastAsia="Times New Roman" w:hAnsi="Times New Roman" w:cs="Times New Roman"/>
               <w:sz w:val="24"/>
-            </w:rPr>
-            <w:t>s</w:t>
-          </w:r>
-          <w:bookmarkEnd w:id="13"/>
-          <w:bookmarkEnd w:id="14"/>
+              <w:szCs w:val="24"/>
+            </w:rPr>
+          </w:pPr>
         </w:p>
         <w:p>
           <w:pPr>
@@ -2687,35 +4037,90 @@
             <w:rPr>
               <w:rFonts w:ascii="Arial" w:eastAsia="Times New Roman" w:hAnsi="Arial" w:cs="Arial"/>
             </w:rPr>
-            <w:t>El día de la práctica, el alumno lleva a cabo una revisión previa en el Consultorio de la Cátedra cuyo objetivo es conocer el estado bucal del paciente en ese momento. Una vez en el Consultorio, el profesor a cargo examina la situación del paciente para autorizar la práctica o no. Si la misma es aprobada, se procede a realizar la atención y la posterior actualización de la historia clínica.</w:t>
-          </w:r>
-        </w:p>
-        <w:p>
-          <w:pPr>
-            <w:spacing w:after="0" w:line="240" w:lineRule="auto"/>
-            <w:jc w:val="both"/>
-            <w:rPr>
-              <w:rFonts w:ascii="Arial" w:eastAsia="Times New Roman" w:hAnsi="Arial" w:cs="Arial"/>
-            </w:rPr>
-          </w:pPr>
-        </w:p>
-        <w:p>
-          <w:pPr>
+            <w:t>Una vez que el alumno cuenta con un paciente asignado, el profesor se encarga de hacer la revisión general del paciente para garantizar que el mismo cumple con los requerimientos de la práctica (*). En caso de cumplir todos las exigencias, se le pide que firme la “Nota de consentimiento”, documento que puede ser obtenido en la fotocopiadora de la facultad o  impreso por el estudiante desde su hogar (*).</w:t>
+          </w:r>
+        </w:p>
+        <w:p>
+          <w:pPr>
+            <w:spacing w:after="0"/>
             <w:ind w:firstLine="708"/>
             <w:jc w:val="both"/>
             <w:rPr>
-              <w:rFonts w:eastAsiaTheme="minorHAnsi"/>
-              <w:sz w:val="24"/>
-              <w:lang w:val="es-ES"/>
-            </w:rPr>
-          </w:pPr>
-          <w:r>
-            <w:rPr>
-              <w:rFonts w:ascii="Arial" w:eastAsia="Times New Roman" w:hAnsi="Arial" w:cs="Arial"/>
-            </w:rPr>
-            <w:t>Otra situación es cuando un alumno se presenta en la facultad junto con una persona que no ha sido registrado en el sistema. En esta situación, se debe efectuar primero el proceso “Registro de paciente” en el ARDDP o en el Centro de Estudiantes, descripto anteriormente. Acto seguido, se lo asigna al estudiante brindándole permiso para acceder a la historia clínica.</w:t>
-          </w:r>
-          <w:bookmarkStart w:id="15" w:name="_Toc356660546"/>
+              <w:rFonts w:ascii="Arial" w:eastAsia="Times New Roman" w:hAnsi="Arial" w:cs="Arial"/>
+            </w:rPr>
+          </w:pPr>
+          <w:r>
+            <w:rPr>
+              <w:rFonts w:ascii="Arial" w:eastAsia="Times New Roman" w:hAnsi="Arial" w:cs="Arial"/>
+            </w:rPr>
+            <w:t>Si estas validaciones se cumplen, el profesor autoriza en el sistema la atención, habilitando a partir de este momento al alumno a cargar los datos de la práctica. Ya con el paciente en el sillón odontológico, el alumno procede a realizarle las preguntas de rutina correspondientes a esa materia, llenando el documento “Actualización de Historia Clínica” el cual consta de una serie de preguntas de carácter obligatorio para cada práctica. En este momento, el alumno realiza la atención. Cuando se termina la práctica, el alumno actualiza la Historia Clínica del paciente desde cualquier PC que tenga acceso al sistema. Para completar esta tarea, dispondrá de un período de tres días.</w:t>
+          </w:r>
+        </w:p>
+        <w:p>
+          <w:pPr>
+            <w:spacing w:after="0" w:line="240" w:lineRule="auto"/>
+            <w:rPr>
+              <w:rFonts w:ascii="Arial" w:eastAsia="Times New Roman" w:hAnsi="Arial" w:cs="Arial"/>
+            </w:rPr>
+          </w:pPr>
+        </w:p>
+        <w:p>
+          <w:pPr>
+            <w:spacing w:after="0" w:line="240" w:lineRule="auto"/>
+            <w:ind w:firstLine="708"/>
+            <w:rPr>
+              <w:rFonts w:ascii="Arial" w:eastAsia="Times New Roman" w:hAnsi="Arial" w:cs="Arial"/>
+            </w:rPr>
+          </w:pPr>
+          <w:r>
+            <w:rPr>
+              <w:rFonts w:ascii="Arial" w:eastAsia="Times New Roman" w:hAnsi="Arial" w:cs="Arial"/>
+            </w:rPr>
+            <w:t>(*) Si no cumple los requisitos, se debe buscar un nuevo paciente, procediendo como el caso en el que llega sin paciente.</w:t>
+          </w:r>
+        </w:p>
+        <w:p>
+          <w:pPr>
+            <w:spacing w:after="0" w:line="240" w:lineRule="auto"/>
+            <w:rPr>
+              <w:rFonts w:ascii="Arial" w:eastAsia="Times New Roman" w:hAnsi="Arial" w:cs="Arial"/>
+            </w:rPr>
+          </w:pPr>
+        </w:p>
+        <w:p>
+          <w:pPr>
+            <w:spacing w:after="0" w:line="240" w:lineRule="auto"/>
+            <w:ind w:firstLine="708"/>
+            <w:rPr>
+              <w:rFonts w:ascii="Arial" w:eastAsia="Times New Roman" w:hAnsi="Arial" w:cs="Arial"/>
+            </w:rPr>
+          </w:pPr>
+          <w:r>
+            <w:rPr>
+              <w:rFonts w:ascii="Arial" w:eastAsia="Times New Roman" w:hAnsi="Arial" w:cs="Arial"/>
+            </w:rPr>
+            <w:t>A continuación se presenta el flujo del proceso de atención de pacientes.</w:t>
+          </w:r>
+        </w:p>
+        <w:p>
+          <w:pPr>
+            <w:spacing w:after="0"/>
+            <w:ind w:firstLine="708"/>
+            <w:jc w:val="both"/>
+            <w:rPr>
+              <w:rFonts w:ascii="Arial" w:eastAsia="Times New Roman" w:hAnsi="Arial" w:cs="Arial"/>
+            </w:rPr>
+          </w:pPr>
+        </w:p>
+        <w:p>
+          <w:pPr>
+            <w:spacing w:after="0"/>
+            <w:ind w:firstLine="708"/>
+            <w:jc w:val="both"/>
+            <w:rPr>
+              <w:rFonts w:ascii="Arial" w:eastAsia="Times New Roman" w:hAnsi="Arial" w:cs="Arial"/>
+            </w:rPr>
+          </w:pPr>
         </w:p>
         <w:p>
           <w:pPr>
@@ -2726,13 +4131,7 @@
               <w:spacing w:val="5"/>
             </w:rPr>
           </w:pPr>
-          <w:r>
-            <w:rPr>
-              <w:rFonts w:ascii="Arial" w:eastAsiaTheme="minorHAnsi" w:hAnsi="Arial" w:cs="Arial"/>
-              <w:lang w:val="es-ES"/>
-            </w:rPr>
-            <w:t>El siguiente gráfico tiene por finalidad presentar el curso de acción para registrar un paciente</w:t>
-          </w:r>
+          <w:bookmarkStart w:id="17" w:name="_Toc356660546"/>
           <w:r>
             <w:rPr>
               <w:rFonts w:ascii="Arial" w:hAnsi="Arial" w:cs="Arial"/>
@@ -2740,31 +4139,12 @@
               <w:color w:val="943634" w:themeColor="accent2" w:themeShade="BF"/>
               <w:spacing w:val="5"/>
             </w:rPr>
-            <w:t>.</w:t>
-          </w:r>
-        </w:p>
-        <w:p>
-          <w:pPr>
-            <w:rPr>
-              <w:rFonts w:ascii="Arial" w:hAnsi="Arial" w:cs="Arial"/>
-              <w:noProof/>
-              <w:color w:val="943634" w:themeColor="accent2" w:themeShade="BF"/>
-              <w:spacing w:val="5"/>
-            </w:rPr>
-          </w:pPr>
-          <w:r>
-            <w:rPr>
-              <w:rFonts w:ascii="Arial" w:hAnsi="Arial" w:cs="Arial"/>
-              <w:noProof/>
-              <w:color w:val="943634" w:themeColor="accent2" w:themeShade="BF"/>
-              <w:spacing w:val="5"/>
-            </w:rPr>
             <w:lastRenderedPageBreak/>
             <w:drawing>
-              <wp:inline distT="0" distB="0" distL="0" distR="0" wp14:anchorId="3575C21E" wp14:editId="01A4D8F6">
-                <wp:extent cx="5605780" cy="4220845"/>
+              <wp:inline distT="0" distB="0" distL="0" distR="0" wp14:anchorId="457DE228" wp14:editId="0959E410">
+                <wp:extent cx="5612130" cy="4225290"/>
                 <wp:effectExtent l="0" t="0" r="0" b="0"/>
-                <wp:docPr id="2" name="Imagen 2" descr="C:\Users\alespe\Desktop\S.A.P.O\Producto\Iteraciones\Iteracion_02\01_Documento_Negocio\PPT_Flujograma - Proceso Mejorado\Diapositiva2.JPG"/>
+                <wp:docPr id="4" name="Imagen 4"/>
                 <wp:cNvGraphicFramePr>
                   <a:graphicFrameLocks xmlns:a="http://schemas.openxmlformats.org/drawingml/2006/main" noChangeAspect="1"/>
                 </wp:cNvGraphicFramePr>
@@ -2772,10 +4152,8 @@
                   <a:graphicData uri="http://schemas.openxmlformats.org/drawingml/2006/picture">
                     <pic:pic xmlns:pic="http://schemas.openxmlformats.org/drawingml/2006/picture">
                       <pic:nvPicPr>
-                        <pic:cNvPr id="0" name="Picture 174" descr="C:\Users\alespe\Desktop\S.A.P.O\Producto\Iteraciones\Iteracion_02\01_Documento_Negocio\PPT_Flujograma - Proceso Mejorado\Diapositiva2.JPG"/>
-                        <pic:cNvPicPr>
-                          <a:picLocks noChangeAspect="1" noChangeArrowheads="1"/>
-                        </pic:cNvPicPr>
+                        <pic:cNvPr id="4" name="Diapositiva3.jpg"/>
+                        <pic:cNvPicPr/>
                       </pic:nvPicPr>
                       <pic:blipFill>
                         <a:blip r:embed="rId12">
@@ -2785,23 +4163,18 @@
                             </a:ext>
                           </a:extLst>
                         </a:blip>
-                        <a:srcRect/>
                         <a:stretch>
                           <a:fillRect/>
                         </a:stretch>
                       </pic:blipFill>
-                      <pic:spPr bwMode="auto">
+                      <pic:spPr>
                         <a:xfrm>
                           <a:off x="0" y="0"/>
-                          <a:ext cx="5605780" cy="4220845"/>
+                          <a:ext cx="5612130" cy="4225290"/>
                         </a:xfrm>
                         <a:prstGeom prst="rect">
                           <a:avLst/>
                         </a:prstGeom>
-                        <a:noFill/>
-                        <a:ln>
-                          <a:noFill/>
-                        </a:ln>
                       </pic:spPr>
                     </pic:pic>
                   </a:graphicData>
@@ -2814,16 +4187,16 @@
           <w:pPr>
             <w:pStyle w:val="Ttulo3"/>
           </w:pPr>
-          <w:bookmarkStart w:id="16" w:name="_Toc364502004"/>
-        </w:p>
-        <w:p>
-          <w:pPr>
-            <w:pStyle w:val="Ttulo3"/>
-          </w:pPr>
+        </w:p>
+        <w:p>
+          <w:pPr>
+            <w:pStyle w:val="Ttulo2"/>
+          </w:pPr>
+          <w:bookmarkStart w:id="18" w:name="_Toc365308294"/>
           <w:r>
             <w:t>Reglas de Negocio del proceso mejorado</w:t>
           </w:r>
-          <w:bookmarkEnd w:id="16"/>
+          <w:bookmarkEnd w:id="18"/>
         </w:p>
         <w:p>
           <w:r>
@@ -2899,8 +4272,30 @@
             <w:rPr>
               <w:color w:val="FF0000"/>
             </w:rPr>
-            <w:t>Cuantos pacientes por alumno? Por catedra?</w:t>
-          </w:r>
+            <w:t>Cuantos pacientes por alumno</w:t>
+          </w:r>
+          <w:proofErr w:type="gramStart"/>
+          <w:r>
+            <w:rPr>
+              <w:color w:val="FF0000"/>
+            </w:rPr>
+            <w:t>?</w:t>
+          </w:r>
+          <w:proofErr w:type="gramEnd"/>
+          <w:r>
+            <w:rPr>
+              <w:color w:val="FF0000"/>
+            </w:rPr>
+            <w:t xml:space="preserve"> Por catedra</w:t>
+          </w:r>
+          <w:proofErr w:type="gramStart"/>
+          <w:r>
+            <w:rPr>
+              <w:color w:val="FF0000"/>
+            </w:rPr>
+            <w:t>?</w:t>
+          </w:r>
+          <w:proofErr w:type="gramEnd"/>
         </w:p>
         <w:p>
           <w:pPr>
@@ -3079,8 +4474,6 @@
             </w:rPr>
             <w:br w:type="page"/>
           </w:r>
-          <w:bookmarkStart w:id="17" w:name="_GoBack"/>
-          <w:bookmarkEnd w:id="17"/>
         </w:p>
         <w:p>
           <w:pPr>
@@ -3090,8 +4483,7 @@
               <w:spacing w:val="5"/>
             </w:rPr>
           </w:pPr>
-          <w:bookmarkStart w:id="18" w:name="_Toc358465137"/>
-          <w:bookmarkStart w:id="19" w:name="_Toc364502003"/>
+          <w:bookmarkStart w:id="19" w:name="_Toc358465137"/>
           <w:r>
             <w:rPr>
               <w:rStyle w:val="Textoennegrita"/>
@@ -3114,7 +4506,7 @@
               <w:spacing w:val="5"/>
             </w:rPr>
             <w:drawing>
-              <wp:anchor distT="0" distB="0" distL="114300" distR="114300" simplePos="0" relativeHeight="251659776" behindDoc="1" locked="0" layoutInCell="1" allowOverlap="1" wp14:anchorId="2C240399" wp14:editId="7CAAE131">
+              <wp:anchor distT="0" distB="0" distL="114300" distR="114300" simplePos="0" relativeHeight="251891712" behindDoc="1" locked="0" layoutInCell="1" allowOverlap="1" wp14:anchorId="588EFC59" wp14:editId="0073C790">
                 <wp:simplePos x="0" y="0"/>
                 <wp:positionH relativeFrom="column">
                   <wp:posOffset>17780</wp:posOffset>
@@ -3175,8 +4567,7 @@
               </wp:anchor>
             </w:drawing>
           </w:r>
-          <w:bookmarkEnd w:id="15"/>
-          <w:bookmarkEnd w:id="18"/>
+          <w:bookmarkEnd w:id="17"/>
           <w:bookmarkEnd w:id="19"/>
           <w:r>
             <w:rPr>
@@ -3389,7 +4780,7 @@
         <w:noProof/>
         <w:lang w:val="es-ES"/>
       </w:rPr>
-      <w:t>5</w:t>
+      <w:t>7</w:t>
     </w:r>
     <w:r>
       <w:rPr>
@@ -3411,7 +4802,7 @@
           <w:noProof/>
           <w:lang w:val="es-ES"/>
         </w:rPr>
-        <w:t>11</w:t>
+        <w:t>13</w:t>
       </w:r>
     </w:fldSimple>
   </w:p>
@@ -3655,6 +5046,393 @@
 <file path=word/numbering.xml><?xml version="1.0" encoding="utf-8"?>
 <w:numbering xmlns:wpc="http://schemas.microsoft.com/office/word/2010/wordprocessingCanvas" xmlns:mc="http://schemas.openxmlformats.org/markup-compatibility/2006" xmlns:o="urn:schemas-microsoft-com:office:office" xmlns:r="http://schemas.openxmlformats.org/officeDocument/2006/relationships" xmlns:m="http://schemas.openxmlformats.org/officeDocument/2006/math" xmlns:v="urn:schemas-microsoft-com:vml" xmlns:wp14="http://schemas.microsoft.com/office/word/2010/wordprocessingDrawing" xmlns:wp="http://schemas.openxmlformats.org/drawingml/2006/wordprocessingDrawing" xmlns:w10="urn:schemas-microsoft-com:office:word" xmlns:w="http://schemas.openxmlformats.org/wordprocessingml/2006/main" xmlns:w14="http://schemas.microsoft.com/office/word/2010/wordml" xmlns:w15="http://schemas.microsoft.com/office/word/2012/wordml" xmlns:wpg="http://schemas.microsoft.com/office/word/2010/wordprocessingGroup" xmlns:wpi="http://schemas.microsoft.com/office/word/2010/wordprocessingInk" xmlns:wne="http://schemas.microsoft.com/office/word/2006/wordml" xmlns:wps="http://schemas.microsoft.com/office/word/2010/wordprocessingShape" mc:Ignorable="w14 w15 wp14">
   <w:abstractNum w:abstractNumId="0">
+    <w:nsid w:val="08FD0C78"/>
+    <w:multiLevelType w:val="multilevel"/>
+    <w:tmpl w:val="1E4E1F10"/>
+    <w:lvl w:ilvl="0">
+      <w:start w:val="1"/>
+      <w:numFmt w:val="bullet"/>
+      <w:lvlText w:val=""/>
+      <w:lvlJc w:val="left"/>
+      <w:pPr>
+        <w:tabs>
+          <w:tab w:val="num" w:pos="720"/>
+        </w:tabs>
+        <w:ind w:left="720" w:hanging="360"/>
+      </w:pPr>
+      <w:rPr>
+        <w:rFonts w:ascii="Symbol" w:hAnsi="Symbol" w:hint="default"/>
+        <w:sz w:val="20"/>
+      </w:rPr>
+    </w:lvl>
+    <w:lvl w:ilvl="1" w:tentative="1">
+      <w:start w:val="1"/>
+      <w:numFmt w:val="bullet"/>
+      <w:lvlText w:val="o"/>
+      <w:lvlJc w:val="left"/>
+      <w:pPr>
+        <w:tabs>
+          <w:tab w:val="num" w:pos="1440"/>
+        </w:tabs>
+        <w:ind w:left="1440" w:hanging="360"/>
+      </w:pPr>
+      <w:rPr>
+        <w:rFonts w:ascii="Courier New" w:hAnsi="Courier New" w:hint="default"/>
+        <w:sz w:val="20"/>
+      </w:rPr>
+    </w:lvl>
+    <w:lvl w:ilvl="2" w:tentative="1">
+      <w:start w:val="1"/>
+      <w:numFmt w:val="bullet"/>
+      <w:lvlText w:val=""/>
+      <w:lvlJc w:val="left"/>
+      <w:pPr>
+        <w:tabs>
+          <w:tab w:val="num" w:pos="2160"/>
+        </w:tabs>
+        <w:ind w:left="2160" w:hanging="360"/>
+      </w:pPr>
+      <w:rPr>
+        <w:rFonts w:ascii="Wingdings" w:hAnsi="Wingdings" w:hint="default"/>
+        <w:sz w:val="20"/>
+      </w:rPr>
+    </w:lvl>
+    <w:lvl w:ilvl="3" w:tentative="1">
+      <w:start w:val="1"/>
+      <w:numFmt w:val="bullet"/>
+      <w:lvlText w:val=""/>
+      <w:lvlJc w:val="left"/>
+      <w:pPr>
+        <w:tabs>
+          <w:tab w:val="num" w:pos="2880"/>
+        </w:tabs>
+        <w:ind w:left="2880" w:hanging="360"/>
+      </w:pPr>
+      <w:rPr>
+        <w:rFonts w:ascii="Wingdings" w:hAnsi="Wingdings" w:hint="default"/>
+        <w:sz w:val="20"/>
+      </w:rPr>
+    </w:lvl>
+    <w:lvl w:ilvl="4" w:tentative="1">
+      <w:start w:val="1"/>
+      <w:numFmt w:val="bullet"/>
+      <w:lvlText w:val=""/>
+      <w:lvlJc w:val="left"/>
+      <w:pPr>
+        <w:tabs>
+          <w:tab w:val="num" w:pos="3600"/>
+        </w:tabs>
+        <w:ind w:left="3600" w:hanging="360"/>
+      </w:pPr>
+      <w:rPr>
+        <w:rFonts w:ascii="Wingdings" w:hAnsi="Wingdings" w:hint="default"/>
+        <w:sz w:val="20"/>
+      </w:rPr>
+    </w:lvl>
+    <w:lvl w:ilvl="5" w:tentative="1">
+      <w:start w:val="1"/>
+      <w:numFmt w:val="bullet"/>
+      <w:lvlText w:val=""/>
+      <w:lvlJc w:val="left"/>
+      <w:pPr>
+        <w:tabs>
+          <w:tab w:val="num" w:pos="4320"/>
+        </w:tabs>
+        <w:ind w:left="4320" w:hanging="360"/>
+      </w:pPr>
+      <w:rPr>
+        <w:rFonts w:ascii="Wingdings" w:hAnsi="Wingdings" w:hint="default"/>
+        <w:sz w:val="20"/>
+      </w:rPr>
+    </w:lvl>
+    <w:lvl w:ilvl="6" w:tentative="1">
+      <w:start w:val="1"/>
+      <w:numFmt w:val="bullet"/>
+      <w:lvlText w:val=""/>
+      <w:lvlJc w:val="left"/>
+      <w:pPr>
+        <w:tabs>
+          <w:tab w:val="num" w:pos="5040"/>
+        </w:tabs>
+        <w:ind w:left="5040" w:hanging="360"/>
+      </w:pPr>
+      <w:rPr>
+        <w:rFonts w:ascii="Wingdings" w:hAnsi="Wingdings" w:hint="default"/>
+        <w:sz w:val="20"/>
+      </w:rPr>
+    </w:lvl>
+    <w:lvl w:ilvl="7" w:tentative="1">
+      <w:start w:val="1"/>
+      <w:numFmt w:val="bullet"/>
+      <w:lvlText w:val=""/>
+      <w:lvlJc w:val="left"/>
+      <w:pPr>
+        <w:tabs>
+          <w:tab w:val="num" w:pos="5760"/>
+        </w:tabs>
+        <w:ind w:left="5760" w:hanging="360"/>
+      </w:pPr>
+      <w:rPr>
+        <w:rFonts w:ascii="Wingdings" w:hAnsi="Wingdings" w:hint="default"/>
+        <w:sz w:val="20"/>
+      </w:rPr>
+    </w:lvl>
+    <w:lvl w:ilvl="8" w:tentative="1">
+      <w:start w:val="1"/>
+      <w:numFmt w:val="bullet"/>
+      <w:lvlText w:val=""/>
+      <w:lvlJc w:val="left"/>
+      <w:pPr>
+        <w:tabs>
+          <w:tab w:val="num" w:pos="6480"/>
+        </w:tabs>
+        <w:ind w:left="6480" w:hanging="360"/>
+      </w:pPr>
+      <w:rPr>
+        <w:rFonts w:ascii="Wingdings" w:hAnsi="Wingdings" w:hint="default"/>
+        <w:sz w:val="20"/>
+      </w:rPr>
+    </w:lvl>
+  </w:abstractNum>
+  <w:abstractNum w:abstractNumId="1">
+    <w:nsid w:val="18EA7626"/>
+    <w:multiLevelType w:val="hybridMultilevel"/>
+    <w:tmpl w:val="C7A241FC"/>
+    <w:lvl w:ilvl="0" w:tplc="F2A2F5C8">
+      <w:start w:val="1"/>
+      <w:numFmt w:val="decimal"/>
+      <w:lvlText w:val="%1."/>
+      <w:lvlJc w:val="left"/>
+      <w:pPr>
+        <w:ind w:left="1428" w:hanging="360"/>
+      </w:pPr>
+      <w:rPr>
+        <w:b/>
+      </w:rPr>
+    </w:lvl>
+    <w:lvl w:ilvl="1" w:tplc="2C0A0019" w:tentative="1">
+      <w:start w:val="1"/>
+      <w:numFmt w:val="lowerLetter"/>
+      <w:lvlText w:val="%2."/>
+      <w:lvlJc w:val="left"/>
+      <w:pPr>
+        <w:ind w:left="2148" w:hanging="360"/>
+      </w:pPr>
+    </w:lvl>
+    <w:lvl w:ilvl="2" w:tplc="2C0A001B" w:tentative="1">
+      <w:start w:val="1"/>
+      <w:numFmt w:val="lowerRoman"/>
+      <w:lvlText w:val="%3."/>
+      <w:lvlJc w:val="right"/>
+      <w:pPr>
+        <w:ind w:left="2868" w:hanging="180"/>
+      </w:pPr>
+    </w:lvl>
+    <w:lvl w:ilvl="3" w:tplc="2C0A000F" w:tentative="1">
+      <w:start w:val="1"/>
+      <w:numFmt w:val="decimal"/>
+      <w:lvlText w:val="%4."/>
+      <w:lvlJc w:val="left"/>
+      <w:pPr>
+        <w:ind w:left="3588" w:hanging="360"/>
+      </w:pPr>
+    </w:lvl>
+    <w:lvl w:ilvl="4" w:tplc="2C0A0019" w:tentative="1">
+      <w:start w:val="1"/>
+      <w:numFmt w:val="lowerLetter"/>
+      <w:lvlText w:val="%5."/>
+      <w:lvlJc w:val="left"/>
+      <w:pPr>
+        <w:ind w:left="4308" w:hanging="360"/>
+      </w:pPr>
+    </w:lvl>
+    <w:lvl w:ilvl="5" w:tplc="2C0A001B" w:tentative="1">
+      <w:start w:val="1"/>
+      <w:numFmt w:val="lowerRoman"/>
+      <w:lvlText w:val="%6."/>
+      <w:lvlJc w:val="right"/>
+      <w:pPr>
+        <w:ind w:left="5028" w:hanging="180"/>
+      </w:pPr>
+    </w:lvl>
+    <w:lvl w:ilvl="6" w:tplc="2C0A000F" w:tentative="1">
+      <w:start w:val="1"/>
+      <w:numFmt w:val="decimal"/>
+      <w:lvlText w:val="%7."/>
+      <w:lvlJc w:val="left"/>
+      <w:pPr>
+        <w:ind w:left="5748" w:hanging="360"/>
+      </w:pPr>
+    </w:lvl>
+    <w:lvl w:ilvl="7" w:tplc="2C0A0019" w:tentative="1">
+      <w:start w:val="1"/>
+      <w:numFmt w:val="lowerLetter"/>
+      <w:lvlText w:val="%8."/>
+      <w:lvlJc w:val="left"/>
+      <w:pPr>
+        <w:ind w:left="6468" w:hanging="360"/>
+      </w:pPr>
+    </w:lvl>
+    <w:lvl w:ilvl="8" w:tplc="2C0A001B" w:tentative="1">
+      <w:start w:val="1"/>
+      <w:numFmt w:val="lowerRoman"/>
+      <w:lvlText w:val="%9."/>
+      <w:lvlJc w:val="right"/>
+      <w:pPr>
+        <w:ind w:left="7188" w:hanging="180"/>
+      </w:pPr>
+    </w:lvl>
+  </w:abstractNum>
+  <w:abstractNum w:abstractNumId="2">
+    <w:nsid w:val="3C111F24"/>
+    <w:multiLevelType w:val="multilevel"/>
+    <w:tmpl w:val="DA906BCC"/>
+    <w:lvl w:ilvl="0">
+      <w:start w:val="1"/>
+      <w:numFmt w:val="bullet"/>
+      <w:lvlText w:val=""/>
+      <w:lvlJc w:val="left"/>
+      <w:pPr>
+        <w:tabs>
+          <w:tab w:val="num" w:pos="720"/>
+        </w:tabs>
+        <w:ind w:left="720" w:hanging="360"/>
+      </w:pPr>
+      <w:rPr>
+        <w:rFonts w:ascii="Symbol" w:hAnsi="Symbol" w:hint="default"/>
+        <w:sz w:val="20"/>
+      </w:rPr>
+    </w:lvl>
+    <w:lvl w:ilvl="1" w:tentative="1">
+      <w:start w:val="1"/>
+      <w:numFmt w:val="bullet"/>
+      <w:lvlText w:val="o"/>
+      <w:lvlJc w:val="left"/>
+      <w:pPr>
+        <w:tabs>
+          <w:tab w:val="num" w:pos="1440"/>
+        </w:tabs>
+        <w:ind w:left="1440" w:hanging="360"/>
+      </w:pPr>
+      <w:rPr>
+        <w:rFonts w:ascii="Courier New" w:hAnsi="Courier New" w:hint="default"/>
+        <w:sz w:val="20"/>
+      </w:rPr>
+    </w:lvl>
+    <w:lvl w:ilvl="2" w:tentative="1">
+      <w:start w:val="1"/>
+      <w:numFmt w:val="bullet"/>
+      <w:lvlText w:val=""/>
+      <w:lvlJc w:val="left"/>
+      <w:pPr>
+        <w:tabs>
+          <w:tab w:val="num" w:pos="2160"/>
+        </w:tabs>
+        <w:ind w:left="2160" w:hanging="360"/>
+      </w:pPr>
+      <w:rPr>
+        <w:rFonts w:ascii="Wingdings" w:hAnsi="Wingdings" w:hint="default"/>
+        <w:sz w:val="20"/>
+      </w:rPr>
+    </w:lvl>
+    <w:lvl w:ilvl="3" w:tentative="1">
+      <w:start w:val="1"/>
+      <w:numFmt w:val="bullet"/>
+      <w:lvlText w:val=""/>
+      <w:lvlJc w:val="left"/>
+      <w:pPr>
+        <w:tabs>
+          <w:tab w:val="num" w:pos="2880"/>
+        </w:tabs>
+        <w:ind w:left="2880" w:hanging="360"/>
+      </w:pPr>
+      <w:rPr>
+        <w:rFonts w:ascii="Wingdings" w:hAnsi="Wingdings" w:hint="default"/>
+        <w:sz w:val="20"/>
+      </w:rPr>
+    </w:lvl>
+    <w:lvl w:ilvl="4" w:tentative="1">
+      <w:start w:val="1"/>
+      <w:numFmt w:val="bullet"/>
+      <w:lvlText w:val=""/>
+      <w:lvlJc w:val="left"/>
+      <w:pPr>
+        <w:tabs>
+          <w:tab w:val="num" w:pos="3600"/>
+        </w:tabs>
+        <w:ind w:left="3600" w:hanging="360"/>
+      </w:pPr>
+      <w:rPr>
+        <w:rFonts w:ascii="Wingdings" w:hAnsi="Wingdings" w:hint="default"/>
+        <w:sz w:val="20"/>
+      </w:rPr>
+    </w:lvl>
+    <w:lvl w:ilvl="5" w:tentative="1">
+      <w:start w:val="1"/>
+      <w:numFmt w:val="bullet"/>
+      <w:lvlText w:val=""/>
+      <w:lvlJc w:val="left"/>
+      <w:pPr>
+        <w:tabs>
+          <w:tab w:val="num" w:pos="4320"/>
+        </w:tabs>
+        <w:ind w:left="4320" w:hanging="360"/>
+      </w:pPr>
+      <w:rPr>
+        <w:rFonts w:ascii="Wingdings" w:hAnsi="Wingdings" w:hint="default"/>
+        <w:sz w:val="20"/>
+      </w:rPr>
+    </w:lvl>
+    <w:lvl w:ilvl="6" w:tentative="1">
+      <w:start w:val="1"/>
+      <w:numFmt w:val="bullet"/>
+      <w:lvlText w:val=""/>
+      <w:lvlJc w:val="left"/>
+      <w:pPr>
+        <w:tabs>
+          <w:tab w:val="num" w:pos="5040"/>
+        </w:tabs>
+        <w:ind w:left="5040" w:hanging="360"/>
+      </w:pPr>
+      <w:rPr>
+        <w:rFonts w:ascii="Wingdings" w:hAnsi="Wingdings" w:hint="default"/>
+        <w:sz w:val="20"/>
+      </w:rPr>
+    </w:lvl>
+    <w:lvl w:ilvl="7" w:tentative="1">
+      <w:start w:val="1"/>
+      <w:numFmt w:val="bullet"/>
+      <w:lvlText w:val=""/>
+      <w:lvlJc w:val="left"/>
+      <w:pPr>
+        <w:tabs>
+          <w:tab w:val="num" w:pos="5760"/>
+        </w:tabs>
+        <w:ind w:left="5760" w:hanging="360"/>
+      </w:pPr>
+      <w:rPr>
+        <w:rFonts w:ascii="Wingdings" w:hAnsi="Wingdings" w:hint="default"/>
+        <w:sz w:val="20"/>
+      </w:rPr>
+    </w:lvl>
+    <w:lvl w:ilvl="8" w:tentative="1">
+      <w:start w:val="1"/>
+      <w:numFmt w:val="bullet"/>
+      <w:lvlText w:val=""/>
+      <w:lvlJc w:val="left"/>
+      <w:pPr>
+        <w:tabs>
+          <w:tab w:val="num" w:pos="6480"/>
+        </w:tabs>
+        <w:ind w:left="6480" w:hanging="360"/>
+      </w:pPr>
+      <w:rPr>
+        <w:rFonts w:ascii="Wingdings" w:hAnsi="Wingdings" w:hint="default"/>
+        <w:sz w:val="20"/>
+      </w:rPr>
+    </w:lvl>
+  </w:abstractNum>
+  <w:abstractNum w:abstractNumId="3">
     <w:nsid w:val="3D260DBB"/>
     <w:multiLevelType w:val="hybridMultilevel"/>
     <w:tmpl w:val="679AE710"/>
@@ -3745,7 +5523,156 @@
       </w:pPr>
     </w:lvl>
   </w:abstractNum>
-  <w:abstractNum w:abstractNumId="1">
+  <w:abstractNum w:abstractNumId="4">
+    <w:nsid w:val="4261395C"/>
+    <w:multiLevelType w:val="multilevel"/>
+    <w:tmpl w:val="77A441AA"/>
+    <w:lvl w:ilvl="0">
+      <w:start w:val="1"/>
+      <w:numFmt w:val="bullet"/>
+      <w:lvlText w:val=""/>
+      <w:lvlJc w:val="left"/>
+      <w:pPr>
+        <w:tabs>
+          <w:tab w:val="num" w:pos="720"/>
+        </w:tabs>
+        <w:ind w:left="720" w:hanging="360"/>
+      </w:pPr>
+      <w:rPr>
+        <w:rFonts w:ascii="Symbol" w:hAnsi="Symbol" w:hint="default"/>
+        <w:sz w:val="20"/>
+      </w:rPr>
+    </w:lvl>
+    <w:lvl w:ilvl="1" w:tentative="1">
+      <w:start w:val="1"/>
+      <w:numFmt w:val="bullet"/>
+      <w:lvlText w:val="o"/>
+      <w:lvlJc w:val="left"/>
+      <w:pPr>
+        <w:tabs>
+          <w:tab w:val="num" w:pos="1440"/>
+        </w:tabs>
+        <w:ind w:left="1440" w:hanging="360"/>
+      </w:pPr>
+      <w:rPr>
+        <w:rFonts w:ascii="Courier New" w:hAnsi="Courier New" w:hint="default"/>
+        <w:sz w:val="20"/>
+      </w:rPr>
+    </w:lvl>
+    <w:lvl w:ilvl="2" w:tentative="1">
+      <w:start w:val="1"/>
+      <w:numFmt w:val="bullet"/>
+      <w:lvlText w:val=""/>
+      <w:lvlJc w:val="left"/>
+      <w:pPr>
+        <w:tabs>
+          <w:tab w:val="num" w:pos="2160"/>
+        </w:tabs>
+        <w:ind w:left="2160" w:hanging="360"/>
+      </w:pPr>
+      <w:rPr>
+        <w:rFonts w:ascii="Wingdings" w:hAnsi="Wingdings" w:hint="default"/>
+        <w:sz w:val="20"/>
+      </w:rPr>
+    </w:lvl>
+    <w:lvl w:ilvl="3" w:tentative="1">
+      <w:start w:val="1"/>
+      <w:numFmt w:val="bullet"/>
+      <w:lvlText w:val=""/>
+      <w:lvlJc w:val="left"/>
+      <w:pPr>
+        <w:tabs>
+          <w:tab w:val="num" w:pos="2880"/>
+        </w:tabs>
+        <w:ind w:left="2880" w:hanging="360"/>
+      </w:pPr>
+      <w:rPr>
+        <w:rFonts w:ascii="Wingdings" w:hAnsi="Wingdings" w:hint="default"/>
+        <w:sz w:val="20"/>
+      </w:rPr>
+    </w:lvl>
+    <w:lvl w:ilvl="4" w:tentative="1">
+      <w:start w:val="1"/>
+      <w:numFmt w:val="bullet"/>
+      <w:lvlText w:val=""/>
+      <w:lvlJc w:val="left"/>
+      <w:pPr>
+        <w:tabs>
+          <w:tab w:val="num" w:pos="3600"/>
+        </w:tabs>
+        <w:ind w:left="3600" w:hanging="360"/>
+      </w:pPr>
+      <w:rPr>
+        <w:rFonts w:ascii="Wingdings" w:hAnsi="Wingdings" w:hint="default"/>
+        <w:sz w:val="20"/>
+      </w:rPr>
+    </w:lvl>
+    <w:lvl w:ilvl="5" w:tentative="1">
+      <w:start w:val="1"/>
+      <w:numFmt w:val="bullet"/>
+      <w:lvlText w:val=""/>
+      <w:lvlJc w:val="left"/>
+      <w:pPr>
+        <w:tabs>
+          <w:tab w:val="num" w:pos="4320"/>
+        </w:tabs>
+        <w:ind w:left="4320" w:hanging="360"/>
+      </w:pPr>
+      <w:rPr>
+        <w:rFonts w:ascii="Wingdings" w:hAnsi="Wingdings" w:hint="default"/>
+        <w:sz w:val="20"/>
+      </w:rPr>
+    </w:lvl>
+    <w:lvl w:ilvl="6" w:tentative="1">
+      <w:start w:val="1"/>
+      <w:numFmt w:val="bullet"/>
+      <w:lvlText w:val=""/>
+      <w:lvlJc w:val="left"/>
+      <w:pPr>
+        <w:tabs>
+          <w:tab w:val="num" w:pos="5040"/>
+        </w:tabs>
+        <w:ind w:left="5040" w:hanging="360"/>
+      </w:pPr>
+      <w:rPr>
+        <w:rFonts w:ascii="Wingdings" w:hAnsi="Wingdings" w:hint="default"/>
+        <w:sz w:val="20"/>
+      </w:rPr>
+    </w:lvl>
+    <w:lvl w:ilvl="7" w:tentative="1">
+      <w:start w:val="1"/>
+      <w:numFmt w:val="bullet"/>
+      <w:lvlText w:val=""/>
+      <w:lvlJc w:val="left"/>
+      <w:pPr>
+        <w:tabs>
+          <w:tab w:val="num" w:pos="5760"/>
+        </w:tabs>
+        <w:ind w:left="5760" w:hanging="360"/>
+      </w:pPr>
+      <w:rPr>
+        <w:rFonts w:ascii="Wingdings" w:hAnsi="Wingdings" w:hint="default"/>
+        <w:sz w:val="20"/>
+      </w:rPr>
+    </w:lvl>
+    <w:lvl w:ilvl="8" w:tentative="1">
+      <w:start w:val="1"/>
+      <w:numFmt w:val="bullet"/>
+      <w:lvlText w:val=""/>
+      <w:lvlJc w:val="left"/>
+      <w:pPr>
+        <w:tabs>
+          <w:tab w:val="num" w:pos="6480"/>
+        </w:tabs>
+        <w:ind w:left="6480" w:hanging="360"/>
+      </w:pPr>
+      <w:rPr>
+        <w:rFonts w:ascii="Wingdings" w:hAnsi="Wingdings" w:hint="default"/>
+        <w:sz w:val="20"/>
+      </w:rPr>
+    </w:lvl>
+  </w:abstractNum>
+  <w:abstractNum w:abstractNumId="5">
     <w:nsid w:val="47A25FF6"/>
     <w:multiLevelType w:val="hybridMultilevel"/>
     <w:tmpl w:val="73ECC93C"/>
@@ -3858,7 +5785,7 @@
       </w:rPr>
     </w:lvl>
   </w:abstractNum>
-  <w:abstractNum w:abstractNumId="2">
+  <w:abstractNum w:abstractNumId="6">
     <w:nsid w:val="48A072D0"/>
     <w:multiLevelType w:val="hybridMultilevel"/>
     <w:tmpl w:val="31BED022"/>
@@ -3972,14 +5899,211 @@
       </w:rPr>
     </w:lvl>
   </w:abstractNum>
+  <w:abstractNum w:abstractNumId="7">
+    <w:nsid w:val="6555383C"/>
+    <w:multiLevelType w:val="hybridMultilevel"/>
+    <w:tmpl w:val="6AC0B3A8"/>
+    <w:lvl w:ilvl="0" w:tplc="F2A2F5C8">
+      <w:start w:val="1"/>
+      <w:numFmt w:val="decimal"/>
+      <w:lvlText w:val="%1."/>
+      <w:lvlJc w:val="left"/>
+      <w:pPr>
+        <w:ind w:left="720" w:hanging="360"/>
+      </w:pPr>
+      <w:rPr>
+        <w:b/>
+      </w:rPr>
+    </w:lvl>
+    <w:lvl w:ilvl="1" w:tplc="BA3033A0">
+      <w:start w:val="1"/>
+      <w:numFmt w:val="lowerLetter"/>
+      <w:lvlText w:val="%2."/>
+      <w:lvlJc w:val="left"/>
+      <w:pPr>
+        <w:ind w:left="1440" w:hanging="360"/>
+      </w:pPr>
+      <w:rPr>
+        <w:rFonts w:ascii="Arial" w:hAnsi="Arial" w:cs="Arial" w:hint="default"/>
+        <w:b/>
+      </w:rPr>
+    </w:lvl>
+    <w:lvl w:ilvl="2" w:tplc="2C0A001B">
+      <w:start w:val="1"/>
+      <w:numFmt w:val="lowerRoman"/>
+      <w:lvlText w:val="%3."/>
+      <w:lvlJc w:val="right"/>
+      <w:pPr>
+        <w:ind w:left="2160" w:hanging="180"/>
+      </w:pPr>
+    </w:lvl>
+    <w:lvl w:ilvl="3" w:tplc="2C0A000F" w:tentative="1">
+      <w:start w:val="1"/>
+      <w:numFmt w:val="decimal"/>
+      <w:lvlText w:val="%4."/>
+      <w:lvlJc w:val="left"/>
+      <w:pPr>
+        <w:ind w:left="2880" w:hanging="360"/>
+      </w:pPr>
+    </w:lvl>
+    <w:lvl w:ilvl="4" w:tplc="2C0A0019" w:tentative="1">
+      <w:start w:val="1"/>
+      <w:numFmt w:val="lowerLetter"/>
+      <w:lvlText w:val="%5."/>
+      <w:lvlJc w:val="left"/>
+      <w:pPr>
+        <w:ind w:left="3600" w:hanging="360"/>
+      </w:pPr>
+    </w:lvl>
+    <w:lvl w:ilvl="5" w:tplc="2C0A001B" w:tentative="1">
+      <w:start w:val="1"/>
+      <w:numFmt w:val="lowerRoman"/>
+      <w:lvlText w:val="%6."/>
+      <w:lvlJc w:val="right"/>
+      <w:pPr>
+        <w:ind w:left="4320" w:hanging="180"/>
+      </w:pPr>
+    </w:lvl>
+    <w:lvl w:ilvl="6" w:tplc="2C0A000F" w:tentative="1">
+      <w:start w:val="1"/>
+      <w:numFmt w:val="decimal"/>
+      <w:lvlText w:val="%7."/>
+      <w:lvlJc w:val="left"/>
+      <w:pPr>
+        <w:ind w:left="5040" w:hanging="360"/>
+      </w:pPr>
+    </w:lvl>
+    <w:lvl w:ilvl="7" w:tplc="2C0A0019" w:tentative="1">
+      <w:start w:val="1"/>
+      <w:numFmt w:val="lowerLetter"/>
+      <w:lvlText w:val="%8."/>
+      <w:lvlJc w:val="left"/>
+      <w:pPr>
+        <w:ind w:left="5760" w:hanging="360"/>
+      </w:pPr>
+    </w:lvl>
+    <w:lvl w:ilvl="8" w:tplc="2C0A001B" w:tentative="1">
+      <w:start w:val="1"/>
+      <w:numFmt w:val="lowerRoman"/>
+      <w:lvlText w:val="%9."/>
+      <w:lvlJc w:val="right"/>
+      <w:pPr>
+        <w:ind w:left="6480" w:hanging="180"/>
+      </w:pPr>
+    </w:lvl>
+  </w:abstractNum>
+  <w:abstractNum w:abstractNumId="8">
+    <w:nsid w:val="76AA1ED6"/>
+    <w:multiLevelType w:val="hybridMultilevel"/>
+    <w:tmpl w:val="7B586AB0"/>
+    <w:lvl w:ilvl="0" w:tplc="2C0A000F">
+      <w:start w:val="1"/>
+      <w:numFmt w:val="decimal"/>
+      <w:lvlText w:val="%1."/>
+      <w:lvlJc w:val="left"/>
+      <w:pPr>
+        <w:ind w:left="1495" w:hanging="360"/>
+      </w:pPr>
+    </w:lvl>
+    <w:lvl w:ilvl="1" w:tplc="2C0A0019" w:tentative="1">
+      <w:start w:val="1"/>
+      <w:numFmt w:val="lowerLetter"/>
+      <w:lvlText w:val="%2."/>
+      <w:lvlJc w:val="left"/>
+      <w:pPr>
+        <w:ind w:left="2215" w:hanging="360"/>
+      </w:pPr>
+    </w:lvl>
+    <w:lvl w:ilvl="2" w:tplc="2C0A001B" w:tentative="1">
+      <w:start w:val="1"/>
+      <w:numFmt w:val="lowerRoman"/>
+      <w:lvlText w:val="%3."/>
+      <w:lvlJc w:val="right"/>
+      <w:pPr>
+        <w:ind w:left="2935" w:hanging="180"/>
+      </w:pPr>
+    </w:lvl>
+    <w:lvl w:ilvl="3" w:tplc="2C0A000F" w:tentative="1">
+      <w:start w:val="1"/>
+      <w:numFmt w:val="decimal"/>
+      <w:lvlText w:val="%4."/>
+      <w:lvlJc w:val="left"/>
+      <w:pPr>
+        <w:ind w:left="3655" w:hanging="360"/>
+      </w:pPr>
+    </w:lvl>
+    <w:lvl w:ilvl="4" w:tplc="2C0A0019" w:tentative="1">
+      <w:start w:val="1"/>
+      <w:numFmt w:val="lowerLetter"/>
+      <w:lvlText w:val="%5."/>
+      <w:lvlJc w:val="left"/>
+      <w:pPr>
+        <w:ind w:left="4375" w:hanging="360"/>
+      </w:pPr>
+    </w:lvl>
+    <w:lvl w:ilvl="5" w:tplc="2C0A001B" w:tentative="1">
+      <w:start w:val="1"/>
+      <w:numFmt w:val="lowerRoman"/>
+      <w:lvlText w:val="%6."/>
+      <w:lvlJc w:val="right"/>
+      <w:pPr>
+        <w:ind w:left="5095" w:hanging="180"/>
+      </w:pPr>
+    </w:lvl>
+    <w:lvl w:ilvl="6" w:tplc="2C0A000F" w:tentative="1">
+      <w:start w:val="1"/>
+      <w:numFmt w:val="decimal"/>
+      <w:lvlText w:val="%7."/>
+      <w:lvlJc w:val="left"/>
+      <w:pPr>
+        <w:ind w:left="5815" w:hanging="360"/>
+      </w:pPr>
+    </w:lvl>
+    <w:lvl w:ilvl="7" w:tplc="2C0A0019" w:tentative="1">
+      <w:start w:val="1"/>
+      <w:numFmt w:val="lowerLetter"/>
+      <w:lvlText w:val="%8."/>
+      <w:lvlJc w:val="left"/>
+      <w:pPr>
+        <w:ind w:left="6535" w:hanging="360"/>
+      </w:pPr>
+    </w:lvl>
+    <w:lvl w:ilvl="8" w:tplc="2C0A001B" w:tentative="1">
+      <w:start w:val="1"/>
+      <w:numFmt w:val="lowerRoman"/>
+      <w:lvlText w:val="%9."/>
+      <w:lvlJc w:val="right"/>
+      <w:pPr>
+        <w:ind w:left="7255" w:hanging="180"/>
+      </w:pPr>
+    </w:lvl>
+  </w:abstractNum>
   <w:num w:numId="1">
+    <w:abstractNumId w:val="6"/>
+  </w:num>
+  <w:num w:numId="2">
+    <w:abstractNumId w:val="3"/>
+  </w:num>
+  <w:num w:numId="3">
+    <w:abstractNumId w:val="5"/>
+  </w:num>
+  <w:num w:numId="4">
+    <w:abstractNumId w:val="7"/>
+  </w:num>
+  <w:num w:numId="5">
+    <w:abstractNumId w:val="4"/>
+  </w:num>
+  <w:num w:numId="6">
     <w:abstractNumId w:val="2"/>
   </w:num>
-  <w:num w:numId="2">
+  <w:num w:numId="7">
     <w:abstractNumId w:val="0"/>
   </w:num>
-  <w:num w:numId="3">
+  <w:num w:numId="8">
     <w:abstractNumId w:val="1"/>
+  </w:num>
+  <w:num w:numId="9">
+    <w:abstractNumId w:val="8"/>
   </w:num>
 </w:numbering>
 </file>
@@ -4767,6 +6891,22 @@
       <w:ind w:left="440"/>
     </w:pPr>
   </w:style>
+  <w:style w:type="paragraph" w:styleId="NormalWeb">
+    <w:name w:val="Normal (Web)"/>
+    <w:basedOn w:val="Normal"/>
+    <w:uiPriority w:val="99"/>
+    <w:semiHidden/>
+    <w:unhideWhenUsed/>
+    <w:rsid w:val="005C6A7E"/>
+    <w:pPr>
+      <w:spacing w:before="100" w:beforeAutospacing="1" w:after="100" w:afterAutospacing="1" w:line="240" w:lineRule="auto"/>
+    </w:pPr>
+    <w:rPr>
+      <w:rFonts w:ascii="Times New Roman" w:eastAsia="Times New Roman" w:hAnsi="Times New Roman" w:cs="Times New Roman"/>
+      <w:sz w:val="24"/>
+      <w:szCs w:val="24"/>
+    </w:rPr>
+  </w:style>
 </w:styles>
 </file>
 
@@ -5077,7 +7217,7 @@
 </file>
 
 <file path=customXml/itemProps2.xml><?xml version="1.0" encoding="utf-8"?>
-<ds:datastoreItem xmlns:ds="http://schemas.openxmlformats.org/officeDocument/2006/customXml" ds:itemID="{93ECC582-E776-4F30-8DE1-E0BAB3689851}">
+<ds:datastoreItem xmlns:ds="http://schemas.openxmlformats.org/officeDocument/2006/customXml" ds:itemID="{50C7FC11-4E91-42F9-B21E-FE74C564BAE7}">
   <ds:schemaRefs>
     <ds:schemaRef ds:uri="http://schemas.openxmlformats.org/officeDocument/2006/bibliography"/>
   </ds:schemaRefs>

</xml_diff>

<commit_message>
Se modificó el Modelo de negocio.docx: se cambiaron los gráficos y se hicieron modificaciones menores en el formato. Se agregaron en la PPT_Flujograma - Proceso Mejorado/~$PPT_Flujograma - Proceso Mejorado.pptx el Proceso_Asignación.jpg y se modificaron los otros flujos.
</commit_message>
<xml_diff>
--- a/repository/S.A.P.O/Producto/Iteraciones/Iteracion_02/01_Documento_Negocio/Modelo de negocio.docx
+++ b/repository/S.A.P.O/Producto/Iteraciones/Iteracion_02/01_Documento_Negocio/Modelo de negocio.docx
@@ -1,6 +1,6 @@
 
 <file path=word/document.xml><?xml version="1.0" encoding="utf-8"?>
-<w:document xmlns:wpc="http://schemas.microsoft.com/office/word/2010/wordprocessingCanvas" xmlns:mc="http://schemas.openxmlformats.org/markup-compatibility/2006" xmlns:o="urn:schemas-microsoft-com:office:office" xmlns:r="http://schemas.openxmlformats.org/officeDocument/2006/relationships" xmlns:m="http://schemas.openxmlformats.org/officeDocument/2006/math" xmlns:v="urn:schemas-microsoft-com:vml" xmlns:wp14="http://schemas.microsoft.com/office/word/2010/wordprocessingDrawing" xmlns:wp="http://schemas.openxmlformats.org/drawingml/2006/wordprocessingDrawing" xmlns:w10="urn:schemas-microsoft-com:office:word" xmlns:w="http://schemas.openxmlformats.org/wordprocessingml/2006/main" xmlns:w14="http://schemas.microsoft.com/office/word/2010/wordml" xmlns:w15="http://schemas.microsoft.com/office/word/2012/wordml" xmlns:wpg="http://schemas.microsoft.com/office/word/2010/wordprocessingGroup" xmlns:wpi="http://schemas.microsoft.com/office/word/2010/wordprocessingInk" xmlns:wne="http://schemas.microsoft.com/office/word/2006/wordml" xmlns:wps="http://schemas.microsoft.com/office/word/2010/wordprocessingShape" mc:Ignorable="w14 w15 wp14">
+<w:document xmlns:ve="http://schemas.openxmlformats.org/markup-compatibility/2006" xmlns:o="urn:schemas-microsoft-com:office:office" xmlns:r="http://schemas.openxmlformats.org/officeDocument/2006/relationships" xmlns:m="http://schemas.openxmlformats.org/officeDocument/2006/math" xmlns:v="urn:schemas-microsoft-com:vml" xmlns:wp="http://schemas.openxmlformats.org/drawingml/2006/wordprocessingDrawing" xmlns:w10="urn:schemas-microsoft-com:office:word" xmlns:w="http://schemas.openxmlformats.org/wordprocessingml/2006/main" xmlns:wne="http://schemas.microsoft.com/office/word/2006/wordml">
   <w:body>
     <w:sdt>
       <w:sdtPr>
@@ -93,7 +93,7 @@
               <w:sz w:val="48"/>
               <w:szCs w:val="48"/>
             </w:rPr>
-            <w:object w:dxaOrig="1440" w:dyaOrig="1440">
+            <w:pict>
               <v:shapetype id="_x0000_t75" coordsize="21600,21600" o:spt="75" o:preferrelative="t" path="m@4@5l@4@11@9@11@9@5xe" filled="f" stroked="f">
                 <v:stroke joinstyle="miter"/>
                 <v:formulas>
@@ -117,8 +117,8 @@
                 <v:imagedata r:id="rId9" o:title=""/>
                 <w10:wrap type="tight"/>
               </v:shape>
-              <o:OLEObject Type="Embed" ProgID="PBrush" ShapeID="_x0000_s1033" DrawAspect="Content" ObjectID="_1439052514" r:id="rId10"/>
-            </w:object>
+              <o:OLEObject Type="Embed" ProgID="PBrush" ShapeID="_x0000_s1033" DrawAspect="Content" ObjectID="_1439102916" r:id="rId10"/>
+            </w:pict>
           </w:r>
           <w:r>
             <w:rPr>
@@ -367,21 +367,12 @@
                           <w:szCs w:val="28"/>
                         </w:rPr>
                       </w:pPr>
-                      <w:proofErr w:type="spellStart"/>
                       <w:r>
                         <w:rPr>
                           <w:rFonts w:ascii="Arial" w:hAnsi="Arial" w:cs="Arial"/>
                           <w:szCs w:val="28"/>
                         </w:rPr>
-                        <w:t>Biancato</w:t>
-                      </w:r>
-                      <w:proofErr w:type="spellEnd"/>
-                      <w:r>
-                        <w:rPr>
-                          <w:rFonts w:ascii="Arial" w:hAnsi="Arial" w:cs="Arial"/>
-                          <w:szCs w:val="28"/>
-                        </w:rPr>
-                        <w:t>, Enzo</w:t>
+                        <w:t>Biancato, Enzo</w:t>
                       </w:r>
                       <w:r>
                         <w:rPr>
@@ -535,21 +526,12 @@
                           <w:szCs w:val="28"/>
                         </w:rPr>
                       </w:pPr>
-                      <w:proofErr w:type="spellStart"/>
                       <w:r>
                         <w:rPr>
                           <w:rFonts w:ascii="Arial" w:hAnsi="Arial" w:cs="Arial"/>
                           <w:szCs w:val="28"/>
                         </w:rPr>
-                        <w:t>Gastañaga</w:t>
-                      </w:r>
-                      <w:proofErr w:type="spellEnd"/>
-                      <w:r>
-                        <w:rPr>
-                          <w:rFonts w:ascii="Arial" w:hAnsi="Arial" w:cs="Arial"/>
-                          <w:szCs w:val="28"/>
-                        </w:rPr>
-                        <w:t>, Iris Nancy (Titular)</w:t>
+                        <w:t>Gastañaga, Iris Nancy (Titular)</w:t>
                       </w:r>
                     </w:p>
                     <w:p>
@@ -561,21 +543,12 @@
                           <w:szCs w:val="28"/>
                         </w:rPr>
                       </w:pPr>
-                      <w:proofErr w:type="spellStart"/>
                       <w:r>
                         <w:rPr>
                           <w:rFonts w:ascii="Arial" w:hAnsi="Arial" w:cs="Arial"/>
                           <w:szCs w:val="28"/>
                         </w:rPr>
-                        <w:t>Savi</w:t>
-                      </w:r>
-                      <w:proofErr w:type="spellEnd"/>
-                      <w:r>
-                        <w:rPr>
-                          <w:rFonts w:ascii="Arial" w:hAnsi="Arial" w:cs="Arial"/>
-                          <w:szCs w:val="28"/>
-                        </w:rPr>
-                        <w:t>, Cecilia Andrea (JTP)</w:t>
+                        <w:t>Savi, Cecilia Andrea (JTP)</w:t>
                       </w:r>
                     </w:p>
                     <w:p>
@@ -756,7 +729,7 @@
               <w:insideV w:val="single" w:sz="4" w:space="0" w:color="auto"/>
             </w:tblBorders>
             <w:shd w:val="clear" w:color="auto" w:fill="800000"/>
-            <w:tblLook w:val="01E0" w:firstRow="1" w:lastRow="1" w:firstColumn="1" w:lastColumn="1" w:noHBand="0" w:noVBand="0"/>
+            <w:tblLook w:val="01E0"/>
           </w:tblPr>
           <w:tblGrid>
             <w:gridCol w:w="1605"/>
@@ -1251,23 +1224,7 @@
                     <w:rFonts w:ascii="Arial" w:hAnsi="Arial" w:cs="Arial"/>
                     <w:szCs w:val="28"/>
                   </w:rPr>
-                  <w:t xml:space="preserve">Revisión del modelo de negocio. Se modificó el </w:t>
-                </w:r>
-                <w:proofErr w:type="spellStart"/>
-                <w:r>
-                  <w:rPr>
-                    <w:rFonts w:ascii="Arial" w:hAnsi="Arial" w:cs="Arial"/>
-                    <w:szCs w:val="28"/>
-                  </w:rPr>
-                  <w:t>flujograma</w:t>
-                </w:r>
-                <w:proofErr w:type="spellEnd"/>
-                <w:r>
-                  <w:rPr>
-                    <w:rFonts w:ascii="Arial" w:hAnsi="Arial" w:cs="Arial"/>
-                    <w:szCs w:val="28"/>
-                  </w:rPr>
-                  <w:t xml:space="preserve"> y se agregaron reglas de negocio. </w:t>
+                  <w:t xml:space="preserve">Revisión del modelo de negocio. Se modificó el flujograma y se agregaron reglas de negocio. </w:t>
                 </w:r>
               </w:p>
             </w:tc>
@@ -2191,21 +2148,7 @@
             <w:rPr>
               <w:rFonts w:ascii="Arial" w:eastAsia="Times New Roman" w:hAnsi="Arial" w:cs="Arial"/>
             </w:rPr>
-            <w:t xml:space="preserve">Los siguientes </w:t>
-          </w:r>
-          <w:proofErr w:type="spellStart"/>
-          <w:r>
-            <w:rPr>
-              <w:rFonts w:ascii="Arial" w:eastAsia="Times New Roman" w:hAnsi="Arial" w:cs="Arial"/>
-            </w:rPr>
-            <w:t>flujogramas</w:t>
-          </w:r>
-          <w:proofErr w:type="spellEnd"/>
-          <w:r>
-            <w:rPr>
-              <w:rFonts w:ascii="Arial" w:eastAsia="Times New Roman" w:hAnsi="Arial" w:cs="Arial"/>
-            </w:rPr>
-            <w:t xml:space="preserve"> muestran paso a paso el proceso de atención a los pacientes en la facultad luego de haber implementado las mejoras  propuestas.</w:t>
+            <w:t>Los siguientes flujogramas muestran paso a paso el proceso de atención a los pacientes en la facultad luego de haber implementado las mejoras  propuestas.</w:t>
           </w:r>
         </w:p>
         <w:p>
@@ -2269,6 +2212,7 @@
           <w:bookmarkEnd w:id="7"/>
           <w:bookmarkEnd w:id="8"/>
         </w:p>
+        <w:p/>
         <w:p>
           <w:pPr>
             <w:spacing w:after="240"/>
@@ -2310,10 +2254,10 @@
               <w:szCs w:val="24"/>
             </w:rPr>
             <w:drawing>
-              <wp:inline distT="0" distB="0" distL="0" distR="0" wp14:anchorId="71CDD978" wp14:editId="011CB5FA">
-                <wp:extent cx="5605780" cy="4220845"/>
-                <wp:effectExtent l="0" t="0" r="0" b="0"/>
-                <wp:docPr id="5" name="Imagen 5" descr="C:\Users\alespe\Desktop\S.A.P.O\Producto\Iteraciones\Iteracion_02\01_Documento_Negocio\PPT_Flujograma - Proceso Mejorado\Diapositiva1.JPG"/>
+              <wp:inline distT="0" distB="0" distL="0" distR="0">
+                <wp:extent cx="5612130" cy="4219575"/>
+                <wp:effectExtent l="19050" t="0" r="7620" b="0"/>
+                <wp:docPr id="2" name="1 Imagen" descr="PPT_Flujograma - Proceso Mejorado.jpg"/>
                 <wp:cNvGraphicFramePr>
                   <a:graphicFrameLocks xmlns:a="http://schemas.openxmlformats.org/drawingml/2006/main" noChangeAspect="1"/>
                 </wp:cNvGraphicFramePr>
@@ -2321,36 +2265,23 @@
                   <a:graphicData uri="http://schemas.openxmlformats.org/drawingml/2006/picture">
                     <pic:pic xmlns:pic="http://schemas.openxmlformats.org/drawingml/2006/picture">
                       <pic:nvPicPr>
-                        <pic:cNvPr id="0" name="Picture 192" descr="C:\Users\alespe\Desktop\S.A.P.O\Producto\Iteraciones\Iteracion_02\01_Documento_Negocio\PPT_Flujograma - Proceso Mejorado\Diapositiva1.JPG"/>
-                        <pic:cNvPicPr>
-                          <a:picLocks noChangeAspect="1" noChangeArrowheads="1"/>
-                        </pic:cNvPicPr>
+                        <pic:cNvPr id="0" name="PPT_Flujograma - Proceso Mejorado.jpg"/>
+                        <pic:cNvPicPr/>
                       </pic:nvPicPr>
                       <pic:blipFill>
-                        <a:blip r:embed="rId11">
-                          <a:extLst>
-                            <a:ext uri="{28A0092B-C50C-407E-A947-70E740481C1C}">
-                              <a14:useLocalDpi xmlns:a14="http://schemas.microsoft.com/office/drawing/2010/main" val="0"/>
-                            </a:ext>
-                          </a:extLst>
-                        </a:blip>
-                        <a:srcRect/>
+                        <a:blip r:embed="rId11"/>
                         <a:stretch>
                           <a:fillRect/>
                         </a:stretch>
                       </pic:blipFill>
-                      <pic:spPr bwMode="auto">
+                      <pic:spPr>
                         <a:xfrm>
                           <a:off x="0" y="0"/>
-                          <a:ext cx="5605780" cy="4220845"/>
+                          <a:ext cx="5612130" cy="4219575"/>
                         </a:xfrm>
                         <a:prstGeom prst="rect">
                           <a:avLst/>
                         </a:prstGeom>
-                        <a:noFill/>
-                        <a:ln>
-                          <a:noFill/>
-                        </a:ln>
                       </pic:spPr>
                     </pic:pic>
                   </a:graphicData>
@@ -2453,7 +2384,19 @@
             <w:rPr>
               <w:rFonts w:ascii="Arial" w:eastAsia="Times New Roman" w:hAnsi="Arial" w:cs="Arial"/>
             </w:rPr>
-            <w:t>El proceso comienza cuando una persona interesada en ser atendida en la Facultad de Odontología se presenta para ser inscripta como paciente en alguna de las dos áreas autorizadas: “Centro de Estudiantes Odontológicos” y “Área de Recepción, Diagnóstico y Derivación de Pacientes”.</w:t>
+            <w:t xml:space="preserve">El proceso comienza cuando una persona interesada en ser atendida en la Facultad de Odontología se presenta para ser inscripta como paciente en </w:t>
+          </w:r>
+          <w:r>
+            <w:rPr>
+              <w:rFonts w:ascii="Arial" w:eastAsia="Times New Roman" w:hAnsi="Arial" w:cs="Arial"/>
+            </w:rPr>
+            <w:t>el</w:t>
+          </w:r>
+          <w:r>
+            <w:rPr>
+              <w:rFonts w:ascii="Arial" w:eastAsia="Times New Roman" w:hAnsi="Arial" w:cs="Arial"/>
+            </w:rPr>
+            <w:t xml:space="preserve"> “Área de Recepción, Diagnóstico y Derivación de Pacientes”.</w:t>
           </w:r>
         </w:p>
         <w:p>
@@ -2508,7 +2451,59 @@
             <w:rPr>
               <w:rFonts w:ascii="Arial" w:eastAsia="Times New Roman" w:hAnsi="Arial" w:cs="Arial"/>
             </w:rPr>
-            <w:t>Cuando el interesado asiste a los consultorios del ARDDP, se le exige el pago de un bono en Cooperadora para poder efectuar la consulta. Una vez finalizado dicho trámite, se entrega el comprobante de pago en el ARDDP, donde alguno de los profesionales presentes se hará cargo de realizar el “Análisis preliminar” en alguno de los consultorios de dicha área. Este análisis  consiste en el registro de los datos básicos del paciente y de una revisión general para determinar su estado bucodental el cual servirá como base para generar después su historia clínica. Para ellos se consulta en la base de datos la existencia del paciente. En caso de no tener datos del paciente (es decir, asiste por primera vez), se procede a registrar sus datos y generar la “Historia clínica única”. Si, por el contrario, la persona ya se encuentra en el sistema, se verifica y actualiza la historia clínica que posteriormente utilizara el alumno en el proceso de atención del paciente. Ambas tareas se realizarán mediante una aplicación web.</w:t>
+            <w:t>Cuando el interesado asiste a los consultorios del ARDDP, se le exige el pago de un bono en Cooperadora para poder efectuar la consulta. Una vez finalizado dicho trámite, se entrega el comprobante de pago en el ARDDP, donde alguno de los profesionales presen</w:t>
+          </w:r>
+          <w:r>
+            <w:rPr>
+              <w:rFonts w:ascii="Arial" w:eastAsia="Times New Roman" w:hAnsi="Arial" w:cs="Arial"/>
+            </w:rPr>
+            <w:t>tes se hará cargo de comenzar el proceso “Confección del Diagnóstico”</w:t>
+          </w:r>
+          <w:r>
+            <w:rPr>
+              <w:rFonts w:ascii="Arial" w:eastAsia="Times New Roman" w:hAnsi="Arial" w:cs="Arial"/>
+            </w:rPr>
+            <w:t xml:space="preserve"> en alguno de los consultorios de dicha área. </w:t>
+          </w:r>
+          <w:r>
+            <w:rPr>
+              <w:rFonts w:ascii="Arial" w:eastAsia="Times New Roman" w:hAnsi="Arial" w:cs="Arial"/>
+            </w:rPr>
+            <w:t>Sintéticamente, e</w:t>
+          </w:r>
+          <w:r>
+            <w:rPr>
+              <w:rFonts w:ascii="Arial" w:eastAsia="Times New Roman" w:hAnsi="Arial" w:cs="Arial"/>
+            </w:rPr>
+            <w:t>ste análisis  consiste en el registro de los datos básicos del paciente y de una revisión general para determinar su estado bucodental el cual servirá como base para generar después su histori</w:t>
+          </w:r>
+          <w:r>
+            <w:rPr>
+              <w:rFonts w:ascii="Arial" w:eastAsia="Times New Roman" w:hAnsi="Arial" w:cs="Arial"/>
+            </w:rPr>
+            <w:t>a clínica. Para ello</w:t>
+          </w:r>
+          <w:r>
+            <w:rPr>
+              <w:rFonts w:ascii="Arial" w:eastAsia="Times New Roman" w:hAnsi="Arial" w:cs="Arial"/>
+            </w:rPr>
+            <w:t xml:space="preserve"> se consulta en la base de datos la existencia del paciente. En caso de no tener datos del paciente (es decir, asiste por primera vez), se procede a registrar sus datos y generar la “Historia clínica única”. Si, por el contrario, la persona ya se encuentra en el sistema, se verifica y actualiza la historia clínica que posteriormente utilizara el alumno en el proceso de atención del paciente. Ambas tareas se realizarán mediante una aplicación web.</w:t>
+          </w:r>
+        </w:p>
+        <w:p>
+          <w:pPr>
+            <w:spacing w:after="0"/>
+            <w:ind w:firstLine="567"/>
+            <w:jc w:val="both"/>
+            <w:rPr>
+              <w:rFonts w:ascii="Arial" w:eastAsia="Times New Roman" w:hAnsi="Arial" w:cs="Arial"/>
+            </w:rPr>
+          </w:pPr>
+          <w:r>
+            <w:rPr>
+              <w:rFonts w:ascii="Arial" w:eastAsia="Times New Roman" w:hAnsi="Arial" w:cs="Arial"/>
+            </w:rPr>
+            <w:t>De acuerdo al diagnóstico que nace del análisis preliminar y a las preferencias de atención del paciente, se lo deriva al Consultorio Externo o la Cátedra correspondiente.</w:t>
           </w:r>
         </w:p>
         <w:p>
@@ -2524,19 +2519,52 @@
         </w:p>
         <w:p>
           <w:pPr>
-            <w:pStyle w:val="Prrafodelista"/>
-            <w:numPr>
-              <w:ilvl w:val="0"/>
-              <w:numId w:val="2"/>
-            </w:numPr>
-            <w:spacing w:after="0" w:line="240" w:lineRule="auto"/>
-            <w:ind w:left="567" w:hanging="567"/>
+            <w:spacing w:after="0"/>
+            <w:ind w:left="720"/>
             <w:jc w:val="both"/>
+            <w:rPr>
+              <w:rFonts w:eastAsiaTheme="minorHAnsi"/>
+              <w:sz w:val="24"/>
+              <w:lang w:val="es-ES"/>
+            </w:rPr>
+          </w:pPr>
+          <w:r>
             <w:rPr>
               <w:rStyle w:val="Textoennegrita"/>
               <w:color w:val="1F497D" w:themeColor="text2"/>
               <w:sz w:val="24"/>
             </w:rPr>
+            <w:t>a.1) Paciente derivado a consultorio externo:</w:t>
+          </w:r>
+          <w:r>
+            <w:rPr>
+              <w:rFonts w:ascii="Arial" w:eastAsia="Times New Roman" w:hAnsi="Arial" w:cs="Arial"/>
+            </w:rPr>
+            <w:t>Esta situación ocurre cuando las patologías presentadas en el análisis no pueden ser tratadas por un alumno o bien, cuando el paciente opta por ser atendido por un profesional. Se registra la derivación especificando el consultorio de la Cátedra a la cual ese Paciente fue derivado.</w:t>
+          </w:r>
+        </w:p>
+        <w:p>
+          <w:pPr>
+            <w:spacing w:after="0" w:line="240" w:lineRule="auto"/>
+            <w:ind w:left="720"/>
+            <w:jc w:val="both"/>
+            <w:rPr>
+              <w:rFonts w:eastAsiaTheme="minorHAnsi"/>
+              <w:sz w:val="24"/>
+              <w:lang w:val="es-ES"/>
+            </w:rPr>
+          </w:pPr>
+        </w:p>
+        <w:p>
+          <w:pPr>
+            <w:spacing w:after="0"/>
+            <w:ind w:left="720"/>
+            <w:jc w:val="both"/>
+            <w:rPr>
+              <w:rFonts w:eastAsiaTheme="minorHAnsi"/>
+              <w:sz w:val="24"/>
+              <w:lang w:val="es-ES"/>
+            </w:rPr>
           </w:pPr>
           <w:r>
             <w:rPr>
@@ -2544,52 +2572,54 @@
               <w:color w:val="1F497D" w:themeColor="text2"/>
               <w:sz w:val="24"/>
             </w:rPr>
-            <w:t>Centro de Estudiantes:</w:t>
+            <w:t>a.2) Paciente derivado a Cátedra:</w:t>
+          </w:r>
+          <w:r>
+            <w:rPr>
+              <w:rFonts w:ascii="Arial" w:eastAsia="Times New Roman" w:hAnsi="Arial" w:cs="Arial"/>
+            </w:rPr>
+            <w:t>De acuerdo a los problemas encontrados</w:t>
+          </w:r>
+          <w:r>
+            <w:rPr>
+              <w:rFonts w:ascii="Arial" w:eastAsia="Times New Roman" w:hAnsi="Arial" w:cs="Arial"/>
+            </w:rPr>
+            <w:t>,</w:t>
+          </w:r>
+          <w:r>
+            <w:rPr>
+              <w:rFonts w:ascii="Arial" w:eastAsia="Times New Roman" w:hAnsi="Arial" w:cs="Arial"/>
+            </w:rPr>
+            <w:t xml:space="preserve"> el paciente se deriva a la </w:t>
+          </w:r>
+          <w:r>
+            <w:rPr>
+              <w:rFonts w:ascii="Arial" w:eastAsia="Times New Roman" w:hAnsi="Arial" w:cs="Arial"/>
+            </w:rPr>
+            <w:t>materia</w:t>
+          </w:r>
+          <w:r>
+            <w:rPr>
+              <w:rFonts w:ascii="Arial" w:eastAsia="Times New Roman" w:hAnsi="Arial" w:cs="Arial"/>
+            </w:rPr>
+            <w:t xml:space="preserve"> correspondiente.  En este momento se registran en el sistema todas las </w:t>
+          </w:r>
+          <w:r>
+            <w:rPr>
+              <w:rFonts w:ascii="Arial" w:eastAsia="Times New Roman" w:hAnsi="Arial" w:cs="Arial"/>
+            </w:rPr>
+            <w:t>materias</w:t>
+          </w:r>
+          <w:r>
+            <w:rPr>
+              <w:rFonts w:ascii="Arial" w:eastAsia="Times New Roman" w:hAnsi="Arial" w:cs="Arial"/>
+            </w:rPr>
+            <w:t xml:space="preserve"> que pueden dar solución a todos los problemas del paciente, en el caso de que tenga varios a solucionar.</w:t>
           </w:r>
         </w:p>
         <w:p>
           <w:pPr>
             <w:spacing w:after="0"/>
-            <w:ind w:firstLine="567"/>
-            <w:jc w:val="both"/>
-            <w:rPr>
-              <w:rFonts w:ascii="Arial" w:eastAsia="Times New Roman" w:hAnsi="Arial" w:cs="Arial"/>
-            </w:rPr>
-          </w:pPr>
-          <w:r>
-            <w:rPr>
-              <w:rFonts w:ascii="Arial" w:eastAsia="Times New Roman" w:hAnsi="Arial" w:cs="Arial"/>
-            </w:rPr>
-            <w:t xml:space="preserve">La persona acude al Centro de Estudiantes ubicado dentro de la facultad. Allí alguno de los alumnos avanzados de la carrera le efectúa un “Análisis preliminar” procediendo luego de la misma manera en que se realiza en el Área de Recepción, Diagnóstico y Derivación de Pacientes. </w:t>
-          </w:r>
-        </w:p>
-        <w:p>
-          <w:pPr>
-            <w:spacing w:after="0"/>
-            <w:rPr>
-              <w:rFonts w:ascii="Arial" w:eastAsia="Times New Roman" w:hAnsi="Arial" w:cs="Arial"/>
-            </w:rPr>
-          </w:pPr>
-        </w:p>
-        <w:p>
-          <w:pPr>
-            <w:spacing w:after="0"/>
-            <w:ind w:firstLine="567"/>
-            <w:jc w:val="both"/>
-            <w:rPr>
-              <w:rFonts w:ascii="Arial" w:eastAsia="Times New Roman" w:hAnsi="Arial" w:cs="Arial"/>
-            </w:rPr>
-          </w:pPr>
-          <w:r>
-            <w:rPr>
-              <w:rFonts w:ascii="Arial" w:eastAsia="Times New Roman" w:hAnsi="Arial" w:cs="Arial"/>
-            </w:rPr>
-            <w:t>De acuerdo al diagnóstico que nace del análisis preliminar y a las preferencias de atención del paciente, se lo deriva al Consultorio Externo o la Cátedra correspondiente.</w:t>
-          </w:r>
-        </w:p>
-        <w:p>
-          <w:pPr>
-            <w:spacing w:after="0" w:line="240" w:lineRule="auto"/>
             <w:jc w:val="both"/>
             <w:rPr>
               <w:rFonts w:eastAsiaTheme="minorHAnsi"/>
@@ -2600,154 +2630,25 @@
         </w:p>
         <w:p>
           <w:pPr>
-            <w:spacing w:after="0"/>
-            <w:ind w:left="720"/>
-            <w:jc w:val="both"/>
-            <w:rPr>
-              <w:rFonts w:eastAsiaTheme="minorHAnsi"/>
-              <w:sz w:val="24"/>
-              <w:lang w:val="es-ES"/>
-            </w:rPr>
-          </w:pPr>
-          <w:r>
+            <w:pStyle w:val="Ttulo2"/>
             <w:rPr>
               <w:rStyle w:val="Textoennegrita"/>
-              <w:color w:val="1F497D" w:themeColor="text2"/>
-              <w:sz w:val="24"/>
-            </w:rPr>
-            <w:t>a.1) Paciente derivado a consultorio externo:</w:t>
-          </w:r>
+              <w:color w:val="4F81BD" w:themeColor="accent1"/>
+              <w:spacing w:val="0"/>
+            </w:rPr>
+          </w:pPr>
+          <w:bookmarkStart w:id="11" w:name="_Toc365308291"/>
           <w:r>
             <w:rPr>
               <w:rStyle w:val="Textoennegrita"/>
-              <w:sz w:val="24"/>
-            </w:rPr>
-            <w:t xml:space="preserve"> </w:t>
-          </w:r>
-          <w:r>
-            <w:rPr>
-              <w:rFonts w:ascii="Arial" w:eastAsia="Times New Roman" w:hAnsi="Arial" w:cs="Arial"/>
-            </w:rPr>
-            <w:t>Esta situación ocurre cuando las patologías presentadas en el análisis no pueden ser tratadas por un alumno o bien, cuando el paciente opta por ser atendido por un profesional. Se registra la derivación especificando el consultorio de la Cátedra a la cual ese Paciente fue derivado.</w:t>
-          </w:r>
-        </w:p>
-        <w:p>
-          <w:pPr>
-            <w:spacing w:after="0" w:line="240" w:lineRule="auto"/>
-            <w:ind w:left="720"/>
-            <w:jc w:val="both"/>
-            <w:rPr>
-              <w:rFonts w:eastAsiaTheme="minorHAnsi"/>
-              <w:sz w:val="24"/>
-              <w:lang w:val="es-ES"/>
-            </w:rPr>
-          </w:pPr>
-        </w:p>
-        <w:p>
-          <w:pPr>
-            <w:spacing w:after="0"/>
-            <w:ind w:left="720"/>
-            <w:jc w:val="both"/>
-            <w:rPr>
-              <w:rFonts w:eastAsiaTheme="minorHAnsi"/>
-              <w:sz w:val="24"/>
-              <w:lang w:val="es-ES"/>
-            </w:rPr>
-          </w:pPr>
-          <w:r>
-            <w:rPr>
-              <w:rStyle w:val="Textoennegrita"/>
-              <w:color w:val="1F497D" w:themeColor="text2"/>
-              <w:sz w:val="24"/>
-            </w:rPr>
-            <w:t>a.2) Paciente derivado a Cátedra:</w:t>
-          </w:r>
-          <w:r>
-            <w:rPr>
-              <w:rStyle w:val="Textoennegrita"/>
-              <w:sz w:val="24"/>
-            </w:rPr>
-            <w:t xml:space="preserve"> </w:t>
-          </w:r>
-          <w:r>
-            <w:rPr>
-              <w:rFonts w:ascii="Arial" w:eastAsia="Times New Roman" w:hAnsi="Arial" w:cs="Arial"/>
-            </w:rPr>
-            <w:t>De acuerdo a los problemas encontrados</w:t>
-          </w:r>
-          <w:r>
-            <w:rPr>
-              <w:rFonts w:ascii="Arial" w:eastAsia="Times New Roman" w:hAnsi="Arial" w:cs="Arial"/>
-            </w:rPr>
-            <w:t>,</w:t>
-          </w:r>
-          <w:r>
-            <w:rPr>
-              <w:rFonts w:ascii="Arial" w:eastAsia="Times New Roman" w:hAnsi="Arial" w:cs="Arial"/>
-            </w:rPr>
-            <w:t xml:space="preserve"> el paciente se deriva a la </w:t>
-          </w:r>
-          <w:r>
-            <w:rPr>
-              <w:rFonts w:ascii="Arial" w:eastAsia="Times New Roman" w:hAnsi="Arial" w:cs="Arial"/>
-            </w:rPr>
-            <w:t>materia</w:t>
-          </w:r>
-          <w:r>
-            <w:rPr>
-              <w:rFonts w:ascii="Arial" w:eastAsia="Times New Roman" w:hAnsi="Arial" w:cs="Arial"/>
-            </w:rPr>
-            <w:t xml:space="preserve"> correspondiente.  En este momento se registran en el sistema todas las </w:t>
-          </w:r>
-          <w:r>
-            <w:rPr>
-              <w:rFonts w:ascii="Arial" w:eastAsia="Times New Roman" w:hAnsi="Arial" w:cs="Arial"/>
-            </w:rPr>
-            <w:t>materias</w:t>
-          </w:r>
-          <w:r>
-            <w:rPr>
-              <w:rFonts w:ascii="Arial" w:eastAsia="Times New Roman" w:hAnsi="Arial" w:cs="Arial"/>
-            </w:rPr>
-            <w:t xml:space="preserve"> que pueden dar solución a todos los problemas del paciente, en el caso de que tenga varios a solucionar.</w:t>
-          </w:r>
-          <w:r>
-            <w:rPr>
-              <w:rFonts w:eastAsiaTheme="minorHAnsi"/>
-              <w:sz w:val="24"/>
-              <w:lang w:val="es-ES"/>
-            </w:rPr>
-            <w:t xml:space="preserve"> </w:t>
-          </w:r>
-        </w:p>
-        <w:p>
-          <w:pPr>
-            <w:spacing w:after="0"/>
-            <w:jc w:val="both"/>
-            <w:rPr>
-              <w:rFonts w:eastAsiaTheme="minorHAnsi"/>
-              <w:sz w:val="24"/>
-              <w:lang w:val="es-ES"/>
-            </w:rPr>
-          </w:pPr>
-        </w:p>
-        <w:p>
-          <w:pPr>
-            <w:pStyle w:val="Ttulo2"/>
-            <w:rPr>
-              <w:rFonts w:eastAsia="Times New Roman"/>
-            </w:rPr>
-          </w:pPr>
-          <w:bookmarkStart w:id="11" w:name="_Toc365308291"/>
-          <w:r>
-            <w:rPr>
-              <w:rFonts w:eastAsia="Times New Roman"/>
-            </w:rPr>
-            <w:lastRenderedPageBreak/>
+              <w:color w:val="4F81BD" w:themeColor="accent1"/>
+              <w:spacing w:val="0"/>
+            </w:rPr>
             <w:t>Proceso de Confección del Diagnóstico</w:t>
           </w:r>
           <w:bookmarkEnd w:id="11"/>
         </w:p>
+        <w:p/>
         <w:p>
           <w:pPr>
             <w:ind w:firstLine="708"/>
@@ -2760,13 +2661,7 @@
             <w:rPr>
               <w:rFonts w:ascii="Arial" w:eastAsia="Times New Roman" w:hAnsi="Arial" w:cs="Arial"/>
             </w:rPr>
-            <w:t>El “</w:t>
-          </w:r>
-          <w:r>
-            <w:rPr>
-              <w:rFonts w:ascii="Arial" w:eastAsia="Times New Roman" w:hAnsi="Arial" w:cs="Arial"/>
-            </w:rPr>
-            <w:t>P</w:t>
+            <w:t>El “P</w:t>
           </w:r>
           <w:r>
             <w:rPr>
@@ -2861,9 +2756,11 @@
           </w:pPr>
           <w:r>
             <w:rPr>
-              <w:rFonts w:ascii="Arial" w:eastAsia="Times New Roman" w:hAnsi="Arial" w:cs="Arial"/>
-              <w:b/>
-            </w:rPr>
+              <w:rStyle w:val="Textoennegrita"/>
+              <w:color w:val="1F497D" w:themeColor="text2"/>
+              <w:sz w:val="24"/>
+            </w:rPr>
+            <w:lastRenderedPageBreak/>
             <w:t>El paciente es nuevo y debe registrarse:</w:t>
           </w:r>
           <w:r>
@@ -2902,8 +2799,9 @@
           </w:pPr>
           <w:r>
             <w:rPr>
-              <w:rFonts w:ascii="Arial" w:eastAsia="Times New Roman" w:hAnsi="Arial" w:cs="Arial"/>
-              <w:b/>
+              <w:rStyle w:val="Textoennegrita"/>
+              <w:color w:val="1F497D" w:themeColor="text2"/>
+              <w:sz w:val="24"/>
             </w:rPr>
             <w:t>El paciente ya está registrado y se deben actualizar sus datos:</w:t>
           </w:r>
@@ -3061,19 +2959,7 @@
             <w:rPr>
               <w:rFonts w:ascii="Arial" w:eastAsia="Times New Roman" w:hAnsi="Arial" w:cs="Arial"/>
             </w:rPr>
-            <w:t>Por ejemplo la</w:t>
-          </w:r>
-          <w:r>
-            <w:rPr>
-              <w:rFonts w:ascii="Arial" w:eastAsia="Times New Roman" w:hAnsi="Arial" w:cs="Arial"/>
-            </w:rPr>
-            <w:t xml:space="preserve"> </w:t>
-          </w:r>
-          <w:r>
-            <w:rPr>
-              <w:rFonts w:ascii="Arial" w:eastAsia="Times New Roman" w:hAnsi="Arial" w:cs="Arial"/>
-            </w:rPr>
-            <w:t>e</w:t>
+            <w:t>Por ejemplo lae</w:t>
           </w:r>
           <w:r>
             <w:rPr>
@@ -3155,6 +3041,7 @@
           </w:r>
           <w:bookmarkEnd w:id="13"/>
         </w:p>
+        <w:p/>
         <w:p>
           <w:pPr>
             <w:jc w:val="both"/>
@@ -3176,7 +3063,7 @@
             <w:pStyle w:val="Prrafodelista"/>
             <w:numPr>
               <w:ilvl w:val="0"/>
-              <w:numId w:val="4"/>
+              <w:numId w:val="11"/>
             </w:numPr>
             <w:spacing w:after="0"/>
             <w:rPr>
@@ -3185,8 +3072,9 @@
           </w:pPr>
           <w:r>
             <w:rPr>
-              <w:rFonts w:ascii="Arial" w:eastAsia="Times New Roman" w:hAnsi="Arial" w:cs="Arial"/>
-              <w:b/>
+              <w:rStyle w:val="Textoennegrita"/>
+              <w:color w:val="1F497D" w:themeColor="text2"/>
+              <w:sz w:val="24"/>
             </w:rPr>
             <w:t>Alumno</w:t>
           </w:r>
@@ -3235,7 +3123,7 @@
             <w:pStyle w:val="Prrafodelista"/>
             <w:numPr>
               <w:ilvl w:val="0"/>
-              <w:numId w:val="4"/>
+              <w:numId w:val="11"/>
             </w:numPr>
             <w:jc w:val="both"/>
             <w:rPr>
@@ -3244,16 +3132,17 @@
           </w:pPr>
           <w:r>
             <w:rPr>
-              <w:rFonts w:ascii="Arial" w:eastAsia="Times New Roman" w:hAnsi="Arial" w:cs="Arial"/>
-              <w:b/>
-            </w:rPr>
-            <w:t>Responsable del Área de Recepción</w:t>
-          </w:r>
-          <w:r>
-            <w:rPr>
-              <w:rFonts w:ascii="Arial" w:eastAsia="Times New Roman" w:hAnsi="Arial" w:cs="Arial"/>
-            </w:rPr>
-            <w:t xml:space="preserve">: El </w:t>
+              <w:rStyle w:val="Textoennegrita"/>
+              <w:color w:val="1F497D" w:themeColor="text2"/>
+              <w:sz w:val="24"/>
+            </w:rPr>
+            <w:t>Responsable del Área de Recepción:</w:t>
+          </w:r>
+          <w:r>
+            <w:rPr>
+              <w:rFonts w:ascii="Arial" w:eastAsia="Times New Roman" w:hAnsi="Arial" w:cs="Arial"/>
+            </w:rPr>
+            <w:t xml:space="preserve"> El </w:t>
           </w:r>
           <w:r>
             <w:rPr>
@@ -3318,7 +3207,7 @@
             <w:pStyle w:val="Prrafodelista"/>
             <w:numPr>
               <w:ilvl w:val="0"/>
-              <w:numId w:val="4"/>
+              <w:numId w:val="11"/>
             </w:numPr>
             <w:spacing w:after="0"/>
             <w:rPr>
@@ -3327,71 +3216,72 @@
           </w:pPr>
           <w:r>
             <w:rPr>
-              <w:rFonts w:ascii="Arial" w:eastAsia="Times New Roman" w:hAnsi="Arial" w:cs="Arial"/>
-              <w:b/>
+              <w:rStyle w:val="Textoennegrita"/>
+              <w:color w:val="1F497D" w:themeColor="text2"/>
+              <w:sz w:val="24"/>
+            </w:rPr>
+            <w:t>Profesor:</w:t>
+          </w:r>
+          <w:r>
+            <w:rPr>
+              <w:rFonts w:ascii="Arial" w:eastAsia="Times New Roman" w:hAnsi="Arial" w:cs="Arial"/>
+            </w:rPr>
+            <w:t xml:space="preserve"> </w:t>
+          </w:r>
+          <w:r>
+            <w:rPr>
+              <w:rFonts w:ascii="Arial" w:eastAsia="Times New Roman" w:hAnsi="Arial" w:cs="Arial"/>
+            </w:rPr>
+            <w:t>El</w:t>
+          </w:r>
+          <w:r>
+            <w:rPr>
+              <w:rFonts w:ascii="Arial" w:eastAsia="Times New Roman" w:hAnsi="Arial" w:cs="Arial"/>
+            </w:rPr>
+            <w:t>día</w:t>
+          </w:r>
+          <w:r>
+            <w:rPr>
+              <w:rFonts w:ascii="Arial" w:eastAsia="Times New Roman" w:hAnsi="Arial" w:cs="Arial"/>
+            </w:rPr>
+            <w:t xml:space="preserve"> de la práctica</w:t>
+          </w:r>
+          <w:r>
+            <w:rPr>
+              <w:rFonts w:ascii="Arial" w:eastAsia="Times New Roman" w:hAnsi="Arial" w:cs="Arial"/>
+            </w:rPr>
+            <w:t xml:space="preserve"> un alumno puede contar</w:t>
+          </w:r>
+          <w:r>
+            <w:rPr>
+              <w:rFonts w:ascii="Arial" w:eastAsia="Times New Roman" w:hAnsi="Arial" w:cs="Arial"/>
+            </w:rPr>
+            <w:t xml:space="preserve"> con varios pacientes asignados</w:t>
+          </w:r>
+          <w:r>
+            <w:rPr>
+              <w:rFonts w:ascii="Arial" w:eastAsia="Times New Roman" w:hAnsi="Arial" w:cs="Arial"/>
+            </w:rPr>
+            <w:t xml:space="preserve"> y presentes. Debido a que cada estudiante requiere</w:t>
+          </w:r>
+          <w:r>
+            <w:rPr>
+              <w:rFonts w:ascii="Arial" w:eastAsia="Times New Roman" w:hAnsi="Arial" w:cs="Arial"/>
+            </w:rPr>
+            <w:t xml:space="preserve"> atender a un solo paciente para la práctica en cuestión, </w:t>
+          </w:r>
+          <w:r>
+            <w:rPr>
+              <w:rFonts w:ascii="Arial" w:eastAsia="Times New Roman" w:hAnsi="Arial" w:cs="Arial"/>
+            </w:rPr>
+            <w:t xml:space="preserve">las personas restantes podrán ser </w:t>
+          </w:r>
+          <w:r>
+            <w:rPr>
+              <w:rFonts w:ascii="Arial" w:eastAsia="Times New Roman" w:hAnsi="Arial" w:cs="Arial"/>
             </w:rPr>
             <w:lastRenderedPageBreak/>
-            <w:t>Profesor</w:t>
-          </w:r>
-          <w:r>
-            <w:rPr>
-              <w:rFonts w:ascii="Arial" w:eastAsia="Times New Roman" w:hAnsi="Arial" w:cs="Arial"/>
-            </w:rPr>
-            <w:t xml:space="preserve">: </w:t>
-          </w:r>
-          <w:r>
-            <w:rPr>
-              <w:rFonts w:ascii="Arial" w:eastAsia="Times New Roman" w:hAnsi="Arial" w:cs="Arial"/>
-            </w:rPr>
-            <w:t>El</w:t>
-          </w:r>
-          <w:r>
-            <w:rPr>
-              <w:rFonts w:ascii="Arial" w:eastAsia="Times New Roman" w:hAnsi="Arial" w:cs="Arial"/>
-            </w:rPr>
-            <w:t xml:space="preserve"> </w:t>
-          </w:r>
-          <w:r>
-            <w:rPr>
-              <w:rFonts w:ascii="Arial" w:eastAsia="Times New Roman" w:hAnsi="Arial" w:cs="Arial"/>
-            </w:rPr>
-            <w:t>día</w:t>
-          </w:r>
-          <w:r>
-            <w:rPr>
-              <w:rFonts w:ascii="Arial" w:eastAsia="Times New Roman" w:hAnsi="Arial" w:cs="Arial"/>
-            </w:rPr>
-            <w:t xml:space="preserve"> de la práctica</w:t>
-          </w:r>
-          <w:r>
-            <w:rPr>
-              <w:rFonts w:ascii="Arial" w:eastAsia="Times New Roman" w:hAnsi="Arial" w:cs="Arial"/>
-            </w:rPr>
-            <w:t xml:space="preserve"> un alumno puede contar</w:t>
-          </w:r>
-          <w:r>
-            <w:rPr>
-              <w:rFonts w:ascii="Arial" w:eastAsia="Times New Roman" w:hAnsi="Arial" w:cs="Arial"/>
-            </w:rPr>
-            <w:t xml:space="preserve"> con varios pacientes asignados</w:t>
-          </w:r>
-          <w:r>
-            <w:rPr>
-              <w:rFonts w:ascii="Arial" w:eastAsia="Times New Roman" w:hAnsi="Arial" w:cs="Arial"/>
-            </w:rPr>
-            <w:t xml:space="preserve"> y presentes. Debido a que cada estudiante requiere</w:t>
-          </w:r>
-          <w:r>
-            <w:rPr>
-              <w:rFonts w:ascii="Arial" w:eastAsia="Times New Roman" w:hAnsi="Arial" w:cs="Arial"/>
-            </w:rPr>
-            <w:t xml:space="preserve"> atender a un solo paciente para la práctica en cuestión, </w:t>
-          </w:r>
-          <w:r>
-            <w:rPr>
-              <w:rFonts w:ascii="Arial" w:eastAsia="Times New Roman" w:hAnsi="Arial" w:cs="Arial"/>
-            </w:rPr>
-            <w:t>las personas restantes podrán ser reasignados por un profesor a los alumnos que no posean pacientes para realizar la práctica</w:t>
+            <w:t>reasignados por un profesor a los alumnos que no posean pacientes para realizar la práctica</w:t>
           </w:r>
           <w:r>
             <w:rPr>
@@ -3550,44 +3440,343 @@
             <w:pStyle w:val="Prrafodelista"/>
             <w:numPr>
               <w:ilvl w:val="0"/>
-              <w:numId w:val="4"/>
+              <w:numId w:val="10"/>
             </w:numPr>
             <w:spacing w:after="0" w:line="240" w:lineRule="auto"/>
             <w:rPr>
+              <w:rStyle w:val="Textoennegrita"/>
+              <w:color w:val="1F497D" w:themeColor="text2"/>
+              <w:sz w:val="24"/>
+            </w:rPr>
+          </w:pPr>
+          <w:r>
+            <w:rPr>
+              <w:rStyle w:val="Textoennegrita"/>
+              <w:color w:val="1F497D" w:themeColor="text2"/>
+              <w:sz w:val="24"/>
+            </w:rPr>
+            <w:t>El alumno llega al consultorio sin paciente</w:t>
+          </w:r>
+          <w:r>
+            <w:rPr>
+              <w:rStyle w:val="Textoennegrita"/>
+              <w:color w:val="1F497D" w:themeColor="text2"/>
+              <w:sz w:val="24"/>
+            </w:rPr>
+            <w:t>:</w:t>
+          </w:r>
+        </w:p>
+        <w:p>
+          <w:pPr>
+            <w:ind w:firstLine="708"/>
+            <w:jc w:val="both"/>
+            <w:rPr>
+              <w:rFonts w:ascii="Arial" w:eastAsia="Times New Roman" w:hAnsi="Arial" w:cs="Arial"/>
+            </w:rPr>
+          </w:pPr>
+          <w:r>
+            <w:rPr>
+              <w:rFonts w:ascii="Arial" w:eastAsia="Times New Roman" w:hAnsi="Arial" w:cs="Arial"/>
+            </w:rPr>
+            <w:t>C</w:t>
+          </w:r>
+          <w:r>
+            <w:rPr>
+              <w:rFonts w:ascii="Arial" w:eastAsia="Times New Roman" w:hAnsi="Arial" w:cs="Arial"/>
+            </w:rPr>
+            <w:t xml:space="preserve">uando el alumno no tiene paciente, el profesor </w:t>
+          </w:r>
+          <w:r>
+            <w:rPr>
+              <w:rFonts w:ascii="Arial" w:eastAsia="Times New Roman" w:hAnsi="Arial" w:cs="Arial"/>
+            </w:rPr>
+            <w:t>consulta</w:t>
+          </w:r>
+          <w:r>
+            <w:rPr>
+              <w:rFonts w:ascii="Arial" w:eastAsia="Times New Roman" w:hAnsi="Arial" w:cs="Arial"/>
+            </w:rPr>
+            <w:t xml:space="preserve"> la “Planilla de pacientes confirmados” para conocer si hay algún alumno que cu</w:t>
+          </w:r>
+          <w:r>
+            <w:rPr>
+              <w:rFonts w:ascii="Arial" w:eastAsia="Times New Roman" w:hAnsi="Arial" w:cs="Arial"/>
+            </w:rPr>
+            <w:t xml:space="preserve">ente con más de un paciente presente </w:t>
+          </w:r>
+          <w:r>
+            <w:rPr>
+              <w:rFonts w:ascii="Arial" w:eastAsia="Times New Roman" w:hAnsi="Arial" w:cs="Arial"/>
+            </w:rPr>
+            <w:t xml:space="preserve">para esa práctica. En caso de ser así, puede reasignar un paciente a otro alumno. </w:t>
+          </w:r>
+          <w:r>
+            <w:rPr>
+              <w:rFonts w:ascii="Arial" w:eastAsia="Times New Roman" w:hAnsi="Arial" w:cs="Arial"/>
+            </w:rPr>
+            <w:t>Por otro lado, si no hubieseun paciente disponible</w:t>
+          </w:r>
+          <w:r>
+            <w:rPr>
+              <w:rFonts w:ascii="Arial" w:eastAsia="Times New Roman" w:hAnsi="Arial" w:cs="Arial"/>
+            </w:rPr>
+            <w:t>, la práctica no podrá ser realizada.</w:t>
+          </w:r>
+        </w:p>
+        <w:p>
+          <w:pPr>
+            <w:spacing w:after="0" w:line="240" w:lineRule="auto"/>
+            <w:rPr>
               <w:rFonts w:ascii="Times New Roman" w:eastAsia="Times New Roman" w:hAnsi="Times New Roman" w:cs="Times New Roman"/>
-            </w:rPr>
-          </w:pPr>
-          <w:r>
+              <w:sz w:val="24"/>
+              <w:szCs w:val="24"/>
+            </w:rPr>
+          </w:pPr>
+        </w:p>
+        <w:p>
+          <w:pPr>
+            <w:pStyle w:val="Prrafodelista"/>
+            <w:numPr>
+              <w:ilvl w:val="0"/>
+              <w:numId w:val="10"/>
+            </w:numPr>
+            <w:spacing w:after="0" w:line="240" w:lineRule="auto"/>
+            <w:rPr>
+              <w:rStyle w:val="Textoennegrita"/>
+              <w:color w:val="1F497D" w:themeColor="text2"/>
+              <w:sz w:val="24"/>
+            </w:rPr>
+          </w:pPr>
+          <w:r>
+            <w:rPr>
+              <w:rStyle w:val="Textoennegrita"/>
+              <w:color w:val="1F497D" w:themeColor="text2"/>
+              <w:sz w:val="24"/>
+            </w:rPr>
+            <w:t xml:space="preserve">El alumno llega al consultorio con un paciente: </w:t>
+          </w:r>
+        </w:p>
+        <w:p>
+          <w:pPr>
+            <w:ind w:firstLine="708"/>
+            <w:jc w:val="both"/>
+            <w:rPr>
+              <w:rFonts w:ascii="Arial" w:eastAsia="Times New Roman" w:hAnsi="Arial" w:cs="Arial"/>
+            </w:rPr>
+          </w:pPr>
+          <w:r>
+            <w:rPr>
+              <w:rFonts w:ascii="Arial" w:eastAsia="Times New Roman" w:hAnsi="Arial" w:cs="Arial"/>
+            </w:rPr>
+            <w:t xml:space="preserve">Esta situación </w:t>
+          </w:r>
+          <w:r>
+            <w:rPr>
+              <w:rFonts w:ascii="Arial" w:eastAsia="Times New Roman" w:hAnsi="Arial" w:cs="Arial"/>
+            </w:rPr>
+            <w:t>se presenta</w:t>
+          </w:r>
+          <w:r>
+            <w:rPr>
+              <w:rFonts w:ascii="Arial" w:eastAsia="Times New Roman" w:hAnsi="Arial" w:cs="Arial"/>
+            </w:rPr>
+            <w:t xml:space="preserve"> cuando el estudiante cuenta con un paciente para</w:t>
+          </w:r>
+          <w:r>
+            <w:rPr>
+              <w:rFonts w:ascii="Arial" w:eastAsia="Times New Roman" w:hAnsi="Arial" w:cs="Arial"/>
+            </w:rPr>
+            <w:t xml:space="preserve"> realizar la práctica. Pueden aparecer los siguientes escenarios:</w:t>
+          </w:r>
+        </w:p>
+        <w:p>
+          <w:pPr>
+            <w:pStyle w:val="Prrafodelista"/>
+            <w:numPr>
+              <w:ilvl w:val="1"/>
+              <w:numId w:val="10"/>
+            </w:numPr>
+            <w:spacing w:after="0" w:line="240" w:lineRule="auto"/>
+            <w:rPr>
+              <w:rStyle w:val="Textoennegrita"/>
+              <w:color w:val="1F497D" w:themeColor="text2"/>
+              <w:sz w:val="24"/>
+            </w:rPr>
+          </w:pPr>
+          <w:r>
+            <w:rPr>
+              <w:rStyle w:val="Textoennegrita"/>
+              <w:color w:val="1F497D" w:themeColor="text2"/>
+              <w:sz w:val="24"/>
+            </w:rPr>
+            <w:t xml:space="preserve">El alumno lleva al consultorio de la cátedra un paciente pero éste no está registrado. </w:t>
+          </w:r>
+        </w:p>
+        <w:p>
+          <w:pPr>
+            <w:ind w:left="1134" w:firstLine="708"/>
+            <w:jc w:val="both"/>
+            <w:rPr>
+              <w:rFonts w:ascii="Arial" w:eastAsia="Times New Roman" w:hAnsi="Arial" w:cs="Arial"/>
+            </w:rPr>
+          </w:pPr>
+          <w:r>
+            <w:rPr>
+              <w:rFonts w:ascii="Arial" w:eastAsia="Times New Roman" w:hAnsi="Arial" w:cs="Arial"/>
+            </w:rPr>
+            <w:t>En este caso</w:t>
+          </w:r>
+          <w:r>
+            <w:rPr>
+              <w:rFonts w:ascii="Arial" w:eastAsia="Times New Roman" w:hAnsi="Arial" w:cs="Arial"/>
+            </w:rPr>
+            <w:t xml:space="preserve"> se debe registrar el paciente en el área correspondiente. </w:t>
+          </w:r>
+          <w:r>
+            <w:rPr>
+              <w:rFonts w:ascii="Arial" w:eastAsia="Times New Roman" w:hAnsi="Arial" w:cs="Arial"/>
+            </w:rPr>
+            <w:t>Si este proceso</w:t>
+          </w:r>
+          <w:r>
+            <w:rPr>
+              <w:rFonts w:ascii="Arial" w:eastAsia="Times New Roman" w:hAnsi="Arial" w:cs="Arial"/>
+            </w:rPr>
+            <w:t xml:space="preserve"> no llega a completarse en tiempo y forma, se procederá como en el caso 1 (el alumno llega sin paciente).</w:t>
+          </w:r>
+        </w:p>
+        <w:p>
+          <w:pPr>
+            <w:pStyle w:val="Prrafodelista"/>
+            <w:spacing w:after="0" w:line="240" w:lineRule="auto"/>
+            <w:ind w:left="1440"/>
+            <w:rPr>
+              <w:rFonts w:ascii="Times New Roman" w:eastAsia="Times New Roman" w:hAnsi="Times New Roman" w:cs="Times New Roman"/>
+              <w:sz w:val="24"/>
+              <w:szCs w:val="24"/>
+            </w:rPr>
+          </w:pPr>
+        </w:p>
+        <w:p>
+          <w:pPr>
+            <w:pStyle w:val="Prrafodelista"/>
+            <w:numPr>
+              <w:ilvl w:val="1"/>
+              <w:numId w:val="10"/>
+            </w:numPr>
+            <w:spacing w:after="0" w:line="240" w:lineRule="auto"/>
+            <w:rPr>
+              <w:rStyle w:val="Textoennegrita"/>
+              <w:color w:val="1F497D" w:themeColor="text2"/>
+              <w:sz w:val="24"/>
+            </w:rPr>
+          </w:pPr>
+          <w:r>
+            <w:rPr>
+              <w:rStyle w:val="Textoennegrita"/>
+              <w:color w:val="1F497D" w:themeColor="text2"/>
+              <w:sz w:val="24"/>
+            </w:rPr>
+            <w:t>El alumno lleva al consultorio de la cátedra un paciente registrado.</w:t>
+          </w:r>
+        </w:p>
+        <w:p>
+          <w:pPr>
+            <w:pStyle w:val="Prrafodelista"/>
+            <w:spacing w:after="0" w:line="240" w:lineRule="auto"/>
+            <w:ind w:left="1440"/>
             <w:rPr>
               <w:rFonts w:ascii="Arial" w:eastAsia="Times New Roman" w:hAnsi="Arial" w:cs="Arial"/>
               <w:b/>
               <w:color w:val="000000"/>
               <w:shd w:val="clear" w:color="auto" w:fill="FFFFFF"/>
             </w:rPr>
-            <w:t>El alumno llega al consultorio sin paciente</w:t>
-          </w:r>
-          <w:r>
-            <w:rPr>
-              <w:rFonts w:ascii="Arial" w:eastAsia="Times New Roman" w:hAnsi="Arial" w:cs="Arial"/>
-              <w:b/>
-              <w:bCs/>
-              <w:color w:val="000000"/>
-              <w:shd w:val="clear" w:color="auto" w:fill="FFFFFF"/>
+          </w:pPr>
+        </w:p>
+        <w:p>
+          <w:pPr>
+            <w:ind w:left="1134" w:firstLine="708"/>
+            <w:jc w:val="both"/>
+            <w:rPr>
+              <w:rFonts w:ascii="Arial" w:eastAsia="Times New Roman" w:hAnsi="Arial" w:cs="Arial"/>
+            </w:rPr>
+          </w:pPr>
+          <w:r>
+            <w:rPr>
+              <w:rFonts w:ascii="Arial" w:eastAsia="Times New Roman" w:hAnsi="Arial" w:cs="Arial"/>
+            </w:rPr>
+            <w:lastRenderedPageBreak/>
+            <w:t>Es decir, el paciente se encuentra registrado en el sistema.</w:t>
+          </w:r>
+        </w:p>
+        <w:p>
+          <w:pPr>
+            <w:pStyle w:val="Prrafodelista"/>
+            <w:numPr>
+              <w:ilvl w:val="2"/>
+              <w:numId w:val="10"/>
+            </w:numPr>
+            <w:spacing w:after="0" w:line="240" w:lineRule="auto"/>
+            <w:rPr>
+              <w:rStyle w:val="Textoennegrita"/>
+              <w:color w:val="1F497D" w:themeColor="text2"/>
+              <w:sz w:val="24"/>
+            </w:rPr>
+          </w:pPr>
+          <w:r>
+            <w:rPr>
+              <w:rStyle w:val="Textoennegrita"/>
+              <w:b w:val="0"/>
+              <w:bCs w:val="0"/>
+              <w:color w:val="1F497D" w:themeColor="text2"/>
+              <w:sz w:val="24"/>
+            </w:rPr>
+            <w:t>El</w:t>
+          </w:r>
+          <w:r>
+            <w:rPr>
+              <w:rStyle w:val="Textoennegrita"/>
+              <w:b w:val="0"/>
+              <w:bCs w:val="0"/>
+              <w:color w:val="1F497D" w:themeColor="text2"/>
+              <w:sz w:val="24"/>
+            </w:rPr>
+            <w:t xml:space="preserve"> paciente </w:t>
+          </w:r>
+          <w:r>
+            <w:rPr>
+              <w:rStyle w:val="Textoennegrita"/>
+              <w:b w:val="0"/>
+              <w:bCs w:val="0"/>
+              <w:color w:val="1F497D" w:themeColor="text2"/>
+              <w:sz w:val="24"/>
+            </w:rPr>
+            <w:t>está</w:t>
+          </w:r>
+          <w:r>
+            <w:rPr>
+              <w:rStyle w:val="Textoennegrita"/>
+              <w:b w:val="0"/>
+              <w:bCs w:val="0"/>
+              <w:color w:val="1F497D" w:themeColor="text2"/>
+              <w:sz w:val="24"/>
+            </w:rPr>
+            <w:t xml:space="preserve"> registrado y asignado</w:t>
+          </w:r>
+          <w:r>
+            <w:rPr>
+              <w:rStyle w:val="Textoennegrita"/>
+              <w:b w:val="0"/>
+              <w:bCs w:val="0"/>
+              <w:color w:val="1F497D" w:themeColor="text2"/>
+              <w:sz w:val="24"/>
             </w:rPr>
             <w:t>.</w:t>
           </w:r>
-          <w:r>
-            <w:rPr>
-              <w:rFonts w:ascii="Arial" w:eastAsia="Times New Roman" w:hAnsi="Arial" w:cs="Arial"/>
-              <w:color w:val="000000"/>
-              <w:shd w:val="clear" w:color="auto" w:fill="FFFFFF"/>
-            </w:rPr>
-            <w:t xml:space="preserve"> </w:t>
-          </w:r>
-        </w:p>
-        <w:p>
-          <w:pPr>
-            <w:ind w:firstLine="708"/>
+        </w:p>
+        <w:p>
+          <w:pPr>
+            <w:ind w:left="2127" w:firstLine="708"/>
             <w:jc w:val="both"/>
             <w:rPr>
               <w:rFonts w:ascii="Arial" w:eastAsia="Times New Roman" w:hAnsi="Arial" w:cs="Arial"/>
@@ -3597,61 +3786,62 @@
             <w:rPr>
               <w:rFonts w:ascii="Arial" w:eastAsia="Times New Roman" w:hAnsi="Arial" w:cs="Arial"/>
             </w:rPr>
-            <w:t>C</w:t>
-          </w:r>
-          <w:r>
-            <w:rPr>
-              <w:rFonts w:ascii="Arial" w:eastAsia="Times New Roman" w:hAnsi="Arial" w:cs="Arial"/>
-            </w:rPr>
-            <w:t xml:space="preserve">uando el alumno no tiene paciente, el profesor </w:t>
-          </w:r>
-          <w:r>
-            <w:rPr>
-              <w:rFonts w:ascii="Arial" w:eastAsia="Times New Roman" w:hAnsi="Arial" w:cs="Arial"/>
-            </w:rPr>
-            <w:t>consulta</w:t>
-          </w:r>
-          <w:r>
-            <w:rPr>
-              <w:rFonts w:ascii="Arial" w:eastAsia="Times New Roman" w:hAnsi="Arial" w:cs="Arial"/>
-            </w:rPr>
-            <w:t xml:space="preserve"> la “Planilla de pacientes confirmados” para conocer si hay algún alumno que cu</w:t>
-          </w:r>
-          <w:r>
-            <w:rPr>
-              <w:rFonts w:ascii="Arial" w:eastAsia="Times New Roman" w:hAnsi="Arial" w:cs="Arial"/>
-            </w:rPr>
-            <w:t xml:space="preserve">ente con más de un paciente presente </w:t>
-          </w:r>
-          <w:r>
-            <w:rPr>
-              <w:rFonts w:ascii="Arial" w:eastAsia="Times New Roman" w:hAnsi="Arial" w:cs="Arial"/>
-            </w:rPr>
-            <w:t xml:space="preserve">para esa práctica. En caso de ser así, puede reasignar un paciente a otro alumno. </w:t>
-          </w:r>
-          <w:r>
-            <w:rPr>
-              <w:rFonts w:ascii="Arial" w:eastAsia="Times New Roman" w:hAnsi="Arial" w:cs="Arial"/>
-            </w:rPr>
-            <w:t>Por otro lado, si no hubiese</w:t>
-          </w:r>
-          <w:r>
-            <w:rPr>
-              <w:rFonts w:ascii="Arial" w:eastAsia="Times New Roman" w:hAnsi="Arial" w:cs="Arial"/>
-            </w:rPr>
-            <w:t xml:space="preserve"> </w:t>
-          </w:r>
-          <w:r>
-            <w:rPr>
-              <w:rFonts w:ascii="Arial" w:eastAsia="Times New Roman" w:hAnsi="Arial" w:cs="Arial"/>
-            </w:rPr>
-            <w:t>un paciente disponible</w:t>
-          </w:r>
-          <w:r>
-            <w:rPr>
-              <w:rFonts w:ascii="Arial" w:eastAsia="Times New Roman" w:hAnsi="Arial" w:cs="Arial"/>
-            </w:rPr>
-            <w:t>, la práctica no podrá ser realizada.</w:t>
+            <w:t>En este caso, el profesor le solicita al paciente que se identifique y lo busca en la “Planilla de pacientes confirmados” brindada por el sistema. Esta planilla digital contiene una lista de todos los pacientes confirmados por alumno.</w:t>
+          </w:r>
+        </w:p>
+        <w:p>
+          <w:pPr>
+            <w:pStyle w:val="Prrafodelista"/>
+            <w:numPr>
+              <w:ilvl w:val="2"/>
+              <w:numId w:val="10"/>
+            </w:numPr>
+            <w:spacing w:after="0" w:line="240" w:lineRule="auto"/>
+            <w:rPr>
+              <w:rStyle w:val="Textoennegrita"/>
+              <w:b w:val="0"/>
+              <w:color w:val="1F497D" w:themeColor="text2"/>
+              <w:sz w:val="24"/>
+            </w:rPr>
+          </w:pPr>
+          <w:r>
+            <w:rPr>
+              <w:rStyle w:val="Textoennegrita"/>
+              <w:b w:val="0"/>
+              <w:color w:val="1F497D" w:themeColor="text2"/>
+              <w:sz w:val="24"/>
+            </w:rPr>
+            <w:t>El paciente está</w:t>
+          </w:r>
+          <w:r>
+            <w:rPr>
+              <w:rStyle w:val="Textoennegrita"/>
+              <w:b w:val="0"/>
+              <w:color w:val="1F497D" w:themeColor="text2"/>
+              <w:sz w:val="24"/>
+            </w:rPr>
+            <w:t xml:space="preserve"> registrado pero no asignado.</w:t>
+          </w:r>
+        </w:p>
+        <w:p>
+          <w:pPr>
+            <w:ind w:left="2127" w:firstLine="708"/>
+            <w:jc w:val="both"/>
+            <w:rPr>
+              <w:rFonts w:ascii="Arial" w:eastAsia="Times New Roman" w:hAnsi="Arial" w:cs="Arial"/>
+            </w:rPr>
+          </w:pPr>
+          <w:r>
+            <w:rPr>
+              <w:rFonts w:ascii="Arial" w:eastAsia="Times New Roman" w:hAnsi="Arial" w:cs="Arial"/>
+            </w:rPr>
+            <w:t xml:space="preserve">Dado este escenario, se le notifica la situación al profesor que se encarga de buscar el paciente en el sistema </w:t>
+          </w:r>
+          <w:r>
+            <w:rPr>
+              <w:rFonts w:ascii="Arial" w:eastAsia="Times New Roman" w:hAnsi="Arial" w:cs="Arial"/>
+            </w:rPr>
+            <w:t>y asignárselo de manera rápida.</w:t>
           </w:r>
         </w:p>
         <w:p>
@@ -3666,366 +3856,6 @@
         </w:p>
         <w:p>
           <w:pPr>
-            <w:pStyle w:val="Prrafodelista"/>
-            <w:numPr>
-              <w:ilvl w:val="0"/>
-              <w:numId w:val="4"/>
-            </w:numPr>
-            <w:spacing w:after="0" w:line="240" w:lineRule="auto"/>
-            <w:rPr>
-              <w:rFonts w:ascii="Arial" w:eastAsia="Times New Roman" w:hAnsi="Arial" w:cs="Arial"/>
-              <w:b/>
-              <w:color w:val="000000"/>
-              <w:shd w:val="clear" w:color="auto" w:fill="FFFFFF"/>
-            </w:rPr>
-          </w:pPr>
-          <w:r>
-            <w:rPr>
-              <w:rFonts w:ascii="Arial" w:eastAsia="Times New Roman" w:hAnsi="Arial" w:cs="Arial"/>
-              <w:b/>
-              <w:color w:val="000000"/>
-              <w:shd w:val="clear" w:color="auto" w:fill="FFFFFF"/>
-            </w:rPr>
-            <w:t xml:space="preserve">El alumno llega al consultorio con un paciente: </w:t>
-          </w:r>
-        </w:p>
-        <w:p>
-          <w:pPr>
-            <w:ind w:firstLine="708"/>
-            <w:jc w:val="both"/>
-            <w:rPr>
-              <w:rFonts w:ascii="Arial" w:eastAsia="Times New Roman" w:hAnsi="Arial" w:cs="Arial"/>
-            </w:rPr>
-          </w:pPr>
-          <w:r>
-            <w:rPr>
-              <w:rFonts w:ascii="Arial" w:eastAsia="Times New Roman" w:hAnsi="Arial" w:cs="Arial"/>
-            </w:rPr>
-            <w:t xml:space="preserve">Esta situación </w:t>
-          </w:r>
-          <w:r>
-            <w:rPr>
-              <w:rFonts w:ascii="Arial" w:eastAsia="Times New Roman" w:hAnsi="Arial" w:cs="Arial"/>
-            </w:rPr>
-            <w:t>se presenta</w:t>
-          </w:r>
-          <w:r>
-            <w:rPr>
-              <w:rFonts w:ascii="Arial" w:eastAsia="Times New Roman" w:hAnsi="Arial" w:cs="Arial"/>
-            </w:rPr>
-            <w:t xml:space="preserve"> cuando el estudiante cuenta con un paciente para</w:t>
-          </w:r>
-          <w:r>
-            <w:rPr>
-              <w:rFonts w:ascii="Arial" w:eastAsia="Times New Roman" w:hAnsi="Arial" w:cs="Arial"/>
-            </w:rPr>
-            <w:t xml:space="preserve"> realizar la práctica. Pueden aparecer los siguientes escenarios:</w:t>
-          </w:r>
-        </w:p>
-        <w:p>
-          <w:pPr>
-            <w:pStyle w:val="Prrafodelista"/>
-            <w:numPr>
-              <w:ilvl w:val="1"/>
-              <w:numId w:val="4"/>
-            </w:numPr>
-            <w:spacing w:after="0" w:line="240" w:lineRule="auto"/>
-            <w:rPr>
-              <w:rFonts w:ascii="Times New Roman" w:eastAsia="Times New Roman" w:hAnsi="Times New Roman" w:cs="Times New Roman"/>
-            </w:rPr>
-          </w:pPr>
-          <w:r>
-            <w:rPr>
-              <w:rFonts w:ascii="Arial" w:eastAsia="Times New Roman" w:hAnsi="Arial" w:cs="Arial"/>
-              <w:b/>
-              <w:color w:val="000000"/>
-              <w:shd w:val="clear" w:color="auto" w:fill="FFFFFF"/>
-            </w:rPr>
-            <w:t>El alumno lleva al consultorio de la cátedra un paciente pero</w:t>
-          </w:r>
-          <w:r>
-            <w:rPr>
-              <w:rFonts w:ascii="Arial" w:eastAsia="Times New Roman" w:hAnsi="Arial" w:cs="Arial"/>
-              <w:b/>
-              <w:color w:val="000000"/>
-              <w:shd w:val="clear" w:color="auto" w:fill="FFFFFF"/>
-            </w:rPr>
-            <w:t xml:space="preserve"> éste</w:t>
-          </w:r>
-          <w:r>
-            <w:rPr>
-              <w:rFonts w:ascii="Arial" w:eastAsia="Times New Roman" w:hAnsi="Arial" w:cs="Arial"/>
-              <w:b/>
-              <w:color w:val="000000"/>
-              <w:shd w:val="clear" w:color="auto" w:fill="FFFFFF"/>
-            </w:rPr>
-            <w:t xml:space="preserve"> no está registrado</w:t>
-          </w:r>
-          <w:r>
-            <w:rPr>
-              <w:rFonts w:ascii="Arial" w:eastAsia="Times New Roman" w:hAnsi="Arial" w:cs="Arial"/>
-              <w:color w:val="000000"/>
-              <w:shd w:val="clear" w:color="auto" w:fill="FFFFFF"/>
-            </w:rPr>
-            <w:t xml:space="preserve">. </w:t>
-          </w:r>
-        </w:p>
-        <w:p>
-          <w:pPr>
-            <w:ind w:left="1134" w:firstLine="708"/>
-            <w:jc w:val="both"/>
-            <w:rPr>
-              <w:rFonts w:ascii="Arial" w:eastAsia="Times New Roman" w:hAnsi="Arial" w:cs="Arial"/>
-            </w:rPr>
-          </w:pPr>
-          <w:r>
-            <w:rPr>
-              <w:rFonts w:ascii="Arial" w:eastAsia="Times New Roman" w:hAnsi="Arial" w:cs="Arial"/>
-            </w:rPr>
-            <w:t>En este caso</w:t>
-          </w:r>
-          <w:r>
-            <w:rPr>
-              <w:rFonts w:ascii="Arial" w:eastAsia="Times New Roman" w:hAnsi="Arial" w:cs="Arial"/>
-            </w:rPr>
-            <w:t xml:space="preserve"> se debe registrar el paciente en el área correspondiente. </w:t>
-          </w:r>
-          <w:r>
-            <w:rPr>
-              <w:rFonts w:ascii="Arial" w:eastAsia="Times New Roman" w:hAnsi="Arial" w:cs="Arial"/>
-            </w:rPr>
-            <w:t>Si este proceso</w:t>
-          </w:r>
-          <w:r>
-            <w:rPr>
-              <w:rFonts w:ascii="Arial" w:eastAsia="Times New Roman" w:hAnsi="Arial" w:cs="Arial"/>
-            </w:rPr>
-            <w:t xml:space="preserve"> no llega a completarse en tiempo y forma, se procederá como en el caso 1 (el alumno llega sin paciente).</w:t>
-          </w:r>
-        </w:p>
-        <w:p>
-          <w:pPr>
-            <w:pStyle w:val="Prrafodelista"/>
-            <w:spacing w:after="0" w:line="240" w:lineRule="auto"/>
-            <w:ind w:left="1440"/>
-            <w:rPr>
-              <w:rFonts w:ascii="Times New Roman" w:eastAsia="Times New Roman" w:hAnsi="Times New Roman" w:cs="Times New Roman"/>
-              <w:sz w:val="24"/>
-              <w:szCs w:val="24"/>
-            </w:rPr>
-          </w:pPr>
-        </w:p>
-        <w:p>
-          <w:pPr>
-            <w:pStyle w:val="Prrafodelista"/>
-            <w:numPr>
-              <w:ilvl w:val="1"/>
-              <w:numId w:val="4"/>
-            </w:numPr>
-            <w:spacing w:after="0" w:line="240" w:lineRule="auto"/>
-            <w:rPr>
-              <w:rFonts w:ascii="Arial" w:eastAsia="Times New Roman" w:hAnsi="Arial" w:cs="Arial"/>
-              <w:b/>
-              <w:color w:val="000000"/>
-              <w:shd w:val="clear" w:color="auto" w:fill="FFFFFF"/>
-            </w:rPr>
-          </w:pPr>
-          <w:r>
-            <w:rPr>
-              <w:rFonts w:ascii="Arial" w:eastAsia="Times New Roman" w:hAnsi="Arial" w:cs="Arial"/>
-              <w:b/>
-              <w:color w:val="000000"/>
-              <w:shd w:val="clear" w:color="auto" w:fill="FFFFFF"/>
-            </w:rPr>
-            <w:t>El alumno lleva al consultorio de la cátedra un paciente registrado.</w:t>
-          </w:r>
-        </w:p>
-        <w:p>
-          <w:pPr>
-            <w:pStyle w:val="Prrafodelista"/>
-            <w:spacing w:after="0" w:line="240" w:lineRule="auto"/>
-            <w:ind w:left="1440"/>
-            <w:rPr>
-              <w:rFonts w:ascii="Arial" w:eastAsia="Times New Roman" w:hAnsi="Arial" w:cs="Arial"/>
-              <w:b/>
-              <w:color w:val="000000"/>
-              <w:shd w:val="clear" w:color="auto" w:fill="FFFFFF"/>
-            </w:rPr>
-          </w:pPr>
-        </w:p>
-        <w:p>
-          <w:pPr>
-            <w:ind w:left="1134" w:firstLine="708"/>
-            <w:jc w:val="both"/>
-            <w:rPr>
-              <w:rFonts w:ascii="Arial" w:eastAsia="Times New Roman" w:hAnsi="Arial" w:cs="Arial"/>
-            </w:rPr>
-          </w:pPr>
-          <w:r>
-            <w:rPr>
-              <w:rFonts w:ascii="Arial" w:eastAsia="Times New Roman" w:hAnsi="Arial" w:cs="Arial"/>
-            </w:rPr>
-            <w:t>Es decir, el paciente se encuentra registrado en el sistema.</w:t>
-          </w:r>
-        </w:p>
-        <w:p>
-          <w:pPr>
-            <w:pStyle w:val="Prrafodelista"/>
-            <w:numPr>
-              <w:ilvl w:val="2"/>
-              <w:numId w:val="4"/>
-            </w:numPr>
-            <w:spacing w:after="0" w:line="240" w:lineRule="auto"/>
-            <w:rPr>
-              <w:rFonts w:ascii="Times New Roman" w:eastAsia="Times New Roman" w:hAnsi="Times New Roman" w:cs="Times New Roman"/>
-            </w:rPr>
-          </w:pPr>
-          <w:r>
-            <w:rPr>
-              <w:rFonts w:ascii="Arial" w:eastAsia="Times New Roman" w:hAnsi="Arial" w:cs="Arial"/>
-              <w:b/>
-              <w:bCs/>
-              <w:color w:val="000000"/>
-              <w:shd w:val="clear" w:color="auto" w:fill="FFFFFF"/>
-            </w:rPr>
-            <w:t>El</w:t>
-          </w:r>
-          <w:r>
-            <w:rPr>
-              <w:rFonts w:ascii="Arial" w:eastAsia="Times New Roman" w:hAnsi="Arial" w:cs="Arial"/>
-              <w:b/>
-              <w:bCs/>
-              <w:color w:val="000000"/>
-              <w:shd w:val="clear" w:color="auto" w:fill="FFFFFF"/>
-            </w:rPr>
-            <w:t xml:space="preserve"> paciente </w:t>
-          </w:r>
-          <w:r>
-            <w:rPr>
-              <w:rFonts w:ascii="Arial" w:eastAsia="Times New Roman" w:hAnsi="Arial" w:cs="Arial"/>
-              <w:b/>
-              <w:bCs/>
-              <w:color w:val="000000"/>
-              <w:shd w:val="clear" w:color="auto" w:fill="FFFFFF"/>
-            </w:rPr>
-            <w:t>está</w:t>
-          </w:r>
-          <w:r>
-            <w:rPr>
-              <w:rFonts w:ascii="Arial" w:eastAsia="Times New Roman" w:hAnsi="Arial" w:cs="Arial"/>
-              <w:b/>
-              <w:bCs/>
-              <w:color w:val="000000"/>
-              <w:shd w:val="clear" w:color="auto" w:fill="FFFFFF"/>
-            </w:rPr>
-            <w:t xml:space="preserve"> registrado y asignado</w:t>
-          </w:r>
-          <w:r>
-            <w:rPr>
-              <w:rFonts w:ascii="Arial" w:eastAsia="Times New Roman" w:hAnsi="Arial" w:cs="Arial"/>
-              <w:b/>
-              <w:bCs/>
-              <w:color w:val="000000"/>
-              <w:shd w:val="clear" w:color="auto" w:fill="FFFFFF"/>
-            </w:rPr>
-            <w:t>.</w:t>
-          </w:r>
-        </w:p>
-        <w:p>
-          <w:pPr>
-            <w:ind w:left="2127" w:firstLine="708"/>
-            <w:jc w:val="both"/>
-            <w:rPr>
-              <w:rFonts w:ascii="Arial" w:eastAsia="Times New Roman" w:hAnsi="Arial" w:cs="Arial"/>
-            </w:rPr>
-          </w:pPr>
-          <w:r>
-            <w:rPr>
-              <w:rFonts w:ascii="Arial" w:eastAsia="Times New Roman" w:hAnsi="Arial" w:cs="Arial"/>
-            </w:rPr>
-            <w:t>En este caso, el profesor le solicita al paciente que se identifique y lo busca en la “Planilla de pacientes confirmados” brindada por el sistema. Esta planilla digital contiene una lista de todos los pacientes confirmados por alumno.</w:t>
-          </w:r>
-        </w:p>
-        <w:p>
-          <w:pPr>
-            <w:pStyle w:val="Prrafodelista"/>
-            <w:numPr>
-              <w:ilvl w:val="2"/>
-              <w:numId w:val="4"/>
-            </w:numPr>
-            <w:spacing w:after="0" w:line="240" w:lineRule="auto"/>
-            <w:rPr>
-              <w:rFonts w:ascii="Arial" w:eastAsia="Times New Roman" w:hAnsi="Arial" w:cs="Arial"/>
-              <w:b/>
-              <w:bCs/>
-              <w:color w:val="000000"/>
-              <w:shd w:val="clear" w:color="auto" w:fill="FFFFFF"/>
-            </w:rPr>
-          </w:pPr>
-          <w:r>
-            <w:rPr>
-              <w:rFonts w:ascii="Arial" w:eastAsia="Times New Roman" w:hAnsi="Arial" w:cs="Arial"/>
-              <w:b/>
-              <w:bCs/>
-              <w:color w:val="000000"/>
-              <w:shd w:val="clear" w:color="auto" w:fill="FFFFFF"/>
-            </w:rPr>
-            <w:t>El paciente está</w:t>
-          </w:r>
-          <w:r>
-            <w:rPr>
-              <w:rFonts w:ascii="Arial" w:eastAsia="Times New Roman" w:hAnsi="Arial" w:cs="Arial"/>
-              <w:b/>
-              <w:bCs/>
-              <w:color w:val="000000"/>
-              <w:shd w:val="clear" w:color="auto" w:fill="FFFFFF"/>
-            </w:rPr>
-            <w:t xml:space="preserve"> registrado pero no asignado</w:t>
-          </w:r>
-          <w:r>
-            <w:rPr>
-              <w:rFonts w:ascii="Arial" w:eastAsia="Times New Roman" w:hAnsi="Arial" w:cs="Arial"/>
-              <w:b/>
-              <w:bCs/>
-              <w:color w:val="000000"/>
-              <w:shd w:val="clear" w:color="auto" w:fill="FFFFFF"/>
-            </w:rPr>
-            <w:t>.</w:t>
-          </w:r>
-        </w:p>
-        <w:p>
-          <w:pPr>
-            <w:ind w:left="2127" w:firstLine="708"/>
-            <w:jc w:val="both"/>
-            <w:rPr>
-              <w:rFonts w:ascii="Arial" w:eastAsia="Times New Roman" w:hAnsi="Arial" w:cs="Arial"/>
-            </w:rPr>
-          </w:pPr>
-          <w:r>
-            <w:rPr>
-              <w:rFonts w:ascii="Arial" w:eastAsia="Times New Roman" w:hAnsi="Arial" w:cs="Arial"/>
-            </w:rPr>
-            <w:t xml:space="preserve">Dado este escenario, se le notifica la situación al profesor que se encarga de buscar el paciente en el sistema </w:t>
-          </w:r>
-          <w:r>
-            <w:rPr>
-              <w:rFonts w:ascii="Arial" w:eastAsia="Times New Roman" w:hAnsi="Arial" w:cs="Arial"/>
-            </w:rPr>
-            <w:t>y asignárselo de manera rápida.</w:t>
-          </w:r>
-        </w:p>
-        <w:p>
-          <w:pPr>
-            <w:spacing w:after="0" w:line="240" w:lineRule="auto"/>
-            <w:rPr>
-              <w:rFonts w:ascii="Times New Roman" w:eastAsia="Times New Roman" w:hAnsi="Times New Roman" w:cs="Times New Roman"/>
-              <w:sz w:val="24"/>
-              <w:szCs w:val="24"/>
-            </w:rPr>
-          </w:pPr>
-        </w:p>
-        <w:p>
-          <w:pPr>
             <w:spacing w:after="0"/>
             <w:ind w:firstLine="708"/>
             <w:jc w:val="both"/>
@@ -4037,7 +3867,64 @@
             <w:rPr>
               <w:rFonts w:ascii="Arial" w:eastAsia="Times New Roman" w:hAnsi="Arial" w:cs="Arial"/>
             </w:rPr>
-            <w:t>Una vez que el alumno cuenta con un paciente asignado, el profesor se encarga de hacer la revisión general del paciente para garantizar que el mismo cumple con los requerimientos de la práctica (*). En caso de cumplir todos las exigencias, se le pide que firme la “Nota de consentimiento”, documento que puede ser obtenido en la fotocopiadora de la facultad o  impreso por el estudiante desde su hogar (*).</w:t>
+            <w:t xml:space="preserve">Una vez que el alumno cuenta con un paciente asignado, el profesor se encarga de hacer la revisión general del paciente para garantizar que el mismo cumple con los </w:t>
+          </w:r>
+          <w:r>
+            <w:rPr>
+              <w:rFonts w:ascii="Arial" w:eastAsia="Times New Roman" w:hAnsi="Arial" w:cs="Arial"/>
+            </w:rPr>
+            <w:t>requerimientos de la práctica</w:t>
+          </w:r>
+          <w:r>
+            <w:rPr>
+              <w:rFonts w:ascii="Arial" w:eastAsia="Times New Roman" w:hAnsi="Arial" w:cs="Arial"/>
+            </w:rPr>
+            <w:t xml:space="preserve">. En caso de cumplir todos las exigencias, se le pide que firme la “Nota de consentimiento”, documento que puede ser obtenido en la fotocopiadora de la facultad o  impreso por </w:t>
+          </w:r>
+          <w:r>
+            <w:rPr>
+              <w:rFonts w:ascii="Arial" w:eastAsia="Times New Roman" w:hAnsi="Arial" w:cs="Arial"/>
+            </w:rPr>
+            <w:t>el estudiante desde su hogar</w:t>
+          </w:r>
+          <w:r>
+            <w:rPr>
+              <w:rFonts w:ascii="Arial" w:eastAsia="Times New Roman" w:hAnsi="Arial" w:cs="Arial"/>
+            </w:rPr>
+            <w:t>.</w:t>
+          </w:r>
+        </w:p>
+        <w:p>
+          <w:pPr>
+            <w:spacing w:after="0" w:line="240" w:lineRule="auto"/>
+            <w:ind w:firstLine="708"/>
+            <w:rPr>
+              <w:b/>
+              <w:bCs/>
+              <w:color w:val="1F497D" w:themeColor="text2"/>
+              <w:spacing w:val="5"/>
+              <w:sz w:val="24"/>
+            </w:rPr>
+          </w:pPr>
+          <w:r>
+            <w:rPr>
+              <w:rFonts w:ascii="Arial" w:eastAsia="Times New Roman" w:hAnsi="Arial" w:cs="Arial"/>
+            </w:rPr>
+            <w:t>Si el paciente no cumple los requisitos establecidos por la cátedra para la práctica o si no quiere firmar la Nota de Consentimiento, no podrá ser atendido. En este caso, se procede como en el caso “</w:t>
+          </w:r>
+          <w:r>
+            <w:rPr>
+              <w:rFonts w:ascii="Arial" w:eastAsia="Times New Roman" w:hAnsi="Arial" w:cs="Arial"/>
+              <w:b/>
+              <w:bCs/>
+            </w:rPr>
+            <w:t>El alumno llega al consultorio sin paciente</w:t>
+          </w:r>
+          <w:r>
+            <w:rPr>
+              <w:rFonts w:ascii="Arial" w:eastAsia="Times New Roman" w:hAnsi="Arial" w:cs="Arial"/>
+            </w:rPr>
+            <w:t>”.</w:t>
           </w:r>
         </w:p>
         <w:p>
@@ -4063,21 +3950,6 @@
               <w:rFonts w:ascii="Arial" w:eastAsia="Times New Roman" w:hAnsi="Arial" w:cs="Arial"/>
             </w:rPr>
           </w:pPr>
-        </w:p>
-        <w:p>
-          <w:pPr>
-            <w:spacing w:after="0" w:line="240" w:lineRule="auto"/>
-            <w:ind w:firstLine="708"/>
-            <w:rPr>
-              <w:rFonts w:ascii="Arial" w:eastAsia="Times New Roman" w:hAnsi="Arial" w:cs="Arial"/>
-            </w:rPr>
-          </w:pPr>
-          <w:r>
-            <w:rPr>
-              <w:rFonts w:ascii="Arial" w:eastAsia="Times New Roman" w:hAnsi="Arial" w:cs="Arial"/>
-            </w:rPr>
-            <w:t>(*) Si no cumple los requisitos, se debe buscar un nuevo paciente, procediendo como el caso en el que llega sin paciente.</w:t>
-          </w:r>
         </w:p>
         <w:p>
           <w:pPr>
@@ -4141,7 +4013,7 @@
             </w:rPr>
             <w:lastRenderedPageBreak/>
             <w:drawing>
-              <wp:inline distT="0" distB="0" distL="0" distR="0" wp14:anchorId="457DE228" wp14:editId="0959E410">
+              <wp:inline distT="0" distB="0" distL="0" distR="0">
                 <wp:extent cx="5612130" cy="4225290"/>
                 <wp:effectExtent l="0" t="0" r="0" b="0"/>
                 <wp:docPr id="4" name="Imagen 4"/>
@@ -4159,7 +4031,7 @@
                         <a:blip r:embed="rId12">
                           <a:extLst>
                             <a:ext uri="{28A0092B-C50C-407E-A947-70E740481C1C}">
-                              <a14:useLocalDpi xmlns:a14="http://schemas.microsoft.com/office/drawing/2010/main" val="0"/>
+                              <a14:useLocalDpi xmlns:a14="http://schemas.microsoft.com/office/drawing/2010/main" xmlns:wps="http://schemas.microsoft.com/office/word/2010/wordprocessingShape" xmlns:wpi="http://schemas.microsoft.com/office/word/2010/wordprocessingInk" xmlns:wpg="http://schemas.microsoft.com/office/word/2010/wordprocessingGroup" xmlns:w15="http://schemas.microsoft.com/office/word/2012/wordml" xmlns:w14="http://schemas.microsoft.com/office/word/2010/wordml" xmlns:w="http://schemas.openxmlformats.org/wordprocessingml/2006/main" xmlns:w10="urn:schemas-microsoft-com:office:word" xmlns:wp14="http://schemas.microsoft.com/office/word/2010/wordprocessingDrawing" xmlns:v="urn:schemas-microsoft-com:vml" xmlns:o="urn:schemas-microsoft-com:office:office" xmlns:mc="http://schemas.openxmlformats.org/markup-compatibility/2006" xmlns:wpc="http://schemas.microsoft.com/office/word/2010/wordprocessingCanvas" xmlns="" val="0"/>
                             </a:ext>
                           </a:extLst>
                         </a:blip>
@@ -4236,10 +4108,13 @@
             <w:t>día</w:t>
           </w:r>
           <w:r>
-            <w:t xml:space="preserve"> </w:t>
-          </w:r>
-          <w:r>
-            <w:t xml:space="preserve">(24 horas) </w:t>
+            <w:t>(4</w:t>
+          </w:r>
+          <w:r>
+            <w:t>8</w:t>
+          </w:r>
+          <w:r>
+            <w:t xml:space="preserve"> horas) </w:t>
           </w:r>
           <w:r>
             <w:t>para confirmar la asistencia del mismo. De igual manera se actuará cuando el alumno llegue al “Área de derivación” sin pacientes asignados y solicite uno al responsable del área.</w:t>
@@ -4272,30 +4147,8 @@
             <w:rPr>
               <w:color w:val="FF0000"/>
             </w:rPr>
-            <w:t>Cuantos pacientes por alumno</w:t>
-          </w:r>
-          <w:proofErr w:type="gramStart"/>
-          <w:r>
-            <w:rPr>
-              <w:color w:val="FF0000"/>
-            </w:rPr>
-            <w:t>?</w:t>
-          </w:r>
-          <w:proofErr w:type="gramEnd"/>
-          <w:r>
-            <w:rPr>
-              <w:color w:val="FF0000"/>
-            </w:rPr>
-            <w:t xml:space="preserve"> Por catedra</w:t>
-          </w:r>
-          <w:proofErr w:type="gramStart"/>
-          <w:r>
-            <w:rPr>
-              <w:color w:val="FF0000"/>
-            </w:rPr>
-            <w:t>?</w:t>
-          </w:r>
-          <w:proofErr w:type="gramEnd"/>
+            <w:t>Cuantos pacientes por alumno? Por catedra?</w:t>
+          </w:r>
         </w:p>
         <w:p>
           <w:pPr>
@@ -4390,7 +4243,26 @@
             <w:rPr>
               <w:color w:val="000000" w:themeColor="text1"/>
             </w:rPr>
-            <w:t>Un alumno solo podrá registrar atenciones para un paciente determinado, si y solo si, el paciente está asignado y confirmado. También se debe tener en cuenta que el alumno no podrá cargar atenciones de un paciente antes de la fecha de realización de la práctica. Además, contará con un período de dos días hábiles para cargar los datos de la atención.</w:t>
+            <w:t xml:space="preserve">Un alumno solo podrá registrar atenciones para un paciente determinado, si y solo si, el paciente está asignado y confirmado. También se debe tener en cuenta que el alumno no podrá cargar atenciones de un paciente antes de la fecha de realización de la práctica. </w:t>
+          </w:r>
+          <w:r>
+            <w:rPr>
+              <w:color w:val="000000" w:themeColor="text1"/>
+            </w:rPr>
+            <w:lastRenderedPageBreak/>
+            <w:t xml:space="preserve">Además, contará con un período de dos días </w:t>
+          </w:r>
+          <w:r>
+            <w:rPr>
+              <w:color w:val="000000" w:themeColor="text1"/>
+            </w:rPr>
+            <w:t xml:space="preserve">(48 horas) </w:t>
+          </w:r>
+          <w:r>
+            <w:rPr>
+              <w:color w:val="000000" w:themeColor="text1"/>
+            </w:rPr>
+            <w:t>para cargar los datos de la atención.</w:t>
           </w:r>
         </w:p>
         <w:p>
@@ -4405,7 +4277,6 @@
             </w:tabs>
           </w:pPr>
           <w:r>
-            <w:lastRenderedPageBreak/>
             <w:t>Si pasados dos días de la fecha pactada de una atención confirmada el alumno no ingresa los datos de la misma, ésta se considerará como no realizada.</w:t>
           </w:r>
         </w:p>
@@ -4459,6 +4330,32 @@
         </w:p>
         <w:p>
           <w:pPr>
+            <w:pStyle w:val="Prrafodelista"/>
+            <w:numPr>
+              <w:ilvl w:val="0"/>
+              <w:numId w:val="3"/>
+            </w:numPr>
+            <w:rPr>
+              <w:color w:val="000000" w:themeColor="text1"/>
+            </w:rPr>
+          </w:pPr>
+          <w:r>
+            <w:rPr>
+              <w:color w:val="000000" w:themeColor="text1"/>
+            </w:rPr>
+            <w:t>El “Área de Recepción, Diagnóstico y Derivación de Pacientes”, es el único ente autorizado para registrar pacientes y diagnósticos.</w:t>
+          </w:r>
+        </w:p>
+        <w:p>
+          <w:pPr>
+            <w:pStyle w:val="Prrafodelista"/>
+            <w:rPr>
+              <w:color w:val="000000" w:themeColor="text1"/>
+            </w:rPr>
+          </w:pPr>
+        </w:p>
+        <w:p>
+          <w:pPr>
             <w:rPr>
               <w:rStyle w:val="Textoennegrita"/>
               <w:rFonts w:ascii="Arial" w:hAnsi="Arial" w:cs="Arial"/>
@@ -4506,7 +4403,7 @@
               <w:spacing w:val="5"/>
             </w:rPr>
             <w:drawing>
-              <wp:anchor distT="0" distB="0" distL="114300" distR="114300" simplePos="0" relativeHeight="251891712" behindDoc="1" locked="0" layoutInCell="1" allowOverlap="1" wp14:anchorId="588EFC59" wp14:editId="0073C790">
+              <wp:anchor distT="0" distB="0" distL="114300" distR="114300" simplePos="0" relativeHeight="251891712" behindDoc="1" locked="0" layoutInCell="1" allowOverlap="1">
                 <wp:simplePos x="0" y="0"/>
                 <wp:positionH relativeFrom="column">
                   <wp:posOffset>17780</wp:posOffset>
@@ -4575,14 +4472,6 @@
               <w:sz w:val="24"/>
               <w:szCs w:val="24"/>
             </w:rPr>
-            <w:t xml:space="preserve"> </w:t>
-          </w:r>
-          <w:r>
-            <w:rPr>
-              <w:rFonts w:ascii="Times New Roman" w:eastAsia="Times New Roman" w:hAnsi="Times New Roman" w:cs="Times New Roman"/>
-              <w:sz w:val="24"/>
-              <w:szCs w:val="24"/>
-            </w:rPr>
             <w:br/>
           </w:r>
           <w:r>
@@ -4689,8 +4578,8 @@
 </file>
 
 <file path=word/endnotes.xml><?xml version="1.0" encoding="utf-8"?>
-<w:endnotes xmlns:wpc="http://schemas.microsoft.com/office/word/2010/wordprocessingCanvas" xmlns:mc="http://schemas.openxmlformats.org/markup-compatibility/2006" xmlns:o="urn:schemas-microsoft-com:office:office" xmlns:r="http://schemas.openxmlformats.org/officeDocument/2006/relationships" xmlns:m="http://schemas.openxmlformats.org/officeDocument/2006/math" xmlns:v="urn:schemas-microsoft-com:vml" xmlns:wp14="http://schemas.microsoft.com/office/word/2010/wordprocessingDrawing" xmlns:wp="http://schemas.openxmlformats.org/drawingml/2006/wordprocessingDrawing" xmlns:w10="urn:schemas-microsoft-com:office:word" xmlns:w="http://schemas.openxmlformats.org/wordprocessingml/2006/main" xmlns:w14="http://schemas.microsoft.com/office/word/2010/wordml" xmlns:w15="http://schemas.microsoft.com/office/word/2012/wordml" xmlns:wpg="http://schemas.microsoft.com/office/word/2010/wordprocessingGroup" xmlns:wpi="http://schemas.microsoft.com/office/word/2010/wordprocessingInk" xmlns:wne="http://schemas.microsoft.com/office/word/2006/wordml" xmlns:wps="http://schemas.microsoft.com/office/word/2010/wordprocessingShape" mc:Ignorable="w14 w15 wp14">
-  <w:endnote w:type="separator" w:id="-1">
+<w:endnotes xmlns:ve="http://schemas.openxmlformats.org/markup-compatibility/2006" xmlns:o="urn:schemas-microsoft-com:office:office" xmlns:r="http://schemas.openxmlformats.org/officeDocument/2006/relationships" xmlns:m="http://schemas.openxmlformats.org/officeDocument/2006/math" xmlns:v="urn:schemas-microsoft-com:vml" xmlns:wp="http://schemas.openxmlformats.org/drawingml/2006/wordprocessingDrawing" xmlns:w10="urn:schemas-microsoft-com:office:word" xmlns:w="http://schemas.openxmlformats.org/wordprocessingml/2006/main" xmlns:wne="http://schemas.microsoft.com/office/word/2006/wordml">
+  <w:endnote w:type="separator" w:id="0">
     <w:p>
       <w:pPr>
         <w:spacing w:after="0" w:line="240" w:lineRule="auto"/>
@@ -4700,7 +4589,7 @@
       </w:r>
     </w:p>
   </w:endnote>
-  <w:endnote w:type="continuationSeparator" w:id="0">
+  <w:endnote w:type="continuationSeparator" w:id="1">
     <w:p>
       <w:pPr>
         <w:spacing w:after="0" w:line="240" w:lineRule="auto"/>
@@ -4714,7 +4603,7 @@
 </file>
 
 <file path=word/footer1.xml><?xml version="1.0" encoding="utf-8"?>
-<w:ftr xmlns:wpc="http://schemas.microsoft.com/office/word/2010/wordprocessingCanvas" xmlns:mc="http://schemas.openxmlformats.org/markup-compatibility/2006" xmlns:o="urn:schemas-microsoft-com:office:office" xmlns:r="http://schemas.openxmlformats.org/officeDocument/2006/relationships" xmlns:m="http://schemas.openxmlformats.org/officeDocument/2006/math" xmlns:v="urn:schemas-microsoft-com:vml" xmlns:wp14="http://schemas.microsoft.com/office/word/2010/wordprocessingDrawing" xmlns:wp="http://schemas.openxmlformats.org/drawingml/2006/wordprocessingDrawing" xmlns:w10="urn:schemas-microsoft-com:office:word" xmlns:w="http://schemas.openxmlformats.org/wordprocessingml/2006/main" xmlns:w14="http://schemas.microsoft.com/office/word/2010/wordml" xmlns:w15="http://schemas.microsoft.com/office/word/2012/wordml" xmlns:wpg="http://schemas.microsoft.com/office/word/2010/wordprocessingGroup" xmlns:wpi="http://schemas.microsoft.com/office/word/2010/wordprocessingInk" xmlns:wne="http://schemas.microsoft.com/office/word/2006/wordml" xmlns:wps="http://schemas.microsoft.com/office/word/2010/wordprocessingShape" mc:Ignorable="w14 w15 wp14">
+<w:ftr xmlns:ve="http://schemas.openxmlformats.org/markup-compatibility/2006" xmlns:o="urn:schemas-microsoft-com:office:office" xmlns:r="http://schemas.openxmlformats.org/officeDocument/2006/relationships" xmlns:m="http://schemas.openxmlformats.org/officeDocument/2006/math" xmlns:v="urn:schemas-microsoft-com:vml" xmlns:wp="http://schemas.openxmlformats.org/drawingml/2006/wordprocessingDrawing" xmlns:w10="urn:schemas-microsoft-com:office:word" xmlns:w="http://schemas.openxmlformats.org/wordprocessingml/2006/main" xmlns:wne="http://schemas.microsoft.com/office/word/2006/wordml">
   <w:p>
     <w:pPr>
       <w:pStyle w:val="Piedepgina"/>
@@ -4780,7 +4669,7 @@
         <w:noProof/>
         <w:lang w:val="es-ES"/>
       </w:rPr>
-      <w:t>7</w:t>
+      <w:t>11</w:t>
     </w:r>
     <w:r>
       <w:rPr>
@@ -4815,8 +4704,8 @@
 </file>
 
 <file path=word/footnotes.xml><?xml version="1.0" encoding="utf-8"?>
-<w:footnotes xmlns:wpc="http://schemas.microsoft.com/office/word/2010/wordprocessingCanvas" xmlns:mc="http://schemas.openxmlformats.org/markup-compatibility/2006" xmlns:o="urn:schemas-microsoft-com:office:office" xmlns:r="http://schemas.openxmlformats.org/officeDocument/2006/relationships" xmlns:m="http://schemas.openxmlformats.org/officeDocument/2006/math" xmlns:v="urn:schemas-microsoft-com:vml" xmlns:wp14="http://schemas.microsoft.com/office/word/2010/wordprocessingDrawing" xmlns:wp="http://schemas.openxmlformats.org/drawingml/2006/wordprocessingDrawing" xmlns:w10="urn:schemas-microsoft-com:office:word" xmlns:w="http://schemas.openxmlformats.org/wordprocessingml/2006/main" xmlns:w14="http://schemas.microsoft.com/office/word/2010/wordml" xmlns:w15="http://schemas.microsoft.com/office/word/2012/wordml" xmlns:wpg="http://schemas.microsoft.com/office/word/2010/wordprocessingGroup" xmlns:wpi="http://schemas.microsoft.com/office/word/2010/wordprocessingInk" xmlns:wne="http://schemas.microsoft.com/office/word/2006/wordml" xmlns:wps="http://schemas.microsoft.com/office/word/2010/wordprocessingShape" mc:Ignorable="w14 w15 wp14">
-  <w:footnote w:type="separator" w:id="-1">
+<w:footnotes xmlns:ve="http://schemas.openxmlformats.org/markup-compatibility/2006" xmlns:o="urn:schemas-microsoft-com:office:office" xmlns:r="http://schemas.openxmlformats.org/officeDocument/2006/relationships" xmlns:m="http://schemas.openxmlformats.org/officeDocument/2006/math" xmlns:v="urn:schemas-microsoft-com:vml" xmlns:wp="http://schemas.openxmlformats.org/drawingml/2006/wordprocessingDrawing" xmlns:w10="urn:schemas-microsoft-com:office:word" xmlns:w="http://schemas.openxmlformats.org/wordprocessingml/2006/main" xmlns:wne="http://schemas.microsoft.com/office/word/2006/wordml">
+  <w:footnote w:type="separator" w:id="0">
     <w:p>
       <w:pPr>
         <w:spacing w:after="0" w:line="240" w:lineRule="auto"/>
@@ -4826,7 +4715,7 @@
       </w:r>
     </w:p>
   </w:footnote>
-  <w:footnote w:type="continuationSeparator" w:id="0">
+  <w:footnote w:type="continuationSeparator" w:id="1">
     <w:p>
       <w:pPr>
         <w:spacing w:after="0" w:line="240" w:lineRule="auto"/>
@@ -4840,7 +4729,7 @@
 </file>
 
 <file path=word/header1.xml><?xml version="1.0" encoding="utf-8"?>
-<w:hdr xmlns:wpc="http://schemas.microsoft.com/office/word/2010/wordprocessingCanvas" xmlns:mc="http://schemas.openxmlformats.org/markup-compatibility/2006" xmlns:o="urn:schemas-microsoft-com:office:office" xmlns:r="http://schemas.openxmlformats.org/officeDocument/2006/relationships" xmlns:m="http://schemas.openxmlformats.org/officeDocument/2006/math" xmlns:v="urn:schemas-microsoft-com:vml" xmlns:wp14="http://schemas.microsoft.com/office/word/2010/wordprocessingDrawing" xmlns:wp="http://schemas.openxmlformats.org/drawingml/2006/wordprocessingDrawing" xmlns:w10="urn:schemas-microsoft-com:office:word" xmlns:w="http://schemas.openxmlformats.org/wordprocessingml/2006/main" xmlns:w14="http://schemas.microsoft.com/office/word/2010/wordml" xmlns:w15="http://schemas.microsoft.com/office/word/2012/wordml" xmlns:wpg="http://schemas.microsoft.com/office/word/2010/wordprocessingGroup" xmlns:wpi="http://schemas.microsoft.com/office/word/2010/wordprocessingInk" xmlns:wne="http://schemas.microsoft.com/office/word/2006/wordml" xmlns:wps="http://schemas.microsoft.com/office/word/2010/wordprocessingShape" mc:Ignorable="w14 w15 wp14">
+<w:hdr xmlns:ve="http://schemas.openxmlformats.org/markup-compatibility/2006" xmlns:o="urn:schemas-microsoft-com:office:office" xmlns:r="http://schemas.openxmlformats.org/officeDocument/2006/relationships" xmlns:m="http://schemas.openxmlformats.org/officeDocument/2006/math" xmlns:v="urn:schemas-microsoft-com:vml" xmlns:wp="http://schemas.openxmlformats.org/drawingml/2006/wordprocessingDrawing" xmlns:w10="urn:schemas-microsoft-com:office:word" xmlns:w="http://schemas.openxmlformats.org/wordprocessingml/2006/main" xmlns:wne="http://schemas.microsoft.com/office/word/2006/wordml">
   <w:tbl>
     <w:tblPr>
       <w:tblStyle w:val="Tablaconcuadrcula"/>
@@ -4854,7 +4743,7 @@
         <w:insideV w:val="single" w:sz="12" w:space="0" w:color="365F91" w:themeColor="accent1" w:themeShade="BF"/>
       </w:tblBorders>
       <w:tblLayout w:type="fixed"/>
-      <w:tblLook w:val="04A0" w:firstRow="1" w:lastRow="0" w:firstColumn="1" w:lastColumn="0" w:noHBand="0" w:noVBand="1"/>
+      <w:tblLook w:val="04A0"/>
     </w:tblPr>
     <w:tblGrid>
       <w:gridCol w:w="1696"/>
@@ -4900,7 +4789,7 @@
                         <a:blip r:embed="rId1">
                           <a:extLst>
                             <a:ext uri="{28A0092B-C50C-407E-A947-70E740481C1C}">
-                              <a14:useLocalDpi xmlns:a14="http://schemas.microsoft.com/office/drawing/2010/main" val="0"/>
+                              <a14:useLocalDpi xmlns:a14="http://schemas.microsoft.com/office/drawing/2010/main" xmlns:wps="http://schemas.microsoft.com/office/word/2010/wordprocessingShape" xmlns:wpi="http://schemas.microsoft.com/office/word/2010/wordprocessingInk" xmlns:wpg="http://schemas.microsoft.com/office/word/2010/wordprocessingGroup" xmlns:w15="http://schemas.microsoft.com/office/word/2012/wordml" xmlns:w14="http://schemas.microsoft.com/office/word/2010/wordml" xmlns:w="http://schemas.openxmlformats.org/wordprocessingml/2006/main" xmlns:w10="urn:schemas-microsoft-com:office:word" xmlns:wp14="http://schemas.microsoft.com/office/word/2010/wordprocessingDrawing" xmlns:v="urn:schemas-microsoft-com:vml" xmlns:o="urn:schemas-microsoft-com:office:office" xmlns:mc="http://schemas.openxmlformats.org/markup-compatibility/2006" xmlns:wpc="http://schemas.microsoft.com/office/word/2010/wordprocessingCanvas" xmlns="" val="0"/>
                             </a:ext>
                           </a:extLst>
                         </a:blip>
@@ -4949,19 +4838,7 @@
             <w:rPr>
               <w:rFonts w:ascii="Arial" w:hAnsi="Arial" w:cs="Arial"/>
             </w:rPr>
-            <w:t>–</w:t>
-          </w:r>
-          <w:r>
-            <w:rPr>
-              <w:rFonts w:ascii="Arial" w:hAnsi="Arial" w:cs="Arial"/>
-            </w:rPr>
-            <w:t xml:space="preserve"> </w:t>
-          </w:r>
-          <w:r>
-            <w:rPr>
-              <w:rFonts w:ascii="Arial" w:hAnsi="Arial" w:cs="Arial"/>
-            </w:rPr>
-            <w:t>Modelo de Negocio</w:t>
+            <w:t>–Modelo de Negocio</w:t>
           </w:r>
         </w:p>
       </w:tc>
@@ -5044,8 +4921,100 @@
 </file>
 
 <file path=word/numbering.xml><?xml version="1.0" encoding="utf-8"?>
-<w:numbering xmlns:wpc="http://schemas.microsoft.com/office/word/2010/wordprocessingCanvas" xmlns:mc="http://schemas.openxmlformats.org/markup-compatibility/2006" xmlns:o="urn:schemas-microsoft-com:office:office" xmlns:r="http://schemas.openxmlformats.org/officeDocument/2006/relationships" xmlns:m="http://schemas.openxmlformats.org/officeDocument/2006/math" xmlns:v="urn:schemas-microsoft-com:vml" xmlns:wp14="http://schemas.microsoft.com/office/word/2010/wordprocessingDrawing" xmlns:wp="http://schemas.openxmlformats.org/drawingml/2006/wordprocessingDrawing" xmlns:w10="urn:schemas-microsoft-com:office:word" xmlns:w="http://schemas.openxmlformats.org/wordprocessingml/2006/main" xmlns:w14="http://schemas.microsoft.com/office/word/2010/wordml" xmlns:w15="http://schemas.microsoft.com/office/word/2012/wordml" xmlns:wpg="http://schemas.microsoft.com/office/word/2010/wordprocessingGroup" xmlns:wpi="http://schemas.microsoft.com/office/word/2010/wordprocessingInk" xmlns:wne="http://schemas.microsoft.com/office/word/2006/wordml" xmlns:wps="http://schemas.microsoft.com/office/word/2010/wordprocessingShape" mc:Ignorable="w14 w15 wp14">
+<w:numbering xmlns:ve="http://schemas.openxmlformats.org/markup-compatibility/2006" xmlns:o="urn:schemas-microsoft-com:office:office" xmlns:r="http://schemas.openxmlformats.org/officeDocument/2006/relationships" xmlns:m="http://schemas.openxmlformats.org/officeDocument/2006/math" xmlns:v="urn:schemas-microsoft-com:vml" xmlns:wp="http://schemas.openxmlformats.org/drawingml/2006/wordprocessingDrawing" xmlns:w10="urn:schemas-microsoft-com:office:word" xmlns:w="http://schemas.openxmlformats.org/wordprocessingml/2006/main" xmlns:wne="http://schemas.microsoft.com/office/word/2006/wordml">
   <w:abstractNum w:abstractNumId="0">
+    <w:nsid w:val="06D2437E"/>
+    <w:multiLevelType w:val="hybridMultilevel"/>
+    <w:tmpl w:val="B47C8228"/>
+    <w:lvl w:ilvl="0" w:tplc="2C0A000F">
+      <w:start w:val="1"/>
+      <w:numFmt w:val="decimal"/>
+      <w:lvlText w:val="%1."/>
+      <w:lvlJc w:val="left"/>
+      <w:pPr>
+        <w:ind w:left="720" w:hanging="360"/>
+      </w:pPr>
+      <w:rPr>
+        <w:rFonts w:hint="default"/>
+      </w:rPr>
+    </w:lvl>
+    <w:lvl w:ilvl="1" w:tplc="2C0A0019">
+      <w:start w:val="1"/>
+      <w:numFmt w:val="lowerLetter"/>
+      <w:lvlText w:val="%2."/>
+      <w:lvlJc w:val="left"/>
+      <w:pPr>
+        <w:ind w:left="1440" w:hanging="360"/>
+      </w:pPr>
+    </w:lvl>
+    <w:lvl w:ilvl="2" w:tplc="BA6A10DC">
+      <w:start w:val="1"/>
+      <w:numFmt w:val="lowerRoman"/>
+      <w:lvlText w:val="%3."/>
+      <w:lvlJc w:val="right"/>
+      <w:pPr>
+        <w:ind w:left="2160" w:hanging="180"/>
+      </w:pPr>
+      <w:rPr>
+        <w:b w:val="0"/>
+      </w:rPr>
+    </w:lvl>
+    <w:lvl w:ilvl="3" w:tplc="2C0A000F" w:tentative="1">
+      <w:start w:val="1"/>
+      <w:numFmt w:val="decimal"/>
+      <w:lvlText w:val="%4."/>
+      <w:lvlJc w:val="left"/>
+      <w:pPr>
+        <w:ind w:left="2880" w:hanging="360"/>
+      </w:pPr>
+    </w:lvl>
+    <w:lvl w:ilvl="4" w:tplc="2C0A0019" w:tentative="1">
+      <w:start w:val="1"/>
+      <w:numFmt w:val="lowerLetter"/>
+      <w:lvlText w:val="%5."/>
+      <w:lvlJc w:val="left"/>
+      <w:pPr>
+        <w:ind w:left="3600" w:hanging="360"/>
+      </w:pPr>
+    </w:lvl>
+    <w:lvl w:ilvl="5" w:tplc="2C0A001B" w:tentative="1">
+      <w:start w:val="1"/>
+      <w:numFmt w:val="lowerRoman"/>
+      <w:lvlText w:val="%6."/>
+      <w:lvlJc w:val="right"/>
+      <w:pPr>
+        <w:ind w:left="4320" w:hanging="180"/>
+      </w:pPr>
+    </w:lvl>
+    <w:lvl w:ilvl="6" w:tplc="2C0A000F" w:tentative="1">
+      <w:start w:val="1"/>
+      <w:numFmt w:val="decimal"/>
+      <w:lvlText w:val="%7."/>
+      <w:lvlJc w:val="left"/>
+      <w:pPr>
+        <w:ind w:left="5040" w:hanging="360"/>
+      </w:pPr>
+    </w:lvl>
+    <w:lvl w:ilvl="7" w:tplc="2C0A0019" w:tentative="1">
+      <w:start w:val="1"/>
+      <w:numFmt w:val="lowerLetter"/>
+      <w:lvlText w:val="%8."/>
+      <w:lvlJc w:val="left"/>
+      <w:pPr>
+        <w:ind w:left="5760" w:hanging="360"/>
+      </w:pPr>
+    </w:lvl>
+    <w:lvl w:ilvl="8" w:tplc="2C0A001B" w:tentative="1">
+      <w:start w:val="1"/>
+      <w:numFmt w:val="lowerRoman"/>
+      <w:lvlText w:val="%9."/>
+      <w:lvlJc w:val="right"/>
+      <w:pPr>
+        <w:ind w:left="6480" w:hanging="180"/>
+      </w:pPr>
+    </w:lvl>
+  </w:abstractNum>
+  <w:abstractNum w:abstractNumId="1">
     <w:nsid w:val="08FD0C78"/>
     <w:multiLevelType w:val="multilevel"/>
     <w:tmpl w:val="1E4E1F10"/>
@@ -5194,7 +5163,7 @@
       </w:rPr>
     </w:lvl>
   </w:abstractNum>
-  <w:abstractNum w:abstractNumId="1">
+  <w:abstractNum w:abstractNumId="2">
     <w:nsid w:val="18EA7626"/>
     <w:multiLevelType w:val="hybridMultilevel"/>
     <w:tmpl w:val="C7A241FC"/>
@@ -5283,7 +5252,7 @@
       </w:pPr>
     </w:lvl>
   </w:abstractNum>
-  <w:abstractNum w:abstractNumId="2">
+  <w:abstractNum w:abstractNumId="3">
     <w:nsid w:val="3C111F24"/>
     <w:multiLevelType w:val="multilevel"/>
     <w:tmpl w:val="DA906BCC"/>
@@ -5432,7 +5401,7 @@
       </w:rPr>
     </w:lvl>
   </w:abstractNum>
-  <w:abstractNum w:abstractNumId="3">
+  <w:abstractNum w:abstractNumId="4">
     <w:nsid w:val="3D260DBB"/>
     <w:multiLevelType w:val="hybridMultilevel"/>
     <w:tmpl w:val="679AE710"/>
@@ -5523,7 +5492,7 @@
       </w:pPr>
     </w:lvl>
   </w:abstractNum>
-  <w:abstractNum w:abstractNumId="4">
+  <w:abstractNum w:abstractNumId="5">
     <w:nsid w:val="4261395C"/>
     <w:multiLevelType w:val="multilevel"/>
     <w:tmpl w:val="77A441AA"/>
@@ -5672,7 +5641,99 @@
       </w:rPr>
     </w:lvl>
   </w:abstractNum>
-  <w:abstractNum w:abstractNumId="5">
+  <w:abstractNum w:abstractNumId="6">
+    <w:nsid w:val="45AB6782"/>
+    <w:multiLevelType w:val="hybridMultilevel"/>
+    <w:tmpl w:val="3DFAFC38"/>
+    <w:lvl w:ilvl="0" w:tplc="CDAA6B7E">
+      <w:start w:val="1"/>
+      <w:numFmt w:val="decimal"/>
+      <w:lvlText w:val="%1."/>
+      <w:lvlJc w:val="left"/>
+      <w:pPr>
+        <w:ind w:left="720" w:hanging="360"/>
+      </w:pPr>
+      <w:rPr>
+        <w:rFonts w:asciiTheme="minorHAnsi" w:eastAsiaTheme="minorEastAsia" w:hAnsiTheme="minorHAnsi" w:cstheme="minorBidi" w:hint="default"/>
+        <w:b/>
+        <w:color w:val="1F497D" w:themeColor="text2"/>
+        <w:sz w:val="24"/>
+      </w:rPr>
+    </w:lvl>
+    <w:lvl w:ilvl="1" w:tplc="2C0A0019" w:tentative="1">
+      <w:start w:val="1"/>
+      <w:numFmt w:val="lowerLetter"/>
+      <w:lvlText w:val="%2."/>
+      <w:lvlJc w:val="left"/>
+      <w:pPr>
+        <w:ind w:left="1440" w:hanging="360"/>
+      </w:pPr>
+    </w:lvl>
+    <w:lvl w:ilvl="2" w:tplc="2C0A001B" w:tentative="1">
+      <w:start w:val="1"/>
+      <w:numFmt w:val="lowerRoman"/>
+      <w:lvlText w:val="%3."/>
+      <w:lvlJc w:val="right"/>
+      <w:pPr>
+        <w:ind w:left="2160" w:hanging="180"/>
+      </w:pPr>
+    </w:lvl>
+    <w:lvl w:ilvl="3" w:tplc="2C0A000F" w:tentative="1">
+      <w:start w:val="1"/>
+      <w:numFmt w:val="decimal"/>
+      <w:lvlText w:val="%4."/>
+      <w:lvlJc w:val="left"/>
+      <w:pPr>
+        <w:ind w:left="2880" w:hanging="360"/>
+      </w:pPr>
+    </w:lvl>
+    <w:lvl w:ilvl="4" w:tplc="2C0A0019" w:tentative="1">
+      <w:start w:val="1"/>
+      <w:numFmt w:val="lowerLetter"/>
+      <w:lvlText w:val="%5."/>
+      <w:lvlJc w:val="left"/>
+      <w:pPr>
+        <w:ind w:left="3600" w:hanging="360"/>
+      </w:pPr>
+    </w:lvl>
+    <w:lvl w:ilvl="5" w:tplc="2C0A001B" w:tentative="1">
+      <w:start w:val="1"/>
+      <w:numFmt w:val="lowerRoman"/>
+      <w:lvlText w:val="%6."/>
+      <w:lvlJc w:val="right"/>
+      <w:pPr>
+        <w:ind w:left="4320" w:hanging="180"/>
+      </w:pPr>
+    </w:lvl>
+    <w:lvl w:ilvl="6" w:tplc="2C0A000F" w:tentative="1">
+      <w:start w:val="1"/>
+      <w:numFmt w:val="decimal"/>
+      <w:lvlText w:val="%7."/>
+      <w:lvlJc w:val="left"/>
+      <w:pPr>
+        <w:ind w:left="5040" w:hanging="360"/>
+      </w:pPr>
+    </w:lvl>
+    <w:lvl w:ilvl="7" w:tplc="2C0A0019" w:tentative="1">
+      <w:start w:val="1"/>
+      <w:numFmt w:val="lowerLetter"/>
+      <w:lvlText w:val="%8."/>
+      <w:lvlJc w:val="left"/>
+      <w:pPr>
+        <w:ind w:left="5760" w:hanging="360"/>
+      </w:pPr>
+    </w:lvl>
+    <w:lvl w:ilvl="8" w:tplc="2C0A001B" w:tentative="1">
+      <w:start w:val="1"/>
+      <w:numFmt w:val="lowerRoman"/>
+      <w:lvlText w:val="%9."/>
+      <w:lvlJc w:val="right"/>
+      <w:pPr>
+        <w:ind w:left="6480" w:hanging="180"/>
+      </w:pPr>
+    </w:lvl>
+  </w:abstractNum>
+  <w:abstractNum w:abstractNumId="7">
     <w:nsid w:val="47A25FF6"/>
     <w:multiLevelType w:val="hybridMultilevel"/>
     <w:tmpl w:val="73ECC93C"/>
@@ -5785,7 +5846,7 @@
       </w:rPr>
     </w:lvl>
   </w:abstractNum>
-  <w:abstractNum w:abstractNumId="6">
+  <w:abstractNum w:abstractNumId="8">
     <w:nsid w:val="48A072D0"/>
     <w:multiLevelType w:val="hybridMultilevel"/>
     <w:tmpl w:val="31BED022"/>
@@ -5899,11 +5960,11 @@
       </w:rPr>
     </w:lvl>
   </w:abstractNum>
-  <w:abstractNum w:abstractNumId="7">
+  <w:abstractNum w:abstractNumId="9">
     <w:nsid w:val="6555383C"/>
     <w:multiLevelType w:val="hybridMultilevel"/>
-    <w:tmpl w:val="6AC0B3A8"/>
-    <w:lvl w:ilvl="0" w:tplc="F2A2F5C8">
+    <w:tmpl w:val="F2E6F3A8"/>
+    <w:lvl w:ilvl="0" w:tplc="0142C08A">
       <w:start w:val="1"/>
       <w:numFmt w:val="decimal"/>
       <w:lvlText w:val="%1."/>
@@ -5912,6 +5973,7 @@
         <w:ind w:left="720" w:hanging="360"/>
       </w:pPr>
       <w:rPr>
+        <w:rFonts w:asciiTheme="minorHAnsi" w:hAnsiTheme="minorHAnsi" w:cstheme="minorHAnsi" w:hint="default"/>
         <w:b/>
       </w:rPr>
     </w:lvl>
@@ -5992,7 +6054,7 @@
       </w:pPr>
     </w:lvl>
   </w:abstractNum>
-  <w:abstractNum w:abstractNumId="8">
+  <w:abstractNum w:abstractNumId="10">
     <w:nsid w:val="76AA1ED6"/>
     <w:multiLevelType w:val="hybridMultilevel"/>
     <w:tmpl w:val="7B586AB0"/>
@@ -6079,37 +6141,43 @@
     </w:lvl>
   </w:abstractNum>
   <w:num w:numId="1">
-    <w:abstractNumId w:val="6"/>
+    <w:abstractNumId w:val="8"/>
   </w:num>
   <w:num w:numId="2">
+    <w:abstractNumId w:val="4"/>
+  </w:num>
+  <w:num w:numId="3">
+    <w:abstractNumId w:val="7"/>
+  </w:num>
+  <w:num w:numId="4">
+    <w:abstractNumId w:val="9"/>
+  </w:num>
+  <w:num w:numId="5">
+    <w:abstractNumId w:val="5"/>
+  </w:num>
+  <w:num w:numId="6">
     <w:abstractNumId w:val="3"/>
   </w:num>
-  <w:num w:numId="3">
-    <w:abstractNumId w:val="5"/>
+  <w:num w:numId="7">
+    <w:abstractNumId w:val="1"/>
   </w:num>
-  <w:num w:numId="4">
-    <w:abstractNumId w:val="7"/>
-  </w:num>
-  <w:num w:numId="5">
-    <w:abstractNumId w:val="4"/>
-  </w:num>
-  <w:num w:numId="6">
+  <w:num w:numId="8">
     <w:abstractNumId w:val="2"/>
   </w:num>
-  <w:num w:numId="7">
+  <w:num w:numId="9">
+    <w:abstractNumId w:val="10"/>
+  </w:num>
+  <w:num w:numId="10">
     <w:abstractNumId w:val="0"/>
   </w:num>
-  <w:num w:numId="8">
-    <w:abstractNumId w:val="1"/>
-  </w:num>
-  <w:num w:numId="9">
-    <w:abstractNumId w:val="8"/>
+  <w:num w:numId="11">
+    <w:abstractNumId w:val="6"/>
   </w:num>
 </w:numbering>
 </file>
 
 <file path=word/styles.xml><?xml version="1.0" encoding="utf-8"?>
-<w:styles xmlns:mc="http://schemas.openxmlformats.org/markup-compatibility/2006" xmlns:r="http://schemas.openxmlformats.org/officeDocument/2006/relationships" xmlns:w="http://schemas.openxmlformats.org/wordprocessingml/2006/main" xmlns:w14="http://schemas.microsoft.com/office/word/2010/wordml" xmlns:w15="http://schemas.microsoft.com/office/word/2012/wordml" mc:Ignorable="w14 w15">
+<w:styles xmlns:r="http://schemas.openxmlformats.org/officeDocument/2006/relationships" xmlns:w="http://schemas.openxmlformats.org/wordprocessingml/2006/main">
   <w:docDefaults>
     <w:rPrDefault>
       <w:rPr>
@@ -6125,378 +6193,144 @@
       </w:pPr>
     </w:pPrDefault>
   </w:docDefaults>
-  <w:latentStyles w:defLockedState="0" w:defUIPriority="99" w:defSemiHidden="0" w:defUnhideWhenUsed="0" w:defQFormat="0" w:count="371">
-    <w:lsdException w:name="Normal" w:uiPriority="0" w:qFormat="1"/>
-    <w:lsdException w:name="heading 1" w:uiPriority="9" w:qFormat="1"/>
-    <w:lsdException w:name="heading 2" w:semiHidden="1" w:uiPriority="9" w:unhideWhenUsed="1" w:qFormat="1"/>
-    <w:lsdException w:name="heading 3" w:semiHidden="1" w:uiPriority="9" w:unhideWhenUsed="1" w:qFormat="1"/>
-    <w:lsdException w:name="heading 4" w:semiHidden="1" w:uiPriority="9" w:unhideWhenUsed="1" w:qFormat="1"/>
-    <w:lsdException w:name="heading 5" w:semiHidden="1" w:uiPriority="9" w:unhideWhenUsed="1" w:qFormat="1"/>
-    <w:lsdException w:name="heading 6" w:semiHidden="1" w:uiPriority="9" w:unhideWhenUsed="1" w:qFormat="1"/>
-    <w:lsdException w:name="heading 7" w:semiHidden="1" w:uiPriority="9" w:unhideWhenUsed="1" w:qFormat="1"/>
-    <w:lsdException w:name="heading 8" w:semiHidden="1" w:uiPriority="9" w:unhideWhenUsed="1" w:qFormat="1"/>
-    <w:lsdException w:name="heading 9" w:semiHidden="1" w:uiPriority="9" w:unhideWhenUsed="1" w:qFormat="1"/>
-    <w:lsdException w:name="index 1" w:semiHidden="1" w:unhideWhenUsed="1"/>
-    <w:lsdException w:name="index 2" w:semiHidden="1" w:unhideWhenUsed="1"/>
-    <w:lsdException w:name="index 3" w:semiHidden="1" w:unhideWhenUsed="1"/>
-    <w:lsdException w:name="index 4" w:semiHidden="1" w:unhideWhenUsed="1"/>
-    <w:lsdException w:name="index 5" w:semiHidden="1" w:unhideWhenUsed="1"/>
-    <w:lsdException w:name="index 6" w:semiHidden="1" w:unhideWhenUsed="1"/>
-    <w:lsdException w:name="index 7" w:semiHidden="1" w:unhideWhenUsed="1"/>
-    <w:lsdException w:name="index 8" w:semiHidden="1" w:unhideWhenUsed="1"/>
-    <w:lsdException w:name="index 9" w:semiHidden="1" w:unhideWhenUsed="1"/>
-    <w:lsdException w:name="toc 1" w:semiHidden="1" w:uiPriority="39" w:unhideWhenUsed="1"/>
-    <w:lsdException w:name="toc 2" w:semiHidden="1" w:uiPriority="39" w:unhideWhenUsed="1"/>
-    <w:lsdException w:name="toc 3" w:semiHidden="1" w:uiPriority="39" w:unhideWhenUsed="1"/>
-    <w:lsdException w:name="toc 4" w:semiHidden="1" w:uiPriority="39" w:unhideWhenUsed="1"/>
-    <w:lsdException w:name="toc 5" w:semiHidden="1" w:uiPriority="39" w:unhideWhenUsed="1"/>
-    <w:lsdException w:name="toc 6" w:semiHidden="1" w:uiPriority="39" w:unhideWhenUsed="1"/>
-    <w:lsdException w:name="toc 7" w:semiHidden="1" w:uiPriority="39" w:unhideWhenUsed="1"/>
-    <w:lsdException w:name="toc 8" w:semiHidden="1" w:uiPriority="39" w:unhideWhenUsed="1"/>
-    <w:lsdException w:name="toc 9" w:semiHidden="1" w:uiPriority="39" w:unhideWhenUsed="1"/>
-    <w:lsdException w:name="Normal Indent" w:semiHidden="1" w:unhideWhenUsed="1"/>
-    <w:lsdException w:name="footnote text" w:semiHidden="1" w:unhideWhenUsed="1"/>
-    <w:lsdException w:name="annotation text" w:semiHidden="1" w:unhideWhenUsed="1"/>
-    <w:lsdException w:name="header" w:semiHidden="1" w:unhideWhenUsed="1"/>
-    <w:lsdException w:name="footer" w:semiHidden="1" w:unhideWhenUsed="1"/>
-    <w:lsdException w:name="index heading" w:semiHidden="1" w:unhideWhenUsed="1"/>
-    <w:lsdException w:name="caption" w:semiHidden="1" w:uiPriority="35" w:unhideWhenUsed="1" w:qFormat="1"/>
-    <w:lsdException w:name="table of figures" w:semiHidden="1" w:unhideWhenUsed="1"/>
-    <w:lsdException w:name="envelope address" w:semiHidden="1" w:unhideWhenUsed="1"/>
-    <w:lsdException w:name="envelope return" w:semiHidden="1" w:unhideWhenUsed="1"/>
-    <w:lsdException w:name="footnote reference" w:semiHidden="1" w:unhideWhenUsed="1"/>
-    <w:lsdException w:name="annotation reference" w:semiHidden="1" w:unhideWhenUsed="1"/>
-    <w:lsdException w:name="line number" w:semiHidden="1" w:unhideWhenUsed="1"/>
-    <w:lsdException w:name="page number" w:semiHidden="1" w:unhideWhenUsed="1"/>
-    <w:lsdException w:name="endnote reference" w:semiHidden="1" w:unhideWhenUsed="1"/>
-    <w:lsdException w:name="endnote text" w:semiHidden="1" w:unhideWhenUsed="1"/>
-    <w:lsdException w:name="table of authorities" w:semiHidden="1" w:unhideWhenUsed="1"/>
-    <w:lsdException w:name="macro" w:semiHidden="1" w:unhideWhenUsed="1"/>
-    <w:lsdException w:name="toa heading" w:semiHidden="1" w:unhideWhenUsed="1"/>
-    <w:lsdException w:name="List" w:semiHidden="1" w:unhideWhenUsed="1"/>
-    <w:lsdException w:name="List Bullet" w:semiHidden="1" w:unhideWhenUsed="1"/>
-    <w:lsdException w:name="List Number" w:semiHidden="1" w:unhideWhenUsed="1"/>
-    <w:lsdException w:name="List 2" w:semiHidden="1" w:unhideWhenUsed="1"/>
-    <w:lsdException w:name="List 3" w:semiHidden="1" w:unhideWhenUsed="1"/>
-    <w:lsdException w:name="List 4" w:semiHidden="1" w:unhideWhenUsed="1"/>
-    <w:lsdException w:name="List 5" w:semiHidden="1" w:unhideWhenUsed="1"/>
-    <w:lsdException w:name="List Bullet 2" w:semiHidden="1" w:unhideWhenUsed="1"/>
-    <w:lsdException w:name="List Bullet 3" w:semiHidden="1" w:unhideWhenUsed="1"/>
-    <w:lsdException w:name="List Bullet 4" w:semiHidden="1" w:unhideWhenUsed="1"/>
-    <w:lsdException w:name="List Bullet 5" w:semiHidden="1" w:unhideWhenUsed="1"/>
-    <w:lsdException w:name="List Number 2" w:semiHidden="1" w:unhideWhenUsed="1"/>
-    <w:lsdException w:name="List Number 3" w:semiHidden="1" w:unhideWhenUsed="1"/>
-    <w:lsdException w:name="List Number 4" w:semiHidden="1" w:unhideWhenUsed="1"/>
-    <w:lsdException w:name="List Number 5" w:semiHidden="1" w:unhideWhenUsed="1"/>
-    <w:lsdException w:name="Title" w:uiPriority="10" w:qFormat="1"/>
-    <w:lsdException w:name="Closing" w:semiHidden="1" w:unhideWhenUsed="1"/>
-    <w:lsdException w:name="Signature" w:semiHidden="1" w:unhideWhenUsed="1"/>
-    <w:lsdException w:name="Default Paragraph Font" w:semiHidden="1" w:uiPriority="1" w:unhideWhenUsed="1"/>
-    <w:lsdException w:name="Body Text" w:semiHidden="1" w:unhideWhenUsed="1"/>
-    <w:lsdException w:name="Body Text Indent" w:semiHidden="1" w:unhideWhenUsed="1"/>
-    <w:lsdException w:name="List Continue" w:semiHidden="1" w:unhideWhenUsed="1"/>
-    <w:lsdException w:name="List Continue 2" w:semiHidden="1" w:unhideWhenUsed="1"/>
-    <w:lsdException w:name="List Continue 3" w:semiHidden="1" w:unhideWhenUsed="1"/>
-    <w:lsdException w:name="List Continue 4" w:semiHidden="1" w:unhideWhenUsed="1"/>
-    <w:lsdException w:name="List Continue 5" w:semiHidden="1" w:unhideWhenUsed="1"/>
-    <w:lsdException w:name="Message Header" w:semiHidden="1" w:unhideWhenUsed="1"/>
-    <w:lsdException w:name="Subtitle" w:uiPriority="11" w:qFormat="1"/>
-    <w:lsdException w:name="Salutation" w:semiHidden="1" w:unhideWhenUsed="1"/>
-    <w:lsdException w:name="Date" w:semiHidden="1" w:unhideWhenUsed="1"/>
-    <w:lsdException w:name="Body Text First Indent" w:semiHidden="1" w:unhideWhenUsed="1"/>
-    <w:lsdException w:name="Body Text First Indent 2" w:semiHidden="1" w:unhideWhenUsed="1"/>
-    <w:lsdException w:name="Note Heading" w:semiHidden="1" w:unhideWhenUsed="1"/>
-    <w:lsdException w:name="Body Text 2" w:semiHidden="1" w:unhideWhenUsed="1"/>
-    <w:lsdException w:name="Body Text 3" w:semiHidden="1" w:unhideWhenUsed="1"/>
-    <w:lsdException w:name="Body Text Indent 2" w:semiHidden="1" w:unhideWhenUsed="1"/>
-    <w:lsdException w:name="Body Text Indent 3" w:semiHidden="1" w:unhideWhenUsed="1"/>
-    <w:lsdException w:name="Block Text" w:semiHidden="1" w:unhideWhenUsed="1"/>
-    <w:lsdException w:name="Hyperlink" w:semiHidden="1" w:unhideWhenUsed="1"/>
-    <w:lsdException w:name="FollowedHyperlink" w:semiHidden="1" w:unhideWhenUsed="1"/>
-    <w:lsdException w:name="Strong" w:uiPriority="22" w:qFormat="1"/>
-    <w:lsdException w:name="Emphasis" w:uiPriority="20" w:qFormat="1"/>
-    <w:lsdException w:name="Document Map" w:semiHidden="1" w:unhideWhenUsed="1"/>
-    <w:lsdException w:name="Plain Text" w:semiHidden="1" w:unhideWhenUsed="1"/>
-    <w:lsdException w:name="E-mail Signature" w:semiHidden="1" w:unhideWhenUsed="1"/>
-    <w:lsdException w:name="HTML Top of Form" w:semiHidden="1" w:unhideWhenUsed="1"/>
-    <w:lsdException w:name="HTML Bottom of Form" w:semiHidden="1" w:unhideWhenUsed="1"/>
-    <w:lsdException w:name="Normal (Web)" w:semiHidden="1" w:unhideWhenUsed="1"/>
-    <w:lsdException w:name="HTML Acronym" w:semiHidden="1" w:unhideWhenUsed="1"/>
-    <w:lsdException w:name="HTML Address" w:semiHidden="1" w:unhideWhenUsed="1"/>
-    <w:lsdException w:name="HTML Cite" w:semiHidden="1" w:unhideWhenUsed="1"/>
-    <w:lsdException w:name="HTML Code" w:semiHidden="1" w:unhideWhenUsed="1"/>
-    <w:lsdException w:name="HTML Definition" w:semiHidden="1" w:unhideWhenUsed="1"/>
-    <w:lsdException w:name="HTML Keyboard" w:semiHidden="1" w:unhideWhenUsed="1"/>
-    <w:lsdException w:name="HTML Preformatted" w:semiHidden="1" w:unhideWhenUsed="1"/>
-    <w:lsdException w:name="HTML Sample" w:semiHidden="1" w:unhideWhenUsed="1"/>
-    <w:lsdException w:name="HTML Typewriter" w:semiHidden="1" w:unhideWhenUsed="1"/>
-    <w:lsdException w:name="HTML Variable" w:semiHidden="1" w:unhideWhenUsed="1"/>
-    <w:lsdException w:name="Normal Table" w:semiHidden="1" w:unhideWhenUsed="1"/>
-    <w:lsdException w:name="annotation subject" w:semiHidden="1" w:unhideWhenUsed="1"/>
-    <w:lsdException w:name="No List" w:semiHidden="1" w:unhideWhenUsed="1"/>
-    <w:lsdException w:name="Outline List 1" w:semiHidden="1" w:unhideWhenUsed="1"/>
-    <w:lsdException w:name="Outline List 2" w:semiHidden="1" w:unhideWhenUsed="1"/>
-    <w:lsdException w:name="Outline List 3" w:semiHidden="1" w:unhideWhenUsed="1"/>
-    <w:lsdException w:name="Table Simple 1" w:semiHidden="1" w:unhideWhenUsed="1"/>
-    <w:lsdException w:name="Table Simple 2" w:semiHidden="1" w:unhideWhenUsed="1"/>
-    <w:lsdException w:name="Table Simple 3" w:semiHidden="1" w:unhideWhenUsed="1"/>
-    <w:lsdException w:name="Table Classic 1" w:semiHidden="1" w:unhideWhenUsed="1"/>
-    <w:lsdException w:name="Table Classic 2" w:semiHidden="1" w:unhideWhenUsed="1"/>
-    <w:lsdException w:name="Table Classic 3" w:semiHidden="1" w:unhideWhenUsed="1"/>
-    <w:lsdException w:name="Table Classic 4" w:semiHidden="1" w:unhideWhenUsed="1"/>
-    <w:lsdException w:name="Table Colorful 1" w:semiHidden="1" w:unhideWhenUsed="1"/>
-    <w:lsdException w:name="Table Colorful 2" w:semiHidden="1" w:unhideWhenUsed="1"/>
-    <w:lsdException w:name="Table Colorful 3" w:semiHidden="1" w:unhideWhenUsed="1"/>
-    <w:lsdException w:name="Table Columns 1" w:semiHidden="1" w:unhideWhenUsed="1"/>
-    <w:lsdException w:name="Table Columns 2" w:semiHidden="1" w:unhideWhenUsed="1"/>
-    <w:lsdException w:name="Table Columns 3" w:semiHidden="1" w:unhideWhenUsed="1"/>
-    <w:lsdException w:name="Table Columns 4" w:semiHidden="1" w:unhideWhenUsed="1"/>
-    <w:lsdException w:name="Table Columns 5" w:semiHidden="1" w:unhideWhenUsed="1"/>
-    <w:lsdException w:name="Table Grid 1" w:semiHidden="1" w:unhideWhenUsed="1"/>
-    <w:lsdException w:name="Table Grid 2" w:semiHidden="1" w:unhideWhenUsed="1"/>
-    <w:lsdException w:name="Table Grid 3" w:semiHidden="1" w:unhideWhenUsed="1"/>
-    <w:lsdException w:name="Table Grid 4" w:semiHidden="1" w:unhideWhenUsed="1"/>
-    <w:lsdException w:name="Table Grid 5" w:semiHidden="1" w:unhideWhenUsed="1"/>
-    <w:lsdException w:name="Table Grid 6" w:semiHidden="1" w:unhideWhenUsed="1"/>
-    <w:lsdException w:name="Table Grid 7" w:semiHidden="1" w:unhideWhenUsed="1"/>
-    <w:lsdException w:name="Table Grid 8" w:semiHidden="1" w:unhideWhenUsed="1"/>
-    <w:lsdException w:name="Table List 1" w:semiHidden="1" w:unhideWhenUsed="1"/>
-    <w:lsdException w:name="Table List 2" w:semiHidden="1" w:unhideWhenUsed="1"/>
-    <w:lsdException w:name="Table List 3" w:semiHidden="1" w:unhideWhenUsed="1"/>
-    <w:lsdException w:name="Table List 4" w:semiHidden="1" w:unhideWhenUsed="1"/>
-    <w:lsdException w:name="Table List 5" w:semiHidden="1" w:unhideWhenUsed="1"/>
-    <w:lsdException w:name="Table List 6" w:semiHidden="1" w:unhideWhenUsed="1"/>
-    <w:lsdException w:name="Table List 7" w:semiHidden="1" w:unhideWhenUsed="1"/>
-    <w:lsdException w:name="Table List 8" w:semiHidden="1" w:unhideWhenUsed="1"/>
-    <w:lsdException w:name="Table 3D effects 1" w:semiHidden="1" w:unhideWhenUsed="1"/>
-    <w:lsdException w:name="Table 3D effects 2" w:semiHidden="1" w:unhideWhenUsed="1"/>
-    <w:lsdException w:name="Table 3D effects 3" w:semiHidden="1" w:unhideWhenUsed="1"/>
-    <w:lsdException w:name="Table Contemporary" w:semiHidden="1" w:unhideWhenUsed="1"/>
-    <w:lsdException w:name="Table Elegant" w:semiHidden="1" w:unhideWhenUsed="1"/>
-    <w:lsdException w:name="Table Professional" w:semiHidden="1" w:unhideWhenUsed="1"/>
-    <w:lsdException w:name="Table Subtle 1" w:semiHidden="1" w:unhideWhenUsed="1"/>
-    <w:lsdException w:name="Table Subtle 2" w:semiHidden="1" w:unhideWhenUsed="1"/>
-    <w:lsdException w:name="Table Web 1" w:semiHidden="1" w:unhideWhenUsed="1"/>
-    <w:lsdException w:name="Table Web 2" w:semiHidden="1" w:unhideWhenUsed="1"/>
-    <w:lsdException w:name="Table Web 3" w:semiHidden="1" w:unhideWhenUsed="1"/>
-    <w:lsdException w:name="Balloon Text" w:semiHidden="1" w:unhideWhenUsed="1"/>
-    <w:lsdException w:name="Table Grid" w:uiPriority="39"/>
-    <w:lsdException w:name="Table Theme" w:semiHidden="1" w:unhideWhenUsed="1"/>
-    <w:lsdException w:name="Placeholder Text" w:semiHidden="1"/>
-    <w:lsdException w:name="No Spacing" w:uiPriority="1" w:qFormat="1"/>
-    <w:lsdException w:name="Light Shading" w:uiPriority="60"/>
-    <w:lsdException w:name="Light List" w:uiPriority="61"/>
-    <w:lsdException w:name="Light Grid" w:uiPriority="62"/>
-    <w:lsdException w:name="Medium Shading 1" w:uiPriority="63"/>
-    <w:lsdException w:name="Medium Shading 2" w:uiPriority="64"/>
-    <w:lsdException w:name="Medium List 1" w:uiPriority="65"/>
-    <w:lsdException w:name="Medium List 2" w:uiPriority="66"/>
-    <w:lsdException w:name="Medium Grid 1" w:uiPriority="67"/>
-    <w:lsdException w:name="Medium Grid 2" w:uiPriority="68"/>
-    <w:lsdException w:name="Medium Grid 3" w:uiPriority="69"/>
-    <w:lsdException w:name="Dark List" w:uiPriority="70"/>
-    <w:lsdException w:name="Colorful Shading" w:uiPriority="71"/>
-    <w:lsdException w:name="Colorful List" w:uiPriority="72"/>
-    <w:lsdException w:name="Colorful Grid" w:uiPriority="73"/>
-    <w:lsdException w:name="Light Shading Accent 1" w:uiPriority="60"/>
-    <w:lsdException w:name="Light List Accent 1" w:uiPriority="61"/>
-    <w:lsdException w:name="Light Grid Accent 1" w:uiPriority="62"/>
-    <w:lsdException w:name="Medium Shading 1 Accent 1" w:uiPriority="63"/>
-    <w:lsdException w:name="Medium Shading 2 Accent 1" w:uiPriority="64"/>
-    <w:lsdException w:name="Medium List 1 Accent 1" w:uiPriority="65"/>
-    <w:lsdException w:name="Revision" w:semiHidden="1"/>
-    <w:lsdException w:name="List Paragraph" w:uiPriority="34" w:qFormat="1"/>
-    <w:lsdException w:name="Quote" w:uiPriority="29" w:qFormat="1"/>
-    <w:lsdException w:name="Intense Quote" w:uiPriority="30" w:qFormat="1"/>
-    <w:lsdException w:name="Medium List 2 Accent 1" w:uiPriority="66"/>
-    <w:lsdException w:name="Medium Grid 1 Accent 1" w:uiPriority="67"/>
-    <w:lsdException w:name="Medium Grid 2 Accent 1" w:uiPriority="68"/>
-    <w:lsdException w:name="Medium Grid 3 Accent 1" w:uiPriority="69"/>
-    <w:lsdException w:name="Dark List Accent 1" w:uiPriority="70"/>
-    <w:lsdException w:name="Colorful Shading Accent 1" w:uiPriority="71"/>
-    <w:lsdException w:name="Colorful List Accent 1" w:uiPriority="72"/>
-    <w:lsdException w:name="Colorful Grid Accent 1" w:uiPriority="73"/>
-    <w:lsdException w:name="Light Shading Accent 2" w:uiPriority="60"/>
-    <w:lsdException w:name="Light List Accent 2" w:uiPriority="61"/>
-    <w:lsdException w:name="Light Grid Accent 2" w:uiPriority="62"/>
-    <w:lsdException w:name="Medium Shading 1 Accent 2" w:uiPriority="63"/>
-    <w:lsdException w:name="Medium Shading 2 Accent 2" w:uiPriority="64"/>
-    <w:lsdException w:name="Medium List 1 Accent 2" w:uiPriority="65"/>
-    <w:lsdException w:name="Medium List 2 Accent 2" w:uiPriority="66"/>
-    <w:lsdException w:name="Medium Grid 1 Accent 2" w:uiPriority="67"/>
-    <w:lsdException w:name="Medium Grid 2 Accent 2" w:uiPriority="68"/>
-    <w:lsdException w:name="Medium Grid 3 Accent 2" w:uiPriority="69"/>
-    <w:lsdException w:name="Dark List Accent 2" w:uiPriority="70"/>
-    <w:lsdException w:name="Colorful Shading Accent 2" w:uiPriority="71"/>
-    <w:lsdException w:name="Colorful List Accent 2" w:uiPriority="72"/>
-    <w:lsdException w:name="Colorful Grid Accent 2" w:uiPriority="73"/>
-    <w:lsdException w:name="Light Shading Accent 3" w:uiPriority="60"/>
-    <w:lsdException w:name="Light List Accent 3" w:uiPriority="61"/>
-    <w:lsdException w:name="Light Grid Accent 3" w:uiPriority="62"/>
-    <w:lsdException w:name="Medium Shading 1 Accent 3" w:uiPriority="63"/>
-    <w:lsdException w:name="Medium Shading 2 Accent 3" w:uiPriority="64"/>
-    <w:lsdException w:name="Medium List 1 Accent 3" w:uiPriority="65"/>
-    <w:lsdException w:name="Medium List 2 Accent 3" w:uiPriority="66"/>
-    <w:lsdException w:name="Medium Grid 1 Accent 3" w:uiPriority="67"/>
-    <w:lsdException w:name="Medium Grid 2 Accent 3" w:uiPriority="68"/>
-    <w:lsdException w:name="Medium Grid 3 Accent 3" w:uiPriority="69"/>
-    <w:lsdException w:name="Dark List Accent 3" w:uiPriority="70"/>
-    <w:lsdException w:name="Colorful Shading Accent 3" w:uiPriority="71"/>
-    <w:lsdException w:name="Colorful List Accent 3" w:uiPriority="72"/>
-    <w:lsdException w:name="Colorful Grid Accent 3" w:uiPriority="73"/>
-    <w:lsdException w:name="Light Shading Accent 4" w:uiPriority="60"/>
-    <w:lsdException w:name="Light List Accent 4" w:uiPriority="61"/>
-    <w:lsdException w:name="Light Grid Accent 4" w:uiPriority="62"/>
-    <w:lsdException w:name="Medium Shading 1 Accent 4" w:uiPriority="63"/>
-    <w:lsdException w:name="Medium Shading 2 Accent 4" w:uiPriority="64"/>
-    <w:lsdException w:name="Medium List 1 Accent 4" w:uiPriority="65"/>
-    <w:lsdException w:name="Medium List 2 Accent 4" w:uiPriority="66"/>
-    <w:lsdException w:name="Medium Grid 1 Accent 4" w:uiPriority="67"/>
-    <w:lsdException w:name="Medium Grid 2 Accent 4" w:uiPriority="68"/>
-    <w:lsdException w:name="Medium Grid 3 Accent 4" w:uiPriority="69"/>
-    <w:lsdException w:name="Dark List Accent 4" w:uiPriority="70"/>
-    <w:lsdException w:name="Colorful Shading Accent 4" w:uiPriority="71"/>
-    <w:lsdException w:name="Colorful List Accent 4" w:uiPriority="72"/>
-    <w:lsdException w:name="Colorful Grid Accent 4" w:uiPriority="73"/>
-    <w:lsdException w:name="Light Shading Accent 5" w:uiPriority="60"/>
-    <w:lsdException w:name="Light List Accent 5" w:uiPriority="61"/>
-    <w:lsdException w:name="Light Grid Accent 5" w:uiPriority="62"/>
-    <w:lsdException w:name="Medium Shading 1 Accent 5" w:uiPriority="63"/>
-    <w:lsdException w:name="Medium Shading 2 Accent 5" w:uiPriority="64"/>
-    <w:lsdException w:name="Medium List 1 Accent 5" w:uiPriority="65"/>
-    <w:lsdException w:name="Medium List 2 Accent 5" w:uiPriority="66"/>
-    <w:lsdException w:name="Medium Grid 1 Accent 5" w:uiPriority="67"/>
-    <w:lsdException w:name="Medium Grid 2 Accent 5" w:uiPriority="68"/>
-    <w:lsdException w:name="Medium Grid 3 Accent 5" w:uiPriority="69"/>
-    <w:lsdException w:name="Dark List Accent 5" w:uiPriority="70"/>
-    <w:lsdException w:name="Colorful Shading Accent 5" w:uiPriority="71"/>
-    <w:lsdException w:name="Colorful List Accent 5" w:uiPriority="72"/>
-    <w:lsdException w:name="Colorful Grid Accent 5" w:uiPriority="73"/>
-    <w:lsdException w:name="Light Shading Accent 6" w:uiPriority="60"/>
-    <w:lsdException w:name="Light List Accent 6" w:uiPriority="61"/>
-    <w:lsdException w:name="Light Grid Accent 6" w:uiPriority="62"/>
-    <w:lsdException w:name="Medium Shading 1 Accent 6" w:uiPriority="63"/>
-    <w:lsdException w:name="Medium Shading 2 Accent 6" w:uiPriority="64"/>
-    <w:lsdException w:name="Medium List 1 Accent 6" w:uiPriority="65"/>
-    <w:lsdException w:name="Medium List 2 Accent 6" w:uiPriority="66"/>
-    <w:lsdException w:name="Medium Grid 1 Accent 6" w:uiPriority="67"/>
-    <w:lsdException w:name="Medium Grid 2 Accent 6" w:uiPriority="68"/>
-    <w:lsdException w:name="Medium Grid 3 Accent 6" w:uiPriority="69"/>
-    <w:lsdException w:name="Dark List Accent 6" w:uiPriority="70"/>
-    <w:lsdException w:name="Colorful Shading Accent 6" w:uiPriority="71"/>
-    <w:lsdException w:name="Colorful List Accent 6" w:uiPriority="72"/>
-    <w:lsdException w:name="Colorful Grid Accent 6" w:uiPriority="73"/>
-    <w:lsdException w:name="Subtle Emphasis" w:uiPriority="19" w:qFormat="1"/>
-    <w:lsdException w:name="Intense Emphasis" w:uiPriority="21" w:qFormat="1"/>
-    <w:lsdException w:name="Subtle Reference" w:uiPriority="31" w:qFormat="1"/>
-    <w:lsdException w:name="Intense Reference" w:uiPriority="32" w:qFormat="1"/>
-    <w:lsdException w:name="Book Title" w:uiPriority="33" w:qFormat="1"/>
-    <w:lsdException w:name="Bibliography" w:semiHidden="1" w:uiPriority="37" w:unhideWhenUsed="1"/>
-    <w:lsdException w:name="TOC Heading" w:semiHidden="1" w:uiPriority="39" w:unhideWhenUsed="1" w:qFormat="1"/>
-    <w:lsdException w:name="Plain Table 1" w:uiPriority="41"/>
-    <w:lsdException w:name="Plain Table 2" w:uiPriority="42"/>
-    <w:lsdException w:name="Plain Table 3" w:uiPriority="43"/>
-    <w:lsdException w:name="Plain Table 4" w:uiPriority="44"/>
-    <w:lsdException w:name="Plain Table 5" w:uiPriority="45"/>
-    <w:lsdException w:name="Grid Table Light" w:uiPriority="40"/>
-    <w:lsdException w:name="Grid Table 1 Light" w:uiPriority="46"/>
-    <w:lsdException w:name="Grid Table 2" w:uiPriority="47"/>
-    <w:lsdException w:name="Grid Table 3" w:uiPriority="48"/>
-    <w:lsdException w:name="Grid Table 4" w:uiPriority="49"/>
-    <w:lsdException w:name="Grid Table 5 Dark" w:uiPriority="50"/>
-    <w:lsdException w:name="Grid Table 6 Colorful" w:uiPriority="51"/>
-    <w:lsdException w:name="Grid Table 7 Colorful" w:uiPriority="52"/>
-    <w:lsdException w:name="Grid Table 1 Light Accent 1" w:uiPriority="46"/>
-    <w:lsdException w:name="Grid Table 2 Accent 1" w:uiPriority="47"/>
-    <w:lsdException w:name="Grid Table 3 Accent 1" w:uiPriority="48"/>
-    <w:lsdException w:name="Grid Table 4 Accent 1" w:uiPriority="49"/>
-    <w:lsdException w:name="Grid Table 5 Dark Accent 1" w:uiPriority="50"/>
-    <w:lsdException w:name="Grid Table 6 Colorful Accent 1" w:uiPriority="51"/>
-    <w:lsdException w:name="Grid Table 7 Colorful Accent 1" w:uiPriority="52"/>
-    <w:lsdException w:name="Grid Table 1 Light Accent 2" w:uiPriority="46"/>
-    <w:lsdException w:name="Grid Table 2 Accent 2" w:uiPriority="47"/>
-    <w:lsdException w:name="Grid Table 3 Accent 2" w:uiPriority="48"/>
-    <w:lsdException w:name="Grid Table 4 Accent 2" w:uiPriority="49"/>
-    <w:lsdException w:name="Grid Table 5 Dark Accent 2" w:uiPriority="50"/>
-    <w:lsdException w:name="Grid Table 6 Colorful Accent 2" w:uiPriority="51"/>
-    <w:lsdException w:name="Grid Table 7 Colorful Accent 2" w:uiPriority="52"/>
-    <w:lsdException w:name="Grid Table 1 Light Accent 3" w:uiPriority="46"/>
-    <w:lsdException w:name="Grid Table 2 Accent 3" w:uiPriority="47"/>
-    <w:lsdException w:name="Grid Table 3 Accent 3" w:uiPriority="48"/>
-    <w:lsdException w:name="Grid Table 4 Accent 3" w:uiPriority="49"/>
-    <w:lsdException w:name="Grid Table 5 Dark Accent 3" w:uiPriority="50"/>
-    <w:lsdException w:name="Grid Table 6 Colorful Accent 3" w:uiPriority="51"/>
-    <w:lsdException w:name="Grid Table 7 Colorful Accent 3" w:uiPriority="52"/>
-    <w:lsdException w:name="Grid Table 1 Light Accent 4" w:uiPriority="46"/>
-    <w:lsdException w:name="Grid Table 2 Accent 4" w:uiPriority="47"/>
-    <w:lsdException w:name="Grid Table 3 Accent 4" w:uiPriority="48"/>
-    <w:lsdException w:name="Grid Table 4 Accent 4" w:uiPriority="49"/>
-    <w:lsdException w:name="Grid Table 5 Dark Accent 4" w:uiPriority="50"/>
-    <w:lsdException w:name="Grid Table 6 Colorful Accent 4" w:uiPriority="51"/>
-    <w:lsdException w:name="Grid Table 7 Colorful Accent 4" w:uiPriority="52"/>
-    <w:lsdException w:name="Grid Table 1 Light Accent 5" w:uiPriority="46"/>
-    <w:lsdException w:name="Grid Table 2 Accent 5" w:uiPriority="47"/>
-    <w:lsdException w:name="Grid Table 3 Accent 5" w:uiPriority="48"/>
-    <w:lsdException w:name="Grid Table 4 Accent 5" w:uiPriority="49"/>
-    <w:lsdException w:name="Grid Table 5 Dark Accent 5" w:uiPriority="50"/>
-    <w:lsdException w:name="Grid Table 6 Colorful Accent 5" w:uiPriority="51"/>
-    <w:lsdException w:name="Grid Table 7 Colorful Accent 5" w:uiPriority="52"/>
-    <w:lsdException w:name="Grid Table 1 Light Accent 6" w:uiPriority="46"/>
-    <w:lsdException w:name="Grid Table 2 Accent 6" w:uiPriority="47"/>
-    <w:lsdException w:name="Grid Table 3 Accent 6" w:uiPriority="48"/>
-    <w:lsdException w:name="Grid Table 4 Accent 6" w:uiPriority="49"/>
-    <w:lsdException w:name="Grid Table 5 Dark Accent 6" w:uiPriority="50"/>
-    <w:lsdException w:name="Grid Table 6 Colorful Accent 6" w:uiPriority="51"/>
-    <w:lsdException w:name="Grid Table 7 Colorful Accent 6" w:uiPriority="52"/>
-    <w:lsdException w:name="List Table 1 Light" w:uiPriority="46"/>
-    <w:lsdException w:name="List Table 2" w:uiPriority="47"/>
-    <w:lsdException w:name="List Table 3" w:uiPriority="48"/>
-    <w:lsdException w:name="List Table 4" w:uiPriority="49"/>
-    <w:lsdException w:name="List Table 5 Dark" w:uiPriority="50"/>
-    <w:lsdException w:name="List Table 6 Colorful" w:uiPriority="51"/>
-    <w:lsdException w:name="List Table 7 Colorful" w:uiPriority="52"/>
-    <w:lsdException w:name="List Table 1 Light Accent 1" w:uiPriority="46"/>
-    <w:lsdException w:name="List Table 2 Accent 1" w:uiPriority="47"/>
-    <w:lsdException w:name="List Table 3 Accent 1" w:uiPriority="48"/>
-    <w:lsdException w:name="List Table 4 Accent 1" w:uiPriority="49"/>
-    <w:lsdException w:name="List Table 5 Dark Accent 1" w:uiPriority="50"/>
-    <w:lsdException w:name="List Table 6 Colorful Accent 1" w:uiPriority="51"/>
-    <w:lsdException w:name="List Table 7 Colorful Accent 1" w:uiPriority="52"/>
-    <w:lsdException w:name="List Table 1 Light Accent 2" w:uiPriority="46"/>
-    <w:lsdException w:name="List Table 2 Accent 2" w:uiPriority="47"/>
-    <w:lsdException w:name="List Table 3 Accent 2" w:uiPriority="48"/>
-    <w:lsdException w:name="List Table 4 Accent 2" w:uiPriority="49"/>
-    <w:lsdException w:name="List Table 5 Dark Accent 2" w:uiPriority="50"/>
-    <w:lsdException w:name="List Table 6 Colorful Accent 2" w:uiPriority="51"/>
-    <w:lsdException w:name="List Table 7 Colorful Accent 2" w:uiPriority="52"/>
-    <w:lsdException w:name="List Table 1 Light Accent 3" w:uiPriority="46"/>
-    <w:lsdException w:name="List Table 2 Accent 3" w:uiPriority="47"/>
-    <w:lsdException w:name="List Table 3 Accent 3" w:uiPriority="48"/>
-    <w:lsdException w:name="List Table 4 Accent 3" w:uiPriority="49"/>
-    <w:lsdException w:name="List Table 5 Dark Accent 3" w:uiPriority="50"/>
-    <w:lsdException w:name="List Table 6 Colorful Accent 3" w:uiPriority="51"/>
-    <w:lsdException w:name="List Table 7 Colorful Accent 3" w:uiPriority="52"/>
-    <w:lsdException w:name="List Table 1 Light Accent 4" w:uiPriority="46"/>
-    <w:lsdException w:name="List Table 2 Accent 4" w:uiPriority="47"/>
-    <w:lsdException w:name="List Table 3 Accent 4" w:uiPriority="48"/>
-    <w:lsdException w:name="List Table 4 Accent 4" w:uiPriority="49"/>
-    <w:lsdException w:name="List Table 5 Dark Accent 4" w:uiPriority="50"/>
-    <w:lsdException w:name="List Table 6 Colorful Accent 4" w:uiPriority="51"/>
-    <w:lsdException w:name="List Table 7 Colorful Accent 4" w:uiPriority="52"/>
-    <w:lsdException w:name="List Table 1 Light Accent 5" w:uiPriority="46"/>
-    <w:lsdException w:name="List Table 2 Accent 5" w:uiPriority="47"/>
-    <w:lsdException w:name="List Table 3 Accent 5" w:uiPriority="48"/>
-    <w:lsdException w:name="List Table 4 Accent 5" w:uiPriority="49"/>
-    <w:lsdException w:name="List Table 5 Dark Accent 5" w:uiPriority="50"/>
-    <w:lsdException w:name="List Table 6 Colorful Accent 5" w:uiPriority="51"/>
-    <w:lsdException w:name="List Table 7 Colorful Accent 5" w:uiPriority="52"/>
-    <w:lsdException w:name="List Table 1 Light Accent 6" w:uiPriority="46"/>
-    <w:lsdException w:name="List Table 2 Accent 6" w:uiPriority="47"/>
-    <w:lsdException w:name="List Table 3 Accent 6" w:uiPriority="48"/>
-    <w:lsdException w:name="List Table 4 Accent 6" w:uiPriority="49"/>
-    <w:lsdException w:name="List Table 5 Dark Accent 6" w:uiPriority="50"/>
-    <w:lsdException w:name="List Table 6 Colorful Accent 6" w:uiPriority="51"/>
-    <w:lsdException w:name="List Table 7 Colorful Accent 6" w:uiPriority="52"/>
+  <w:latentStyles w:defLockedState="0" w:defUIPriority="99" w:defSemiHidden="1" w:defUnhideWhenUsed="1" w:defQFormat="0" w:count="267">
+    <w:lsdException w:name="Normal" w:semiHidden="0" w:uiPriority="0" w:unhideWhenUsed="0" w:qFormat="1"/>
+    <w:lsdException w:name="heading 1" w:semiHidden="0" w:uiPriority="9" w:unhideWhenUsed="0" w:qFormat="1"/>
+    <w:lsdException w:name="heading 2" w:uiPriority="9" w:qFormat="1"/>
+    <w:lsdException w:name="heading 3" w:uiPriority="9" w:qFormat="1"/>
+    <w:lsdException w:name="heading 4" w:uiPriority="9" w:qFormat="1"/>
+    <w:lsdException w:name="heading 5" w:uiPriority="9" w:qFormat="1"/>
+    <w:lsdException w:name="heading 6" w:uiPriority="9" w:qFormat="1"/>
+    <w:lsdException w:name="heading 7" w:uiPriority="9" w:qFormat="1"/>
+    <w:lsdException w:name="heading 8" w:uiPriority="9" w:qFormat="1"/>
+    <w:lsdException w:name="heading 9" w:uiPriority="9" w:qFormat="1"/>
+    <w:lsdException w:name="toc 1" w:uiPriority="39"/>
+    <w:lsdException w:name="toc 2" w:uiPriority="39"/>
+    <w:lsdException w:name="toc 3" w:uiPriority="39"/>
+    <w:lsdException w:name="toc 4" w:uiPriority="39"/>
+    <w:lsdException w:name="toc 5" w:uiPriority="39"/>
+    <w:lsdException w:name="toc 6" w:uiPriority="39"/>
+    <w:lsdException w:name="toc 7" w:uiPriority="39"/>
+    <w:lsdException w:name="toc 8" w:uiPriority="39"/>
+    <w:lsdException w:name="toc 9" w:uiPriority="39"/>
+    <w:lsdException w:name="caption" w:uiPriority="35" w:qFormat="1"/>
+    <w:lsdException w:name="Title" w:semiHidden="0" w:uiPriority="10" w:unhideWhenUsed="0" w:qFormat="1"/>
+    <w:lsdException w:name="Default Paragraph Font" w:uiPriority="1"/>
+    <w:lsdException w:name="Subtitle" w:semiHidden="0" w:uiPriority="11" w:unhideWhenUsed="0" w:qFormat="1"/>
+    <w:lsdException w:name="Strong" w:semiHidden="0" w:uiPriority="22" w:unhideWhenUsed="0" w:qFormat="1"/>
+    <w:lsdException w:name="Emphasis" w:semiHidden="0" w:uiPriority="20" w:unhideWhenUsed="0" w:qFormat="1"/>
+    <w:lsdException w:name="Table Grid" w:semiHidden="0" w:uiPriority="39" w:unhideWhenUsed="0"/>
+    <w:lsdException w:name="Placeholder Text" w:unhideWhenUsed="0"/>
+    <w:lsdException w:name="No Spacing" w:semiHidden="0" w:uiPriority="1" w:unhideWhenUsed="0" w:qFormat="1"/>
+    <w:lsdException w:name="Light Shading" w:semiHidden="0" w:uiPriority="60" w:unhideWhenUsed="0"/>
+    <w:lsdException w:name="Light List" w:semiHidden="0" w:uiPriority="61" w:unhideWhenUsed="0"/>
+    <w:lsdException w:name="Light Grid" w:semiHidden="0" w:uiPriority="62" w:unhideWhenUsed="0"/>
+    <w:lsdException w:name="Medium Shading 1" w:semiHidden="0" w:uiPriority="63" w:unhideWhenUsed="0"/>
+    <w:lsdException w:name="Medium Shading 2" w:semiHidden="0" w:uiPriority="64" w:unhideWhenUsed="0"/>
+    <w:lsdException w:name="Medium List 1" w:semiHidden="0" w:uiPriority="65" w:unhideWhenUsed="0"/>
+    <w:lsdException w:name="Medium List 2" w:semiHidden="0" w:uiPriority="66" w:unhideWhenUsed="0"/>
+    <w:lsdException w:name="Medium Grid 1" w:semiHidden="0" w:uiPriority="67" w:unhideWhenUsed="0"/>
+    <w:lsdException w:name="Medium Grid 2" w:semiHidden="0" w:uiPriority="68" w:unhideWhenUsed="0"/>
+    <w:lsdException w:name="Medium Grid 3" w:semiHidden="0" w:uiPriority="69" w:unhideWhenUsed="0"/>
+    <w:lsdException w:name="Dark List" w:semiHidden="0" w:uiPriority="70" w:unhideWhenUsed="0"/>
+    <w:lsdException w:name="Colorful Shading" w:semiHidden="0" w:uiPriority="71" w:unhideWhenUsed="0"/>
+    <w:lsdException w:name="Colorful List" w:semiHidden="0" w:uiPriority="72" w:unhideWhenUsed="0"/>
+    <w:lsdException w:name="Colorful Grid" w:semiHidden="0" w:uiPriority="73" w:unhideWhenUsed="0"/>
+    <w:lsdException w:name="Light Shading Accent 1" w:semiHidden="0" w:uiPriority="60" w:unhideWhenUsed="0"/>
+    <w:lsdException w:name="Light List Accent 1" w:semiHidden="0" w:uiPriority="61" w:unhideWhenUsed="0"/>
+    <w:lsdException w:name="Light Grid Accent 1" w:semiHidden="0" w:uiPriority="62" w:unhideWhenUsed="0"/>
+    <w:lsdException w:name="Medium Shading 1 Accent 1" w:semiHidden="0" w:uiPriority="63" w:unhideWhenUsed="0"/>
+    <w:lsdException w:name="Medium Shading 2 Accent 1" w:semiHidden="0" w:uiPriority="64" w:unhideWhenUsed="0"/>
+    <w:lsdException w:name="Medium List 1 Accent 1" w:semiHidden="0" w:uiPriority="65" w:unhideWhenUsed="0"/>
+    <w:lsdException w:name="Revision" w:unhideWhenUsed="0"/>
+    <w:lsdException w:name="List Paragraph" w:semiHidden="0" w:uiPriority="34" w:unhideWhenUsed="0" w:qFormat="1"/>
+    <w:lsdException w:name="Quote" w:semiHidden="0" w:uiPriority="29" w:unhideWhenUsed="0" w:qFormat="1"/>
+    <w:lsdException w:name="Intense Quote" w:semiHidden="0" w:uiPriority="30" w:unhideWhenUsed="0" w:qFormat="1"/>
+    <w:lsdException w:name="Medium List 2 Accent 1" w:semiHidden="0" w:uiPriority="66" w:unhideWhenUsed="0"/>
+    <w:lsdException w:name="Medium Grid 1 Accent 1" w:semiHidden="0" w:uiPriority="67" w:unhideWhenUsed="0"/>
+    <w:lsdException w:name="Medium Grid 2 Accent 1" w:semiHidden="0" w:uiPriority="68" w:unhideWhenUsed="0"/>
+    <w:lsdException w:name="Medium Grid 3 Accent 1" w:semiHidden="0" w:uiPriority="69" w:unhideWhenUsed="0"/>
+    <w:lsdException w:name="Dark List Accent 1" w:semiHidden="0" w:uiPriority="70" w:unhideWhenUsed="0"/>
+    <w:lsdException w:name="Colorful Shading Accent 1" w:semiHidden="0" w:uiPriority="71" w:unhideWhenUsed="0"/>
+    <w:lsdException w:name="Colorful List Accent 1" w:semiHidden="0" w:uiPriority="72" w:unhideWhenUsed="0"/>
+    <w:lsdException w:name="Colorful Grid Accent 1" w:semiHidden="0" w:uiPriority="73" w:unhideWhenUsed="0"/>
+    <w:lsdException w:name="Light Shading Accent 2" w:semiHidden="0" w:uiPriority="60" w:unhideWhenUsed="0"/>
+    <w:lsdException w:name="Light List Accent 2" w:semiHidden="0" w:uiPriority="61" w:unhideWhenUsed="0"/>
+    <w:lsdException w:name="Light Grid Accent 2" w:semiHidden="0" w:uiPriority="62" w:unhideWhenUsed="0"/>
+    <w:lsdException w:name="Medium Shading 1 Accent 2" w:semiHidden="0" w:uiPriority="63" w:unhideWhenUsed="0"/>
+    <w:lsdException w:name="Medium Shading 2 Accent 2" w:semiHidden="0" w:uiPriority="64" w:unhideWhenUsed="0"/>
+    <w:lsdException w:name="Medium List 1 Accent 2" w:semiHidden="0" w:uiPriority="65" w:unhideWhenUsed="0"/>
+    <w:lsdException w:name="Medium List 2 Accent 2" w:semiHidden="0" w:uiPriority="66" w:unhideWhenUsed="0"/>
+    <w:lsdException w:name="Medium Grid 1 Accent 2" w:semiHidden="0" w:uiPriority="67" w:unhideWhenUsed="0"/>
+    <w:lsdException w:name="Medium Grid 2 Accent 2" w:semiHidden="0" w:uiPriority="68" w:unhideWhenUsed="0"/>
+    <w:lsdException w:name="Medium Grid 3 Accent 2" w:semiHidden="0" w:uiPriority="69" w:unhideWhenUsed="0"/>
+    <w:lsdException w:name="Dark List Accent 2" w:semiHidden="0" w:uiPriority="70" w:unhideWhenUsed="0"/>
+    <w:lsdException w:name="Colorful Shading Accent 2" w:semiHidden="0" w:uiPriority="71" w:unhideWhenUsed="0"/>
+    <w:lsdException w:name="Colorful List Accent 2" w:semiHidden="0" w:uiPriority="72" w:unhideWhenUsed="0"/>
+    <w:lsdException w:name="Colorful Grid Accent 2" w:semiHidden="0" w:uiPriority="73" w:unhideWhenUsed="0"/>
+    <w:lsdException w:name="Light Shading Accent 3" w:semiHidden="0" w:uiPriority="60" w:unhideWhenUsed="0"/>
+    <w:lsdException w:name="Light List Accent 3" w:semiHidden="0" w:uiPriority="61" w:unhideWhenUsed="0"/>
+    <w:lsdException w:name="Light Grid Accent 3" w:semiHidden="0" w:uiPriority="62" w:unhideWhenUsed="0"/>
+    <w:lsdException w:name="Medium Shading 1 Accent 3" w:semiHidden="0" w:uiPriority="63" w:unhideWhenUsed="0"/>
+    <w:lsdException w:name="Medium Shading 2 Accent 3" w:semiHidden="0" w:uiPriority="64" w:unhideWhenUsed="0"/>
+    <w:lsdException w:name="Medium List 1 Accent 3" w:semiHidden="0" w:uiPriority="65" w:unhideWhenUsed="0"/>
+    <w:lsdException w:name="Medium List 2 Accent 3" w:semiHidden="0" w:uiPriority="66" w:unhideWhenUsed="0"/>
+    <w:lsdException w:name="Medium Grid 1 Accent 3" w:semiHidden="0" w:uiPriority="67" w:unhideWhenUsed="0"/>
+    <w:lsdException w:name="Medium Grid 2 Accent 3" w:semiHidden="0" w:uiPriority="68" w:unhideWhenUsed="0"/>
+    <w:lsdException w:name="Medium Grid 3 Accent 3" w:semiHidden="0" w:uiPriority="69" w:unhideWhenUsed="0"/>
+    <w:lsdException w:name="Dark List Accent 3" w:semiHidden="0" w:uiPriority="70" w:unhideWhenUsed="0"/>
+    <w:lsdException w:name="Colorful Shading Accent 3" w:semiHidden="0" w:uiPriority="71" w:unhideWhenUsed="0"/>
+    <w:lsdException w:name="Colorful List Accent 3" w:semiHidden="0" w:uiPriority="72" w:unhideWhenUsed="0"/>
+    <w:lsdException w:name="Colorful Grid Accent 3" w:semiHidden="0" w:uiPriority="73" w:unhideWhenUsed="0"/>
+    <w:lsdException w:name="Light Shading Accent 4" w:semiHidden="0" w:uiPriority="60" w:unhideWhenUsed="0"/>
+    <w:lsdException w:name="Light List Accent 4" w:semiHidden="0" w:uiPriority="61" w:unhideWhenUsed="0"/>
+    <w:lsdException w:name="Light Grid Accent 4" w:semiHidden="0" w:uiPriority="62" w:unhideWhenUsed="0"/>
+    <w:lsdException w:name="Medium Shading 1 Accent 4" w:semiHidden="0" w:uiPriority="63" w:unhideWhenUsed="0"/>
+    <w:lsdException w:name="Medium Shading 2 Accent 4" w:semiHidden="0" w:uiPriority="64" w:unhideWhenUsed="0"/>
+    <w:lsdException w:name="Medium List 1 Accent 4" w:semiHidden="0" w:uiPriority="65" w:unhideWhenUsed="0"/>
+    <w:lsdException w:name="Medium List 2 Accent 4" w:semiHidden="0" w:uiPriority="66" w:unhideWhenUsed="0"/>
+    <w:lsdException w:name="Medium Grid 1 Accent 4" w:semiHidden="0" w:uiPriority="67" w:unhideWhenUsed="0"/>
+    <w:lsdException w:name="Medium Grid 2 Accent 4" w:semiHidden="0" w:uiPriority="68" w:unhideWhenUsed="0"/>
+    <w:lsdException w:name="Medium Grid 3 Accent 4" w:semiHidden="0" w:uiPriority="69" w:unhideWhenUsed="0"/>
+    <w:lsdException w:name="Dark List Accent 4" w:semiHidden="0" w:uiPriority="70" w:unhideWhenUsed="0"/>
+    <w:lsdException w:name="Colorful Shading Accent 4" w:semiHidden="0" w:uiPriority="71" w:unhideWhenUsed="0"/>
+    <w:lsdException w:name="Colorful List Accent 4" w:semiHidden="0" w:uiPriority="72" w:unhideWhenUsed="0"/>
+    <w:lsdException w:name="Colorful Grid Accent 4" w:semiHidden="0" w:uiPriority="73" w:unhideWhenUsed="0"/>
+    <w:lsdException w:name="Light Shading Accent 5" w:semiHidden="0" w:uiPriority="60" w:unhideWhenUsed="0"/>
+    <w:lsdException w:name="Light List Accent 5" w:semiHidden="0" w:uiPriority="61" w:unhideWhenUsed="0"/>
+    <w:lsdException w:name="Light Grid Accent 5" w:semiHidden="0" w:uiPriority="62" w:unhideWhenUsed="0"/>
+    <w:lsdException w:name="Medium Shading 1 Accent 5" w:semiHidden="0" w:uiPriority="63" w:unhideWhenUsed="0"/>
+    <w:lsdException w:name="Medium Shading 2 Accent 5" w:semiHidden="0" w:uiPriority="64" w:unhideWhenUsed="0"/>
+    <w:lsdException w:name="Medium List 1 Accent 5" w:semiHidden="0" w:uiPriority="65" w:unhideWhenUsed="0"/>
+    <w:lsdException w:name="Medium List 2 Accent 5" w:semiHidden="0" w:uiPriority="66" w:unhideWhenUsed="0"/>
+    <w:lsdException w:name="Medium Grid 1 Accent 5" w:semiHidden="0" w:uiPriority="67" w:unhideWhenUsed="0"/>
+    <w:lsdException w:name="Medium Grid 2 Accent 5" w:semiHidden="0" w:uiPriority="68" w:unhideWhenUsed="0"/>
+    <w:lsdException w:name="Medium Grid 3 Accent 5" w:semiHidden="0" w:uiPriority="69" w:unhideWhenUsed="0"/>
+    <w:lsdException w:name="Dark List Accent 5" w:semiHidden="0" w:uiPriority="70" w:unhideWhenUsed="0"/>
+    <w:lsdException w:name="Colorful Shading Accent 5" w:semiHidden="0" w:uiPriority="71" w:unhideWhenUsed="0"/>
+    <w:lsdException w:name="Colorful List Accent 5" w:semiHidden="0" w:uiPriority="72" w:unhideWhenUsed="0"/>
+    <w:lsdException w:name="Colorful Grid Accent 5" w:semiHidden="0" w:uiPriority="73" w:unhideWhenUsed="0"/>
+    <w:lsdException w:name="Light Shading Accent 6" w:semiHidden="0" w:uiPriority="60" w:unhideWhenUsed="0"/>
+    <w:lsdException w:name="Light List Accent 6" w:semiHidden="0" w:uiPriority="61" w:unhideWhenUsed="0"/>
+    <w:lsdException w:name="Light Grid Accent 6" w:semiHidden="0" w:uiPriority="62" w:unhideWhenUsed="0"/>
+    <w:lsdException w:name="Medium Shading 1 Accent 6" w:semiHidden="0" w:uiPriority="63" w:unhideWhenUsed="0"/>
+    <w:lsdException w:name="Medium Shading 2 Accent 6" w:semiHidden="0" w:uiPriority="64" w:unhideWhenUsed="0"/>
+    <w:lsdException w:name="Medium List 1 Accent 6" w:semiHidden="0" w:uiPriority="65" w:unhideWhenUsed="0"/>
+    <w:lsdException w:name="Medium List 2 Accent 6" w:semiHidden="0" w:uiPriority="66" w:unhideWhenUsed="0"/>
+    <w:lsdException w:name="Medium Grid 1 Accent 6" w:semiHidden="0" w:uiPriority="67" w:unhideWhenUsed="0"/>
+    <w:lsdException w:name="Medium Grid 2 Accent 6" w:semiHidden="0" w:uiPriority="68" w:unhideWhenUsed="0"/>
+    <w:lsdException w:name="Medium Grid 3 Accent 6" w:semiHidden="0" w:uiPriority="69" w:unhideWhenUsed="0"/>
+    <w:lsdException w:name="Dark List Accent 6" w:semiHidden="0" w:uiPriority="70" w:unhideWhenUsed="0"/>
+    <w:lsdException w:name="Colorful Shading Accent 6" w:semiHidden="0" w:uiPriority="71" w:unhideWhenUsed="0"/>
+    <w:lsdException w:name="Colorful List Accent 6" w:semiHidden="0" w:uiPriority="72" w:unhideWhenUsed="0"/>
+    <w:lsdException w:name="Colorful Grid Accent 6" w:semiHidden="0" w:uiPriority="73" w:unhideWhenUsed="0"/>
+    <w:lsdException w:name="Subtle Emphasis" w:semiHidden="0" w:uiPriority="19" w:unhideWhenUsed="0" w:qFormat="1"/>
+    <w:lsdException w:name="Intense Emphasis" w:semiHidden="0" w:uiPriority="21" w:unhideWhenUsed="0" w:qFormat="1"/>
+    <w:lsdException w:name="Subtle Reference" w:semiHidden="0" w:uiPriority="31" w:unhideWhenUsed="0" w:qFormat="1"/>
+    <w:lsdException w:name="Intense Reference" w:semiHidden="0" w:uiPriority="32" w:unhideWhenUsed="0" w:qFormat="1"/>
+    <w:lsdException w:name="Book Title" w:semiHidden="0" w:uiPriority="33" w:unhideWhenUsed="0" w:qFormat="1"/>
+    <w:lsdException w:name="Bibliography" w:uiPriority="37"/>
+    <w:lsdException w:name="TOC Heading" w:uiPriority="39" w:qFormat="1"/>
   </w:latentStyles>
   <w:style w:type="paragraph" w:default="1" w:styleId="Normal">
     <w:name w:val="Normal"/>
@@ -6606,6 +6440,7 @@
     <w:uiPriority w:val="99"/>
     <w:semiHidden/>
     <w:unhideWhenUsed/>
+    <w:qFormat/>
     <w:tblPr>
       <w:tblInd w:w="0" w:type="dxa"/>
       <w:tblCellMar>
@@ -6905,6 +6740,45 @@
       <w:rFonts w:ascii="Times New Roman" w:eastAsia="Times New Roman" w:hAnsi="Times New Roman" w:cs="Times New Roman"/>
       <w:sz w:val="24"/>
       <w:szCs w:val="24"/>
+    </w:rPr>
+  </w:style>
+  <w:style w:type="paragraph" w:styleId="Textonotaalfinal">
+    <w:name w:val="endnote text"/>
+    <w:basedOn w:val="Normal"/>
+    <w:link w:val="TextonotaalfinalCar"/>
+    <w:uiPriority w:val="99"/>
+    <w:semiHidden/>
+    <w:unhideWhenUsed/>
+    <w:rsid w:val="002C3FEF"/>
+    <w:pPr>
+      <w:spacing w:after="0" w:line="240" w:lineRule="auto"/>
+    </w:pPr>
+    <w:rPr>
+      <w:sz w:val="20"/>
+      <w:szCs w:val="20"/>
+    </w:rPr>
+  </w:style>
+  <w:style w:type="character" w:customStyle="1" w:styleId="TextonotaalfinalCar">
+    <w:name w:val="Texto nota al final Car"/>
+    <w:basedOn w:val="Fuentedeprrafopredeter"/>
+    <w:link w:val="Textonotaalfinal"/>
+    <w:uiPriority w:val="99"/>
+    <w:semiHidden/>
+    <w:rsid w:val="002C3FEF"/>
+    <w:rPr>
+      <w:sz w:val="20"/>
+      <w:szCs w:val="20"/>
+    </w:rPr>
+  </w:style>
+  <w:style w:type="character" w:styleId="Refdenotaalfinal">
+    <w:name w:val="endnote reference"/>
+    <w:basedOn w:val="Fuentedeprrafopredeter"/>
+    <w:uiPriority w:val="99"/>
+    <w:semiHidden/>
+    <w:unhideWhenUsed/>
+    <w:rsid w:val="002C3FEF"/>
+    <w:rPr>
+      <w:vertAlign w:val="superscript"/>
     </w:rPr>
   </w:style>
 </w:styles>
@@ -7217,7 +7091,7 @@
 </file>
 
 <file path=customXml/itemProps2.xml><?xml version="1.0" encoding="utf-8"?>
-<ds:datastoreItem xmlns:ds="http://schemas.openxmlformats.org/officeDocument/2006/customXml" ds:itemID="{50C7FC11-4E91-42F9-B21E-FE74C564BAE7}">
+<ds:datastoreItem xmlns:ds="http://schemas.openxmlformats.org/officeDocument/2006/customXml" ds:itemID="{B205D872-79F0-4D24-8C2C-ED667DA312CC}">
   <ds:schemaRefs>
     <ds:schemaRef ds:uri="http://schemas.openxmlformats.org/officeDocument/2006/bibliography"/>
   </ds:schemaRefs>

</xml_diff>

<commit_message>
Se agregan las imagenes de los procesos cambiados ya que se veian con mala calidad. Se corrigen las reglas de negocio.
</commit_message>
<xml_diff>
--- a/repository/S.A.P.O/Producto/Iteraciones/Iteracion_02/01_Documento_Negocio/Modelo de negocio.docx
+++ b/repository/S.A.P.O/Producto/Iteraciones/Iteracion_02/01_Documento_Negocio/Modelo de negocio.docx
@@ -117,7 +117,7 @@
                 <v:imagedata r:id="rId9" o:title=""/>
                 <w10:wrap type="tight"/>
               </v:shape>
-              <o:OLEObject Type="Embed" ProgID="PBrush" ShapeID="_x0000_s1033" DrawAspect="Content" ObjectID="_1439102916" r:id="rId10"/>
+              <o:OLEObject Type="Embed" ProgID="PBrush" ShapeID="_x0000_s1033" DrawAspect="Content" ObjectID="_1439133185" r:id="rId10"/>
             </w:pict>
           </w:r>
           <w:r>
@@ -1470,7 +1470,7 @@
               <w:r>
                 <w:fldChar w:fldCharType="separate"/>
               </w:r>
-              <w:hyperlink w:anchor="_Toc365308287" w:history="1">
+              <w:hyperlink w:anchor="_Toc365391352" w:history="1">
                 <w:r>
                   <w:rPr>
                     <w:rStyle w:val="Hipervnculo"/>
@@ -1497,7 +1497,7 @@
                     <w:noProof/>
                     <w:webHidden/>
                   </w:rPr>
-                  <w:instrText xml:space="preserve"> PAGEREF _Toc365308287 \h </w:instrText>
+                  <w:instrText xml:space="preserve"> PAGEREF _Toc365391352 \h </w:instrText>
                 </w:r>
                 <w:r>
                   <w:rPr>
@@ -1538,7 +1538,7 @@
                   <w:noProof/>
                 </w:rPr>
               </w:pPr>
-              <w:hyperlink w:anchor="_Toc365308288" w:history="1">
+              <w:hyperlink w:anchor="_Toc365391353" w:history="1">
                 <w:r>
                   <w:rPr>
                     <w:rStyle w:val="Hipervnculo"/>
@@ -1565,7 +1565,7 @@
                     <w:noProof/>
                     <w:webHidden/>
                   </w:rPr>
-                  <w:instrText xml:space="preserve"> PAGEREF _Toc365308288 \h </w:instrText>
+                  <w:instrText xml:space="preserve"> PAGEREF _Toc365391353 \h </w:instrText>
                 </w:r>
                 <w:r>
                   <w:rPr>
@@ -1606,7 +1606,7 @@
                   <w:noProof/>
                 </w:rPr>
               </w:pPr>
-              <w:hyperlink w:anchor="_Toc365308289" w:history="1">
+              <w:hyperlink w:anchor="_Toc365391354" w:history="1">
                 <w:r>
                   <w:rPr>
                     <w:rStyle w:val="Hipervnculo"/>
@@ -1633,7 +1633,7 @@
                     <w:noProof/>
                     <w:webHidden/>
                   </w:rPr>
-                  <w:instrText xml:space="preserve"> PAGEREF _Toc365308289 \h </w:instrText>
+                  <w:instrText xml:space="preserve"> PAGEREF _Toc365391354 \h </w:instrText>
                 </w:r>
                 <w:r>
                   <w:rPr>
@@ -1674,7 +1674,7 @@
                   <w:noProof/>
                 </w:rPr>
               </w:pPr>
-              <w:hyperlink w:anchor="_Toc365308290" w:history="1">
+              <w:hyperlink w:anchor="_Toc365391355" w:history="1">
                 <w:r>
                   <w:rPr>
                     <w:rStyle w:val="Hipervnculo"/>
@@ -1701,7 +1701,7 @@
                     <w:noProof/>
                     <w:webHidden/>
                   </w:rPr>
-                  <w:instrText xml:space="preserve"> PAGEREF _Toc365308290 \h </w:instrText>
+                  <w:instrText xml:space="preserve"> PAGEREF _Toc365391355 \h </w:instrText>
                 </w:r>
                 <w:r>
                   <w:rPr>
@@ -1742,11 +1742,10 @@
                   <w:noProof/>
                 </w:rPr>
               </w:pPr>
-              <w:hyperlink w:anchor="_Toc365308291" w:history="1">
+              <w:hyperlink w:anchor="_Toc365391356" w:history="1">
                 <w:r>
                   <w:rPr>
                     <w:rStyle w:val="Hipervnculo"/>
-                    <w:rFonts w:eastAsia="Times New Roman"/>
                     <w:noProof/>
                   </w:rPr>
                   <w:t>Proceso de Confección del Diagnóstico</w:t>
@@ -1770,7 +1769,7 @@
                     <w:noProof/>
                     <w:webHidden/>
                   </w:rPr>
-                  <w:instrText xml:space="preserve"> PAGEREF _Toc365308291 \h </w:instrText>
+                  <w:instrText xml:space="preserve"> PAGEREF _Toc365391356 \h </w:instrText>
                 </w:r>
                 <w:r>
                   <w:rPr>
@@ -1790,7 +1789,7 @@
                     <w:noProof/>
                     <w:webHidden/>
                   </w:rPr>
-                  <w:t>7</w:t>
+                  <w:t>6</w:t>
                 </w:r>
                 <w:r>
                   <w:rPr>
@@ -1811,7 +1810,7 @@
                   <w:noProof/>
                 </w:rPr>
               </w:pPr>
-              <w:hyperlink w:anchor="_Toc365308292" w:history="1">
+              <w:hyperlink w:anchor="_Toc365391357" w:history="1">
                 <w:r>
                   <w:rPr>
                     <w:rStyle w:val="Hipervnculo"/>
@@ -1838,7 +1837,7 @@
                     <w:noProof/>
                     <w:webHidden/>
                   </w:rPr>
-                  <w:instrText xml:space="preserve"> PAGEREF _Toc365308292 \h </w:instrText>
+                  <w:instrText xml:space="preserve"> PAGEREF _Toc365391357 \h </w:instrText>
                 </w:r>
                 <w:r>
                   <w:rPr>
@@ -1879,7 +1878,7 @@
                   <w:noProof/>
                 </w:rPr>
               </w:pPr>
-              <w:hyperlink w:anchor="_Toc365308293" w:history="1">
+              <w:hyperlink w:anchor="_Toc365391358" w:history="1">
                 <w:r>
                   <w:rPr>
                     <w:rStyle w:val="Hipervnculo"/>
@@ -1906,7 +1905,7 @@
                     <w:noProof/>
                     <w:webHidden/>
                   </w:rPr>
-                  <w:instrText xml:space="preserve"> PAGEREF _Toc365308293 \h </w:instrText>
+                  <w:instrText xml:space="preserve"> PAGEREF _Toc365391358 \h </w:instrText>
                 </w:r>
                 <w:r>
                   <w:rPr>
@@ -1926,7 +1925,7 @@
                     <w:noProof/>
                     <w:webHidden/>
                   </w:rPr>
-                  <w:t>7</w:t>
+                  <w:t>9</w:t>
                 </w:r>
                 <w:r>
                   <w:rPr>
@@ -1947,7 +1946,7 @@
                   <w:noProof/>
                 </w:rPr>
               </w:pPr>
-              <w:hyperlink w:anchor="_Toc365308294" w:history="1">
+              <w:hyperlink w:anchor="_Toc365391359" w:history="1">
                 <w:r>
                   <w:rPr>
                     <w:rStyle w:val="Hipervnculo"/>
@@ -1974,7 +1973,7 @@
                     <w:noProof/>
                     <w:webHidden/>
                   </w:rPr>
-                  <w:instrText xml:space="preserve"> PAGEREF _Toc365308294 \h </w:instrText>
+                  <w:instrText xml:space="preserve"> PAGEREF _Toc365391359 \h </w:instrText>
                 </w:r>
                 <w:r>
                   <w:rPr>
@@ -1994,7 +1993,7 @@
                     <w:noProof/>
                     <w:webHidden/>
                   </w:rPr>
-                  <w:t>9</w:t>
+                  <w:t>12</w:t>
                 </w:r>
                 <w:r>
                   <w:rPr>
@@ -2059,7 +2058,7 @@
             <w:pStyle w:val="Ttulo1"/>
           </w:pPr>
           <w:bookmarkStart w:id="0" w:name="_Toc358465131"/>
-          <w:bookmarkStart w:id="1" w:name="_Toc365308287"/>
+          <w:bookmarkStart w:id="1" w:name="_Toc365391352"/>
           <w:r>
             <w:lastRenderedPageBreak/>
             <w:t>Modelo de negocio</w:t>
@@ -2071,7 +2070,7 @@
           <w:pPr>
             <w:pStyle w:val="Ttulo2"/>
           </w:pPr>
-          <w:bookmarkStart w:id="2" w:name="_Toc365308288"/>
+          <w:bookmarkStart w:id="2" w:name="_Toc365391353"/>
           <w:r>
             <w:t>Introducción</w:t>
           </w:r>
@@ -2127,7 +2126,7 @@
           </w:pPr>
           <w:bookmarkStart w:id="3" w:name="_Toc356660543"/>
           <w:bookmarkStart w:id="4" w:name="_Toc358465133"/>
-          <w:bookmarkStart w:id="5" w:name="_Toc365308289"/>
+          <w:bookmarkStart w:id="5" w:name="_Toc365391354"/>
           <w:r>
             <w:lastRenderedPageBreak/>
             <w:t>Propuesta de proceso mejorado</w:t>
@@ -2177,6 +2176,11 @@
         <w:p>
           <w:pPr>
             <w:pStyle w:val="Ttulo2"/>
+          </w:pPr>
+          <w:bookmarkStart w:id="6" w:name="_Toc356660544"/>
+          <w:bookmarkStart w:id="7" w:name="_Toc358465134"/>
+          <w:bookmarkStart w:id="8" w:name="_Toc365391355"/>
+          <w:r>
             <w:rPr>
               <w:rStyle w:val="Textoennegrita"/>
               <w:b/>
@@ -2184,10 +2188,9 @@
               <w:color w:val="4F81BD" w:themeColor="accent1"/>
               <w:spacing w:val="0"/>
             </w:rPr>
-          </w:pPr>
-          <w:bookmarkStart w:id="6" w:name="_Toc356660544"/>
-          <w:bookmarkStart w:id="7" w:name="_Toc358465134"/>
-          <w:bookmarkStart w:id="8" w:name="_Toc365308290"/>
+            <w:t>Proceso de Registro de Paciente</w:t>
+          </w:r>
+          <w:bookmarkEnd w:id="6"/>
           <w:r>
             <w:rPr>
               <w:rStyle w:val="Textoennegrita"/>
@@ -2196,23 +2199,11 @@
               <w:color w:val="4F81BD" w:themeColor="accent1"/>
               <w:spacing w:val="0"/>
             </w:rPr>
-            <w:t>Proceso de Registro de Paciente</w:t>
-          </w:r>
-          <w:bookmarkEnd w:id="6"/>
-          <w:r>
-            <w:rPr>
-              <w:rStyle w:val="Textoennegrita"/>
-              <w:b/>
-              <w:bCs/>
-              <w:color w:val="4F81BD" w:themeColor="accent1"/>
-              <w:spacing w:val="0"/>
-            </w:rPr>
             <w:t>s</w:t>
           </w:r>
           <w:bookmarkEnd w:id="7"/>
           <w:bookmarkEnd w:id="8"/>
         </w:p>
-        <w:p/>
         <w:p>
           <w:pPr>
             <w:spacing w:after="240"/>
@@ -2225,39 +2216,29 @@
           <w:r>
             <w:rPr>
               <w:rFonts w:ascii="Arial" w:eastAsia="Times New Roman" w:hAnsi="Arial" w:cs="Arial"/>
-            </w:rPr>
-            <w:t>El siguiente gráfico tiene por finalidad presentar el curso de acción para registrar un paciente.</w:t>
-          </w:r>
-        </w:p>
-        <w:p>
-          <w:pPr>
-            <w:spacing w:after="0" w:line="240" w:lineRule="auto"/>
-            <w:rPr>
-              <w:rFonts w:ascii="Times New Roman" w:eastAsia="Times New Roman" w:hAnsi="Times New Roman" w:cs="Times New Roman"/>
-              <w:sz w:val="24"/>
-              <w:szCs w:val="24"/>
-            </w:rPr>
-          </w:pPr>
-          <w:r>
-            <w:rPr>
-              <w:rFonts w:ascii="Times New Roman" w:eastAsia="Times New Roman" w:hAnsi="Times New Roman" w:cs="Times New Roman"/>
-              <w:sz w:val="24"/>
-              <w:szCs w:val="24"/>
-            </w:rPr>
-            <w:br/>
-          </w:r>
-          <w:r>
-            <w:rPr>
-              <w:rFonts w:ascii="Times New Roman" w:eastAsia="Times New Roman" w:hAnsi="Times New Roman" w:cs="Times New Roman"/>
               <w:noProof/>
-              <w:sz w:val="24"/>
-              <w:szCs w:val="24"/>
             </w:rPr>
             <w:drawing>
-              <wp:inline distT="0" distB="0" distL="0" distR="0">
-                <wp:extent cx="5612130" cy="4219575"/>
-                <wp:effectExtent l="19050" t="0" r="7620" b="0"/>
-                <wp:docPr id="2" name="1 Imagen" descr="PPT_Flujograma - Proceso Mejorado.jpg"/>
+              <wp:anchor distT="0" distB="0" distL="114300" distR="114300" simplePos="0" relativeHeight="251892736" behindDoc="1" locked="0" layoutInCell="1" allowOverlap="1">
+                <wp:simplePos x="0" y="0"/>
+                <wp:positionH relativeFrom="column">
+                  <wp:posOffset>-683895</wp:posOffset>
+                </wp:positionH>
+                <wp:positionV relativeFrom="paragraph">
+                  <wp:posOffset>473710</wp:posOffset>
+                </wp:positionV>
+                <wp:extent cx="7027545" cy="5283835"/>
+                <wp:effectExtent l="19050" t="0" r="1905" b="0"/>
+                <wp:wrapTight wrapText="bothSides">
+                  <wp:wrapPolygon edited="0">
+                    <wp:start x="-59" y="0"/>
+                    <wp:lineTo x="-59" y="21494"/>
+                    <wp:lineTo x="21606" y="21494"/>
+                    <wp:lineTo x="21606" y="0"/>
+                    <wp:lineTo x="-59" y="0"/>
+                  </wp:wrapPolygon>
+                </wp:wrapTight>
+                <wp:docPr id="3" name="Imagen 3" descr="C:\Users\Mau\Desktop\Imagenes Negocio\Proceso Registro Paciente.jpg"/>
                 <wp:cNvGraphicFramePr>
                   <a:graphicFrameLocks xmlns:a="http://schemas.openxmlformats.org/drawingml/2006/main" noChangeAspect="1"/>
                 </wp:cNvGraphicFramePr>
@@ -2265,37 +2246,45 @@
                   <a:graphicData uri="http://schemas.openxmlformats.org/drawingml/2006/picture">
                     <pic:pic xmlns:pic="http://schemas.openxmlformats.org/drawingml/2006/picture">
                       <pic:nvPicPr>
-                        <pic:cNvPr id="0" name="PPT_Flujograma - Proceso Mejorado.jpg"/>
-                        <pic:cNvPicPr/>
+                        <pic:cNvPr id="0" name="Picture 3" descr="C:\Users\Mau\Desktop\Imagenes Negocio\Proceso Registro Paciente.jpg"/>
+                        <pic:cNvPicPr>
+                          <a:picLocks noChangeAspect="1" noChangeArrowheads="1"/>
+                        </pic:cNvPicPr>
                       </pic:nvPicPr>
                       <pic:blipFill>
                         <a:blip r:embed="rId11"/>
+                        <a:srcRect/>
                         <a:stretch>
                           <a:fillRect/>
                         </a:stretch>
                       </pic:blipFill>
-                      <pic:spPr>
+                      <pic:spPr bwMode="auto">
                         <a:xfrm>
                           <a:off x="0" y="0"/>
-                          <a:ext cx="5612130" cy="4219575"/>
+                          <a:ext cx="7027545" cy="5283835"/>
                         </a:xfrm>
                         <a:prstGeom prst="rect">
                           <a:avLst/>
                         </a:prstGeom>
+                        <a:noFill/>
+                        <a:ln w="9525">
+                          <a:noFill/>
+                          <a:miter lim="800000"/>
+                          <a:headEnd/>
+                          <a:tailEnd/>
+                        </a:ln>
                       </pic:spPr>
                     </pic:pic>
                   </a:graphicData>
                 </a:graphic>
-              </wp:inline>
+              </wp:anchor>
             </w:drawing>
           </w:r>
           <w:r>
             <w:rPr>
-              <w:rFonts w:ascii="Times New Roman" w:eastAsia="Times New Roman" w:hAnsi="Times New Roman" w:cs="Times New Roman"/>
-              <w:sz w:val="24"/>
-              <w:szCs w:val="24"/>
-            </w:rPr>
-            <w:br/>
+              <w:rFonts w:ascii="Arial" w:eastAsia="Times New Roman" w:hAnsi="Arial" w:cs="Arial"/>
+            </w:rPr>
+            <w:t>El siguiente gráfico tiene por finalidad presentar el curso de acción para registrar un paciente.</w:t>
           </w:r>
         </w:p>
         <w:p>
@@ -2313,40 +2302,6 @@
         </w:p>
         <w:p>
           <w:pPr>
-            <w:rPr>
-              <w:rFonts w:ascii="Arial" w:eastAsia="Times New Roman" w:hAnsi="Arial" w:cs="Arial"/>
-              <w:color w:val="000000"/>
-              <w:sz w:val="25"/>
-              <w:szCs w:val="25"/>
-              <w:u w:val="single"/>
-            </w:rPr>
-          </w:pPr>
-          <w:r>
-            <w:rPr>
-              <w:rFonts w:ascii="Arial" w:eastAsia="Times New Roman" w:hAnsi="Arial" w:cs="Arial"/>
-              <w:color w:val="000000"/>
-              <w:sz w:val="25"/>
-              <w:szCs w:val="25"/>
-              <w:u w:val="single"/>
-            </w:rPr>
-            <w:br w:type="page"/>
-          </w:r>
-        </w:p>
-        <w:p>
-          <w:pPr>
-            <w:spacing w:after="0" w:line="240" w:lineRule="auto"/>
-            <w:jc w:val="both"/>
-            <w:rPr>
-              <w:rFonts w:ascii="Arial" w:eastAsia="Times New Roman" w:hAnsi="Arial" w:cs="Arial"/>
-              <w:color w:val="000000"/>
-              <w:sz w:val="25"/>
-              <w:szCs w:val="25"/>
-              <w:u w:val="single"/>
-            </w:rPr>
-          </w:pPr>
-        </w:p>
-        <w:p>
-          <w:pPr>
             <w:pStyle w:val="Ttulo4"/>
             <w:rPr>
               <w:rFonts w:eastAsia="Times New Roman"/>
@@ -2359,6 +2314,7 @@
               <w:rFonts w:eastAsia="Times New Roman"/>
               <w:i w:val="0"/>
             </w:rPr>
+            <w:lastRenderedPageBreak/>
             <w:t>DESCRIPCIÓN DEL FLUJOGRAMA “REGISTRO DE P</w:t>
           </w:r>
           <w:bookmarkStart w:id="10" w:name="_GoBack"/>
@@ -2637,7 +2593,7 @@
               <w:spacing w:val="0"/>
             </w:rPr>
           </w:pPr>
-          <w:bookmarkStart w:id="11" w:name="_Toc365308291"/>
+          <w:bookmarkStart w:id="11" w:name="_Toc365391356"/>
           <w:r>
             <w:rPr>
               <w:rStyle w:val="Textoennegrita"/>
@@ -3017,7 +2973,7 @@
             <w:br/>
           </w:r>
           <w:bookmarkStart w:id="12" w:name="_Toc358465135"/>
-          <w:bookmarkStart w:id="13" w:name="_Toc365308292"/>
+          <w:bookmarkStart w:id="13" w:name="_Toc365391357"/>
           <w:r>
             <w:rPr>
               <w:rStyle w:val="Textoennegrita"/>
@@ -3238,6 +3194,12 @@
             <w:rPr>
               <w:rFonts w:ascii="Arial" w:eastAsia="Times New Roman" w:hAnsi="Arial" w:cs="Arial"/>
             </w:rPr>
+            <w:t xml:space="preserve"> </w:t>
+          </w:r>
+          <w:r>
+            <w:rPr>
+              <w:rFonts w:ascii="Arial" w:eastAsia="Times New Roman" w:hAnsi="Arial" w:cs="Arial"/>
+            </w:rPr>
             <w:t>día</w:t>
           </w:r>
           <w:r>
@@ -3364,659 +3326,29 @@
           <w:r>
             <w:rPr>
               <w:rFonts w:ascii="Arial" w:eastAsia="Times New Roman" w:hAnsi="Arial" w:cs="Arial"/>
-            </w:rPr>
-            <w:t>En caso de que sea el profesor el que reasigna al paciente, se genera una nueva asignación y la misma se confirma automáticamente.</w:t>
-          </w:r>
-        </w:p>
-        <w:p>
-          <w:pPr>
-            <w:pStyle w:val="Ttulo2"/>
-            <w:rPr>
-              <w:rStyle w:val="Textoennegrita"/>
-              <w:b/>
-              <w:bCs/>
-              <w:color w:val="4F81BD" w:themeColor="accent1"/>
-              <w:spacing w:val="0"/>
-            </w:rPr>
-          </w:pPr>
-          <w:bookmarkStart w:id="16" w:name="_Toc365308293"/>
-          <w:r>
-            <w:rPr>
-              <w:rStyle w:val="Textoennegrita"/>
-              <w:b/>
-              <w:bCs/>
-              <w:color w:val="4F81BD" w:themeColor="accent1"/>
-              <w:spacing w:val="0"/>
-            </w:rPr>
-            <w:t>Proceso de Atención de Paciente</w:t>
-          </w:r>
-          <w:bookmarkEnd w:id="14"/>
-          <w:r>
-            <w:rPr>
-              <w:rStyle w:val="Textoennegrita"/>
-              <w:b/>
-              <w:bCs/>
-              <w:color w:val="4F81BD" w:themeColor="accent1"/>
-              <w:spacing w:val="0"/>
-            </w:rPr>
-            <w:t>s</w:t>
-          </w:r>
-          <w:bookmarkEnd w:id="15"/>
-          <w:bookmarkEnd w:id="16"/>
-        </w:p>
-        <w:p>
-          <w:pPr>
-            <w:ind w:firstLine="708"/>
-            <w:jc w:val="both"/>
-            <w:rPr>
-              <w:rFonts w:ascii="Arial" w:eastAsia="Times New Roman" w:hAnsi="Arial" w:cs="Arial"/>
-            </w:rPr>
-          </w:pPr>
-          <w:r>
-            <w:rPr>
-              <w:rFonts w:ascii="Arial" w:eastAsia="Times New Roman" w:hAnsi="Arial" w:cs="Arial"/>
-            </w:rPr>
-            <w:t xml:space="preserve">El proceso comienza cuando se presenta el alumno en el consultorio </w:t>
-          </w:r>
-          <w:r>
-            <w:rPr>
-              <w:rFonts w:ascii="Arial" w:eastAsia="Times New Roman" w:hAnsi="Arial" w:cs="Arial"/>
-            </w:rPr>
-            <w:t>de la cátedra dándose alguna de las siguientes situaciones:</w:t>
-          </w:r>
-        </w:p>
-        <w:p>
-          <w:pPr>
-            <w:spacing w:after="0" w:line="240" w:lineRule="auto"/>
-            <w:rPr>
-              <w:rFonts w:ascii="Times New Roman" w:eastAsia="Times New Roman" w:hAnsi="Times New Roman" w:cs="Times New Roman"/>
-              <w:sz w:val="24"/>
-              <w:szCs w:val="24"/>
-            </w:rPr>
-          </w:pPr>
-        </w:p>
-        <w:p>
-          <w:pPr>
-            <w:pStyle w:val="Prrafodelista"/>
-            <w:numPr>
-              <w:ilvl w:val="0"/>
-              <w:numId w:val="10"/>
-            </w:numPr>
-            <w:spacing w:after="0" w:line="240" w:lineRule="auto"/>
-            <w:rPr>
-              <w:rStyle w:val="Textoennegrita"/>
-              <w:color w:val="1F497D" w:themeColor="text2"/>
-              <w:sz w:val="24"/>
-            </w:rPr>
-          </w:pPr>
-          <w:r>
-            <w:rPr>
-              <w:rStyle w:val="Textoennegrita"/>
-              <w:color w:val="1F497D" w:themeColor="text2"/>
-              <w:sz w:val="24"/>
-            </w:rPr>
-            <w:t>El alumno llega al consultorio sin paciente</w:t>
-          </w:r>
-          <w:r>
-            <w:rPr>
-              <w:rStyle w:val="Textoennegrita"/>
-              <w:color w:val="1F497D" w:themeColor="text2"/>
-              <w:sz w:val="24"/>
-            </w:rPr>
-            <w:t>:</w:t>
-          </w:r>
-        </w:p>
-        <w:p>
-          <w:pPr>
-            <w:ind w:firstLine="708"/>
-            <w:jc w:val="both"/>
-            <w:rPr>
-              <w:rFonts w:ascii="Arial" w:eastAsia="Times New Roman" w:hAnsi="Arial" w:cs="Arial"/>
-            </w:rPr>
-          </w:pPr>
-          <w:r>
-            <w:rPr>
-              <w:rFonts w:ascii="Arial" w:eastAsia="Times New Roman" w:hAnsi="Arial" w:cs="Arial"/>
-            </w:rPr>
-            <w:t>C</w:t>
-          </w:r>
-          <w:r>
-            <w:rPr>
-              <w:rFonts w:ascii="Arial" w:eastAsia="Times New Roman" w:hAnsi="Arial" w:cs="Arial"/>
-            </w:rPr>
-            <w:t xml:space="preserve">uando el alumno no tiene paciente, el profesor </w:t>
-          </w:r>
-          <w:r>
-            <w:rPr>
-              <w:rFonts w:ascii="Arial" w:eastAsia="Times New Roman" w:hAnsi="Arial" w:cs="Arial"/>
-            </w:rPr>
-            <w:t>consulta</w:t>
-          </w:r>
-          <w:r>
-            <w:rPr>
-              <w:rFonts w:ascii="Arial" w:eastAsia="Times New Roman" w:hAnsi="Arial" w:cs="Arial"/>
-            </w:rPr>
-            <w:t xml:space="preserve"> la “Planilla de pacientes confirmados” para conocer si hay algún alumno que cu</w:t>
-          </w:r>
-          <w:r>
-            <w:rPr>
-              <w:rFonts w:ascii="Arial" w:eastAsia="Times New Roman" w:hAnsi="Arial" w:cs="Arial"/>
-            </w:rPr>
-            <w:t xml:space="preserve">ente con más de un paciente presente </w:t>
-          </w:r>
-          <w:r>
-            <w:rPr>
-              <w:rFonts w:ascii="Arial" w:eastAsia="Times New Roman" w:hAnsi="Arial" w:cs="Arial"/>
-            </w:rPr>
-            <w:t xml:space="preserve">para esa práctica. En caso de ser así, puede reasignar un paciente a otro alumno. </w:t>
-          </w:r>
-          <w:r>
-            <w:rPr>
-              <w:rFonts w:ascii="Arial" w:eastAsia="Times New Roman" w:hAnsi="Arial" w:cs="Arial"/>
-            </w:rPr>
-            <w:t>Por otro lado, si no hubieseun paciente disponible</w:t>
-          </w:r>
-          <w:r>
-            <w:rPr>
-              <w:rFonts w:ascii="Arial" w:eastAsia="Times New Roman" w:hAnsi="Arial" w:cs="Arial"/>
-            </w:rPr>
-            <w:t>, la práctica no podrá ser realizada.</w:t>
-          </w:r>
-        </w:p>
-        <w:p>
-          <w:pPr>
-            <w:spacing w:after="0" w:line="240" w:lineRule="auto"/>
-            <w:rPr>
-              <w:rFonts w:ascii="Times New Roman" w:eastAsia="Times New Roman" w:hAnsi="Times New Roman" w:cs="Times New Roman"/>
-              <w:sz w:val="24"/>
-              <w:szCs w:val="24"/>
-            </w:rPr>
-          </w:pPr>
-        </w:p>
-        <w:p>
-          <w:pPr>
-            <w:pStyle w:val="Prrafodelista"/>
-            <w:numPr>
-              <w:ilvl w:val="0"/>
-              <w:numId w:val="10"/>
-            </w:numPr>
-            <w:spacing w:after="0" w:line="240" w:lineRule="auto"/>
-            <w:rPr>
-              <w:rStyle w:val="Textoennegrita"/>
-              <w:color w:val="1F497D" w:themeColor="text2"/>
-              <w:sz w:val="24"/>
-            </w:rPr>
-          </w:pPr>
-          <w:r>
-            <w:rPr>
-              <w:rStyle w:val="Textoennegrita"/>
-              <w:color w:val="1F497D" w:themeColor="text2"/>
-              <w:sz w:val="24"/>
-            </w:rPr>
-            <w:t xml:space="preserve">El alumno llega al consultorio con un paciente: </w:t>
-          </w:r>
-        </w:p>
-        <w:p>
-          <w:pPr>
-            <w:ind w:firstLine="708"/>
-            <w:jc w:val="both"/>
-            <w:rPr>
-              <w:rFonts w:ascii="Arial" w:eastAsia="Times New Roman" w:hAnsi="Arial" w:cs="Arial"/>
-            </w:rPr>
-          </w:pPr>
-          <w:r>
-            <w:rPr>
-              <w:rFonts w:ascii="Arial" w:eastAsia="Times New Roman" w:hAnsi="Arial" w:cs="Arial"/>
-            </w:rPr>
-            <w:t xml:space="preserve">Esta situación </w:t>
-          </w:r>
-          <w:r>
-            <w:rPr>
-              <w:rFonts w:ascii="Arial" w:eastAsia="Times New Roman" w:hAnsi="Arial" w:cs="Arial"/>
-            </w:rPr>
-            <w:t>se presenta</w:t>
-          </w:r>
-          <w:r>
-            <w:rPr>
-              <w:rFonts w:ascii="Arial" w:eastAsia="Times New Roman" w:hAnsi="Arial" w:cs="Arial"/>
-            </w:rPr>
-            <w:t xml:space="preserve"> cuando el estudiante cuenta con un paciente para</w:t>
-          </w:r>
-          <w:r>
-            <w:rPr>
-              <w:rFonts w:ascii="Arial" w:eastAsia="Times New Roman" w:hAnsi="Arial" w:cs="Arial"/>
-            </w:rPr>
-            <w:t xml:space="preserve"> realizar la práctica. Pueden aparecer los siguientes escenarios:</w:t>
-          </w:r>
-        </w:p>
-        <w:p>
-          <w:pPr>
-            <w:pStyle w:val="Prrafodelista"/>
-            <w:numPr>
-              <w:ilvl w:val="1"/>
-              <w:numId w:val="10"/>
-            </w:numPr>
-            <w:spacing w:after="0" w:line="240" w:lineRule="auto"/>
-            <w:rPr>
-              <w:rStyle w:val="Textoennegrita"/>
-              <w:color w:val="1F497D" w:themeColor="text2"/>
-              <w:sz w:val="24"/>
-            </w:rPr>
-          </w:pPr>
-          <w:r>
-            <w:rPr>
-              <w:rStyle w:val="Textoennegrita"/>
-              <w:color w:val="1F497D" w:themeColor="text2"/>
-              <w:sz w:val="24"/>
-            </w:rPr>
-            <w:t xml:space="preserve">El alumno lleva al consultorio de la cátedra un paciente pero éste no está registrado. </w:t>
-          </w:r>
-        </w:p>
-        <w:p>
-          <w:pPr>
-            <w:ind w:left="1134" w:firstLine="708"/>
-            <w:jc w:val="both"/>
-            <w:rPr>
-              <w:rFonts w:ascii="Arial" w:eastAsia="Times New Roman" w:hAnsi="Arial" w:cs="Arial"/>
-            </w:rPr>
-          </w:pPr>
-          <w:r>
-            <w:rPr>
-              <w:rFonts w:ascii="Arial" w:eastAsia="Times New Roman" w:hAnsi="Arial" w:cs="Arial"/>
-            </w:rPr>
-            <w:t>En este caso</w:t>
-          </w:r>
-          <w:r>
-            <w:rPr>
-              <w:rFonts w:ascii="Arial" w:eastAsia="Times New Roman" w:hAnsi="Arial" w:cs="Arial"/>
-            </w:rPr>
-            <w:t xml:space="preserve"> se debe registrar el paciente en el área correspondiente. </w:t>
-          </w:r>
-          <w:r>
-            <w:rPr>
-              <w:rFonts w:ascii="Arial" w:eastAsia="Times New Roman" w:hAnsi="Arial" w:cs="Arial"/>
-            </w:rPr>
-            <w:t>Si este proceso</w:t>
-          </w:r>
-          <w:r>
-            <w:rPr>
-              <w:rFonts w:ascii="Arial" w:eastAsia="Times New Roman" w:hAnsi="Arial" w:cs="Arial"/>
-            </w:rPr>
-            <w:t xml:space="preserve"> no llega a completarse en tiempo y forma, se procederá como en el caso 1 (el alumno llega sin paciente).</w:t>
-          </w:r>
-        </w:p>
-        <w:p>
-          <w:pPr>
-            <w:pStyle w:val="Prrafodelista"/>
-            <w:spacing w:after="0" w:line="240" w:lineRule="auto"/>
-            <w:ind w:left="1440"/>
-            <w:rPr>
-              <w:rFonts w:ascii="Times New Roman" w:eastAsia="Times New Roman" w:hAnsi="Times New Roman" w:cs="Times New Roman"/>
-              <w:sz w:val="24"/>
-              <w:szCs w:val="24"/>
-            </w:rPr>
-          </w:pPr>
-        </w:p>
-        <w:p>
-          <w:pPr>
-            <w:pStyle w:val="Prrafodelista"/>
-            <w:numPr>
-              <w:ilvl w:val="1"/>
-              <w:numId w:val="10"/>
-            </w:numPr>
-            <w:spacing w:after="0" w:line="240" w:lineRule="auto"/>
-            <w:rPr>
-              <w:rStyle w:val="Textoennegrita"/>
-              <w:color w:val="1F497D" w:themeColor="text2"/>
-              <w:sz w:val="24"/>
-            </w:rPr>
-          </w:pPr>
-          <w:r>
-            <w:rPr>
-              <w:rStyle w:val="Textoennegrita"/>
-              <w:color w:val="1F497D" w:themeColor="text2"/>
-              <w:sz w:val="24"/>
-            </w:rPr>
-            <w:t>El alumno lleva al consultorio de la cátedra un paciente registrado.</w:t>
-          </w:r>
-        </w:p>
-        <w:p>
-          <w:pPr>
-            <w:pStyle w:val="Prrafodelista"/>
-            <w:spacing w:after="0" w:line="240" w:lineRule="auto"/>
-            <w:ind w:left="1440"/>
-            <w:rPr>
-              <w:rFonts w:ascii="Arial" w:eastAsia="Times New Roman" w:hAnsi="Arial" w:cs="Arial"/>
-              <w:b/>
-              <w:color w:val="000000"/>
-              <w:shd w:val="clear" w:color="auto" w:fill="FFFFFF"/>
-            </w:rPr>
-          </w:pPr>
-        </w:p>
-        <w:p>
-          <w:pPr>
-            <w:ind w:left="1134" w:firstLine="708"/>
-            <w:jc w:val="both"/>
-            <w:rPr>
-              <w:rFonts w:ascii="Arial" w:eastAsia="Times New Roman" w:hAnsi="Arial" w:cs="Arial"/>
-            </w:rPr>
-          </w:pPr>
-          <w:r>
-            <w:rPr>
-              <w:rFonts w:ascii="Arial" w:eastAsia="Times New Roman" w:hAnsi="Arial" w:cs="Arial"/>
-            </w:rPr>
-            <w:lastRenderedPageBreak/>
-            <w:t>Es decir, el paciente se encuentra registrado en el sistema.</w:t>
-          </w:r>
-        </w:p>
-        <w:p>
-          <w:pPr>
-            <w:pStyle w:val="Prrafodelista"/>
-            <w:numPr>
-              <w:ilvl w:val="2"/>
-              <w:numId w:val="10"/>
-            </w:numPr>
-            <w:spacing w:after="0" w:line="240" w:lineRule="auto"/>
-            <w:rPr>
-              <w:rStyle w:val="Textoennegrita"/>
-              <w:color w:val="1F497D" w:themeColor="text2"/>
-              <w:sz w:val="24"/>
-            </w:rPr>
-          </w:pPr>
-          <w:r>
-            <w:rPr>
-              <w:rStyle w:val="Textoennegrita"/>
-              <w:b w:val="0"/>
-              <w:bCs w:val="0"/>
-              <w:color w:val="1F497D" w:themeColor="text2"/>
-              <w:sz w:val="24"/>
-            </w:rPr>
-            <w:t>El</w:t>
-          </w:r>
-          <w:r>
-            <w:rPr>
-              <w:rStyle w:val="Textoennegrita"/>
-              <w:b w:val="0"/>
-              <w:bCs w:val="0"/>
-              <w:color w:val="1F497D" w:themeColor="text2"/>
-              <w:sz w:val="24"/>
-            </w:rPr>
-            <w:t xml:space="preserve"> paciente </w:t>
-          </w:r>
-          <w:r>
-            <w:rPr>
-              <w:rStyle w:val="Textoennegrita"/>
-              <w:b w:val="0"/>
-              <w:bCs w:val="0"/>
-              <w:color w:val="1F497D" w:themeColor="text2"/>
-              <w:sz w:val="24"/>
-            </w:rPr>
-            <w:t>está</w:t>
-          </w:r>
-          <w:r>
-            <w:rPr>
-              <w:rStyle w:val="Textoennegrita"/>
-              <w:b w:val="0"/>
-              <w:bCs w:val="0"/>
-              <w:color w:val="1F497D" w:themeColor="text2"/>
-              <w:sz w:val="24"/>
-            </w:rPr>
-            <w:t xml:space="preserve"> registrado y asignado</w:t>
-          </w:r>
-          <w:r>
-            <w:rPr>
-              <w:rStyle w:val="Textoennegrita"/>
-              <w:b w:val="0"/>
-              <w:bCs w:val="0"/>
-              <w:color w:val="1F497D" w:themeColor="text2"/>
-              <w:sz w:val="24"/>
-            </w:rPr>
-            <w:t>.</w:t>
-          </w:r>
-        </w:p>
-        <w:p>
-          <w:pPr>
-            <w:ind w:left="2127" w:firstLine="708"/>
-            <w:jc w:val="both"/>
-            <w:rPr>
-              <w:rFonts w:ascii="Arial" w:eastAsia="Times New Roman" w:hAnsi="Arial" w:cs="Arial"/>
-            </w:rPr>
-          </w:pPr>
-          <w:r>
-            <w:rPr>
-              <w:rFonts w:ascii="Arial" w:eastAsia="Times New Roman" w:hAnsi="Arial" w:cs="Arial"/>
-            </w:rPr>
-            <w:t>En este caso, el profesor le solicita al paciente que se identifique y lo busca en la “Planilla de pacientes confirmados” brindada por el sistema. Esta planilla digital contiene una lista de todos los pacientes confirmados por alumno.</w:t>
-          </w:r>
-        </w:p>
-        <w:p>
-          <w:pPr>
-            <w:pStyle w:val="Prrafodelista"/>
-            <w:numPr>
-              <w:ilvl w:val="2"/>
-              <w:numId w:val="10"/>
-            </w:numPr>
-            <w:spacing w:after="0" w:line="240" w:lineRule="auto"/>
-            <w:rPr>
-              <w:rStyle w:val="Textoennegrita"/>
-              <w:b w:val="0"/>
-              <w:color w:val="1F497D" w:themeColor="text2"/>
-              <w:sz w:val="24"/>
-            </w:rPr>
-          </w:pPr>
-          <w:r>
-            <w:rPr>
-              <w:rStyle w:val="Textoennegrita"/>
-              <w:b w:val="0"/>
-              <w:color w:val="1F497D" w:themeColor="text2"/>
-              <w:sz w:val="24"/>
-            </w:rPr>
-            <w:t>El paciente está</w:t>
-          </w:r>
-          <w:r>
-            <w:rPr>
-              <w:rStyle w:val="Textoennegrita"/>
-              <w:b w:val="0"/>
-              <w:color w:val="1F497D" w:themeColor="text2"/>
-              <w:sz w:val="24"/>
-            </w:rPr>
-            <w:t xml:space="preserve"> registrado pero no asignado.</w:t>
-          </w:r>
-        </w:p>
-        <w:p>
-          <w:pPr>
-            <w:ind w:left="2127" w:firstLine="708"/>
-            <w:jc w:val="both"/>
-            <w:rPr>
-              <w:rFonts w:ascii="Arial" w:eastAsia="Times New Roman" w:hAnsi="Arial" w:cs="Arial"/>
-            </w:rPr>
-          </w:pPr>
-          <w:r>
-            <w:rPr>
-              <w:rFonts w:ascii="Arial" w:eastAsia="Times New Roman" w:hAnsi="Arial" w:cs="Arial"/>
-            </w:rPr>
-            <w:t xml:space="preserve">Dado este escenario, se le notifica la situación al profesor que se encarga de buscar el paciente en el sistema </w:t>
-          </w:r>
-          <w:r>
-            <w:rPr>
-              <w:rFonts w:ascii="Arial" w:eastAsia="Times New Roman" w:hAnsi="Arial" w:cs="Arial"/>
-            </w:rPr>
-            <w:t>y asignárselo de manera rápida.</w:t>
-          </w:r>
-        </w:p>
-        <w:p>
-          <w:pPr>
-            <w:spacing w:after="0" w:line="240" w:lineRule="auto"/>
-            <w:rPr>
-              <w:rFonts w:ascii="Times New Roman" w:eastAsia="Times New Roman" w:hAnsi="Times New Roman" w:cs="Times New Roman"/>
-              <w:sz w:val="24"/>
-              <w:szCs w:val="24"/>
-            </w:rPr>
-          </w:pPr>
-        </w:p>
-        <w:p>
-          <w:pPr>
-            <w:spacing w:after="0"/>
-            <w:ind w:firstLine="708"/>
-            <w:jc w:val="both"/>
-            <w:rPr>
-              <w:rFonts w:ascii="Arial" w:eastAsia="Times New Roman" w:hAnsi="Arial" w:cs="Arial"/>
-            </w:rPr>
-          </w:pPr>
-          <w:r>
-            <w:rPr>
-              <w:rFonts w:ascii="Arial" w:eastAsia="Times New Roman" w:hAnsi="Arial" w:cs="Arial"/>
-            </w:rPr>
-            <w:t xml:space="preserve">Una vez que el alumno cuenta con un paciente asignado, el profesor se encarga de hacer la revisión general del paciente para garantizar que el mismo cumple con los </w:t>
-          </w:r>
-          <w:r>
-            <w:rPr>
-              <w:rFonts w:ascii="Arial" w:eastAsia="Times New Roman" w:hAnsi="Arial" w:cs="Arial"/>
-            </w:rPr>
-            <w:t>requerimientos de la práctica</w:t>
-          </w:r>
-          <w:r>
-            <w:rPr>
-              <w:rFonts w:ascii="Arial" w:eastAsia="Times New Roman" w:hAnsi="Arial" w:cs="Arial"/>
-            </w:rPr>
-            <w:t xml:space="preserve">. En caso de cumplir todos las exigencias, se le pide que firme la “Nota de consentimiento”, documento que puede ser obtenido en la fotocopiadora de la facultad o  impreso por </w:t>
-          </w:r>
-          <w:r>
-            <w:rPr>
-              <w:rFonts w:ascii="Arial" w:eastAsia="Times New Roman" w:hAnsi="Arial" w:cs="Arial"/>
-            </w:rPr>
-            <w:t>el estudiante desde su hogar</w:t>
-          </w:r>
-          <w:r>
-            <w:rPr>
-              <w:rFonts w:ascii="Arial" w:eastAsia="Times New Roman" w:hAnsi="Arial" w:cs="Arial"/>
-            </w:rPr>
-            <w:t>.</w:t>
-          </w:r>
-        </w:p>
-        <w:p>
-          <w:pPr>
-            <w:spacing w:after="0" w:line="240" w:lineRule="auto"/>
-            <w:ind w:firstLine="708"/>
-            <w:rPr>
-              <w:b/>
-              <w:bCs/>
-              <w:color w:val="1F497D" w:themeColor="text2"/>
-              <w:spacing w:val="5"/>
-              <w:sz w:val="24"/>
-            </w:rPr>
-          </w:pPr>
-          <w:r>
-            <w:rPr>
-              <w:rFonts w:ascii="Arial" w:eastAsia="Times New Roman" w:hAnsi="Arial" w:cs="Arial"/>
-            </w:rPr>
-            <w:t>Si el paciente no cumple los requisitos establecidos por la cátedra para la práctica o si no quiere firmar la Nota de Consentimiento, no podrá ser atendido. En este caso, se procede como en el caso “</w:t>
-          </w:r>
-          <w:r>
-            <w:rPr>
-              <w:rFonts w:ascii="Arial" w:eastAsia="Times New Roman" w:hAnsi="Arial" w:cs="Arial"/>
-              <w:b/>
-              <w:bCs/>
-            </w:rPr>
-            <w:t>El alumno llega al consultorio sin paciente</w:t>
-          </w:r>
-          <w:r>
-            <w:rPr>
-              <w:rFonts w:ascii="Arial" w:eastAsia="Times New Roman" w:hAnsi="Arial" w:cs="Arial"/>
-            </w:rPr>
-            <w:t>”.</w:t>
-          </w:r>
-        </w:p>
-        <w:p>
-          <w:pPr>
-            <w:spacing w:after="0"/>
-            <w:ind w:firstLine="708"/>
-            <w:jc w:val="both"/>
-            <w:rPr>
-              <w:rFonts w:ascii="Arial" w:eastAsia="Times New Roman" w:hAnsi="Arial" w:cs="Arial"/>
-            </w:rPr>
-          </w:pPr>
-          <w:r>
-            <w:rPr>
-              <w:rFonts w:ascii="Arial" w:eastAsia="Times New Roman" w:hAnsi="Arial" w:cs="Arial"/>
-            </w:rPr>
-            <w:t>Si estas validaciones se cumplen, el profesor autoriza en el sistema la atención, habilitando a partir de este momento al alumno a cargar los datos de la práctica. Ya con el paciente en el sillón odontológico, el alumno procede a realizarle las preguntas de rutina correspondientes a esa materia, llenando el documento “Actualización de Historia Clínica” el cual consta de una serie de preguntas de carácter obligatorio para cada práctica. En este momento, el alumno realiza la atención. Cuando se termina la práctica, el alumno actualiza la Historia Clínica del paciente desde cualquier PC que tenga acceso al sistema. Para completar esta tarea, dispondrá de un período de tres días.</w:t>
-          </w:r>
-        </w:p>
-        <w:p>
-          <w:pPr>
-            <w:spacing w:after="0" w:line="240" w:lineRule="auto"/>
-            <w:rPr>
-              <w:rFonts w:ascii="Arial" w:eastAsia="Times New Roman" w:hAnsi="Arial" w:cs="Arial"/>
-            </w:rPr>
-          </w:pPr>
-        </w:p>
-        <w:p>
-          <w:pPr>
-            <w:spacing w:after="0" w:line="240" w:lineRule="auto"/>
-            <w:rPr>
-              <w:rFonts w:ascii="Arial" w:eastAsia="Times New Roman" w:hAnsi="Arial" w:cs="Arial"/>
-            </w:rPr>
-          </w:pPr>
-        </w:p>
-        <w:p>
-          <w:pPr>
-            <w:spacing w:after="0" w:line="240" w:lineRule="auto"/>
-            <w:ind w:firstLine="708"/>
-            <w:rPr>
-              <w:rFonts w:ascii="Arial" w:eastAsia="Times New Roman" w:hAnsi="Arial" w:cs="Arial"/>
-            </w:rPr>
-          </w:pPr>
-          <w:r>
-            <w:rPr>
-              <w:rFonts w:ascii="Arial" w:eastAsia="Times New Roman" w:hAnsi="Arial" w:cs="Arial"/>
-            </w:rPr>
-            <w:t>A continuación se presenta el flujo del proceso de atención de pacientes.</w:t>
-          </w:r>
-        </w:p>
-        <w:p>
-          <w:pPr>
-            <w:spacing w:after="0"/>
-            <w:ind w:firstLine="708"/>
-            <w:jc w:val="both"/>
-            <w:rPr>
-              <w:rFonts w:ascii="Arial" w:eastAsia="Times New Roman" w:hAnsi="Arial" w:cs="Arial"/>
-            </w:rPr>
-          </w:pPr>
-        </w:p>
-        <w:p>
-          <w:pPr>
-            <w:spacing w:after="0"/>
-            <w:ind w:firstLine="708"/>
-            <w:jc w:val="both"/>
-            <w:rPr>
-              <w:rFonts w:ascii="Arial" w:eastAsia="Times New Roman" w:hAnsi="Arial" w:cs="Arial"/>
-            </w:rPr>
-          </w:pPr>
-        </w:p>
-        <w:p>
-          <w:pPr>
-            <w:rPr>
-              <w:rFonts w:ascii="Arial" w:hAnsi="Arial" w:cs="Arial"/>
               <w:noProof/>
-              <w:color w:val="943634" w:themeColor="accent2" w:themeShade="BF"/>
-              <w:spacing w:val="5"/>
-            </w:rPr>
-          </w:pPr>
-          <w:bookmarkStart w:id="17" w:name="_Toc356660546"/>
-          <w:r>
-            <w:rPr>
-              <w:rFonts w:ascii="Arial" w:hAnsi="Arial" w:cs="Arial"/>
-              <w:noProof/>
-              <w:color w:val="943634" w:themeColor="accent2" w:themeShade="BF"/>
-              <w:spacing w:val="5"/>
-            </w:rPr>
-            <w:lastRenderedPageBreak/>
+            </w:rPr>
             <w:drawing>
-              <wp:inline distT="0" distB="0" distL="0" distR="0">
-                <wp:extent cx="5612130" cy="4225290"/>
-                <wp:effectExtent l="0" t="0" r="0" b="0"/>
-                <wp:docPr id="4" name="Imagen 4"/>
+              <wp:anchor distT="0" distB="0" distL="114300" distR="114300" simplePos="0" relativeHeight="251894784" behindDoc="1" locked="0" layoutInCell="1" allowOverlap="1">
+                <wp:simplePos x="0" y="0"/>
+                <wp:positionH relativeFrom="column">
+                  <wp:posOffset>-532765</wp:posOffset>
+                </wp:positionH>
+                <wp:positionV relativeFrom="paragraph">
+                  <wp:posOffset>377190</wp:posOffset>
+                </wp:positionV>
+                <wp:extent cx="6725285" cy="4705985"/>
+                <wp:effectExtent l="19050" t="0" r="0" b="0"/>
+                <wp:wrapTight wrapText="bothSides">
+                  <wp:wrapPolygon edited="0">
+                    <wp:start x="-61" y="0"/>
+                    <wp:lineTo x="-61" y="21510"/>
+                    <wp:lineTo x="21598" y="21510"/>
+                    <wp:lineTo x="21598" y="0"/>
+                    <wp:lineTo x="-61" y="0"/>
+                  </wp:wrapPolygon>
+                </wp:wrapTight>
+                <wp:docPr id="21" name="Imagen 21" descr="C:\Users\Mau\Desktop\Imagenes Negocio\Proceso Asignacion Paciente.jpg"/>
                 <wp:cNvGraphicFramePr>
                   <a:graphicFrameLocks xmlns:a="http://schemas.openxmlformats.org/drawingml/2006/main" noChangeAspect="1"/>
                 </wp:cNvGraphicFramePr>
@@ -4024,36 +3356,791 @@
                   <a:graphicData uri="http://schemas.openxmlformats.org/drawingml/2006/picture">
                     <pic:pic xmlns:pic="http://schemas.openxmlformats.org/drawingml/2006/picture">
                       <pic:nvPicPr>
-                        <pic:cNvPr id="4" name="Diapositiva3.jpg"/>
-                        <pic:cNvPicPr/>
+                        <pic:cNvPr id="0" name="Picture 21" descr="C:\Users\Mau\Desktop\Imagenes Negocio\Proceso Asignacion Paciente.jpg"/>
+                        <pic:cNvPicPr>
+                          <a:picLocks noChangeAspect="1" noChangeArrowheads="1"/>
+                        </pic:cNvPicPr>
                       </pic:nvPicPr>
                       <pic:blipFill>
-                        <a:blip r:embed="rId12">
-                          <a:extLst>
-                            <a:ext uri="{28A0092B-C50C-407E-A947-70E740481C1C}">
-                              <a14:useLocalDpi xmlns:a14="http://schemas.microsoft.com/office/drawing/2010/main" xmlns:wps="http://schemas.microsoft.com/office/word/2010/wordprocessingShape" xmlns:wpi="http://schemas.microsoft.com/office/word/2010/wordprocessingInk" xmlns:wpg="http://schemas.microsoft.com/office/word/2010/wordprocessingGroup" xmlns:w15="http://schemas.microsoft.com/office/word/2012/wordml" xmlns:w14="http://schemas.microsoft.com/office/word/2010/wordml" xmlns:w="http://schemas.openxmlformats.org/wordprocessingml/2006/main" xmlns:w10="urn:schemas-microsoft-com:office:word" xmlns:wp14="http://schemas.microsoft.com/office/word/2010/wordprocessingDrawing" xmlns:v="urn:schemas-microsoft-com:vml" xmlns:o="urn:schemas-microsoft-com:office:office" xmlns:mc="http://schemas.openxmlformats.org/markup-compatibility/2006" xmlns:wpc="http://schemas.microsoft.com/office/word/2010/wordprocessingCanvas" xmlns="" val="0"/>
-                            </a:ext>
-                          </a:extLst>
-                        </a:blip>
+                        <a:blip r:embed="rId12"/>
+                        <a:srcRect/>
                         <a:stretch>
                           <a:fillRect/>
                         </a:stretch>
                       </pic:blipFill>
-                      <pic:spPr>
+                      <pic:spPr bwMode="auto">
                         <a:xfrm>
                           <a:off x="0" y="0"/>
-                          <a:ext cx="5612130" cy="4225290"/>
+                          <a:ext cx="6725285" cy="4705985"/>
                         </a:xfrm>
                         <a:prstGeom prst="rect">
                           <a:avLst/>
                         </a:prstGeom>
+                        <a:noFill/>
+                        <a:ln w="9525">
+                          <a:noFill/>
+                          <a:miter lim="800000"/>
+                          <a:headEnd/>
+                          <a:tailEnd/>
+                        </a:ln>
                       </pic:spPr>
                     </pic:pic>
                   </a:graphicData>
                 </a:graphic>
-              </wp:inline>
+              </wp:anchor>
             </w:drawing>
           </w:r>
+          <w:r>
+            <w:rPr>
+              <w:rFonts w:ascii="Arial" w:eastAsia="Times New Roman" w:hAnsi="Arial" w:cs="Arial"/>
+            </w:rPr>
+            <w:t>En caso de que sea el profesor el que reasigna al paciente, se genera una nueva asignación y la misma se confirma automáticamente.</w:t>
+          </w:r>
+        </w:p>
+        <w:p>
+          <w:pPr>
+            <w:pStyle w:val="Ttulo2"/>
+            <w:rPr>
+              <w:rStyle w:val="Textoennegrita"/>
+              <w:b/>
+              <w:bCs/>
+              <w:color w:val="4F81BD" w:themeColor="accent1"/>
+              <w:spacing w:val="0"/>
+            </w:rPr>
+          </w:pPr>
+          <w:bookmarkStart w:id="16" w:name="_Toc365391358"/>
+          <w:r>
+            <w:rPr>
+              <w:rStyle w:val="Textoennegrita"/>
+              <w:b/>
+              <w:bCs/>
+              <w:color w:val="4F81BD" w:themeColor="accent1"/>
+              <w:spacing w:val="0"/>
+            </w:rPr>
+            <w:lastRenderedPageBreak/>
+            <w:t>Proceso de Atención de Paciente</w:t>
+          </w:r>
+          <w:bookmarkEnd w:id="14"/>
+          <w:r>
+            <w:rPr>
+              <w:rStyle w:val="Textoennegrita"/>
+              <w:b/>
+              <w:bCs/>
+              <w:color w:val="4F81BD" w:themeColor="accent1"/>
+              <w:spacing w:val="0"/>
+            </w:rPr>
+            <w:t>s</w:t>
+          </w:r>
+          <w:bookmarkEnd w:id="15"/>
+          <w:bookmarkEnd w:id="16"/>
+        </w:p>
+        <w:p>
+          <w:pPr>
+            <w:ind w:firstLine="708"/>
+            <w:jc w:val="both"/>
+            <w:rPr>
+              <w:rFonts w:ascii="Arial" w:eastAsia="Times New Roman" w:hAnsi="Arial" w:cs="Arial"/>
+            </w:rPr>
+          </w:pPr>
+          <w:r>
+            <w:rPr>
+              <w:rFonts w:ascii="Arial" w:eastAsia="Times New Roman" w:hAnsi="Arial" w:cs="Arial"/>
+            </w:rPr>
+            <w:t xml:space="preserve">El proceso comienza cuando se presenta el alumno en el consultorio </w:t>
+          </w:r>
+          <w:r>
+            <w:rPr>
+              <w:rFonts w:ascii="Arial" w:eastAsia="Times New Roman" w:hAnsi="Arial" w:cs="Arial"/>
+            </w:rPr>
+            <w:t>de la cátedra dándose alguna de las siguientes situaciones:</w:t>
+          </w:r>
+        </w:p>
+        <w:p>
+          <w:pPr>
+            <w:spacing w:after="0" w:line="240" w:lineRule="auto"/>
+            <w:rPr>
+              <w:rFonts w:ascii="Times New Roman" w:eastAsia="Times New Roman" w:hAnsi="Times New Roman" w:cs="Times New Roman"/>
+              <w:sz w:val="24"/>
+              <w:szCs w:val="24"/>
+            </w:rPr>
+          </w:pPr>
+        </w:p>
+        <w:p>
+          <w:pPr>
+            <w:pStyle w:val="Prrafodelista"/>
+            <w:numPr>
+              <w:ilvl w:val="0"/>
+              <w:numId w:val="10"/>
+            </w:numPr>
+            <w:spacing w:after="0" w:line="240" w:lineRule="auto"/>
+            <w:rPr>
+              <w:rStyle w:val="Textoennegrita"/>
+              <w:color w:val="1F497D" w:themeColor="text2"/>
+              <w:sz w:val="24"/>
+            </w:rPr>
+          </w:pPr>
+          <w:r>
+            <w:rPr>
+              <w:rStyle w:val="Textoennegrita"/>
+              <w:color w:val="1F497D" w:themeColor="text2"/>
+              <w:sz w:val="24"/>
+            </w:rPr>
+            <w:t>El alumno llega al consultorio sin paciente</w:t>
+          </w:r>
+          <w:r>
+            <w:rPr>
+              <w:rStyle w:val="Textoennegrita"/>
+              <w:color w:val="1F497D" w:themeColor="text2"/>
+              <w:sz w:val="24"/>
+            </w:rPr>
+            <w:t>:</w:t>
+          </w:r>
+        </w:p>
+        <w:p>
+          <w:pPr>
+            <w:ind w:firstLine="708"/>
+            <w:jc w:val="both"/>
+            <w:rPr>
+              <w:rFonts w:ascii="Arial" w:eastAsia="Times New Roman" w:hAnsi="Arial" w:cs="Arial"/>
+            </w:rPr>
+          </w:pPr>
+          <w:r>
+            <w:rPr>
+              <w:rFonts w:ascii="Arial" w:eastAsia="Times New Roman" w:hAnsi="Arial" w:cs="Arial"/>
+            </w:rPr>
+            <w:t>C</w:t>
+          </w:r>
+          <w:r>
+            <w:rPr>
+              <w:rFonts w:ascii="Arial" w:eastAsia="Times New Roman" w:hAnsi="Arial" w:cs="Arial"/>
+            </w:rPr>
+            <w:t xml:space="preserve">uando el alumno no tiene paciente, el profesor </w:t>
+          </w:r>
+          <w:r>
+            <w:rPr>
+              <w:rFonts w:ascii="Arial" w:eastAsia="Times New Roman" w:hAnsi="Arial" w:cs="Arial"/>
+            </w:rPr>
+            <w:t>consulta</w:t>
+          </w:r>
+          <w:r>
+            <w:rPr>
+              <w:rFonts w:ascii="Arial" w:eastAsia="Times New Roman" w:hAnsi="Arial" w:cs="Arial"/>
+            </w:rPr>
+            <w:t xml:space="preserve"> la “Planilla de pacientes confirmados” para conocer si hay algún alumno que cu</w:t>
+          </w:r>
+          <w:r>
+            <w:rPr>
+              <w:rFonts w:ascii="Arial" w:eastAsia="Times New Roman" w:hAnsi="Arial" w:cs="Arial"/>
+            </w:rPr>
+            <w:t xml:space="preserve">ente con más de un paciente presente </w:t>
+          </w:r>
+          <w:r>
+            <w:rPr>
+              <w:rFonts w:ascii="Arial" w:eastAsia="Times New Roman" w:hAnsi="Arial" w:cs="Arial"/>
+            </w:rPr>
+            <w:t xml:space="preserve">para esa práctica. En caso de ser así, puede reasignar un paciente a otro alumno. </w:t>
+          </w:r>
+          <w:r>
+            <w:rPr>
+              <w:rFonts w:ascii="Arial" w:eastAsia="Times New Roman" w:hAnsi="Arial" w:cs="Arial"/>
+            </w:rPr>
+            <w:t xml:space="preserve">Por otro lado, si no </w:t>
+          </w:r>
+          <w:r>
+            <w:rPr>
+              <w:rFonts w:ascii="Arial" w:eastAsia="Times New Roman" w:hAnsi="Arial" w:cs="Arial"/>
+            </w:rPr>
+            <w:t>hubiese un</w:t>
+          </w:r>
+          <w:r>
+            <w:rPr>
+              <w:rFonts w:ascii="Arial" w:eastAsia="Times New Roman" w:hAnsi="Arial" w:cs="Arial"/>
+            </w:rPr>
+            <w:t xml:space="preserve"> paciente disponible</w:t>
+          </w:r>
+          <w:r>
+            <w:rPr>
+              <w:rFonts w:ascii="Arial" w:eastAsia="Times New Roman" w:hAnsi="Arial" w:cs="Arial"/>
+            </w:rPr>
+            <w:t>, la práctica no podrá ser realizada.</w:t>
+          </w:r>
+        </w:p>
+        <w:p>
+          <w:pPr>
+            <w:spacing w:after="0" w:line="240" w:lineRule="auto"/>
+            <w:rPr>
+              <w:rFonts w:ascii="Times New Roman" w:eastAsia="Times New Roman" w:hAnsi="Times New Roman" w:cs="Times New Roman"/>
+              <w:sz w:val="24"/>
+              <w:szCs w:val="24"/>
+            </w:rPr>
+          </w:pPr>
+        </w:p>
+        <w:p>
+          <w:pPr>
+            <w:pStyle w:val="Prrafodelista"/>
+            <w:numPr>
+              <w:ilvl w:val="0"/>
+              <w:numId w:val="10"/>
+            </w:numPr>
+            <w:spacing w:after="0" w:line="240" w:lineRule="auto"/>
+            <w:rPr>
+              <w:rStyle w:val="Textoennegrita"/>
+              <w:color w:val="1F497D" w:themeColor="text2"/>
+              <w:sz w:val="24"/>
+            </w:rPr>
+          </w:pPr>
+          <w:r>
+            <w:rPr>
+              <w:rStyle w:val="Textoennegrita"/>
+              <w:color w:val="1F497D" w:themeColor="text2"/>
+              <w:sz w:val="24"/>
+            </w:rPr>
+            <w:t xml:space="preserve">El alumno llega al consultorio con un paciente: </w:t>
+          </w:r>
+        </w:p>
+        <w:p>
+          <w:pPr>
+            <w:ind w:firstLine="708"/>
+            <w:jc w:val="both"/>
+            <w:rPr>
+              <w:rFonts w:ascii="Arial" w:eastAsia="Times New Roman" w:hAnsi="Arial" w:cs="Arial"/>
+            </w:rPr>
+          </w:pPr>
+          <w:r>
+            <w:rPr>
+              <w:rFonts w:ascii="Arial" w:eastAsia="Times New Roman" w:hAnsi="Arial" w:cs="Arial"/>
+            </w:rPr>
+            <w:t xml:space="preserve">Esta situación </w:t>
+          </w:r>
+          <w:r>
+            <w:rPr>
+              <w:rFonts w:ascii="Arial" w:eastAsia="Times New Roman" w:hAnsi="Arial" w:cs="Arial"/>
+            </w:rPr>
+            <w:t>se presenta</w:t>
+          </w:r>
+          <w:r>
+            <w:rPr>
+              <w:rFonts w:ascii="Arial" w:eastAsia="Times New Roman" w:hAnsi="Arial" w:cs="Arial"/>
+            </w:rPr>
+            <w:t xml:space="preserve"> cuando el estudiante cuenta con un paciente para</w:t>
+          </w:r>
+          <w:r>
+            <w:rPr>
+              <w:rFonts w:ascii="Arial" w:eastAsia="Times New Roman" w:hAnsi="Arial" w:cs="Arial"/>
+            </w:rPr>
+            <w:t xml:space="preserve"> realizar la práctica. Pueden aparecer los siguientes escenarios:</w:t>
+          </w:r>
+        </w:p>
+        <w:p>
+          <w:pPr>
+            <w:pStyle w:val="Prrafodelista"/>
+            <w:numPr>
+              <w:ilvl w:val="1"/>
+              <w:numId w:val="10"/>
+            </w:numPr>
+            <w:spacing w:after="0" w:line="240" w:lineRule="auto"/>
+            <w:rPr>
+              <w:rStyle w:val="Textoennegrita"/>
+              <w:color w:val="1F497D" w:themeColor="text2"/>
+              <w:sz w:val="24"/>
+            </w:rPr>
+          </w:pPr>
+          <w:r>
+            <w:rPr>
+              <w:rStyle w:val="Textoennegrita"/>
+              <w:color w:val="1F497D" w:themeColor="text2"/>
+              <w:sz w:val="24"/>
+            </w:rPr>
+            <w:t xml:space="preserve">El alumno lleva al consultorio de la cátedra un paciente pero éste no está registrado. </w:t>
+          </w:r>
+        </w:p>
+        <w:p>
+          <w:pPr>
+            <w:ind w:left="1134" w:firstLine="708"/>
+            <w:jc w:val="both"/>
+            <w:rPr>
+              <w:rFonts w:ascii="Arial" w:eastAsia="Times New Roman" w:hAnsi="Arial" w:cs="Arial"/>
+            </w:rPr>
+          </w:pPr>
+          <w:r>
+            <w:rPr>
+              <w:rFonts w:ascii="Arial" w:eastAsia="Times New Roman" w:hAnsi="Arial" w:cs="Arial"/>
+            </w:rPr>
+            <w:t>En este caso</w:t>
+          </w:r>
+          <w:r>
+            <w:rPr>
+              <w:rFonts w:ascii="Arial" w:eastAsia="Times New Roman" w:hAnsi="Arial" w:cs="Arial"/>
+            </w:rPr>
+            <w:t xml:space="preserve"> se debe registrar el paciente en el área correspondiente. </w:t>
+          </w:r>
+          <w:r>
+            <w:rPr>
+              <w:rFonts w:ascii="Arial" w:eastAsia="Times New Roman" w:hAnsi="Arial" w:cs="Arial"/>
+            </w:rPr>
+            <w:t>Si este proceso</w:t>
+          </w:r>
+          <w:r>
+            <w:rPr>
+              <w:rFonts w:ascii="Arial" w:eastAsia="Times New Roman" w:hAnsi="Arial" w:cs="Arial"/>
+            </w:rPr>
+            <w:t xml:space="preserve"> no llega a completarse en tiempo y forma, se procederá como en el caso 1 (el alumno llega sin paciente).</w:t>
+          </w:r>
+        </w:p>
+        <w:p>
+          <w:pPr>
+            <w:pStyle w:val="Prrafodelista"/>
+            <w:spacing w:after="0" w:line="240" w:lineRule="auto"/>
+            <w:ind w:left="1440"/>
+            <w:rPr>
+              <w:rFonts w:ascii="Times New Roman" w:eastAsia="Times New Roman" w:hAnsi="Times New Roman" w:cs="Times New Roman"/>
+              <w:sz w:val="24"/>
+              <w:szCs w:val="24"/>
+            </w:rPr>
+          </w:pPr>
+        </w:p>
+        <w:p>
+          <w:pPr>
+            <w:pStyle w:val="Prrafodelista"/>
+            <w:numPr>
+              <w:ilvl w:val="1"/>
+              <w:numId w:val="10"/>
+            </w:numPr>
+            <w:spacing w:after="0" w:line="240" w:lineRule="auto"/>
+            <w:rPr>
+              <w:rStyle w:val="Textoennegrita"/>
+              <w:color w:val="1F497D" w:themeColor="text2"/>
+              <w:sz w:val="24"/>
+            </w:rPr>
+          </w:pPr>
+          <w:r>
+            <w:rPr>
+              <w:rStyle w:val="Textoennegrita"/>
+              <w:color w:val="1F497D" w:themeColor="text2"/>
+              <w:sz w:val="24"/>
+            </w:rPr>
+            <w:t>El alumno lleva al consultorio de la cátedra un paciente registrado.</w:t>
+          </w:r>
+        </w:p>
+        <w:p>
+          <w:pPr>
+            <w:pStyle w:val="Prrafodelista"/>
+            <w:spacing w:after="0" w:line="240" w:lineRule="auto"/>
+            <w:ind w:left="1440"/>
+            <w:rPr>
+              <w:rFonts w:ascii="Arial" w:eastAsia="Times New Roman" w:hAnsi="Arial" w:cs="Arial"/>
+              <w:b/>
+              <w:color w:val="000000"/>
+              <w:shd w:val="clear" w:color="auto" w:fill="FFFFFF"/>
+            </w:rPr>
+          </w:pPr>
+        </w:p>
+        <w:p>
+          <w:pPr>
+            <w:ind w:left="1134" w:firstLine="708"/>
+            <w:jc w:val="both"/>
+            <w:rPr>
+              <w:rFonts w:ascii="Arial" w:eastAsia="Times New Roman" w:hAnsi="Arial" w:cs="Arial"/>
+            </w:rPr>
+          </w:pPr>
+          <w:r>
+            <w:rPr>
+              <w:rFonts w:ascii="Arial" w:eastAsia="Times New Roman" w:hAnsi="Arial" w:cs="Arial"/>
+            </w:rPr>
+            <w:t>Es decir, el paciente se encuentra registrado en el sistema.</w:t>
+          </w:r>
+        </w:p>
+        <w:p>
+          <w:pPr>
+            <w:pStyle w:val="Prrafodelista"/>
+            <w:numPr>
+              <w:ilvl w:val="2"/>
+              <w:numId w:val="10"/>
+            </w:numPr>
+            <w:spacing w:after="0" w:line="240" w:lineRule="auto"/>
+            <w:rPr>
+              <w:rStyle w:val="Textoennegrita"/>
+              <w:color w:val="1F497D" w:themeColor="text2"/>
+              <w:sz w:val="24"/>
+            </w:rPr>
+          </w:pPr>
+          <w:r>
+            <w:rPr>
+              <w:rStyle w:val="Textoennegrita"/>
+              <w:b w:val="0"/>
+              <w:bCs w:val="0"/>
+              <w:color w:val="1F497D" w:themeColor="text2"/>
+              <w:sz w:val="24"/>
+            </w:rPr>
+            <w:t>El</w:t>
+          </w:r>
+          <w:r>
+            <w:rPr>
+              <w:rStyle w:val="Textoennegrita"/>
+              <w:b w:val="0"/>
+              <w:bCs w:val="0"/>
+              <w:color w:val="1F497D" w:themeColor="text2"/>
+              <w:sz w:val="24"/>
+            </w:rPr>
+            <w:t xml:space="preserve"> paciente </w:t>
+          </w:r>
+          <w:r>
+            <w:rPr>
+              <w:rStyle w:val="Textoennegrita"/>
+              <w:b w:val="0"/>
+              <w:bCs w:val="0"/>
+              <w:color w:val="1F497D" w:themeColor="text2"/>
+              <w:sz w:val="24"/>
+            </w:rPr>
+            <w:t>está</w:t>
+          </w:r>
+          <w:r>
+            <w:rPr>
+              <w:rStyle w:val="Textoennegrita"/>
+              <w:b w:val="0"/>
+              <w:bCs w:val="0"/>
+              <w:color w:val="1F497D" w:themeColor="text2"/>
+              <w:sz w:val="24"/>
+            </w:rPr>
+            <w:t xml:space="preserve"> registrado y asignado</w:t>
+          </w:r>
+          <w:r>
+            <w:rPr>
+              <w:rStyle w:val="Textoennegrita"/>
+              <w:b w:val="0"/>
+              <w:bCs w:val="0"/>
+              <w:color w:val="1F497D" w:themeColor="text2"/>
+              <w:sz w:val="24"/>
+            </w:rPr>
+            <w:t>.</w:t>
+          </w:r>
+        </w:p>
+        <w:p>
+          <w:pPr>
+            <w:ind w:left="2127" w:firstLine="708"/>
+            <w:jc w:val="both"/>
+            <w:rPr>
+              <w:rFonts w:ascii="Arial" w:eastAsia="Times New Roman" w:hAnsi="Arial" w:cs="Arial"/>
+            </w:rPr>
+          </w:pPr>
+          <w:r>
+            <w:rPr>
+              <w:rFonts w:ascii="Arial" w:eastAsia="Times New Roman" w:hAnsi="Arial" w:cs="Arial"/>
+            </w:rPr>
+            <w:t>En este caso, el profesor le solicita al paciente que se identifique y lo busca en la “Planilla de pacientes confirmados” brindada por el sistema. Esta planilla digital contiene una lista de todos los pacientes confirmados por alumno.</w:t>
+          </w:r>
+        </w:p>
+        <w:p>
+          <w:pPr>
+            <w:pStyle w:val="Prrafodelista"/>
+            <w:numPr>
+              <w:ilvl w:val="2"/>
+              <w:numId w:val="10"/>
+            </w:numPr>
+            <w:spacing w:after="0" w:line="240" w:lineRule="auto"/>
+            <w:rPr>
+              <w:rStyle w:val="Textoennegrita"/>
+              <w:b w:val="0"/>
+              <w:color w:val="1F497D" w:themeColor="text2"/>
+              <w:sz w:val="24"/>
+            </w:rPr>
+          </w:pPr>
+          <w:r>
+            <w:rPr>
+              <w:rStyle w:val="Textoennegrita"/>
+              <w:b w:val="0"/>
+              <w:color w:val="1F497D" w:themeColor="text2"/>
+              <w:sz w:val="24"/>
+            </w:rPr>
+            <w:t>El paciente está</w:t>
+          </w:r>
+          <w:r>
+            <w:rPr>
+              <w:rStyle w:val="Textoennegrita"/>
+              <w:b w:val="0"/>
+              <w:color w:val="1F497D" w:themeColor="text2"/>
+              <w:sz w:val="24"/>
+            </w:rPr>
+            <w:t xml:space="preserve"> registrado pero no asignado.</w:t>
+          </w:r>
+        </w:p>
+        <w:p>
+          <w:pPr>
+            <w:ind w:left="2127" w:firstLine="708"/>
+            <w:jc w:val="both"/>
+            <w:rPr>
+              <w:rFonts w:ascii="Arial" w:eastAsia="Times New Roman" w:hAnsi="Arial" w:cs="Arial"/>
+            </w:rPr>
+          </w:pPr>
+          <w:r>
+            <w:rPr>
+              <w:rFonts w:ascii="Arial" w:eastAsia="Times New Roman" w:hAnsi="Arial" w:cs="Arial"/>
+            </w:rPr>
+            <w:t xml:space="preserve">Dado este escenario, se le notifica la situación al profesor que se encarga de buscar el paciente en el sistema </w:t>
+          </w:r>
+          <w:r>
+            <w:rPr>
+              <w:rFonts w:ascii="Arial" w:eastAsia="Times New Roman" w:hAnsi="Arial" w:cs="Arial"/>
+            </w:rPr>
+            <w:t>y asignárselo de manera rápida.</w:t>
+          </w:r>
+        </w:p>
+        <w:p>
+          <w:pPr>
+            <w:spacing w:after="0" w:line="240" w:lineRule="auto"/>
+            <w:rPr>
+              <w:rFonts w:ascii="Times New Roman" w:eastAsia="Times New Roman" w:hAnsi="Times New Roman" w:cs="Times New Roman"/>
+              <w:sz w:val="24"/>
+              <w:szCs w:val="24"/>
+            </w:rPr>
+          </w:pPr>
+        </w:p>
+        <w:p>
+          <w:pPr>
+            <w:spacing w:after="0"/>
+            <w:ind w:firstLine="708"/>
+            <w:jc w:val="both"/>
+            <w:rPr>
+              <w:rFonts w:ascii="Arial" w:eastAsia="Times New Roman" w:hAnsi="Arial" w:cs="Arial"/>
+            </w:rPr>
+          </w:pPr>
+          <w:r>
+            <w:rPr>
+              <w:rFonts w:ascii="Arial" w:eastAsia="Times New Roman" w:hAnsi="Arial" w:cs="Arial"/>
+            </w:rPr>
+            <w:t xml:space="preserve">Una vez que el alumno cuenta con un paciente asignado, el profesor se encarga de hacer la revisión general del paciente para garantizar que el mismo cumple con los </w:t>
+          </w:r>
+          <w:r>
+            <w:rPr>
+              <w:rFonts w:ascii="Arial" w:eastAsia="Times New Roman" w:hAnsi="Arial" w:cs="Arial"/>
+            </w:rPr>
+            <w:t>requerimientos de la práctica</w:t>
+          </w:r>
+          <w:r>
+            <w:rPr>
+              <w:rFonts w:ascii="Arial" w:eastAsia="Times New Roman" w:hAnsi="Arial" w:cs="Arial"/>
+            </w:rPr>
+            <w:t xml:space="preserve">. En caso de cumplir </w:t>
+          </w:r>
+          <w:r>
+            <w:rPr>
+              <w:rFonts w:ascii="Arial" w:eastAsia="Times New Roman" w:hAnsi="Arial" w:cs="Arial"/>
+            </w:rPr>
+            <w:t>todas</w:t>
+          </w:r>
+          <w:r>
+            <w:rPr>
+              <w:rFonts w:ascii="Arial" w:eastAsia="Times New Roman" w:hAnsi="Arial" w:cs="Arial"/>
+            </w:rPr>
+            <w:t xml:space="preserve"> las exigencias, se le pide que firme la “Nota de consentimiento”, documento que puede ser obtenido en la fotocopiadora de la facultad o  impreso por </w:t>
+          </w:r>
+          <w:r>
+            <w:rPr>
+              <w:rFonts w:ascii="Arial" w:eastAsia="Times New Roman" w:hAnsi="Arial" w:cs="Arial"/>
+            </w:rPr>
+            <w:t>el estudiante desde su hogar</w:t>
+          </w:r>
+          <w:r>
+            <w:rPr>
+              <w:rFonts w:ascii="Arial" w:eastAsia="Times New Roman" w:hAnsi="Arial" w:cs="Arial"/>
+            </w:rPr>
+            <w:t>.</w:t>
+          </w:r>
+        </w:p>
+        <w:p>
+          <w:pPr>
+            <w:spacing w:after="0" w:line="240" w:lineRule="auto"/>
+            <w:ind w:firstLine="708"/>
+            <w:rPr>
+              <w:b/>
+              <w:bCs/>
+              <w:color w:val="1F497D" w:themeColor="text2"/>
+              <w:spacing w:val="5"/>
+              <w:sz w:val="24"/>
+            </w:rPr>
+          </w:pPr>
+          <w:r>
+            <w:rPr>
+              <w:rFonts w:ascii="Arial" w:eastAsia="Times New Roman" w:hAnsi="Arial" w:cs="Arial"/>
+            </w:rPr>
+            <w:lastRenderedPageBreak/>
+            <w:t>Si el paciente no cumple los requisitos establecidos por la cátedra para la práctica o si no quiere firmar la Nota de Consentimiento, no podrá ser atendido. En este caso, se procede como en el caso “</w:t>
+          </w:r>
+          <w:r>
+            <w:rPr>
+              <w:rFonts w:ascii="Arial" w:eastAsia="Times New Roman" w:hAnsi="Arial" w:cs="Arial"/>
+              <w:b/>
+              <w:bCs/>
+            </w:rPr>
+            <w:t>El alumno llega al consultorio sin paciente</w:t>
+          </w:r>
+          <w:r>
+            <w:rPr>
+              <w:rFonts w:ascii="Arial" w:eastAsia="Times New Roman" w:hAnsi="Arial" w:cs="Arial"/>
+            </w:rPr>
+            <w:t>”.</w:t>
+          </w:r>
+        </w:p>
+        <w:p>
+          <w:pPr>
+            <w:spacing w:after="0"/>
+            <w:ind w:firstLine="708"/>
+            <w:jc w:val="both"/>
+            <w:rPr>
+              <w:rFonts w:ascii="Arial" w:eastAsia="Times New Roman" w:hAnsi="Arial" w:cs="Arial"/>
+            </w:rPr>
+          </w:pPr>
+          <w:r>
+            <w:rPr>
+              <w:rFonts w:ascii="Arial" w:eastAsia="Times New Roman" w:hAnsi="Arial" w:cs="Arial"/>
+            </w:rPr>
+            <w:t>Si estas validaciones se cumplen, el profesor autoriza en el sistema la atención, habilitando a partir de este momento al alumno a cargar los datos de la práctica. Ya con el paciente en el sillón odontológico, el alumno procede a realizarle las preguntas de rutina correspondientes a esa materia, llenando el documento “Actualización de Historia Clínica” el cual consta de una serie de preguntas de carácter obligatorio para cada práctica. En este momento, el alumno realiza la atención. Cuando se termina la práctica, el alumno actualiza la Historia Clínica del paciente desde cualquier PC que tenga acceso al sistema. Para completar esta tarea, dispondrá de un período de tres días.</w:t>
+          </w:r>
+        </w:p>
+        <w:p>
+          <w:pPr>
+            <w:spacing w:after="0" w:line="240" w:lineRule="auto"/>
+            <w:rPr>
+              <w:rFonts w:ascii="Arial" w:eastAsia="Times New Roman" w:hAnsi="Arial" w:cs="Arial"/>
+            </w:rPr>
+          </w:pPr>
+        </w:p>
+        <w:p>
+          <w:pPr>
+            <w:spacing w:after="0" w:line="240" w:lineRule="auto"/>
+            <w:rPr>
+              <w:rFonts w:ascii="Arial" w:eastAsia="Times New Roman" w:hAnsi="Arial" w:cs="Arial"/>
+            </w:rPr>
+          </w:pPr>
+        </w:p>
+        <w:p>
+          <w:pPr>
+            <w:rPr>
+              <w:rFonts w:ascii="Arial" w:eastAsia="Times New Roman" w:hAnsi="Arial" w:cs="Arial"/>
+            </w:rPr>
+          </w:pPr>
+          <w:r>
+            <w:rPr>
+              <w:rFonts w:ascii="Arial" w:eastAsia="Times New Roman" w:hAnsi="Arial" w:cs="Arial"/>
+            </w:rPr>
+            <w:br w:type="page"/>
+          </w:r>
+        </w:p>
+        <w:p>
+          <w:pPr>
+            <w:spacing w:after="0" w:line="240" w:lineRule="auto"/>
+            <w:ind w:firstLine="708"/>
+            <w:rPr>
+              <w:rFonts w:ascii="Arial" w:eastAsia="Times New Roman" w:hAnsi="Arial" w:cs="Arial"/>
+            </w:rPr>
+          </w:pPr>
+          <w:r>
+            <w:rPr>
+              <w:rFonts w:ascii="Arial" w:eastAsia="Times New Roman" w:hAnsi="Arial" w:cs="Arial"/>
+            </w:rPr>
+            <w:lastRenderedPageBreak/>
+            <w:t>A continuación se presenta el flujo del proceso de atención de pacientes.</w:t>
+          </w:r>
+        </w:p>
+        <w:p>
+          <w:pPr>
+            <w:spacing w:after="0"/>
+            <w:ind w:firstLine="708"/>
+            <w:jc w:val="both"/>
+            <w:rPr>
+              <w:rFonts w:ascii="Arial" w:eastAsia="Times New Roman" w:hAnsi="Arial" w:cs="Arial"/>
+            </w:rPr>
+          </w:pPr>
+        </w:p>
+        <w:p>
+          <w:pPr>
+            <w:spacing w:after="0"/>
+            <w:ind w:firstLine="708"/>
+            <w:jc w:val="both"/>
+            <w:rPr>
+              <w:rFonts w:ascii="Arial" w:eastAsia="Times New Roman" w:hAnsi="Arial" w:cs="Arial"/>
+            </w:rPr>
+          </w:pPr>
+        </w:p>
+        <w:p>
+          <w:pPr>
+            <w:rPr>
+              <w:rFonts w:ascii="Arial" w:hAnsi="Arial" w:cs="Arial"/>
+              <w:noProof/>
+              <w:color w:val="943634" w:themeColor="accent2" w:themeShade="BF"/>
+              <w:spacing w:val="5"/>
+            </w:rPr>
+          </w:pPr>
+          <w:bookmarkStart w:id="17" w:name="_Toc356660546"/>
+          <w:r>
+            <w:rPr>
+              <w:rFonts w:ascii="Arial" w:hAnsi="Arial" w:cs="Arial"/>
+              <w:noProof/>
+              <w:color w:val="943634" w:themeColor="accent2" w:themeShade="BF"/>
+              <w:spacing w:val="5"/>
+            </w:rPr>
+            <w:drawing>
+              <wp:anchor distT="0" distB="0" distL="114300" distR="114300" simplePos="0" relativeHeight="251893760" behindDoc="1" locked="0" layoutInCell="1" allowOverlap="1">
+                <wp:simplePos x="0" y="0"/>
+                <wp:positionH relativeFrom="column">
+                  <wp:posOffset>-566420</wp:posOffset>
+                </wp:positionH>
+                <wp:positionV relativeFrom="paragraph">
+                  <wp:posOffset>-3175</wp:posOffset>
+                </wp:positionV>
+                <wp:extent cx="6809105" cy="5577840"/>
+                <wp:effectExtent l="19050" t="0" r="0" b="0"/>
+                <wp:wrapTight wrapText="bothSides">
+                  <wp:wrapPolygon edited="0">
+                    <wp:start x="-60" y="0"/>
+                    <wp:lineTo x="-60" y="21541"/>
+                    <wp:lineTo x="21574" y="21541"/>
+                    <wp:lineTo x="21574" y="0"/>
+                    <wp:lineTo x="-60" y="0"/>
+                  </wp:wrapPolygon>
+                </wp:wrapTight>
+                <wp:docPr id="11" name="Imagen 11" descr="C:\Users\Mau\Desktop\Imagenes Negocio\Proceso Atencion Paciente.jpg"/>
+                <wp:cNvGraphicFramePr>
+                  <a:graphicFrameLocks xmlns:a="http://schemas.openxmlformats.org/drawingml/2006/main" noChangeAspect="1"/>
+                </wp:cNvGraphicFramePr>
+                <a:graphic xmlns:a="http://schemas.openxmlformats.org/drawingml/2006/main">
+                  <a:graphicData uri="http://schemas.openxmlformats.org/drawingml/2006/picture">
+                    <pic:pic xmlns:pic="http://schemas.openxmlformats.org/drawingml/2006/picture">
+                      <pic:nvPicPr>
+                        <pic:cNvPr id="0" name="Picture 11" descr="C:\Users\Mau\Desktop\Imagenes Negocio\Proceso Atencion Paciente.jpg"/>
+                        <pic:cNvPicPr>
+                          <a:picLocks noChangeAspect="1" noChangeArrowheads="1"/>
+                        </pic:cNvPicPr>
+                      </pic:nvPicPr>
+                      <pic:blipFill>
+                        <a:blip r:embed="rId13"/>
+                        <a:srcRect/>
+                        <a:stretch>
+                          <a:fillRect/>
+                        </a:stretch>
+                      </pic:blipFill>
+                      <pic:spPr bwMode="auto">
+                        <a:xfrm>
+                          <a:off x="0" y="0"/>
+                          <a:ext cx="6809105" cy="5577840"/>
+                        </a:xfrm>
+                        <a:prstGeom prst="rect">
+                          <a:avLst/>
+                        </a:prstGeom>
+                        <a:noFill/>
+                        <a:ln w="9525">
+                          <a:noFill/>
+                          <a:miter lim="800000"/>
+                          <a:headEnd/>
+                          <a:tailEnd/>
+                        </a:ln>
+                      </pic:spPr>
+                    </pic:pic>
+                  </a:graphicData>
+                </a:graphic>
+              </wp:anchor>
+            </w:drawing>
+          </w:r>
         </w:p>
         <w:p>
           <w:pPr>
@@ -4062,10 +4149,26 @@
         </w:p>
         <w:p>
           <w:pPr>
+            <w:rPr>
+              <w:rFonts w:asciiTheme="majorHAnsi" w:eastAsiaTheme="majorEastAsia" w:hAnsiTheme="majorHAnsi" w:cstheme="majorBidi"/>
+              <w:b/>
+              <w:bCs/>
+              <w:color w:val="4F81BD" w:themeColor="accent1"/>
+              <w:sz w:val="26"/>
+              <w:szCs w:val="26"/>
+            </w:rPr>
+          </w:pPr>
+          <w:r>
+            <w:br w:type="page"/>
+          </w:r>
+        </w:p>
+        <w:p>
+          <w:pPr>
             <w:pStyle w:val="Ttulo2"/>
           </w:pPr>
-          <w:bookmarkStart w:id="18" w:name="_Toc365308294"/>
-          <w:r>
+          <w:bookmarkStart w:id="18" w:name="_Toc365391359"/>
+          <w:r>
+            <w:lastRenderedPageBreak/>
             <w:t>Reglas de Negocio del proceso mejorado</w:t>
           </w:r>
           <w:bookmarkEnd w:id="18"/>
@@ -4105,10 +4208,10 @@
             <w:t xml:space="preserve"> </w:t>
           </w:r>
           <w:r>
-            <w:t>día</w:t>
-          </w:r>
-          <w:r>
-            <w:t>(4</w:t>
+            <w:t>día (</w:t>
+          </w:r>
+          <w:r>
+            <w:t>4</w:t>
           </w:r>
           <w:r>
             <w:t>8</w:t>
@@ -4139,15 +4242,9 @@
               <w:ilvl w:val="0"/>
               <w:numId w:val="3"/>
             </w:numPr>
-            <w:rPr>
-              <w:color w:val="FF0000"/>
-            </w:rPr>
-          </w:pPr>
-          <w:r>
-            <w:rPr>
-              <w:color w:val="FF0000"/>
-            </w:rPr>
-            <w:t>Cuantos pacientes por alumno? Por catedra?</w:t>
+          </w:pPr>
+          <w:r>
+            <w:t>La cantidad de pacientes que podrá tener asignado un alumno por cátedra es de dos.</w:t>
           </w:r>
         </w:p>
         <w:p>
@@ -4157,38 +4254,20 @@
               <w:ilvl w:val="0"/>
               <w:numId w:val="3"/>
             </w:numPr>
-            <w:rPr>
-              <w:color w:val="FF0000"/>
-            </w:rPr>
-          </w:pPr>
-          <w:r>
-            <w:rPr>
-              <w:color w:val="FF0000"/>
-            </w:rPr>
+          </w:pPr>
+          <w:r>
             <w:t>Los profesores tendrán la posibilidad de visualizar las atenciones realizadas correspondientes a la</w:t>
           </w:r>
           <w:r>
-            <w:rPr>
-              <w:color w:val="FF0000"/>
-            </w:rPr>
             <w:t>s</w:t>
           </w:r>
           <w:r>
-            <w:rPr>
-              <w:color w:val="FF0000"/>
-            </w:rPr>
             <w:t xml:space="preserve"> materia</w:t>
           </w:r>
           <w:r>
-            <w:rPr>
-              <w:color w:val="FF0000"/>
-            </w:rPr>
             <w:t>s</w:t>
           </w:r>
           <w:r>
-            <w:rPr>
-              <w:color w:val="FF0000"/>
-            </w:rPr>
             <w:t xml:space="preserve"> que le implican.</w:t>
           </w:r>
         </w:p>
@@ -4243,14 +4322,7 @@
             <w:rPr>
               <w:color w:val="000000" w:themeColor="text1"/>
             </w:rPr>
-            <w:t xml:space="preserve">Un alumno solo podrá registrar atenciones para un paciente determinado, si y solo si, el paciente está asignado y confirmado. También se debe tener en cuenta que el alumno no podrá cargar atenciones de un paciente antes de la fecha de realización de la práctica. </w:t>
-          </w:r>
-          <w:r>
-            <w:rPr>
-              <w:color w:val="000000" w:themeColor="text1"/>
-            </w:rPr>
-            <w:lastRenderedPageBreak/>
-            <w:t xml:space="preserve">Además, contará con un período de dos días </w:t>
+            <w:t xml:space="preserve">Un alumno solo podrá registrar atenciones para un paciente determinado, si y solo si, el paciente está asignado y confirmado. También se debe tener en cuenta que el alumno no podrá cargar atenciones de un paciente antes de la fecha de realización de la práctica. Además, contará con un período de dos días </w:t>
           </w:r>
           <w:r>
             <w:rPr>
@@ -4436,7 +4508,7 @@
                         </pic:cNvPicPr>
                       </pic:nvPicPr>
                       <pic:blipFill>
-                        <a:blip r:embed="rId13"/>
+                        <a:blip r:embed="rId14"/>
                         <a:srcRect/>
                         <a:stretch>
                           <a:fillRect/>
@@ -4565,8 +4637,8 @@
       </w:sdtContent>
     </w:sdt>
     <w:sectPr>
-      <w:headerReference w:type="default" r:id="rId14"/>
-      <w:footerReference w:type="default" r:id="rId15"/>
+      <w:headerReference w:type="default" r:id="rId15"/>
+      <w:footerReference w:type="default" r:id="rId16"/>
       <w:pgSz w:w="12240" w:h="15840"/>
       <w:pgMar w:top="1417" w:right="1701" w:bottom="1417" w:left="1701" w:header="708" w:footer="708" w:gutter="0"/>
       <w:cols w:space="708"/>
@@ -4669,7 +4741,7 @@
         <w:noProof/>
         <w:lang w:val="es-ES"/>
       </w:rPr>
-      <w:t>11</w:t>
+      <w:t>3</w:t>
     </w:r>
     <w:r>
       <w:rPr>
@@ -4691,7 +4763,7 @@
           <w:noProof/>
           <w:lang w:val="es-ES"/>
         </w:rPr>
-        <w:t>13</w:t>
+        <w:t>14</w:t>
       </w:r>
     </w:fldSimple>
   </w:p>
@@ -4789,7 +4861,7 @@
                         <a:blip r:embed="rId1">
                           <a:extLst>
                             <a:ext uri="{28A0092B-C50C-407E-A947-70E740481C1C}">
-                              <a14:useLocalDpi xmlns:a14="http://schemas.microsoft.com/office/drawing/2010/main" xmlns:wps="http://schemas.microsoft.com/office/word/2010/wordprocessingShape" xmlns:wpi="http://schemas.microsoft.com/office/word/2010/wordprocessingInk" xmlns:wpg="http://schemas.microsoft.com/office/word/2010/wordprocessingGroup" xmlns:w15="http://schemas.microsoft.com/office/word/2012/wordml" xmlns:w14="http://schemas.microsoft.com/office/word/2010/wordml" xmlns:w="http://schemas.openxmlformats.org/wordprocessingml/2006/main" xmlns:w10="urn:schemas-microsoft-com:office:word" xmlns:wp14="http://schemas.microsoft.com/office/word/2010/wordprocessingDrawing" xmlns:v="urn:schemas-microsoft-com:vml" xmlns:o="urn:schemas-microsoft-com:office:office" xmlns:mc="http://schemas.openxmlformats.org/markup-compatibility/2006" xmlns:wpc="http://schemas.microsoft.com/office/word/2010/wordprocessingCanvas" xmlns="" val="0"/>
+                              <a14:useLocalDpi xmlns="" xmlns:wpc="http://schemas.microsoft.com/office/word/2010/wordprocessingCanvas" xmlns:mc="http://schemas.openxmlformats.org/markup-compatibility/2006" xmlns:o="urn:schemas-microsoft-com:office:office" xmlns:v="urn:schemas-microsoft-com:vml" xmlns:wp14="http://schemas.microsoft.com/office/word/2010/wordprocessingDrawing" xmlns:w10="urn:schemas-microsoft-com:office:word" xmlns:w="http://schemas.openxmlformats.org/wordprocessingml/2006/main" xmlns:w14="http://schemas.microsoft.com/office/word/2010/wordml" xmlns:w15="http://schemas.microsoft.com/office/word/2012/wordml" xmlns:wpg="http://schemas.microsoft.com/office/word/2010/wordprocessingGroup" xmlns:wpi="http://schemas.microsoft.com/office/word/2010/wordprocessingInk" xmlns:wps="http://schemas.microsoft.com/office/word/2010/wordprocessingShape" xmlns:a14="http://schemas.microsoft.com/office/drawing/2010/main" val="0"/>
                             </a:ext>
                           </a:extLst>
                         </a:blip>

</xml_diff>

<commit_message>
se agregó Modelo de negocio.docx
</commit_message>
<xml_diff>
--- a/repository/S.A.P.O/Producto/Iteraciones/Iteracion_02/01_Documento_Negocio/Modelo de negocio.docx
+++ b/repository/S.A.P.O/Producto/Iteraciones/Iteracion_02/01_Documento_Negocio/Modelo de negocio.docx
@@ -1,6 +1,6 @@
 
 <file path=word/document.xml><?xml version="1.0" encoding="utf-8"?>
-<w:document xmlns:wpc="http://schemas.microsoft.com/office/word/2010/wordprocessingCanvas" xmlns:mc="http://schemas.openxmlformats.org/markup-compatibility/2006" xmlns:o="urn:schemas-microsoft-com:office:office" xmlns:r="http://schemas.openxmlformats.org/officeDocument/2006/relationships" xmlns:m="http://schemas.openxmlformats.org/officeDocument/2006/math" xmlns:v="urn:schemas-microsoft-com:vml" xmlns:wp14="http://schemas.microsoft.com/office/word/2010/wordprocessingDrawing" xmlns:wp="http://schemas.openxmlformats.org/drawingml/2006/wordprocessingDrawing" xmlns:w10="urn:schemas-microsoft-com:office:word" xmlns:w="http://schemas.openxmlformats.org/wordprocessingml/2006/main" xmlns:w14="http://schemas.microsoft.com/office/word/2010/wordml" xmlns:w15="http://schemas.microsoft.com/office/word/2012/wordml" xmlns:wpg="http://schemas.microsoft.com/office/word/2010/wordprocessingGroup" xmlns:wpi="http://schemas.microsoft.com/office/word/2010/wordprocessingInk" xmlns:wne="http://schemas.microsoft.com/office/word/2006/wordml" xmlns:wps="http://schemas.microsoft.com/office/word/2010/wordprocessingShape" mc:Ignorable="w14 w15 wp14">
+<w:document xmlns:ve="http://schemas.openxmlformats.org/markup-compatibility/2006" xmlns:o="urn:schemas-microsoft-com:office:office" xmlns:r="http://schemas.openxmlformats.org/officeDocument/2006/relationships" xmlns:m="http://schemas.openxmlformats.org/officeDocument/2006/math" xmlns:v="urn:schemas-microsoft-com:vml" xmlns:wp="http://schemas.openxmlformats.org/drawingml/2006/wordprocessingDrawing" xmlns:w10="urn:schemas-microsoft-com:office:word" xmlns:w="http://schemas.openxmlformats.org/wordprocessingml/2006/main" xmlns:wne="http://schemas.microsoft.com/office/word/2006/wordml">
   <w:body>
     <w:sdt>
       <w:sdtPr>
@@ -93,7 +93,7 @@
               <w:sz w:val="48"/>
               <w:szCs w:val="48"/>
             </w:rPr>
-            <w:object w:dxaOrig="1440" w:dyaOrig="1440">
+            <w:pict>
               <v:shapetype id="_x0000_t75" coordsize="21600,21600" o:spt="75" o:preferrelative="t" path="m@4@5l@4@11@9@11@9@5xe" filled="f" stroked="f">
                 <v:stroke joinstyle="miter"/>
                 <v:formulas>
@@ -117,8 +117,8 @@
                 <v:imagedata r:id="rId9" o:title=""/>
                 <w10:wrap type="tight"/>
               </v:shape>
-              <o:OLEObject Type="Embed" ProgID="PBrush" ShapeID="_x0000_s1033" DrawAspect="Content" ObjectID="_1439464292" r:id="rId10"/>
-            </w:object>
+              <o:OLEObject Type="Embed" ProgID="PBrush" ShapeID="_x0000_s1033" DrawAspect="Content" ObjectID="_1439464900" r:id="rId10"/>
+            </w:pict>
           </w:r>
           <w:r>
             <w:rPr>
@@ -203,7 +203,6 @@
             <w:dataBinding w:prefixMappings="xmlns:ns0='http://schemas.openxmlformats.org/package/2006/metadata/core-properties' xmlns:ns1='http://purl.org/dc/elements/1.1/'" w:xpath="/ns0:coreProperties[1]/ns1:title[1]" w:storeItemID="{6C3C8BC8-F283-45AE-878A-BAB7291924A1}"/>
             <w:text/>
           </w:sdtPr>
-          <w:sdtEndPr/>
           <w:sdtContent>
             <w:p>
               <w:pPr>
@@ -249,7 +248,6 @@
             <w:dataBinding w:prefixMappings="xmlns:ns0='http://schemas.openxmlformats.org/package/2006/metadata/core-properties' xmlns:ns1='http://purl.org/dc/elements/1.1/'" w:xpath="/ns0:coreProperties[1]/ns1:subject[1]" w:storeItemID="{6C3C8BC8-F283-45AE-878A-BAB7291924A1}"/>
             <w:text/>
           </w:sdtPr>
-          <w:sdtEndPr/>
           <w:sdtContent>
             <w:p>
               <w:pPr>
@@ -369,21 +367,12 @@
                           <w:szCs w:val="28"/>
                         </w:rPr>
                       </w:pPr>
-                      <w:proofErr w:type="spellStart"/>
                       <w:r>
                         <w:rPr>
                           <w:rFonts w:ascii="Arial" w:hAnsi="Arial" w:cs="Arial"/>
                           <w:szCs w:val="28"/>
                         </w:rPr>
-                        <w:t>Biancato</w:t>
-                      </w:r>
-                      <w:proofErr w:type="spellEnd"/>
-                      <w:r>
-                        <w:rPr>
-                          <w:rFonts w:ascii="Arial" w:hAnsi="Arial" w:cs="Arial"/>
-                          <w:szCs w:val="28"/>
-                        </w:rPr>
-                        <w:t>, Enzo</w:t>
+                        <w:t>Biancato, Enzo</w:t>
                       </w:r>
                       <w:r>
                         <w:rPr>
@@ -537,21 +526,12 @@
                           <w:szCs w:val="28"/>
                         </w:rPr>
                       </w:pPr>
-                      <w:proofErr w:type="spellStart"/>
                       <w:r>
                         <w:rPr>
                           <w:rFonts w:ascii="Arial" w:hAnsi="Arial" w:cs="Arial"/>
                           <w:szCs w:val="28"/>
                         </w:rPr>
-                        <w:t>Gastañaga</w:t>
-                      </w:r>
-                      <w:proofErr w:type="spellEnd"/>
-                      <w:r>
-                        <w:rPr>
-                          <w:rFonts w:ascii="Arial" w:hAnsi="Arial" w:cs="Arial"/>
-                          <w:szCs w:val="28"/>
-                        </w:rPr>
-                        <w:t>, Iris Nancy (Titular)</w:t>
+                        <w:t>Gastañaga, Iris Nancy (Titular)</w:t>
                       </w:r>
                     </w:p>
                     <w:p>
@@ -563,21 +543,12 @@
                           <w:szCs w:val="28"/>
                         </w:rPr>
                       </w:pPr>
-                      <w:proofErr w:type="spellStart"/>
                       <w:r>
                         <w:rPr>
                           <w:rFonts w:ascii="Arial" w:hAnsi="Arial" w:cs="Arial"/>
                           <w:szCs w:val="28"/>
                         </w:rPr>
-                        <w:t>Savi</w:t>
-                      </w:r>
-                      <w:proofErr w:type="spellEnd"/>
-                      <w:r>
-                        <w:rPr>
-                          <w:rFonts w:ascii="Arial" w:hAnsi="Arial" w:cs="Arial"/>
-                          <w:szCs w:val="28"/>
-                        </w:rPr>
-                        <w:t>, Cecilia Andrea (JTP)</w:t>
+                        <w:t>Savi, Cecilia Andrea (JTP)</w:t>
                       </w:r>
                     </w:p>
                     <w:p>
@@ -758,7 +729,7 @@
               <w:insideV w:val="single" w:sz="4" w:space="0" w:color="auto"/>
             </w:tblBorders>
             <w:shd w:val="clear" w:color="auto" w:fill="800000"/>
-            <w:tblLook w:val="01E0" w:firstRow="1" w:lastRow="1" w:firstColumn="1" w:lastColumn="1" w:noHBand="0" w:noVBand="0"/>
+            <w:tblLook w:val="01E0"/>
           </w:tblPr>
           <w:tblGrid>
             <w:gridCol w:w="1605"/>
@@ -1253,23 +1224,7 @@
                     <w:rFonts w:ascii="Arial" w:hAnsi="Arial" w:cs="Arial"/>
                     <w:szCs w:val="28"/>
                   </w:rPr>
-                  <w:t xml:space="preserve">Revisión del modelo de negocio. Se modificó el </w:t>
-                </w:r>
-                <w:proofErr w:type="spellStart"/>
-                <w:r>
-                  <w:rPr>
-                    <w:rFonts w:ascii="Arial" w:hAnsi="Arial" w:cs="Arial"/>
-                    <w:szCs w:val="28"/>
-                  </w:rPr>
-                  <w:t>flujograma</w:t>
-                </w:r>
-                <w:proofErr w:type="spellEnd"/>
-                <w:r>
-                  <w:rPr>
-                    <w:rFonts w:ascii="Arial" w:hAnsi="Arial" w:cs="Arial"/>
-                    <w:szCs w:val="28"/>
-                  </w:rPr>
-                  <w:t xml:space="preserve"> y se agregaron reglas de negocio. </w:t>
+                  <w:t xml:space="preserve">Revisión del modelo de negocio. Se modificó el flujograma y se agregaron reglas de negocio. </w:t>
                 </w:r>
               </w:p>
             </w:tc>
@@ -1515,7 +1470,7 @@
               <w:r>
                 <w:fldChar w:fldCharType="separate"/>
               </w:r>
-              <w:hyperlink w:anchor="_Toc365722431" w:history="1">
+              <w:hyperlink w:anchor="_Toc365723070" w:history="1">
                 <w:r>
                   <w:rPr>
                     <w:rStyle w:val="Hipervnculo"/>
@@ -1542,7 +1497,7 @@
                     <w:noProof/>
                     <w:webHidden/>
                   </w:rPr>
-                  <w:instrText xml:space="preserve"> PAGEREF _Toc365722431 \h </w:instrText>
+                  <w:instrText xml:space="preserve"> PAGEREF _Toc365723070 \h </w:instrText>
                 </w:r>
                 <w:r>
                   <w:rPr>
@@ -1583,7 +1538,7 @@
                   <w:noProof/>
                 </w:rPr>
               </w:pPr>
-              <w:hyperlink w:anchor="_Toc365722432" w:history="1">
+              <w:hyperlink w:anchor="_Toc365723071" w:history="1">
                 <w:r>
                   <w:rPr>
                     <w:rStyle w:val="Hipervnculo"/>
@@ -1610,7 +1565,7 @@
                     <w:noProof/>
                     <w:webHidden/>
                   </w:rPr>
-                  <w:instrText xml:space="preserve"> PAGEREF _Toc365722432 \h </w:instrText>
+                  <w:instrText xml:space="preserve"> PAGEREF _Toc365723071 \h </w:instrText>
                 </w:r>
                 <w:r>
                   <w:rPr>
@@ -1651,7 +1606,7 @@
                   <w:noProof/>
                 </w:rPr>
               </w:pPr>
-              <w:hyperlink w:anchor="_Toc365722433" w:history="1">
+              <w:hyperlink w:anchor="_Toc365723072" w:history="1">
                 <w:r>
                   <w:rPr>
                     <w:rStyle w:val="Hipervnculo"/>
@@ -1678,7 +1633,7 @@
                     <w:noProof/>
                     <w:webHidden/>
                   </w:rPr>
-                  <w:instrText xml:space="preserve"> PAGEREF _Toc365722433 \h </w:instrText>
+                  <w:instrText xml:space="preserve"> PAGEREF _Toc365723072 \h </w:instrText>
                 </w:r>
                 <w:r>
                   <w:rPr>
@@ -1719,7 +1674,7 @@
                   <w:noProof/>
                 </w:rPr>
               </w:pPr>
-              <w:hyperlink w:anchor="_Toc365722434" w:history="1">
+              <w:hyperlink w:anchor="_Toc365723073" w:history="1">
                 <w:r>
                   <w:rPr>
                     <w:rStyle w:val="Hipervnculo"/>
@@ -1746,7 +1701,7 @@
                     <w:noProof/>
                     <w:webHidden/>
                   </w:rPr>
-                  <w:instrText xml:space="preserve"> PAGEREF _Toc365722434 \h </w:instrText>
+                  <w:instrText xml:space="preserve"> PAGEREF _Toc365723073 \h </w:instrText>
                 </w:r>
                 <w:r>
                   <w:rPr>
@@ -1787,7 +1742,7 @@
                   <w:noProof/>
                 </w:rPr>
               </w:pPr>
-              <w:hyperlink w:anchor="_Toc365722435" w:history="1">
+              <w:hyperlink w:anchor="_Toc365723074" w:history="1">
                 <w:r>
                   <w:rPr>
                     <w:rStyle w:val="Hipervnculo"/>
@@ -1814,7 +1769,7 @@
                     <w:noProof/>
                     <w:webHidden/>
                   </w:rPr>
-                  <w:instrText xml:space="preserve"> PAGEREF _Toc365722435 \h </w:instrText>
+                  <w:instrText xml:space="preserve"> PAGEREF _Toc365723074 \h </w:instrText>
                 </w:r>
                 <w:r>
                   <w:rPr>
@@ -1855,7 +1810,7 @@
                   <w:noProof/>
                 </w:rPr>
               </w:pPr>
-              <w:hyperlink w:anchor="_Toc365722436" w:history="1">
+              <w:hyperlink w:anchor="_Toc365723075" w:history="1">
                 <w:r>
                   <w:rPr>
                     <w:rStyle w:val="Hipervnculo"/>
@@ -1882,7 +1837,7 @@
                     <w:noProof/>
                     <w:webHidden/>
                   </w:rPr>
-                  <w:instrText xml:space="preserve"> PAGEREF _Toc365722436 \h </w:instrText>
+                  <w:instrText xml:space="preserve"> PAGEREF _Toc365723075 \h </w:instrText>
                 </w:r>
                 <w:r>
                   <w:rPr>
@@ -1923,7 +1878,7 @@
                   <w:noProof/>
                 </w:rPr>
               </w:pPr>
-              <w:hyperlink w:anchor="_Toc365722437" w:history="1">
+              <w:hyperlink w:anchor="_Toc365723076" w:history="1">
                 <w:r>
                   <w:rPr>
                     <w:rStyle w:val="Hipervnculo"/>
@@ -1950,7 +1905,7 @@
                     <w:noProof/>
                     <w:webHidden/>
                   </w:rPr>
-                  <w:instrText xml:space="preserve"> PAGEREF _Toc365722437 \h </w:instrText>
+                  <w:instrText xml:space="preserve"> PAGEREF _Toc365723076 \h </w:instrText>
                 </w:r>
                 <w:r>
                   <w:rPr>
@@ -1991,7 +1946,7 @@
                   <w:noProof/>
                 </w:rPr>
               </w:pPr>
-              <w:hyperlink w:anchor="_Toc365722438" w:history="1">
+              <w:hyperlink w:anchor="_Toc365723077" w:history="1">
                 <w:r>
                   <w:rPr>
                     <w:rStyle w:val="Hipervnculo"/>
@@ -2018,7 +1973,7 @@
                     <w:noProof/>
                     <w:webHidden/>
                   </w:rPr>
-                  <w:instrText xml:space="preserve"> PAGEREF _Toc365722438 \h </w:instrText>
+                  <w:instrText xml:space="preserve"> PAGEREF _Toc365723077 \h </w:instrText>
                 </w:r>
                 <w:r>
                   <w:rPr>
@@ -2059,7 +2014,7 @@
                   <w:noProof/>
                 </w:rPr>
               </w:pPr>
-              <w:hyperlink w:anchor="_Toc365722439" w:history="1">
+              <w:hyperlink w:anchor="_Toc365723078" w:history="1">
                 <w:r>
                   <w:rPr>
                     <w:rStyle w:val="Hipervnculo"/>
@@ -2087,7 +2042,7 @@
                     <w:noProof/>
                     <w:webHidden/>
                   </w:rPr>
-                  <w:instrText xml:space="preserve"> PAGEREF _Toc365722439 \h </w:instrText>
+                  <w:instrText xml:space="preserve"> PAGEREF _Toc365723078 \h </w:instrText>
                 </w:r>
                 <w:r>
                   <w:rPr>
@@ -2108,6 +2063,74 @@
                     <w:webHidden/>
                   </w:rPr>
                   <w:t>13</w:t>
+                </w:r>
+                <w:r>
+                  <w:rPr>
+                    <w:noProof/>
+                    <w:webHidden/>
+                  </w:rPr>
+                  <w:fldChar w:fldCharType="end"/>
+                </w:r>
+              </w:hyperlink>
+            </w:p>
+            <w:p>
+              <w:pPr>
+                <w:pStyle w:val="TDC2"/>
+                <w:tabs>
+                  <w:tab w:val="right" w:leader="dot" w:pos="8828"/>
+                </w:tabs>
+                <w:rPr>
+                  <w:noProof/>
+                </w:rPr>
+              </w:pPr>
+              <w:hyperlink w:anchor="_Toc365723079" w:history="1">
+                <w:r>
+                  <w:rPr>
+                    <w:rStyle w:val="Hipervnculo"/>
+                    <w:noProof/>
+                  </w:rPr>
+                  <w:t>Descripción de Actores</w:t>
+                </w:r>
+                <w:r>
+                  <w:rPr>
+                    <w:noProof/>
+                    <w:webHidden/>
+                  </w:rPr>
+                  <w:tab/>
+                </w:r>
+                <w:r>
+                  <w:rPr>
+                    <w:noProof/>
+                    <w:webHidden/>
+                  </w:rPr>
+                  <w:fldChar w:fldCharType="begin"/>
+                </w:r>
+                <w:r>
+                  <w:rPr>
+                    <w:noProof/>
+                    <w:webHidden/>
+                  </w:rPr>
+                  <w:instrText xml:space="preserve"> PAGEREF _Toc365723079 \h </w:instrText>
+                </w:r>
+                <w:r>
+                  <w:rPr>
+                    <w:noProof/>
+                    <w:webHidden/>
+                  </w:rPr>
+                </w:r>
+                <w:r>
+                  <w:rPr>
+                    <w:noProof/>
+                    <w:webHidden/>
+                  </w:rPr>
+                  <w:fldChar w:fldCharType="separate"/>
+                </w:r>
+                <w:r>
+                  <w:rPr>
+                    <w:noProof/>
+                    <w:webHidden/>
+                  </w:rPr>
+                  <w:t>19</w:t>
                 </w:r>
                 <w:r>
                   <w:rPr>
@@ -2172,7 +2195,7 @@
             <w:pStyle w:val="Ttulo1"/>
           </w:pPr>
           <w:bookmarkStart w:id="0" w:name="_Toc358465131"/>
-          <w:bookmarkStart w:id="1" w:name="_Toc365722431"/>
+          <w:bookmarkStart w:id="1" w:name="_Toc365723070"/>
           <w:r>
             <w:lastRenderedPageBreak/>
             <w:t>Modelo de negocio</w:t>
@@ -2184,7 +2207,7 @@
           <w:pPr>
             <w:pStyle w:val="Ttulo2"/>
           </w:pPr>
-          <w:bookmarkStart w:id="2" w:name="_Toc365722432"/>
+          <w:bookmarkStart w:id="2" w:name="_Toc365723071"/>
           <w:r>
             <w:t>Introducción</w:t>
           </w:r>
@@ -2240,7 +2263,7 @@
           </w:pPr>
           <w:bookmarkStart w:id="3" w:name="_Toc356660543"/>
           <w:bookmarkStart w:id="4" w:name="_Toc358465133"/>
-          <w:bookmarkStart w:id="5" w:name="_Toc365722433"/>
+          <w:bookmarkStart w:id="5" w:name="_Toc365723072"/>
           <w:r>
             <w:lastRenderedPageBreak/>
             <w:t>Propuesta de proceso mejorado</w:t>
@@ -2261,21 +2284,7 @@
             <w:rPr>
               <w:rFonts w:ascii="Arial" w:eastAsia="Times New Roman" w:hAnsi="Arial" w:cs="Arial"/>
             </w:rPr>
-            <w:t xml:space="preserve">Los siguientes </w:t>
-          </w:r>
-          <w:proofErr w:type="spellStart"/>
-          <w:r>
-            <w:rPr>
-              <w:rFonts w:ascii="Arial" w:eastAsia="Times New Roman" w:hAnsi="Arial" w:cs="Arial"/>
-            </w:rPr>
-            <w:t>flujogramas</w:t>
-          </w:r>
-          <w:proofErr w:type="spellEnd"/>
-          <w:r>
-            <w:rPr>
-              <w:rFonts w:ascii="Arial" w:eastAsia="Times New Roman" w:hAnsi="Arial" w:cs="Arial"/>
-            </w:rPr>
-            <w:t xml:space="preserve"> muestran paso a paso el proceso de atención a los pacientes en la facultad luego de haber implementado las mejoras  propuestas.</w:t>
+            <w:t>Los siguientes flujogramas muestran paso a paso el proceso de atención a los pacientes en la facultad luego de haber implementado las mejoras  propuestas.</w:t>
           </w:r>
         </w:p>
         <w:p>
@@ -2307,7 +2316,7 @@
           </w:pPr>
           <w:bookmarkStart w:id="6" w:name="_Toc356660544"/>
           <w:bookmarkStart w:id="7" w:name="_Toc358465134"/>
-          <w:bookmarkStart w:id="8" w:name="_Toc365722434"/>
+          <w:bookmarkStart w:id="8" w:name="_Toc365723073"/>
           <w:r>
             <w:rPr>
               <w:rStyle w:val="Textoennegrita"/>
@@ -2347,7 +2356,7 @@
               <w:noProof/>
             </w:rPr>
             <w:drawing>
-              <wp:anchor distT="0" distB="0" distL="114300" distR="114300" simplePos="0" relativeHeight="251657216" behindDoc="1" locked="0" layoutInCell="1" allowOverlap="1" wp14:anchorId="3FECD778" wp14:editId="7C12FEAA">
+              <wp:anchor distT="0" distB="0" distL="114300" distR="114300" simplePos="0" relativeHeight="251654144" behindDoc="1" locked="0" layoutInCell="1" allowOverlap="1">
                 <wp:simplePos x="0" y="0"/>
                 <wp:positionH relativeFrom="column">
                   <wp:posOffset>-683895</wp:posOffset>
@@ -2609,39 +2618,13 @@
               <w:color w:val="1F497D" w:themeColor="text2"/>
               <w:sz w:val="24"/>
             </w:rPr>
-            <w:t xml:space="preserve">a.1) Paciente derivado a consultorio </w:t>
-          </w:r>
-          <w:proofErr w:type="spellStart"/>
-          <w:r>
-            <w:rPr>
-              <w:rStyle w:val="Textoennegrita"/>
-              <w:color w:val="1F497D" w:themeColor="text2"/>
-              <w:sz w:val="24"/>
-            </w:rPr>
-            <w:t>externo</w:t>
-          </w:r>
-          <w:proofErr w:type="gramStart"/>
-          <w:r>
-            <w:rPr>
-              <w:rStyle w:val="Textoennegrita"/>
-              <w:color w:val="1F497D" w:themeColor="text2"/>
-              <w:sz w:val="24"/>
-            </w:rPr>
-            <w:t>:</w:t>
-          </w:r>
-          <w:r>
-            <w:rPr>
-              <w:rFonts w:ascii="Arial" w:eastAsia="Times New Roman" w:hAnsi="Arial" w:cs="Arial"/>
-            </w:rPr>
-            <w:t>Esta</w:t>
-          </w:r>
-          <w:proofErr w:type="spellEnd"/>
-          <w:proofErr w:type="gramEnd"/>
-          <w:r>
-            <w:rPr>
-              <w:rFonts w:ascii="Arial" w:eastAsia="Times New Roman" w:hAnsi="Arial" w:cs="Arial"/>
-            </w:rPr>
-            <w:t xml:space="preserve"> situación ocurre cuando las patologías presentadas en el análisis no pueden ser tratadas por un alumno o bien, cuando el paciente opta por ser atendido por un profesional. Se registra la derivación especificando el consultorio de la Cátedra a la cual ese Paciente fue derivado.</w:t>
+            <w:t>a.1) Paciente derivado a consultorio externo:</w:t>
+          </w:r>
+          <w:r>
+            <w:rPr>
+              <w:rFonts w:ascii="Arial" w:eastAsia="Times New Roman" w:hAnsi="Arial" w:cs="Arial"/>
+            </w:rPr>
+            <w:t>Esta situación ocurre cuando las patologías presentadas en el análisis no pueden ser tratadas por un alumno o bien, cuando el paciente opta por ser atendido por un profesional. Se registra la derivación especificando el consultorio de la Cátedra a la cual ese Paciente fue derivado.</w:t>
           </w:r>
         </w:p>
         <w:p>
@@ -2673,39 +2656,13 @@
               <w:color w:val="1F497D" w:themeColor="text2"/>
               <w:sz w:val="24"/>
             </w:rPr>
-            <w:t xml:space="preserve">a.2) Paciente derivado a </w:t>
-          </w:r>
-          <w:proofErr w:type="spellStart"/>
-          <w:r>
-            <w:rPr>
-              <w:rStyle w:val="Textoennegrita"/>
-              <w:color w:val="1F497D" w:themeColor="text2"/>
-              <w:sz w:val="24"/>
-            </w:rPr>
-            <w:t>Cátedra</w:t>
-          </w:r>
-          <w:proofErr w:type="gramStart"/>
-          <w:r>
-            <w:rPr>
-              <w:rStyle w:val="Textoennegrita"/>
-              <w:color w:val="1F497D" w:themeColor="text2"/>
-              <w:sz w:val="24"/>
-            </w:rPr>
-            <w:t>:</w:t>
-          </w:r>
-          <w:r>
-            <w:rPr>
-              <w:rFonts w:ascii="Arial" w:eastAsia="Times New Roman" w:hAnsi="Arial" w:cs="Arial"/>
-            </w:rPr>
-            <w:t>De</w:t>
-          </w:r>
-          <w:proofErr w:type="spellEnd"/>
-          <w:proofErr w:type="gramEnd"/>
-          <w:r>
-            <w:rPr>
-              <w:rFonts w:ascii="Arial" w:eastAsia="Times New Roman" w:hAnsi="Arial" w:cs="Arial"/>
-            </w:rPr>
-            <w:t xml:space="preserve"> acuerdo a los problemas encontrados</w:t>
+            <w:t>a.2) Paciente derivado a Cátedra:</w:t>
+          </w:r>
+          <w:r>
+            <w:rPr>
+              <w:rFonts w:ascii="Arial" w:eastAsia="Times New Roman" w:hAnsi="Arial" w:cs="Arial"/>
+            </w:rPr>
+            <w:t>De acuerdo a los problemas encontrados</w:t>
           </w:r>
           <w:r>
             <w:rPr>
@@ -2764,7 +2721,7 @@
               <w:spacing w:val="0"/>
             </w:rPr>
           </w:pPr>
-          <w:bookmarkStart w:id="10" w:name="_Toc365722435"/>
+          <w:bookmarkStart w:id="10" w:name="_Toc365723074"/>
           <w:r>
             <w:rPr>
               <w:rStyle w:val="Textoennegrita"/>
@@ -3086,27 +3043,13 @@
             <w:rPr>
               <w:rFonts w:ascii="Arial" w:eastAsia="Times New Roman" w:hAnsi="Arial" w:cs="Arial"/>
             </w:rPr>
-            <w:t xml:space="preserve">Por ejemplo </w:t>
-          </w:r>
-          <w:proofErr w:type="spellStart"/>
-          <w:r>
-            <w:rPr>
-              <w:rFonts w:ascii="Arial" w:eastAsia="Times New Roman" w:hAnsi="Arial" w:cs="Arial"/>
-            </w:rPr>
-            <w:t>lae</w:t>
-          </w:r>
-          <w:r>
-            <w:rPr>
-              <w:rFonts w:ascii="Arial" w:eastAsia="Times New Roman" w:hAnsi="Arial" w:cs="Arial"/>
-            </w:rPr>
-            <w:t>xtracción</w:t>
-          </w:r>
-          <w:proofErr w:type="spellEnd"/>
-          <w:r>
-            <w:rPr>
-              <w:rFonts w:ascii="Arial" w:eastAsia="Times New Roman" w:hAnsi="Arial" w:cs="Arial"/>
-            </w:rPr>
-            <w:t xml:space="preserve"> de</w:t>
+            <w:t>Por ejemplo lae</w:t>
+          </w:r>
+          <w:r>
+            <w:rPr>
+              <w:rFonts w:ascii="Arial" w:eastAsia="Times New Roman" w:hAnsi="Arial" w:cs="Arial"/>
+            </w:rPr>
+            <w:t>xtracción de</w:t>
           </w:r>
           <w:r>
             <w:rPr>
@@ -3158,7 +3101,7 @@
             <w:br/>
           </w:r>
           <w:bookmarkStart w:id="11" w:name="_Toc358465135"/>
-          <w:bookmarkStart w:id="12" w:name="_Toc365722436"/>
+          <w:bookmarkStart w:id="12" w:name="_Toc365723075"/>
           <w:r>
             <w:rPr>
               <w:rStyle w:val="Textoennegrita"/>
@@ -3367,19 +3310,7 @@
             <w:rPr>
               <w:rFonts w:ascii="Arial" w:eastAsia="Times New Roman" w:hAnsi="Arial" w:cs="Arial"/>
             </w:rPr>
-            <w:t xml:space="preserve"> </w:t>
-          </w:r>
-          <w:r>
-            <w:rPr>
-              <w:rFonts w:ascii="Arial" w:eastAsia="Times New Roman" w:hAnsi="Arial" w:cs="Arial"/>
-            </w:rPr>
             <w:t>El</w:t>
-          </w:r>
-          <w:r>
-            <w:rPr>
-              <w:rFonts w:ascii="Arial" w:eastAsia="Times New Roman" w:hAnsi="Arial" w:cs="Arial"/>
-            </w:rPr>
-            <w:t xml:space="preserve"> </w:t>
           </w:r>
           <w:r>
             <w:rPr>
@@ -3514,7 +3445,7 @@
               <w:noProof/>
             </w:rPr>
             <w:drawing>
-              <wp:anchor distT="0" distB="0" distL="114300" distR="114300" simplePos="0" relativeHeight="251759616" behindDoc="1" locked="0" layoutInCell="1" allowOverlap="1" wp14:anchorId="7FC0CB6C" wp14:editId="2248DE41">
+              <wp:anchor distT="0" distB="0" distL="114300" distR="114300" simplePos="0" relativeHeight="251656192" behindDoc="1" locked="0" layoutInCell="1" allowOverlap="1">
                 <wp:simplePos x="0" y="0"/>
                 <wp:positionH relativeFrom="column">
                   <wp:posOffset>-532765</wp:posOffset>
@@ -3593,7 +3524,7 @@
               <w:spacing w:val="0"/>
             </w:rPr>
           </w:pPr>
-          <w:bookmarkStart w:id="15" w:name="_Toc365722437"/>
+          <w:bookmarkStart w:id="15" w:name="_Toc365723076"/>
           <w:r>
             <w:rPr>
               <w:rStyle w:val="Textoennegrita"/>
@@ -4265,7 +4196,7 @@
               <w:spacing w:val="5"/>
             </w:rPr>
             <w:drawing>
-              <wp:anchor distT="0" distB="0" distL="114300" distR="114300" simplePos="0" relativeHeight="251708416" behindDoc="1" locked="0" layoutInCell="1" allowOverlap="1" wp14:anchorId="60832C5E" wp14:editId="2349FA4D">
+              <wp:anchor distT="0" distB="0" distL="114300" distR="114300" simplePos="0" relativeHeight="251655168" behindDoc="1" locked="0" layoutInCell="1" allowOverlap="1">
                 <wp:simplePos x="0" y="0"/>
                 <wp:positionH relativeFrom="column">
                   <wp:posOffset>-566420</wp:posOffset>
@@ -4351,7 +4282,7 @@
           <w:pPr>
             <w:pStyle w:val="Ttulo2"/>
           </w:pPr>
-          <w:bookmarkStart w:id="17" w:name="_Toc365722438"/>
+          <w:bookmarkStart w:id="17" w:name="_Toc365723077"/>
           <w:r>
             <w:lastRenderedPageBreak/>
             <w:t>Reglas de Negocio del proceso mejorado</w:t>
@@ -4388,9 +4319,6 @@
           </w:r>
           <w:r>
             <w:t>un</w:t>
-          </w:r>
-          <w:r>
-            <w:t xml:space="preserve"> </w:t>
           </w:r>
           <w:r>
             <w:t>día (</w:t>
@@ -4660,7 +4588,7 @@
               <w:spacing w:val="5"/>
             </w:rPr>
             <w:drawing>
-              <wp:anchor distT="0" distB="0" distL="114300" distR="114300" simplePos="0" relativeHeight="251606016" behindDoc="1" locked="0" layoutInCell="1" allowOverlap="1" wp14:anchorId="681421E1" wp14:editId="6764A0A2">
+              <wp:anchor distT="0" distB="0" distL="114300" distR="114300" simplePos="0" relativeHeight="251653120" behindDoc="1" locked="0" layoutInCell="1" allowOverlap="1">
                 <wp:simplePos x="0" y="0"/>
                 <wp:positionH relativeFrom="column">
                   <wp:posOffset>17780</wp:posOffset>
@@ -4747,7 +4675,7 @@
               <w:rFonts w:eastAsia="Times New Roman"/>
             </w:rPr>
           </w:pPr>
-          <w:bookmarkStart w:id="19" w:name="_Toc365722439"/>
+          <w:bookmarkStart w:id="19" w:name="_Toc365723078"/>
           <w:r>
             <w:rPr>
               <w:rFonts w:eastAsia="Times New Roman"/>
@@ -4787,7 +4715,7 @@
               <w:left w:w="70" w:type="dxa"/>
               <w:right w:w="70" w:type="dxa"/>
             </w:tblCellMar>
-            <w:tblLook w:val="00AF" w:firstRow="1" w:lastRow="0" w:firstColumn="1" w:lastColumn="0" w:noHBand="0" w:noVBand="0"/>
+            <w:tblLook w:val="00AF"/>
           </w:tblPr>
           <w:tblGrid>
             <w:gridCol w:w="4406"/>
@@ -4796,12 +4724,6 @@
             <w:gridCol w:w="3969"/>
           </w:tblGrid>
           <w:tr>
-            <w:tblPrEx>
-              <w:tblCellMar>
-                <w:top w:w="0" w:type="dxa"/>
-                <w:bottom w:w="0" w:type="dxa"/>
-              </w:tblCellMar>
-            </w:tblPrEx>
             <w:trPr>
               <w:cantSplit/>
               <w:trHeight w:val="300"/>
@@ -4924,12 +4846,6 @@
             </w:tc>
           </w:tr>
           <w:tr>
-            <w:tblPrEx>
-              <w:tblCellMar>
-                <w:top w:w="0" w:type="dxa"/>
-                <w:bottom w:w="0" w:type="dxa"/>
-              </w:tblCellMar>
-            </w:tblPrEx>
             <w:trPr>
               <w:cantSplit/>
               <w:trHeight w:val="385"/>
@@ -5001,12 +4917,6 @@
             </w:tc>
           </w:tr>
           <w:tr>
-            <w:tblPrEx>
-              <w:tblCellMar>
-                <w:top w:w="0" w:type="dxa"/>
-                <w:bottom w:w="0" w:type="dxa"/>
-              </w:tblCellMar>
-            </w:tblPrEx>
             <w:trPr>
               <w:cantSplit/>
               <w:trHeight w:val="385"/>
@@ -5074,12 +4984,6 @@
             </w:tc>
           </w:tr>
           <w:tr>
-            <w:tblPrEx>
-              <w:tblCellMar>
-                <w:top w:w="0" w:type="dxa"/>
-                <w:bottom w:w="0" w:type="dxa"/>
-              </w:tblCellMar>
-            </w:tblPrEx>
             <w:trPr>
               <w:cantSplit/>
               <w:tblCellSpacing w:w="20" w:type="dxa"/>
@@ -5199,12 +5103,6 @@
             </w:tc>
           </w:tr>
           <w:tr>
-            <w:tblPrEx>
-              <w:tblCellMar>
-                <w:top w:w="0" w:type="dxa"/>
-                <w:bottom w:w="0" w:type="dxa"/>
-              </w:tblCellMar>
-            </w:tblPrEx>
             <w:trPr>
               <w:cantSplit/>
               <w:tblCellSpacing w:w="20" w:type="dxa"/>
@@ -5247,12 +5145,6 @@
             </w:tc>
           </w:tr>
           <w:tr>
-            <w:tblPrEx>
-              <w:tblCellMar>
-                <w:top w:w="0" w:type="dxa"/>
-                <w:bottom w:w="0" w:type="dxa"/>
-              </w:tblCellMar>
-            </w:tblPrEx>
             <w:trPr>
               <w:cantSplit/>
               <w:tblCellSpacing w:w="20" w:type="dxa"/>
@@ -5394,7 +5286,7 @@
                     <w:szCs w:val="22"/>
                     <w:shd w:val="clear" w:color="auto" w:fill="FFFFFF"/>
                   </w:rPr>
-                  <w:t>s”</w:t>
+                  <w:t xml:space="preserve">s”(RRP) </w:t>
                 </w:r>
                 <w:r>
                   <w:rPr>
@@ -5404,7 +5296,7 @@
                     <w:szCs w:val="22"/>
                     <w:shd w:val="clear" w:color="auto" w:fill="FFFFFF"/>
                   </w:rPr>
-                  <w:t xml:space="preserve"> </w:t>
+                  <w:t>se encarga de explicar todas las dudas que posea el interesado en relación con las atenciones en la facultad de  odontología</w:t>
                 </w:r>
                 <w:r>
                   <w:rPr>
@@ -5414,7 +5306,7 @@
                     <w:szCs w:val="22"/>
                     <w:shd w:val="clear" w:color="auto" w:fill="FFFFFF"/>
                   </w:rPr>
-                  <w:t xml:space="preserve">(RRP) </w:t>
+                  <w:t>. Además,</w:t>
                 </w:r>
                 <w:r>
                   <w:rPr>
@@ -5424,7 +5316,7 @@
                     <w:szCs w:val="22"/>
                     <w:shd w:val="clear" w:color="auto" w:fill="FFFFFF"/>
                   </w:rPr>
-                  <w:t>se encarga de explicar todas las dudas que posea el interesado en relación con las atenciones en la facultad de  odontología</w:t>
+                  <w:t xml:space="preserve"> le informa que para formar parte del banco de paciente debe abonar un  </w:t>
                 </w:r>
                 <w:r>
                   <w:rPr>
@@ -5434,7 +5326,7 @@
                     <w:szCs w:val="22"/>
                     <w:shd w:val="clear" w:color="auto" w:fill="FFFFFF"/>
                   </w:rPr>
-                  <w:t>. Además,</w:t>
+                  <w:t>bono</w:t>
                 </w:r>
                 <w:r>
                   <w:rPr>
@@ -5444,7 +5336,7 @@
                     <w:szCs w:val="22"/>
                     <w:shd w:val="clear" w:color="auto" w:fill="FFFFFF"/>
                   </w:rPr>
-                  <w:t xml:space="preserve"> le informa que para formar parte del banco de paciente debe abonar un  </w:t>
+                  <w:t xml:space="preserve"> en la cooperadora de la facultad.</w:t>
                 </w:r>
                 <w:r>
                   <w:rPr>
@@ -5454,7 +5346,7 @@
                     <w:szCs w:val="22"/>
                     <w:shd w:val="clear" w:color="auto" w:fill="FFFFFF"/>
                   </w:rPr>
-                  <w:t>bono</w:t>
+                  <w:t xml:space="preserve"> En caso del que el interesado desee proceder a atenderse, el RRP le entrega el bono correspondiente.</w:t>
                 </w:r>
                 <w:r>
                   <w:rPr>
@@ -5464,7 +5356,7 @@
                     <w:szCs w:val="22"/>
                     <w:shd w:val="clear" w:color="auto" w:fill="FFFFFF"/>
                   </w:rPr>
-                  <w:t xml:space="preserve"> en la cooperadora de la facultad.</w:t>
+                  <w:t xml:space="preserve"> El caso de us</w:t>
                 </w:r>
                 <w:r>
                   <w:rPr>
@@ -5474,7 +5366,7 @@
                     <w:szCs w:val="22"/>
                     <w:shd w:val="clear" w:color="auto" w:fill="FFFFFF"/>
                   </w:rPr>
-                  <w:t xml:space="preserve"> En caso del que el interesado desee proceder a atenderse, el RRP le entrega el bono correspondiente.</w:t>
+                  <w:t>o finaliza cuando el interesado</w:t>
                 </w:r>
                 <w:r>
                   <w:rPr>
@@ -5484,7 +5376,7 @@
                     <w:szCs w:val="22"/>
                     <w:shd w:val="clear" w:color="auto" w:fill="FFFFFF"/>
                   </w:rPr>
-                  <w:t xml:space="preserve"> El caso de us</w:t>
+                  <w:t xml:space="preserve"> se retira a abonar el </w:t>
                 </w:r>
                 <w:r>
                   <w:rPr>
@@ -5494,38 +5386,12 @@
                     <w:szCs w:val="22"/>
                     <w:shd w:val="clear" w:color="auto" w:fill="FFFFFF"/>
                   </w:rPr>
-                  <w:t>o finaliza cuando el interesado</w:t>
-                </w:r>
-                <w:r>
-                  <w:rPr>
-                    <w:rFonts w:ascii="Arial" w:hAnsi="Arial" w:cs="Arial"/>
-                    <w:color w:val="000000"/>
-                    <w:sz w:val="22"/>
-                    <w:szCs w:val="22"/>
-                    <w:shd w:val="clear" w:color="auto" w:fill="FFFFFF"/>
-                  </w:rPr>
-                  <w:t xml:space="preserve"> se retira a abonar el </w:t>
-                </w:r>
-                <w:r>
-                  <w:rPr>
-                    <w:rFonts w:ascii="Arial" w:hAnsi="Arial" w:cs="Arial"/>
-                    <w:color w:val="000000"/>
-                    <w:sz w:val="22"/>
-                    <w:szCs w:val="22"/>
-                    <w:shd w:val="clear" w:color="auto" w:fill="FFFFFF"/>
-                  </w:rPr>
                   <w:t>mismo para inscribirse o se marcha con sus dudas evacuadas.</w:t>
                 </w:r>
               </w:p>
             </w:tc>
           </w:tr>
           <w:tr>
-            <w:tblPrEx>
-              <w:tblCellMar>
-                <w:top w:w="0" w:type="dxa"/>
-                <w:bottom w:w="0" w:type="dxa"/>
-              </w:tblCellMar>
-            </w:tblPrEx>
             <w:trPr>
               <w:cantSplit/>
               <w:tblCellSpacing w:w="20" w:type="dxa"/>
@@ -5552,12 +5418,6 @@
             </w:tc>
           </w:tr>
           <w:tr>
-            <w:tblPrEx>
-              <w:tblCellMar>
-                <w:top w:w="0" w:type="dxa"/>
-                <w:bottom w:w="0" w:type="dxa"/>
-              </w:tblCellMar>
-            </w:tblPrEx>
             <w:trPr>
               <w:cantSplit/>
               <w:tblCellSpacing w:w="20" w:type="dxa"/>
@@ -5585,17 +5445,8 @@
                     <w:rFonts w:ascii="Arial" w:hAnsi="Arial" w:cs="Arial"/>
                     <w:b/>
                   </w:rPr>
-                  <w:t xml:space="preserve">Spesot – </w:t>
-                </w:r>
-                <w:proofErr w:type="spellStart"/>
-                <w:r>
-                  <w:rPr>
-                    <w:rFonts w:ascii="Arial" w:hAnsi="Arial" w:cs="Arial"/>
-                    <w:b/>
-                  </w:rPr>
-                  <w:t>Biancato</w:t>
-                </w:r>
-                <w:proofErr w:type="spellEnd"/>
+                  <w:t>Spesot – Biancato</w:t>
+                </w:r>
               </w:p>
             </w:tc>
             <w:tc>
@@ -5626,12 +5477,6 @@
             </w:tc>
           </w:tr>
           <w:tr>
-            <w:tblPrEx>
-              <w:tblCellMar>
-                <w:top w:w="0" w:type="dxa"/>
-                <w:bottom w:w="0" w:type="dxa"/>
-              </w:tblCellMar>
-            </w:tblPrEx>
             <w:trPr>
               <w:cantSplit/>
               <w:tblCellSpacing w:w="20" w:type="dxa"/>
@@ -5659,22 +5504,7 @@
                     <w:rFonts w:ascii="Arial" w:hAnsi="Arial" w:cs="Arial"/>
                     <w:b/>
                   </w:rPr>
-                  <w:t xml:space="preserve">Spesot - </w:t>
-                </w:r>
-                <w:proofErr w:type="spellStart"/>
-                <w:r>
-                  <w:rPr>
-                    <w:rFonts w:ascii="Arial" w:hAnsi="Arial" w:cs="Arial"/>
-                    <w:b/>
-                  </w:rPr>
-                  <w:t>Biancato</w:t>
-                </w:r>
-                <w:proofErr w:type="spellEnd"/>
-                <w:r>
-                  <w:rPr>
-                    <w:rFonts w:ascii="Arial" w:hAnsi="Arial" w:cs="Arial"/>
-                  </w:rPr>
-                  <w:t xml:space="preserve"> </w:t>
+                  <w:t>Spesot - Biancato</w:t>
                 </w:r>
               </w:p>
             </w:tc>
@@ -5746,7 +5576,7 @@
               <w:left w:w="70" w:type="dxa"/>
               <w:right w:w="70" w:type="dxa"/>
             </w:tblCellMar>
-            <w:tblLook w:val="00AF" w:firstRow="1" w:lastRow="0" w:firstColumn="1" w:lastColumn="0" w:noHBand="0" w:noVBand="0"/>
+            <w:tblLook w:val="00AF"/>
           </w:tblPr>
           <w:tblGrid>
             <w:gridCol w:w="4406"/>
@@ -5755,12 +5585,6 @@
             <w:gridCol w:w="3969"/>
           </w:tblGrid>
           <w:tr>
-            <w:tblPrEx>
-              <w:tblCellMar>
-                <w:top w:w="0" w:type="dxa"/>
-                <w:bottom w:w="0" w:type="dxa"/>
-              </w:tblCellMar>
-            </w:tblPrEx>
             <w:trPr>
               <w:cantSplit/>
               <w:trHeight w:val="300"/>
@@ -5883,12 +5707,6 @@
             </w:tc>
           </w:tr>
           <w:tr>
-            <w:tblPrEx>
-              <w:tblCellMar>
-                <w:top w:w="0" w:type="dxa"/>
-                <w:bottom w:w="0" w:type="dxa"/>
-              </w:tblCellMar>
-            </w:tblPrEx>
             <w:trPr>
               <w:cantSplit/>
               <w:trHeight w:val="385"/>
@@ -5960,12 +5778,6 @@
             </w:tc>
           </w:tr>
           <w:tr>
-            <w:tblPrEx>
-              <w:tblCellMar>
-                <w:top w:w="0" w:type="dxa"/>
-                <w:bottom w:w="0" w:type="dxa"/>
-              </w:tblCellMar>
-            </w:tblPrEx>
             <w:trPr>
               <w:cantSplit/>
               <w:trHeight w:val="385"/>
@@ -6033,12 +5845,6 @@
             </w:tc>
           </w:tr>
           <w:tr>
-            <w:tblPrEx>
-              <w:tblCellMar>
-                <w:top w:w="0" w:type="dxa"/>
-                <w:bottom w:w="0" w:type="dxa"/>
-              </w:tblCellMar>
-            </w:tblPrEx>
             <w:trPr>
               <w:cantSplit/>
               <w:tblCellSpacing w:w="20" w:type="dxa"/>
@@ -6158,12 +5964,6 @@
             </w:tc>
           </w:tr>
           <w:tr>
-            <w:tblPrEx>
-              <w:tblCellMar>
-                <w:top w:w="0" w:type="dxa"/>
-                <w:bottom w:w="0" w:type="dxa"/>
-              </w:tblCellMar>
-            </w:tblPrEx>
             <w:trPr>
               <w:cantSplit/>
               <w:tblCellSpacing w:w="20" w:type="dxa"/>
@@ -6198,12 +5998,6 @@
                 <w:r>
                   <w:rPr>
                     <w:rFonts w:ascii="Arial" w:hAnsi="Arial" w:cs="Arial"/>
-                  </w:rPr>
-                  <w:t xml:space="preserve"> </w:t>
-                </w:r>
-                <w:r>
-                  <w:rPr>
-                    <w:rFonts w:ascii="Arial" w:hAnsi="Arial" w:cs="Arial"/>
                     <w:color w:val="000000"/>
                     <w:shd w:val="clear" w:color="auto" w:fill="FFFFFF"/>
                   </w:rPr>
@@ -6216,23 +6010,11 @@
                     <w:shd w:val="clear" w:color="auto" w:fill="FFFFFF"/>
                   </w:rPr>
                   <w:t>gistrar los datos de un nuevo paciente, generando a su vez la historia clínica.</w:t>
-                </w:r>
-                <w:r>
-                  <w:rPr>
-                    <w:rFonts w:ascii="Arial" w:hAnsi="Arial" w:cs="Arial"/>
-                  </w:rPr>
-                  <w:t xml:space="preserve"> </w:t>
                 </w:r>
               </w:p>
             </w:tc>
           </w:tr>
           <w:tr>
-            <w:tblPrEx>
-              <w:tblCellMar>
-                <w:top w:w="0" w:type="dxa"/>
-                <w:bottom w:w="0" w:type="dxa"/>
-              </w:tblCellMar>
-            </w:tblPrEx>
             <w:trPr>
               <w:cantSplit/>
               <w:tblCellSpacing w:w="20" w:type="dxa"/>
@@ -6272,12 +6054,6 @@
             </w:tc>
           </w:tr>
           <w:tr>
-            <w:tblPrEx>
-              <w:tblCellMar>
-                <w:top w:w="0" w:type="dxa"/>
-                <w:bottom w:w="0" w:type="dxa"/>
-              </w:tblCellMar>
-            </w:tblPrEx>
             <w:trPr>
               <w:cantSplit/>
               <w:tblCellSpacing w:w="20" w:type="dxa"/>
@@ -6304,12 +6080,6 @@
             </w:tc>
           </w:tr>
           <w:tr>
-            <w:tblPrEx>
-              <w:tblCellMar>
-                <w:top w:w="0" w:type="dxa"/>
-                <w:bottom w:w="0" w:type="dxa"/>
-              </w:tblCellMar>
-            </w:tblPrEx>
             <w:trPr>
               <w:cantSplit/>
               <w:tblCellSpacing w:w="20" w:type="dxa"/>
@@ -6330,16 +6100,8 @@
                   <w:rPr>
                     <w:rFonts w:ascii="Arial" w:hAnsi="Arial" w:cs="Arial"/>
                   </w:rPr>
-                  <w:t xml:space="preserve">Autor: Spesot – </w:t>
-                </w:r>
-                <w:proofErr w:type="spellStart"/>
-                <w:r>
-                  <w:rPr>
-                    <w:rFonts w:ascii="Arial" w:hAnsi="Arial" w:cs="Arial"/>
-                  </w:rPr>
-                  <w:t>Biancato</w:t>
-                </w:r>
-                <w:proofErr w:type="spellEnd"/>
+                  <w:t>Autor: Spesot – Biancato</w:t>
+                </w:r>
               </w:p>
             </w:tc>
             <w:tc>
@@ -6363,12 +6125,6 @@
             </w:tc>
           </w:tr>
           <w:tr>
-            <w:tblPrEx>
-              <w:tblCellMar>
-                <w:top w:w="0" w:type="dxa"/>
-                <w:bottom w:w="0" w:type="dxa"/>
-              </w:tblCellMar>
-            </w:tblPrEx>
             <w:trPr>
               <w:cantSplit/>
               <w:tblCellSpacing w:w="20" w:type="dxa"/>
@@ -6389,16 +6145,8 @@
                   <w:rPr>
                     <w:rFonts w:ascii="Arial" w:hAnsi="Arial" w:cs="Arial"/>
                   </w:rPr>
-                  <w:t xml:space="preserve">Autor Última Modificación: Spesot – </w:t>
-                </w:r>
-                <w:proofErr w:type="spellStart"/>
-                <w:r>
-                  <w:rPr>
-                    <w:rFonts w:ascii="Arial" w:hAnsi="Arial" w:cs="Arial"/>
-                  </w:rPr>
-                  <w:t>Biancato</w:t>
-                </w:r>
-                <w:proofErr w:type="spellEnd"/>
+                  <w:t>Autor Última Modificación: Spesot – Biancato</w:t>
+                </w:r>
               </w:p>
             </w:tc>
             <w:tc>
@@ -6458,7 +6206,7 @@
               <w:left w:w="70" w:type="dxa"/>
               <w:right w:w="70" w:type="dxa"/>
             </w:tblCellMar>
-            <w:tblLook w:val="00AF" w:firstRow="1" w:lastRow="0" w:firstColumn="1" w:lastColumn="0" w:noHBand="0" w:noVBand="0"/>
+            <w:tblLook w:val="00AF"/>
           </w:tblPr>
           <w:tblGrid>
             <w:gridCol w:w="4406"/>
@@ -6467,12 +6215,6 @@
             <w:gridCol w:w="3969"/>
           </w:tblGrid>
           <w:tr>
-            <w:tblPrEx>
-              <w:tblCellMar>
-                <w:top w:w="0" w:type="dxa"/>
-                <w:bottom w:w="0" w:type="dxa"/>
-              </w:tblCellMar>
-            </w:tblPrEx>
             <w:trPr>
               <w:cantSplit/>
               <w:trHeight w:val="300"/>
@@ -6595,12 +6337,6 @@
             </w:tc>
           </w:tr>
           <w:tr>
-            <w:tblPrEx>
-              <w:tblCellMar>
-                <w:top w:w="0" w:type="dxa"/>
-                <w:bottom w:w="0" w:type="dxa"/>
-              </w:tblCellMar>
-            </w:tblPrEx>
             <w:trPr>
               <w:cantSplit/>
               <w:trHeight w:val="385"/>
@@ -6672,12 +6408,6 @@
             </w:tc>
           </w:tr>
           <w:tr>
-            <w:tblPrEx>
-              <w:tblCellMar>
-                <w:top w:w="0" w:type="dxa"/>
-                <w:bottom w:w="0" w:type="dxa"/>
-              </w:tblCellMar>
-            </w:tblPrEx>
             <w:trPr>
               <w:cantSplit/>
               <w:trHeight w:val="385"/>
@@ -6745,12 +6475,6 @@
             </w:tc>
           </w:tr>
           <w:tr>
-            <w:tblPrEx>
-              <w:tblCellMar>
-                <w:top w:w="0" w:type="dxa"/>
-                <w:bottom w:w="0" w:type="dxa"/>
-              </w:tblCellMar>
-            </w:tblPrEx>
             <w:trPr>
               <w:cantSplit/>
               <w:tblCellSpacing w:w="20" w:type="dxa"/>
@@ -6870,12 +6594,6 @@
             </w:tc>
           </w:tr>
           <w:tr>
-            <w:tblPrEx>
-              <w:tblCellMar>
-                <w:top w:w="0" w:type="dxa"/>
-                <w:bottom w:w="0" w:type="dxa"/>
-              </w:tblCellMar>
-            </w:tblPrEx>
             <w:trPr>
               <w:cantSplit/>
               <w:tblCellSpacing w:w="20" w:type="dxa"/>
@@ -6946,12 +6664,6 @@
             </w:tc>
           </w:tr>
           <w:tr>
-            <w:tblPrEx>
-              <w:tblCellMar>
-                <w:top w:w="0" w:type="dxa"/>
-                <w:bottom w:w="0" w:type="dxa"/>
-              </w:tblCellMar>
-            </w:tblPrEx>
             <w:trPr>
               <w:cantSplit/>
               <w:tblCellSpacing w:w="20" w:type="dxa"/>
@@ -6991,12 +6703,6 @@
             </w:tc>
           </w:tr>
           <w:tr>
-            <w:tblPrEx>
-              <w:tblCellMar>
-                <w:top w:w="0" w:type="dxa"/>
-                <w:bottom w:w="0" w:type="dxa"/>
-              </w:tblCellMar>
-            </w:tblPrEx>
             <w:trPr>
               <w:cantSplit/>
               <w:tblCellSpacing w:w="20" w:type="dxa"/>
@@ -7024,12 +6730,6 @@
             </w:tc>
           </w:tr>
           <w:tr>
-            <w:tblPrEx>
-              <w:tblCellMar>
-                <w:top w:w="0" w:type="dxa"/>
-                <w:bottom w:w="0" w:type="dxa"/>
-              </w:tblCellMar>
-            </w:tblPrEx>
             <w:trPr>
               <w:cantSplit/>
               <w:trHeight w:val="422"/>
@@ -7052,16 +6752,8 @@
                   <w:rPr>
                     <w:rFonts w:ascii="Arial" w:hAnsi="Arial" w:cs="Arial"/>
                   </w:rPr>
-                  <w:t xml:space="preserve">Autor: Spesot - </w:t>
-                </w:r>
-                <w:proofErr w:type="spellStart"/>
-                <w:r>
-                  <w:rPr>
-                    <w:rFonts w:ascii="Arial" w:hAnsi="Arial" w:cs="Arial"/>
-                  </w:rPr>
-                  <w:t>Biancato</w:t>
-                </w:r>
-                <w:proofErr w:type="spellEnd"/>
+                  <w:t>Autor: Spesot - Biancato</w:t>
+                </w:r>
               </w:p>
             </w:tc>
             <w:tc>
@@ -7086,12 +6778,6 @@
             </w:tc>
           </w:tr>
           <w:tr>
-            <w:tblPrEx>
-              <w:tblCellMar>
-                <w:top w:w="0" w:type="dxa"/>
-                <w:bottom w:w="0" w:type="dxa"/>
-              </w:tblCellMar>
-            </w:tblPrEx>
             <w:trPr>
               <w:cantSplit/>
               <w:tblCellSpacing w:w="20" w:type="dxa"/>
@@ -7113,16 +6799,8 @@
                   <w:rPr>
                     <w:rFonts w:ascii="Arial" w:hAnsi="Arial" w:cs="Arial"/>
                   </w:rPr>
-                  <w:t xml:space="preserve">Autor Última Modificación: Spesot - </w:t>
-                </w:r>
-                <w:proofErr w:type="spellStart"/>
-                <w:r>
-                  <w:rPr>
-                    <w:rFonts w:ascii="Arial" w:hAnsi="Arial" w:cs="Arial"/>
-                  </w:rPr>
-                  <w:t>Biancato</w:t>
-                </w:r>
-                <w:proofErr w:type="spellEnd"/>
+                  <w:t>Autor Última Modificación: Spesot - Biancato</w:t>
+                </w:r>
               </w:p>
             </w:tc>
             <w:tc>
@@ -7147,14 +6825,6 @@
             </w:tc>
           </w:tr>
         </w:tbl>
-        <w:p>
-          <w:pPr>
-            <w:jc w:val="both"/>
-            <w:rPr>
-              <w:rFonts w:ascii="Arial" w:hAnsi="Arial" w:cs="Arial"/>
-            </w:rPr>
-          </w:pPr>
-        </w:p>
         <w:p>
           <w:pPr>
             <w:pStyle w:val="Encabezado"/>
@@ -7195,7 +6865,7 @@
               <w:left w:w="70" w:type="dxa"/>
               <w:right w:w="70" w:type="dxa"/>
             </w:tblCellMar>
-            <w:tblLook w:val="00AF" w:firstRow="1" w:lastRow="0" w:firstColumn="1" w:lastColumn="0" w:noHBand="0" w:noVBand="0"/>
+            <w:tblLook w:val="00AF"/>
           </w:tblPr>
           <w:tblGrid>
             <w:gridCol w:w="4406"/>
@@ -7204,12 +6874,6 @@
             <w:gridCol w:w="3969"/>
           </w:tblGrid>
           <w:tr>
-            <w:tblPrEx>
-              <w:tblCellMar>
-                <w:top w:w="0" w:type="dxa"/>
-                <w:bottom w:w="0" w:type="dxa"/>
-              </w:tblCellMar>
-            </w:tblPrEx>
             <w:trPr>
               <w:cantSplit/>
               <w:trHeight w:val="300"/>
@@ -7332,12 +6996,6 @@
             </w:tc>
           </w:tr>
           <w:tr>
-            <w:tblPrEx>
-              <w:tblCellMar>
-                <w:top w:w="0" w:type="dxa"/>
-                <w:bottom w:w="0" w:type="dxa"/>
-              </w:tblCellMar>
-            </w:tblPrEx>
             <w:trPr>
               <w:cantSplit/>
               <w:trHeight w:val="385"/>
@@ -7409,12 +7067,6 @@
             </w:tc>
           </w:tr>
           <w:tr>
-            <w:tblPrEx>
-              <w:tblCellMar>
-                <w:top w:w="0" w:type="dxa"/>
-                <w:bottom w:w="0" w:type="dxa"/>
-              </w:tblCellMar>
-            </w:tblPrEx>
             <w:trPr>
               <w:cantSplit/>
               <w:trHeight w:val="385"/>
@@ -7482,12 +7134,6 @@
             </w:tc>
           </w:tr>
           <w:tr>
-            <w:tblPrEx>
-              <w:tblCellMar>
-                <w:top w:w="0" w:type="dxa"/>
-                <w:bottom w:w="0" w:type="dxa"/>
-              </w:tblCellMar>
-            </w:tblPrEx>
             <w:trPr>
               <w:cantSplit/>
               <w:tblCellSpacing w:w="20" w:type="dxa"/>
@@ -7607,12 +7253,6 @@
             </w:tc>
           </w:tr>
           <w:tr>
-            <w:tblPrEx>
-              <w:tblCellMar>
-                <w:top w:w="0" w:type="dxa"/>
-                <w:bottom w:w="0" w:type="dxa"/>
-              </w:tblCellMar>
-            </w:tblPrEx>
             <w:trPr>
               <w:cantSplit/>
               <w:tblCellSpacing w:w="20" w:type="dxa"/>
@@ -7686,22 +7326,10 @@
                   </w:rPr>
                   <w:t>.</w:t>
                 </w:r>
-                <w:r>
-                  <w:rPr>
-                    <w:rFonts w:ascii="Arial" w:hAnsi="Arial" w:cs="Arial"/>
-                  </w:rPr>
-                  <w:t xml:space="preserve"> </w:t>
-                </w:r>
               </w:p>
             </w:tc>
           </w:tr>
           <w:tr>
-            <w:tblPrEx>
-              <w:tblCellMar>
-                <w:top w:w="0" w:type="dxa"/>
-                <w:bottom w:w="0" w:type="dxa"/>
-              </w:tblCellMar>
-            </w:tblPrEx>
             <w:trPr>
               <w:cantSplit/>
               <w:tblCellSpacing w:w="20" w:type="dxa"/>
@@ -7736,24 +7364,12 @@
                   <w:rPr>
                     <w:rFonts w:ascii="Arial" w:hAnsi="Arial" w:cs="Arial"/>
                   </w:rPr>
-                  <w:t xml:space="preserve"> </w:t>
-                </w:r>
-                <w:r>
-                  <w:rPr>
-                    <w:rFonts w:ascii="Arial" w:hAnsi="Arial" w:cs="Arial"/>
-                  </w:rPr>
                   <w:t>El caso de uso comienza cuando el alumno contacta al paciente informándole la fecha y hora de la práctica que requiere. Luego, el alumno le solicita la confirmación a la misma y el paciente brinda una respuesta. En caso de ser positiva, el alumno lo notifica enviándole un e-mail con un recordatorio de la atención. El caso de uso finaliza cuando el paciente fue notificado correctamente o cuando responde negativamente.</w:t>
                 </w:r>
               </w:p>
             </w:tc>
           </w:tr>
           <w:tr>
-            <w:tblPrEx>
-              <w:tblCellMar>
-                <w:top w:w="0" w:type="dxa"/>
-                <w:bottom w:w="0" w:type="dxa"/>
-              </w:tblCellMar>
-            </w:tblPrEx>
             <w:trPr>
               <w:cantSplit/>
               <w:tblCellSpacing w:w="20" w:type="dxa"/>
@@ -7781,12 +7397,6 @@
             </w:tc>
           </w:tr>
           <w:tr>
-            <w:tblPrEx>
-              <w:tblCellMar>
-                <w:top w:w="0" w:type="dxa"/>
-                <w:bottom w:w="0" w:type="dxa"/>
-              </w:tblCellMar>
-            </w:tblPrEx>
             <w:trPr>
               <w:cantSplit/>
               <w:tblCellSpacing w:w="20" w:type="dxa"/>
@@ -7808,16 +7418,8 @@
                   <w:rPr>
                     <w:rFonts w:ascii="Arial" w:hAnsi="Arial" w:cs="Arial"/>
                   </w:rPr>
-                  <w:t xml:space="preserve">Autor: Spesot - </w:t>
-                </w:r>
-                <w:proofErr w:type="spellStart"/>
-                <w:r>
-                  <w:rPr>
-                    <w:rFonts w:ascii="Arial" w:hAnsi="Arial" w:cs="Arial"/>
-                  </w:rPr>
-                  <w:t>Biancato</w:t>
-                </w:r>
-                <w:proofErr w:type="spellEnd"/>
+                  <w:t>Autor: Spesot - Biancato</w:t>
+                </w:r>
               </w:p>
             </w:tc>
             <w:tc>
@@ -7842,12 +7444,6 @@
             </w:tc>
           </w:tr>
           <w:tr>
-            <w:tblPrEx>
-              <w:tblCellMar>
-                <w:top w:w="0" w:type="dxa"/>
-                <w:bottom w:w="0" w:type="dxa"/>
-              </w:tblCellMar>
-            </w:tblPrEx>
             <w:trPr>
               <w:cantSplit/>
               <w:tblCellSpacing w:w="20" w:type="dxa"/>
@@ -7869,16 +7465,8 @@
                   <w:rPr>
                     <w:rFonts w:ascii="Arial" w:hAnsi="Arial" w:cs="Arial"/>
                   </w:rPr>
-                  <w:t xml:space="preserve">Autor Última Modificación: Spesot - </w:t>
-                </w:r>
-                <w:proofErr w:type="spellStart"/>
-                <w:r>
-                  <w:rPr>
-                    <w:rFonts w:ascii="Arial" w:hAnsi="Arial" w:cs="Arial"/>
-                  </w:rPr>
-                  <w:t>Biancato</w:t>
-                </w:r>
-                <w:proofErr w:type="spellEnd"/>
+                  <w:t>Autor Última Modificación: Spesot - Biancato</w:t>
+                </w:r>
               </w:p>
             </w:tc>
             <w:tc>
@@ -7940,7 +7528,7 @@
               <w:left w:w="70" w:type="dxa"/>
               <w:right w:w="70" w:type="dxa"/>
             </w:tblCellMar>
-            <w:tblLook w:val="00AF" w:firstRow="1" w:lastRow="0" w:firstColumn="1" w:lastColumn="0" w:noHBand="0" w:noVBand="0"/>
+            <w:tblLook w:val="00AF"/>
           </w:tblPr>
           <w:tblGrid>
             <w:gridCol w:w="4406"/>
@@ -7949,12 +7537,6 @@
             <w:gridCol w:w="3969"/>
           </w:tblGrid>
           <w:tr>
-            <w:tblPrEx>
-              <w:tblCellMar>
-                <w:top w:w="0" w:type="dxa"/>
-                <w:bottom w:w="0" w:type="dxa"/>
-              </w:tblCellMar>
-            </w:tblPrEx>
             <w:trPr>
               <w:cantSplit/>
               <w:trHeight w:val="300"/>
@@ -8077,12 +7659,6 @@
             </w:tc>
           </w:tr>
           <w:tr>
-            <w:tblPrEx>
-              <w:tblCellMar>
-                <w:top w:w="0" w:type="dxa"/>
-                <w:bottom w:w="0" w:type="dxa"/>
-              </w:tblCellMar>
-            </w:tblPrEx>
             <w:trPr>
               <w:cantSplit/>
               <w:trHeight w:val="385"/>
@@ -8154,12 +7730,6 @@
             </w:tc>
           </w:tr>
           <w:tr>
-            <w:tblPrEx>
-              <w:tblCellMar>
-                <w:top w:w="0" w:type="dxa"/>
-                <w:bottom w:w="0" w:type="dxa"/>
-              </w:tblCellMar>
-            </w:tblPrEx>
             <w:trPr>
               <w:cantSplit/>
               <w:trHeight w:val="385"/>
@@ -8230,12 +7800,6 @@
             </w:tc>
           </w:tr>
           <w:tr>
-            <w:tblPrEx>
-              <w:tblCellMar>
-                <w:top w:w="0" w:type="dxa"/>
-                <w:bottom w:w="0" w:type="dxa"/>
-              </w:tblCellMar>
-            </w:tblPrEx>
             <w:trPr>
               <w:cantSplit/>
               <w:tblCellSpacing w:w="20" w:type="dxa"/>
@@ -8355,12 +7919,6 @@
             </w:tc>
           </w:tr>
           <w:tr>
-            <w:tblPrEx>
-              <w:tblCellMar>
-                <w:top w:w="0" w:type="dxa"/>
-                <w:bottom w:w="0" w:type="dxa"/>
-              </w:tblCellMar>
-            </w:tblPrEx>
             <w:trPr>
               <w:cantSplit/>
               <w:tblCellSpacing w:w="20" w:type="dxa"/>
@@ -8395,12 +7953,6 @@
             </w:tc>
           </w:tr>
           <w:tr>
-            <w:tblPrEx>
-              <w:tblCellMar>
-                <w:top w:w="0" w:type="dxa"/>
-                <w:bottom w:w="0" w:type="dxa"/>
-              </w:tblCellMar>
-            </w:tblPrEx>
             <w:trPr>
               <w:cantSplit/>
               <w:tblCellSpacing w:w="20" w:type="dxa"/>
@@ -8439,12 +7991,6 @@
             </w:tc>
           </w:tr>
           <w:tr>
-            <w:tblPrEx>
-              <w:tblCellMar>
-                <w:top w:w="0" w:type="dxa"/>
-                <w:bottom w:w="0" w:type="dxa"/>
-              </w:tblCellMar>
-            </w:tblPrEx>
             <w:trPr>
               <w:cantSplit/>
               <w:tblCellSpacing w:w="20" w:type="dxa"/>
@@ -8471,12 +8017,6 @@
             </w:tc>
           </w:tr>
           <w:tr>
-            <w:tblPrEx>
-              <w:tblCellMar>
-                <w:top w:w="0" w:type="dxa"/>
-                <w:bottom w:w="0" w:type="dxa"/>
-              </w:tblCellMar>
-            </w:tblPrEx>
             <w:trPr>
               <w:cantSplit/>
               <w:tblCellSpacing w:w="20" w:type="dxa"/>
@@ -8497,16 +8037,8 @@
                   <w:rPr>
                     <w:rFonts w:ascii="Arial" w:hAnsi="Arial" w:cs="Arial"/>
                   </w:rPr>
-                  <w:t xml:space="preserve">Autor: Spesot - </w:t>
-                </w:r>
-                <w:proofErr w:type="spellStart"/>
-                <w:r>
-                  <w:rPr>
-                    <w:rFonts w:ascii="Arial" w:hAnsi="Arial" w:cs="Arial"/>
-                  </w:rPr>
-                  <w:t>Biancato</w:t>
-                </w:r>
-                <w:proofErr w:type="spellEnd"/>
+                  <w:t>Autor: Spesot - Biancato</w:t>
+                </w:r>
               </w:p>
             </w:tc>
             <w:tc>
@@ -8530,12 +8062,6 @@
             </w:tc>
           </w:tr>
           <w:tr>
-            <w:tblPrEx>
-              <w:tblCellMar>
-                <w:top w:w="0" w:type="dxa"/>
-                <w:bottom w:w="0" w:type="dxa"/>
-              </w:tblCellMar>
-            </w:tblPrEx>
             <w:trPr>
               <w:cantSplit/>
               <w:tblCellSpacing w:w="20" w:type="dxa"/>
@@ -8556,16 +8082,8 @@
                   <w:rPr>
                     <w:rFonts w:ascii="Arial" w:hAnsi="Arial" w:cs="Arial"/>
                   </w:rPr>
-                  <w:t xml:space="preserve">Autor Última Modificación: Spesot - </w:t>
-                </w:r>
-                <w:proofErr w:type="spellStart"/>
-                <w:r>
-                  <w:rPr>
-                    <w:rFonts w:ascii="Arial" w:hAnsi="Arial" w:cs="Arial"/>
-                  </w:rPr>
-                  <w:t>Biancato</w:t>
-                </w:r>
-                <w:proofErr w:type="spellEnd"/>
+                  <w:t>Autor Última Modificación: Spesot - Biancato</w:t>
+                </w:r>
               </w:p>
             </w:tc>
             <w:tc>
@@ -8629,7 +8147,7 @@
               <w:left w:w="70" w:type="dxa"/>
               <w:right w:w="70" w:type="dxa"/>
             </w:tblCellMar>
-            <w:tblLook w:val="00AF" w:firstRow="1" w:lastRow="0" w:firstColumn="1" w:lastColumn="0" w:noHBand="0" w:noVBand="0"/>
+            <w:tblLook w:val="00AF"/>
           </w:tblPr>
           <w:tblGrid>
             <w:gridCol w:w="4406"/>
@@ -8638,12 +8156,6 @@
             <w:gridCol w:w="3969"/>
           </w:tblGrid>
           <w:tr>
-            <w:tblPrEx>
-              <w:tblCellMar>
-                <w:top w:w="0" w:type="dxa"/>
-                <w:bottom w:w="0" w:type="dxa"/>
-              </w:tblCellMar>
-            </w:tblPrEx>
             <w:trPr>
               <w:cantSplit/>
               <w:trHeight w:val="300"/>
@@ -8767,12 +8279,6 @@
             </w:tc>
           </w:tr>
           <w:tr>
-            <w:tblPrEx>
-              <w:tblCellMar>
-                <w:top w:w="0" w:type="dxa"/>
-                <w:bottom w:w="0" w:type="dxa"/>
-              </w:tblCellMar>
-            </w:tblPrEx>
             <w:trPr>
               <w:cantSplit/>
               <w:trHeight w:val="385"/>
@@ -8844,12 +8350,6 @@
             </w:tc>
           </w:tr>
           <w:tr>
-            <w:tblPrEx>
-              <w:tblCellMar>
-                <w:top w:w="0" w:type="dxa"/>
-                <w:bottom w:w="0" w:type="dxa"/>
-              </w:tblCellMar>
-            </w:tblPrEx>
             <w:trPr>
               <w:cantSplit/>
               <w:trHeight w:val="385"/>
@@ -8917,12 +8417,6 @@
             </w:tc>
           </w:tr>
           <w:tr>
-            <w:tblPrEx>
-              <w:tblCellMar>
-                <w:top w:w="0" w:type="dxa"/>
-                <w:bottom w:w="0" w:type="dxa"/>
-              </w:tblCellMar>
-            </w:tblPrEx>
             <w:trPr>
               <w:cantSplit/>
               <w:tblCellSpacing w:w="20" w:type="dxa"/>
@@ -9044,12 +8538,6 @@
             </w:tc>
           </w:tr>
           <w:tr>
-            <w:tblPrEx>
-              <w:tblCellMar>
-                <w:top w:w="0" w:type="dxa"/>
-                <w:bottom w:w="0" w:type="dxa"/>
-              </w:tblCellMar>
-            </w:tblPrEx>
             <w:trPr>
               <w:cantSplit/>
               <w:tblCellSpacing w:w="20" w:type="dxa"/>
@@ -9112,12 +8600,6 @@
             </w:tc>
           </w:tr>
           <w:tr>
-            <w:tblPrEx>
-              <w:tblCellMar>
-                <w:top w:w="0" w:type="dxa"/>
-                <w:bottom w:w="0" w:type="dxa"/>
-              </w:tblCellMar>
-            </w:tblPrEx>
             <w:trPr>
               <w:cantSplit/>
               <w:tblCellSpacing w:w="20" w:type="dxa"/>
@@ -9150,12 +8632,6 @@
             </w:tc>
           </w:tr>
           <w:tr>
-            <w:tblPrEx>
-              <w:tblCellMar>
-                <w:top w:w="0" w:type="dxa"/>
-                <w:bottom w:w="0" w:type="dxa"/>
-              </w:tblCellMar>
-            </w:tblPrEx>
             <w:trPr>
               <w:cantSplit/>
               <w:tblCellSpacing w:w="20" w:type="dxa"/>
@@ -9182,12 +8658,6 @@
             </w:tc>
           </w:tr>
           <w:tr>
-            <w:tblPrEx>
-              <w:tblCellMar>
-                <w:top w:w="0" w:type="dxa"/>
-                <w:bottom w:w="0" w:type="dxa"/>
-              </w:tblCellMar>
-            </w:tblPrEx>
             <w:trPr>
               <w:cantSplit/>
               <w:tblCellSpacing w:w="20" w:type="dxa"/>
@@ -9208,16 +8678,8 @@
                   <w:rPr>
                     <w:rFonts w:ascii="Arial" w:hAnsi="Arial" w:cs="Arial"/>
                   </w:rPr>
-                  <w:t xml:space="preserve">Autor: Spesot - </w:t>
-                </w:r>
-                <w:proofErr w:type="spellStart"/>
-                <w:r>
-                  <w:rPr>
-                    <w:rFonts w:ascii="Arial" w:hAnsi="Arial" w:cs="Arial"/>
-                  </w:rPr>
-                  <w:t>Biancato</w:t>
-                </w:r>
-                <w:proofErr w:type="spellEnd"/>
+                  <w:t>Autor: Spesot - Biancato</w:t>
+                </w:r>
               </w:p>
             </w:tc>
             <w:tc>
@@ -9241,12 +8703,6 @@
             </w:tc>
           </w:tr>
           <w:tr>
-            <w:tblPrEx>
-              <w:tblCellMar>
-                <w:top w:w="0" w:type="dxa"/>
-                <w:bottom w:w="0" w:type="dxa"/>
-              </w:tblCellMar>
-            </w:tblPrEx>
             <w:trPr>
               <w:cantSplit/>
               <w:tblCellSpacing w:w="20" w:type="dxa"/>
@@ -9267,16 +8723,8 @@
                   <w:rPr>
                     <w:rFonts w:ascii="Arial" w:hAnsi="Arial" w:cs="Arial"/>
                   </w:rPr>
-                  <w:t xml:space="preserve">Autor Última Modificación: Spesot - </w:t>
-                </w:r>
-                <w:proofErr w:type="spellStart"/>
-                <w:r>
-                  <w:rPr>
-                    <w:rFonts w:ascii="Arial" w:hAnsi="Arial" w:cs="Arial"/>
-                  </w:rPr>
-                  <w:t>Biancato</w:t>
-                </w:r>
-                <w:proofErr w:type="spellEnd"/>
+                  <w:t>Autor Última Modificación: Spesot - Biancato</w:t>
+                </w:r>
               </w:p>
             </w:tc>
             <w:tc>
@@ -9311,18 +8759,2128 @@
             </w:rPr>
           </w:pPr>
         </w:p>
-        <w:p/>
         <w:p>
           <w:pPr>
+            <w:pStyle w:val="Encabezado"/>
+            <w:jc w:val="both"/>
             <w:rPr>
               <w:rFonts w:ascii="Arial" w:hAnsi="Arial" w:cs="Arial"/>
             </w:rPr>
           </w:pPr>
         </w:p>
-        <w:bookmarkStart w:id="21" w:name="_GoBack" w:displacedByCustomXml="next"/>
-        <w:bookmarkEnd w:id="21" w:displacedByCustomXml="next"/>
       </w:sdtContent>
+      <w:bookmarkStart w:id="21" w:name="_GoBack" w:displacedByCustomXml="next"/>
+      <w:bookmarkEnd w:id="21" w:displacedByCustomXml="next"/>
     </w:sdt>
+    <w:p>
+      <w:pPr>
+        <w:pStyle w:val="Encabezado"/>
+        <w:jc w:val="both"/>
+        <w:rPr>
+          <w:rFonts w:ascii="Arial" w:hAnsi="Arial" w:cs="Arial"/>
+          <w:b/>
+          <w:bCs/>
+          <w:color w:val="333399"/>
+        </w:rPr>
+      </w:pPr>
+      <w:r>
+        <w:rPr>
+          <w:rFonts w:ascii="Arial" w:hAnsi="Arial" w:cs="Arial"/>
+          <w:b/>
+          <w:bCs/>
+          <w:color w:val="333399"/>
+        </w:rPr>
+        <w:t xml:space="preserve"> </w:t>
+      </w:r>
+    </w:p>
+    <w:tbl>
+      <w:tblPr>
+        <w:tblW w:w="10155" w:type="dxa"/>
+        <w:jc w:val="center"/>
+        <w:tblCellSpacing w:w="20" w:type="dxa"/>
+        <w:tblBorders>
+          <w:top w:val="outset" w:sz="6" w:space="0" w:color="auto"/>
+          <w:left w:val="outset" w:sz="6" w:space="0" w:color="auto"/>
+          <w:bottom w:val="outset" w:sz="6" w:space="0" w:color="auto"/>
+          <w:right w:val="outset" w:sz="6" w:space="0" w:color="auto"/>
+          <w:insideH w:val="outset" w:sz="6" w:space="0" w:color="auto"/>
+          <w:insideV w:val="outset" w:sz="6" w:space="0" w:color="auto"/>
+        </w:tblBorders>
+        <w:tblLayout w:type="fixed"/>
+        <w:tblCellMar>
+          <w:left w:w="70" w:type="dxa"/>
+          <w:right w:w="70" w:type="dxa"/>
+        </w:tblCellMar>
+        <w:tblLook w:val="00AF"/>
+      </w:tblPr>
+      <w:tblGrid>
+        <w:gridCol w:w="4406"/>
+        <w:gridCol w:w="671"/>
+        <w:gridCol w:w="1109"/>
+        <w:gridCol w:w="3969"/>
+      </w:tblGrid>
+      <w:tr>
+        <w:trPr>
+          <w:cantSplit/>
+          <w:trHeight w:val="300"/>
+          <w:tblCellSpacing w:w="20" w:type="dxa"/>
+          <w:jc w:val="center"/>
+        </w:trPr>
+        <w:tc>
+          <w:tcPr>
+            <w:tcW w:w="10075" w:type="dxa"/>
+            <w:gridSpan w:val="4"/>
+          </w:tcPr>
+          <w:p>
+            <w:pPr>
+              <w:jc w:val="both"/>
+              <w:rPr>
+                <w:rFonts w:ascii="Arial" w:hAnsi="Arial" w:cs="Arial"/>
+              </w:rPr>
+            </w:pPr>
+            <w:r>
+              <w:rPr>
+                <w:rFonts w:ascii="Arial" w:hAnsi="Arial" w:cs="Arial"/>
+                <w:b/>
+                <w:bCs/>
+              </w:rPr>
+              <w:t>Nivel del  Use Case</w:t>
+            </w:r>
+            <w:r>
+              <w:rPr>
+                <w:rFonts w:ascii="Arial" w:hAnsi="Arial" w:cs="Arial"/>
+              </w:rPr>
+              <w:t xml:space="preserve">:                  </w:t>
+            </w:r>
+            <w:r>
+              <w:rPr>
+                <w:rFonts w:ascii="Arial" w:hAnsi="Arial" w:cs="Arial"/>
+              </w:rPr>
+              <w:fldChar w:fldCharType="begin">
+                <w:ffData>
+                  <w:name w:val=""/>
+                  <w:enabled/>
+                  <w:calcOnExit w:val="0"/>
+                  <w:checkBox>
+                    <w:sizeAuto/>
+                    <w:default w:val="1"/>
+                  </w:checkBox>
+                </w:ffData>
+              </w:fldChar>
+            </w:r>
+            <w:r>
+              <w:rPr>
+                <w:rFonts w:ascii="Arial" w:hAnsi="Arial" w:cs="Arial"/>
+              </w:rPr>
+              <w:instrText xml:space="preserve"> FORMCHECKBOX </w:instrText>
+            </w:r>
+            <w:r>
+              <w:rPr>
+                <w:rFonts w:ascii="Arial" w:hAnsi="Arial" w:cs="Arial"/>
+              </w:rPr>
+            </w:r>
+            <w:r>
+              <w:rPr>
+                <w:rFonts w:ascii="Arial" w:hAnsi="Arial" w:cs="Arial"/>
+              </w:rPr>
+              <w:fldChar w:fldCharType="end"/>
+            </w:r>
+            <w:r>
+              <w:rPr>
+                <w:rFonts w:ascii="Arial" w:hAnsi="Arial" w:cs="Arial"/>
+              </w:rPr>
+              <w:t xml:space="preserve">  Negocio                                       </w:t>
+            </w:r>
+            <w:r>
+              <w:rPr>
+                <w:rFonts w:ascii="Arial" w:hAnsi="Arial" w:cs="Arial"/>
+              </w:rPr>
+              <w:fldChar w:fldCharType="begin">
+                <w:ffData>
+                  <w:name w:val="Casilla5"/>
+                  <w:enabled/>
+                  <w:calcOnExit w:val="0"/>
+                  <w:checkBox>
+                    <w:sizeAuto/>
+                    <w:default w:val="0"/>
+                  </w:checkBox>
+                </w:ffData>
+              </w:fldChar>
+            </w:r>
+            <w:r>
+              <w:rPr>
+                <w:rFonts w:ascii="Arial" w:hAnsi="Arial" w:cs="Arial"/>
+              </w:rPr>
+              <w:instrText xml:space="preserve"> FORMCHECKBOX </w:instrText>
+            </w:r>
+            <w:r>
+              <w:rPr>
+                <w:rFonts w:ascii="Arial" w:hAnsi="Arial" w:cs="Arial"/>
+              </w:rPr>
+            </w:r>
+            <w:r>
+              <w:rPr>
+                <w:rFonts w:ascii="Arial" w:hAnsi="Arial" w:cs="Arial"/>
+              </w:rPr>
+              <w:fldChar w:fldCharType="end"/>
+            </w:r>
+            <w:r>
+              <w:rPr>
+                <w:rFonts w:ascii="Arial" w:hAnsi="Arial" w:cs="Arial"/>
+              </w:rPr>
+              <w:t xml:space="preserve">   Sistema de Información</w:t>
+            </w:r>
+          </w:p>
+          <w:p>
+            <w:pPr>
+              <w:pStyle w:val="Ttulo3"/>
+              <w:jc w:val="both"/>
+              <w:rPr>
+                <w:rFonts w:ascii="Arial" w:hAnsi="Arial" w:cs="Arial"/>
+                <w:b w:val="0"/>
+              </w:rPr>
+            </w:pPr>
+          </w:p>
+        </w:tc>
+      </w:tr>
+      <w:tr>
+        <w:trPr>
+          <w:cantSplit/>
+          <w:trHeight w:val="385"/>
+          <w:tblCellSpacing w:w="20" w:type="dxa"/>
+          <w:jc w:val="center"/>
+        </w:trPr>
+        <w:tc>
+          <w:tcPr>
+            <w:tcW w:w="6126" w:type="dxa"/>
+            <w:gridSpan w:val="3"/>
+            <w:shd w:val="clear" w:color="auto" w:fill="C0C0C0"/>
+          </w:tcPr>
+          <w:p>
+            <w:pPr>
+              <w:jc w:val="both"/>
+              <w:rPr>
+                <w:rFonts w:ascii="Arial" w:hAnsi="Arial" w:cs="Arial"/>
+                <w:b/>
+                <w:bCs/>
+              </w:rPr>
+            </w:pPr>
+            <w:r>
+              <w:rPr>
+                <w:rFonts w:ascii="Arial" w:hAnsi="Arial" w:cs="Arial"/>
+                <w:b/>
+                <w:bCs/>
+              </w:rPr>
+              <w:t>Nombre del Use Case</w:t>
+            </w:r>
+            <w:r>
+              <w:rPr>
+                <w:rFonts w:ascii="Arial" w:hAnsi="Arial" w:cs="Arial"/>
+              </w:rPr>
+              <w:t>: Atender solicitud de paciente</w:t>
+            </w:r>
+          </w:p>
+        </w:tc>
+        <w:tc>
+          <w:tcPr>
+            <w:tcW w:w="3909" w:type="dxa"/>
+            <w:shd w:val="clear" w:color="auto" w:fill="C0C0C0"/>
+          </w:tcPr>
+          <w:p>
+            <w:pPr>
+              <w:jc w:val="both"/>
+              <w:rPr>
+                <w:rFonts w:ascii="Arial" w:hAnsi="Arial" w:cs="Arial"/>
+              </w:rPr>
+            </w:pPr>
+            <w:r>
+              <w:rPr>
+                <w:rFonts w:ascii="Arial" w:hAnsi="Arial" w:cs="Arial"/>
+                <w:b/>
+                <w:bCs/>
+              </w:rPr>
+              <w:t>Nro. de Orden</w:t>
+            </w:r>
+            <w:r>
+              <w:rPr>
+                <w:rFonts w:ascii="Arial" w:hAnsi="Arial" w:cs="Arial"/>
+              </w:rPr>
+              <w:t xml:space="preserve">: </w:t>
+            </w:r>
+          </w:p>
+        </w:tc>
+      </w:tr>
+      <w:tr>
+        <w:trPr>
+          <w:cantSplit/>
+          <w:trHeight w:val="385"/>
+          <w:tblCellSpacing w:w="20" w:type="dxa"/>
+          <w:jc w:val="center"/>
+        </w:trPr>
+        <w:tc>
+          <w:tcPr>
+            <w:tcW w:w="4346" w:type="dxa"/>
+          </w:tcPr>
+          <w:p>
+            <w:pPr>
+              <w:jc w:val="both"/>
+              <w:rPr>
+                <w:rFonts w:ascii="Arial" w:hAnsi="Arial" w:cs="Arial"/>
+              </w:rPr>
+            </w:pPr>
+            <w:r>
+              <w:rPr>
+                <w:rFonts w:ascii="Arial" w:hAnsi="Arial" w:cs="Arial"/>
+                <w:b/>
+                <w:bCs/>
+              </w:rPr>
+              <w:t>Actor Principal</w:t>
+            </w:r>
+            <w:r>
+              <w:rPr>
+                <w:rFonts w:ascii="Arial" w:hAnsi="Arial" w:cs="Arial"/>
+              </w:rPr>
+              <w:t>: Paciente</w:t>
+            </w:r>
+          </w:p>
+        </w:tc>
+        <w:tc>
+          <w:tcPr>
+            <w:tcW w:w="5689" w:type="dxa"/>
+            <w:gridSpan w:val="3"/>
+          </w:tcPr>
+          <w:p>
+            <w:pPr>
+              <w:jc w:val="both"/>
+              <w:rPr>
+                <w:rFonts w:ascii="Arial" w:hAnsi="Arial" w:cs="Arial"/>
+              </w:rPr>
+            </w:pPr>
+            <w:r>
+              <w:rPr>
+                <w:rFonts w:ascii="Arial" w:hAnsi="Arial" w:cs="Arial"/>
+                <w:b/>
+                <w:bCs/>
+              </w:rPr>
+              <w:t>Actor Secundario</w:t>
+            </w:r>
+            <w:r>
+              <w:rPr>
+                <w:rFonts w:ascii="Arial" w:hAnsi="Arial" w:cs="Arial"/>
+              </w:rPr>
+              <w:t>: no aplica</w:t>
+            </w:r>
+          </w:p>
+        </w:tc>
+      </w:tr>
+      <w:tr>
+        <w:trPr>
+          <w:cantSplit/>
+          <w:tblCellSpacing w:w="20" w:type="dxa"/>
+          <w:jc w:val="center"/>
+        </w:trPr>
+        <w:tc>
+          <w:tcPr>
+            <w:tcW w:w="10075" w:type="dxa"/>
+            <w:gridSpan w:val="4"/>
+          </w:tcPr>
+          <w:p>
+            <w:pPr>
+              <w:jc w:val="both"/>
+              <w:rPr>
+                <w:rFonts w:ascii="Arial" w:hAnsi="Arial" w:cs="Arial"/>
+              </w:rPr>
+            </w:pPr>
+            <w:r>
+              <w:rPr>
+                <w:rFonts w:ascii="Arial" w:hAnsi="Arial" w:cs="Arial"/>
+                <w:b/>
+                <w:bCs/>
+              </w:rPr>
+              <w:t>Tipo de Use Case</w:t>
+            </w:r>
+            <w:r>
+              <w:rPr>
+                <w:rFonts w:ascii="Arial" w:hAnsi="Arial" w:cs="Arial"/>
+              </w:rPr>
+              <w:t xml:space="preserve">:                  </w:t>
+            </w:r>
+            <w:r>
+              <w:rPr>
+                <w:rFonts w:ascii="Arial" w:hAnsi="Arial" w:cs="Arial"/>
+              </w:rPr>
+              <w:fldChar w:fldCharType="begin">
+                <w:ffData>
+                  <w:name w:val=""/>
+                  <w:enabled/>
+                  <w:calcOnExit w:val="0"/>
+                  <w:checkBox>
+                    <w:sizeAuto/>
+                    <w:default w:val="1"/>
+                  </w:checkBox>
+                </w:ffData>
+              </w:fldChar>
+            </w:r>
+            <w:r>
+              <w:rPr>
+                <w:rFonts w:ascii="Arial" w:hAnsi="Arial" w:cs="Arial"/>
+              </w:rPr>
+              <w:instrText xml:space="preserve"> FORMCHECKBOX </w:instrText>
+            </w:r>
+            <w:r>
+              <w:rPr>
+                <w:rFonts w:ascii="Arial" w:hAnsi="Arial" w:cs="Arial"/>
+              </w:rPr>
+            </w:r>
+            <w:r>
+              <w:rPr>
+                <w:rFonts w:ascii="Arial" w:hAnsi="Arial" w:cs="Arial"/>
+              </w:rPr>
+              <w:fldChar w:fldCharType="end"/>
+            </w:r>
+            <w:r>
+              <w:rPr>
+                <w:rFonts w:ascii="Arial" w:hAnsi="Arial" w:cs="Arial"/>
+              </w:rPr>
+              <w:t xml:space="preserve">  Concreto                                       </w:t>
+            </w:r>
+            <w:r>
+              <w:rPr>
+                <w:rFonts w:ascii="Arial" w:hAnsi="Arial" w:cs="Arial"/>
+              </w:rPr>
+              <w:fldChar w:fldCharType="begin">
+                <w:ffData>
+                  <w:name w:val="Casilla5"/>
+                  <w:enabled/>
+                  <w:calcOnExit w:val="0"/>
+                  <w:checkBox>
+                    <w:sizeAuto/>
+                    <w:default w:val="0"/>
+                  </w:checkBox>
+                </w:ffData>
+              </w:fldChar>
+            </w:r>
+            <w:r>
+              <w:rPr>
+                <w:rFonts w:ascii="Arial" w:hAnsi="Arial" w:cs="Arial"/>
+              </w:rPr>
+              <w:instrText xml:space="preserve"> FORMCHECKBOX </w:instrText>
+            </w:r>
+            <w:r>
+              <w:rPr>
+                <w:rFonts w:ascii="Arial" w:hAnsi="Arial" w:cs="Arial"/>
+              </w:rPr>
+            </w:r>
+            <w:r>
+              <w:rPr>
+                <w:rFonts w:ascii="Arial" w:hAnsi="Arial" w:cs="Arial"/>
+              </w:rPr>
+              <w:fldChar w:fldCharType="end"/>
+            </w:r>
+            <w:r>
+              <w:rPr>
+                <w:rFonts w:ascii="Arial" w:hAnsi="Arial" w:cs="Arial"/>
+              </w:rPr>
+              <w:t xml:space="preserve">   Abstracto</w:t>
+            </w:r>
+          </w:p>
+          <w:p>
+            <w:pPr>
+              <w:jc w:val="both"/>
+              <w:rPr>
+                <w:rFonts w:ascii="Arial" w:hAnsi="Arial" w:cs="Arial"/>
+              </w:rPr>
+            </w:pPr>
+          </w:p>
+        </w:tc>
+      </w:tr>
+      <w:tr>
+        <w:trPr>
+          <w:cantSplit/>
+          <w:tblCellSpacing w:w="20" w:type="dxa"/>
+          <w:jc w:val="center"/>
+        </w:trPr>
+        <w:tc>
+          <w:tcPr>
+            <w:tcW w:w="10075" w:type="dxa"/>
+            <w:gridSpan w:val="4"/>
+          </w:tcPr>
+          <w:p>
+            <w:pPr>
+              <w:jc w:val="both"/>
+              <w:rPr>
+                <w:rFonts w:ascii="Arial" w:hAnsi="Arial" w:cs="Arial"/>
+              </w:rPr>
+            </w:pPr>
+            <w:r>
+              <w:rPr>
+                <w:rFonts w:ascii="Arial" w:hAnsi="Arial" w:cs="Arial"/>
+                <w:b/>
+                <w:bCs/>
+              </w:rPr>
+              <w:t>Objetivo</w:t>
+            </w:r>
+            <w:r>
+              <w:rPr>
+                <w:rFonts w:ascii="Arial" w:hAnsi="Arial" w:cs="Arial"/>
+              </w:rPr>
+              <w:t>:  Atender la inquietud del paciente que se presente al area de derivacion.</w:t>
+            </w:r>
+          </w:p>
+        </w:tc>
+      </w:tr>
+      <w:tr>
+        <w:trPr>
+          <w:cantSplit/>
+          <w:tblCellSpacing w:w="20" w:type="dxa"/>
+          <w:jc w:val="center"/>
+        </w:trPr>
+        <w:tc>
+          <w:tcPr>
+            <w:tcW w:w="10075" w:type="dxa"/>
+            <w:gridSpan w:val="4"/>
+          </w:tcPr>
+          <w:p>
+            <w:pPr>
+              <w:jc w:val="both"/>
+              <w:rPr>
+                <w:rFonts w:ascii="Arial" w:hAnsi="Arial" w:cs="Arial"/>
+              </w:rPr>
+            </w:pPr>
+            <w:r>
+              <w:rPr>
+                <w:rFonts w:ascii="Arial" w:hAnsi="Arial" w:cs="Arial"/>
+              </w:rPr>
+              <w:lastRenderedPageBreak/>
+              <w:t>Descripción</w:t>
+            </w:r>
+            <w:r>
+              <w:rPr>
+                <w:rFonts w:ascii="Arial" w:hAnsi="Arial" w:cs="Arial"/>
+              </w:rPr>
+              <w:t xml:space="preserve">: </w:t>
+            </w:r>
+          </w:p>
+          <w:p>
+            <w:pPr>
+              <w:jc w:val="both"/>
+              <w:rPr>
+                <w:rFonts w:ascii="Arial" w:hAnsi="Arial" w:cs="Arial"/>
+              </w:rPr>
+            </w:pPr>
+            <w:r>
+              <w:rPr>
+                <w:rFonts w:ascii="Arial" w:hAnsi="Arial" w:cs="Arial"/>
+              </w:rPr>
+              <w:t>El CU comienza cuando el Paciente se presenta en el Área de Recepción, Diagnóstico y Derivación de Pacientes (ARDDP) para hacer una consulta sobres los servicios prestados por la Facultad de Odontología. Allí es atendido por el Responsable de Recepción de Pacientes (RRP)</w:t>
+            </w:r>
+            <w:r>
+              <w:rPr>
+                <w:rFonts w:ascii="Arial" w:hAnsi="Arial" w:cs="Arial"/>
+              </w:rPr>
+              <w:t xml:space="preserve"> que se ocupa de informar al paciente sobre las dudas que pudiese tener. El CU finaliza cuando el paciente se retira.</w:t>
+            </w:r>
+          </w:p>
+        </w:tc>
+      </w:tr>
+      <w:tr>
+        <w:trPr>
+          <w:cantSplit/>
+          <w:tblCellSpacing w:w="20" w:type="dxa"/>
+          <w:jc w:val="center"/>
+        </w:trPr>
+        <w:tc>
+          <w:tcPr>
+            <w:tcW w:w="10075" w:type="dxa"/>
+            <w:gridSpan w:val="4"/>
+          </w:tcPr>
+          <w:p>
+            <w:pPr>
+              <w:jc w:val="both"/>
+              <w:rPr>
+                <w:rFonts w:ascii="Arial" w:hAnsi="Arial" w:cs="Arial"/>
+              </w:rPr>
+            </w:pPr>
+            <w:r>
+              <w:rPr>
+                <w:rFonts w:ascii="Arial" w:hAnsi="Arial" w:cs="Arial"/>
+              </w:rPr>
+              <w:t>Observaciones:  no aplica</w:t>
+            </w:r>
+          </w:p>
+        </w:tc>
+      </w:tr>
+      <w:tr>
+        <w:trPr>
+          <w:cantSplit/>
+          <w:tblCellSpacing w:w="20" w:type="dxa"/>
+          <w:jc w:val="center"/>
+        </w:trPr>
+        <w:tc>
+          <w:tcPr>
+            <w:tcW w:w="5017" w:type="dxa"/>
+            <w:gridSpan w:val="2"/>
+          </w:tcPr>
+          <w:p>
+            <w:pPr>
+              <w:jc w:val="both"/>
+              <w:rPr>
+                <w:rFonts w:ascii="Arial" w:hAnsi="Arial" w:cs="Arial"/>
+              </w:rPr>
+            </w:pPr>
+            <w:r>
+              <w:rPr>
+                <w:rFonts w:ascii="Arial" w:hAnsi="Arial" w:cs="Arial"/>
+              </w:rPr>
+              <w:t>Autor: López Arzuaga, Ignacio</w:t>
+            </w:r>
+          </w:p>
+        </w:tc>
+        <w:tc>
+          <w:tcPr>
+            <w:tcW w:w="5018" w:type="dxa"/>
+            <w:gridSpan w:val="2"/>
+          </w:tcPr>
+          <w:p>
+            <w:pPr>
+              <w:jc w:val="both"/>
+              <w:rPr>
+                <w:rFonts w:ascii="Arial" w:hAnsi="Arial" w:cs="Arial"/>
+              </w:rPr>
+            </w:pPr>
+            <w:r>
+              <w:rPr>
+                <w:rFonts w:ascii="Arial" w:hAnsi="Arial" w:cs="Arial"/>
+              </w:rPr>
+              <w:t>Fecha Creación: 31/08/2013</w:t>
+            </w:r>
+          </w:p>
+        </w:tc>
+      </w:tr>
+      <w:tr>
+        <w:trPr>
+          <w:cantSplit/>
+          <w:tblCellSpacing w:w="20" w:type="dxa"/>
+          <w:jc w:val="center"/>
+        </w:trPr>
+        <w:tc>
+          <w:tcPr>
+            <w:tcW w:w="5017" w:type="dxa"/>
+            <w:gridSpan w:val="2"/>
+          </w:tcPr>
+          <w:p>
+            <w:pPr>
+              <w:jc w:val="both"/>
+              <w:rPr>
+                <w:rFonts w:ascii="Arial" w:hAnsi="Arial" w:cs="Arial"/>
+              </w:rPr>
+            </w:pPr>
+            <w:r>
+              <w:rPr>
+                <w:rFonts w:ascii="Arial" w:hAnsi="Arial" w:cs="Arial"/>
+              </w:rPr>
+              <w:t xml:space="preserve">Autor Ultima Modificación: </w:t>
+            </w:r>
+            <w:r>
+              <w:rPr>
+                <w:rFonts w:ascii="Arial" w:hAnsi="Arial" w:cs="Arial"/>
+              </w:rPr>
+              <w:t>López Arzuaga, Ignacio</w:t>
+            </w:r>
+          </w:p>
+        </w:tc>
+        <w:tc>
+          <w:tcPr>
+            <w:tcW w:w="5018" w:type="dxa"/>
+            <w:gridSpan w:val="2"/>
+          </w:tcPr>
+          <w:p>
+            <w:pPr>
+              <w:jc w:val="both"/>
+              <w:rPr>
+                <w:rFonts w:ascii="Arial" w:hAnsi="Arial" w:cs="Arial"/>
+              </w:rPr>
+            </w:pPr>
+            <w:r>
+              <w:rPr>
+                <w:rFonts w:ascii="Arial" w:hAnsi="Arial" w:cs="Arial"/>
+              </w:rPr>
+              <w:t xml:space="preserve">Fecha: Ultima Modificación: </w:t>
+            </w:r>
+            <w:r>
+              <w:rPr>
+                <w:rFonts w:ascii="Arial" w:hAnsi="Arial" w:cs="Arial"/>
+              </w:rPr>
+              <w:t>31/08/2013</w:t>
+            </w:r>
+          </w:p>
+        </w:tc>
+      </w:tr>
+    </w:tbl>
+    <w:p>
+      <w:pPr>
+        <w:pStyle w:val="Encabezado"/>
+        <w:jc w:val="both"/>
+        <w:rPr>
+          <w:rFonts w:ascii="Arial" w:hAnsi="Arial" w:cs="Arial"/>
+          <w:b/>
+          <w:bCs/>
+          <w:color w:val="333399"/>
+        </w:rPr>
+      </w:pPr>
+    </w:p>
+    <w:p>
+      <w:pPr>
+        <w:pStyle w:val="Encabezado"/>
+        <w:jc w:val="both"/>
+        <w:rPr>
+          <w:rFonts w:ascii="Arial" w:hAnsi="Arial" w:cs="Arial"/>
+          <w:b/>
+          <w:bCs/>
+          <w:color w:val="333399"/>
+        </w:rPr>
+      </w:pPr>
+    </w:p>
+    <w:tbl>
+      <w:tblPr>
+        <w:tblW w:w="10155" w:type="dxa"/>
+        <w:jc w:val="center"/>
+        <w:tblCellSpacing w:w="20" w:type="dxa"/>
+        <w:tblBorders>
+          <w:top w:val="outset" w:sz="6" w:space="0" w:color="auto"/>
+          <w:left w:val="outset" w:sz="6" w:space="0" w:color="auto"/>
+          <w:bottom w:val="outset" w:sz="6" w:space="0" w:color="auto"/>
+          <w:right w:val="outset" w:sz="6" w:space="0" w:color="auto"/>
+          <w:insideH w:val="outset" w:sz="6" w:space="0" w:color="auto"/>
+          <w:insideV w:val="outset" w:sz="6" w:space="0" w:color="auto"/>
+        </w:tblBorders>
+        <w:tblLayout w:type="fixed"/>
+        <w:tblCellMar>
+          <w:left w:w="70" w:type="dxa"/>
+          <w:right w:w="70" w:type="dxa"/>
+        </w:tblCellMar>
+        <w:tblLook w:val="00AF"/>
+      </w:tblPr>
+      <w:tblGrid>
+        <w:gridCol w:w="4406"/>
+        <w:gridCol w:w="671"/>
+        <w:gridCol w:w="1109"/>
+        <w:gridCol w:w="3969"/>
+      </w:tblGrid>
+      <w:tr>
+        <w:trPr>
+          <w:cantSplit/>
+          <w:trHeight w:val="300"/>
+          <w:tblCellSpacing w:w="20" w:type="dxa"/>
+          <w:jc w:val="center"/>
+        </w:trPr>
+        <w:tc>
+          <w:tcPr>
+            <w:tcW w:w="10075" w:type="dxa"/>
+            <w:gridSpan w:val="4"/>
+          </w:tcPr>
+          <w:p>
+            <w:pPr>
+              <w:jc w:val="both"/>
+              <w:rPr>
+                <w:rFonts w:ascii="Arial" w:hAnsi="Arial" w:cs="Arial"/>
+              </w:rPr>
+            </w:pPr>
+            <w:r>
+              <w:rPr>
+                <w:rFonts w:ascii="Arial" w:hAnsi="Arial" w:cs="Arial"/>
+                <w:b/>
+                <w:bCs/>
+              </w:rPr>
+              <w:t>Nivel del  Use Case</w:t>
+            </w:r>
+            <w:r>
+              <w:rPr>
+                <w:rFonts w:ascii="Arial" w:hAnsi="Arial" w:cs="Arial"/>
+              </w:rPr>
+              <w:t xml:space="preserve">:                  </w:t>
+            </w:r>
+            <w:r>
+              <w:rPr>
+                <w:rFonts w:ascii="Arial" w:hAnsi="Arial" w:cs="Arial"/>
+              </w:rPr>
+              <w:fldChar w:fldCharType="begin">
+                <w:ffData>
+                  <w:name w:val=""/>
+                  <w:enabled/>
+                  <w:calcOnExit w:val="0"/>
+                  <w:checkBox>
+                    <w:sizeAuto/>
+                    <w:default w:val="1"/>
+                  </w:checkBox>
+                </w:ffData>
+              </w:fldChar>
+            </w:r>
+            <w:r>
+              <w:rPr>
+                <w:rFonts w:ascii="Arial" w:hAnsi="Arial" w:cs="Arial"/>
+              </w:rPr>
+              <w:instrText xml:space="preserve"> FORMCHECKBOX </w:instrText>
+            </w:r>
+            <w:r>
+              <w:rPr>
+                <w:rFonts w:ascii="Arial" w:hAnsi="Arial" w:cs="Arial"/>
+              </w:rPr>
+            </w:r>
+            <w:r>
+              <w:rPr>
+                <w:rFonts w:ascii="Arial" w:hAnsi="Arial" w:cs="Arial"/>
+              </w:rPr>
+              <w:fldChar w:fldCharType="end"/>
+            </w:r>
+            <w:r>
+              <w:rPr>
+                <w:rFonts w:ascii="Arial" w:hAnsi="Arial" w:cs="Arial"/>
+              </w:rPr>
+              <w:t xml:space="preserve">  Negocio                                       </w:t>
+            </w:r>
+            <w:r>
+              <w:rPr>
+                <w:rFonts w:ascii="Arial" w:hAnsi="Arial" w:cs="Arial"/>
+              </w:rPr>
+              <w:fldChar w:fldCharType="begin">
+                <w:ffData>
+                  <w:name w:val="Casilla5"/>
+                  <w:enabled/>
+                  <w:calcOnExit w:val="0"/>
+                  <w:checkBox>
+                    <w:sizeAuto/>
+                    <w:default w:val="0"/>
+                  </w:checkBox>
+                </w:ffData>
+              </w:fldChar>
+            </w:r>
+            <w:r>
+              <w:rPr>
+                <w:rFonts w:ascii="Arial" w:hAnsi="Arial" w:cs="Arial"/>
+              </w:rPr>
+              <w:instrText xml:space="preserve"> FORMCHECKBOX </w:instrText>
+            </w:r>
+            <w:r>
+              <w:rPr>
+                <w:rFonts w:ascii="Arial" w:hAnsi="Arial" w:cs="Arial"/>
+              </w:rPr>
+            </w:r>
+            <w:r>
+              <w:rPr>
+                <w:rFonts w:ascii="Arial" w:hAnsi="Arial" w:cs="Arial"/>
+              </w:rPr>
+              <w:fldChar w:fldCharType="end"/>
+            </w:r>
+            <w:r>
+              <w:rPr>
+                <w:rFonts w:ascii="Arial" w:hAnsi="Arial" w:cs="Arial"/>
+              </w:rPr>
+              <w:t xml:space="preserve">   Sistema de Información</w:t>
+            </w:r>
+          </w:p>
+          <w:p>
+            <w:pPr>
+              <w:pStyle w:val="Ttulo3"/>
+              <w:jc w:val="both"/>
+              <w:rPr>
+                <w:rFonts w:ascii="Arial" w:hAnsi="Arial" w:cs="Arial"/>
+                <w:b w:val="0"/>
+              </w:rPr>
+            </w:pPr>
+          </w:p>
+        </w:tc>
+      </w:tr>
+      <w:tr>
+        <w:trPr>
+          <w:cantSplit/>
+          <w:trHeight w:val="385"/>
+          <w:tblCellSpacing w:w="20" w:type="dxa"/>
+          <w:jc w:val="center"/>
+        </w:trPr>
+        <w:tc>
+          <w:tcPr>
+            <w:tcW w:w="6126" w:type="dxa"/>
+            <w:gridSpan w:val="3"/>
+            <w:shd w:val="clear" w:color="auto" w:fill="C0C0C0"/>
+          </w:tcPr>
+          <w:p>
+            <w:pPr>
+              <w:jc w:val="both"/>
+              <w:rPr>
+                <w:rFonts w:ascii="Arial" w:hAnsi="Arial" w:cs="Arial"/>
+                <w:b/>
+                <w:bCs/>
+              </w:rPr>
+            </w:pPr>
+            <w:r>
+              <w:rPr>
+                <w:rFonts w:ascii="Arial" w:hAnsi="Arial" w:cs="Arial"/>
+                <w:b/>
+                <w:bCs/>
+              </w:rPr>
+              <w:t>Nombre del Use Case</w:t>
+            </w:r>
+            <w:r>
+              <w:rPr>
+                <w:rFonts w:ascii="Arial" w:hAnsi="Arial" w:cs="Arial"/>
+              </w:rPr>
+              <w:t xml:space="preserve">: </w:t>
+            </w:r>
+            <w:r>
+              <w:rPr>
+                <w:rFonts w:ascii="Arial" w:hAnsi="Arial" w:cs="Arial"/>
+              </w:rPr>
+              <w:t>Autorizar atencion</w:t>
+            </w:r>
+          </w:p>
+        </w:tc>
+        <w:tc>
+          <w:tcPr>
+            <w:tcW w:w="3909" w:type="dxa"/>
+            <w:shd w:val="clear" w:color="auto" w:fill="C0C0C0"/>
+          </w:tcPr>
+          <w:p>
+            <w:pPr>
+              <w:jc w:val="both"/>
+              <w:rPr>
+                <w:rFonts w:ascii="Arial" w:hAnsi="Arial" w:cs="Arial"/>
+              </w:rPr>
+            </w:pPr>
+            <w:r>
+              <w:rPr>
+                <w:rFonts w:ascii="Arial" w:hAnsi="Arial" w:cs="Arial"/>
+                <w:b/>
+                <w:bCs/>
+              </w:rPr>
+              <w:t>Nro. de Orden</w:t>
+            </w:r>
+            <w:r>
+              <w:rPr>
+                <w:rFonts w:ascii="Arial" w:hAnsi="Arial" w:cs="Arial"/>
+              </w:rPr>
+              <w:t xml:space="preserve">: </w:t>
+            </w:r>
+          </w:p>
+        </w:tc>
+      </w:tr>
+      <w:tr>
+        <w:trPr>
+          <w:cantSplit/>
+          <w:trHeight w:val="385"/>
+          <w:tblCellSpacing w:w="20" w:type="dxa"/>
+          <w:jc w:val="center"/>
+        </w:trPr>
+        <w:tc>
+          <w:tcPr>
+            <w:tcW w:w="4346" w:type="dxa"/>
+          </w:tcPr>
+          <w:p>
+            <w:pPr>
+              <w:jc w:val="both"/>
+              <w:rPr>
+                <w:rFonts w:ascii="Arial" w:hAnsi="Arial" w:cs="Arial"/>
+              </w:rPr>
+            </w:pPr>
+            <w:r>
+              <w:rPr>
+                <w:rFonts w:ascii="Arial" w:hAnsi="Arial" w:cs="Arial"/>
+                <w:b/>
+                <w:bCs/>
+              </w:rPr>
+              <w:t>Actor Principal</w:t>
+            </w:r>
+            <w:r>
+              <w:rPr>
+                <w:rFonts w:ascii="Arial" w:hAnsi="Arial" w:cs="Arial"/>
+              </w:rPr>
+              <w:t xml:space="preserve">: </w:t>
+            </w:r>
+            <w:r>
+              <w:rPr>
+                <w:rFonts w:ascii="Arial" w:hAnsi="Arial" w:cs="Arial"/>
+              </w:rPr>
+              <w:t>Profesor</w:t>
+            </w:r>
+          </w:p>
+        </w:tc>
+        <w:tc>
+          <w:tcPr>
+            <w:tcW w:w="5689" w:type="dxa"/>
+            <w:gridSpan w:val="3"/>
+          </w:tcPr>
+          <w:p>
+            <w:pPr>
+              <w:jc w:val="both"/>
+              <w:rPr>
+                <w:rFonts w:ascii="Arial" w:hAnsi="Arial" w:cs="Arial"/>
+              </w:rPr>
+            </w:pPr>
+            <w:r>
+              <w:rPr>
+                <w:rFonts w:ascii="Arial" w:hAnsi="Arial" w:cs="Arial"/>
+                <w:b/>
+                <w:bCs/>
+              </w:rPr>
+              <w:t>Actor Secundario</w:t>
+            </w:r>
+            <w:r>
+              <w:rPr>
+                <w:rFonts w:ascii="Arial" w:hAnsi="Arial" w:cs="Arial"/>
+              </w:rPr>
+              <w:t>: no aplica</w:t>
+            </w:r>
+          </w:p>
+        </w:tc>
+      </w:tr>
+      <w:tr>
+        <w:trPr>
+          <w:cantSplit/>
+          <w:tblCellSpacing w:w="20" w:type="dxa"/>
+          <w:jc w:val="center"/>
+        </w:trPr>
+        <w:tc>
+          <w:tcPr>
+            <w:tcW w:w="10075" w:type="dxa"/>
+            <w:gridSpan w:val="4"/>
+          </w:tcPr>
+          <w:p>
+            <w:pPr>
+              <w:jc w:val="both"/>
+              <w:rPr>
+                <w:rFonts w:ascii="Arial" w:hAnsi="Arial" w:cs="Arial"/>
+              </w:rPr>
+            </w:pPr>
+            <w:r>
+              <w:rPr>
+                <w:rFonts w:ascii="Arial" w:hAnsi="Arial" w:cs="Arial"/>
+                <w:b/>
+                <w:bCs/>
+              </w:rPr>
+              <w:t>Tipo de Use Case</w:t>
+            </w:r>
+            <w:r>
+              <w:rPr>
+                <w:rFonts w:ascii="Arial" w:hAnsi="Arial" w:cs="Arial"/>
+              </w:rPr>
+              <w:t xml:space="preserve">:                  </w:t>
+            </w:r>
+            <w:r>
+              <w:rPr>
+                <w:rFonts w:ascii="Arial" w:hAnsi="Arial" w:cs="Arial"/>
+              </w:rPr>
+              <w:fldChar w:fldCharType="begin">
+                <w:ffData>
+                  <w:name w:val=""/>
+                  <w:enabled/>
+                  <w:calcOnExit w:val="0"/>
+                  <w:checkBox>
+                    <w:sizeAuto/>
+                    <w:default w:val="1"/>
+                  </w:checkBox>
+                </w:ffData>
+              </w:fldChar>
+            </w:r>
+            <w:r>
+              <w:rPr>
+                <w:rFonts w:ascii="Arial" w:hAnsi="Arial" w:cs="Arial"/>
+              </w:rPr>
+              <w:instrText xml:space="preserve"> FORMCHECKBOX </w:instrText>
+            </w:r>
+            <w:r>
+              <w:rPr>
+                <w:rFonts w:ascii="Arial" w:hAnsi="Arial" w:cs="Arial"/>
+              </w:rPr>
+            </w:r>
+            <w:r>
+              <w:rPr>
+                <w:rFonts w:ascii="Arial" w:hAnsi="Arial" w:cs="Arial"/>
+              </w:rPr>
+              <w:fldChar w:fldCharType="end"/>
+            </w:r>
+            <w:r>
+              <w:rPr>
+                <w:rFonts w:ascii="Arial" w:hAnsi="Arial" w:cs="Arial"/>
+              </w:rPr>
+              <w:t xml:space="preserve">  Concreto                                       </w:t>
+            </w:r>
+            <w:r>
+              <w:rPr>
+                <w:rFonts w:ascii="Arial" w:hAnsi="Arial" w:cs="Arial"/>
+              </w:rPr>
+              <w:fldChar w:fldCharType="begin">
+                <w:ffData>
+                  <w:name w:val="Casilla5"/>
+                  <w:enabled/>
+                  <w:calcOnExit w:val="0"/>
+                  <w:checkBox>
+                    <w:sizeAuto/>
+                    <w:default w:val="0"/>
+                  </w:checkBox>
+                </w:ffData>
+              </w:fldChar>
+            </w:r>
+            <w:r>
+              <w:rPr>
+                <w:rFonts w:ascii="Arial" w:hAnsi="Arial" w:cs="Arial"/>
+              </w:rPr>
+              <w:instrText xml:space="preserve"> FORMCHECKBOX </w:instrText>
+            </w:r>
+            <w:r>
+              <w:rPr>
+                <w:rFonts w:ascii="Arial" w:hAnsi="Arial" w:cs="Arial"/>
+              </w:rPr>
+            </w:r>
+            <w:r>
+              <w:rPr>
+                <w:rFonts w:ascii="Arial" w:hAnsi="Arial" w:cs="Arial"/>
+              </w:rPr>
+              <w:fldChar w:fldCharType="end"/>
+            </w:r>
+            <w:r>
+              <w:rPr>
+                <w:rFonts w:ascii="Arial" w:hAnsi="Arial" w:cs="Arial"/>
+              </w:rPr>
+              <w:t xml:space="preserve">   Abstracto</w:t>
+            </w:r>
+          </w:p>
+          <w:p>
+            <w:pPr>
+              <w:jc w:val="both"/>
+              <w:rPr>
+                <w:rFonts w:ascii="Arial" w:hAnsi="Arial" w:cs="Arial"/>
+              </w:rPr>
+            </w:pPr>
+          </w:p>
+        </w:tc>
+      </w:tr>
+      <w:tr>
+        <w:trPr>
+          <w:cantSplit/>
+          <w:tblCellSpacing w:w="20" w:type="dxa"/>
+          <w:jc w:val="center"/>
+        </w:trPr>
+        <w:tc>
+          <w:tcPr>
+            <w:tcW w:w="10075" w:type="dxa"/>
+            <w:gridSpan w:val="4"/>
+          </w:tcPr>
+          <w:p>
+            <w:pPr>
+              <w:jc w:val="both"/>
+              <w:rPr>
+                <w:rFonts w:ascii="Arial" w:hAnsi="Arial" w:cs="Arial"/>
+              </w:rPr>
+            </w:pPr>
+            <w:r>
+              <w:rPr>
+                <w:rFonts w:ascii="Arial" w:hAnsi="Arial" w:cs="Arial"/>
+                <w:b/>
+                <w:bCs/>
+              </w:rPr>
+              <w:t>Objetivo</w:t>
+            </w:r>
+            <w:r>
+              <w:rPr>
+                <w:rFonts w:ascii="Arial" w:hAnsi="Arial" w:cs="Arial"/>
+              </w:rPr>
+              <w:t xml:space="preserve">:  </w:t>
+            </w:r>
+            <w:r>
+              <w:rPr>
+                <w:rFonts w:ascii="Arial" w:hAnsi="Arial" w:cs="Arial"/>
+              </w:rPr>
+              <w:t>Autorizar a un alumno para la realización de una atención.</w:t>
+            </w:r>
+          </w:p>
+        </w:tc>
+      </w:tr>
+      <w:tr>
+        <w:trPr>
+          <w:cantSplit/>
+          <w:tblCellSpacing w:w="20" w:type="dxa"/>
+          <w:jc w:val="center"/>
+        </w:trPr>
+        <w:tc>
+          <w:tcPr>
+            <w:tcW w:w="10075" w:type="dxa"/>
+            <w:gridSpan w:val="4"/>
+          </w:tcPr>
+          <w:p>
+            <w:pPr>
+              <w:jc w:val="both"/>
+              <w:rPr>
+                <w:rFonts w:ascii="Arial" w:hAnsi="Arial" w:cs="Arial"/>
+              </w:rPr>
+            </w:pPr>
+            <w:r>
+              <w:rPr>
+                <w:rFonts w:ascii="Arial" w:hAnsi="Arial" w:cs="Arial"/>
+              </w:rPr>
+              <w:t>Descripción</w:t>
+            </w:r>
+            <w:r>
+              <w:rPr>
+                <w:rFonts w:ascii="Arial" w:hAnsi="Arial" w:cs="Arial"/>
+              </w:rPr>
+              <w:t xml:space="preserve">: </w:t>
+            </w:r>
+          </w:p>
+          <w:p>
+            <w:pPr>
+              <w:jc w:val="both"/>
+              <w:rPr>
+                <w:rFonts w:ascii="Arial" w:hAnsi="Arial" w:cs="Arial"/>
+              </w:rPr>
+            </w:pPr>
+            <w:r>
+              <w:rPr>
+                <w:rFonts w:ascii="Arial" w:hAnsi="Arial" w:cs="Arial"/>
+              </w:rPr>
+              <w:t xml:space="preserve">El CU comienza cuando </w:t>
+            </w:r>
+            <w:r>
+              <w:rPr>
+                <w:rFonts w:ascii="Arial" w:hAnsi="Arial" w:cs="Arial"/>
+              </w:rPr>
+              <w:t>el alumno se presenta con un paciente en el Consultorio de la Cátedra para una práctica. El Profesor se encarga de confirmar la identificación del paciente y del alumno. Luego, el Profesor procede a examinar la boca del paciente para asegurarse que cumple con los requerimientos propios de la práctica. Si los cumple, le entrega la Ficha de Consentimiento, donde el paciente expresa su voluntad de ser atendido por un alumno de la facultad, deligando responsabilidades legales. Si alguno de estos puntos no se cumple, el paciente no podrá ser atendido. Una vez cumplimentados estas validaciones, el Profesor autoriza al alumno a realizar la práctica. Fin del CU</w:t>
+            </w:r>
+            <w:r>
+              <w:rPr>
+                <w:rFonts w:ascii="Arial" w:hAnsi="Arial" w:cs="Arial"/>
+              </w:rPr>
+              <w:t>.</w:t>
+            </w:r>
+          </w:p>
+        </w:tc>
+      </w:tr>
+      <w:tr>
+        <w:trPr>
+          <w:cantSplit/>
+          <w:tblCellSpacing w:w="20" w:type="dxa"/>
+          <w:jc w:val="center"/>
+        </w:trPr>
+        <w:tc>
+          <w:tcPr>
+            <w:tcW w:w="10075" w:type="dxa"/>
+            <w:gridSpan w:val="4"/>
+          </w:tcPr>
+          <w:p>
+            <w:pPr>
+              <w:jc w:val="both"/>
+              <w:rPr>
+                <w:rFonts w:ascii="Arial" w:hAnsi="Arial" w:cs="Arial"/>
+              </w:rPr>
+            </w:pPr>
+            <w:r>
+              <w:rPr>
+                <w:rFonts w:ascii="Arial" w:hAnsi="Arial" w:cs="Arial"/>
+              </w:rPr>
+              <w:t>Observaciones:  no aplica</w:t>
+            </w:r>
+          </w:p>
+        </w:tc>
+      </w:tr>
+      <w:tr>
+        <w:trPr>
+          <w:cantSplit/>
+          <w:tblCellSpacing w:w="20" w:type="dxa"/>
+          <w:jc w:val="center"/>
+        </w:trPr>
+        <w:tc>
+          <w:tcPr>
+            <w:tcW w:w="5017" w:type="dxa"/>
+            <w:gridSpan w:val="2"/>
+          </w:tcPr>
+          <w:p>
+            <w:pPr>
+              <w:jc w:val="both"/>
+              <w:rPr>
+                <w:rFonts w:ascii="Arial" w:hAnsi="Arial" w:cs="Arial"/>
+              </w:rPr>
+            </w:pPr>
+            <w:r>
+              <w:rPr>
+                <w:rFonts w:ascii="Arial" w:hAnsi="Arial" w:cs="Arial"/>
+              </w:rPr>
+              <w:t>Autor: López Arzuaga, Ignacio</w:t>
+            </w:r>
+          </w:p>
+        </w:tc>
+        <w:tc>
+          <w:tcPr>
+            <w:tcW w:w="5018" w:type="dxa"/>
+            <w:gridSpan w:val="2"/>
+          </w:tcPr>
+          <w:p>
+            <w:pPr>
+              <w:jc w:val="both"/>
+              <w:rPr>
+                <w:rFonts w:ascii="Arial" w:hAnsi="Arial" w:cs="Arial"/>
+              </w:rPr>
+            </w:pPr>
+            <w:r>
+              <w:rPr>
+                <w:rFonts w:ascii="Arial" w:hAnsi="Arial" w:cs="Arial"/>
+              </w:rPr>
+              <w:t>Fecha Creación: 31/08/2013</w:t>
+            </w:r>
+          </w:p>
+        </w:tc>
+      </w:tr>
+      <w:tr>
+        <w:trPr>
+          <w:cantSplit/>
+          <w:tblCellSpacing w:w="20" w:type="dxa"/>
+          <w:jc w:val="center"/>
+        </w:trPr>
+        <w:tc>
+          <w:tcPr>
+            <w:tcW w:w="5017" w:type="dxa"/>
+            <w:gridSpan w:val="2"/>
+          </w:tcPr>
+          <w:p>
+            <w:pPr>
+              <w:jc w:val="both"/>
+              <w:rPr>
+                <w:rFonts w:ascii="Arial" w:hAnsi="Arial" w:cs="Arial"/>
+              </w:rPr>
+            </w:pPr>
+            <w:r>
+              <w:rPr>
+                <w:rFonts w:ascii="Arial" w:hAnsi="Arial" w:cs="Arial"/>
+              </w:rPr>
+              <w:lastRenderedPageBreak/>
+              <w:t xml:space="preserve">Autor Ultima Modificación: </w:t>
+            </w:r>
+            <w:r>
+              <w:rPr>
+                <w:rFonts w:ascii="Arial" w:hAnsi="Arial" w:cs="Arial"/>
+              </w:rPr>
+              <w:t>López Arzuaga, Ignacio</w:t>
+            </w:r>
+          </w:p>
+        </w:tc>
+        <w:tc>
+          <w:tcPr>
+            <w:tcW w:w="5018" w:type="dxa"/>
+            <w:gridSpan w:val="2"/>
+          </w:tcPr>
+          <w:p>
+            <w:pPr>
+              <w:jc w:val="both"/>
+              <w:rPr>
+                <w:rFonts w:ascii="Arial" w:hAnsi="Arial" w:cs="Arial"/>
+              </w:rPr>
+            </w:pPr>
+            <w:r>
+              <w:rPr>
+                <w:rFonts w:ascii="Arial" w:hAnsi="Arial" w:cs="Arial"/>
+              </w:rPr>
+              <w:t xml:space="preserve">Fecha: Ultima Modificación: </w:t>
+            </w:r>
+            <w:r>
+              <w:rPr>
+                <w:rFonts w:ascii="Arial" w:hAnsi="Arial" w:cs="Arial"/>
+              </w:rPr>
+              <w:t>31/08/2013</w:t>
+            </w:r>
+          </w:p>
+        </w:tc>
+      </w:tr>
+    </w:tbl>
+    <w:p>
+      <w:pPr>
+        <w:pStyle w:val="Encabezado"/>
+        <w:jc w:val="both"/>
+        <w:rPr>
+          <w:rFonts w:ascii="Arial" w:hAnsi="Arial" w:cs="Arial"/>
+          <w:b/>
+          <w:bCs/>
+          <w:color w:val="333399"/>
+        </w:rPr>
+      </w:pPr>
+    </w:p>
+    <w:p>
+      <w:pPr>
+        <w:pStyle w:val="Encabezado"/>
+        <w:jc w:val="both"/>
+        <w:rPr>
+          <w:rFonts w:ascii="Arial" w:hAnsi="Arial" w:cs="Arial"/>
+          <w:b/>
+          <w:bCs/>
+          <w:color w:val="333399"/>
+        </w:rPr>
+      </w:pPr>
+    </w:p>
+    <w:p>
+      <w:pPr>
+        <w:pStyle w:val="Encabezado"/>
+        <w:jc w:val="both"/>
+        <w:rPr>
+          <w:rFonts w:ascii="Arial" w:hAnsi="Arial" w:cs="Arial"/>
+          <w:b/>
+          <w:bCs/>
+          <w:color w:val="333399"/>
+        </w:rPr>
+      </w:pPr>
+    </w:p>
+    <w:tbl>
+      <w:tblPr>
+        <w:tblW w:w="10155" w:type="dxa"/>
+        <w:jc w:val="center"/>
+        <w:tblCellSpacing w:w="20" w:type="dxa"/>
+        <w:tblBorders>
+          <w:top w:val="outset" w:sz="6" w:space="0" w:color="auto"/>
+          <w:left w:val="outset" w:sz="6" w:space="0" w:color="auto"/>
+          <w:bottom w:val="outset" w:sz="6" w:space="0" w:color="auto"/>
+          <w:right w:val="outset" w:sz="6" w:space="0" w:color="auto"/>
+          <w:insideH w:val="outset" w:sz="6" w:space="0" w:color="auto"/>
+          <w:insideV w:val="outset" w:sz="6" w:space="0" w:color="auto"/>
+        </w:tblBorders>
+        <w:tblLayout w:type="fixed"/>
+        <w:tblCellMar>
+          <w:left w:w="70" w:type="dxa"/>
+          <w:right w:w="70" w:type="dxa"/>
+        </w:tblCellMar>
+        <w:tblLook w:val="00AF"/>
+      </w:tblPr>
+      <w:tblGrid>
+        <w:gridCol w:w="4406"/>
+        <w:gridCol w:w="671"/>
+        <w:gridCol w:w="1109"/>
+        <w:gridCol w:w="3969"/>
+      </w:tblGrid>
+      <w:tr>
+        <w:trPr>
+          <w:cantSplit/>
+          <w:trHeight w:val="300"/>
+          <w:tblCellSpacing w:w="20" w:type="dxa"/>
+          <w:jc w:val="center"/>
+        </w:trPr>
+        <w:tc>
+          <w:tcPr>
+            <w:tcW w:w="10075" w:type="dxa"/>
+            <w:gridSpan w:val="4"/>
+          </w:tcPr>
+          <w:p>
+            <w:pPr>
+              <w:jc w:val="both"/>
+              <w:rPr>
+                <w:rFonts w:ascii="Arial" w:hAnsi="Arial" w:cs="Arial"/>
+              </w:rPr>
+            </w:pPr>
+            <w:r>
+              <w:rPr>
+                <w:rFonts w:ascii="Arial" w:hAnsi="Arial" w:cs="Arial"/>
+                <w:b/>
+                <w:bCs/>
+              </w:rPr>
+              <w:t>Nivel del  Use Case</w:t>
+            </w:r>
+            <w:r>
+              <w:rPr>
+                <w:rFonts w:ascii="Arial" w:hAnsi="Arial" w:cs="Arial"/>
+              </w:rPr>
+              <w:t xml:space="preserve">:                  </w:t>
+            </w:r>
+            <w:r>
+              <w:rPr>
+                <w:rFonts w:ascii="Arial" w:hAnsi="Arial" w:cs="Arial"/>
+              </w:rPr>
+              <w:fldChar w:fldCharType="begin">
+                <w:ffData>
+                  <w:name w:val=""/>
+                  <w:enabled/>
+                  <w:calcOnExit w:val="0"/>
+                  <w:checkBox>
+                    <w:sizeAuto/>
+                    <w:default w:val="1"/>
+                  </w:checkBox>
+                </w:ffData>
+              </w:fldChar>
+            </w:r>
+            <w:r>
+              <w:rPr>
+                <w:rFonts w:ascii="Arial" w:hAnsi="Arial" w:cs="Arial"/>
+              </w:rPr>
+              <w:instrText xml:space="preserve"> FORMCHECKBOX </w:instrText>
+            </w:r>
+            <w:r>
+              <w:rPr>
+                <w:rFonts w:ascii="Arial" w:hAnsi="Arial" w:cs="Arial"/>
+              </w:rPr>
+            </w:r>
+            <w:r>
+              <w:rPr>
+                <w:rFonts w:ascii="Arial" w:hAnsi="Arial" w:cs="Arial"/>
+              </w:rPr>
+              <w:fldChar w:fldCharType="end"/>
+            </w:r>
+            <w:r>
+              <w:rPr>
+                <w:rFonts w:ascii="Arial" w:hAnsi="Arial" w:cs="Arial"/>
+              </w:rPr>
+              <w:t xml:space="preserve">  Negocio                                       </w:t>
+            </w:r>
+            <w:r>
+              <w:rPr>
+                <w:rFonts w:ascii="Arial" w:hAnsi="Arial" w:cs="Arial"/>
+              </w:rPr>
+              <w:fldChar w:fldCharType="begin">
+                <w:ffData>
+                  <w:name w:val="Casilla5"/>
+                  <w:enabled/>
+                  <w:calcOnExit w:val="0"/>
+                  <w:checkBox>
+                    <w:sizeAuto/>
+                    <w:default w:val="0"/>
+                  </w:checkBox>
+                </w:ffData>
+              </w:fldChar>
+            </w:r>
+            <w:r>
+              <w:rPr>
+                <w:rFonts w:ascii="Arial" w:hAnsi="Arial" w:cs="Arial"/>
+              </w:rPr>
+              <w:instrText xml:space="preserve"> FORMCHECKBOX </w:instrText>
+            </w:r>
+            <w:r>
+              <w:rPr>
+                <w:rFonts w:ascii="Arial" w:hAnsi="Arial" w:cs="Arial"/>
+              </w:rPr>
+            </w:r>
+            <w:r>
+              <w:rPr>
+                <w:rFonts w:ascii="Arial" w:hAnsi="Arial" w:cs="Arial"/>
+              </w:rPr>
+              <w:fldChar w:fldCharType="end"/>
+            </w:r>
+            <w:r>
+              <w:rPr>
+                <w:rFonts w:ascii="Arial" w:hAnsi="Arial" w:cs="Arial"/>
+              </w:rPr>
+              <w:t xml:space="preserve">   Sistema de Información</w:t>
+            </w:r>
+          </w:p>
+          <w:p>
+            <w:pPr>
+              <w:pStyle w:val="Ttulo3"/>
+              <w:jc w:val="both"/>
+              <w:rPr>
+                <w:rFonts w:ascii="Arial" w:hAnsi="Arial" w:cs="Arial"/>
+                <w:b w:val="0"/>
+              </w:rPr>
+            </w:pPr>
+          </w:p>
+        </w:tc>
+      </w:tr>
+      <w:tr>
+        <w:trPr>
+          <w:cantSplit/>
+          <w:trHeight w:val="385"/>
+          <w:tblCellSpacing w:w="20" w:type="dxa"/>
+          <w:jc w:val="center"/>
+        </w:trPr>
+        <w:tc>
+          <w:tcPr>
+            <w:tcW w:w="6126" w:type="dxa"/>
+            <w:gridSpan w:val="3"/>
+            <w:shd w:val="clear" w:color="auto" w:fill="C0C0C0"/>
+          </w:tcPr>
+          <w:p>
+            <w:pPr>
+              <w:jc w:val="both"/>
+              <w:rPr>
+                <w:rFonts w:ascii="Arial" w:hAnsi="Arial" w:cs="Arial"/>
+                <w:b/>
+                <w:bCs/>
+              </w:rPr>
+            </w:pPr>
+            <w:r>
+              <w:rPr>
+                <w:rFonts w:ascii="Arial" w:hAnsi="Arial" w:cs="Arial"/>
+                <w:b/>
+                <w:bCs/>
+              </w:rPr>
+              <w:t>Nombre del Use Case</w:t>
+            </w:r>
+            <w:r>
+              <w:rPr>
+                <w:rFonts w:ascii="Arial" w:hAnsi="Arial" w:cs="Arial"/>
+              </w:rPr>
+              <w:t xml:space="preserve">: </w:t>
+            </w:r>
+            <w:r>
+              <w:rPr>
+                <w:rFonts w:ascii="Arial" w:hAnsi="Arial" w:cs="Arial"/>
+              </w:rPr>
+              <w:t>Brindar información sobre prácticas realizadas</w:t>
+            </w:r>
+          </w:p>
+        </w:tc>
+        <w:tc>
+          <w:tcPr>
+            <w:tcW w:w="3909" w:type="dxa"/>
+            <w:shd w:val="clear" w:color="auto" w:fill="C0C0C0"/>
+          </w:tcPr>
+          <w:p>
+            <w:pPr>
+              <w:jc w:val="both"/>
+              <w:rPr>
+                <w:rFonts w:ascii="Arial" w:hAnsi="Arial" w:cs="Arial"/>
+              </w:rPr>
+            </w:pPr>
+            <w:r>
+              <w:rPr>
+                <w:rFonts w:ascii="Arial" w:hAnsi="Arial" w:cs="Arial"/>
+                <w:b/>
+                <w:bCs/>
+              </w:rPr>
+              <w:t>Nro. de Orden</w:t>
+            </w:r>
+            <w:r>
+              <w:rPr>
+                <w:rFonts w:ascii="Arial" w:hAnsi="Arial" w:cs="Arial"/>
+              </w:rPr>
+              <w:t xml:space="preserve">: </w:t>
+            </w:r>
+          </w:p>
+        </w:tc>
+      </w:tr>
+      <w:tr>
+        <w:trPr>
+          <w:cantSplit/>
+          <w:trHeight w:val="385"/>
+          <w:tblCellSpacing w:w="20" w:type="dxa"/>
+          <w:jc w:val="center"/>
+        </w:trPr>
+        <w:tc>
+          <w:tcPr>
+            <w:tcW w:w="4346" w:type="dxa"/>
+          </w:tcPr>
+          <w:p>
+            <w:pPr>
+              <w:jc w:val="both"/>
+              <w:rPr>
+                <w:rFonts w:ascii="Arial" w:hAnsi="Arial" w:cs="Arial"/>
+              </w:rPr>
+            </w:pPr>
+            <w:r>
+              <w:rPr>
+                <w:rFonts w:ascii="Arial" w:hAnsi="Arial" w:cs="Arial"/>
+                <w:b/>
+                <w:bCs/>
+              </w:rPr>
+              <w:t>Actor Principal</w:t>
+            </w:r>
+            <w:r>
+              <w:rPr>
+                <w:rFonts w:ascii="Arial" w:hAnsi="Arial" w:cs="Arial"/>
+              </w:rPr>
+              <w:t xml:space="preserve">: </w:t>
+            </w:r>
+            <w:r>
+              <w:rPr>
+                <w:rFonts w:ascii="Arial" w:hAnsi="Arial" w:cs="Arial"/>
+              </w:rPr>
+              <w:t>Profesor</w:t>
+            </w:r>
+          </w:p>
+        </w:tc>
+        <w:tc>
+          <w:tcPr>
+            <w:tcW w:w="5689" w:type="dxa"/>
+            <w:gridSpan w:val="3"/>
+          </w:tcPr>
+          <w:p>
+            <w:pPr>
+              <w:jc w:val="both"/>
+              <w:rPr>
+                <w:rFonts w:ascii="Arial" w:hAnsi="Arial" w:cs="Arial"/>
+              </w:rPr>
+            </w:pPr>
+            <w:r>
+              <w:rPr>
+                <w:rFonts w:ascii="Arial" w:hAnsi="Arial" w:cs="Arial"/>
+                <w:b/>
+                <w:bCs/>
+              </w:rPr>
+              <w:t>Actor Secundario</w:t>
+            </w:r>
+            <w:r>
+              <w:rPr>
+                <w:rFonts w:ascii="Arial" w:hAnsi="Arial" w:cs="Arial"/>
+              </w:rPr>
+              <w:t>: no aplica</w:t>
+            </w:r>
+          </w:p>
+        </w:tc>
+      </w:tr>
+      <w:tr>
+        <w:trPr>
+          <w:cantSplit/>
+          <w:tblCellSpacing w:w="20" w:type="dxa"/>
+          <w:jc w:val="center"/>
+        </w:trPr>
+        <w:tc>
+          <w:tcPr>
+            <w:tcW w:w="10075" w:type="dxa"/>
+            <w:gridSpan w:val="4"/>
+          </w:tcPr>
+          <w:p>
+            <w:pPr>
+              <w:jc w:val="both"/>
+              <w:rPr>
+                <w:rFonts w:ascii="Arial" w:hAnsi="Arial" w:cs="Arial"/>
+              </w:rPr>
+            </w:pPr>
+            <w:r>
+              <w:rPr>
+                <w:rFonts w:ascii="Arial" w:hAnsi="Arial" w:cs="Arial"/>
+                <w:b/>
+                <w:bCs/>
+              </w:rPr>
+              <w:t>Tipo de Use Case</w:t>
+            </w:r>
+            <w:r>
+              <w:rPr>
+                <w:rFonts w:ascii="Arial" w:hAnsi="Arial" w:cs="Arial"/>
+              </w:rPr>
+              <w:t xml:space="preserve">:                  </w:t>
+            </w:r>
+            <w:r>
+              <w:rPr>
+                <w:rFonts w:ascii="Arial" w:hAnsi="Arial" w:cs="Arial"/>
+              </w:rPr>
+              <w:fldChar w:fldCharType="begin">
+                <w:ffData>
+                  <w:name w:val=""/>
+                  <w:enabled/>
+                  <w:calcOnExit w:val="0"/>
+                  <w:checkBox>
+                    <w:sizeAuto/>
+                    <w:default w:val="1"/>
+                  </w:checkBox>
+                </w:ffData>
+              </w:fldChar>
+            </w:r>
+            <w:r>
+              <w:rPr>
+                <w:rFonts w:ascii="Arial" w:hAnsi="Arial" w:cs="Arial"/>
+              </w:rPr>
+              <w:instrText xml:space="preserve"> FORMCHECKBOX </w:instrText>
+            </w:r>
+            <w:r>
+              <w:rPr>
+                <w:rFonts w:ascii="Arial" w:hAnsi="Arial" w:cs="Arial"/>
+              </w:rPr>
+            </w:r>
+            <w:r>
+              <w:rPr>
+                <w:rFonts w:ascii="Arial" w:hAnsi="Arial" w:cs="Arial"/>
+              </w:rPr>
+              <w:fldChar w:fldCharType="end"/>
+            </w:r>
+            <w:r>
+              <w:rPr>
+                <w:rFonts w:ascii="Arial" w:hAnsi="Arial" w:cs="Arial"/>
+              </w:rPr>
+              <w:t xml:space="preserve">  Concreto                                       </w:t>
+            </w:r>
+            <w:r>
+              <w:rPr>
+                <w:rFonts w:ascii="Arial" w:hAnsi="Arial" w:cs="Arial"/>
+              </w:rPr>
+              <w:fldChar w:fldCharType="begin">
+                <w:ffData>
+                  <w:name w:val="Casilla5"/>
+                  <w:enabled/>
+                  <w:calcOnExit w:val="0"/>
+                  <w:checkBox>
+                    <w:sizeAuto/>
+                    <w:default w:val="0"/>
+                  </w:checkBox>
+                </w:ffData>
+              </w:fldChar>
+            </w:r>
+            <w:r>
+              <w:rPr>
+                <w:rFonts w:ascii="Arial" w:hAnsi="Arial" w:cs="Arial"/>
+              </w:rPr>
+              <w:instrText xml:space="preserve"> FORMCHECKBOX </w:instrText>
+            </w:r>
+            <w:r>
+              <w:rPr>
+                <w:rFonts w:ascii="Arial" w:hAnsi="Arial" w:cs="Arial"/>
+              </w:rPr>
+            </w:r>
+            <w:r>
+              <w:rPr>
+                <w:rFonts w:ascii="Arial" w:hAnsi="Arial" w:cs="Arial"/>
+              </w:rPr>
+              <w:fldChar w:fldCharType="end"/>
+            </w:r>
+            <w:r>
+              <w:rPr>
+                <w:rFonts w:ascii="Arial" w:hAnsi="Arial" w:cs="Arial"/>
+              </w:rPr>
+              <w:t xml:space="preserve">   Abstracto</w:t>
+            </w:r>
+          </w:p>
+          <w:p>
+            <w:pPr>
+              <w:jc w:val="both"/>
+              <w:rPr>
+                <w:rFonts w:ascii="Arial" w:hAnsi="Arial" w:cs="Arial"/>
+              </w:rPr>
+            </w:pPr>
+          </w:p>
+        </w:tc>
+      </w:tr>
+      <w:tr>
+        <w:trPr>
+          <w:cantSplit/>
+          <w:tblCellSpacing w:w="20" w:type="dxa"/>
+          <w:jc w:val="center"/>
+        </w:trPr>
+        <w:tc>
+          <w:tcPr>
+            <w:tcW w:w="10075" w:type="dxa"/>
+            <w:gridSpan w:val="4"/>
+          </w:tcPr>
+          <w:p>
+            <w:pPr>
+              <w:jc w:val="both"/>
+              <w:rPr>
+                <w:rFonts w:ascii="Arial" w:hAnsi="Arial" w:cs="Arial"/>
+              </w:rPr>
+            </w:pPr>
+            <w:r>
+              <w:rPr>
+                <w:rFonts w:ascii="Arial" w:hAnsi="Arial" w:cs="Arial"/>
+                <w:b/>
+                <w:bCs/>
+              </w:rPr>
+              <w:t>Objetivo</w:t>
+            </w:r>
+            <w:r>
+              <w:rPr>
+                <w:rFonts w:ascii="Arial" w:hAnsi="Arial" w:cs="Arial"/>
+              </w:rPr>
+              <w:t xml:space="preserve">:  </w:t>
+            </w:r>
+            <w:r>
+              <w:rPr>
+                <w:rFonts w:ascii="Arial" w:hAnsi="Arial" w:cs="Arial"/>
+              </w:rPr>
+              <w:t>Permite conocer información sobre las prácticas realizadas.</w:t>
+            </w:r>
+          </w:p>
+        </w:tc>
+      </w:tr>
+      <w:tr>
+        <w:trPr>
+          <w:cantSplit/>
+          <w:tblCellSpacing w:w="20" w:type="dxa"/>
+          <w:jc w:val="center"/>
+        </w:trPr>
+        <w:tc>
+          <w:tcPr>
+            <w:tcW w:w="10075" w:type="dxa"/>
+            <w:gridSpan w:val="4"/>
+          </w:tcPr>
+          <w:p>
+            <w:pPr>
+              <w:jc w:val="both"/>
+              <w:rPr>
+                <w:rFonts w:ascii="Arial" w:hAnsi="Arial" w:cs="Arial"/>
+              </w:rPr>
+            </w:pPr>
+            <w:r>
+              <w:rPr>
+                <w:rFonts w:ascii="Arial" w:hAnsi="Arial" w:cs="Arial"/>
+              </w:rPr>
+              <w:t>Descripción</w:t>
+            </w:r>
+            <w:r>
+              <w:rPr>
+                <w:rFonts w:ascii="Arial" w:hAnsi="Arial" w:cs="Arial"/>
+              </w:rPr>
+              <w:t xml:space="preserve">: </w:t>
+            </w:r>
+          </w:p>
+          <w:p>
+            <w:pPr>
+              <w:jc w:val="both"/>
+              <w:rPr>
+                <w:rFonts w:ascii="Arial" w:hAnsi="Arial" w:cs="Arial"/>
+              </w:rPr>
+            </w:pPr>
+            <w:r>
+              <w:rPr>
+                <w:rFonts w:ascii="Arial" w:hAnsi="Arial" w:cs="Arial"/>
+              </w:rPr>
+              <w:t xml:space="preserve">El CU comienza cuando </w:t>
+            </w:r>
+            <w:r>
+              <w:rPr>
+                <w:rFonts w:ascii="Arial" w:hAnsi="Arial" w:cs="Arial"/>
+              </w:rPr>
+              <w:t>el Profesor se identifica para conocer los datos de las prácticas realizadas en su cátedra. Busca la fecha o práctica que necesita consultar y tiene acceso a la información de las atenciones realizadas por los alumnos para la práctica seleccionada. Fin de CU.</w:t>
+            </w:r>
+          </w:p>
+        </w:tc>
+      </w:tr>
+      <w:tr>
+        <w:trPr>
+          <w:cantSplit/>
+          <w:tblCellSpacing w:w="20" w:type="dxa"/>
+          <w:jc w:val="center"/>
+        </w:trPr>
+        <w:tc>
+          <w:tcPr>
+            <w:tcW w:w="10075" w:type="dxa"/>
+            <w:gridSpan w:val="4"/>
+          </w:tcPr>
+          <w:p>
+            <w:pPr>
+              <w:jc w:val="both"/>
+              <w:rPr>
+                <w:rFonts w:ascii="Arial" w:hAnsi="Arial" w:cs="Arial"/>
+              </w:rPr>
+            </w:pPr>
+            <w:r>
+              <w:rPr>
+                <w:rFonts w:ascii="Arial" w:hAnsi="Arial" w:cs="Arial"/>
+              </w:rPr>
+              <w:t>Observaciones:  no aplica</w:t>
+            </w:r>
+          </w:p>
+        </w:tc>
+      </w:tr>
+      <w:tr>
+        <w:trPr>
+          <w:cantSplit/>
+          <w:tblCellSpacing w:w="20" w:type="dxa"/>
+          <w:jc w:val="center"/>
+        </w:trPr>
+        <w:tc>
+          <w:tcPr>
+            <w:tcW w:w="5017" w:type="dxa"/>
+            <w:gridSpan w:val="2"/>
+          </w:tcPr>
+          <w:p>
+            <w:pPr>
+              <w:jc w:val="both"/>
+              <w:rPr>
+                <w:rFonts w:ascii="Arial" w:hAnsi="Arial" w:cs="Arial"/>
+              </w:rPr>
+            </w:pPr>
+            <w:r>
+              <w:rPr>
+                <w:rFonts w:ascii="Arial" w:hAnsi="Arial" w:cs="Arial"/>
+              </w:rPr>
+              <w:t>Autor: López Arzuaga, Ignacio</w:t>
+            </w:r>
+          </w:p>
+        </w:tc>
+        <w:tc>
+          <w:tcPr>
+            <w:tcW w:w="5018" w:type="dxa"/>
+            <w:gridSpan w:val="2"/>
+          </w:tcPr>
+          <w:p>
+            <w:pPr>
+              <w:jc w:val="both"/>
+              <w:rPr>
+                <w:rFonts w:ascii="Arial" w:hAnsi="Arial" w:cs="Arial"/>
+              </w:rPr>
+            </w:pPr>
+            <w:r>
+              <w:rPr>
+                <w:rFonts w:ascii="Arial" w:hAnsi="Arial" w:cs="Arial"/>
+              </w:rPr>
+              <w:t>Fecha Creación: 31/08/2013</w:t>
+            </w:r>
+          </w:p>
+        </w:tc>
+      </w:tr>
+      <w:tr>
+        <w:trPr>
+          <w:cantSplit/>
+          <w:tblCellSpacing w:w="20" w:type="dxa"/>
+          <w:jc w:val="center"/>
+        </w:trPr>
+        <w:tc>
+          <w:tcPr>
+            <w:tcW w:w="5017" w:type="dxa"/>
+            <w:gridSpan w:val="2"/>
+          </w:tcPr>
+          <w:p>
+            <w:pPr>
+              <w:jc w:val="both"/>
+              <w:rPr>
+                <w:rFonts w:ascii="Arial" w:hAnsi="Arial" w:cs="Arial"/>
+              </w:rPr>
+            </w:pPr>
+            <w:r>
+              <w:rPr>
+                <w:rFonts w:ascii="Arial" w:hAnsi="Arial" w:cs="Arial"/>
+              </w:rPr>
+              <w:t xml:space="preserve">Autor Ultima Modificación: </w:t>
+            </w:r>
+            <w:r>
+              <w:rPr>
+                <w:rFonts w:ascii="Arial" w:hAnsi="Arial" w:cs="Arial"/>
+              </w:rPr>
+              <w:t>López Arzuaga, Ignacio</w:t>
+            </w:r>
+          </w:p>
+        </w:tc>
+        <w:tc>
+          <w:tcPr>
+            <w:tcW w:w="5018" w:type="dxa"/>
+            <w:gridSpan w:val="2"/>
+          </w:tcPr>
+          <w:p>
+            <w:pPr>
+              <w:jc w:val="both"/>
+              <w:rPr>
+                <w:rFonts w:ascii="Arial" w:hAnsi="Arial" w:cs="Arial"/>
+              </w:rPr>
+            </w:pPr>
+            <w:r>
+              <w:rPr>
+                <w:rFonts w:ascii="Arial" w:hAnsi="Arial" w:cs="Arial"/>
+              </w:rPr>
+              <w:t xml:space="preserve">Fecha: Ultima Modificación: </w:t>
+            </w:r>
+            <w:r>
+              <w:rPr>
+                <w:rFonts w:ascii="Arial" w:hAnsi="Arial" w:cs="Arial"/>
+              </w:rPr>
+              <w:t>31/08/2013</w:t>
+            </w:r>
+          </w:p>
+        </w:tc>
+      </w:tr>
+    </w:tbl>
+    <w:p>
+      <w:pPr>
+        <w:pStyle w:val="Encabezado"/>
+        <w:jc w:val="both"/>
+        <w:rPr>
+          <w:rFonts w:ascii="Arial" w:hAnsi="Arial" w:cs="Arial"/>
+          <w:b/>
+          <w:bCs/>
+          <w:color w:val="333399"/>
+        </w:rPr>
+      </w:pPr>
+    </w:p>
+    <w:p>
+      <w:pPr>
+        <w:pStyle w:val="Ttulo2"/>
+      </w:pPr>
+      <w:bookmarkStart w:id="22" w:name="_Toc365723079"/>
+      <w:r>
+        <w:t>Descripción de Actores</w:t>
+      </w:r>
+      <w:bookmarkEnd w:id="22"/>
+    </w:p>
+    <w:p>
+      <w:pPr>
+        <w:rPr>
+          <w:rFonts w:ascii="Arial" w:hAnsi="Arial" w:cs="Arial"/>
+        </w:rPr>
+      </w:pPr>
+      <w:r>
+        <w:rPr>
+          <w:rFonts w:ascii="Arial" w:hAnsi="Arial" w:cs="Arial"/>
+        </w:rPr>
+        <w:t>A continuación se hará una breve descripción de todos los actores que intervienen en el negocio.</w:t>
+      </w:r>
+    </w:p>
+    <w:p>
+      <w:pPr>
+        <w:numPr>
+          <w:ilvl w:val="0"/>
+          <w:numId w:val="28"/>
+        </w:numPr>
+        <w:spacing w:after="0" w:line="240" w:lineRule="auto"/>
+        <w:rPr>
+          <w:rFonts w:ascii="Arial" w:hAnsi="Arial" w:cs="Arial"/>
+        </w:rPr>
+      </w:pPr>
+      <w:r>
+        <w:rPr>
+          <w:rFonts w:ascii="Arial" w:hAnsi="Arial" w:cs="Arial"/>
+        </w:rPr>
+        <w:t>Alumno: Representa a un estudiante de la carrera de Odontología de la facultad. Se ocupa de atender a los paciente que busca para las prácticas propias de cada cátedra y de actualizar las historias clínicas.</w:t>
+      </w:r>
+    </w:p>
+    <w:p>
+      <w:pPr>
+        <w:numPr>
+          <w:ilvl w:val="0"/>
+          <w:numId w:val="28"/>
+        </w:numPr>
+        <w:spacing w:after="0" w:line="240" w:lineRule="auto"/>
+        <w:rPr>
+          <w:rFonts w:ascii="Arial" w:hAnsi="Arial" w:cs="Arial"/>
+        </w:rPr>
+      </w:pPr>
+      <w:r>
+        <w:rPr>
+          <w:rFonts w:ascii="Arial" w:hAnsi="Arial" w:cs="Arial"/>
+        </w:rPr>
+        <w:t>Profesor: Es el responsable de la cátedra que dicta. Define y supervisa los trabajos prácticos realizados por los alumnos.</w:t>
+      </w:r>
+    </w:p>
+    <w:p>
+      <w:pPr>
+        <w:numPr>
+          <w:ilvl w:val="0"/>
+          <w:numId w:val="28"/>
+        </w:numPr>
+        <w:spacing w:after="0" w:line="240" w:lineRule="auto"/>
+        <w:rPr>
+          <w:rFonts w:ascii="Arial" w:hAnsi="Arial" w:cs="Arial"/>
+        </w:rPr>
+      </w:pPr>
+      <w:r>
+        <w:rPr>
+          <w:rFonts w:ascii="Arial" w:hAnsi="Arial" w:cs="Arial"/>
+        </w:rPr>
+        <w:lastRenderedPageBreak/>
+        <w:t>Interesado: Es aquella persona que se acerca al Área de Recepción, Diagnóstico y Derivación de Pacientes para hacer una consulta sobre los servicios prestados en la facultad. No está registrado como paciente.</w:t>
+      </w:r>
+    </w:p>
+    <w:p>
+      <w:pPr>
+        <w:numPr>
+          <w:ilvl w:val="0"/>
+          <w:numId w:val="28"/>
+        </w:numPr>
+        <w:spacing w:after="0" w:line="240" w:lineRule="auto"/>
+        <w:rPr>
+          <w:rFonts w:ascii="Arial" w:hAnsi="Arial" w:cs="Arial"/>
+        </w:rPr>
+      </w:pPr>
+      <w:r>
+        <w:rPr>
+          <w:rFonts w:ascii="Arial" w:hAnsi="Arial" w:cs="Arial"/>
+        </w:rPr>
+        <w:t>Paciente: Se refiera a aquél que ha sido registrado en el banco de datos de pacientes para ser tratado en alguna práctica por los alumnos de la facultad.</w:t>
+      </w:r>
+    </w:p>
+    <w:p>
+      <w:pPr>
+        <w:rPr>
+          <w:rFonts w:ascii="Arial" w:hAnsi="Arial" w:cs="Arial"/>
+        </w:rPr>
+      </w:pPr>
+    </w:p>
     <w:sectPr>
       <w:headerReference w:type="default" r:id="rId15"/>
       <w:footerReference w:type="default" r:id="rId16"/>
@@ -9337,8 +10895,8 @@
 </file>
 
 <file path=word/endnotes.xml><?xml version="1.0" encoding="utf-8"?>
-<w:endnotes xmlns:wpc="http://schemas.microsoft.com/office/word/2010/wordprocessingCanvas" xmlns:mc="http://schemas.openxmlformats.org/markup-compatibility/2006" xmlns:o="urn:schemas-microsoft-com:office:office" xmlns:r="http://schemas.openxmlformats.org/officeDocument/2006/relationships" xmlns:m="http://schemas.openxmlformats.org/officeDocument/2006/math" xmlns:v="urn:schemas-microsoft-com:vml" xmlns:wp14="http://schemas.microsoft.com/office/word/2010/wordprocessingDrawing" xmlns:wp="http://schemas.openxmlformats.org/drawingml/2006/wordprocessingDrawing" xmlns:w10="urn:schemas-microsoft-com:office:word" xmlns:w="http://schemas.openxmlformats.org/wordprocessingml/2006/main" xmlns:w14="http://schemas.microsoft.com/office/word/2010/wordml" xmlns:w15="http://schemas.microsoft.com/office/word/2012/wordml" xmlns:wpg="http://schemas.microsoft.com/office/word/2010/wordprocessingGroup" xmlns:wpi="http://schemas.microsoft.com/office/word/2010/wordprocessingInk" xmlns:wne="http://schemas.microsoft.com/office/word/2006/wordml" xmlns:wps="http://schemas.microsoft.com/office/word/2010/wordprocessingShape" mc:Ignorable="w14 w15 wp14">
-  <w:endnote w:type="separator" w:id="-1">
+<w:endnotes xmlns:ve="http://schemas.openxmlformats.org/markup-compatibility/2006" xmlns:o="urn:schemas-microsoft-com:office:office" xmlns:r="http://schemas.openxmlformats.org/officeDocument/2006/relationships" xmlns:m="http://schemas.openxmlformats.org/officeDocument/2006/math" xmlns:v="urn:schemas-microsoft-com:vml" xmlns:wp="http://schemas.openxmlformats.org/drawingml/2006/wordprocessingDrawing" xmlns:w10="urn:schemas-microsoft-com:office:word" xmlns:w="http://schemas.openxmlformats.org/wordprocessingml/2006/main" xmlns:wne="http://schemas.microsoft.com/office/word/2006/wordml">
+  <w:endnote w:type="separator" w:id="0">
     <w:p>
       <w:pPr>
         <w:spacing w:after="0" w:line="240" w:lineRule="auto"/>
@@ -9348,7 +10906,7 @@
       </w:r>
     </w:p>
   </w:endnote>
-  <w:endnote w:type="continuationSeparator" w:id="0">
+  <w:endnote w:type="continuationSeparator" w:id="1">
     <w:p>
       <w:pPr>
         <w:spacing w:after="0" w:line="240" w:lineRule="auto"/>
@@ -9362,7 +10920,7 @@
 </file>
 
 <file path=word/footer1.xml><?xml version="1.0" encoding="utf-8"?>
-<w:ftr xmlns:wpc="http://schemas.microsoft.com/office/word/2010/wordprocessingCanvas" xmlns:mc="http://schemas.openxmlformats.org/markup-compatibility/2006" xmlns:o="urn:schemas-microsoft-com:office:office" xmlns:r="http://schemas.openxmlformats.org/officeDocument/2006/relationships" xmlns:m="http://schemas.openxmlformats.org/officeDocument/2006/math" xmlns:v="urn:schemas-microsoft-com:vml" xmlns:wp14="http://schemas.microsoft.com/office/word/2010/wordprocessingDrawing" xmlns:wp="http://schemas.openxmlformats.org/drawingml/2006/wordprocessingDrawing" xmlns:w10="urn:schemas-microsoft-com:office:word" xmlns:w="http://schemas.openxmlformats.org/wordprocessingml/2006/main" xmlns:w14="http://schemas.microsoft.com/office/word/2010/wordml" xmlns:w15="http://schemas.microsoft.com/office/word/2012/wordml" xmlns:wpg="http://schemas.microsoft.com/office/word/2010/wordprocessingGroup" xmlns:wpi="http://schemas.microsoft.com/office/word/2010/wordprocessingInk" xmlns:wne="http://schemas.microsoft.com/office/word/2006/wordml" xmlns:wps="http://schemas.microsoft.com/office/word/2010/wordprocessingShape" mc:Ignorable="w14 w15 wp14">
+<w:ftr xmlns:ve="http://schemas.openxmlformats.org/markup-compatibility/2006" xmlns:o="urn:schemas-microsoft-com:office:office" xmlns:r="http://schemas.openxmlformats.org/officeDocument/2006/relationships" xmlns:m="http://schemas.openxmlformats.org/officeDocument/2006/math" xmlns:v="urn:schemas-microsoft-com:vml" xmlns:wp="http://schemas.openxmlformats.org/drawingml/2006/wordprocessingDrawing" xmlns:w10="urn:schemas-microsoft-com:office:word" xmlns:w="http://schemas.openxmlformats.org/wordprocessingml/2006/main" xmlns:wne="http://schemas.microsoft.com/office/word/2006/wordml">
   <w:p>
     <w:pPr>
       <w:pStyle w:val="Piedepgina"/>
@@ -9428,7 +10986,7 @@
         <w:noProof/>
         <w:lang w:val="es-ES"/>
       </w:rPr>
-      <w:t>17</w:t>
+      <w:t>3</w:t>
     </w:r>
     <w:r>
       <w:rPr>
@@ -9443,31 +11001,16 @@
       </w:rPr>
       <w:t xml:space="preserve"> de </w:t>
     </w:r>
-    <w:r>
-      <w:fldChar w:fldCharType="begin"/>
-    </w:r>
-    <w:r>
-      <w:instrText>NUMPAGES  \* Arabic  \* MERGEFORMAT</w:instrText>
-    </w:r>
-    <w:r>
-      <w:fldChar w:fldCharType="separate"/>
-    </w:r>
-    <w:r>
-      <w:rPr>
-        <w:rFonts w:ascii="Arial" w:hAnsi="Arial" w:cs="Arial"/>
-        <w:noProof/>
-        <w:lang w:val="es-ES"/>
-      </w:rPr>
-      <w:t>17</w:t>
-    </w:r>
-    <w:r>
-      <w:rPr>
-        <w:rFonts w:ascii="Arial" w:hAnsi="Arial" w:cs="Arial"/>
-        <w:noProof/>
-        <w:lang w:val="es-ES"/>
-      </w:rPr>
-      <w:fldChar w:fldCharType="end"/>
-    </w:r>
+    <w:fldSimple w:instr="NUMPAGES  \* Arabic  \* MERGEFORMAT">
+      <w:r>
+        <w:rPr>
+          <w:rFonts w:ascii="Arial" w:hAnsi="Arial" w:cs="Arial"/>
+          <w:noProof/>
+          <w:lang w:val="es-ES"/>
+        </w:rPr>
+        <w:t>20</w:t>
+      </w:r>
+    </w:fldSimple>
   </w:p>
   <w:p>
     <w:pPr>
@@ -9478,8 +11021,8 @@
 </file>
 
 <file path=word/footnotes.xml><?xml version="1.0" encoding="utf-8"?>
-<w:footnotes xmlns:wpc="http://schemas.microsoft.com/office/word/2010/wordprocessingCanvas" xmlns:mc="http://schemas.openxmlformats.org/markup-compatibility/2006" xmlns:o="urn:schemas-microsoft-com:office:office" xmlns:r="http://schemas.openxmlformats.org/officeDocument/2006/relationships" xmlns:m="http://schemas.openxmlformats.org/officeDocument/2006/math" xmlns:v="urn:schemas-microsoft-com:vml" xmlns:wp14="http://schemas.microsoft.com/office/word/2010/wordprocessingDrawing" xmlns:wp="http://schemas.openxmlformats.org/drawingml/2006/wordprocessingDrawing" xmlns:w10="urn:schemas-microsoft-com:office:word" xmlns:w="http://schemas.openxmlformats.org/wordprocessingml/2006/main" xmlns:w14="http://schemas.microsoft.com/office/word/2010/wordml" xmlns:w15="http://schemas.microsoft.com/office/word/2012/wordml" xmlns:wpg="http://schemas.microsoft.com/office/word/2010/wordprocessingGroup" xmlns:wpi="http://schemas.microsoft.com/office/word/2010/wordprocessingInk" xmlns:wne="http://schemas.microsoft.com/office/word/2006/wordml" xmlns:wps="http://schemas.microsoft.com/office/word/2010/wordprocessingShape" mc:Ignorable="w14 w15 wp14">
-  <w:footnote w:type="separator" w:id="-1">
+<w:footnotes xmlns:ve="http://schemas.openxmlformats.org/markup-compatibility/2006" xmlns:o="urn:schemas-microsoft-com:office:office" xmlns:r="http://schemas.openxmlformats.org/officeDocument/2006/relationships" xmlns:m="http://schemas.openxmlformats.org/officeDocument/2006/math" xmlns:v="urn:schemas-microsoft-com:vml" xmlns:wp="http://schemas.openxmlformats.org/drawingml/2006/wordprocessingDrawing" xmlns:w10="urn:schemas-microsoft-com:office:word" xmlns:w="http://schemas.openxmlformats.org/wordprocessingml/2006/main" xmlns:wne="http://schemas.microsoft.com/office/word/2006/wordml">
+  <w:footnote w:type="separator" w:id="0">
     <w:p>
       <w:pPr>
         <w:spacing w:after="0" w:line="240" w:lineRule="auto"/>
@@ -9489,7 +11032,7 @@
       </w:r>
     </w:p>
   </w:footnote>
-  <w:footnote w:type="continuationSeparator" w:id="0">
+  <w:footnote w:type="continuationSeparator" w:id="1">
     <w:p>
       <w:pPr>
         <w:spacing w:after="0" w:line="240" w:lineRule="auto"/>
@@ -9503,7 +11046,7 @@
 </file>
 
 <file path=word/header1.xml><?xml version="1.0" encoding="utf-8"?>
-<w:hdr xmlns:wpc="http://schemas.microsoft.com/office/word/2010/wordprocessingCanvas" xmlns:mc="http://schemas.openxmlformats.org/markup-compatibility/2006" xmlns:o="urn:schemas-microsoft-com:office:office" xmlns:r="http://schemas.openxmlformats.org/officeDocument/2006/relationships" xmlns:m="http://schemas.openxmlformats.org/officeDocument/2006/math" xmlns:v="urn:schemas-microsoft-com:vml" xmlns:wp14="http://schemas.microsoft.com/office/word/2010/wordprocessingDrawing" xmlns:wp="http://schemas.openxmlformats.org/drawingml/2006/wordprocessingDrawing" xmlns:w10="urn:schemas-microsoft-com:office:word" xmlns:w="http://schemas.openxmlformats.org/wordprocessingml/2006/main" xmlns:w14="http://schemas.microsoft.com/office/word/2010/wordml" xmlns:w15="http://schemas.microsoft.com/office/word/2012/wordml" xmlns:wpg="http://schemas.microsoft.com/office/word/2010/wordprocessingGroup" xmlns:wpi="http://schemas.microsoft.com/office/word/2010/wordprocessingInk" xmlns:wne="http://schemas.microsoft.com/office/word/2006/wordml" xmlns:wps="http://schemas.microsoft.com/office/word/2010/wordprocessingShape" mc:Ignorable="w14 w15 wp14">
+<w:hdr xmlns:ve="http://schemas.openxmlformats.org/markup-compatibility/2006" xmlns:o="urn:schemas-microsoft-com:office:office" xmlns:r="http://schemas.openxmlformats.org/officeDocument/2006/relationships" xmlns:m="http://schemas.openxmlformats.org/officeDocument/2006/math" xmlns:v="urn:schemas-microsoft-com:vml" xmlns:wp="http://schemas.openxmlformats.org/drawingml/2006/wordprocessingDrawing" xmlns:w10="urn:schemas-microsoft-com:office:word" xmlns:w="http://schemas.openxmlformats.org/wordprocessingml/2006/main" xmlns:wne="http://schemas.microsoft.com/office/word/2006/wordml">
   <w:tbl>
     <w:tblPr>
       <w:tblStyle w:val="Tablaconcuadrcula"/>
@@ -9517,7 +11060,7 @@
         <w:insideV w:val="single" w:sz="12" w:space="0" w:color="365F91" w:themeColor="accent1" w:themeShade="BF"/>
       </w:tblBorders>
       <w:tblLayout w:type="fixed"/>
-      <w:tblLook w:val="04A0" w:firstRow="1" w:lastRow="0" w:firstColumn="1" w:lastColumn="0" w:noHBand="0" w:noVBand="1"/>
+      <w:tblLook w:val="04A0"/>
     </w:tblPr>
     <w:tblGrid>
       <w:gridCol w:w="1696"/>
@@ -9563,7 +11106,7 @@
                         <a:blip r:embed="rId1">
                           <a:extLst>
                             <a:ext uri="{28A0092B-C50C-407E-A947-70E740481C1C}">
-                              <a14:useLocalDpi xmlns:a14="http://schemas.microsoft.com/office/drawing/2010/main" val="0"/>
+                              <a14:useLocalDpi xmlns="" xmlns:wpc="http://schemas.microsoft.com/office/word/2010/wordprocessingCanvas" xmlns:mc="http://schemas.openxmlformats.org/markup-compatibility/2006" xmlns:o="urn:schemas-microsoft-com:office:office" xmlns:v="urn:schemas-microsoft-com:vml" xmlns:wp14="http://schemas.microsoft.com/office/word/2010/wordprocessingDrawing" xmlns:w10="urn:schemas-microsoft-com:office:word" xmlns:w="http://schemas.openxmlformats.org/wordprocessingml/2006/main" xmlns:w14="http://schemas.microsoft.com/office/word/2010/wordml" xmlns:w15="http://schemas.microsoft.com/office/word/2012/wordml" xmlns:wpg="http://schemas.microsoft.com/office/word/2010/wordprocessingGroup" xmlns:wpi="http://schemas.microsoft.com/office/word/2010/wordprocessingInk" xmlns:wps="http://schemas.microsoft.com/office/word/2010/wordprocessingShape" xmlns:a14="http://schemas.microsoft.com/office/drawing/2010/main" val="0"/>
                             </a:ext>
                           </a:extLst>
                         </a:blip>
@@ -9695,7 +11238,7 @@
 </file>
 
 <file path=word/numbering.xml><?xml version="1.0" encoding="utf-8"?>
-<w:numbering xmlns:wpc="http://schemas.microsoft.com/office/word/2010/wordprocessingCanvas" xmlns:mc="http://schemas.openxmlformats.org/markup-compatibility/2006" xmlns:o="urn:schemas-microsoft-com:office:office" xmlns:r="http://schemas.openxmlformats.org/officeDocument/2006/relationships" xmlns:m="http://schemas.openxmlformats.org/officeDocument/2006/math" xmlns:v="urn:schemas-microsoft-com:vml" xmlns:wp14="http://schemas.microsoft.com/office/word/2010/wordprocessingDrawing" xmlns:wp="http://schemas.openxmlformats.org/drawingml/2006/wordprocessingDrawing" xmlns:w10="urn:schemas-microsoft-com:office:word" xmlns:w="http://schemas.openxmlformats.org/wordprocessingml/2006/main" xmlns:w14="http://schemas.microsoft.com/office/word/2010/wordml" xmlns:w15="http://schemas.microsoft.com/office/word/2012/wordml" xmlns:wpg="http://schemas.microsoft.com/office/word/2010/wordprocessingGroup" xmlns:wpi="http://schemas.microsoft.com/office/word/2010/wordprocessingInk" xmlns:wne="http://schemas.microsoft.com/office/word/2006/wordml" xmlns:wps="http://schemas.microsoft.com/office/word/2010/wordprocessingShape" mc:Ignorable="w14 w15 wp14">
+<w:numbering xmlns:ve="http://schemas.openxmlformats.org/markup-compatibility/2006" xmlns:o="urn:schemas-microsoft-com:office:office" xmlns:r="http://schemas.openxmlformats.org/officeDocument/2006/relationships" xmlns:m="http://schemas.openxmlformats.org/officeDocument/2006/math" xmlns:v="urn:schemas-microsoft-com:vml" xmlns:wp="http://schemas.openxmlformats.org/drawingml/2006/wordprocessingDrawing" xmlns:w10="urn:schemas-microsoft-com:office:word" xmlns:w="http://schemas.openxmlformats.org/wordprocessingml/2006/main" xmlns:wne="http://schemas.microsoft.com/office/word/2006/wordml">
   <w:abstractNum w:abstractNumId="0">
     <w:nsid w:val="06B57C21"/>
     <w:multiLevelType w:val="hybridMultilevel"/>
@@ -12184,6 +13727,119 @@
     </w:lvl>
   </w:abstractNum>
   <w:abstractNum w:abstractNumId="21">
+    <w:nsid w:val="641E13C0"/>
+    <w:multiLevelType w:val="hybridMultilevel"/>
+    <w:tmpl w:val="E7DA1C88"/>
+    <w:lvl w:ilvl="0" w:tplc="2C0A0001">
+      <w:start w:val="1"/>
+      <w:numFmt w:val="bullet"/>
+      <w:lvlText w:val=""/>
+      <w:lvlJc w:val="left"/>
+      <w:pPr>
+        <w:ind w:left="720" w:hanging="360"/>
+      </w:pPr>
+      <w:rPr>
+        <w:rFonts w:ascii="Symbol" w:hAnsi="Symbol" w:hint="default"/>
+      </w:rPr>
+    </w:lvl>
+    <w:lvl w:ilvl="1" w:tplc="2C0A0003" w:tentative="1">
+      <w:start w:val="1"/>
+      <w:numFmt w:val="bullet"/>
+      <w:lvlText w:val="o"/>
+      <w:lvlJc w:val="left"/>
+      <w:pPr>
+        <w:ind w:left="1440" w:hanging="360"/>
+      </w:pPr>
+      <w:rPr>
+        <w:rFonts w:ascii="Courier New" w:hAnsi="Courier New" w:cs="Courier New" w:hint="default"/>
+      </w:rPr>
+    </w:lvl>
+    <w:lvl w:ilvl="2" w:tplc="2C0A0005" w:tentative="1">
+      <w:start w:val="1"/>
+      <w:numFmt w:val="bullet"/>
+      <w:lvlText w:val=""/>
+      <w:lvlJc w:val="left"/>
+      <w:pPr>
+        <w:ind w:left="2160" w:hanging="360"/>
+      </w:pPr>
+      <w:rPr>
+        <w:rFonts w:ascii="Wingdings" w:hAnsi="Wingdings" w:hint="default"/>
+      </w:rPr>
+    </w:lvl>
+    <w:lvl w:ilvl="3" w:tplc="2C0A0001" w:tentative="1">
+      <w:start w:val="1"/>
+      <w:numFmt w:val="bullet"/>
+      <w:lvlText w:val=""/>
+      <w:lvlJc w:val="left"/>
+      <w:pPr>
+        <w:ind w:left="2880" w:hanging="360"/>
+      </w:pPr>
+      <w:rPr>
+        <w:rFonts w:ascii="Symbol" w:hAnsi="Symbol" w:hint="default"/>
+      </w:rPr>
+    </w:lvl>
+    <w:lvl w:ilvl="4" w:tplc="2C0A0003" w:tentative="1">
+      <w:start w:val="1"/>
+      <w:numFmt w:val="bullet"/>
+      <w:lvlText w:val="o"/>
+      <w:lvlJc w:val="left"/>
+      <w:pPr>
+        <w:ind w:left="3600" w:hanging="360"/>
+      </w:pPr>
+      <w:rPr>
+        <w:rFonts w:ascii="Courier New" w:hAnsi="Courier New" w:cs="Courier New" w:hint="default"/>
+      </w:rPr>
+    </w:lvl>
+    <w:lvl w:ilvl="5" w:tplc="2C0A0005" w:tentative="1">
+      <w:start w:val="1"/>
+      <w:numFmt w:val="bullet"/>
+      <w:lvlText w:val=""/>
+      <w:lvlJc w:val="left"/>
+      <w:pPr>
+        <w:ind w:left="4320" w:hanging="360"/>
+      </w:pPr>
+      <w:rPr>
+        <w:rFonts w:ascii="Wingdings" w:hAnsi="Wingdings" w:hint="default"/>
+      </w:rPr>
+    </w:lvl>
+    <w:lvl w:ilvl="6" w:tplc="2C0A0001" w:tentative="1">
+      <w:start w:val="1"/>
+      <w:numFmt w:val="bullet"/>
+      <w:lvlText w:val=""/>
+      <w:lvlJc w:val="left"/>
+      <w:pPr>
+        <w:ind w:left="5040" w:hanging="360"/>
+      </w:pPr>
+      <w:rPr>
+        <w:rFonts w:ascii="Symbol" w:hAnsi="Symbol" w:hint="default"/>
+      </w:rPr>
+    </w:lvl>
+    <w:lvl w:ilvl="7" w:tplc="2C0A0003" w:tentative="1">
+      <w:start w:val="1"/>
+      <w:numFmt w:val="bullet"/>
+      <w:lvlText w:val="o"/>
+      <w:lvlJc w:val="left"/>
+      <w:pPr>
+        <w:ind w:left="5760" w:hanging="360"/>
+      </w:pPr>
+      <w:rPr>
+        <w:rFonts w:ascii="Courier New" w:hAnsi="Courier New" w:cs="Courier New" w:hint="default"/>
+      </w:rPr>
+    </w:lvl>
+    <w:lvl w:ilvl="8" w:tplc="2C0A0005" w:tentative="1">
+      <w:start w:val="1"/>
+      <w:numFmt w:val="bullet"/>
+      <w:lvlText w:val=""/>
+      <w:lvlJc w:val="left"/>
+      <w:pPr>
+        <w:ind w:left="6480" w:hanging="360"/>
+      </w:pPr>
+      <w:rPr>
+        <w:rFonts w:ascii="Wingdings" w:hAnsi="Wingdings" w:hint="default"/>
+      </w:rPr>
+    </w:lvl>
+  </w:abstractNum>
+  <w:abstractNum w:abstractNumId="22">
     <w:nsid w:val="6555383C"/>
     <w:multiLevelType w:val="hybridMultilevel"/>
     <w:tmpl w:val="F2E6F3A8"/>
@@ -12277,7 +13933,7 @@
       </w:pPr>
     </w:lvl>
   </w:abstractNum>
-  <w:abstractNum w:abstractNumId="22">
+  <w:abstractNum w:abstractNumId="23">
     <w:nsid w:val="68A6062C"/>
     <w:multiLevelType w:val="multilevel"/>
     <w:tmpl w:val="0DBE7C1E"/>
@@ -12426,7 +14082,7 @@
       </w:rPr>
     </w:lvl>
   </w:abstractNum>
-  <w:abstractNum w:abstractNumId="23">
+  <w:abstractNum w:abstractNumId="24">
     <w:nsid w:val="694D75AB"/>
     <w:multiLevelType w:val="hybridMultilevel"/>
     <w:tmpl w:val="03FAEE30"/>
@@ -12539,7 +14195,7 @@
       </w:pPr>
     </w:lvl>
   </w:abstractNum>
-  <w:abstractNum w:abstractNumId="24">
+  <w:abstractNum w:abstractNumId="25">
     <w:nsid w:val="716755B9"/>
     <w:multiLevelType w:val="multilevel"/>
     <w:tmpl w:val="C4F8D34C"/>
@@ -12679,7 +14335,7 @@
       </w:rPr>
     </w:lvl>
   </w:abstractNum>
-  <w:abstractNum w:abstractNumId="25">
+  <w:abstractNum w:abstractNumId="26">
     <w:nsid w:val="76AA1ED6"/>
     <w:multiLevelType w:val="hybridMultilevel"/>
     <w:tmpl w:val="7B586AB0"/>
@@ -12765,7 +14421,7 @@
       </w:pPr>
     </w:lvl>
   </w:abstractNum>
-  <w:abstractNum w:abstractNumId="26">
+  <w:abstractNum w:abstractNumId="27">
     <w:nsid w:val="78274D1C"/>
     <w:multiLevelType w:val="hybridMultilevel"/>
     <w:tmpl w:val="EAC08FD0"/>
@@ -12916,7 +14572,7 @@
     <w:abstractNumId w:val="15"/>
   </w:num>
   <w:num w:numId="4">
-    <w:abstractNumId w:val="21"/>
+    <w:abstractNumId w:val="22"/>
   </w:num>
   <w:num w:numId="5">
     <w:abstractNumId w:val="13"/>
@@ -12931,7 +14587,7 @@
     <w:abstractNumId w:val="4"/>
   </w:num>
   <w:num w:numId="9">
-    <w:abstractNumId w:val="25"/>
+    <w:abstractNumId w:val="26"/>
   </w:num>
   <w:num w:numId="10">
     <w:abstractNumId w:val="1"/>
@@ -12943,10 +14599,10 @@
     <w:abstractNumId w:val="8"/>
   </w:num>
   <w:num w:numId="13">
-    <w:abstractNumId w:val="24"/>
+    <w:abstractNumId w:val="25"/>
   </w:num>
   <w:num w:numId="14">
-    <w:abstractNumId w:val="26"/>
+    <w:abstractNumId w:val="27"/>
   </w:num>
   <w:num w:numId="15">
     <w:abstractNumId w:val="17"/>
@@ -12967,7 +14623,7 @@
     <w:abstractNumId w:val="6"/>
   </w:num>
   <w:num w:numId="21">
-    <w:abstractNumId w:val="23"/>
+    <w:abstractNumId w:val="24"/>
   </w:num>
   <w:num w:numId="22">
     <w:abstractNumId w:val="7"/>
@@ -12985,13 +14641,16 @@
     <w:abstractNumId w:val="0"/>
   </w:num>
   <w:num w:numId="27">
-    <w:abstractNumId w:val="22"/>
+    <w:abstractNumId w:val="23"/>
+  </w:num>
+  <w:num w:numId="28">
+    <w:abstractNumId w:val="21"/>
   </w:num>
 </w:numbering>
 </file>
 
 <file path=word/styles.xml><?xml version="1.0" encoding="utf-8"?>
-<w:styles xmlns:mc="http://schemas.openxmlformats.org/markup-compatibility/2006" xmlns:r="http://schemas.openxmlformats.org/officeDocument/2006/relationships" xmlns:w="http://schemas.openxmlformats.org/wordprocessingml/2006/main" xmlns:w14="http://schemas.microsoft.com/office/word/2010/wordml" xmlns:w15="http://schemas.microsoft.com/office/word/2012/wordml" mc:Ignorable="w14 w15">
+<w:styles xmlns:r="http://schemas.openxmlformats.org/officeDocument/2006/relationships" xmlns:w="http://schemas.openxmlformats.org/wordprocessingml/2006/main">
   <w:docDefaults>
     <w:rPrDefault>
       <w:rPr>
@@ -13007,378 +14666,150 @@
       </w:pPr>
     </w:pPrDefault>
   </w:docDefaults>
-  <w:latentStyles w:defLockedState="0" w:defUIPriority="99" w:defSemiHidden="0" w:defUnhideWhenUsed="0" w:defQFormat="0" w:count="371">
-    <w:lsdException w:name="Normal" w:uiPriority="0" w:qFormat="1"/>
-    <w:lsdException w:name="heading 1" w:uiPriority="0" w:qFormat="1"/>
-    <w:lsdException w:name="heading 2" w:semiHidden="1" w:uiPriority="9" w:unhideWhenUsed="1" w:qFormat="1"/>
-    <w:lsdException w:name="heading 3" w:semiHidden="1" w:uiPriority="0" w:unhideWhenUsed="1" w:qFormat="1"/>
-    <w:lsdException w:name="heading 4" w:semiHidden="1" w:uiPriority="9" w:unhideWhenUsed="1" w:qFormat="1"/>
-    <w:lsdException w:name="heading 5" w:semiHidden="1" w:uiPriority="9" w:unhideWhenUsed="1" w:qFormat="1"/>
-    <w:lsdException w:name="heading 6" w:semiHidden="1" w:uiPriority="9" w:unhideWhenUsed="1" w:qFormat="1"/>
-    <w:lsdException w:name="heading 7" w:semiHidden="1" w:uiPriority="9" w:unhideWhenUsed="1" w:qFormat="1"/>
-    <w:lsdException w:name="heading 8" w:semiHidden="1" w:uiPriority="9" w:unhideWhenUsed="1" w:qFormat="1"/>
-    <w:lsdException w:name="heading 9" w:semiHidden="1" w:uiPriority="9" w:unhideWhenUsed="1" w:qFormat="1"/>
-    <w:lsdException w:name="index 1" w:semiHidden="1" w:unhideWhenUsed="1"/>
-    <w:lsdException w:name="index 2" w:semiHidden="1" w:unhideWhenUsed="1"/>
-    <w:lsdException w:name="index 3" w:semiHidden="1" w:unhideWhenUsed="1"/>
-    <w:lsdException w:name="index 4" w:semiHidden="1" w:unhideWhenUsed="1"/>
-    <w:lsdException w:name="index 5" w:semiHidden="1" w:unhideWhenUsed="1"/>
-    <w:lsdException w:name="index 6" w:semiHidden="1" w:unhideWhenUsed="1"/>
-    <w:lsdException w:name="index 7" w:semiHidden="1" w:unhideWhenUsed="1"/>
-    <w:lsdException w:name="index 8" w:semiHidden="1" w:unhideWhenUsed="1"/>
-    <w:lsdException w:name="index 9" w:semiHidden="1" w:unhideWhenUsed="1"/>
-    <w:lsdException w:name="toc 1" w:semiHidden="1" w:uiPriority="39" w:unhideWhenUsed="1"/>
-    <w:lsdException w:name="toc 2" w:semiHidden="1" w:uiPriority="39" w:unhideWhenUsed="1"/>
-    <w:lsdException w:name="toc 3" w:semiHidden="1" w:uiPriority="39" w:unhideWhenUsed="1"/>
-    <w:lsdException w:name="toc 4" w:semiHidden="1" w:uiPriority="39" w:unhideWhenUsed="1"/>
-    <w:lsdException w:name="toc 5" w:semiHidden="1" w:uiPriority="39" w:unhideWhenUsed="1"/>
-    <w:lsdException w:name="toc 6" w:semiHidden="1" w:uiPriority="39" w:unhideWhenUsed="1"/>
-    <w:lsdException w:name="toc 7" w:semiHidden="1" w:uiPriority="39" w:unhideWhenUsed="1"/>
-    <w:lsdException w:name="toc 8" w:semiHidden="1" w:uiPriority="39" w:unhideWhenUsed="1"/>
-    <w:lsdException w:name="toc 9" w:semiHidden="1" w:uiPriority="39" w:unhideWhenUsed="1"/>
-    <w:lsdException w:name="Normal Indent" w:semiHidden="1" w:unhideWhenUsed="1"/>
-    <w:lsdException w:name="footnote text" w:semiHidden="1" w:unhideWhenUsed="1"/>
-    <w:lsdException w:name="annotation text" w:semiHidden="1" w:unhideWhenUsed="1"/>
-    <w:lsdException w:name="header" w:semiHidden="1" w:uiPriority="0" w:unhideWhenUsed="1"/>
-    <w:lsdException w:name="footer" w:semiHidden="1" w:uiPriority="0" w:unhideWhenUsed="1"/>
-    <w:lsdException w:name="index heading" w:semiHidden="1" w:unhideWhenUsed="1"/>
-    <w:lsdException w:name="caption" w:semiHidden="1" w:uiPriority="35" w:unhideWhenUsed="1" w:qFormat="1"/>
-    <w:lsdException w:name="table of figures" w:semiHidden="1" w:unhideWhenUsed="1"/>
-    <w:lsdException w:name="envelope address" w:semiHidden="1" w:unhideWhenUsed="1"/>
-    <w:lsdException w:name="envelope return" w:semiHidden="1" w:unhideWhenUsed="1"/>
-    <w:lsdException w:name="footnote reference" w:semiHidden="1" w:unhideWhenUsed="1"/>
-    <w:lsdException w:name="annotation reference" w:semiHidden="1" w:unhideWhenUsed="1"/>
-    <w:lsdException w:name="line number" w:semiHidden="1" w:unhideWhenUsed="1"/>
-    <w:lsdException w:name="page number" w:semiHidden="1" w:uiPriority="0" w:unhideWhenUsed="1"/>
-    <w:lsdException w:name="endnote reference" w:semiHidden="1" w:unhideWhenUsed="1"/>
-    <w:lsdException w:name="endnote text" w:semiHidden="1" w:unhideWhenUsed="1"/>
-    <w:lsdException w:name="table of authorities" w:semiHidden="1" w:unhideWhenUsed="1"/>
-    <w:lsdException w:name="macro" w:semiHidden="1" w:unhideWhenUsed="1"/>
-    <w:lsdException w:name="toa heading" w:semiHidden="1" w:unhideWhenUsed="1"/>
-    <w:lsdException w:name="List" w:semiHidden="1" w:unhideWhenUsed="1"/>
-    <w:lsdException w:name="List Bullet" w:semiHidden="1" w:unhideWhenUsed="1"/>
-    <w:lsdException w:name="List Number" w:semiHidden="1" w:unhideWhenUsed="1"/>
-    <w:lsdException w:name="List 2" w:semiHidden="1" w:unhideWhenUsed="1"/>
-    <w:lsdException w:name="List 3" w:semiHidden="1" w:unhideWhenUsed="1"/>
-    <w:lsdException w:name="List 4" w:semiHidden="1" w:unhideWhenUsed="1"/>
-    <w:lsdException w:name="List 5" w:semiHidden="1" w:unhideWhenUsed="1"/>
-    <w:lsdException w:name="List Bullet 2" w:semiHidden="1" w:unhideWhenUsed="1"/>
-    <w:lsdException w:name="List Bullet 3" w:semiHidden="1" w:unhideWhenUsed="1"/>
-    <w:lsdException w:name="List Bullet 4" w:semiHidden="1" w:unhideWhenUsed="1"/>
-    <w:lsdException w:name="List Bullet 5" w:semiHidden="1" w:unhideWhenUsed="1"/>
-    <w:lsdException w:name="List Number 2" w:semiHidden="1" w:unhideWhenUsed="1"/>
-    <w:lsdException w:name="List Number 3" w:semiHidden="1" w:unhideWhenUsed="1"/>
-    <w:lsdException w:name="List Number 4" w:semiHidden="1" w:unhideWhenUsed="1"/>
-    <w:lsdException w:name="List Number 5" w:semiHidden="1" w:unhideWhenUsed="1"/>
-    <w:lsdException w:name="Title" w:uiPriority="10" w:qFormat="1"/>
-    <w:lsdException w:name="Closing" w:semiHidden="1" w:unhideWhenUsed="1"/>
-    <w:lsdException w:name="Signature" w:semiHidden="1" w:unhideWhenUsed="1"/>
-    <w:lsdException w:name="Default Paragraph Font" w:semiHidden="1" w:uiPriority="1" w:unhideWhenUsed="1"/>
-    <w:lsdException w:name="Body Text" w:semiHidden="1" w:uiPriority="0" w:unhideWhenUsed="1"/>
-    <w:lsdException w:name="Body Text Indent" w:semiHidden="1" w:uiPriority="0" w:unhideWhenUsed="1"/>
-    <w:lsdException w:name="List Continue" w:semiHidden="1" w:unhideWhenUsed="1"/>
-    <w:lsdException w:name="List Continue 2" w:semiHidden="1" w:unhideWhenUsed="1"/>
-    <w:lsdException w:name="List Continue 3" w:semiHidden="1" w:unhideWhenUsed="1"/>
-    <w:lsdException w:name="List Continue 4" w:semiHidden="1" w:unhideWhenUsed="1"/>
-    <w:lsdException w:name="List Continue 5" w:semiHidden="1" w:unhideWhenUsed="1"/>
-    <w:lsdException w:name="Message Header" w:semiHidden="1" w:unhideWhenUsed="1"/>
-    <w:lsdException w:name="Subtitle" w:uiPriority="11" w:qFormat="1"/>
-    <w:lsdException w:name="Salutation" w:semiHidden="1" w:unhideWhenUsed="1"/>
-    <w:lsdException w:name="Date" w:semiHidden="1" w:unhideWhenUsed="1"/>
-    <w:lsdException w:name="Body Text First Indent" w:semiHidden="1" w:unhideWhenUsed="1"/>
-    <w:lsdException w:name="Body Text First Indent 2" w:semiHidden="1" w:unhideWhenUsed="1"/>
-    <w:lsdException w:name="Note Heading" w:semiHidden="1" w:unhideWhenUsed="1"/>
-    <w:lsdException w:name="Body Text 2" w:semiHidden="1" w:unhideWhenUsed="1"/>
-    <w:lsdException w:name="Body Text 3" w:semiHidden="1" w:unhideWhenUsed="1"/>
-    <w:lsdException w:name="Body Text Indent 2" w:semiHidden="1" w:uiPriority="0" w:unhideWhenUsed="1"/>
-    <w:lsdException w:name="Body Text Indent 3" w:semiHidden="1" w:unhideWhenUsed="1"/>
-    <w:lsdException w:name="Block Text" w:semiHidden="1" w:unhideWhenUsed="1"/>
-    <w:lsdException w:name="Hyperlink" w:semiHidden="1" w:unhideWhenUsed="1"/>
-    <w:lsdException w:name="FollowedHyperlink" w:semiHidden="1" w:unhideWhenUsed="1"/>
-    <w:lsdException w:name="Strong" w:uiPriority="22" w:qFormat="1"/>
-    <w:lsdException w:name="Emphasis" w:uiPriority="20" w:qFormat="1"/>
-    <w:lsdException w:name="Document Map" w:semiHidden="1" w:unhideWhenUsed="1"/>
-    <w:lsdException w:name="Plain Text" w:semiHidden="1" w:unhideWhenUsed="1"/>
-    <w:lsdException w:name="E-mail Signature" w:semiHidden="1" w:unhideWhenUsed="1"/>
-    <w:lsdException w:name="HTML Top of Form" w:semiHidden="1" w:unhideWhenUsed="1"/>
-    <w:lsdException w:name="HTML Bottom of Form" w:semiHidden="1" w:unhideWhenUsed="1"/>
-    <w:lsdException w:name="Normal (Web)" w:semiHidden="1" w:unhideWhenUsed="1"/>
-    <w:lsdException w:name="HTML Acronym" w:semiHidden="1" w:unhideWhenUsed="1"/>
-    <w:lsdException w:name="HTML Address" w:semiHidden="1" w:unhideWhenUsed="1"/>
-    <w:lsdException w:name="HTML Cite" w:semiHidden="1" w:unhideWhenUsed="1"/>
-    <w:lsdException w:name="HTML Code" w:semiHidden="1" w:unhideWhenUsed="1"/>
-    <w:lsdException w:name="HTML Definition" w:semiHidden="1" w:unhideWhenUsed="1"/>
-    <w:lsdException w:name="HTML Keyboard" w:semiHidden="1" w:unhideWhenUsed="1"/>
-    <w:lsdException w:name="HTML Preformatted" w:semiHidden="1" w:unhideWhenUsed="1"/>
-    <w:lsdException w:name="HTML Sample" w:semiHidden="1" w:unhideWhenUsed="1"/>
-    <w:lsdException w:name="HTML Typewriter" w:semiHidden="1" w:unhideWhenUsed="1"/>
-    <w:lsdException w:name="HTML Variable" w:semiHidden="1" w:unhideWhenUsed="1"/>
-    <w:lsdException w:name="Normal Table" w:semiHidden="1" w:unhideWhenUsed="1"/>
-    <w:lsdException w:name="annotation subject" w:semiHidden="1" w:unhideWhenUsed="1"/>
-    <w:lsdException w:name="No List" w:semiHidden="1" w:unhideWhenUsed="1"/>
-    <w:lsdException w:name="Outline List 1" w:semiHidden="1" w:unhideWhenUsed="1"/>
-    <w:lsdException w:name="Outline List 2" w:semiHidden="1" w:unhideWhenUsed="1"/>
-    <w:lsdException w:name="Outline List 3" w:semiHidden="1" w:unhideWhenUsed="1"/>
-    <w:lsdException w:name="Table Simple 1" w:semiHidden="1" w:unhideWhenUsed="1"/>
-    <w:lsdException w:name="Table Simple 2" w:semiHidden="1" w:unhideWhenUsed="1"/>
-    <w:lsdException w:name="Table Simple 3" w:semiHidden="1" w:unhideWhenUsed="1"/>
-    <w:lsdException w:name="Table Classic 1" w:semiHidden="1" w:unhideWhenUsed="1"/>
-    <w:lsdException w:name="Table Classic 2" w:semiHidden="1" w:unhideWhenUsed="1"/>
-    <w:lsdException w:name="Table Classic 3" w:semiHidden="1" w:unhideWhenUsed="1"/>
-    <w:lsdException w:name="Table Classic 4" w:semiHidden="1" w:unhideWhenUsed="1"/>
-    <w:lsdException w:name="Table Colorful 1" w:semiHidden="1" w:unhideWhenUsed="1"/>
-    <w:lsdException w:name="Table Colorful 2" w:semiHidden="1" w:unhideWhenUsed="1"/>
-    <w:lsdException w:name="Table Colorful 3" w:semiHidden="1" w:unhideWhenUsed="1"/>
-    <w:lsdException w:name="Table Columns 1" w:semiHidden="1" w:unhideWhenUsed="1"/>
-    <w:lsdException w:name="Table Columns 2" w:semiHidden="1" w:unhideWhenUsed="1"/>
-    <w:lsdException w:name="Table Columns 3" w:semiHidden="1" w:unhideWhenUsed="1"/>
-    <w:lsdException w:name="Table Columns 4" w:semiHidden="1" w:unhideWhenUsed="1"/>
-    <w:lsdException w:name="Table Columns 5" w:semiHidden="1" w:unhideWhenUsed="1"/>
-    <w:lsdException w:name="Table Grid 1" w:semiHidden="1" w:unhideWhenUsed="1"/>
-    <w:lsdException w:name="Table Grid 2" w:semiHidden="1" w:unhideWhenUsed="1"/>
-    <w:lsdException w:name="Table Grid 3" w:semiHidden="1" w:unhideWhenUsed="1"/>
-    <w:lsdException w:name="Table Grid 4" w:semiHidden="1" w:unhideWhenUsed="1"/>
-    <w:lsdException w:name="Table Grid 5" w:semiHidden="1" w:unhideWhenUsed="1"/>
-    <w:lsdException w:name="Table Grid 6" w:semiHidden="1" w:unhideWhenUsed="1"/>
-    <w:lsdException w:name="Table Grid 7" w:semiHidden="1" w:unhideWhenUsed="1"/>
-    <w:lsdException w:name="Table Grid 8" w:semiHidden="1" w:unhideWhenUsed="1"/>
-    <w:lsdException w:name="Table List 1" w:semiHidden="1" w:unhideWhenUsed="1"/>
-    <w:lsdException w:name="Table List 2" w:semiHidden="1" w:unhideWhenUsed="1"/>
-    <w:lsdException w:name="Table List 3" w:semiHidden="1" w:unhideWhenUsed="1"/>
-    <w:lsdException w:name="Table List 4" w:semiHidden="1" w:unhideWhenUsed="1"/>
-    <w:lsdException w:name="Table List 5" w:semiHidden="1" w:unhideWhenUsed="1"/>
-    <w:lsdException w:name="Table List 6" w:semiHidden="1" w:unhideWhenUsed="1"/>
-    <w:lsdException w:name="Table List 7" w:semiHidden="1" w:unhideWhenUsed="1"/>
-    <w:lsdException w:name="Table List 8" w:semiHidden="1" w:unhideWhenUsed="1"/>
-    <w:lsdException w:name="Table 3D effects 1" w:semiHidden="1" w:unhideWhenUsed="1"/>
-    <w:lsdException w:name="Table 3D effects 2" w:semiHidden="1" w:unhideWhenUsed="1"/>
-    <w:lsdException w:name="Table 3D effects 3" w:semiHidden="1" w:unhideWhenUsed="1"/>
-    <w:lsdException w:name="Table Contemporary" w:semiHidden="1" w:unhideWhenUsed="1"/>
-    <w:lsdException w:name="Table Elegant" w:semiHidden="1" w:unhideWhenUsed="1"/>
-    <w:lsdException w:name="Table Professional" w:semiHidden="1" w:unhideWhenUsed="1"/>
-    <w:lsdException w:name="Table Subtle 1" w:semiHidden="1" w:unhideWhenUsed="1"/>
-    <w:lsdException w:name="Table Subtle 2" w:semiHidden="1" w:unhideWhenUsed="1"/>
-    <w:lsdException w:name="Table Web 1" w:semiHidden="1" w:unhideWhenUsed="1"/>
-    <w:lsdException w:name="Table Web 2" w:semiHidden="1" w:unhideWhenUsed="1"/>
-    <w:lsdException w:name="Table Web 3" w:semiHidden="1" w:unhideWhenUsed="1"/>
-    <w:lsdException w:name="Balloon Text" w:semiHidden="1" w:unhideWhenUsed="1"/>
-    <w:lsdException w:name="Table Grid" w:uiPriority="39"/>
-    <w:lsdException w:name="Table Theme" w:semiHidden="1" w:unhideWhenUsed="1"/>
-    <w:lsdException w:name="Placeholder Text" w:semiHidden="1"/>
-    <w:lsdException w:name="No Spacing" w:uiPriority="1" w:qFormat="1"/>
-    <w:lsdException w:name="Light Shading" w:uiPriority="60"/>
-    <w:lsdException w:name="Light List" w:uiPriority="61"/>
-    <w:lsdException w:name="Light Grid" w:uiPriority="62"/>
-    <w:lsdException w:name="Medium Shading 1" w:uiPriority="63"/>
-    <w:lsdException w:name="Medium Shading 2" w:uiPriority="64"/>
-    <w:lsdException w:name="Medium List 1" w:uiPriority="65"/>
-    <w:lsdException w:name="Medium List 2" w:uiPriority="66"/>
-    <w:lsdException w:name="Medium Grid 1" w:uiPriority="67"/>
-    <w:lsdException w:name="Medium Grid 2" w:uiPriority="68"/>
-    <w:lsdException w:name="Medium Grid 3" w:uiPriority="69"/>
-    <w:lsdException w:name="Dark List" w:uiPriority="70"/>
-    <w:lsdException w:name="Colorful Shading" w:uiPriority="71"/>
-    <w:lsdException w:name="Colorful List" w:uiPriority="72"/>
-    <w:lsdException w:name="Colorful Grid" w:uiPriority="73"/>
-    <w:lsdException w:name="Light Shading Accent 1" w:uiPriority="60"/>
-    <w:lsdException w:name="Light List Accent 1" w:uiPriority="61"/>
-    <w:lsdException w:name="Light Grid Accent 1" w:uiPriority="62"/>
-    <w:lsdException w:name="Medium Shading 1 Accent 1" w:uiPriority="63"/>
-    <w:lsdException w:name="Medium Shading 2 Accent 1" w:uiPriority="64"/>
-    <w:lsdException w:name="Medium List 1 Accent 1" w:uiPriority="65"/>
-    <w:lsdException w:name="Revision" w:semiHidden="1"/>
-    <w:lsdException w:name="List Paragraph" w:uiPriority="34" w:qFormat="1"/>
-    <w:lsdException w:name="Quote" w:uiPriority="29" w:qFormat="1"/>
-    <w:lsdException w:name="Intense Quote" w:uiPriority="30" w:qFormat="1"/>
-    <w:lsdException w:name="Medium List 2 Accent 1" w:uiPriority="66"/>
-    <w:lsdException w:name="Medium Grid 1 Accent 1" w:uiPriority="67"/>
-    <w:lsdException w:name="Medium Grid 2 Accent 1" w:uiPriority="68"/>
-    <w:lsdException w:name="Medium Grid 3 Accent 1" w:uiPriority="69"/>
-    <w:lsdException w:name="Dark List Accent 1" w:uiPriority="70"/>
-    <w:lsdException w:name="Colorful Shading Accent 1" w:uiPriority="71"/>
-    <w:lsdException w:name="Colorful List Accent 1" w:uiPriority="72"/>
-    <w:lsdException w:name="Colorful Grid Accent 1" w:uiPriority="73"/>
-    <w:lsdException w:name="Light Shading Accent 2" w:uiPriority="60"/>
-    <w:lsdException w:name="Light List Accent 2" w:uiPriority="61"/>
-    <w:lsdException w:name="Light Grid Accent 2" w:uiPriority="62"/>
-    <w:lsdException w:name="Medium Shading 1 Accent 2" w:uiPriority="63"/>
-    <w:lsdException w:name="Medium Shading 2 Accent 2" w:uiPriority="64"/>
-    <w:lsdException w:name="Medium List 1 Accent 2" w:uiPriority="65"/>
-    <w:lsdException w:name="Medium List 2 Accent 2" w:uiPriority="66"/>
-    <w:lsdException w:name="Medium Grid 1 Accent 2" w:uiPriority="67"/>
-    <w:lsdException w:name="Medium Grid 2 Accent 2" w:uiPriority="68"/>
-    <w:lsdException w:name="Medium Grid 3 Accent 2" w:uiPriority="69"/>
-    <w:lsdException w:name="Dark List Accent 2" w:uiPriority="70"/>
-    <w:lsdException w:name="Colorful Shading Accent 2" w:uiPriority="71"/>
-    <w:lsdException w:name="Colorful List Accent 2" w:uiPriority="72"/>
-    <w:lsdException w:name="Colorful Grid Accent 2" w:uiPriority="73"/>
-    <w:lsdException w:name="Light Shading Accent 3" w:uiPriority="60"/>
-    <w:lsdException w:name="Light List Accent 3" w:uiPriority="61"/>
-    <w:lsdException w:name="Light Grid Accent 3" w:uiPriority="62"/>
-    <w:lsdException w:name="Medium Shading 1 Accent 3" w:uiPriority="63"/>
-    <w:lsdException w:name="Medium Shading 2 Accent 3" w:uiPriority="64"/>
-    <w:lsdException w:name="Medium List 1 Accent 3" w:uiPriority="65"/>
-    <w:lsdException w:name="Medium List 2 Accent 3" w:uiPriority="66"/>
-    <w:lsdException w:name="Medium Grid 1 Accent 3" w:uiPriority="67"/>
-    <w:lsdException w:name="Medium Grid 2 Accent 3" w:uiPriority="68"/>
-    <w:lsdException w:name="Medium Grid 3 Accent 3" w:uiPriority="69"/>
-    <w:lsdException w:name="Dark List Accent 3" w:uiPriority="70"/>
-    <w:lsdException w:name="Colorful Shading Accent 3" w:uiPriority="71"/>
-    <w:lsdException w:name="Colorful List Accent 3" w:uiPriority="72"/>
-    <w:lsdException w:name="Colorful Grid Accent 3" w:uiPriority="73"/>
-    <w:lsdException w:name="Light Shading Accent 4" w:uiPriority="60"/>
-    <w:lsdException w:name="Light List Accent 4" w:uiPriority="61"/>
-    <w:lsdException w:name="Light Grid Accent 4" w:uiPriority="62"/>
-    <w:lsdException w:name="Medium Shading 1 Accent 4" w:uiPriority="63"/>
-    <w:lsdException w:name="Medium Shading 2 Accent 4" w:uiPriority="64"/>
-    <w:lsdException w:name="Medium List 1 Accent 4" w:uiPriority="65"/>
-    <w:lsdException w:name="Medium List 2 Accent 4" w:uiPriority="66"/>
-    <w:lsdException w:name="Medium Grid 1 Accent 4" w:uiPriority="67"/>
-    <w:lsdException w:name="Medium Grid 2 Accent 4" w:uiPriority="68"/>
-    <w:lsdException w:name="Medium Grid 3 Accent 4" w:uiPriority="69"/>
-    <w:lsdException w:name="Dark List Accent 4" w:uiPriority="70"/>
-    <w:lsdException w:name="Colorful Shading Accent 4" w:uiPriority="71"/>
-    <w:lsdException w:name="Colorful List Accent 4" w:uiPriority="72"/>
-    <w:lsdException w:name="Colorful Grid Accent 4" w:uiPriority="73"/>
-    <w:lsdException w:name="Light Shading Accent 5" w:uiPriority="60"/>
-    <w:lsdException w:name="Light List Accent 5" w:uiPriority="61"/>
-    <w:lsdException w:name="Light Grid Accent 5" w:uiPriority="62"/>
-    <w:lsdException w:name="Medium Shading 1 Accent 5" w:uiPriority="63"/>
-    <w:lsdException w:name="Medium Shading 2 Accent 5" w:uiPriority="64"/>
-    <w:lsdException w:name="Medium List 1 Accent 5" w:uiPriority="65"/>
-    <w:lsdException w:name="Medium List 2 Accent 5" w:uiPriority="66"/>
-    <w:lsdException w:name="Medium Grid 1 Accent 5" w:uiPriority="67"/>
-    <w:lsdException w:name="Medium Grid 2 Accent 5" w:uiPriority="68"/>
-    <w:lsdException w:name="Medium Grid 3 Accent 5" w:uiPriority="69"/>
-    <w:lsdException w:name="Dark List Accent 5" w:uiPriority="70"/>
-    <w:lsdException w:name="Colorful Shading Accent 5" w:uiPriority="71"/>
-    <w:lsdException w:name="Colorful List Accent 5" w:uiPriority="72"/>
-    <w:lsdException w:name="Colorful Grid Accent 5" w:uiPriority="73"/>
-    <w:lsdException w:name="Light Shading Accent 6" w:uiPriority="60"/>
-    <w:lsdException w:name="Light List Accent 6" w:uiPriority="61"/>
-    <w:lsdException w:name="Light Grid Accent 6" w:uiPriority="62"/>
-    <w:lsdException w:name="Medium Shading 1 Accent 6" w:uiPriority="63"/>
-    <w:lsdException w:name="Medium Shading 2 Accent 6" w:uiPriority="64"/>
-    <w:lsdException w:name="Medium List 1 Accent 6" w:uiPriority="65"/>
-    <w:lsdException w:name="Medium List 2 Accent 6" w:uiPriority="66"/>
-    <w:lsdException w:name="Medium Grid 1 Accent 6" w:uiPriority="67"/>
-    <w:lsdException w:name="Medium Grid 2 Accent 6" w:uiPriority="68"/>
-    <w:lsdException w:name="Medium Grid 3 Accent 6" w:uiPriority="69"/>
-    <w:lsdException w:name="Dark List Accent 6" w:uiPriority="70"/>
-    <w:lsdException w:name="Colorful Shading Accent 6" w:uiPriority="71"/>
-    <w:lsdException w:name="Colorful List Accent 6" w:uiPriority="72"/>
-    <w:lsdException w:name="Colorful Grid Accent 6" w:uiPriority="73"/>
-    <w:lsdException w:name="Subtle Emphasis" w:uiPriority="19" w:qFormat="1"/>
-    <w:lsdException w:name="Intense Emphasis" w:uiPriority="21" w:qFormat="1"/>
-    <w:lsdException w:name="Subtle Reference" w:uiPriority="31" w:qFormat="1"/>
-    <w:lsdException w:name="Intense Reference" w:uiPriority="32" w:qFormat="1"/>
-    <w:lsdException w:name="Book Title" w:uiPriority="33" w:qFormat="1"/>
-    <w:lsdException w:name="Bibliography" w:semiHidden="1" w:uiPriority="37" w:unhideWhenUsed="1"/>
-    <w:lsdException w:name="TOC Heading" w:semiHidden="1" w:uiPriority="39" w:unhideWhenUsed="1" w:qFormat="1"/>
-    <w:lsdException w:name="Plain Table 1" w:uiPriority="41"/>
-    <w:lsdException w:name="Plain Table 2" w:uiPriority="42"/>
-    <w:lsdException w:name="Plain Table 3" w:uiPriority="43"/>
-    <w:lsdException w:name="Plain Table 4" w:uiPriority="44"/>
-    <w:lsdException w:name="Plain Table 5" w:uiPriority="45"/>
-    <w:lsdException w:name="Grid Table Light" w:uiPriority="40"/>
-    <w:lsdException w:name="Grid Table 1 Light" w:uiPriority="46"/>
-    <w:lsdException w:name="Grid Table 2" w:uiPriority="47"/>
-    <w:lsdException w:name="Grid Table 3" w:uiPriority="48"/>
-    <w:lsdException w:name="Grid Table 4" w:uiPriority="49"/>
-    <w:lsdException w:name="Grid Table 5 Dark" w:uiPriority="50"/>
-    <w:lsdException w:name="Grid Table 6 Colorful" w:uiPriority="51"/>
-    <w:lsdException w:name="Grid Table 7 Colorful" w:uiPriority="52"/>
-    <w:lsdException w:name="Grid Table 1 Light Accent 1" w:uiPriority="46"/>
-    <w:lsdException w:name="Grid Table 2 Accent 1" w:uiPriority="47"/>
-    <w:lsdException w:name="Grid Table 3 Accent 1" w:uiPriority="48"/>
-    <w:lsdException w:name="Grid Table 4 Accent 1" w:uiPriority="49"/>
-    <w:lsdException w:name="Grid Table 5 Dark Accent 1" w:uiPriority="50"/>
-    <w:lsdException w:name="Grid Table 6 Colorful Accent 1" w:uiPriority="51"/>
-    <w:lsdException w:name="Grid Table 7 Colorful Accent 1" w:uiPriority="52"/>
-    <w:lsdException w:name="Grid Table 1 Light Accent 2" w:uiPriority="46"/>
-    <w:lsdException w:name="Grid Table 2 Accent 2" w:uiPriority="47"/>
-    <w:lsdException w:name="Grid Table 3 Accent 2" w:uiPriority="48"/>
-    <w:lsdException w:name="Grid Table 4 Accent 2" w:uiPriority="49"/>
-    <w:lsdException w:name="Grid Table 5 Dark Accent 2" w:uiPriority="50"/>
-    <w:lsdException w:name="Grid Table 6 Colorful Accent 2" w:uiPriority="51"/>
-    <w:lsdException w:name="Grid Table 7 Colorful Accent 2" w:uiPriority="52"/>
-    <w:lsdException w:name="Grid Table 1 Light Accent 3" w:uiPriority="46"/>
-    <w:lsdException w:name="Grid Table 2 Accent 3" w:uiPriority="47"/>
-    <w:lsdException w:name="Grid Table 3 Accent 3" w:uiPriority="48"/>
-    <w:lsdException w:name="Grid Table 4 Accent 3" w:uiPriority="49"/>
-    <w:lsdException w:name="Grid Table 5 Dark Accent 3" w:uiPriority="50"/>
-    <w:lsdException w:name="Grid Table 6 Colorful Accent 3" w:uiPriority="51"/>
-    <w:lsdException w:name="Grid Table 7 Colorful Accent 3" w:uiPriority="52"/>
-    <w:lsdException w:name="Grid Table 1 Light Accent 4" w:uiPriority="46"/>
-    <w:lsdException w:name="Grid Table 2 Accent 4" w:uiPriority="47"/>
-    <w:lsdException w:name="Grid Table 3 Accent 4" w:uiPriority="48"/>
-    <w:lsdException w:name="Grid Table 4 Accent 4" w:uiPriority="49"/>
-    <w:lsdException w:name="Grid Table 5 Dark Accent 4" w:uiPriority="50"/>
-    <w:lsdException w:name="Grid Table 6 Colorful Accent 4" w:uiPriority="51"/>
-    <w:lsdException w:name="Grid Table 7 Colorful Accent 4" w:uiPriority="52"/>
-    <w:lsdException w:name="Grid Table 1 Light Accent 5" w:uiPriority="46"/>
-    <w:lsdException w:name="Grid Table 2 Accent 5" w:uiPriority="47"/>
-    <w:lsdException w:name="Grid Table 3 Accent 5" w:uiPriority="48"/>
-    <w:lsdException w:name="Grid Table 4 Accent 5" w:uiPriority="49"/>
-    <w:lsdException w:name="Grid Table 5 Dark Accent 5" w:uiPriority="50"/>
-    <w:lsdException w:name="Grid Table 6 Colorful Accent 5" w:uiPriority="51"/>
-    <w:lsdException w:name="Grid Table 7 Colorful Accent 5" w:uiPriority="52"/>
-    <w:lsdException w:name="Grid Table 1 Light Accent 6" w:uiPriority="46"/>
-    <w:lsdException w:name="Grid Table 2 Accent 6" w:uiPriority="47"/>
-    <w:lsdException w:name="Grid Table 3 Accent 6" w:uiPriority="48"/>
-    <w:lsdException w:name="Grid Table 4 Accent 6" w:uiPriority="49"/>
-    <w:lsdException w:name="Grid Table 5 Dark Accent 6" w:uiPriority="50"/>
-    <w:lsdException w:name="Grid Table 6 Colorful Accent 6" w:uiPriority="51"/>
-    <w:lsdException w:name="Grid Table 7 Colorful Accent 6" w:uiPriority="52"/>
-    <w:lsdException w:name="List Table 1 Light" w:uiPriority="46"/>
-    <w:lsdException w:name="List Table 2" w:uiPriority="47"/>
-    <w:lsdException w:name="List Table 3" w:uiPriority="48"/>
-    <w:lsdException w:name="List Table 4" w:uiPriority="49"/>
-    <w:lsdException w:name="List Table 5 Dark" w:uiPriority="50"/>
-    <w:lsdException w:name="List Table 6 Colorful" w:uiPriority="51"/>
-    <w:lsdException w:name="List Table 7 Colorful" w:uiPriority="52"/>
-    <w:lsdException w:name="List Table 1 Light Accent 1" w:uiPriority="46"/>
-    <w:lsdException w:name="List Table 2 Accent 1" w:uiPriority="47"/>
-    <w:lsdException w:name="List Table 3 Accent 1" w:uiPriority="48"/>
-    <w:lsdException w:name="List Table 4 Accent 1" w:uiPriority="49"/>
-    <w:lsdException w:name="List Table 5 Dark Accent 1" w:uiPriority="50"/>
-    <w:lsdException w:name="List Table 6 Colorful Accent 1" w:uiPriority="51"/>
-    <w:lsdException w:name="List Table 7 Colorful Accent 1" w:uiPriority="52"/>
-    <w:lsdException w:name="List Table 1 Light Accent 2" w:uiPriority="46"/>
-    <w:lsdException w:name="List Table 2 Accent 2" w:uiPriority="47"/>
-    <w:lsdException w:name="List Table 3 Accent 2" w:uiPriority="48"/>
-    <w:lsdException w:name="List Table 4 Accent 2" w:uiPriority="49"/>
-    <w:lsdException w:name="List Table 5 Dark Accent 2" w:uiPriority="50"/>
-    <w:lsdException w:name="List Table 6 Colorful Accent 2" w:uiPriority="51"/>
-    <w:lsdException w:name="List Table 7 Colorful Accent 2" w:uiPriority="52"/>
-    <w:lsdException w:name="List Table 1 Light Accent 3" w:uiPriority="46"/>
-    <w:lsdException w:name="List Table 2 Accent 3" w:uiPriority="47"/>
-    <w:lsdException w:name="List Table 3 Accent 3" w:uiPriority="48"/>
-    <w:lsdException w:name="List Table 4 Accent 3" w:uiPriority="49"/>
-    <w:lsdException w:name="List Table 5 Dark Accent 3" w:uiPriority="50"/>
-    <w:lsdException w:name="List Table 6 Colorful Accent 3" w:uiPriority="51"/>
-    <w:lsdException w:name="List Table 7 Colorful Accent 3" w:uiPriority="52"/>
-    <w:lsdException w:name="List Table 1 Light Accent 4" w:uiPriority="46"/>
-    <w:lsdException w:name="List Table 2 Accent 4" w:uiPriority="47"/>
-    <w:lsdException w:name="List Table 3 Accent 4" w:uiPriority="48"/>
-    <w:lsdException w:name="List Table 4 Accent 4" w:uiPriority="49"/>
-    <w:lsdException w:name="List Table 5 Dark Accent 4" w:uiPriority="50"/>
-    <w:lsdException w:name="List Table 6 Colorful Accent 4" w:uiPriority="51"/>
-    <w:lsdException w:name="List Table 7 Colorful Accent 4" w:uiPriority="52"/>
-    <w:lsdException w:name="List Table 1 Light Accent 5" w:uiPriority="46"/>
-    <w:lsdException w:name="List Table 2 Accent 5" w:uiPriority="47"/>
-    <w:lsdException w:name="List Table 3 Accent 5" w:uiPriority="48"/>
-    <w:lsdException w:name="List Table 4 Accent 5" w:uiPriority="49"/>
-    <w:lsdException w:name="List Table 5 Dark Accent 5" w:uiPriority="50"/>
-    <w:lsdException w:name="List Table 6 Colorful Accent 5" w:uiPriority="51"/>
-    <w:lsdException w:name="List Table 7 Colorful Accent 5" w:uiPriority="52"/>
-    <w:lsdException w:name="List Table 1 Light Accent 6" w:uiPriority="46"/>
-    <w:lsdException w:name="List Table 2 Accent 6" w:uiPriority="47"/>
-    <w:lsdException w:name="List Table 3 Accent 6" w:uiPriority="48"/>
-    <w:lsdException w:name="List Table 4 Accent 6" w:uiPriority="49"/>
-    <w:lsdException w:name="List Table 5 Dark Accent 6" w:uiPriority="50"/>
-    <w:lsdException w:name="List Table 6 Colorful Accent 6" w:uiPriority="51"/>
-    <w:lsdException w:name="List Table 7 Colorful Accent 6" w:uiPriority="52"/>
+  <w:latentStyles w:defLockedState="0" w:defUIPriority="99" w:defSemiHidden="1" w:defUnhideWhenUsed="1" w:defQFormat="0" w:count="267">
+    <w:lsdException w:name="Normal" w:semiHidden="0" w:uiPriority="0" w:unhideWhenUsed="0" w:qFormat="1"/>
+    <w:lsdException w:name="heading 1" w:semiHidden="0" w:uiPriority="0" w:unhideWhenUsed="0" w:qFormat="1"/>
+    <w:lsdException w:name="heading 2" w:uiPriority="9" w:qFormat="1"/>
+    <w:lsdException w:name="heading 3" w:uiPriority="0" w:qFormat="1"/>
+    <w:lsdException w:name="heading 4" w:uiPriority="9" w:qFormat="1"/>
+    <w:lsdException w:name="heading 5" w:uiPriority="9" w:qFormat="1"/>
+    <w:lsdException w:name="heading 6" w:uiPriority="9" w:qFormat="1"/>
+    <w:lsdException w:name="heading 7" w:uiPriority="9" w:qFormat="1"/>
+    <w:lsdException w:name="heading 8" w:uiPriority="9" w:qFormat="1"/>
+    <w:lsdException w:name="heading 9" w:uiPriority="9" w:qFormat="1"/>
+    <w:lsdException w:name="toc 1" w:uiPriority="39"/>
+    <w:lsdException w:name="toc 2" w:uiPriority="39"/>
+    <w:lsdException w:name="toc 3" w:uiPriority="39"/>
+    <w:lsdException w:name="toc 4" w:uiPriority="39"/>
+    <w:lsdException w:name="toc 5" w:uiPriority="39"/>
+    <w:lsdException w:name="toc 6" w:uiPriority="39"/>
+    <w:lsdException w:name="toc 7" w:uiPriority="39"/>
+    <w:lsdException w:name="toc 8" w:uiPriority="39"/>
+    <w:lsdException w:name="toc 9" w:uiPriority="39"/>
+    <w:lsdException w:name="header" w:uiPriority="0"/>
+    <w:lsdException w:name="footer" w:uiPriority="0"/>
+    <w:lsdException w:name="caption" w:uiPriority="35" w:qFormat="1"/>
+    <w:lsdException w:name="page number" w:uiPriority="0"/>
+    <w:lsdException w:name="Title" w:semiHidden="0" w:uiPriority="10" w:unhideWhenUsed="0" w:qFormat="1"/>
+    <w:lsdException w:name="Default Paragraph Font" w:uiPriority="1"/>
+    <w:lsdException w:name="Body Text" w:uiPriority="0"/>
+    <w:lsdException w:name="Body Text Indent" w:uiPriority="0"/>
+    <w:lsdException w:name="Subtitle" w:semiHidden="0" w:uiPriority="11" w:unhideWhenUsed="0" w:qFormat="1"/>
+    <w:lsdException w:name="Body Text Indent 2" w:uiPriority="0"/>
+    <w:lsdException w:name="Strong" w:semiHidden="0" w:uiPriority="22" w:unhideWhenUsed="0" w:qFormat="1"/>
+    <w:lsdException w:name="Emphasis" w:semiHidden="0" w:uiPriority="20" w:unhideWhenUsed="0" w:qFormat="1"/>
+    <w:lsdException w:name="Table Grid" w:semiHidden="0" w:uiPriority="39" w:unhideWhenUsed="0"/>
+    <w:lsdException w:name="Placeholder Text" w:unhideWhenUsed="0"/>
+    <w:lsdException w:name="No Spacing" w:semiHidden="0" w:uiPriority="1" w:unhideWhenUsed="0" w:qFormat="1"/>
+    <w:lsdException w:name="Light Shading" w:semiHidden="0" w:uiPriority="60" w:unhideWhenUsed="0"/>
+    <w:lsdException w:name="Light List" w:semiHidden="0" w:uiPriority="61" w:unhideWhenUsed="0"/>
+    <w:lsdException w:name="Light Grid" w:semiHidden="0" w:uiPriority="62" w:unhideWhenUsed="0"/>
+    <w:lsdException w:name="Medium Shading 1" w:semiHidden="0" w:uiPriority="63" w:unhideWhenUsed="0"/>
+    <w:lsdException w:name="Medium Shading 2" w:semiHidden="0" w:uiPriority="64" w:unhideWhenUsed="0"/>
+    <w:lsdException w:name="Medium List 1" w:semiHidden="0" w:uiPriority="65" w:unhideWhenUsed="0"/>
+    <w:lsdException w:name="Medium List 2" w:semiHidden="0" w:uiPriority="66" w:unhideWhenUsed="0"/>
+    <w:lsdException w:name="Medium Grid 1" w:semiHidden="0" w:uiPriority="67" w:unhideWhenUsed="0"/>
+    <w:lsdException w:name="Medium Grid 2" w:semiHidden="0" w:uiPriority="68" w:unhideWhenUsed="0"/>
+    <w:lsdException w:name="Medium Grid 3" w:semiHidden="0" w:uiPriority="69" w:unhideWhenUsed="0"/>
+    <w:lsdException w:name="Dark List" w:semiHidden="0" w:uiPriority="70" w:unhideWhenUsed="0"/>
+    <w:lsdException w:name="Colorful Shading" w:semiHidden="0" w:uiPriority="71" w:unhideWhenUsed="0"/>
+    <w:lsdException w:name="Colorful List" w:semiHidden="0" w:uiPriority="72" w:unhideWhenUsed="0"/>
+    <w:lsdException w:name="Colorful Grid" w:semiHidden="0" w:uiPriority="73" w:unhideWhenUsed="0"/>
+    <w:lsdException w:name="Light Shading Accent 1" w:semiHidden="0" w:uiPriority="60" w:unhideWhenUsed="0"/>
+    <w:lsdException w:name="Light List Accent 1" w:semiHidden="0" w:uiPriority="61" w:unhideWhenUsed="0"/>
+    <w:lsdException w:name="Light Grid Accent 1" w:semiHidden="0" w:uiPriority="62" w:unhideWhenUsed="0"/>
+    <w:lsdException w:name="Medium Shading 1 Accent 1" w:semiHidden="0" w:uiPriority="63" w:unhideWhenUsed="0"/>
+    <w:lsdException w:name="Medium Shading 2 Accent 1" w:semiHidden="0" w:uiPriority="64" w:unhideWhenUsed="0"/>
+    <w:lsdException w:name="Medium List 1 Accent 1" w:semiHidden="0" w:uiPriority="65" w:unhideWhenUsed="0"/>
+    <w:lsdException w:name="Revision" w:unhideWhenUsed="0"/>
+    <w:lsdException w:name="List Paragraph" w:semiHidden="0" w:uiPriority="34" w:unhideWhenUsed="0" w:qFormat="1"/>
+    <w:lsdException w:name="Quote" w:semiHidden="0" w:uiPriority="29" w:unhideWhenUsed="0" w:qFormat="1"/>
+    <w:lsdException w:name="Intense Quote" w:semiHidden="0" w:uiPriority="30" w:unhideWhenUsed="0" w:qFormat="1"/>
+    <w:lsdException w:name="Medium List 2 Accent 1" w:semiHidden="0" w:uiPriority="66" w:unhideWhenUsed="0"/>
+    <w:lsdException w:name="Medium Grid 1 Accent 1" w:semiHidden="0" w:uiPriority="67" w:unhideWhenUsed="0"/>
+    <w:lsdException w:name="Medium Grid 2 Accent 1" w:semiHidden="0" w:uiPriority="68" w:unhideWhenUsed="0"/>
+    <w:lsdException w:name="Medium Grid 3 Accent 1" w:semiHidden="0" w:uiPriority="69" w:unhideWhenUsed="0"/>
+    <w:lsdException w:name="Dark List Accent 1" w:semiHidden="0" w:uiPriority="70" w:unhideWhenUsed="0"/>
+    <w:lsdException w:name="Colorful Shading Accent 1" w:semiHidden="0" w:uiPriority="71" w:unhideWhenUsed="0"/>
+    <w:lsdException w:name="Colorful List Accent 1" w:semiHidden="0" w:uiPriority="72" w:unhideWhenUsed="0"/>
+    <w:lsdException w:name="Colorful Grid Accent 1" w:semiHidden="0" w:uiPriority="73" w:unhideWhenUsed="0"/>
+    <w:lsdException w:name="Light Shading Accent 2" w:semiHidden="0" w:uiPriority="60" w:unhideWhenUsed="0"/>
+    <w:lsdException w:name="Light List Accent 2" w:semiHidden="0" w:uiPriority="61" w:unhideWhenUsed="0"/>
+    <w:lsdException w:name="Light Grid Accent 2" w:semiHidden="0" w:uiPriority="62" w:unhideWhenUsed="0"/>
+    <w:lsdException w:name="Medium Shading 1 Accent 2" w:semiHidden="0" w:uiPriority="63" w:unhideWhenUsed="0"/>
+    <w:lsdException w:name="Medium Shading 2 Accent 2" w:semiHidden="0" w:uiPriority="64" w:unhideWhenUsed="0"/>
+    <w:lsdException w:name="Medium List 1 Accent 2" w:semiHidden="0" w:uiPriority="65" w:unhideWhenUsed="0"/>
+    <w:lsdException w:name="Medium List 2 Accent 2" w:semiHidden="0" w:uiPriority="66" w:unhideWhenUsed="0"/>
+    <w:lsdException w:name="Medium Grid 1 Accent 2" w:semiHidden="0" w:uiPriority="67" w:unhideWhenUsed="0"/>
+    <w:lsdException w:name="Medium Grid 2 Accent 2" w:semiHidden="0" w:uiPriority="68" w:unhideWhenUsed="0"/>
+    <w:lsdException w:name="Medium Grid 3 Accent 2" w:semiHidden="0" w:uiPriority="69" w:unhideWhenUsed="0"/>
+    <w:lsdException w:name="Dark List Accent 2" w:semiHidden="0" w:uiPriority="70" w:unhideWhenUsed="0"/>
+    <w:lsdException w:name="Colorful Shading Accent 2" w:semiHidden="0" w:uiPriority="71" w:unhideWhenUsed="0"/>
+    <w:lsdException w:name="Colorful List Accent 2" w:semiHidden="0" w:uiPriority="72" w:unhideWhenUsed="0"/>
+    <w:lsdException w:name="Colorful Grid Accent 2" w:semiHidden="0" w:uiPriority="73" w:unhideWhenUsed="0"/>
+    <w:lsdException w:name="Light Shading Accent 3" w:semiHidden="0" w:uiPriority="60" w:unhideWhenUsed="0"/>
+    <w:lsdException w:name="Light List Accent 3" w:semiHidden="0" w:uiPriority="61" w:unhideWhenUsed="0"/>
+    <w:lsdException w:name="Light Grid Accent 3" w:semiHidden="0" w:uiPriority="62" w:unhideWhenUsed="0"/>
+    <w:lsdException w:name="Medium Shading 1 Accent 3" w:semiHidden="0" w:uiPriority="63" w:unhideWhenUsed="0"/>
+    <w:lsdException w:name="Medium Shading 2 Accent 3" w:semiHidden="0" w:uiPriority="64" w:unhideWhenUsed="0"/>
+    <w:lsdException w:name="Medium List 1 Accent 3" w:semiHidden="0" w:uiPriority="65" w:unhideWhenUsed="0"/>
+    <w:lsdException w:name="Medium List 2 Accent 3" w:semiHidden="0" w:uiPriority="66" w:unhideWhenUsed="0"/>
+    <w:lsdException w:name="Medium Grid 1 Accent 3" w:semiHidden="0" w:uiPriority="67" w:unhideWhenUsed="0"/>
+    <w:lsdException w:name="Medium Grid 2 Accent 3" w:semiHidden="0" w:uiPriority="68" w:unhideWhenUsed="0"/>
+    <w:lsdException w:name="Medium Grid 3 Accent 3" w:semiHidden="0" w:uiPriority="69" w:unhideWhenUsed="0"/>
+    <w:lsdException w:name="Dark List Accent 3" w:semiHidden="0" w:uiPriority="70" w:unhideWhenUsed="0"/>
+    <w:lsdException w:name="Colorful Shading Accent 3" w:semiHidden="0" w:uiPriority="71" w:unhideWhenUsed="0"/>
+    <w:lsdException w:name="Colorful List Accent 3" w:semiHidden="0" w:uiPriority="72" w:unhideWhenUsed="0"/>
+    <w:lsdException w:name="Colorful Grid Accent 3" w:semiHidden="0" w:uiPriority="73" w:unhideWhenUsed="0"/>
+    <w:lsdException w:name="Light Shading Accent 4" w:semiHidden="0" w:uiPriority="60" w:unhideWhenUsed="0"/>
+    <w:lsdException w:name="Light List Accent 4" w:semiHidden="0" w:uiPriority="61" w:unhideWhenUsed="0"/>
+    <w:lsdException w:name="Light Grid Accent 4" w:semiHidden="0" w:uiPriority="62" w:unhideWhenUsed="0"/>
+    <w:lsdException w:name="Medium Shading 1 Accent 4" w:semiHidden="0" w:uiPriority="63" w:unhideWhenUsed="0"/>
+    <w:lsdException w:name="Medium Shading 2 Accent 4" w:semiHidden="0" w:uiPriority="64" w:unhideWhenUsed="0"/>
+    <w:lsdException w:name="Medium List 1 Accent 4" w:semiHidden="0" w:uiPriority="65" w:unhideWhenUsed="0"/>
+    <w:lsdException w:name="Medium List 2 Accent 4" w:semiHidden="0" w:uiPriority="66" w:unhideWhenUsed="0"/>
+    <w:lsdException w:name="Medium Grid 1 Accent 4" w:semiHidden="0" w:uiPriority="67" w:unhideWhenUsed="0"/>
+    <w:lsdException w:name="Medium Grid 2 Accent 4" w:semiHidden="0" w:uiPriority="68" w:unhideWhenUsed="0"/>
+    <w:lsdException w:name="Medium Grid 3 Accent 4" w:semiHidden="0" w:uiPriority="69" w:unhideWhenUsed="0"/>
+    <w:lsdException w:name="Dark List Accent 4" w:semiHidden="0" w:uiPriority="70" w:unhideWhenUsed="0"/>
+    <w:lsdException w:name="Colorful Shading Accent 4" w:semiHidden="0" w:uiPriority="71" w:unhideWhenUsed="0"/>
+    <w:lsdException w:name="Colorful List Accent 4" w:semiHidden="0" w:uiPriority="72" w:unhideWhenUsed="0"/>
+    <w:lsdException w:name="Colorful Grid Accent 4" w:semiHidden="0" w:uiPriority="73" w:unhideWhenUsed="0"/>
+    <w:lsdException w:name="Light Shading Accent 5" w:semiHidden="0" w:uiPriority="60" w:unhideWhenUsed="0"/>
+    <w:lsdException w:name="Light List Accent 5" w:semiHidden="0" w:uiPriority="61" w:unhideWhenUsed="0"/>
+    <w:lsdException w:name="Light Grid Accent 5" w:semiHidden="0" w:uiPriority="62" w:unhideWhenUsed="0"/>
+    <w:lsdException w:name="Medium Shading 1 Accent 5" w:semiHidden="0" w:uiPriority="63" w:unhideWhenUsed="0"/>
+    <w:lsdException w:name="Medium Shading 2 Accent 5" w:semiHidden="0" w:uiPriority="64" w:unhideWhenUsed="0"/>
+    <w:lsdException w:name="Medium List 1 Accent 5" w:semiHidden="0" w:uiPriority="65" w:unhideWhenUsed="0"/>
+    <w:lsdException w:name="Medium List 2 Accent 5" w:semiHidden="0" w:uiPriority="66" w:unhideWhenUsed="0"/>
+    <w:lsdException w:name="Medium Grid 1 Accent 5" w:semiHidden="0" w:uiPriority="67" w:unhideWhenUsed="0"/>
+    <w:lsdException w:name="Medium Grid 2 Accent 5" w:semiHidden="0" w:uiPriority="68" w:unhideWhenUsed="0"/>
+    <w:lsdException w:name="Medium Grid 3 Accent 5" w:semiHidden="0" w:uiPriority="69" w:unhideWhenUsed="0"/>
+    <w:lsdException w:name="Dark List Accent 5" w:semiHidden="0" w:uiPriority="70" w:unhideWhenUsed="0"/>
+    <w:lsdException w:name="Colorful Shading Accent 5" w:semiHidden="0" w:uiPriority="71" w:unhideWhenUsed="0"/>
+    <w:lsdException w:name="Colorful List Accent 5" w:semiHidden="0" w:uiPriority="72" w:unhideWhenUsed="0"/>
+    <w:lsdException w:name="Colorful Grid Accent 5" w:semiHidden="0" w:uiPriority="73" w:unhideWhenUsed="0"/>
+    <w:lsdException w:name="Light Shading Accent 6" w:semiHidden="0" w:uiPriority="60" w:unhideWhenUsed="0"/>
+    <w:lsdException w:name="Light List Accent 6" w:semiHidden="0" w:uiPriority="61" w:unhideWhenUsed="0"/>
+    <w:lsdException w:name="Light Grid Accent 6" w:semiHidden="0" w:uiPriority="62" w:unhideWhenUsed="0"/>
+    <w:lsdException w:name="Medium Shading 1 Accent 6" w:semiHidden="0" w:uiPriority="63" w:unhideWhenUsed="0"/>
+    <w:lsdException w:name="Medium Shading 2 Accent 6" w:semiHidden="0" w:uiPriority="64" w:unhideWhenUsed="0"/>
+    <w:lsdException w:name="Medium List 1 Accent 6" w:semiHidden="0" w:uiPriority="65" w:unhideWhenUsed="0"/>
+    <w:lsdException w:name="Medium List 2 Accent 6" w:semiHidden="0" w:uiPriority="66" w:unhideWhenUsed="0"/>
+    <w:lsdException w:name="Medium Grid 1 Accent 6" w:semiHidden="0" w:uiPriority="67" w:unhideWhenUsed="0"/>
+    <w:lsdException w:name="Medium Grid 2 Accent 6" w:semiHidden="0" w:uiPriority="68" w:unhideWhenUsed="0"/>
+    <w:lsdException w:name="Medium Grid 3 Accent 6" w:semiHidden="0" w:uiPriority="69" w:unhideWhenUsed="0"/>
+    <w:lsdException w:name="Dark List Accent 6" w:semiHidden="0" w:uiPriority="70" w:unhideWhenUsed="0"/>
+    <w:lsdException w:name="Colorful Shading Accent 6" w:semiHidden="0" w:uiPriority="71" w:unhideWhenUsed="0"/>
+    <w:lsdException w:name="Colorful List Accent 6" w:semiHidden="0" w:uiPriority="72" w:unhideWhenUsed="0"/>
+    <w:lsdException w:name="Colorful Grid Accent 6" w:semiHidden="0" w:uiPriority="73" w:unhideWhenUsed="0"/>
+    <w:lsdException w:name="Subtle Emphasis" w:semiHidden="0" w:uiPriority="19" w:unhideWhenUsed="0" w:qFormat="1"/>
+    <w:lsdException w:name="Intense Emphasis" w:semiHidden="0" w:uiPriority="21" w:unhideWhenUsed="0" w:qFormat="1"/>
+    <w:lsdException w:name="Subtle Reference" w:semiHidden="0" w:uiPriority="31" w:unhideWhenUsed="0" w:qFormat="1"/>
+    <w:lsdException w:name="Intense Reference" w:semiHidden="0" w:uiPriority="32" w:unhideWhenUsed="0" w:qFormat="1"/>
+    <w:lsdException w:name="Book Title" w:semiHidden="0" w:uiPriority="33" w:unhideWhenUsed="0" w:qFormat="1"/>
+    <w:lsdException w:name="Bibliography" w:uiPriority="37"/>
+    <w:lsdException w:name="TOC Heading" w:uiPriority="39" w:qFormat="1"/>
   </w:latentStyles>
   <w:style w:type="paragraph" w:default="1" w:styleId="Normal">
     <w:name w:val="Normal"/>
@@ -13486,6 +14917,7 @@
     <w:uiPriority w:val="99"/>
     <w:semiHidden/>
     <w:unhideWhenUsed/>
+    <w:qFormat/>
     <w:tblPr>
       <w:tblInd w:w="0" w:type="dxa"/>
       <w:tblCellMar>

</xml_diff>

<commit_message>
se agrega el trazo grueso Gestionar trabajos prácticos
</commit_message>
<xml_diff>
--- a/repository/S.A.P.O/Producto/Iteraciones/Iteracion_02/01_Documento_Negocio/Modelo de negocio.docx
+++ b/repository/S.A.P.O/Producto/Iteraciones/Iteracion_02/01_Documento_Negocio/Modelo de negocio.docx
@@ -117,7 +117,7 @@
                 <v:imagedata r:id="rId9" o:title=""/>
                 <w10:wrap type="tight"/>
               </v:shape>
-              <o:OLEObject Type="Embed" ProgID="PBrush" ShapeID="_x0000_s1033" DrawAspect="Content" ObjectID="_1439464900" r:id="rId10"/>
+              <o:OLEObject Type="Embed" ProgID="PBrush" ShapeID="_x0000_s1033" DrawAspect="Content" ObjectID="_1439467656" r:id="rId10"/>
             </w:pict>
           </w:r>
           <w:r>
@@ -10768,8 +10768,6 @@
     </w:tbl>
     <w:p>
       <w:pPr>
-        <w:pStyle w:val="Encabezado"/>
-        <w:jc w:val="both"/>
         <w:rPr>
           <w:rFonts w:ascii="Arial" w:hAnsi="Arial" w:cs="Arial"/>
           <w:b/>
@@ -10777,12 +10775,844 @@
           <w:color w:val="333399"/>
         </w:rPr>
       </w:pPr>
+      <w:bookmarkStart w:id="22" w:name="_Toc365723079"/>
     </w:p>
     <w:p>
       <w:pPr>
+        <w:rPr>
+          <w:rFonts w:ascii="Arial" w:hAnsi="Arial" w:cs="Arial"/>
+          <w:b/>
+          <w:bCs/>
+          <w:color w:val="333399"/>
+        </w:rPr>
+      </w:pPr>
+      <w:r>
+        <w:rPr>
+          <w:rFonts w:ascii="Arial" w:hAnsi="Arial" w:cs="Arial"/>
+          <w:b/>
+          <w:bCs/>
+          <w:color w:val="333399"/>
+        </w:rPr>
+        <w:br w:type="page"/>
+      </w:r>
+    </w:p>
+    <w:tbl>
+      <w:tblPr>
+        <w:tblW w:w="10155" w:type="dxa"/>
+        <w:jc w:val="center"/>
+        <w:tblCellSpacing w:w="20" w:type="dxa"/>
+        <w:tblBorders>
+          <w:top w:val="outset" w:sz="6" w:space="0" w:color="auto"/>
+          <w:left w:val="outset" w:sz="6" w:space="0" w:color="auto"/>
+          <w:bottom w:val="outset" w:sz="6" w:space="0" w:color="auto"/>
+          <w:right w:val="outset" w:sz="6" w:space="0" w:color="auto"/>
+          <w:insideH w:val="outset" w:sz="6" w:space="0" w:color="auto"/>
+          <w:insideV w:val="outset" w:sz="6" w:space="0" w:color="auto"/>
+        </w:tblBorders>
+        <w:tblLayout w:type="fixed"/>
+        <w:tblCellMar>
+          <w:left w:w="70" w:type="dxa"/>
+          <w:right w:w="70" w:type="dxa"/>
+        </w:tblCellMar>
+        <w:tblLook w:val="00AF"/>
+      </w:tblPr>
+      <w:tblGrid>
+        <w:gridCol w:w="4406"/>
+        <w:gridCol w:w="671"/>
+        <w:gridCol w:w="1109"/>
+        <w:gridCol w:w="3969"/>
+      </w:tblGrid>
+      <w:tr>
+        <w:tblPrEx>
+          <w:tblCellMar>
+            <w:top w:w="0" w:type="dxa"/>
+            <w:bottom w:w="0" w:type="dxa"/>
+          </w:tblCellMar>
+        </w:tblPrEx>
+        <w:trPr>
+          <w:cantSplit/>
+          <w:trHeight w:val="300"/>
+          <w:tblCellSpacing w:w="20" w:type="dxa"/>
+          <w:jc w:val="center"/>
+        </w:trPr>
+        <w:tc>
+          <w:tcPr>
+            <w:tcW w:w="10075" w:type="dxa"/>
+            <w:gridSpan w:val="4"/>
+          </w:tcPr>
+          <w:p>
+            <w:pPr>
+              <w:rPr>
+                <w:rFonts w:ascii="Arial" w:hAnsi="Arial" w:cs="Arial"/>
+                <w:sz w:val="24"/>
+                <w:szCs w:val="24"/>
+              </w:rPr>
+            </w:pPr>
+            <w:r>
+              <w:rPr>
+                <w:rFonts w:ascii="Arial" w:hAnsi="Arial" w:cs="Arial"/>
+                <w:b/>
+                <w:bCs/>
+                <w:sz w:val="24"/>
+                <w:szCs w:val="24"/>
+              </w:rPr>
+              <w:lastRenderedPageBreak/>
+              <w:t>Nivel del  Use Case</w:t>
+            </w:r>
+            <w:r>
+              <w:rPr>
+                <w:rFonts w:ascii="Arial" w:hAnsi="Arial" w:cs="Arial"/>
+                <w:sz w:val="24"/>
+                <w:szCs w:val="24"/>
+              </w:rPr>
+              <w:t xml:space="preserve">:                  </w:t>
+            </w:r>
+            <w:r>
+              <w:rPr>
+                <w:rFonts w:ascii="Arial" w:hAnsi="Arial" w:cs="Arial"/>
+                <w:sz w:val="24"/>
+                <w:szCs w:val="24"/>
+              </w:rPr>
+              <w:fldChar w:fldCharType="begin">
+                <w:ffData>
+                  <w:name w:val=""/>
+                  <w:enabled/>
+                  <w:calcOnExit w:val="0"/>
+                  <w:checkBox>
+                    <w:sizeAuto/>
+                    <w:default w:val="1"/>
+                  </w:checkBox>
+                </w:ffData>
+              </w:fldChar>
+            </w:r>
+            <w:r>
+              <w:rPr>
+                <w:rFonts w:ascii="Arial" w:hAnsi="Arial" w:cs="Arial"/>
+                <w:sz w:val="24"/>
+                <w:szCs w:val="24"/>
+              </w:rPr>
+              <w:instrText xml:space="preserve"> FORMCHECKBOX </w:instrText>
+            </w:r>
+            <w:r>
+              <w:rPr>
+                <w:rFonts w:ascii="Arial" w:hAnsi="Arial" w:cs="Arial"/>
+                <w:sz w:val="24"/>
+                <w:szCs w:val="24"/>
+              </w:rPr>
+            </w:r>
+            <w:r>
+              <w:rPr>
+                <w:rFonts w:ascii="Arial" w:hAnsi="Arial" w:cs="Arial"/>
+                <w:sz w:val="24"/>
+                <w:szCs w:val="24"/>
+              </w:rPr>
+              <w:fldChar w:fldCharType="end"/>
+            </w:r>
+            <w:r>
+              <w:rPr>
+                <w:rFonts w:ascii="Arial" w:hAnsi="Arial" w:cs="Arial"/>
+                <w:sz w:val="24"/>
+                <w:szCs w:val="24"/>
+              </w:rPr>
+              <w:t xml:space="preserve">  Negocio                      </w:t>
+            </w:r>
+            <w:r>
+              <w:rPr>
+                <w:rFonts w:ascii="Arial" w:hAnsi="Arial" w:cs="Arial"/>
+                <w:sz w:val="24"/>
+                <w:szCs w:val="24"/>
+              </w:rPr>
+              <w:fldChar w:fldCharType="begin">
+                <w:ffData>
+                  <w:name w:val="Casilla5"/>
+                  <w:enabled/>
+                  <w:calcOnExit w:val="0"/>
+                  <w:checkBox>
+                    <w:sizeAuto/>
+                    <w:default w:val="0"/>
+                  </w:checkBox>
+                </w:ffData>
+              </w:fldChar>
+            </w:r>
+            <w:r>
+              <w:rPr>
+                <w:rFonts w:ascii="Arial" w:hAnsi="Arial" w:cs="Arial"/>
+                <w:sz w:val="24"/>
+                <w:szCs w:val="24"/>
+              </w:rPr>
+              <w:instrText xml:space="preserve"> FORMCHECKBOX </w:instrText>
+            </w:r>
+            <w:r>
+              <w:rPr>
+                <w:rFonts w:ascii="Arial" w:hAnsi="Arial" w:cs="Arial"/>
+                <w:sz w:val="24"/>
+                <w:szCs w:val="24"/>
+              </w:rPr>
+            </w:r>
+            <w:r>
+              <w:rPr>
+                <w:rFonts w:ascii="Arial" w:hAnsi="Arial" w:cs="Arial"/>
+                <w:sz w:val="24"/>
+                <w:szCs w:val="24"/>
+              </w:rPr>
+              <w:fldChar w:fldCharType="end"/>
+            </w:r>
+            <w:r>
+              <w:rPr>
+                <w:rFonts w:ascii="Arial" w:hAnsi="Arial" w:cs="Arial"/>
+                <w:sz w:val="24"/>
+                <w:szCs w:val="24"/>
+              </w:rPr>
+              <w:t xml:space="preserve">   Sistema de Información</w:t>
+            </w:r>
+          </w:p>
+        </w:tc>
+      </w:tr>
+      <w:tr>
+        <w:tblPrEx>
+          <w:tblCellMar>
+            <w:top w:w="0" w:type="dxa"/>
+            <w:bottom w:w="0" w:type="dxa"/>
+          </w:tblCellMar>
+        </w:tblPrEx>
+        <w:trPr>
+          <w:cantSplit/>
+          <w:trHeight w:val="385"/>
+          <w:tblCellSpacing w:w="20" w:type="dxa"/>
+          <w:jc w:val="center"/>
+        </w:trPr>
+        <w:tc>
+          <w:tcPr>
+            <w:tcW w:w="6126" w:type="dxa"/>
+            <w:gridSpan w:val="3"/>
+            <w:shd w:val="clear" w:color="auto" w:fill="C0C0C0"/>
+          </w:tcPr>
+          <w:p>
+            <w:pPr>
+              <w:rPr>
+                <w:rFonts w:ascii="Arial" w:hAnsi="Arial" w:cs="Arial"/>
+                <w:b/>
+                <w:bCs/>
+                <w:sz w:val="24"/>
+                <w:szCs w:val="24"/>
+              </w:rPr>
+            </w:pPr>
+            <w:r>
+              <w:rPr>
+                <w:rFonts w:ascii="Arial" w:hAnsi="Arial" w:cs="Arial"/>
+                <w:b/>
+                <w:bCs/>
+                <w:sz w:val="24"/>
+                <w:szCs w:val="24"/>
+              </w:rPr>
+              <w:t>Nombre del Use Case</w:t>
+            </w:r>
+            <w:r>
+              <w:rPr>
+                <w:rFonts w:ascii="Arial" w:hAnsi="Arial" w:cs="Arial"/>
+                <w:sz w:val="24"/>
+                <w:szCs w:val="24"/>
+              </w:rPr>
+              <w:t xml:space="preserve">: </w:t>
+            </w:r>
+            <w:r>
+              <w:rPr>
+                <w:rFonts w:ascii="Arial" w:hAnsi="Arial" w:cs="Arial"/>
+                <w:color w:val="000000"/>
+                <w:sz w:val="24"/>
+                <w:szCs w:val="24"/>
+              </w:rPr>
+              <w:t>Gestionar trabajos prácticos</w:t>
+            </w:r>
+          </w:p>
+        </w:tc>
+        <w:tc>
+          <w:tcPr>
+            <w:tcW w:w="3909" w:type="dxa"/>
+            <w:shd w:val="clear" w:color="auto" w:fill="C0C0C0"/>
+          </w:tcPr>
+          <w:p>
+            <w:pPr>
+              <w:rPr>
+                <w:rFonts w:ascii="Arial" w:hAnsi="Arial" w:cs="Arial"/>
+                <w:sz w:val="24"/>
+                <w:szCs w:val="24"/>
+              </w:rPr>
+            </w:pPr>
+            <w:r>
+              <w:rPr>
+                <w:rFonts w:ascii="Arial" w:hAnsi="Arial" w:cs="Arial"/>
+                <w:b/>
+                <w:bCs/>
+                <w:sz w:val="24"/>
+                <w:szCs w:val="24"/>
+              </w:rPr>
+              <w:t>Nro. de Orden</w:t>
+            </w:r>
+            <w:r>
+              <w:rPr>
+                <w:rFonts w:ascii="Arial" w:hAnsi="Arial" w:cs="Arial"/>
+                <w:sz w:val="24"/>
+                <w:szCs w:val="24"/>
+              </w:rPr>
+              <w:t xml:space="preserve">: </w:t>
+            </w:r>
+          </w:p>
+        </w:tc>
+      </w:tr>
+      <w:tr>
+        <w:tblPrEx>
+          <w:tblCellMar>
+            <w:top w:w="0" w:type="dxa"/>
+            <w:bottom w:w="0" w:type="dxa"/>
+          </w:tblCellMar>
+        </w:tblPrEx>
+        <w:trPr>
+          <w:cantSplit/>
+          <w:trHeight w:val="385"/>
+          <w:tblCellSpacing w:w="20" w:type="dxa"/>
+          <w:jc w:val="center"/>
+        </w:trPr>
+        <w:tc>
+          <w:tcPr>
+            <w:tcW w:w="4346" w:type="dxa"/>
+          </w:tcPr>
+          <w:p>
+            <w:pPr>
+              <w:rPr>
+                <w:rFonts w:ascii="Arial" w:hAnsi="Arial" w:cs="Arial"/>
+                <w:sz w:val="24"/>
+                <w:szCs w:val="24"/>
+              </w:rPr>
+            </w:pPr>
+            <w:r>
+              <w:rPr>
+                <w:rFonts w:ascii="Arial" w:hAnsi="Arial" w:cs="Arial"/>
+                <w:b/>
+                <w:bCs/>
+                <w:sz w:val="24"/>
+                <w:szCs w:val="24"/>
+              </w:rPr>
+              <w:t>Actor Principal</w:t>
+            </w:r>
+            <w:r>
+              <w:rPr>
+                <w:rFonts w:ascii="Arial" w:hAnsi="Arial" w:cs="Arial"/>
+                <w:sz w:val="24"/>
+                <w:szCs w:val="24"/>
+              </w:rPr>
+              <w:t>: Profesor</w:t>
+            </w:r>
+          </w:p>
+        </w:tc>
+        <w:tc>
+          <w:tcPr>
+            <w:tcW w:w="5689" w:type="dxa"/>
+            <w:gridSpan w:val="3"/>
+          </w:tcPr>
+          <w:p>
+            <w:pPr>
+              <w:rPr>
+                <w:rFonts w:ascii="Arial" w:hAnsi="Arial" w:cs="Arial"/>
+                <w:sz w:val="24"/>
+                <w:szCs w:val="24"/>
+              </w:rPr>
+            </w:pPr>
+            <w:r>
+              <w:rPr>
+                <w:rFonts w:ascii="Arial" w:hAnsi="Arial" w:cs="Arial"/>
+                <w:b/>
+                <w:bCs/>
+                <w:sz w:val="24"/>
+                <w:szCs w:val="24"/>
+              </w:rPr>
+              <w:t>Actor Secundario</w:t>
+            </w:r>
+            <w:r>
+              <w:rPr>
+                <w:rFonts w:ascii="Arial" w:hAnsi="Arial" w:cs="Arial"/>
+                <w:sz w:val="24"/>
+                <w:szCs w:val="24"/>
+              </w:rPr>
+              <w:t>: no aplica</w:t>
+            </w:r>
+          </w:p>
+        </w:tc>
+      </w:tr>
+      <w:tr>
+        <w:tblPrEx>
+          <w:tblCellMar>
+            <w:top w:w="0" w:type="dxa"/>
+            <w:bottom w:w="0" w:type="dxa"/>
+          </w:tblCellMar>
+        </w:tblPrEx>
+        <w:trPr>
+          <w:cantSplit/>
+          <w:tblCellSpacing w:w="20" w:type="dxa"/>
+          <w:jc w:val="center"/>
+        </w:trPr>
+        <w:tc>
+          <w:tcPr>
+            <w:tcW w:w="10075" w:type="dxa"/>
+            <w:gridSpan w:val="4"/>
+          </w:tcPr>
+          <w:p>
+            <w:pPr>
+              <w:rPr>
+                <w:rFonts w:ascii="Arial" w:hAnsi="Arial" w:cs="Arial"/>
+                <w:sz w:val="24"/>
+                <w:szCs w:val="24"/>
+              </w:rPr>
+            </w:pPr>
+            <w:r>
+              <w:rPr>
+                <w:rFonts w:ascii="Arial" w:hAnsi="Arial" w:cs="Arial"/>
+                <w:b/>
+                <w:bCs/>
+                <w:sz w:val="24"/>
+                <w:szCs w:val="24"/>
+              </w:rPr>
+              <w:t>Tipo de Use Case</w:t>
+            </w:r>
+            <w:r>
+              <w:rPr>
+                <w:rFonts w:ascii="Arial" w:hAnsi="Arial" w:cs="Arial"/>
+                <w:sz w:val="24"/>
+                <w:szCs w:val="24"/>
+              </w:rPr>
+              <w:t xml:space="preserve">:                  </w:t>
+            </w:r>
+            <w:r>
+              <w:rPr>
+                <w:rFonts w:ascii="Arial" w:hAnsi="Arial" w:cs="Arial"/>
+                <w:sz w:val="24"/>
+                <w:szCs w:val="24"/>
+              </w:rPr>
+              <w:fldChar w:fldCharType="begin">
+                <w:ffData>
+                  <w:name w:val=""/>
+                  <w:enabled/>
+                  <w:calcOnExit w:val="0"/>
+                  <w:checkBox>
+                    <w:sizeAuto/>
+                    <w:default w:val="1"/>
+                  </w:checkBox>
+                </w:ffData>
+              </w:fldChar>
+            </w:r>
+            <w:r>
+              <w:rPr>
+                <w:rFonts w:ascii="Arial" w:hAnsi="Arial" w:cs="Arial"/>
+                <w:sz w:val="24"/>
+                <w:szCs w:val="24"/>
+              </w:rPr>
+              <w:instrText xml:space="preserve"> FORMCHECKBOX </w:instrText>
+            </w:r>
+            <w:r>
+              <w:rPr>
+                <w:rFonts w:ascii="Arial" w:hAnsi="Arial" w:cs="Arial"/>
+                <w:sz w:val="24"/>
+                <w:szCs w:val="24"/>
+              </w:rPr>
+            </w:r>
+            <w:r>
+              <w:rPr>
+                <w:rFonts w:ascii="Arial" w:hAnsi="Arial" w:cs="Arial"/>
+                <w:sz w:val="24"/>
+                <w:szCs w:val="24"/>
+              </w:rPr>
+              <w:fldChar w:fldCharType="end"/>
+            </w:r>
+            <w:r>
+              <w:rPr>
+                <w:rFonts w:ascii="Arial" w:hAnsi="Arial" w:cs="Arial"/>
+                <w:sz w:val="24"/>
+                <w:szCs w:val="24"/>
+              </w:rPr>
+              <w:t xml:space="preserve">  Concreto                                       </w:t>
+            </w:r>
+            <w:r>
+              <w:rPr>
+                <w:rFonts w:ascii="Arial" w:hAnsi="Arial" w:cs="Arial"/>
+                <w:sz w:val="24"/>
+                <w:szCs w:val="24"/>
+              </w:rPr>
+              <w:fldChar w:fldCharType="begin">
+                <w:ffData>
+                  <w:name w:val="Casilla5"/>
+                  <w:enabled/>
+                  <w:calcOnExit w:val="0"/>
+                  <w:checkBox>
+                    <w:sizeAuto/>
+                    <w:default w:val="0"/>
+                  </w:checkBox>
+                </w:ffData>
+              </w:fldChar>
+            </w:r>
+            <w:r>
+              <w:rPr>
+                <w:rFonts w:ascii="Arial" w:hAnsi="Arial" w:cs="Arial"/>
+                <w:sz w:val="24"/>
+                <w:szCs w:val="24"/>
+              </w:rPr>
+              <w:instrText xml:space="preserve"> FORMCHECKBOX </w:instrText>
+            </w:r>
+            <w:r>
+              <w:rPr>
+                <w:rFonts w:ascii="Arial" w:hAnsi="Arial" w:cs="Arial"/>
+                <w:sz w:val="24"/>
+                <w:szCs w:val="24"/>
+              </w:rPr>
+            </w:r>
+            <w:r>
+              <w:rPr>
+                <w:rFonts w:ascii="Arial" w:hAnsi="Arial" w:cs="Arial"/>
+                <w:sz w:val="24"/>
+                <w:szCs w:val="24"/>
+              </w:rPr>
+              <w:fldChar w:fldCharType="end"/>
+            </w:r>
+            <w:r>
+              <w:rPr>
+                <w:rFonts w:ascii="Arial" w:hAnsi="Arial" w:cs="Arial"/>
+                <w:sz w:val="24"/>
+                <w:szCs w:val="24"/>
+              </w:rPr>
+              <w:t xml:space="preserve">   Abstracto</w:t>
+            </w:r>
+          </w:p>
+        </w:tc>
+      </w:tr>
+      <w:tr>
+        <w:tblPrEx>
+          <w:tblCellMar>
+            <w:top w:w="0" w:type="dxa"/>
+            <w:bottom w:w="0" w:type="dxa"/>
+          </w:tblCellMar>
+        </w:tblPrEx>
+        <w:trPr>
+          <w:cantSplit/>
+          <w:tblCellSpacing w:w="20" w:type="dxa"/>
+          <w:jc w:val="center"/>
+        </w:trPr>
+        <w:tc>
+          <w:tcPr>
+            <w:tcW w:w="10075" w:type="dxa"/>
+            <w:gridSpan w:val="4"/>
+          </w:tcPr>
+          <w:p>
+            <w:pPr>
+              <w:rPr>
+                <w:rFonts w:ascii="Arial" w:hAnsi="Arial" w:cs="Arial"/>
+                <w:sz w:val="24"/>
+                <w:szCs w:val="24"/>
+              </w:rPr>
+            </w:pPr>
+            <w:r>
+              <w:rPr>
+                <w:rFonts w:ascii="Arial" w:hAnsi="Arial" w:cs="Arial"/>
+                <w:b/>
+                <w:bCs/>
+                <w:sz w:val="24"/>
+                <w:szCs w:val="24"/>
+              </w:rPr>
+              <w:t>Objetivo</w:t>
+            </w:r>
+            <w:r>
+              <w:rPr>
+                <w:rFonts w:ascii="Arial" w:hAnsi="Arial" w:cs="Arial"/>
+                <w:sz w:val="24"/>
+                <w:szCs w:val="24"/>
+              </w:rPr>
+              <w:t xml:space="preserve">: </w:t>
+            </w:r>
+            <w:r>
+              <w:rPr>
+                <w:rFonts w:ascii="Arial" w:hAnsi="Arial" w:cs="Arial"/>
+                <w:color w:val="000000"/>
+                <w:sz w:val="24"/>
+                <w:szCs w:val="24"/>
+              </w:rPr>
+              <w:t>Crear, modificar y buscar los trabajos prácticos de la cátedra.</w:t>
+            </w:r>
+          </w:p>
+        </w:tc>
+      </w:tr>
+      <w:tr>
+        <w:tblPrEx>
+          <w:tblCellMar>
+            <w:top w:w="0" w:type="dxa"/>
+            <w:bottom w:w="0" w:type="dxa"/>
+          </w:tblCellMar>
+        </w:tblPrEx>
+        <w:trPr>
+          <w:cantSplit/>
+          <w:tblCellSpacing w:w="20" w:type="dxa"/>
+          <w:jc w:val="center"/>
+        </w:trPr>
+        <w:tc>
+          <w:tcPr>
+            <w:tcW w:w="10075" w:type="dxa"/>
+            <w:gridSpan w:val="4"/>
+          </w:tcPr>
+          <w:p>
+            <w:pPr>
+              <w:jc w:val="both"/>
+              <w:rPr>
+                <w:rFonts w:ascii="Arial" w:hAnsi="Arial" w:cs="Arial"/>
+                <w:sz w:val="24"/>
+                <w:szCs w:val="24"/>
+              </w:rPr>
+            </w:pPr>
+            <w:r>
+              <w:rPr>
+                <w:rFonts w:ascii="Arial" w:hAnsi="Arial" w:cs="Arial"/>
+                <w:b/>
+                <w:bCs/>
+                <w:sz w:val="24"/>
+                <w:szCs w:val="24"/>
+              </w:rPr>
+              <w:t>Descripción</w:t>
+            </w:r>
+            <w:r>
+              <w:rPr>
+                <w:rFonts w:ascii="Arial" w:hAnsi="Arial" w:cs="Arial"/>
+                <w:sz w:val="24"/>
+                <w:szCs w:val="24"/>
+              </w:rPr>
+              <w:t xml:space="preserve">: </w:t>
+            </w:r>
+          </w:p>
+          <w:p>
+            <w:pPr>
+              <w:jc w:val="both"/>
+              <w:rPr>
+                <w:rFonts w:ascii="Arial" w:hAnsi="Arial" w:cs="Arial"/>
+                <w:sz w:val="24"/>
+                <w:szCs w:val="24"/>
+              </w:rPr>
+            </w:pPr>
+            <w:r>
+              <w:rPr>
+                <w:rFonts w:ascii="Arial" w:hAnsi="Arial" w:cs="Arial"/>
+                <w:sz w:val="24"/>
+                <w:szCs w:val="24"/>
+              </w:rPr>
+              <w:t>El CU comienza cuando el profesor decide crear un nuevo trabajo práctico o bien buscar o modificar un trabajo práctico. Para crear un nuevo trabajo práctico, el profesor selecciona los contenidos que el mismo debe abarcar, especificando las problemáticas que tratará. Asigna una cátedra y las diversas actividades que se llevaran a cabo así como una fecha de realización.</w:t>
+            </w:r>
+          </w:p>
+          <w:p>
+            <w:pPr>
+              <w:jc w:val="both"/>
+              <w:rPr>
+                <w:rFonts w:ascii="Arial" w:hAnsi="Arial" w:cs="Arial"/>
+                <w:sz w:val="24"/>
+                <w:szCs w:val="24"/>
+              </w:rPr>
+            </w:pPr>
+            <w:r>
+              <w:rPr>
+                <w:rFonts w:ascii="Arial" w:hAnsi="Arial" w:cs="Arial"/>
+                <w:sz w:val="24"/>
+                <w:szCs w:val="24"/>
+              </w:rPr>
+              <w:t>Si quiere modificar un trabajo práctico busca en todos los trabajos que tiene y modifica lo que desea. El CU finaliza cuando la creación o modificación se realizan correctamente.</w:t>
+            </w:r>
+          </w:p>
+          <w:p>
+            <w:pPr>
+              <w:rPr>
+                <w:rFonts w:ascii="Arial" w:hAnsi="Arial" w:cs="Arial"/>
+                <w:sz w:val="24"/>
+                <w:szCs w:val="24"/>
+              </w:rPr>
+            </w:pPr>
+          </w:p>
+        </w:tc>
+      </w:tr>
+      <w:tr>
+        <w:tblPrEx>
+          <w:tblCellMar>
+            <w:top w:w="0" w:type="dxa"/>
+            <w:bottom w:w="0" w:type="dxa"/>
+          </w:tblCellMar>
+        </w:tblPrEx>
+        <w:trPr>
+          <w:cantSplit/>
+          <w:tblCellSpacing w:w="20" w:type="dxa"/>
+          <w:jc w:val="center"/>
+        </w:trPr>
+        <w:tc>
+          <w:tcPr>
+            <w:tcW w:w="10075" w:type="dxa"/>
+            <w:gridSpan w:val="4"/>
+          </w:tcPr>
+          <w:p>
+            <w:pPr>
+              <w:rPr>
+                <w:rFonts w:ascii="Arial" w:hAnsi="Arial" w:cs="Arial"/>
+                <w:sz w:val="24"/>
+                <w:szCs w:val="24"/>
+              </w:rPr>
+            </w:pPr>
+            <w:r>
+              <w:rPr>
+                <w:rFonts w:ascii="Arial" w:hAnsi="Arial" w:cs="Arial"/>
+                <w:sz w:val="24"/>
+                <w:szCs w:val="24"/>
+              </w:rPr>
+              <w:t>Observaciones: no aplica</w:t>
+            </w:r>
+          </w:p>
+        </w:tc>
+      </w:tr>
+      <w:tr>
+        <w:tblPrEx>
+          <w:tblCellMar>
+            <w:top w:w="0" w:type="dxa"/>
+            <w:bottom w:w="0" w:type="dxa"/>
+          </w:tblCellMar>
+        </w:tblPrEx>
+        <w:trPr>
+          <w:cantSplit/>
+          <w:tblCellSpacing w:w="20" w:type="dxa"/>
+          <w:jc w:val="center"/>
+        </w:trPr>
+        <w:tc>
+          <w:tcPr>
+            <w:tcW w:w="5017" w:type="dxa"/>
+            <w:gridSpan w:val="2"/>
+          </w:tcPr>
+          <w:p>
+            <w:pPr>
+              <w:rPr>
+                <w:rFonts w:ascii="Arial" w:hAnsi="Arial" w:cs="Arial"/>
+                <w:sz w:val="24"/>
+                <w:szCs w:val="24"/>
+              </w:rPr>
+            </w:pPr>
+            <w:r>
+              <w:rPr>
+                <w:rFonts w:ascii="Arial" w:hAnsi="Arial" w:cs="Arial"/>
+                <w:sz w:val="24"/>
+                <w:szCs w:val="24"/>
+              </w:rPr>
+              <w:t>Autor: García, Mauro</w:t>
+            </w:r>
+          </w:p>
+        </w:tc>
+        <w:tc>
+          <w:tcPr>
+            <w:tcW w:w="5018" w:type="dxa"/>
+            <w:gridSpan w:val="2"/>
+          </w:tcPr>
+          <w:p>
+            <w:pPr>
+              <w:rPr>
+                <w:rFonts w:ascii="Arial" w:hAnsi="Arial" w:cs="Arial"/>
+                <w:sz w:val="24"/>
+                <w:szCs w:val="24"/>
+              </w:rPr>
+            </w:pPr>
+            <w:r>
+              <w:rPr>
+                <w:rFonts w:ascii="Arial" w:hAnsi="Arial" w:cs="Arial"/>
+                <w:sz w:val="24"/>
+                <w:szCs w:val="24"/>
+              </w:rPr>
+              <w:t>Fecha Creación: 31/08/2013</w:t>
+            </w:r>
+          </w:p>
+        </w:tc>
+      </w:tr>
+      <w:tr>
+        <w:tblPrEx>
+          <w:tblCellMar>
+            <w:top w:w="0" w:type="dxa"/>
+            <w:bottom w:w="0" w:type="dxa"/>
+          </w:tblCellMar>
+        </w:tblPrEx>
+        <w:trPr>
+          <w:cantSplit/>
+          <w:tblCellSpacing w:w="20" w:type="dxa"/>
+          <w:jc w:val="center"/>
+        </w:trPr>
+        <w:tc>
+          <w:tcPr>
+            <w:tcW w:w="5017" w:type="dxa"/>
+            <w:gridSpan w:val="2"/>
+          </w:tcPr>
+          <w:p>
+            <w:pPr>
+              <w:rPr>
+                <w:rFonts w:ascii="Arial" w:hAnsi="Arial" w:cs="Arial"/>
+                <w:sz w:val="24"/>
+                <w:szCs w:val="24"/>
+              </w:rPr>
+            </w:pPr>
+            <w:r>
+              <w:rPr>
+                <w:rFonts w:ascii="Arial" w:hAnsi="Arial" w:cs="Arial"/>
+                <w:sz w:val="24"/>
+                <w:szCs w:val="24"/>
+              </w:rPr>
+              <w:t>Autor Última Modificación: García, Mauro</w:t>
+            </w:r>
+          </w:p>
+        </w:tc>
+        <w:tc>
+          <w:tcPr>
+            <w:tcW w:w="5018" w:type="dxa"/>
+            <w:gridSpan w:val="2"/>
+          </w:tcPr>
+          <w:p>
+            <w:pPr>
+              <w:rPr>
+                <w:rFonts w:ascii="Arial" w:hAnsi="Arial" w:cs="Arial"/>
+                <w:sz w:val="24"/>
+                <w:szCs w:val="24"/>
+              </w:rPr>
+            </w:pPr>
+            <w:r>
+              <w:rPr>
+                <w:rFonts w:ascii="Arial" w:hAnsi="Arial" w:cs="Arial"/>
+                <w:sz w:val="24"/>
+                <w:szCs w:val="24"/>
+              </w:rPr>
+              <w:t>Fecha: Última Modificación: 31/08/2013</w:t>
+            </w:r>
+          </w:p>
+        </w:tc>
+      </w:tr>
+    </w:tbl>
+    <w:p>
+      <w:pPr>
+        <w:rPr>
+          <w:rFonts w:asciiTheme="majorHAnsi" w:eastAsiaTheme="majorEastAsia" w:hAnsiTheme="majorHAnsi" w:cstheme="majorBidi"/>
+          <w:b/>
+          <w:bCs/>
+          <w:color w:val="4F81BD" w:themeColor="accent1"/>
+          <w:sz w:val="26"/>
+          <w:szCs w:val="26"/>
+        </w:rPr>
+      </w:pPr>
+    </w:p>
+    <w:p>
+      <w:pPr>
+        <w:rPr>
+          <w:rFonts w:asciiTheme="majorHAnsi" w:eastAsiaTheme="majorEastAsia" w:hAnsiTheme="majorHAnsi" w:cstheme="majorBidi"/>
+          <w:b/>
+          <w:bCs/>
+          <w:color w:val="4F81BD" w:themeColor="accent1"/>
+          <w:sz w:val="26"/>
+          <w:szCs w:val="26"/>
+        </w:rPr>
+      </w:pPr>
+    </w:p>
+    <w:p>
+      <w:pPr>
         <w:pStyle w:val="Ttulo2"/>
       </w:pPr>
-      <w:bookmarkStart w:id="22" w:name="_Toc365723079"/>
       <w:r>
         <w:t>Descripción de Actores</w:t>
       </w:r>
@@ -10852,7 +11682,6 @@
         <w:rPr>
           <w:rFonts w:ascii="Arial" w:hAnsi="Arial" w:cs="Arial"/>
         </w:rPr>
-        <w:lastRenderedPageBreak/>
         <w:t>Interesado: Es aquella persona que se acerca al Área de Recepción, Diagnóstico y Derivación de Pacientes para hacer una consulta sobre los servicios prestados en la facultad. No está registrado como paciente.</w:t>
       </w:r>
     </w:p>
@@ -10871,6 +11700,7 @@
         <w:rPr>
           <w:rFonts w:ascii="Arial" w:hAnsi="Arial" w:cs="Arial"/>
         </w:rPr>
+        <w:lastRenderedPageBreak/>
         <w:t>Paciente: Se refiera a aquél que ha sido registrado en el banco de datos de pacientes para ser tratado en alguna práctica por los alumnos de la facultad.</w:t>
       </w:r>
     </w:p>
@@ -10986,7 +11816,7 @@
         <w:noProof/>
         <w:lang w:val="es-ES"/>
       </w:rPr>
-      <w:t>3</w:t>
+      <w:t>20</w:t>
     </w:r>
     <w:r>
       <w:rPr>
@@ -11008,7 +11838,7 @@
           <w:noProof/>
           <w:lang w:val="es-ES"/>
         </w:rPr>
-        <w:t>20</w:t>
+        <w:t>21</w:t>
       </w:r>
     </w:fldSimple>
   </w:p>
@@ -11106,7 +11936,7 @@
                         <a:blip r:embed="rId1">
                           <a:extLst>
                             <a:ext uri="{28A0092B-C50C-407E-A947-70E740481C1C}">
-                              <a14:useLocalDpi xmlns="" xmlns:wpc="http://schemas.microsoft.com/office/word/2010/wordprocessingCanvas" xmlns:mc="http://schemas.openxmlformats.org/markup-compatibility/2006" xmlns:o="urn:schemas-microsoft-com:office:office" xmlns:v="urn:schemas-microsoft-com:vml" xmlns:wp14="http://schemas.microsoft.com/office/word/2010/wordprocessingDrawing" xmlns:w10="urn:schemas-microsoft-com:office:word" xmlns:w="http://schemas.openxmlformats.org/wordprocessingml/2006/main" xmlns:w14="http://schemas.microsoft.com/office/word/2010/wordml" xmlns:w15="http://schemas.microsoft.com/office/word/2012/wordml" xmlns:wpg="http://schemas.microsoft.com/office/word/2010/wordprocessingGroup" xmlns:wpi="http://schemas.microsoft.com/office/word/2010/wordprocessingInk" xmlns:wps="http://schemas.microsoft.com/office/word/2010/wordprocessingShape" xmlns:a14="http://schemas.microsoft.com/office/drawing/2010/main" val="0"/>
+                              <a14:useLocalDpi xmlns:a14="http://schemas.microsoft.com/office/drawing/2010/main" xmlns:wps="http://schemas.microsoft.com/office/word/2010/wordprocessingShape" xmlns:wpi="http://schemas.microsoft.com/office/word/2010/wordprocessingInk" xmlns:wpg="http://schemas.microsoft.com/office/word/2010/wordprocessingGroup" xmlns:w15="http://schemas.microsoft.com/office/word/2012/wordml" xmlns:w14="http://schemas.microsoft.com/office/word/2010/wordml" xmlns:w="http://schemas.openxmlformats.org/wordprocessingml/2006/main" xmlns:w10="urn:schemas-microsoft-com:office:word" xmlns:wp14="http://schemas.microsoft.com/office/word/2010/wordprocessingDrawing" xmlns:v="urn:schemas-microsoft-com:vml" xmlns:o="urn:schemas-microsoft-com:office:office" xmlns:mc="http://schemas.openxmlformats.org/markup-compatibility/2006" xmlns:wpc="http://schemas.microsoft.com/office/word/2010/wordprocessingCanvas" xmlns="" val="0"/>
                             </a:ext>
                           </a:extLst>
                         </a:blip>

</xml_diff>

<commit_message>
Se agregaron trazaso gruesos.
</commit_message>
<xml_diff>
--- a/repository/S.A.P.O/Producto/Iteraciones/Iteracion_02/01_Documento_Negocio/Modelo de negocio.docx
+++ b/repository/S.A.P.O/Producto/Iteraciones/Iteracion_02/01_Documento_Negocio/Modelo de negocio.docx
@@ -117,7 +117,7 @@
                 <v:imagedata r:id="rId9" o:title=""/>
                 <w10:wrap type="tight"/>
               </v:shape>
-              <o:OLEObject Type="Embed" ProgID="PBrush" ShapeID="_x0000_s1033" DrawAspect="Content" ObjectID="_1439467656" r:id="rId10"/>
+              <o:OLEObject Type="Embed" ProgID="PBrush" ShapeID="_x0000_s1033" DrawAspect="Content" ObjectID="_1439467814" r:id="rId10"/>
             </w:pict>
           </w:r>
           <w:r>
@@ -10823,6 +10823,822 @@
         <w:gridCol w:w="3969"/>
       </w:tblGrid>
       <w:tr>
+        <w:trPr>
+          <w:cantSplit/>
+          <w:trHeight w:val="300"/>
+          <w:tblCellSpacing w:w="20" w:type="dxa"/>
+          <w:jc w:val="center"/>
+        </w:trPr>
+        <w:tc>
+          <w:tcPr>
+            <w:tcW w:w="10075" w:type="dxa"/>
+            <w:gridSpan w:val="4"/>
+          </w:tcPr>
+          <w:p>
+            <w:pPr>
+              <w:rPr>
+                <w:rFonts w:ascii="Arial" w:hAnsi="Arial" w:cs="Arial"/>
+                <w:sz w:val="24"/>
+                <w:szCs w:val="24"/>
+              </w:rPr>
+            </w:pPr>
+            <w:r>
+              <w:rPr>
+                <w:rFonts w:ascii="Arial" w:hAnsi="Arial" w:cs="Arial"/>
+                <w:b/>
+                <w:bCs/>
+                <w:sz w:val="24"/>
+                <w:szCs w:val="24"/>
+              </w:rPr>
+              <w:lastRenderedPageBreak/>
+              <w:t>Nivel del  Use Case</w:t>
+            </w:r>
+            <w:r>
+              <w:rPr>
+                <w:rFonts w:ascii="Arial" w:hAnsi="Arial" w:cs="Arial"/>
+                <w:sz w:val="24"/>
+                <w:szCs w:val="24"/>
+              </w:rPr>
+              <w:t xml:space="preserve">:                  </w:t>
+            </w:r>
+            <w:r>
+              <w:rPr>
+                <w:rFonts w:ascii="Arial" w:hAnsi="Arial" w:cs="Arial"/>
+                <w:sz w:val="24"/>
+                <w:szCs w:val="24"/>
+              </w:rPr>
+              <w:fldChar w:fldCharType="begin">
+                <w:ffData>
+                  <w:name w:val=""/>
+                  <w:enabled/>
+                  <w:calcOnExit w:val="0"/>
+                  <w:checkBox>
+                    <w:sizeAuto/>
+                    <w:default w:val="1"/>
+                  </w:checkBox>
+                </w:ffData>
+              </w:fldChar>
+            </w:r>
+            <w:r>
+              <w:rPr>
+                <w:rFonts w:ascii="Arial" w:hAnsi="Arial" w:cs="Arial"/>
+                <w:sz w:val="24"/>
+                <w:szCs w:val="24"/>
+              </w:rPr>
+              <w:instrText xml:space="preserve"> FORMCHECKBOX </w:instrText>
+            </w:r>
+            <w:r>
+              <w:rPr>
+                <w:rFonts w:ascii="Arial" w:hAnsi="Arial" w:cs="Arial"/>
+                <w:sz w:val="24"/>
+                <w:szCs w:val="24"/>
+              </w:rPr>
+            </w:r>
+            <w:r>
+              <w:rPr>
+                <w:rFonts w:ascii="Arial" w:hAnsi="Arial" w:cs="Arial"/>
+                <w:sz w:val="24"/>
+                <w:szCs w:val="24"/>
+              </w:rPr>
+              <w:fldChar w:fldCharType="end"/>
+            </w:r>
+            <w:r>
+              <w:rPr>
+                <w:rFonts w:ascii="Arial" w:hAnsi="Arial" w:cs="Arial"/>
+                <w:sz w:val="24"/>
+                <w:szCs w:val="24"/>
+              </w:rPr>
+              <w:t xml:space="preserve">  Negocio                      </w:t>
+            </w:r>
+            <w:r>
+              <w:rPr>
+                <w:rFonts w:ascii="Arial" w:hAnsi="Arial" w:cs="Arial"/>
+                <w:sz w:val="24"/>
+                <w:szCs w:val="24"/>
+              </w:rPr>
+              <w:fldChar w:fldCharType="begin">
+                <w:ffData>
+                  <w:name w:val="Casilla5"/>
+                  <w:enabled/>
+                  <w:calcOnExit w:val="0"/>
+                  <w:checkBox>
+                    <w:sizeAuto/>
+                    <w:default w:val="0"/>
+                  </w:checkBox>
+                </w:ffData>
+              </w:fldChar>
+            </w:r>
+            <w:r>
+              <w:rPr>
+                <w:rFonts w:ascii="Arial" w:hAnsi="Arial" w:cs="Arial"/>
+                <w:sz w:val="24"/>
+                <w:szCs w:val="24"/>
+              </w:rPr>
+              <w:instrText xml:space="preserve"> FORMCHECKBOX </w:instrText>
+            </w:r>
+            <w:r>
+              <w:rPr>
+                <w:rFonts w:ascii="Arial" w:hAnsi="Arial" w:cs="Arial"/>
+                <w:sz w:val="24"/>
+                <w:szCs w:val="24"/>
+              </w:rPr>
+            </w:r>
+            <w:r>
+              <w:rPr>
+                <w:rFonts w:ascii="Arial" w:hAnsi="Arial" w:cs="Arial"/>
+                <w:sz w:val="24"/>
+                <w:szCs w:val="24"/>
+              </w:rPr>
+              <w:fldChar w:fldCharType="end"/>
+            </w:r>
+            <w:r>
+              <w:rPr>
+                <w:rFonts w:ascii="Arial" w:hAnsi="Arial" w:cs="Arial"/>
+                <w:sz w:val="24"/>
+                <w:szCs w:val="24"/>
+              </w:rPr>
+              <w:t xml:space="preserve">   Sistema de Información</w:t>
+            </w:r>
+          </w:p>
+        </w:tc>
+      </w:tr>
+      <w:tr>
+        <w:trPr>
+          <w:cantSplit/>
+          <w:trHeight w:val="385"/>
+          <w:tblCellSpacing w:w="20" w:type="dxa"/>
+          <w:jc w:val="center"/>
+        </w:trPr>
+        <w:tc>
+          <w:tcPr>
+            <w:tcW w:w="6126" w:type="dxa"/>
+            <w:gridSpan w:val="3"/>
+            <w:shd w:val="clear" w:color="auto" w:fill="C0C0C0"/>
+          </w:tcPr>
+          <w:p>
+            <w:pPr>
+              <w:rPr>
+                <w:rFonts w:ascii="Arial" w:hAnsi="Arial" w:cs="Arial"/>
+                <w:b/>
+                <w:bCs/>
+                <w:sz w:val="24"/>
+                <w:szCs w:val="24"/>
+              </w:rPr>
+            </w:pPr>
+            <w:r>
+              <w:rPr>
+                <w:rFonts w:ascii="Arial" w:hAnsi="Arial" w:cs="Arial"/>
+                <w:b/>
+                <w:bCs/>
+                <w:sz w:val="24"/>
+                <w:szCs w:val="24"/>
+              </w:rPr>
+              <w:t>Nombre del Use Case</w:t>
+            </w:r>
+            <w:r>
+              <w:rPr>
+                <w:rFonts w:ascii="Arial" w:hAnsi="Arial" w:cs="Arial"/>
+                <w:sz w:val="24"/>
+                <w:szCs w:val="24"/>
+              </w:rPr>
+              <w:t xml:space="preserve">: </w:t>
+            </w:r>
+            <w:r>
+              <w:rPr>
+                <w:rFonts w:ascii="Arial" w:hAnsi="Arial" w:cs="Arial"/>
+                <w:color w:val="000000"/>
+                <w:sz w:val="24"/>
+                <w:szCs w:val="24"/>
+              </w:rPr>
+              <w:t>Gestionar trabajos prácticos</w:t>
+            </w:r>
+          </w:p>
+        </w:tc>
+        <w:tc>
+          <w:tcPr>
+            <w:tcW w:w="3909" w:type="dxa"/>
+            <w:shd w:val="clear" w:color="auto" w:fill="C0C0C0"/>
+          </w:tcPr>
+          <w:p>
+            <w:pPr>
+              <w:rPr>
+                <w:rFonts w:ascii="Arial" w:hAnsi="Arial" w:cs="Arial"/>
+                <w:sz w:val="24"/>
+                <w:szCs w:val="24"/>
+              </w:rPr>
+            </w:pPr>
+            <w:r>
+              <w:rPr>
+                <w:rFonts w:ascii="Arial" w:hAnsi="Arial" w:cs="Arial"/>
+                <w:b/>
+                <w:bCs/>
+                <w:sz w:val="24"/>
+                <w:szCs w:val="24"/>
+              </w:rPr>
+              <w:t>Nro. de Orden</w:t>
+            </w:r>
+            <w:r>
+              <w:rPr>
+                <w:rFonts w:ascii="Arial" w:hAnsi="Arial" w:cs="Arial"/>
+                <w:sz w:val="24"/>
+                <w:szCs w:val="24"/>
+              </w:rPr>
+              <w:t xml:space="preserve">: </w:t>
+            </w:r>
+          </w:p>
+        </w:tc>
+      </w:tr>
+      <w:tr>
+        <w:trPr>
+          <w:cantSplit/>
+          <w:trHeight w:val="385"/>
+          <w:tblCellSpacing w:w="20" w:type="dxa"/>
+          <w:jc w:val="center"/>
+        </w:trPr>
+        <w:tc>
+          <w:tcPr>
+            <w:tcW w:w="4346" w:type="dxa"/>
+          </w:tcPr>
+          <w:p>
+            <w:pPr>
+              <w:rPr>
+                <w:rFonts w:ascii="Arial" w:hAnsi="Arial" w:cs="Arial"/>
+                <w:sz w:val="24"/>
+                <w:szCs w:val="24"/>
+              </w:rPr>
+            </w:pPr>
+            <w:r>
+              <w:rPr>
+                <w:rFonts w:ascii="Arial" w:hAnsi="Arial" w:cs="Arial"/>
+                <w:b/>
+                <w:bCs/>
+                <w:sz w:val="24"/>
+                <w:szCs w:val="24"/>
+              </w:rPr>
+              <w:t>Actor Principal</w:t>
+            </w:r>
+            <w:r>
+              <w:rPr>
+                <w:rFonts w:ascii="Arial" w:hAnsi="Arial" w:cs="Arial"/>
+                <w:sz w:val="24"/>
+                <w:szCs w:val="24"/>
+              </w:rPr>
+              <w:t>: Profesor</w:t>
+            </w:r>
+          </w:p>
+        </w:tc>
+        <w:tc>
+          <w:tcPr>
+            <w:tcW w:w="5689" w:type="dxa"/>
+            <w:gridSpan w:val="3"/>
+          </w:tcPr>
+          <w:p>
+            <w:pPr>
+              <w:rPr>
+                <w:rFonts w:ascii="Arial" w:hAnsi="Arial" w:cs="Arial"/>
+                <w:sz w:val="24"/>
+                <w:szCs w:val="24"/>
+              </w:rPr>
+            </w:pPr>
+            <w:r>
+              <w:rPr>
+                <w:rFonts w:ascii="Arial" w:hAnsi="Arial" w:cs="Arial"/>
+                <w:b/>
+                <w:bCs/>
+                <w:sz w:val="24"/>
+                <w:szCs w:val="24"/>
+              </w:rPr>
+              <w:t>Actor Secundario</w:t>
+            </w:r>
+            <w:r>
+              <w:rPr>
+                <w:rFonts w:ascii="Arial" w:hAnsi="Arial" w:cs="Arial"/>
+                <w:sz w:val="24"/>
+                <w:szCs w:val="24"/>
+              </w:rPr>
+              <w:t>: no aplica</w:t>
+            </w:r>
+          </w:p>
+        </w:tc>
+      </w:tr>
+      <w:tr>
+        <w:trPr>
+          <w:cantSplit/>
+          <w:tblCellSpacing w:w="20" w:type="dxa"/>
+          <w:jc w:val="center"/>
+        </w:trPr>
+        <w:tc>
+          <w:tcPr>
+            <w:tcW w:w="10075" w:type="dxa"/>
+            <w:gridSpan w:val="4"/>
+          </w:tcPr>
+          <w:p>
+            <w:pPr>
+              <w:rPr>
+                <w:rFonts w:ascii="Arial" w:hAnsi="Arial" w:cs="Arial"/>
+                <w:sz w:val="24"/>
+                <w:szCs w:val="24"/>
+              </w:rPr>
+            </w:pPr>
+            <w:r>
+              <w:rPr>
+                <w:rFonts w:ascii="Arial" w:hAnsi="Arial" w:cs="Arial"/>
+                <w:b/>
+                <w:bCs/>
+                <w:sz w:val="24"/>
+                <w:szCs w:val="24"/>
+              </w:rPr>
+              <w:t>Tipo de Use Case</w:t>
+            </w:r>
+            <w:r>
+              <w:rPr>
+                <w:rFonts w:ascii="Arial" w:hAnsi="Arial" w:cs="Arial"/>
+                <w:sz w:val="24"/>
+                <w:szCs w:val="24"/>
+              </w:rPr>
+              <w:t xml:space="preserve">:                  </w:t>
+            </w:r>
+            <w:r>
+              <w:rPr>
+                <w:rFonts w:ascii="Arial" w:hAnsi="Arial" w:cs="Arial"/>
+                <w:sz w:val="24"/>
+                <w:szCs w:val="24"/>
+              </w:rPr>
+              <w:fldChar w:fldCharType="begin">
+                <w:ffData>
+                  <w:name w:val=""/>
+                  <w:enabled/>
+                  <w:calcOnExit w:val="0"/>
+                  <w:checkBox>
+                    <w:sizeAuto/>
+                    <w:default w:val="1"/>
+                  </w:checkBox>
+                </w:ffData>
+              </w:fldChar>
+            </w:r>
+            <w:r>
+              <w:rPr>
+                <w:rFonts w:ascii="Arial" w:hAnsi="Arial" w:cs="Arial"/>
+                <w:sz w:val="24"/>
+                <w:szCs w:val="24"/>
+              </w:rPr>
+              <w:instrText xml:space="preserve"> FORMCHECKBOX </w:instrText>
+            </w:r>
+            <w:r>
+              <w:rPr>
+                <w:rFonts w:ascii="Arial" w:hAnsi="Arial" w:cs="Arial"/>
+                <w:sz w:val="24"/>
+                <w:szCs w:val="24"/>
+              </w:rPr>
+            </w:r>
+            <w:r>
+              <w:rPr>
+                <w:rFonts w:ascii="Arial" w:hAnsi="Arial" w:cs="Arial"/>
+                <w:sz w:val="24"/>
+                <w:szCs w:val="24"/>
+              </w:rPr>
+              <w:fldChar w:fldCharType="end"/>
+            </w:r>
+            <w:r>
+              <w:rPr>
+                <w:rFonts w:ascii="Arial" w:hAnsi="Arial" w:cs="Arial"/>
+                <w:sz w:val="24"/>
+                <w:szCs w:val="24"/>
+              </w:rPr>
+              <w:t xml:space="preserve">  Concreto                                       </w:t>
+            </w:r>
+            <w:r>
+              <w:rPr>
+                <w:rFonts w:ascii="Arial" w:hAnsi="Arial" w:cs="Arial"/>
+                <w:sz w:val="24"/>
+                <w:szCs w:val="24"/>
+              </w:rPr>
+              <w:fldChar w:fldCharType="begin">
+                <w:ffData>
+                  <w:name w:val="Casilla5"/>
+                  <w:enabled/>
+                  <w:calcOnExit w:val="0"/>
+                  <w:checkBox>
+                    <w:sizeAuto/>
+                    <w:default w:val="0"/>
+                  </w:checkBox>
+                </w:ffData>
+              </w:fldChar>
+            </w:r>
+            <w:r>
+              <w:rPr>
+                <w:rFonts w:ascii="Arial" w:hAnsi="Arial" w:cs="Arial"/>
+                <w:sz w:val="24"/>
+                <w:szCs w:val="24"/>
+              </w:rPr>
+              <w:instrText xml:space="preserve"> FORMCHECKBOX </w:instrText>
+            </w:r>
+            <w:r>
+              <w:rPr>
+                <w:rFonts w:ascii="Arial" w:hAnsi="Arial" w:cs="Arial"/>
+                <w:sz w:val="24"/>
+                <w:szCs w:val="24"/>
+              </w:rPr>
+            </w:r>
+            <w:r>
+              <w:rPr>
+                <w:rFonts w:ascii="Arial" w:hAnsi="Arial" w:cs="Arial"/>
+                <w:sz w:val="24"/>
+                <w:szCs w:val="24"/>
+              </w:rPr>
+              <w:fldChar w:fldCharType="end"/>
+            </w:r>
+            <w:r>
+              <w:rPr>
+                <w:rFonts w:ascii="Arial" w:hAnsi="Arial" w:cs="Arial"/>
+                <w:sz w:val="24"/>
+                <w:szCs w:val="24"/>
+              </w:rPr>
+              <w:t xml:space="preserve">   Abstracto</w:t>
+            </w:r>
+          </w:p>
+        </w:tc>
+      </w:tr>
+      <w:tr>
+        <w:trPr>
+          <w:cantSplit/>
+          <w:tblCellSpacing w:w="20" w:type="dxa"/>
+          <w:jc w:val="center"/>
+        </w:trPr>
+        <w:tc>
+          <w:tcPr>
+            <w:tcW w:w="10075" w:type="dxa"/>
+            <w:gridSpan w:val="4"/>
+          </w:tcPr>
+          <w:p>
+            <w:pPr>
+              <w:rPr>
+                <w:rFonts w:ascii="Arial" w:hAnsi="Arial" w:cs="Arial"/>
+                <w:sz w:val="24"/>
+                <w:szCs w:val="24"/>
+              </w:rPr>
+            </w:pPr>
+            <w:r>
+              <w:rPr>
+                <w:rFonts w:ascii="Arial" w:hAnsi="Arial" w:cs="Arial"/>
+                <w:b/>
+                <w:bCs/>
+                <w:sz w:val="24"/>
+                <w:szCs w:val="24"/>
+              </w:rPr>
+              <w:t>Objetivo</w:t>
+            </w:r>
+            <w:r>
+              <w:rPr>
+                <w:rFonts w:ascii="Arial" w:hAnsi="Arial" w:cs="Arial"/>
+                <w:sz w:val="24"/>
+                <w:szCs w:val="24"/>
+              </w:rPr>
+              <w:t xml:space="preserve">: </w:t>
+            </w:r>
+            <w:r>
+              <w:rPr>
+                <w:rFonts w:ascii="Arial" w:hAnsi="Arial" w:cs="Arial"/>
+                <w:color w:val="000000"/>
+                <w:sz w:val="24"/>
+                <w:szCs w:val="24"/>
+              </w:rPr>
+              <w:t>Crear, modificar y buscar los trabajos prácticos de la cátedra.</w:t>
+            </w:r>
+          </w:p>
+        </w:tc>
+      </w:tr>
+      <w:tr>
+        <w:trPr>
+          <w:cantSplit/>
+          <w:tblCellSpacing w:w="20" w:type="dxa"/>
+          <w:jc w:val="center"/>
+        </w:trPr>
+        <w:tc>
+          <w:tcPr>
+            <w:tcW w:w="10075" w:type="dxa"/>
+            <w:gridSpan w:val="4"/>
+          </w:tcPr>
+          <w:p>
+            <w:pPr>
+              <w:jc w:val="both"/>
+              <w:rPr>
+                <w:rFonts w:ascii="Arial" w:hAnsi="Arial" w:cs="Arial"/>
+                <w:sz w:val="24"/>
+                <w:szCs w:val="24"/>
+              </w:rPr>
+            </w:pPr>
+            <w:r>
+              <w:rPr>
+                <w:rFonts w:ascii="Arial" w:hAnsi="Arial" w:cs="Arial"/>
+                <w:b/>
+                <w:bCs/>
+                <w:sz w:val="24"/>
+                <w:szCs w:val="24"/>
+              </w:rPr>
+              <w:t>Descripción</w:t>
+            </w:r>
+            <w:r>
+              <w:rPr>
+                <w:rFonts w:ascii="Arial" w:hAnsi="Arial" w:cs="Arial"/>
+                <w:sz w:val="24"/>
+                <w:szCs w:val="24"/>
+              </w:rPr>
+              <w:t xml:space="preserve">: </w:t>
+            </w:r>
+          </w:p>
+          <w:p>
+            <w:pPr>
+              <w:jc w:val="both"/>
+              <w:rPr>
+                <w:rFonts w:ascii="Arial" w:hAnsi="Arial" w:cs="Arial"/>
+                <w:sz w:val="24"/>
+                <w:szCs w:val="24"/>
+              </w:rPr>
+            </w:pPr>
+            <w:r>
+              <w:rPr>
+                <w:rFonts w:ascii="Arial" w:hAnsi="Arial" w:cs="Arial"/>
+                <w:sz w:val="24"/>
+                <w:szCs w:val="24"/>
+              </w:rPr>
+              <w:t>El CU comienza cuando el profesor decide crear un nuevo trabajo práctico o bien buscar o modificar un trabajo práctico. Para crear un nuevo trabajo práctico, el profesor selecciona los contenidos que el mismo debe abarcar, especificando las problemáticas que tratará. Asigna una cátedra y las diversas actividades que se llevaran a cabo así como una fecha de realización.</w:t>
+            </w:r>
+          </w:p>
+          <w:p>
+            <w:pPr>
+              <w:jc w:val="both"/>
+              <w:rPr>
+                <w:rFonts w:ascii="Arial" w:hAnsi="Arial" w:cs="Arial"/>
+                <w:sz w:val="24"/>
+                <w:szCs w:val="24"/>
+              </w:rPr>
+            </w:pPr>
+            <w:r>
+              <w:rPr>
+                <w:rFonts w:ascii="Arial" w:hAnsi="Arial" w:cs="Arial"/>
+                <w:sz w:val="24"/>
+                <w:szCs w:val="24"/>
+              </w:rPr>
+              <w:t>Si quiere modificar un trabajo práctico busca en todos los trabajos que tiene y modifica lo que desea. El CU finaliza cuando la creación o modificación se realizan correctamente.</w:t>
+            </w:r>
+          </w:p>
+          <w:p>
+            <w:pPr>
+              <w:rPr>
+                <w:rFonts w:ascii="Arial" w:hAnsi="Arial" w:cs="Arial"/>
+                <w:sz w:val="24"/>
+                <w:szCs w:val="24"/>
+              </w:rPr>
+            </w:pPr>
+          </w:p>
+        </w:tc>
+      </w:tr>
+      <w:tr>
+        <w:trPr>
+          <w:cantSplit/>
+          <w:tblCellSpacing w:w="20" w:type="dxa"/>
+          <w:jc w:val="center"/>
+        </w:trPr>
+        <w:tc>
+          <w:tcPr>
+            <w:tcW w:w="10075" w:type="dxa"/>
+            <w:gridSpan w:val="4"/>
+          </w:tcPr>
+          <w:p>
+            <w:pPr>
+              <w:rPr>
+                <w:rFonts w:ascii="Arial" w:hAnsi="Arial" w:cs="Arial"/>
+                <w:sz w:val="24"/>
+                <w:szCs w:val="24"/>
+              </w:rPr>
+            </w:pPr>
+            <w:r>
+              <w:rPr>
+                <w:rFonts w:ascii="Arial" w:hAnsi="Arial" w:cs="Arial"/>
+                <w:sz w:val="24"/>
+                <w:szCs w:val="24"/>
+              </w:rPr>
+              <w:t>Observaciones: no aplica</w:t>
+            </w:r>
+          </w:p>
+        </w:tc>
+      </w:tr>
+      <w:tr>
+        <w:trPr>
+          <w:cantSplit/>
+          <w:tblCellSpacing w:w="20" w:type="dxa"/>
+          <w:jc w:val="center"/>
+        </w:trPr>
+        <w:tc>
+          <w:tcPr>
+            <w:tcW w:w="5017" w:type="dxa"/>
+            <w:gridSpan w:val="2"/>
+          </w:tcPr>
+          <w:p>
+            <w:pPr>
+              <w:rPr>
+                <w:rFonts w:ascii="Arial" w:hAnsi="Arial" w:cs="Arial"/>
+                <w:sz w:val="24"/>
+                <w:szCs w:val="24"/>
+              </w:rPr>
+            </w:pPr>
+            <w:r>
+              <w:rPr>
+                <w:rFonts w:ascii="Arial" w:hAnsi="Arial" w:cs="Arial"/>
+                <w:sz w:val="24"/>
+                <w:szCs w:val="24"/>
+              </w:rPr>
+              <w:t>Autor: García, Mauro</w:t>
+            </w:r>
+          </w:p>
+        </w:tc>
+        <w:tc>
+          <w:tcPr>
+            <w:tcW w:w="5018" w:type="dxa"/>
+            <w:gridSpan w:val="2"/>
+          </w:tcPr>
+          <w:p>
+            <w:pPr>
+              <w:rPr>
+                <w:rFonts w:ascii="Arial" w:hAnsi="Arial" w:cs="Arial"/>
+                <w:sz w:val="24"/>
+                <w:szCs w:val="24"/>
+              </w:rPr>
+            </w:pPr>
+            <w:r>
+              <w:rPr>
+                <w:rFonts w:ascii="Arial" w:hAnsi="Arial" w:cs="Arial"/>
+                <w:sz w:val="24"/>
+                <w:szCs w:val="24"/>
+              </w:rPr>
+              <w:t>Fecha Creación: 31/08/2013</w:t>
+            </w:r>
+          </w:p>
+        </w:tc>
+      </w:tr>
+      <w:tr>
+        <w:trPr>
+          <w:cantSplit/>
+          <w:tblCellSpacing w:w="20" w:type="dxa"/>
+          <w:jc w:val="center"/>
+        </w:trPr>
+        <w:tc>
+          <w:tcPr>
+            <w:tcW w:w="5017" w:type="dxa"/>
+            <w:gridSpan w:val="2"/>
+          </w:tcPr>
+          <w:p>
+            <w:pPr>
+              <w:rPr>
+                <w:rFonts w:ascii="Arial" w:hAnsi="Arial" w:cs="Arial"/>
+                <w:sz w:val="24"/>
+                <w:szCs w:val="24"/>
+              </w:rPr>
+            </w:pPr>
+            <w:r>
+              <w:rPr>
+                <w:rFonts w:ascii="Arial" w:hAnsi="Arial" w:cs="Arial"/>
+                <w:sz w:val="24"/>
+                <w:szCs w:val="24"/>
+              </w:rPr>
+              <w:t>Autor Última Modificación: García, Mauro</w:t>
+            </w:r>
+          </w:p>
+        </w:tc>
+        <w:tc>
+          <w:tcPr>
+            <w:tcW w:w="5018" w:type="dxa"/>
+            <w:gridSpan w:val="2"/>
+          </w:tcPr>
+          <w:p>
+            <w:pPr>
+              <w:rPr>
+                <w:rFonts w:ascii="Arial" w:hAnsi="Arial" w:cs="Arial"/>
+                <w:sz w:val="24"/>
+                <w:szCs w:val="24"/>
+              </w:rPr>
+            </w:pPr>
+            <w:r>
+              <w:rPr>
+                <w:rFonts w:ascii="Arial" w:hAnsi="Arial" w:cs="Arial"/>
+                <w:sz w:val="24"/>
+                <w:szCs w:val="24"/>
+              </w:rPr>
+              <w:t>Fecha: Última Modificación: 31/08/2013</w:t>
+            </w:r>
+          </w:p>
+        </w:tc>
+      </w:tr>
+    </w:tbl>
+    <w:p>
+      <w:pPr>
+        <w:rPr>
+          <w:rFonts w:asciiTheme="majorHAnsi" w:eastAsiaTheme="majorEastAsia" w:hAnsiTheme="majorHAnsi" w:cstheme="majorBidi"/>
+          <w:b/>
+          <w:bCs/>
+          <w:color w:val="4F81BD" w:themeColor="accent1"/>
+          <w:sz w:val="26"/>
+          <w:szCs w:val="26"/>
+        </w:rPr>
+      </w:pPr>
+    </w:p>
+    <w:p>
+      <w:pPr>
+        <w:rPr>
+          <w:rFonts w:asciiTheme="majorHAnsi" w:eastAsiaTheme="majorEastAsia" w:hAnsiTheme="majorHAnsi" w:cstheme="majorBidi"/>
+          <w:b/>
+          <w:bCs/>
+          <w:color w:val="4F81BD" w:themeColor="accent1"/>
+          <w:sz w:val="26"/>
+          <w:szCs w:val="26"/>
+        </w:rPr>
+      </w:pPr>
+    </w:p>
+    <w:p>
+      <w:pPr>
+        <w:pStyle w:val="Encabezado"/>
+        <w:jc w:val="center"/>
+        <w:rPr>
+          <w:rFonts w:ascii="Arial" w:hAnsi="Arial" w:cs="Arial"/>
+          <w:b/>
+          <w:bCs/>
+          <w:color w:val="333399"/>
+        </w:rPr>
+      </w:pPr>
+    </w:p>
+    <w:p>
+      <w:pPr>
+        <w:pStyle w:val="Encabezado"/>
+        <w:jc w:val="center"/>
+        <w:rPr>
+          <w:rFonts w:ascii="Arial" w:hAnsi="Arial" w:cs="Arial"/>
+          <w:b/>
+          <w:bCs/>
+          <w:color w:val="333399"/>
+        </w:rPr>
+      </w:pPr>
+      <w:r>
+        <w:rPr>
+          <w:rFonts w:ascii="Arial" w:hAnsi="Arial" w:cs="Arial"/>
+          <w:b/>
+          <w:bCs/>
+          <w:color w:val="333399"/>
+        </w:rPr>
+        <w:t>Plantilla para Descripción de Use Cases  (Trazo Grueso)</w:t>
+      </w:r>
+    </w:p>
+    <w:p>
+      <w:pPr>
+        <w:pStyle w:val="Encabezado"/>
+        <w:jc w:val="center"/>
+        <w:rPr>
+          <w:rFonts w:ascii="Arial" w:hAnsi="Arial" w:cs="Arial"/>
+          <w:b/>
+          <w:bCs/>
+          <w:color w:val="333399"/>
+        </w:rPr>
+      </w:pPr>
+    </w:p>
+    <w:p>
+      <w:pPr>
+        <w:pStyle w:val="Encabezado"/>
+        <w:jc w:val="center"/>
+        <w:rPr>
+          <w:rFonts w:ascii="Arial" w:hAnsi="Arial" w:cs="Arial"/>
+          <w:b/>
+          <w:bCs/>
+          <w:color w:val="333399"/>
+        </w:rPr>
+      </w:pPr>
+    </w:p>
+    <w:tbl>
+      <w:tblPr>
+        <w:tblW w:w="10155" w:type="dxa"/>
+        <w:jc w:val="center"/>
+        <w:tblCellSpacing w:w="20" w:type="dxa"/>
+        <w:tblBorders>
+          <w:top w:val="outset" w:sz="6" w:space="0" w:color="auto"/>
+          <w:left w:val="outset" w:sz="6" w:space="0" w:color="auto"/>
+          <w:bottom w:val="outset" w:sz="6" w:space="0" w:color="auto"/>
+          <w:right w:val="outset" w:sz="6" w:space="0" w:color="auto"/>
+          <w:insideH w:val="outset" w:sz="6" w:space="0" w:color="auto"/>
+          <w:insideV w:val="outset" w:sz="6" w:space="0" w:color="auto"/>
+        </w:tblBorders>
+        <w:tblLayout w:type="fixed"/>
+        <w:tblCellMar>
+          <w:left w:w="70" w:type="dxa"/>
+          <w:right w:w="70" w:type="dxa"/>
+        </w:tblCellMar>
+        <w:tblLook w:val="00AF"/>
+      </w:tblPr>
+      <w:tblGrid>
+        <w:gridCol w:w="4406"/>
+        <w:gridCol w:w="671"/>
+        <w:gridCol w:w="1109"/>
+        <w:gridCol w:w="3969"/>
+      </w:tblGrid>
+      <w:tr>
         <w:tblPrEx>
           <w:tblCellMar>
             <w:top w:w="0" w:type="dxa"/>
@@ -10844,8 +11660,6 @@
             <w:pPr>
               <w:rPr>
                 <w:rFonts w:ascii="Arial" w:hAnsi="Arial" w:cs="Arial"/>
-                <w:sz w:val="24"/>
-                <w:szCs w:val="24"/>
               </w:rPr>
             </w:pPr>
             <w:r>
@@ -10853,25 +11667,18 @@
                 <w:rFonts w:ascii="Arial" w:hAnsi="Arial" w:cs="Arial"/>
                 <w:b/>
                 <w:bCs/>
-                <w:sz w:val="24"/>
-                <w:szCs w:val="24"/>
-              </w:rPr>
-              <w:lastRenderedPageBreak/>
+              </w:rPr>
               <w:t>Nivel del  Use Case</w:t>
             </w:r>
             <w:r>
               <w:rPr>
                 <w:rFonts w:ascii="Arial" w:hAnsi="Arial" w:cs="Arial"/>
-                <w:sz w:val="24"/>
-                <w:szCs w:val="24"/>
               </w:rPr>
               <w:t xml:space="preserve">:                  </w:t>
             </w:r>
             <w:r>
               <w:rPr>
                 <w:rFonts w:ascii="Arial" w:hAnsi="Arial" w:cs="Arial"/>
-                <w:sz w:val="24"/>
-                <w:szCs w:val="24"/>
               </w:rPr>
               <w:fldChar w:fldCharType="begin">
                 <w:ffData>
@@ -10888,39 +11695,29 @@
             <w:r>
               <w:rPr>
                 <w:rFonts w:ascii="Arial" w:hAnsi="Arial" w:cs="Arial"/>
-                <w:sz w:val="24"/>
-                <w:szCs w:val="24"/>
               </w:rPr>
               <w:instrText xml:space="preserve"> FORMCHECKBOX </w:instrText>
             </w:r>
             <w:r>
               <w:rPr>
                 <w:rFonts w:ascii="Arial" w:hAnsi="Arial" w:cs="Arial"/>
-                <w:sz w:val="24"/>
-                <w:szCs w:val="24"/>
-              </w:rPr>
-            </w:r>
-            <w:r>
-              <w:rPr>
-                <w:rFonts w:ascii="Arial" w:hAnsi="Arial" w:cs="Arial"/>
-                <w:sz w:val="24"/>
-                <w:szCs w:val="24"/>
+              </w:rPr>
+            </w:r>
+            <w:r>
+              <w:rPr>
+                <w:rFonts w:ascii="Arial" w:hAnsi="Arial" w:cs="Arial"/>
               </w:rPr>
               <w:fldChar w:fldCharType="end"/>
             </w:r>
             <w:r>
               <w:rPr>
                 <w:rFonts w:ascii="Arial" w:hAnsi="Arial" w:cs="Arial"/>
-                <w:sz w:val="24"/>
-                <w:szCs w:val="24"/>
-              </w:rPr>
-              <w:t xml:space="preserve">  Negocio                      </w:t>
-            </w:r>
-            <w:r>
-              <w:rPr>
-                <w:rFonts w:ascii="Arial" w:hAnsi="Arial" w:cs="Arial"/>
-                <w:sz w:val="24"/>
-                <w:szCs w:val="24"/>
+              </w:rPr>
+              <w:t xml:space="preserve">  Negocio                                       </w:t>
+            </w:r>
+            <w:r>
+              <w:rPr>
+                <w:rFonts w:ascii="Arial" w:hAnsi="Arial" w:cs="Arial"/>
               </w:rPr>
               <w:fldChar w:fldCharType="begin">
                 <w:ffData>
@@ -10937,31 +11734,23 @@
             <w:r>
               <w:rPr>
                 <w:rFonts w:ascii="Arial" w:hAnsi="Arial" w:cs="Arial"/>
-                <w:sz w:val="24"/>
-                <w:szCs w:val="24"/>
               </w:rPr>
               <w:instrText xml:space="preserve"> FORMCHECKBOX </w:instrText>
             </w:r>
             <w:r>
               <w:rPr>
                 <w:rFonts w:ascii="Arial" w:hAnsi="Arial" w:cs="Arial"/>
-                <w:sz w:val="24"/>
-                <w:szCs w:val="24"/>
-              </w:rPr>
-            </w:r>
-            <w:r>
-              <w:rPr>
-                <w:rFonts w:ascii="Arial" w:hAnsi="Arial" w:cs="Arial"/>
-                <w:sz w:val="24"/>
-                <w:szCs w:val="24"/>
+              </w:rPr>
+            </w:r>
+            <w:r>
+              <w:rPr>
+                <w:rFonts w:ascii="Arial" w:hAnsi="Arial" w:cs="Arial"/>
               </w:rPr>
               <w:fldChar w:fldCharType="end"/>
             </w:r>
             <w:r>
               <w:rPr>
                 <w:rFonts w:ascii="Arial" w:hAnsi="Arial" w:cs="Arial"/>
-                <w:sz w:val="24"/>
-                <w:szCs w:val="24"/>
               </w:rPr>
               <w:t xml:space="preserve">   Sistema de Información</w:t>
             </w:r>
@@ -10993,8 +11782,6 @@
                 <w:rFonts w:ascii="Arial" w:hAnsi="Arial" w:cs="Arial"/>
                 <w:b/>
                 <w:bCs/>
-                <w:sz w:val="24"/>
-                <w:szCs w:val="24"/>
               </w:rPr>
             </w:pPr>
             <w:r>
@@ -11002,16 +11789,12 @@
                 <w:rFonts w:ascii="Arial" w:hAnsi="Arial" w:cs="Arial"/>
                 <w:b/>
                 <w:bCs/>
-                <w:sz w:val="24"/>
-                <w:szCs w:val="24"/>
               </w:rPr>
               <w:t>Nombre del Use Case</w:t>
             </w:r>
             <w:r>
               <w:rPr>
                 <w:rFonts w:ascii="Arial" w:hAnsi="Arial" w:cs="Arial"/>
-                <w:sz w:val="24"/>
-                <w:szCs w:val="24"/>
               </w:rPr>
               <w:t xml:space="preserve">: </w:t>
             </w:r>
@@ -11019,10 +11802,8 @@
               <w:rPr>
                 <w:rFonts w:ascii="Arial" w:hAnsi="Arial" w:cs="Arial"/>
                 <w:color w:val="000000"/>
-                <w:sz w:val="24"/>
-                <w:szCs w:val="24"/>
-              </w:rPr>
-              <w:t>Gestionar trabajos prácticos</w:t>
+              </w:rPr>
+              <w:t>Atender paciente</w:t>
             </w:r>
           </w:p>
         </w:tc>
@@ -11035,8 +11816,6 @@
             <w:pPr>
               <w:rPr>
                 <w:rFonts w:ascii="Arial" w:hAnsi="Arial" w:cs="Arial"/>
-                <w:sz w:val="24"/>
-                <w:szCs w:val="24"/>
               </w:rPr>
             </w:pPr>
             <w:r>
@@ -11044,18 +11823,14 @@
                 <w:rFonts w:ascii="Arial" w:hAnsi="Arial" w:cs="Arial"/>
                 <w:b/>
                 <w:bCs/>
-                <w:sz w:val="24"/>
-                <w:szCs w:val="24"/>
               </w:rPr>
               <w:t>Nro. de Orden</w:t>
             </w:r>
             <w:r>
               <w:rPr>
                 <w:rFonts w:ascii="Arial" w:hAnsi="Arial" w:cs="Arial"/>
-                <w:sz w:val="24"/>
-                <w:szCs w:val="24"/>
-              </w:rPr>
-              <w:t xml:space="preserve">: </w:t>
+              </w:rPr>
+              <w:t>: 1</w:t>
             </w:r>
           </w:p>
         </w:tc>
@@ -11081,8 +11856,6 @@
             <w:pPr>
               <w:rPr>
                 <w:rFonts w:ascii="Arial" w:hAnsi="Arial" w:cs="Arial"/>
-                <w:sz w:val="24"/>
-                <w:szCs w:val="24"/>
               </w:rPr>
             </w:pPr>
             <w:r>
@@ -11090,18 +11863,20 @@
                 <w:rFonts w:ascii="Arial" w:hAnsi="Arial" w:cs="Arial"/>
                 <w:b/>
                 <w:bCs/>
-                <w:sz w:val="24"/>
-                <w:szCs w:val="24"/>
               </w:rPr>
               <w:t>Actor Principal</w:t>
             </w:r>
             <w:r>
               <w:rPr>
                 <w:rFonts w:ascii="Arial" w:hAnsi="Arial" w:cs="Arial"/>
-                <w:sz w:val="24"/>
-                <w:szCs w:val="24"/>
-              </w:rPr>
-              <w:t>: Profesor</w:t>
+              </w:rPr>
+              <w:t xml:space="preserve">: </w:t>
+            </w:r>
+            <w:r>
+              <w:rPr>
+                <w:rFonts w:ascii="Arial" w:hAnsi="Arial" w:cs="Arial"/>
+              </w:rPr>
+              <w:t>Alumno</w:t>
             </w:r>
           </w:p>
         </w:tc>
@@ -11114,8 +11889,6 @@
             <w:pPr>
               <w:rPr>
                 <w:rFonts w:ascii="Arial" w:hAnsi="Arial" w:cs="Arial"/>
-                <w:sz w:val="24"/>
-                <w:szCs w:val="24"/>
               </w:rPr>
             </w:pPr>
             <w:r>
@@ -11123,16 +11896,12 @@
                 <w:rFonts w:ascii="Arial" w:hAnsi="Arial" w:cs="Arial"/>
                 <w:b/>
                 <w:bCs/>
-                <w:sz w:val="24"/>
-                <w:szCs w:val="24"/>
               </w:rPr>
               <w:t>Actor Secundario</w:t>
             </w:r>
             <w:r>
               <w:rPr>
                 <w:rFonts w:ascii="Arial" w:hAnsi="Arial" w:cs="Arial"/>
-                <w:sz w:val="24"/>
-                <w:szCs w:val="24"/>
               </w:rPr>
               <w:t>: no aplica</w:t>
             </w:r>
@@ -11160,8 +11929,6 @@
             <w:pPr>
               <w:rPr>
                 <w:rFonts w:ascii="Arial" w:hAnsi="Arial" w:cs="Arial"/>
-                <w:sz w:val="24"/>
-                <w:szCs w:val="24"/>
               </w:rPr>
             </w:pPr>
             <w:r>
@@ -11169,24 +11936,19 @@
                 <w:rFonts w:ascii="Arial" w:hAnsi="Arial" w:cs="Arial"/>
                 <w:b/>
                 <w:bCs/>
-                <w:sz w:val="24"/>
-                <w:szCs w:val="24"/>
-              </w:rPr>
+              </w:rPr>
+              <w:lastRenderedPageBreak/>
               <w:t>Tipo de Use Case</w:t>
             </w:r>
             <w:r>
               <w:rPr>
                 <w:rFonts w:ascii="Arial" w:hAnsi="Arial" w:cs="Arial"/>
-                <w:sz w:val="24"/>
-                <w:szCs w:val="24"/>
               </w:rPr>
               <w:t xml:space="preserve">:                  </w:t>
             </w:r>
             <w:r>
               <w:rPr>
                 <w:rFonts w:ascii="Arial" w:hAnsi="Arial" w:cs="Arial"/>
-                <w:sz w:val="24"/>
-                <w:szCs w:val="24"/>
               </w:rPr>
               <w:fldChar w:fldCharType="begin">
                 <w:ffData>
@@ -11203,39 +11965,29 @@
             <w:r>
               <w:rPr>
                 <w:rFonts w:ascii="Arial" w:hAnsi="Arial" w:cs="Arial"/>
-                <w:sz w:val="24"/>
-                <w:szCs w:val="24"/>
               </w:rPr>
               <w:instrText xml:space="preserve"> FORMCHECKBOX </w:instrText>
             </w:r>
             <w:r>
               <w:rPr>
                 <w:rFonts w:ascii="Arial" w:hAnsi="Arial" w:cs="Arial"/>
-                <w:sz w:val="24"/>
-                <w:szCs w:val="24"/>
-              </w:rPr>
-            </w:r>
-            <w:r>
-              <w:rPr>
-                <w:rFonts w:ascii="Arial" w:hAnsi="Arial" w:cs="Arial"/>
-                <w:sz w:val="24"/>
-                <w:szCs w:val="24"/>
+              </w:rPr>
+            </w:r>
+            <w:r>
+              <w:rPr>
+                <w:rFonts w:ascii="Arial" w:hAnsi="Arial" w:cs="Arial"/>
               </w:rPr>
               <w:fldChar w:fldCharType="end"/>
             </w:r>
             <w:r>
               <w:rPr>
                 <w:rFonts w:ascii="Arial" w:hAnsi="Arial" w:cs="Arial"/>
-                <w:sz w:val="24"/>
-                <w:szCs w:val="24"/>
               </w:rPr>
               <w:t xml:space="preserve">  Concreto                                       </w:t>
             </w:r>
             <w:r>
               <w:rPr>
                 <w:rFonts w:ascii="Arial" w:hAnsi="Arial" w:cs="Arial"/>
-                <w:sz w:val="24"/>
-                <w:szCs w:val="24"/>
               </w:rPr>
               <w:fldChar w:fldCharType="begin">
                 <w:ffData>
@@ -11252,34 +12004,33 @@
             <w:r>
               <w:rPr>
                 <w:rFonts w:ascii="Arial" w:hAnsi="Arial" w:cs="Arial"/>
-                <w:sz w:val="24"/>
-                <w:szCs w:val="24"/>
               </w:rPr>
               <w:instrText xml:space="preserve"> FORMCHECKBOX </w:instrText>
             </w:r>
             <w:r>
               <w:rPr>
                 <w:rFonts w:ascii="Arial" w:hAnsi="Arial" w:cs="Arial"/>
-                <w:sz w:val="24"/>
-                <w:szCs w:val="24"/>
-              </w:rPr>
-            </w:r>
-            <w:r>
-              <w:rPr>
-                <w:rFonts w:ascii="Arial" w:hAnsi="Arial" w:cs="Arial"/>
-                <w:sz w:val="24"/>
-                <w:szCs w:val="24"/>
+              </w:rPr>
+            </w:r>
+            <w:r>
+              <w:rPr>
+                <w:rFonts w:ascii="Arial" w:hAnsi="Arial" w:cs="Arial"/>
               </w:rPr>
               <w:fldChar w:fldCharType="end"/>
             </w:r>
             <w:r>
               <w:rPr>
                 <w:rFonts w:ascii="Arial" w:hAnsi="Arial" w:cs="Arial"/>
-                <w:sz w:val="24"/>
-                <w:szCs w:val="24"/>
               </w:rPr>
               <w:t xml:space="preserve">   Abstracto</w:t>
             </w:r>
+          </w:p>
+          <w:p>
+            <w:pPr>
+              <w:rPr>
+                <w:rFonts w:ascii="Arial" w:hAnsi="Arial" w:cs="Arial"/>
+              </w:rPr>
+            </w:pPr>
           </w:p>
         </w:tc>
       </w:tr>
@@ -11304,8 +12055,6 @@
             <w:pPr>
               <w:rPr>
                 <w:rFonts w:ascii="Arial" w:hAnsi="Arial" w:cs="Arial"/>
-                <w:sz w:val="24"/>
-                <w:szCs w:val="24"/>
               </w:rPr>
             </w:pPr>
             <w:r>
@@ -11313,28 +12062,22 @@
                 <w:rFonts w:ascii="Arial" w:hAnsi="Arial" w:cs="Arial"/>
                 <w:b/>
                 <w:bCs/>
-                <w:sz w:val="24"/>
-                <w:szCs w:val="24"/>
               </w:rPr>
               <w:t>Objetivo</w:t>
             </w:r>
             <w:r>
               <w:rPr>
                 <w:rFonts w:ascii="Arial" w:hAnsi="Arial" w:cs="Arial"/>
-                <w:sz w:val="24"/>
-                <w:szCs w:val="24"/>
-              </w:rPr>
-              <w:t xml:space="preserve">: </w:t>
-            </w:r>
-            <w:r>
-              <w:rPr>
-                <w:rFonts w:ascii="Arial" w:hAnsi="Arial" w:cs="Arial"/>
-                <w:color w:val="000000"/>
-                <w:sz w:val="24"/>
-                <w:szCs w:val="24"/>
-              </w:rPr>
-              <w:t>Crear, modificar y buscar los trabajos prácticos de la cátedra.</w:t>
-            </w:r>
+              </w:rPr>
+              <w:t>: Brindar atención odontológica a un paciente.</w:t>
+            </w:r>
+          </w:p>
+          <w:p>
+            <w:pPr>
+              <w:rPr>
+                <w:rFonts w:ascii="Arial" w:hAnsi="Arial" w:cs="Arial"/>
+              </w:rPr>
+            </w:pPr>
           </w:p>
         </w:tc>
       </w:tr>
@@ -11360,8 +12103,6 @@
               <w:jc w:val="both"/>
               <w:rPr>
                 <w:rFonts w:ascii="Arial" w:hAnsi="Arial" w:cs="Arial"/>
-                <w:sz w:val="24"/>
-                <w:szCs w:val="24"/>
               </w:rPr>
             </w:pPr>
             <w:r>
@@ -11369,62 +12110,74 @@
                 <w:rFonts w:ascii="Arial" w:hAnsi="Arial" w:cs="Arial"/>
                 <w:b/>
                 <w:bCs/>
-                <w:sz w:val="24"/>
-                <w:szCs w:val="24"/>
               </w:rPr>
               <w:t>Descripción</w:t>
             </w:r>
             <w:r>
               <w:rPr>
                 <w:rFonts w:ascii="Arial" w:hAnsi="Arial" w:cs="Arial"/>
-                <w:sz w:val="24"/>
-                <w:szCs w:val="24"/>
-              </w:rPr>
-              <w:t xml:space="preserve">: </w:t>
+              </w:rPr>
+              <w:t>: El caso de uso comienza c</w:t>
+            </w:r>
+            <w:r>
+              <w:rPr>
+                <w:rFonts w:ascii="Arial" w:hAnsi="Arial" w:cs="Arial"/>
+              </w:rPr>
+              <w:t xml:space="preserve">uando un alumno está en el consultorio de la cátedra con un paciente autorizado por el profesor para esa práctica. </w:t>
+            </w:r>
+            <w:r>
+              <w:rPr>
+                <w:rFonts w:ascii="Arial" w:hAnsi="Arial" w:cs="Arial"/>
+              </w:rPr>
+              <w:t xml:space="preserve">El </w:t>
+            </w:r>
+            <w:r>
+              <w:rPr>
+                <w:rFonts w:ascii="Arial" w:hAnsi="Arial" w:cs="Arial"/>
+              </w:rPr>
+              <w:t>alumno</w:t>
+            </w:r>
+            <w:r>
+              <w:rPr>
+                <w:rFonts w:ascii="Arial" w:hAnsi="Arial" w:cs="Arial"/>
+              </w:rPr>
+              <w:t xml:space="preserve"> </w:t>
+            </w:r>
+            <w:r>
+              <w:rPr>
+                <w:rFonts w:ascii="Arial" w:hAnsi="Arial" w:cs="Arial"/>
+              </w:rPr>
+              <w:t xml:space="preserve">que tiene asignado a este paciente </w:t>
+            </w:r>
+            <w:r>
+              <w:rPr>
+                <w:rFonts w:ascii="Arial" w:hAnsi="Arial" w:cs="Arial"/>
+              </w:rPr>
+              <w:t xml:space="preserve">brinda la atención odontológica según </w:t>
+            </w:r>
+            <w:r>
+              <w:rPr>
+                <w:rFonts w:ascii="Arial" w:hAnsi="Arial" w:cs="Arial"/>
+              </w:rPr>
+              <w:t>las problemáticas detectadas</w:t>
+            </w:r>
+            <w:r>
+              <w:rPr>
+                <w:rFonts w:ascii="Arial" w:hAnsi="Arial" w:cs="Arial"/>
+              </w:rPr>
+              <w:t>. El caso de uso finaliza cuando el paciente se retira</w:t>
+            </w:r>
+            <w:r>
+              <w:rPr>
+                <w:rFonts w:ascii="Arial" w:hAnsi="Arial" w:cs="Arial"/>
+              </w:rPr>
+              <w:t xml:space="preserve"> con dicha atención realizada.</w:t>
             </w:r>
           </w:p>
           <w:p>
             <w:pPr>
-              <w:jc w:val="both"/>
-              <w:rPr>
-                <w:rFonts w:ascii="Arial" w:hAnsi="Arial" w:cs="Arial"/>
-                <w:sz w:val="24"/>
-                <w:szCs w:val="24"/>
-              </w:rPr>
-            </w:pPr>
-            <w:r>
-              <w:rPr>
-                <w:rFonts w:ascii="Arial" w:hAnsi="Arial" w:cs="Arial"/>
-                <w:sz w:val="24"/>
-                <w:szCs w:val="24"/>
-              </w:rPr>
-              <w:t>El CU comienza cuando el profesor decide crear un nuevo trabajo práctico o bien buscar o modificar un trabajo práctico. Para crear un nuevo trabajo práctico, el profesor selecciona los contenidos que el mismo debe abarcar, especificando las problemáticas que tratará. Asigna una cátedra y las diversas actividades que se llevaran a cabo así como una fecha de realización.</w:t>
-            </w:r>
-          </w:p>
-          <w:p>
-            <w:pPr>
-              <w:jc w:val="both"/>
-              <w:rPr>
-                <w:rFonts w:ascii="Arial" w:hAnsi="Arial" w:cs="Arial"/>
-                <w:sz w:val="24"/>
-                <w:szCs w:val="24"/>
-              </w:rPr>
-            </w:pPr>
-            <w:r>
-              <w:rPr>
-                <w:rFonts w:ascii="Arial" w:hAnsi="Arial" w:cs="Arial"/>
-                <w:sz w:val="24"/>
-                <w:szCs w:val="24"/>
-              </w:rPr>
-              <w:t>Si quiere modificar un trabajo práctico busca en todos los trabajos que tiene y modifica lo que desea. El CU finaliza cuando la creación o modificación se realizan correctamente.</w:t>
-            </w:r>
-          </w:p>
-          <w:p>
-            <w:pPr>
-              <w:rPr>
-                <w:rFonts w:ascii="Arial" w:hAnsi="Arial" w:cs="Arial"/>
-                <w:sz w:val="24"/>
-                <w:szCs w:val="24"/>
+              <w:rPr>
+                <w:rFonts w:ascii="Arial" w:hAnsi="Arial" w:cs="Arial"/>
               </w:rPr>
             </w:pPr>
           </w:p>
@@ -11449,19 +12202,22 @@
           </w:tcPr>
           <w:p>
             <w:pPr>
-              <w:rPr>
-                <w:rFonts w:ascii="Arial" w:hAnsi="Arial" w:cs="Arial"/>
-                <w:sz w:val="24"/>
-                <w:szCs w:val="24"/>
+              <w:pStyle w:val="Ttulo1"/>
+              <w:rPr>
+                <w:rFonts w:ascii="Arial" w:eastAsiaTheme="minorEastAsia" w:hAnsi="Arial" w:cs="Arial"/>
+                <w:color w:val="auto"/>
+                <w:sz w:val="22"/>
+                <w:szCs w:val="22"/>
               </w:rPr>
             </w:pPr>
             <w:r>
               <w:rPr>
-                <w:rFonts w:ascii="Arial" w:hAnsi="Arial" w:cs="Arial"/>
-                <w:sz w:val="24"/>
-                <w:szCs w:val="24"/>
-              </w:rPr>
-              <w:t>Observaciones: no aplica</w:t>
+                <w:rFonts w:ascii="Arial" w:eastAsiaTheme="minorEastAsia" w:hAnsi="Arial" w:cs="Arial"/>
+                <w:color w:val="auto"/>
+                <w:sz w:val="22"/>
+                <w:szCs w:val="22"/>
+              </w:rPr>
+              <w:t>Observaciones: No aplica</w:t>
             </w:r>
           </w:p>
         </w:tc>
@@ -11485,19 +12241,22 @@
           </w:tcPr>
           <w:p>
             <w:pPr>
-              <w:rPr>
-                <w:rFonts w:ascii="Arial" w:hAnsi="Arial" w:cs="Arial"/>
-                <w:sz w:val="24"/>
-                <w:szCs w:val="24"/>
+              <w:pStyle w:val="Ttulo1"/>
+              <w:rPr>
+                <w:rFonts w:ascii="Arial" w:eastAsiaTheme="minorEastAsia" w:hAnsi="Arial" w:cs="Arial"/>
+                <w:color w:val="auto"/>
+                <w:sz w:val="22"/>
+                <w:szCs w:val="22"/>
               </w:rPr>
             </w:pPr>
             <w:r>
               <w:rPr>
-                <w:rFonts w:ascii="Arial" w:hAnsi="Arial" w:cs="Arial"/>
-                <w:sz w:val="24"/>
-                <w:szCs w:val="24"/>
-              </w:rPr>
-              <w:t>Autor: García, Mauro</w:t>
+                <w:rFonts w:ascii="Arial" w:eastAsiaTheme="minorEastAsia" w:hAnsi="Arial" w:cs="Arial"/>
+                <w:color w:val="auto"/>
+                <w:sz w:val="22"/>
+                <w:szCs w:val="22"/>
+              </w:rPr>
+              <w:t>Autor: Barros, Maximiliano</w:t>
             </w:r>
           </w:p>
         </w:tc>
@@ -11508,17 +12267,20 @@
           </w:tcPr>
           <w:p>
             <w:pPr>
-              <w:rPr>
-                <w:rFonts w:ascii="Arial" w:hAnsi="Arial" w:cs="Arial"/>
-                <w:sz w:val="24"/>
-                <w:szCs w:val="24"/>
+              <w:pStyle w:val="Ttulo1"/>
+              <w:rPr>
+                <w:rFonts w:ascii="Arial" w:eastAsiaTheme="minorEastAsia" w:hAnsi="Arial" w:cs="Arial"/>
+                <w:color w:val="auto"/>
+                <w:sz w:val="22"/>
+                <w:szCs w:val="22"/>
               </w:rPr>
             </w:pPr>
             <w:r>
               <w:rPr>
-                <w:rFonts w:ascii="Arial" w:hAnsi="Arial" w:cs="Arial"/>
-                <w:sz w:val="24"/>
-                <w:szCs w:val="24"/>
+                <w:rFonts w:ascii="Arial" w:eastAsiaTheme="minorEastAsia" w:hAnsi="Arial" w:cs="Arial"/>
+                <w:color w:val="auto"/>
+                <w:sz w:val="22"/>
+                <w:szCs w:val="22"/>
               </w:rPr>
               <w:t>Fecha Creación: 31/08/2013</w:t>
             </w:r>
@@ -11544,19 +12306,22 @@
           </w:tcPr>
           <w:p>
             <w:pPr>
-              <w:rPr>
-                <w:rFonts w:ascii="Arial" w:hAnsi="Arial" w:cs="Arial"/>
-                <w:sz w:val="24"/>
-                <w:szCs w:val="24"/>
+              <w:pStyle w:val="Ttulo1"/>
+              <w:rPr>
+                <w:rFonts w:ascii="Arial" w:eastAsiaTheme="minorEastAsia" w:hAnsi="Arial" w:cs="Arial"/>
+                <w:color w:val="auto"/>
+                <w:sz w:val="22"/>
+                <w:szCs w:val="22"/>
               </w:rPr>
             </w:pPr>
             <w:r>
               <w:rPr>
-                <w:rFonts w:ascii="Arial" w:hAnsi="Arial" w:cs="Arial"/>
-                <w:sz w:val="24"/>
-                <w:szCs w:val="24"/>
-              </w:rPr>
-              <w:t>Autor Última Modificación: García, Mauro</w:t>
+                <w:rFonts w:ascii="Arial" w:eastAsiaTheme="minorEastAsia" w:hAnsi="Arial" w:cs="Arial"/>
+                <w:color w:val="auto"/>
+                <w:sz w:val="22"/>
+                <w:szCs w:val="22"/>
+              </w:rPr>
+              <w:t>Autor Ultima Modificación: López Arzuaga, Ignacio</w:t>
             </w:r>
           </w:p>
         </w:tc>
@@ -11567,24 +12332,2403 @@
           </w:tcPr>
           <w:p>
             <w:pPr>
-              <w:rPr>
-                <w:rFonts w:ascii="Arial" w:hAnsi="Arial" w:cs="Arial"/>
-                <w:sz w:val="24"/>
-                <w:szCs w:val="24"/>
+              <w:pStyle w:val="Ttulo1"/>
+              <w:rPr>
+                <w:rFonts w:ascii="Arial" w:eastAsiaTheme="minorEastAsia" w:hAnsi="Arial" w:cs="Arial"/>
+                <w:color w:val="auto"/>
+                <w:sz w:val="22"/>
+                <w:szCs w:val="22"/>
               </w:rPr>
             </w:pPr>
             <w:r>
               <w:rPr>
-                <w:rFonts w:ascii="Arial" w:hAnsi="Arial" w:cs="Arial"/>
-                <w:sz w:val="24"/>
-                <w:szCs w:val="24"/>
-              </w:rPr>
-              <w:t>Fecha: Última Modificación: 31/08/2013</w:t>
+                <w:rFonts w:ascii="Arial" w:eastAsiaTheme="minorEastAsia" w:hAnsi="Arial" w:cs="Arial"/>
+                <w:color w:val="auto"/>
+                <w:sz w:val="22"/>
+                <w:szCs w:val="22"/>
+              </w:rPr>
+              <w:t>Fecha: Ultima Modificación: 31/08/2013</w:t>
             </w:r>
           </w:p>
         </w:tc>
       </w:tr>
     </w:tbl>
+    <w:p>
+      <w:pPr>
+        <w:pStyle w:val="Encabezado"/>
+        <w:jc w:val="center"/>
+        <w:rPr>
+          <w:rFonts w:ascii="Arial" w:hAnsi="Arial" w:cs="Arial"/>
+          <w:b/>
+          <w:bCs/>
+          <w:color w:val="333399"/>
+        </w:rPr>
+      </w:pPr>
+    </w:p>
+    <w:p>
+      <w:pPr>
+        <w:pStyle w:val="Encabezado"/>
+        <w:jc w:val="center"/>
+        <w:rPr>
+          <w:rFonts w:ascii="Arial" w:hAnsi="Arial" w:cs="Arial"/>
+          <w:b/>
+          <w:bCs/>
+          <w:color w:val="333399"/>
+        </w:rPr>
+      </w:pPr>
+      <w:r>
+        <w:rPr>
+          <w:rFonts w:ascii="Arial" w:hAnsi="Arial" w:cs="Arial"/>
+          <w:b/>
+          <w:bCs/>
+          <w:color w:val="333399"/>
+        </w:rPr>
+        <w:br w:type="page"/>
+      </w:r>
+    </w:p>
+    <w:tbl>
+      <w:tblPr>
+        <w:tblW w:w="10155" w:type="dxa"/>
+        <w:jc w:val="center"/>
+        <w:tblCellSpacing w:w="20" w:type="dxa"/>
+        <w:tblBorders>
+          <w:top w:val="outset" w:sz="6" w:space="0" w:color="auto"/>
+          <w:left w:val="outset" w:sz="6" w:space="0" w:color="auto"/>
+          <w:bottom w:val="outset" w:sz="6" w:space="0" w:color="auto"/>
+          <w:right w:val="outset" w:sz="6" w:space="0" w:color="auto"/>
+          <w:insideH w:val="outset" w:sz="6" w:space="0" w:color="auto"/>
+          <w:insideV w:val="outset" w:sz="6" w:space="0" w:color="auto"/>
+        </w:tblBorders>
+        <w:tblLayout w:type="fixed"/>
+        <w:tblCellMar>
+          <w:left w:w="70" w:type="dxa"/>
+          <w:right w:w="70" w:type="dxa"/>
+        </w:tblCellMar>
+        <w:tblLook w:val="00AF"/>
+      </w:tblPr>
+      <w:tblGrid>
+        <w:gridCol w:w="4406"/>
+        <w:gridCol w:w="671"/>
+        <w:gridCol w:w="1109"/>
+        <w:gridCol w:w="3969"/>
+      </w:tblGrid>
+      <w:tr>
+        <w:tblPrEx>
+          <w:tblCellMar>
+            <w:top w:w="0" w:type="dxa"/>
+            <w:bottom w:w="0" w:type="dxa"/>
+          </w:tblCellMar>
+        </w:tblPrEx>
+        <w:trPr>
+          <w:cantSplit/>
+          <w:trHeight w:val="300"/>
+          <w:tblCellSpacing w:w="20" w:type="dxa"/>
+          <w:jc w:val="center"/>
+        </w:trPr>
+        <w:tc>
+          <w:tcPr>
+            <w:tcW w:w="10075" w:type="dxa"/>
+            <w:gridSpan w:val="4"/>
+          </w:tcPr>
+          <w:p>
+            <w:pPr>
+              <w:rPr>
+                <w:rFonts w:ascii="Arial" w:hAnsi="Arial" w:cs="Arial"/>
+              </w:rPr>
+            </w:pPr>
+            <w:r>
+              <w:rPr>
+                <w:rFonts w:ascii="Arial" w:hAnsi="Arial" w:cs="Arial"/>
+                <w:b/>
+                <w:bCs/>
+              </w:rPr>
+              <w:lastRenderedPageBreak/>
+              <w:t>Nivel del  Use Case</w:t>
+            </w:r>
+            <w:r>
+              <w:rPr>
+                <w:rFonts w:ascii="Arial" w:hAnsi="Arial" w:cs="Arial"/>
+              </w:rPr>
+              <w:t xml:space="preserve">:                  </w:t>
+            </w:r>
+            <w:r>
+              <w:rPr>
+                <w:rFonts w:ascii="Arial" w:hAnsi="Arial" w:cs="Arial"/>
+              </w:rPr>
+              <w:fldChar w:fldCharType="begin">
+                <w:ffData>
+                  <w:name w:val=""/>
+                  <w:enabled/>
+                  <w:calcOnExit w:val="0"/>
+                  <w:checkBox>
+                    <w:sizeAuto/>
+                    <w:default w:val="1"/>
+                  </w:checkBox>
+                </w:ffData>
+              </w:fldChar>
+            </w:r>
+            <w:r>
+              <w:rPr>
+                <w:rFonts w:ascii="Arial" w:hAnsi="Arial" w:cs="Arial"/>
+              </w:rPr>
+              <w:instrText xml:space="preserve"> FORMCHECKBOX </w:instrText>
+            </w:r>
+            <w:r>
+              <w:rPr>
+                <w:rFonts w:ascii="Arial" w:hAnsi="Arial" w:cs="Arial"/>
+              </w:rPr>
+            </w:r>
+            <w:r>
+              <w:rPr>
+                <w:rFonts w:ascii="Arial" w:hAnsi="Arial" w:cs="Arial"/>
+              </w:rPr>
+              <w:fldChar w:fldCharType="end"/>
+            </w:r>
+            <w:r>
+              <w:rPr>
+                <w:rFonts w:ascii="Arial" w:hAnsi="Arial" w:cs="Arial"/>
+              </w:rPr>
+              <w:t xml:space="preserve">  Negocio                                       </w:t>
+            </w:r>
+            <w:r>
+              <w:rPr>
+                <w:rFonts w:ascii="Arial" w:hAnsi="Arial" w:cs="Arial"/>
+              </w:rPr>
+              <w:fldChar w:fldCharType="begin">
+                <w:ffData>
+                  <w:name w:val="Casilla5"/>
+                  <w:enabled/>
+                  <w:calcOnExit w:val="0"/>
+                  <w:checkBox>
+                    <w:sizeAuto/>
+                    <w:default w:val="0"/>
+                  </w:checkBox>
+                </w:ffData>
+              </w:fldChar>
+            </w:r>
+            <w:r>
+              <w:rPr>
+                <w:rFonts w:ascii="Arial" w:hAnsi="Arial" w:cs="Arial"/>
+              </w:rPr>
+              <w:instrText xml:space="preserve"> FORMCHECKBOX </w:instrText>
+            </w:r>
+            <w:r>
+              <w:rPr>
+                <w:rFonts w:ascii="Arial" w:hAnsi="Arial" w:cs="Arial"/>
+              </w:rPr>
+            </w:r>
+            <w:r>
+              <w:rPr>
+                <w:rFonts w:ascii="Arial" w:hAnsi="Arial" w:cs="Arial"/>
+              </w:rPr>
+              <w:fldChar w:fldCharType="end"/>
+            </w:r>
+            <w:r>
+              <w:rPr>
+                <w:rFonts w:ascii="Arial" w:hAnsi="Arial" w:cs="Arial"/>
+              </w:rPr>
+              <w:t xml:space="preserve">   Sistema de Información</w:t>
+            </w:r>
+          </w:p>
+        </w:tc>
+      </w:tr>
+      <w:tr>
+        <w:tblPrEx>
+          <w:tblCellMar>
+            <w:top w:w="0" w:type="dxa"/>
+            <w:bottom w:w="0" w:type="dxa"/>
+          </w:tblCellMar>
+        </w:tblPrEx>
+        <w:trPr>
+          <w:cantSplit/>
+          <w:trHeight w:val="385"/>
+          <w:tblCellSpacing w:w="20" w:type="dxa"/>
+          <w:jc w:val="center"/>
+        </w:trPr>
+        <w:tc>
+          <w:tcPr>
+            <w:tcW w:w="6126" w:type="dxa"/>
+            <w:gridSpan w:val="3"/>
+            <w:shd w:val="clear" w:color="auto" w:fill="C0C0C0"/>
+          </w:tcPr>
+          <w:p>
+            <w:pPr>
+              <w:rPr>
+                <w:rFonts w:ascii="Arial" w:hAnsi="Arial" w:cs="Arial"/>
+                <w:b/>
+                <w:bCs/>
+              </w:rPr>
+            </w:pPr>
+            <w:r>
+              <w:rPr>
+                <w:rFonts w:ascii="Arial" w:hAnsi="Arial" w:cs="Arial"/>
+                <w:b/>
+                <w:bCs/>
+              </w:rPr>
+              <w:t>Nombre del Use Case</w:t>
+            </w:r>
+            <w:r>
+              <w:rPr>
+                <w:rFonts w:ascii="Arial" w:hAnsi="Arial" w:cs="Arial"/>
+              </w:rPr>
+              <w:t xml:space="preserve">: </w:t>
+            </w:r>
+            <w:r>
+              <w:rPr>
+                <w:rFonts w:ascii="Arial" w:hAnsi="Arial" w:cs="Arial"/>
+                <w:color w:val="000000"/>
+              </w:rPr>
+              <w:t>Confeccionar diagnóstico</w:t>
+            </w:r>
+          </w:p>
+        </w:tc>
+        <w:tc>
+          <w:tcPr>
+            <w:tcW w:w="3909" w:type="dxa"/>
+            <w:shd w:val="clear" w:color="auto" w:fill="C0C0C0"/>
+          </w:tcPr>
+          <w:p>
+            <w:pPr>
+              <w:rPr>
+                <w:rFonts w:ascii="Arial" w:hAnsi="Arial" w:cs="Arial"/>
+              </w:rPr>
+            </w:pPr>
+            <w:r>
+              <w:rPr>
+                <w:rFonts w:ascii="Arial" w:hAnsi="Arial" w:cs="Arial"/>
+                <w:b/>
+                <w:bCs/>
+              </w:rPr>
+              <w:t>Nro. de Orden</w:t>
+            </w:r>
+            <w:r>
+              <w:rPr>
+                <w:rFonts w:ascii="Arial" w:hAnsi="Arial" w:cs="Arial"/>
+              </w:rPr>
+              <w:t xml:space="preserve">: </w:t>
+            </w:r>
+            <w:r>
+              <w:rPr>
+                <w:rFonts w:ascii="Arial" w:hAnsi="Arial" w:cs="Arial"/>
+              </w:rPr>
+              <w:t>2</w:t>
+            </w:r>
+          </w:p>
+        </w:tc>
+      </w:tr>
+      <w:tr>
+        <w:tblPrEx>
+          <w:tblCellMar>
+            <w:top w:w="0" w:type="dxa"/>
+            <w:bottom w:w="0" w:type="dxa"/>
+          </w:tblCellMar>
+        </w:tblPrEx>
+        <w:trPr>
+          <w:cantSplit/>
+          <w:trHeight w:val="385"/>
+          <w:tblCellSpacing w:w="20" w:type="dxa"/>
+          <w:jc w:val="center"/>
+        </w:trPr>
+        <w:tc>
+          <w:tcPr>
+            <w:tcW w:w="4346" w:type="dxa"/>
+          </w:tcPr>
+          <w:p>
+            <w:pPr>
+              <w:rPr>
+                <w:rFonts w:ascii="Arial" w:hAnsi="Arial" w:cs="Arial"/>
+              </w:rPr>
+            </w:pPr>
+            <w:r>
+              <w:rPr>
+                <w:rFonts w:ascii="Arial" w:hAnsi="Arial" w:cs="Arial"/>
+                <w:b/>
+                <w:bCs/>
+              </w:rPr>
+              <w:t>Actor Principal</w:t>
+            </w:r>
+            <w:r>
+              <w:rPr>
+                <w:rFonts w:ascii="Arial" w:hAnsi="Arial" w:cs="Arial"/>
+              </w:rPr>
+              <w:t>: Paciente</w:t>
+            </w:r>
+          </w:p>
+        </w:tc>
+        <w:tc>
+          <w:tcPr>
+            <w:tcW w:w="5689" w:type="dxa"/>
+            <w:gridSpan w:val="3"/>
+          </w:tcPr>
+          <w:p>
+            <w:pPr>
+              <w:rPr>
+                <w:rFonts w:ascii="Arial" w:hAnsi="Arial" w:cs="Arial"/>
+              </w:rPr>
+            </w:pPr>
+            <w:r>
+              <w:rPr>
+                <w:rFonts w:ascii="Arial" w:hAnsi="Arial" w:cs="Arial"/>
+                <w:b/>
+                <w:bCs/>
+              </w:rPr>
+              <w:t>Actor Secundario</w:t>
+            </w:r>
+            <w:r>
+              <w:rPr>
+                <w:rFonts w:ascii="Arial" w:hAnsi="Arial" w:cs="Arial"/>
+              </w:rPr>
+              <w:t>: no aplica</w:t>
+            </w:r>
+          </w:p>
+        </w:tc>
+      </w:tr>
+      <w:tr>
+        <w:tblPrEx>
+          <w:tblCellMar>
+            <w:top w:w="0" w:type="dxa"/>
+            <w:bottom w:w="0" w:type="dxa"/>
+          </w:tblCellMar>
+        </w:tblPrEx>
+        <w:trPr>
+          <w:cantSplit/>
+          <w:tblCellSpacing w:w="20" w:type="dxa"/>
+          <w:jc w:val="center"/>
+        </w:trPr>
+        <w:tc>
+          <w:tcPr>
+            <w:tcW w:w="10075" w:type="dxa"/>
+            <w:gridSpan w:val="4"/>
+          </w:tcPr>
+          <w:p>
+            <w:pPr>
+              <w:rPr>
+                <w:rFonts w:ascii="Arial" w:hAnsi="Arial" w:cs="Arial"/>
+              </w:rPr>
+            </w:pPr>
+            <w:r>
+              <w:rPr>
+                <w:rFonts w:ascii="Arial" w:hAnsi="Arial" w:cs="Arial"/>
+                <w:b/>
+                <w:bCs/>
+              </w:rPr>
+              <w:t>Tipo de Use Case</w:t>
+            </w:r>
+            <w:r>
+              <w:rPr>
+                <w:rFonts w:ascii="Arial" w:hAnsi="Arial" w:cs="Arial"/>
+              </w:rPr>
+              <w:t xml:space="preserve">:                  </w:t>
+            </w:r>
+            <w:r>
+              <w:rPr>
+                <w:rFonts w:ascii="Arial" w:hAnsi="Arial" w:cs="Arial"/>
+              </w:rPr>
+              <w:fldChar w:fldCharType="begin">
+                <w:ffData>
+                  <w:name w:val=""/>
+                  <w:enabled/>
+                  <w:calcOnExit w:val="0"/>
+                  <w:checkBox>
+                    <w:sizeAuto/>
+                    <w:default w:val="1"/>
+                  </w:checkBox>
+                </w:ffData>
+              </w:fldChar>
+            </w:r>
+            <w:r>
+              <w:rPr>
+                <w:rFonts w:ascii="Arial" w:hAnsi="Arial" w:cs="Arial"/>
+              </w:rPr>
+              <w:instrText xml:space="preserve"> FORMCHECKBOX </w:instrText>
+            </w:r>
+            <w:r>
+              <w:rPr>
+                <w:rFonts w:ascii="Arial" w:hAnsi="Arial" w:cs="Arial"/>
+              </w:rPr>
+            </w:r>
+            <w:r>
+              <w:rPr>
+                <w:rFonts w:ascii="Arial" w:hAnsi="Arial" w:cs="Arial"/>
+              </w:rPr>
+              <w:fldChar w:fldCharType="end"/>
+            </w:r>
+            <w:r>
+              <w:rPr>
+                <w:rFonts w:ascii="Arial" w:hAnsi="Arial" w:cs="Arial"/>
+              </w:rPr>
+              <w:t xml:space="preserve">  Concreto                                       </w:t>
+            </w:r>
+            <w:r>
+              <w:rPr>
+                <w:rFonts w:ascii="Arial" w:hAnsi="Arial" w:cs="Arial"/>
+              </w:rPr>
+              <w:fldChar w:fldCharType="begin">
+                <w:ffData>
+                  <w:name w:val="Casilla5"/>
+                  <w:enabled/>
+                  <w:calcOnExit w:val="0"/>
+                  <w:checkBox>
+                    <w:sizeAuto/>
+                    <w:default w:val="0"/>
+                  </w:checkBox>
+                </w:ffData>
+              </w:fldChar>
+            </w:r>
+            <w:r>
+              <w:rPr>
+                <w:rFonts w:ascii="Arial" w:hAnsi="Arial" w:cs="Arial"/>
+              </w:rPr>
+              <w:instrText xml:space="preserve"> FORMCHECKBOX </w:instrText>
+            </w:r>
+            <w:r>
+              <w:rPr>
+                <w:rFonts w:ascii="Arial" w:hAnsi="Arial" w:cs="Arial"/>
+              </w:rPr>
+            </w:r>
+            <w:r>
+              <w:rPr>
+                <w:rFonts w:ascii="Arial" w:hAnsi="Arial" w:cs="Arial"/>
+              </w:rPr>
+              <w:fldChar w:fldCharType="end"/>
+            </w:r>
+            <w:r>
+              <w:rPr>
+                <w:rFonts w:ascii="Arial" w:hAnsi="Arial" w:cs="Arial"/>
+              </w:rPr>
+              <w:t xml:space="preserve">   Abstracto</w:t>
+            </w:r>
+          </w:p>
+          <w:p>
+            <w:pPr>
+              <w:rPr>
+                <w:rFonts w:ascii="Arial" w:hAnsi="Arial" w:cs="Arial"/>
+              </w:rPr>
+            </w:pPr>
+          </w:p>
+        </w:tc>
+      </w:tr>
+      <w:tr>
+        <w:tblPrEx>
+          <w:tblCellMar>
+            <w:top w:w="0" w:type="dxa"/>
+            <w:bottom w:w="0" w:type="dxa"/>
+          </w:tblCellMar>
+        </w:tblPrEx>
+        <w:trPr>
+          <w:cantSplit/>
+          <w:tblCellSpacing w:w="20" w:type="dxa"/>
+          <w:jc w:val="center"/>
+        </w:trPr>
+        <w:tc>
+          <w:tcPr>
+            <w:tcW w:w="10075" w:type="dxa"/>
+            <w:gridSpan w:val="4"/>
+          </w:tcPr>
+          <w:p>
+            <w:pPr>
+              <w:rPr>
+                <w:rFonts w:ascii="Arial" w:hAnsi="Arial" w:cs="Arial"/>
+              </w:rPr>
+            </w:pPr>
+            <w:r>
+              <w:rPr>
+                <w:rFonts w:ascii="Arial" w:hAnsi="Arial" w:cs="Arial"/>
+                <w:b/>
+                <w:bCs/>
+              </w:rPr>
+              <w:t>Objetivo</w:t>
+            </w:r>
+            <w:r>
+              <w:rPr>
+                <w:rFonts w:ascii="Arial" w:hAnsi="Arial" w:cs="Arial"/>
+              </w:rPr>
+              <w:t xml:space="preserve">: </w:t>
+            </w:r>
+            <w:r>
+              <w:rPr>
+                <w:rFonts w:ascii="Arial" w:hAnsi="Arial" w:cs="Arial"/>
+                <w:color w:val="000000"/>
+              </w:rPr>
+              <w:t>Crear un diagnóstico nuevo para una problemática encontrada en el paciente.</w:t>
+            </w:r>
+          </w:p>
+          <w:p>
+            <w:pPr>
+              <w:rPr>
+                <w:rFonts w:ascii="Arial" w:hAnsi="Arial" w:cs="Arial"/>
+              </w:rPr>
+            </w:pPr>
+          </w:p>
+        </w:tc>
+      </w:tr>
+      <w:tr>
+        <w:tblPrEx>
+          <w:tblCellMar>
+            <w:top w:w="0" w:type="dxa"/>
+            <w:bottom w:w="0" w:type="dxa"/>
+          </w:tblCellMar>
+        </w:tblPrEx>
+        <w:trPr>
+          <w:cantSplit/>
+          <w:tblCellSpacing w:w="20" w:type="dxa"/>
+          <w:jc w:val="center"/>
+        </w:trPr>
+        <w:tc>
+          <w:tcPr>
+            <w:tcW w:w="10075" w:type="dxa"/>
+            <w:gridSpan w:val="4"/>
+          </w:tcPr>
+          <w:p>
+            <w:pPr>
+              <w:jc w:val="both"/>
+              <w:rPr>
+                <w:rFonts w:ascii="Arial" w:hAnsi="Arial" w:cs="Arial"/>
+              </w:rPr>
+            </w:pPr>
+            <w:r>
+              <w:rPr>
+                <w:rFonts w:ascii="Arial" w:hAnsi="Arial" w:cs="Arial"/>
+                <w:b/>
+                <w:bCs/>
+              </w:rPr>
+              <w:t>Descripción</w:t>
+            </w:r>
+            <w:r>
+              <w:rPr>
+                <w:rFonts w:ascii="Arial" w:hAnsi="Arial" w:cs="Arial"/>
+              </w:rPr>
+              <w:t>: El caso de uso comienza cuando</w:t>
+            </w:r>
+            <w:r>
+              <w:rPr>
+                <w:rFonts w:ascii="Arial" w:hAnsi="Arial" w:cs="Arial"/>
+              </w:rPr>
+              <w:t xml:space="preserve"> paciente se encuentra en </w:t>
+            </w:r>
+            <w:r>
+              <w:rPr>
+                <w:rFonts w:ascii="Arial" w:hAnsi="Arial" w:cs="Arial"/>
+              </w:rPr>
+              <w:t>el área de derivación</w:t>
+            </w:r>
+            <w:r>
+              <w:rPr>
+                <w:rFonts w:ascii="Arial" w:hAnsi="Arial" w:cs="Arial"/>
+              </w:rPr>
+              <w:t xml:space="preserve"> y</w:t>
+            </w:r>
+            <w:r>
+              <w:rPr>
+                <w:rFonts w:ascii="Arial" w:hAnsi="Arial" w:cs="Arial"/>
+              </w:rPr>
+              <w:t xml:space="preserve"> </w:t>
+            </w:r>
+            <w:r>
+              <w:rPr>
+                <w:rFonts w:ascii="Arial" w:hAnsi="Arial" w:cs="Arial"/>
+              </w:rPr>
+              <w:t xml:space="preserve">el responsable de dicha </w:t>
+            </w:r>
+            <w:r>
+              <w:rPr>
+                <w:rFonts w:ascii="Arial" w:hAnsi="Arial" w:cs="Arial"/>
+              </w:rPr>
+              <w:t xml:space="preserve">área </w:t>
+            </w:r>
+            <w:r>
+              <w:rPr>
+                <w:rFonts w:ascii="Arial" w:hAnsi="Arial" w:cs="Arial"/>
+              </w:rPr>
+              <w:t>analiza el estado bucodental del paciente. Registra el diagnóstico de la problemática encontrada en la historia clínica indicando el trabajo práctico que le brinda solución</w:t>
+            </w:r>
+            <w:r>
+              <w:rPr>
+                <w:rFonts w:ascii="Arial" w:hAnsi="Arial" w:cs="Arial"/>
+              </w:rPr>
+              <w:t>.</w:t>
+            </w:r>
+            <w:r>
+              <w:rPr>
+                <w:rFonts w:ascii="Arial" w:hAnsi="Arial" w:cs="Arial"/>
+              </w:rPr>
+              <w:t xml:space="preserve"> </w:t>
+            </w:r>
+            <w:r>
+              <w:rPr>
+                <w:rFonts w:ascii="Arial" w:hAnsi="Arial" w:cs="Arial"/>
+              </w:rPr>
+              <w:t xml:space="preserve">El caso de uso finaliza cuando </w:t>
+            </w:r>
+            <w:r>
+              <w:rPr>
+                <w:rFonts w:ascii="Arial" w:hAnsi="Arial" w:cs="Arial"/>
+              </w:rPr>
+              <w:t>se termina de cargar el diagnostico del paciente</w:t>
+            </w:r>
+            <w:r>
+              <w:rPr>
+                <w:rFonts w:ascii="Arial" w:hAnsi="Arial" w:cs="Arial"/>
+              </w:rPr>
+              <w:t>.</w:t>
+            </w:r>
+          </w:p>
+          <w:p>
+            <w:pPr>
+              <w:rPr>
+                <w:rFonts w:ascii="Arial" w:hAnsi="Arial" w:cs="Arial"/>
+              </w:rPr>
+            </w:pPr>
+          </w:p>
+        </w:tc>
+      </w:tr>
+      <w:tr>
+        <w:tblPrEx>
+          <w:tblCellMar>
+            <w:top w:w="0" w:type="dxa"/>
+            <w:bottom w:w="0" w:type="dxa"/>
+          </w:tblCellMar>
+        </w:tblPrEx>
+        <w:trPr>
+          <w:cantSplit/>
+          <w:tblCellSpacing w:w="20" w:type="dxa"/>
+          <w:jc w:val="center"/>
+        </w:trPr>
+        <w:tc>
+          <w:tcPr>
+            <w:tcW w:w="10075" w:type="dxa"/>
+            <w:gridSpan w:val="4"/>
+          </w:tcPr>
+          <w:p>
+            <w:pPr>
+              <w:pStyle w:val="Ttulo1"/>
+              <w:rPr>
+                <w:rFonts w:ascii="Arial" w:eastAsiaTheme="minorEastAsia" w:hAnsi="Arial" w:cs="Arial"/>
+                <w:color w:val="auto"/>
+                <w:sz w:val="22"/>
+                <w:szCs w:val="22"/>
+              </w:rPr>
+            </w:pPr>
+            <w:r>
+              <w:rPr>
+                <w:rFonts w:ascii="Arial" w:eastAsiaTheme="minorEastAsia" w:hAnsi="Arial" w:cs="Arial"/>
+                <w:color w:val="auto"/>
+                <w:sz w:val="22"/>
+                <w:szCs w:val="22"/>
+              </w:rPr>
+              <w:t>Observaciones: No aplica</w:t>
+            </w:r>
+          </w:p>
+        </w:tc>
+      </w:tr>
+      <w:tr>
+        <w:tblPrEx>
+          <w:tblCellMar>
+            <w:top w:w="0" w:type="dxa"/>
+            <w:bottom w:w="0" w:type="dxa"/>
+          </w:tblCellMar>
+        </w:tblPrEx>
+        <w:trPr>
+          <w:cantSplit/>
+          <w:tblCellSpacing w:w="20" w:type="dxa"/>
+          <w:jc w:val="center"/>
+        </w:trPr>
+        <w:tc>
+          <w:tcPr>
+            <w:tcW w:w="5017" w:type="dxa"/>
+            <w:gridSpan w:val="2"/>
+          </w:tcPr>
+          <w:p>
+            <w:pPr>
+              <w:pStyle w:val="Ttulo1"/>
+              <w:rPr>
+                <w:rFonts w:ascii="Arial" w:eastAsiaTheme="minorEastAsia" w:hAnsi="Arial" w:cs="Arial"/>
+                <w:color w:val="auto"/>
+                <w:sz w:val="22"/>
+                <w:szCs w:val="22"/>
+              </w:rPr>
+            </w:pPr>
+            <w:r>
+              <w:rPr>
+                <w:rFonts w:ascii="Arial" w:eastAsiaTheme="minorEastAsia" w:hAnsi="Arial" w:cs="Arial"/>
+                <w:color w:val="auto"/>
+                <w:sz w:val="22"/>
+                <w:szCs w:val="22"/>
+              </w:rPr>
+              <w:t>Autor: Barros, Maximiliano</w:t>
+            </w:r>
+          </w:p>
+        </w:tc>
+        <w:tc>
+          <w:tcPr>
+            <w:tcW w:w="5018" w:type="dxa"/>
+            <w:gridSpan w:val="2"/>
+          </w:tcPr>
+          <w:p>
+            <w:pPr>
+              <w:pStyle w:val="Ttulo1"/>
+              <w:rPr>
+                <w:rFonts w:ascii="Arial" w:eastAsiaTheme="minorEastAsia" w:hAnsi="Arial" w:cs="Arial"/>
+                <w:color w:val="auto"/>
+                <w:sz w:val="22"/>
+                <w:szCs w:val="22"/>
+              </w:rPr>
+            </w:pPr>
+            <w:r>
+              <w:rPr>
+                <w:rFonts w:ascii="Arial" w:eastAsiaTheme="minorEastAsia" w:hAnsi="Arial" w:cs="Arial"/>
+                <w:color w:val="auto"/>
+                <w:sz w:val="22"/>
+                <w:szCs w:val="22"/>
+              </w:rPr>
+              <w:t>Fecha Creación: 31/08/2013</w:t>
+            </w:r>
+          </w:p>
+        </w:tc>
+      </w:tr>
+      <w:tr>
+        <w:tblPrEx>
+          <w:tblCellMar>
+            <w:top w:w="0" w:type="dxa"/>
+            <w:bottom w:w="0" w:type="dxa"/>
+          </w:tblCellMar>
+        </w:tblPrEx>
+        <w:trPr>
+          <w:cantSplit/>
+          <w:tblCellSpacing w:w="20" w:type="dxa"/>
+          <w:jc w:val="center"/>
+        </w:trPr>
+        <w:tc>
+          <w:tcPr>
+            <w:tcW w:w="5017" w:type="dxa"/>
+            <w:gridSpan w:val="2"/>
+          </w:tcPr>
+          <w:p>
+            <w:pPr>
+              <w:pStyle w:val="Ttulo1"/>
+              <w:rPr>
+                <w:rFonts w:ascii="Arial" w:eastAsiaTheme="minorEastAsia" w:hAnsi="Arial" w:cs="Arial"/>
+                <w:color w:val="auto"/>
+                <w:sz w:val="22"/>
+                <w:szCs w:val="22"/>
+              </w:rPr>
+            </w:pPr>
+            <w:r>
+              <w:rPr>
+                <w:rFonts w:ascii="Arial" w:eastAsiaTheme="minorEastAsia" w:hAnsi="Arial" w:cs="Arial"/>
+                <w:color w:val="auto"/>
+                <w:sz w:val="22"/>
+                <w:szCs w:val="22"/>
+              </w:rPr>
+              <w:t xml:space="preserve">Autor Ultima Modificación: </w:t>
+            </w:r>
+            <w:r>
+              <w:rPr>
+                <w:rFonts w:ascii="Arial" w:eastAsiaTheme="minorEastAsia" w:hAnsi="Arial" w:cs="Arial"/>
+                <w:color w:val="auto"/>
+                <w:sz w:val="22"/>
+                <w:szCs w:val="22"/>
+              </w:rPr>
+              <w:t>López A., Ignacio</w:t>
+            </w:r>
+          </w:p>
+        </w:tc>
+        <w:tc>
+          <w:tcPr>
+            <w:tcW w:w="5018" w:type="dxa"/>
+            <w:gridSpan w:val="2"/>
+          </w:tcPr>
+          <w:p>
+            <w:pPr>
+              <w:pStyle w:val="Ttulo1"/>
+              <w:rPr>
+                <w:rFonts w:ascii="Arial" w:eastAsiaTheme="minorEastAsia" w:hAnsi="Arial" w:cs="Arial"/>
+                <w:color w:val="auto"/>
+                <w:sz w:val="22"/>
+                <w:szCs w:val="22"/>
+              </w:rPr>
+            </w:pPr>
+            <w:r>
+              <w:rPr>
+                <w:rFonts w:ascii="Arial" w:eastAsiaTheme="minorEastAsia" w:hAnsi="Arial" w:cs="Arial"/>
+                <w:color w:val="auto"/>
+                <w:sz w:val="22"/>
+                <w:szCs w:val="22"/>
+              </w:rPr>
+              <w:t>Fecha: Ultima Modificación: 31/08/2013</w:t>
+            </w:r>
+          </w:p>
+        </w:tc>
+      </w:tr>
+    </w:tbl>
+    <w:p>
+      <w:pPr>
+        <w:pStyle w:val="Encabezado"/>
+        <w:jc w:val="center"/>
+        <w:rPr>
+          <w:rFonts w:ascii="Arial" w:hAnsi="Arial" w:cs="Arial"/>
+          <w:b/>
+          <w:bCs/>
+          <w:color w:val="333399"/>
+        </w:rPr>
+      </w:pPr>
+    </w:p>
+    <w:p>
+      <w:pPr>
+        <w:pStyle w:val="Encabezado"/>
+        <w:jc w:val="center"/>
+        <w:rPr>
+          <w:rFonts w:ascii="Arial" w:hAnsi="Arial" w:cs="Arial"/>
+          <w:b/>
+          <w:bCs/>
+          <w:color w:val="333399"/>
+        </w:rPr>
+      </w:pPr>
+      <w:r>
+        <w:rPr>
+          <w:rFonts w:ascii="Arial" w:hAnsi="Arial" w:cs="Arial"/>
+          <w:b/>
+          <w:bCs/>
+          <w:color w:val="333399"/>
+        </w:rPr>
+        <w:br w:type="page"/>
+      </w:r>
+    </w:p>
+    <w:tbl>
+      <w:tblPr>
+        <w:tblW w:w="10155" w:type="dxa"/>
+        <w:jc w:val="center"/>
+        <w:tblCellSpacing w:w="20" w:type="dxa"/>
+        <w:tblBorders>
+          <w:top w:val="outset" w:sz="6" w:space="0" w:color="auto"/>
+          <w:left w:val="outset" w:sz="6" w:space="0" w:color="auto"/>
+          <w:bottom w:val="outset" w:sz="6" w:space="0" w:color="auto"/>
+          <w:right w:val="outset" w:sz="6" w:space="0" w:color="auto"/>
+          <w:insideH w:val="outset" w:sz="6" w:space="0" w:color="auto"/>
+          <w:insideV w:val="outset" w:sz="6" w:space="0" w:color="auto"/>
+        </w:tblBorders>
+        <w:tblLayout w:type="fixed"/>
+        <w:tblCellMar>
+          <w:left w:w="70" w:type="dxa"/>
+          <w:right w:w="70" w:type="dxa"/>
+        </w:tblCellMar>
+        <w:tblLook w:val="00AF"/>
+      </w:tblPr>
+      <w:tblGrid>
+        <w:gridCol w:w="4406"/>
+        <w:gridCol w:w="671"/>
+        <w:gridCol w:w="1109"/>
+        <w:gridCol w:w="3969"/>
+      </w:tblGrid>
+      <w:tr>
+        <w:tblPrEx>
+          <w:tblCellMar>
+            <w:top w:w="0" w:type="dxa"/>
+            <w:bottom w:w="0" w:type="dxa"/>
+          </w:tblCellMar>
+        </w:tblPrEx>
+        <w:trPr>
+          <w:cantSplit/>
+          <w:trHeight w:val="300"/>
+          <w:tblCellSpacing w:w="20" w:type="dxa"/>
+          <w:jc w:val="center"/>
+        </w:trPr>
+        <w:tc>
+          <w:tcPr>
+            <w:tcW w:w="10075" w:type="dxa"/>
+            <w:gridSpan w:val="4"/>
+          </w:tcPr>
+          <w:p>
+            <w:pPr>
+              <w:rPr>
+                <w:rFonts w:ascii="Arial" w:hAnsi="Arial" w:cs="Arial"/>
+              </w:rPr>
+            </w:pPr>
+            <w:r>
+              <w:rPr>
+                <w:rFonts w:ascii="Arial" w:hAnsi="Arial" w:cs="Arial"/>
+                <w:b/>
+                <w:bCs/>
+              </w:rPr>
+              <w:lastRenderedPageBreak/>
+              <w:t>Nivel del  Use Case</w:t>
+            </w:r>
+            <w:r>
+              <w:rPr>
+                <w:rFonts w:ascii="Arial" w:hAnsi="Arial" w:cs="Arial"/>
+              </w:rPr>
+              <w:t xml:space="preserve">:                  </w:t>
+            </w:r>
+            <w:r>
+              <w:rPr>
+                <w:rFonts w:ascii="Arial" w:hAnsi="Arial" w:cs="Arial"/>
+              </w:rPr>
+              <w:fldChar w:fldCharType="begin">
+                <w:ffData>
+                  <w:name w:val=""/>
+                  <w:enabled/>
+                  <w:calcOnExit w:val="0"/>
+                  <w:checkBox>
+                    <w:sizeAuto/>
+                    <w:default w:val="1"/>
+                  </w:checkBox>
+                </w:ffData>
+              </w:fldChar>
+            </w:r>
+            <w:r>
+              <w:rPr>
+                <w:rFonts w:ascii="Arial" w:hAnsi="Arial" w:cs="Arial"/>
+              </w:rPr>
+              <w:instrText xml:space="preserve"> FORMCHECKBOX </w:instrText>
+            </w:r>
+            <w:r>
+              <w:rPr>
+                <w:rFonts w:ascii="Arial" w:hAnsi="Arial" w:cs="Arial"/>
+              </w:rPr>
+            </w:r>
+            <w:r>
+              <w:rPr>
+                <w:rFonts w:ascii="Arial" w:hAnsi="Arial" w:cs="Arial"/>
+              </w:rPr>
+              <w:fldChar w:fldCharType="end"/>
+            </w:r>
+            <w:r>
+              <w:rPr>
+                <w:rFonts w:ascii="Arial" w:hAnsi="Arial" w:cs="Arial"/>
+              </w:rPr>
+              <w:t xml:space="preserve">  Negocio                                       </w:t>
+            </w:r>
+            <w:r>
+              <w:rPr>
+                <w:rFonts w:ascii="Arial" w:hAnsi="Arial" w:cs="Arial"/>
+              </w:rPr>
+              <w:fldChar w:fldCharType="begin">
+                <w:ffData>
+                  <w:name w:val="Casilla5"/>
+                  <w:enabled/>
+                  <w:calcOnExit w:val="0"/>
+                  <w:checkBox>
+                    <w:sizeAuto/>
+                    <w:default w:val="0"/>
+                  </w:checkBox>
+                </w:ffData>
+              </w:fldChar>
+            </w:r>
+            <w:r>
+              <w:rPr>
+                <w:rFonts w:ascii="Arial" w:hAnsi="Arial" w:cs="Arial"/>
+              </w:rPr>
+              <w:instrText xml:space="preserve"> FORMCHECKBOX </w:instrText>
+            </w:r>
+            <w:r>
+              <w:rPr>
+                <w:rFonts w:ascii="Arial" w:hAnsi="Arial" w:cs="Arial"/>
+              </w:rPr>
+            </w:r>
+            <w:r>
+              <w:rPr>
+                <w:rFonts w:ascii="Arial" w:hAnsi="Arial" w:cs="Arial"/>
+              </w:rPr>
+              <w:fldChar w:fldCharType="end"/>
+            </w:r>
+            <w:r>
+              <w:rPr>
+                <w:rFonts w:ascii="Arial" w:hAnsi="Arial" w:cs="Arial"/>
+              </w:rPr>
+              <w:t xml:space="preserve">   Sistema de Información</w:t>
+            </w:r>
+          </w:p>
+          <w:p>
+            <w:pPr>
+              <w:pStyle w:val="Ttulo3"/>
+              <w:rPr>
+                <w:rFonts w:ascii="Arial" w:hAnsi="Arial" w:cs="Arial"/>
+                <w:b w:val="0"/>
+              </w:rPr>
+            </w:pPr>
+          </w:p>
+        </w:tc>
+      </w:tr>
+      <w:tr>
+        <w:tblPrEx>
+          <w:tblCellMar>
+            <w:top w:w="0" w:type="dxa"/>
+            <w:bottom w:w="0" w:type="dxa"/>
+          </w:tblCellMar>
+        </w:tblPrEx>
+        <w:trPr>
+          <w:cantSplit/>
+          <w:trHeight w:val="385"/>
+          <w:tblCellSpacing w:w="20" w:type="dxa"/>
+          <w:jc w:val="center"/>
+        </w:trPr>
+        <w:tc>
+          <w:tcPr>
+            <w:tcW w:w="6126" w:type="dxa"/>
+            <w:gridSpan w:val="3"/>
+            <w:shd w:val="clear" w:color="auto" w:fill="C0C0C0"/>
+          </w:tcPr>
+          <w:p>
+            <w:pPr>
+              <w:rPr>
+                <w:rFonts w:ascii="Arial" w:hAnsi="Arial" w:cs="Arial"/>
+                <w:b/>
+                <w:bCs/>
+              </w:rPr>
+            </w:pPr>
+            <w:r>
+              <w:rPr>
+                <w:rFonts w:ascii="Arial" w:hAnsi="Arial" w:cs="Arial"/>
+                <w:b/>
+                <w:bCs/>
+              </w:rPr>
+              <w:t>Nombre del Use Case</w:t>
+            </w:r>
+            <w:r>
+              <w:rPr>
+                <w:rFonts w:ascii="Arial" w:hAnsi="Arial" w:cs="Arial"/>
+              </w:rPr>
+              <w:t xml:space="preserve">: </w:t>
+            </w:r>
+            <w:r>
+              <w:rPr>
+                <w:rFonts w:ascii="Arial" w:hAnsi="Arial" w:cs="Arial"/>
+                <w:color w:val="000000"/>
+              </w:rPr>
+              <w:t>Pagar bono de consulta</w:t>
+            </w:r>
+          </w:p>
+        </w:tc>
+        <w:tc>
+          <w:tcPr>
+            <w:tcW w:w="3909" w:type="dxa"/>
+            <w:shd w:val="clear" w:color="auto" w:fill="C0C0C0"/>
+          </w:tcPr>
+          <w:p>
+            <w:pPr>
+              <w:rPr>
+                <w:rFonts w:ascii="Arial" w:hAnsi="Arial" w:cs="Arial"/>
+              </w:rPr>
+            </w:pPr>
+            <w:r>
+              <w:rPr>
+                <w:rFonts w:ascii="Arial" w:hAnsi="Arial" w:cs="Arial"/>
+                <w:b/>
+                <w:bCs/>
+              </w:rPr>
+              <w:t>Nro. de Orden</w:t>
+            </w:r>
+            <w:r>
+              <w:rPr>
+                <w:rFonts w:ascii="Arial" w:hAnsi="Arial" w:cs="Arial"/>
+              </w:rPr>
+              <w:t xml:space="preserve">: </w:t>
+            </w:r>
+            <w:r>
+              <w:rPr>
+                <w:rFonts w:ascii="Arial" w:hAnsi="Arial" w:cs="Arial"/>
+              </w:rPr>
+              <w:t>4</w:t>
+            </w:r>
+          </w:p>
+        </w:tc>
+      </w:tr>
+      <w:tr>
+        <w:tblPrEx>
+          <w:tblCellMar>
+            <w:top w:w="0" w:type="dxa"/>
+            <w:bottom w:w="0" w:type="dxa"/>
+          </w:tblCellMar>
+        </w:tblPrEx>
+        <w:trPr>
+          <w:cantSplit/>
+          <w:trHeight w:val="385"/>
+          <w:tblCellSpacing w:w="20" w:type="dxa"/>
+          <w:jc w:val="center"/>
+        </w:trPr>
+        <w:tc>
+          <w:tcPr>
+            <w:tcW w:w="4346" w:type="dxa"/>
+          </w:tcPr>
+          <w:p>
+            <w:pPr>
+              <w:rPr>
+                <w:rFonts w:ascii="Arial" w:hAnsi="Arial" w:cs="Arial"/>
+              </w:rPr>
+            </w:pPr>
+            <w:r>
+              <w:rPr>
+                <w:rFonts w:ascii="Arial" w:hAnsi="Arial" w:cs="Arial"/>
+                <w:b/>
+                <w:bCs/>
+              </w:rPr>
+              <w:t>Actor Principal</w:t>
+            </w:r>
+            <w:r>
+              <w:rPr>
+                <w:rFonts w:ascii="Arial" w:hAnsi="Arial" w:cs="Arial"/>
+              </w:rPr>
+              <w:t>: Paciente</w:t>
+            </w:r>
+          </w:p>
+        </w:tc>
+        <w:tc>
+          <w:tcPr>
+            <w:tcW w:w="5689" w:type="dxa"/>
+            <w:gridSpan w:val="3"/>
+          </w:tcPr>
+          <w:p>
+            <w:pPr>
+              <w:rPr>
+                <w:rFonts w:ascii="Arial" w:hAnsi="Arial" w:cs="Arial"/>
+              </w:rPr>
+            </w:pPr>
+            <w:r>
+              <w:rPr>
+                <w:rFonts w:ascii="Arial" w:hAnsi="Arial" w:cs="Arial"/>
+                <w:b/>
+                <w:bCs/>
+              </w:rPr>
+              <w:t>Actor Secundario</w:t>
+            </w:r>
+            <w:r>
+              <w:rPr>
+                <w:rFonts w:ascii="Arial" w:hAnsi="Arial" w:cs="Arial"/>
+              </w:rPr>
+              <w:t>: no aplica</w:t>
+            </w:r>
+          </w:p>
+        </w:tc>
+      </w:tr>
+      <w:tr>
+        <w:tblPrEx>
+          <w:tblCellMar>
+            <w:top w:w="0" w:type="dxa"/>
+            <w:bottom w:w="0" w:type="dxa"/>
+          </w:tblCellMar>
+        </w:tblPrEx>
+        <w:trPr>
+          <w:cantSplit/>
+          <w:tblCellSpacing w:w="20" w:type="dxa"/>
+          <w:jc w:val="center"/>
+        </w:trPr>
+        <w:tc>
+          <w:tcPr>
+            <w:tcW w:w="10075" w:type="dxa"/>
+            <w:gridSpan w:val="4"/>
+          </w:tcPr>
+          <w:p>
+            <w:pPr>
+              <w:rPr>
+                <w:rFonts w:ascii="Arial" w:hAnsi="Arial" w:cs="Arial"/>
+              </w:rPr>
+            </w:pPr>
+            <w:r>
+              <w:rPr>
+                <w:rFonts w:ascii="Arial" w:hAnsi="Arial" w:cs="Arial"/>
+                <w:b/>
+                <w:bCs/>
+              </w:rPr>
+              <w:t>Tipo de Use Case</w:t>
+            </w:r>
+            <w:r>
+              <w:rPr>
+                <w:rFonts w:ascii="Arial" w:hAnsi="Arial" w:cs="Arial"/>
+              </w:rPr>
+              <w:t xml:space="preserve">:                  </w:t>
+            </w:r>
+            <w:r>
+              <w:rPr>
+                <w:rFonts w:ascii="Arial" w:hAnsi="Arial" w:cs="Arial"/>
+              </w:rPr>
+              <w:fldChar w:fldCharType="begin">
+                <w:ffData>
+                  <w:name w:val=""/>
+                  <w:enabled/>
+                  <w:calcOnExit w:val="0"/>
+                  <w:checkBox>
+                    <w:sizeAuto/>
+                    <w:default w:val="1"/>
+                  </w:checkBox>
+                </w:ffData>
+              </w:fldChar>
+            </w:r>
+            <w:r>
+              <w:rPr>
+                <w:rFonts w:ascii="Arial" w:hAnsi="Arial" w:cs="Arial"/>
+              </w:rPr>
+              <w:instrText xml:space="preserve"> FORMCHECKBOX </w:instrText>
+            </w:r>
+            <w:r>
+              <w:rPr>
+                <w:rFonts w:ascii="Arial" w:hAnsi="Arial" w:cs="Arial"/>
+              </w:rPr>
+            </w:r>
+            <w:r>
+              <w:rPr>
+                <w:rFonts w:ascii="Arial" w:hAnsi="Arial" w:cs="Arial"/>
+              </w:rPr>
+              <w:fldChar w:fldCharType="end"/>
+            </w:r>
+            <w:r>
+              <w:rPr>
+                <w:rFonts w:ascii="Arial" w:hAnsi="Arial" w:cs="Arial"/>
+              </w:rPr>
+              <w:t xml:space="preserve">  Concreto                                       </w:t>
+            </w:r>
+            <w:r>
+              <w:rPr>
+                <w:rFonts w:ascii="Arial" w:hAnsi="Arial" w:cs="Arial"/>
+              </w:rPr>
+              <w:fldChar w:fldCharType="begin">
+                <w:ffData>
+                  <w:name w:val="Casilla5"/>
+                  <w:enabled/>
+                  <w:calcOnExit w:val="0"/>
+                  <w:checkBox>
+                    <w:sizeAuto/>
+                    <w:default w:val="0"/>
+                  </w:checkBox>
+                </w:ffData>
+              </w:fldChar>
+            </w:r>
+            <w:r>
+              <w:rPr>
+                <w:rFonts w:ascii="Arial" w:hAnsi="Arial" w:cs="Arial"/>
+              </w:rPr>
+              <w:instrText xml:space="preserve"> FORMCHECKBOX </w:instrText>
+            </w:r>
+            <w:r>
+              <w:rPr>
+                <w:rFonts w:ascii="Arial" w:hAnsi="Arial" w:cs="Arial"/>
+              </w:rPr>
+            </w:r>
+            <w:r>
+              <w:rPr>
+                <w:rFonts w:ascii="Arial" w:hAnsi="Arial" w:cs="Arial"/>
+              </w:rPr>
+              <w:fldChar w:fldCharType="end"/>
+            </w:r>
+            <w:r>
+              <w:rPr>
+                <w:rFonts w:ascii="Arial" w:hAnsi="Arial" w:cs="Arial"/>
+              </w:rPr>
+              <w:t xml:space="preserve">   Abstracto</w:t>
+            </w:r>
+          </w:p>
+          <w:p>
+            <w:pPr>
+              <w:rPr>
+                <w:rFonts w:ascii="Arial" w:hAnsi="Arial" w:cs="Arial"/>
+              </w:rPr>
+            </w:pPr>
+          </w:p>
+        </w:tc>
+      </w:tr>
+      <w:tr>
+        <w:tblPrEx>
+          <w:tblCellMar>
+            <w:top w:w="0" w:type="dxa"/>
+            <w:bottom w:w="0" w:type="dxa"/>
+          </w:tblCellMar>
+        </w:tblPrEx>
+        <w:trPr>
+          <w:cantSplit/>
+          <w:tblCellSpacing w:w="20" w:type="dxa"/>
+          <w:jc w:val="center"/>
+        </w:trPr>
+        <w:tc>
+          <w:tcPr>
+            <w:tcW w:w="10075" w:type="dxa"/>
+            <w:gridSpan w:val="4"/>
+          </w:tcPr>
+          <w:p>
+            <w:pPr>
+              <w:rPr>
+                <w:rFonts w:ascii="Arial" w:hAnsi="Arial" w:cs="Arial"/>
+                <w:color w:val="000000"/>
+              </w:rPr>
+            </w:pPr>
+            <w:r>
+              <w:rPr>
+                <w:rFonts w:ascii="Arial" w:hAnsi="Arial" w:cs="Arial"/>
+                <w:b/>
+                <w:bCs/>
+              </w:rPr>
+              <w:t>Objetivo</w:t>
+            </w:r>
+            <w:r>
+              <w:rPr>
+                <w:rFonts w:ascii="Arial" w:hAnsi="Arial" w:cs="Arial"/>
+              </w:rPr>
+              <w:t xml:space="preserve">: </w:t>
+            </w:r>
+            <w:r>
+              <w:rPr>
+                <w:rFonts w:ascii="Arial" w:hAnsi="Arial" w:cs="Arial"/>
+                <w:color w:val="000000"/>
+              </w:rPr>
+              <w:t>Pagar el bono de consulta por parte de un paciente.</w:t>
+            </w:r>
+          </w:p>
+          <w:p>
+            <w:pPr>
+              <w:rPr>
+                <w:rFonts w:ascii="Arial" w:hAnsi="Arial" w:cs="Arial"/>
+              </w:rPr>
+            </w:pPr>
+          </w:p>
+        </w:tc>
+      </w:tr>
+      <w:tr>
+        <w:tblPrEx>
+          <w:tblCellMar>
+            <w:top w:w="0" w:type="dxa"/>
+            <w:bottom w:w="0" w:type="dxa"/>
+          </w:tblCellMar>
+        </w:tblPrEx>
+        <w:trPr>
+          <w:cantSplit/>
+          <w:tblCellSpacing w:w="20" w:type="dxa"/>
+          <w:jc w:val="center"/>
+        </w:trPr>
+        <w:tc>
+          <w:tcPr>
+            <w:tcW w:w="10075" w:type="dxa"/>
+            <w:gridSpan w:val="4"/>
+          </w:tcPr>
+          <w:p>
+            <w:pPr>
+              <w:rPr>
+                <w:rFonts w:ascii="Arial" w:hAnsi="Arial" w:cs="Arial"/>
+              </w:rPr>
+            </w:pPr>
+            <w:r>
+              <w:rPr>
+                <w:rFonts w:ascii="Arial" w:hAnsi="Arial" w:cs="Arial"/>
+                <w:b/>
+              </w:rPr>
+              <w:t>Descripción</w:t>
+            </w:r>
+            <w:r>
+              <w:rPr>
+                <w:rFonts w:ascii="Arial" w:hAnsi="Arial" w:cs="Arial"/>
+              </w:rPr>
+              <w:t xml:space="preserve">: El caso de uso comienza cuando </w:t>
+            </w:r>
+            <w:r>
+              <w:rPr>
+                <w:rFonts w:ascii="Arial" w:hAnsi="Arial" w:cs="Arial"/>
+              </w:rPr>
+              <w:t>el responsable del área de derivación/recepción le entrega un bono para ser atendido al paciente para que el mismo abone en la cooperadora. El paciente se dirige a la caja de la cooperadora y efectúa el pago del mismo</w:t>
+            </w:r>
+            <w:r>
+              <w:rPr>
+                <w:rFonts w:ascii="Arial" w:hAnsi="Arial" w:cs="Arial"/>
+              </w:rPr>
+              <w:t>.</w:t>
+            </w:r>
+            <w:r>
+              <w:rPr>
+                <w:rFonts w:ascii="Arial" w:hAnsi="Arial" w:cs="Arial"/>
+              </w:rPr>
+              <w:t xml:space="preserve"> </w:t>
+            </w:r>
+            <w:r>
+              <w:rPr>
+                <w:rFonts w:ascii="Arial" w:hAnsi="Arial" w:cs="Arial"/>
+              </w:rPr>
+              <w:t xml:space="preserve">Allí se le entrega un comprobante por el pago del bono. </w:t>
+            </w:r>
+            <w:r>
+              <w:rPr>
+                <w:rFonts w:ascii="Arial" w:hAnsi="Arial" w:cs="Arial"/>
+              </w:rPr>
+              <w:t>El caso de uso finaliza cuando</w:t>
+            </w:r>
+            <w:r>
+              <w:rPr>
+                <w:rFonts w:ascii="Arial" w:hAnsi="Arial" w:cs="Arial"/>
+              </w:rPr>
+              <w:t xml:space="preserve"> el paciente se presenta nuevamente en el centro de derivación/recepción con el comprobante de pago</w:t>
+            </w:r>
+            <w:r>
+              <w:rPr>
+                <w:rFonts w:ascii="Arial" w:hAnsi="Arial" w:cs="Arial"/>
+              </w:rPr>
+              <w:t>.</w:t>
+            </w:r>
+          </w:p>
+          <w:p>
+            <w:pPr>
+              <w:rPr>
+                <w:rFonts w:ascii="Arial" w:hAnsi="Arial" w:cs="Arial"/>
+              </w:rPr>
+            </w:pPr>
+          </w:p>
+        </w:tc>
+      </w:tr>
+      <w:tr>
+        <w:tblPrEx>
+          <w:tblCellMar>
+            <w:top w:w="0" w:type="dxa"/>
+            <w:bottom w:w="0" w:type="dxa"/>
+          </w:tblCellMar>
+        </w:tblPrEx>
+        <w:trPr>
+          <w:cantSplit/>
+          <w:tblCellSpacing w:w="20" w:type="dxa"/>
+          <w:jc w:val="center"/>
+        </w:trPr>
+        <w:tc>
+          <w:tcPr>
+            <w:tcW w:w="10075" w:type="dxa"/>
+            <w:gridSpan w:val="4"/>
+          </w:tcPr>
+          <w:p>
+            <w:pPr>
+              <w:pStyle w:val="Ttulo1"/>
+              <w:rPr>
+                <w:rFonts w:ascii="Arial" w:eastAsiaTheme="minorEastAsia" w:hAnsi="Arial" w:cs="Arial"/>
+                <w:color w:val="auto"/>
+                <w:sz w:val="22"/>
+                <w:szCs w:val="22"/>
+              </w:rPr>
+            </w:pPr>
+            <w:r>
+              <w:rPr>
+                <w:rFonts w:ascii="Arial" w:eastAsiaTheme="minorEastAsia" w:hAnsi="Arial" w:cs="Arial"/>
+                <w:color w:val="auto"/>
+                <w:sz w:val="22"/>
+                <w:szCs w:val="22"/>
+              </w:rPr>
+              <w:t>Observaciones: No aplica</w:t>
+            </w:r>
+          </w:p>
+        </w:tc>
+      </w:tr>
+      <w:tr>
+        <w:tblPrEx>
+          <w:tblCellMar>
+            <w:top w:w="0" w:type="dxa"/>
+            <w:bottom w:w="0" w:type="dxa"/>
+          </w:tblCellMar>
+        </w:tblPrEx>
+        <w:trPr>
+          <w:cantSplit/>
+          <w:tblCellSpacing w:w="20" w:type="dxa"/>
+          <w:jc w:val="center"/>
+        </w:trPr>
+        <w:tc>
+          <w:tcPr>
+            <w:tcW w:w="5017" w:type="dxa"/>
+            <w:gridSpan w:val="2"/>
+          </w:tcPr>
+          <w:p>
+            <w:pPr>
+              <w:pStyle w:val="Ttulo1"/>
+              <w:rPr>
+                <w:rFonts w:ascii="Arial" w:eastAsiaTheme="minorEastAsia" w:hAnsi="Arial" w:cs="Arial"/>
+                <w:color w:val="auto"/>
+                <w:sz w:val="22"/>
+                <w:szCs w:val="22"/>
+              </w:rPr>
+            </w:pPr>
+            <w:r>
+              <w:rPr>
+                <w:rFonts w:ascii="Arial" w:eastAsiaTheme="minorEastAsia" w:hAnsi="Arial" w:cs="Arial"/>
+                <w:color w:val="auto"/>
+                <w:sz w:val="22"/>
+                <w:szCs w:val="22"/>
+              </w:rPr>
+              <w:t>Autor: Barros, Maximiliano</w:t>
+            </w:r>
+          </w:p>
+        </w:tc>
+        <w:tc>
+          <w:tcPr>
+            <w:tcW w:w="5018" w:type="dxa"/>
+            <w:gridSpan w:val="2"/>
+          </w:tcPr>
+          <w:p>
+            <w:pPr>
+              <w:pStyle w:val="Ttulo1"/>
+              <w:rPr>
+                <w:rFonts w:ascii="Arial" w:eastAsiaTheme="minorEastAsia" w:hAnsi="Arial" w:cs="Arial"/>
+                <w:color w:val="auto"/>
+                <w:sz w:val="22"/>
+                <w:szCs w:val="22"/>
+              </w:rPr>
+            </w:pPr>
+            <w:r>
+              <w:rPr>
+                <w:rFonts w:ascii="Arial" w:eastAsiaTheme="minorEastAsia" w:hAnsi="Arial" w:cs="Arial"/>
+                <w:color w:val="auto"/>
+                <w:sz w:val="22"/>
+                <w:szCs w:val="22"/>
+              </w:rPr>
+              <w:t>Fecha Creación: 31/08/2013</w:t>
+            </w:r>
+          </w:p>
+        </w:tc>
+      </w:tr>
+      <w:tr>
+        <w:tblPrEx>
+          <w:tblCellMar>
+            <w:top w:w="0" w:type="dxa"/>
+            <w:bottom w:w="0" w:type="dxa"/>
+          </w:tblCellMar>
+        </w:tblPrEx>
+        <w:trPr>
+          <w:cantSplit/>
+          <w:tblCellSpacing w:w="20" w:type="dxa"/>
+          <w:jc w:val="center"/>
+        </w:trPr>
+        <w:tc>
+          <w:tcPr>
+            <w:tcW w:w="5017" w:type="dxa"/>
+            <w:gridSpan w:val="2"/>
+          </w:tcPr>
+          <w:p>
+            <w:pPr>
+              <w:pStyle w:val="Ttulo1"/>
+              <w:rPr>
+                <w:rFonts w:ascii="Arial" w:eastAsiaTheme="minorEastAsia" w:hAnsi="Arial" w:cs="Arial"/>
+                <w:color w:val="auto"/>
+                <w:sz w:val="22"/>
+                <w:szCs w:val="22"/>
+              </w:rPr>
+            </w:pPr>
+            <w:r>
+              <w:rPr>
+                <w:rFonts w:ascii="Arial" w:eastAsiaTheme="minorEastAsia" w:hAnsi="Arial" w:cs="Arial"/>
+                <w:color w:val="auto"/>
+                <w:sz w:val="22"/>
+                <w:szCs w:val="22"/>
+              </w:rPr>
+              <w:t xml:space="preserve">Autor Ultima Modificación: </w:t>
+            </w:r>
+            <w:r>
+              <w:rPr>
+                <w:rFonts w:ascii="Arial" w:eastAsiaTheme="minorEastAsia" w:hAnsi="Arial" w:cs="Arial"/>
+                <w:color w:val="auto"/>
+                <w:sz w:val="22"/>
+                <w:szCs w:val="22"/>
+              </w:rPr>
+              <w:t>López A., Ignacio</w:t>
+            </w:r>
+          </w:p>
+        </w:tc>
+        <w:tc>
+          <w:tcPr>
+            <w:tcW w:w="5018" w:type="dxa"/>
+            <w:gridSpan w:val="2"/>
+          </w:tcPr>
+          <w:p>
+            <w:pPr>
+              <w:pStyle w:val="Ttulo1"/>
+              <w:rPr>
+                <w:rFonts w:ascii="Arial" w:eastAsiaTheme="minorEastAsia" w:hAnsi="Arial" w:cs="Arial"/>
+                <w:color w:val="auto"/>
+                <w:sz w:val="22"/>
+                <w:szCs w:val="22"/>
+              </w:rPr>
+            </w:pPr>
+            <w:r>
+              <w:rPr>
+                <w:rFonts w:ascii="Arial" w:eastAsiaTheme="minorEastAsia" w:hAnsi="Arial" w:cs="Arial"/>
+                <w:color w:val="auto"/>
+                <w:sz w:val="22"/>
+                <w:szCs w:val="22"/>
+              </w:rPr>
+              <w:t>Fecha: Ultima Modificación: 31/08/2013</w:t>
+            </w:r>
+          </w:p>
+        </w:tc>
+      </w:tr>
+    </w:tbl>
+    <w:p>
+      <w:pPr>
+        <w:pStyle w:val="Encabezado"/>
+        <w:jc w:val="center"/>
+        <w:rPr>
+          <w:rFonts w:ascii="Arial" w:hAnsi="Arial" w:cs="Arial"/>
+          <w:b/>
+          <w:bCs/>
+          <w:color w:val="333399"/>
+        </w:rPr>
+      </w:pPr>
+    </w:p>
+    <w:p>
+      <w:pPr>
+        <w:pStyle w:val="Encabezado"/>
+        <w:jc w:val="center"/>
+        <w:rPr>
+          <w:rFonts w:ascii="Arial" w:hAnsi="Arial" w:cs="Arial"/>
+          <w:b/>
+          <w:bCs/>
+          <w:color w:val="333399"/>
+        </w:rPr>
+      </w:pPr>
+      <w:r>
+        <w:rPr>
+          <w:rFonts w:ascii="Arial" w:hAnsi="Arial" w:cs="Arial"/>
+          <w:b/>
+          <w:bCs/>
+          <w:color w:val="333399"/>
+        </w:rPr>
+        <w:br w:type="page"/>
+      </w:r>
+    </w:p>
+    <w:tbl>
+      <w:tblPr>
+        <w:tblW w:w="10155" w:type="dxa"/>
+        <w:jc w:val="center"/>
+        <w:tblCellSpacing w:w="20" w:type="dxa"/>
+        <w:tblBorders>
+          <w:top w:val="outset" w:sz="6" w:space="0" w:color="auto"/>
+          <w:left w:val="outset" w:sz="6" w:space="0" w:color="auto"/>
+          <w:bottom w:val="outset" w:sz="6" w:space="0" w:color="auto"/>
+          <w:right w:val="outset" w:sz="6" w:space="0" w:color="auto"/>
+          <w:insideH w:val="outset" w:sz="6" w:space="0" w:color="auto"/>
+          <w:insideV w:val="outset" w:sz="6" w:space="0" w:color="auto"/>
+        </w:tblBorders>
+        <w:tblLayout w:type="fixed"/>
+        <w:tblCellMar>
+          <w:left w:w="70" w:type="dxa"/>
+          <w:right w:w="70" w:type="dxa"/>
+        </w:tblCellMar>
+        <w:tblLook w:val="00AF"/>
+      </w:tblPr>
+      <w:tblGrid>
+        <w:gridCol w:w="4406"/>
+        <w:gridCol w:w="671"/>
+        <w:gridCol w:w="1109"/>
+        <w:gridCol w:w="3969"/>
+      </w:tblGrid>
+      <w:tr>
+        <w:tblPrEx>
+          <w:tblCellMar>
+            <w:top w:w="0" w:type="dxa"/>
+            <w:bottom w:w="0" w:type="dxa"/>
+          </w:tblCellMar>
+        </w:tblPrEx>
+        <w:trPr>
+          <w:cantSplit/>
+          <w:trHeight w:val="300"/>
+          <w:tblCellSpacing w:w="20" w:type="dxa"/>
+          <w:jc w:val="center"/>
+        </w:trPr>
+        <w:tc>
+          <w:tcPr>
+            <w:tcW w:w="10075" w:type="dxa"/>
+            <w:gridSpan w:val="4"/>
+          </w:tcPr>
+          <w:p>
+            <w:pPr>
+              <w:rPr>
+                <w:rFonts w:ascii="Arial" w:hAnsi="Arial" w:cs="Arial"/>
+              </w:rPr>
+            </w:pPr>
+            <w:r>
+              <w:rPr>
+                <w:rFonts w:ascii="Arial" w:hAnsi="Arial" w:cs="Arial"/>
+                <w:b/>
+                <w:bCs/>
+              </w:rPr>
+              <w:lastRenderedPageBreak/>
+              <w:t>Nivel del  Use Case</w:t>
+            </w:r>
+            <w:r>
+              <w:rPr>
+                <w:rFonts w:ascii="Arial" w:hAnsi="Arial" w:cs="Arial"/>
+              </w:rPr>
+              <w:t xml:space="preserve">:                  </w:t>
+            </w:r>
+            <w:r>
+              <w:rPr>
+                <w:rFonts w:ascii="Arial" w:hAnsi="Arial" w:cs="Arial"/>
+              </w:rPr>
+              <w:fldChar w:fldCharType="begin">
+                <w:ffData>
+                  <w:name w:val=""/>
+                  <w:enabled/>
+                  <w:calcOnExit w:val="0"/>
+                  <w:checkBox>
+                    <w:sizeAuto/>
+                    <w:default w:val="1"/>
+                  </w:checkBox>
+                </w:ffData>
+              </w:fldChar>
+            </w:r>
+            <w:r>
+              <w:rPr>
+                <w:rFonts w:ascii="Arial" w:hAnsi="Arial" w:cs="Arial"/>
+              </w:rPr>
+              <w:instrText xml:space="preserve"> FORMCHECKBOX </w:instrText>
+            </w:r>
+            <w:r>
+              <w:rPr>
+                <w:rFonts w:ascii="Arial" w:hAnsi="Arial" w:cs="Arial"/>
+              </w:rPr>
+            </w:r>
+            <w:r>
+              <w:rPr>
+                <w:rFonts w:ascii="Arial" w:hAnsi="Arial" w:cs="Arial"/>
+              </w:rPr>
+              <w:fldChar w:fldCharType="end"/>
+            </w:r>
+            <w:r>
+              <w:rPr>
+                <w:rFonts w:ascii="Arial" w:hAnsi="Arial" w:cs="Arial"/>
+              </w:rPr>
+              <w:t xml:space="preserve">  Negocio                                       </w:t>
+            </w:r>
+            <w:r>
+              <w:rPr>
+                <w:rFonts w:ascii="Arial" w:hAnsi="Arial" w:cs="Arial"/>
+              </w:rPr>
+              <w:fldChar w:fldCharType="begin">
+                <w:ffData>
+                  <w:name w:val="Casilla5"/>
+                  <w:enabled/>
+                  <w:calcOnExit w:val="0"/>
+                  <w:checkBox>
+                    <w:sizeAuto/>
+                    <w:default w:val="0"/>
+                  </w:checkBox>
+                </w:ffData>
+              </w:fldChar>
+            </w:r>
+            <w:r>
+              <w:rPr>
+                <w:rFonts w:ascii="Arial" w:hAnsi="Arial" w:cs="Arial"/>
+              </w:rPr>
+              <w:instrText xml:space="preserve"> FORMCHECKBOX </w:instrText>
+            </w:r>
+            <w:r>
+              <w:rPr>
+                <w:rFonts w:ascii="Arial" w:hAnsi="Arial" w:cs="Arial"/>
+              </w:rPr>
+            </w:r>
+            <w:r>
+              <w:rPr>
+                <w:rFonts w:ascii="Arial" w:hAnsi="Arial" w:cs="Arial"/>
+              </w:rPr>
+              <w:fldChar w:fldCharType="end"/>
+            </w:r>
+            <w:r>
+              <w:rPr>
+                <w:rFonts w:ascii="Arial" w:hAnsi="Arial" w:cs="Arial"/>
+              </w:rPr>
+              <w:t xml:space="preserve">   Sistema de Información</w:t>
+            </w:r>
+          </w:p>
+          <w:p>
+            <w:pPr>
+              <w:pStyle w:val="Ttulo3"/>
+              <w:rPr>
+                <w:rFonts w:ascii="Arial" w:hAnsi="Arial" w:cs="Arial"/>
+                <w:b w:val="0"/>
+              </w:rPr>
+            </w:pPr>
+          </w:p>
+        </w:tc>
+      </w:tr>
+      <w:tr>
+        <w:tblPrEx>
+          <w:tblCellMar>
+            <w:top w:w="0" w:type="dxa"/>
+            <w:bottom w:w="0" w:type="dxa"/>
+          </w:tblCellMar>
+        </w:tblPrEx>
+        <w:trPr>
+          <w:cantSplit/>
+          <w:trHeight w:val="385"/>
+          <w:tblCellSpacing w:w="20" w:type="dxa"/>
+          <w:jc w:val="center"/>
+        </w:trPr>
+        <w:tc>
+          <w:tcPr>
+            <w:tcW w:w="6126" w:type="dxa"/>
+            <w:gridSpan w:val="3"/>
+            <w:shd w:val="clear" w:color="auto" w:fill="C0C0C0"/>
+          </w:tcPr>
+          <w:p>
+            <w:pPr>
+              <w:rPr>
+                <w:rFonts w:ascii="Arial" w:hAnsi="Arial" w:cs="Arial"/>
+                <w:b/>
+                <w:bCs/>
+              </w:rPr>
+            </w:pPr>
+            <w:r>
+              <w:rPr>
+                <w:rFonts w:ascii="Arial" w:hAnsi="Arial" w:cs="Arial"/>
+                <w:b/>
+                <w:bCs/>
+              </w:rPr>
+              <w:t>Nombre del Use Case</w:t>
+            </w:r>
+            <w:r>
+              <w:rPr>
+                <w:rFonts w:ascii="Arial" w:hAnsi="Arial" w:cs="Arial"/>
+              </w:rPr>
+              <w:t xml:space="preserve">: </w:t>
+            </w:r>
+            <w:r>
+              <w:rPr>
+                <w:rFonts w:ascii="Arial" w:hAnsi="Arial" w:cs="Arial"/>
+                <w:color w:val="000000"/>
+              </w:rPr>
+              <w:t>Gestionar datos de paciente</w:t>
+            </w:r>
+          </w:p>
+        </w:tc>
+        <w:tc>
+          <w:tcPr>
+            <w:tcW w:w="3909" w:type="dxa"/>
+            <w:shd w:val="clear" w:color="auto" w:fill="C0C0C0"/>
+          </w:tcPr>
+          <w:p>
+            <w:pPr>
+              <w:rPr>
+                <w:rFonts w:ascii="Arial" w:hAnsi="Arial" w:cs="Arial"/>
+              </w:rPr>
+            </w:pPr>
+            <w:r>
+              <w:rPr>
+                <w:rFonts w:ascii="Arial" w:hAnsi="Arial" w:cs="Arial"/>
+                <w:b/>
+                <w:bCs/>
+              </w:rPr>
+              <w:t>Nro. de Orden</w:t>
+            </w:r>
+            <w:r>
+              <w:rPr>
+                <w:rFonts w:ascii="Arial" w:hAnsi="Arial" w:cs="Arial"/>
+              </w:rPr>
+              <w:t xml:space="preserve">: </w:t>
+            </w:r>
+            <w:r>
+              <w:rPr>
+                <w:rFonts w:ascii="Arial" w:hAnsi="Arial" w:cs="Arial"/>
+              </w:rPr>
+              <w:t>5</w:t>
+            </w:r>
+          </w:p>
+        </w:tc>
+      </w:tr>
+      <w:tr>
+        <w:tblPrEx>
+          <w:tblCellMar>
+            <w:top w:w="0" w:type="dxa"/>
+            <w:bottom w:w="0" w:type="dxa"/>
+          </w:tblCellMar>
+        </w:tblPrEx>
+        <w:trPr>
+          <w:cantSplit/>
+          <w:trHeight w:val="385"/>
+          <w:tblCellSpacing w:w="20" w:type="dxa"/>
+          <w:jc w:val="center"/>
+        </w:trPr>
+        <w:tc>
+          <w:tcPr>
+            <w:tcW w:w="4346" w:type="dxa"/>
+          </w:tcPr>
+          <w:p>
+            <w:pPr>
+              <w:rPr>
+                <w:rFonts w:ascii="Arial" w:hAnsi="Arial" w:cs="Arial"/>
+              </w:rPr>
+            </w:pPr>
+            <w:r>
+              <w:rPr>
+                <w:rFonts w:ascii="Arial" w:hAnsi="Arial" w:cs="Arial"/>
+                <w:b/>
+                <w:bCs/>
+              </w:rPr>
+              <w:t>Actor Principal</w:t>
+            </w:r>
+            <w:r>
+              <w:rPr>
+                <w:rFonts w:ascii="Arial" w:hAnsi="Arial" w:cs="Arial"/>
+              </w:rPr>
+              <w:t>: Paciente</w:t>
+            </w:r>
+          </w:p>
+        </w:tc>
+        <w:tc>
+          <w:tcPr>
+            <w:tcW w:w="5689" w:type="dxa"/>
+            <w:gridSpan w:val="3"/>
+          </w:tcPr>
+          <w:p>
+            <w:pPr>
+              <w:rPr>
+                <w:rFonts w:ascii="Arial" w:hAnsi="Arial" w:cs="Arial"/>
+              </w:rPr>
+            </w:pPr>
+            <w:r>
+              <w:rPr>
+                <w:rFonts w:ascii="Arial" w:hAnsi="Arial" w:cs="Arial"/>
+                <w:b/>
+                <w:bCs/>
+              </w:rPr>
+              <w:t>Actor Secundario</w:t>
+            </w:r>
+            <w:r>
+              <w:rPr>
+                <w:rFonts w:ascii="Arial" w:hAnsi="Arial" w:cs="Arial"/>
+              </w:rPr>
+              <w:t>: no aplica</w:t>
+            </w:r>
+          </w:p>
+        </w:tc>
+      </w:tr>
+      <w:tr>
+        <w:tblPrEx>
+          <w:tblCellMar>
+            <w:top w:w="0" w:type="dxa"/>
+            <w:bottom w:w="0" w:type="dxa"/>
+          </w:tblCellMar>
+        </w:tblPrEx>
+        <w:trPr>
+          <w:cantSplit/>
+          <w:tblCellSpacing w:w="20" w:type="dxa"/>
+          <w:jc w:val="center"/>
+        </w:trPr>
+        <w:tc>
+          <w:tcPr>
+            <w:tcW w:w="10075" w:type="dxa"/>
+            <w:gridSpan w:val="4"/>
+          </w:tcPr>
+          <w:p>
+            <w:pPr>
+              <w:rPr>
+                <w:rFonts w:ascii="Arial" w:hAnsi="Arial" w:cs="Arial"/>
+              </w:rPr>
+            </w:pPr>
+            <w:r>
+              <w:rPr>
+                <w:rFonts w:ascii="Arial" w:hAnsi="Arial" w:cs="Arial"/>
+                <w:b/>
+                <w:bCs/>
+              </w:rPr>
+              <w:t>Tipo de Use Case</w:t>
+            </w:r>
+            <w:r>
+              <w:rPr>
+                <w:rFonts w:ascii="Arial" w:hAnsi="Arial" w:cs="Arial"/>
+              </w:rPr>
+              <w:t xml:space="preserve">:                  </w:t>
+            </w:r>
+            <w:r>
+              <w:rPr>
+                <w:rFonts w:ascii="Arial" w:hAnsi="Arial" w:cs="Arial"/>
+              </w:rPr>
+              <w:fldChar w:fldCharType="begin">
+                <w:ffData>
+                  <w:name w:val=""/>
+                  <w:enabled/>
+                  <w:calcOnExit w:val="0"/>
+                  <w:checkBox>
+                    <w:sizeAuto/>
+                    <w:default w:val="1"/>
+                  </w:checkBox>
+                </w:ffData>
+              </w:fldChar>
+            </w:r>
+            <w:r>
+              <w:rPr>
+                <w:rFonts w:ascii="Arial" w:hAnsi="Arial" w:cs="Arial"/>
+              </w:rPr>
+              <w:instrText xml:space="preserve"> FORMCHECKBOX </w:instrText>
+            </w:r>
+            <w:r>
+              <w:rPr>
+                <w:rFonts w:ascii="Arial" w:hAnsi="Arial" w:cs="Arial"/>
+              </w:rPr>
+            </w:r>
+            <w:r>
+              <w:rPr>
+                <w:rFonts w:ascii="Arial" w:hAnsi="Arial" w:cs="Arial"/>
+              </w:rPr>
+              <w:fldChar w:fldCharType="end"/>
+            </w:r>
+            <w:r>
+              <w:rPr>
+                <w:rFonts w:ascii="Arial" w:hAnsi="Arial" w:cs="Arial"/>
+              </w:rPr>
+              <w:t xml:space="preserve">  Concreto                                       </w:t>
+            </w:r>
+            <w:r>
+              <w:rPr>
+                <w:rFonts w:ascii="Arial" w:hAnsi="Arial" w:cs="Arial"/>
+              </w:rPr>
+              <w:fldChar w:fldCharType="begin">
+                <w:ffData>
+                  <w:name w:val="Casilla5"/>
+                  <w:enabled/>
+                  <w:calcOnExit w:val="0"/>
+                  <w:checkBox>
+                    <w:sizeAuto/>
+                    <w:default w:val="0"/>
+                  </w:checkBox>
+                </w:ffData>
+              </w:fldChar>
+            </w:r>
+            <w:r>
+              <w:rPr>
+                <w:rFonts w:ascii="Arial" w:hAnsi="Arial" w:cs="Arial"/>
+              </w:rPr>
+              <w:instrText xml:space="preserve"> FORMCHECKBOX </w:instrText>
+            </w:r>
+            <w:r>
+              <w:rPr>
+                <w:rFonts w:ascii="Arial" w:hAnsi="Arial" w:cs="Arial"/>
+              </w:rPr>
+            </w:r>
+            <w:r>
+              <w:rPr>
+                <w:rFonts w:ascii="Arial" w:hAnsi="Arial" w:cs="Arial"/>
+              </w:rPr>
+              <w:fldChar w:fldCharType="end"/>
+            </w:r>
+            <w:r>
+              <w:rPr>
+                <w:rFonts w:ascii="Arial" w:hAnsi="Arial" w:cs="Arial"/>
+              </w:rPr>
+              <w:t xml:space="preserve">   Abstracto</w:t>
+            </w:r>
+          </w:p>
+          <w:p>
+            <w:pPr>
+              <w:rPr>
+                <w:rFonts w:ascii="Arial" w:hAnsi="Arial" w:cs="Arial"/>
+              </w:rPr>
+            </w:pPr>
+          </w:p>
+        </w:tc>
+      </w:tr>
+      <w:tr>
+        <w:tblPrEx>
+          <w:tblCellMar>
+            <w:top w:w="0" w:type="dxa"/>
+            <w:bottom w:w="0" w:type="dxa"/>
+          </w:tblCellMar>
+        </w:tblPrEx>
+        <w:trPr>
+          <w:cantSplit/>
+          <w:tblCellSpacing w:w="20" w:type="dxa"/>
+          <w:jc w:val="center"/>
+        </w:trPr>
+        <w:tc>
+          <w:tcPr>
+            <w:tcW w:w="10075" w:type="dxa"/>
+            <w:gridSpan w:val="4"/>
+          </w:tcPr>
+          <w:p>
+            <w:pPr>
+              <w:rPr>
+                <w:rFonts w:ascii="Arial" w:hAnsi="Arial" w:cs="Arial"/>
+                <w:color w:val="000000"/>
+              </w:rPr>
+            </w:pPr>
+            <w:r>
+              <w:rPr>
+                <w:rFonts w:ascii="Arial" w:hAnsi="Arial" w:cs="Arial"/>
+                <w:b/>
+                <w:bCs/>
+              </w:rPr>
+              <w:t>Objetivo</w:t>
+            </w:r>
+            <w:r>
+              <w:rPr>
+                <w:rFonts w:ascii="Arial" w:hAnsi="Arial" w:cs="Arial"/>
+              </w:rPr>
+              <w:t xml:space="preserve">: </w:t>
+            </w:r>
+            <w:r>
+              <w:rPr>
+                <w:rFonts w:ascii="Arial" w:hAnsi="Arial" w:cs="Arial"/>
+                <w:color w:val="000000"/>
+              </w:rPr>
+              <w:t>Permitir modificar y consultar datos de un paciente</w:t>
+            </w:r>
+            <w:r>
+              <w:rPr>
+                <w:rFonts w:ascii="Arial" w:hAnsi="Arial" w:cs="Arial"/>
+                <w:color w:val="000000"/>
+              </w:rPr>
+              <w:t>.</w:t>
+            </w:r>
+          </w:p>
+          <w:p>
+            <w:pPr>
+              <w:rPr>
+                <w:rFonts w:ascii="Arial" w:hAnsi="Arial" w:cs="Arial"/>
+              </w:rPr>
+            </w:pPr>
+          </w:p>
+        </w:tc>
+      </w:tr>
+      <w:tr>
+        <w:tblPrEx>
+          <w:tblCellMar>
+            <w:top w:w="0" w:type="dxa"/>
+            <w:bottom w:w="0" w:type="dxa"/>
+          </w:tblCellMar>
+        </w:tblPrEx>
+        <w:trPr>
+          <w:cantSplit/>
+          <w:tblCellSpacing w:w="20" w:type="dxa"/>
+          <w:jc w:val="center"/>
+        </w:trPr>
+        <w:tc>
+          <w:tcPr>
+            <w:tcW w:w="10075" w:type="dxa"/>
+            <w:gridSpan w:val="4"/>
+          </w:tcPr>
+          <w:p>
+            <w:pPr>
+              <w:rPr>
+                <w:rFonts w:ascii="Arial" w:hAnsi="Arial" w:cs="Arial"/>
+              </w:rPr>
+            </w:pPr>
+            <w:r>
+              <w:rPr>
+                <w:rFonts w:ascii="Arial" w:hAnsi="Arial" w:cs="Arial"/>
+                <w:b/>
+                <w:bCs/>
+              </w:rPr>
+              <w:t>Descripción</w:t>
+            </w:r>
+            <w:r>
+              <w:rPr>
+                <w:rFonts w:ascii="Arial" w:hAnsi="Arial" w:cs="Arial"/>
+              </w:rPr>
+              <w:t xml:space="preserve">: </w:t>
+            </w:r>
+            <w:r>
+              <w:rPr>
+                <w:rFonts w:ascii="Arial" w:hAnsi="Arial" w:cs="Arial"/>
+              </w:rPr>
+              <w:t>El caso de uso comienza cuando un paciente registrado solicita modificar o consultar sus datos personales</w:t>
+            </w:r>
+            <w:r>
+              <w:rPr>
+                <w:rFonts w:ascii="Arial" w:hAnsi="Arial" w:cs="Arial"/>
+              </w:rPr>
+              <w:t>.</w:t>
+            </w:r>
+            <w:r>
+              <w:rPr>
+                <w:rFonts w:ascii="Arial" w:hAnsi="Arial" w:cs="Arial"/>
+              </w:rPr>
+              <w:t xml:space="preserve"> El responsable del área de derivación consulta los datos del paciente para modificar sus datos si es necesario. El caso de uso finaliza cuando el responsable confirma la modificación y consulta de los datos del paciente. </w:t>
+            </w:r>
+          </w:p>
+          <w:p>
+            <w:pPr>
+              <w:rPr>
+                <w:rFonts w:ascii="Arial" w:hAnsi="Arial" w:cs="Arial"/>
+              </w:rPr>
+            </w:pPr>
+          </w:p>
+        </w:tc>
+      </w:tr>
+      <w:tr>
+        <w:tblPrEx>
+          <w:tblCellMar>
+            <w:top w:w="0" w:type="dxa"/>
+            <w:bottom w:w="0" w:type="dxa"/>
+          </w:tblCellMar>
+        </w:tblPrEx>
+        <w:trPr>
+          <w:cantSplit/>
+          <w:tblCellSpacing w:w="20" w:type="dxa"/>
+          <w:jc w:val="center"/>
+        </w:trPr>
+        <w:tc>
+          <w:tcPr>
+            <w:tcW w:w="10075" w:type="dxa"/>
+            <w:gridSpan w:val="4"/>
+          </w:tcPr>
+          <w:p>
+            <w:pPr>
+              <w:pStyle w:val="Ttulo1"/>
+              <w:rPr>
+                <w:rFonts w:ascii="Arial" w:eastAsiaTheme="minorEastAsia" w:hAnsi="Arial" w:cs="Arial"/>
+                <w:color w:val="auto"/>
+                <w:sz w:val="22"/>
+                <w:szCs w:val="22"/>
+              </w:rPr>
+            </w:pPr>
+            <w:r>
+              <w:rPr>
+                <w:rFonts w:ascii="Arial" w:eastAsiaTheme="minorEastAsia" w:hAnsi="Arial" w:cs="Arial"/>
+                <w:color w:val="auto"/>
+                <w:sz w:val="22"/>
+                <w:szCs w:val="22"/>
+              </w:rPr>
+              <w:t>Observaciones: No aplica</w:t>
+            </w:r>
+          </w:p>
+        </w:tc>
+      </w:tr>
+      <w:tr>
+        <w:tblPrEx>
+          <w:tblCellMar>
+            <w:top w:w="0" w:type="dxa"/>
+            <w:bottom w:w="0" w:type="dxa"/>
+          </w:tblCellMar>
+        </w:tblPrEx>
+        <w:trPr>
+          <w:cantSplit/>
+          <w:tblCellSpacing w:w="20" w:type="dxa"/>
+          <w:jc w:val="center"/>
+        </w:trPr>
+        <w:tc>
+          <w:tcPr>
+            <w:tcW w:w="5017" w:type="dxa"/>
+            <w:gridSpan w:val="2"/>
+          </w:tcPr>
+          <w:p>
+            <w:pPr>
+              <w:pStyle w:val="Ttulo1"/>
+              <w:rPr>
+                <w:rFonts w:ascii="Arial" w:eastAsiaTheme="minorEastAsia" w:hAnsi="Arial" w:cs="Arial"/>
+                <w:color w:val="auto"/>
+                <w:sz w:val="22"/>
+                <w:szCs w:val="22"/>
+              </w:rPr>
+            </w:pPr>
+            <w:r>
+              <w:rPr>
+                <w:rFonts w:ascii="Arial" w:eastAsiaTheme="minorEastAsia" w:hAnsi="Arial" w:cs="Arial"/>
+                <w:color w:val="auto"/>
+                <w:sz w:val="22"/>
+                <w:szCs w:val="22"/>
+              </w:rPr>
+              <w:t>Autor: Barros, Maximiliano</w:t>
+            </w:r>
+          </w:p>
+        </w:tc>
+        <w:tc>
+          <w:tcPr>
+            <w:tcW w:w="5018" w:type="dxa"/>
+            <w:gridSpan w:val="2"/>
+          </w:tcPr>
+          <w:p>
+            <w:pPr>
+              <w:pStyle w:val="Ttulo1"/>
+              <w:rPr>
+                <w:rFonts w:ascii="Arial" w:eastAsiaTheme="minorEastAsia" w:hAnsi="Arial" w:cs="Arial"/>
+                <w:color w:val="auto"/>
+                <w:sz w:val="22"/>
+                <w:szCs w:val="22"/>
+              </w:rPr>
+            </w:pPr>
+            <w:r>
+              <w:rPr>
+                <w:rFonts w:ascii="Arial" w:eastAsiaTheme="minorEastAsia" w:hAnsi="Arial" w:cs="Arial"/>
+                <w:color w:val="auto"/>
+                <w:sz w:val="22"/>
+                <w:szCs w:val="22"/>
+              </w:rPr>
+              <w:t>Fecha Creación: 31/08/2013</w:t>
+            </w:r>
+          </w:p>
+        </w:tc>
+      </w:tr>
+      <w:tr>
+        <w:tblPrEx>
+          <w:tblCellMar>
+            <w:top w:w="0" w:type="dxa"/>
+            <w:bottom w:w="0" w:type="dxa"/>
+          </w:tblCellMar>
+        </w:tblPrEx>
+        <w:trPr>
+          <w:cantSplit/>
+          <w:tblCellSpacing w:w="20" w:type="dxa"/>
+          <w:jc w:val="center"/>
+        </w:trPr>
+        <w:tc>
+          <w:tcPr>
+            <w:tcW w:w="5017" w:type="dxa"/>
+            <w:gridSpan w:val="2"/>
+          </w:tcPr>
+          <w:p>
+            <w:pPr>
+              <w:pStyle w:val="Ttulo1"/>
+              <w:rPr>
+                <w:rFonts w:ascii="Arial" w:eastAsiaTheme="minorEastAsia" w:hAnsi="Arial" w:cs="Arial"/>
+                <w:color w:val="auto"/>
+                <w:sz w:val="22"/>
+                <w:szCs w:val="22"/>
+              </w:rPr>
+            </w:pPr>
+            <w:r>
+              <w:rPr>
+                <w:rFonts w:ascii="Arial" w:eastAsiaTheme="minorEastAsia" w:hAnsi="Arial" w:cs="Arial"/>
+                <w:color w:val="auto"/>
+                <w:sz w:val="22"/>
+                <w:szCs w:val="22"/>
+              </w:rPr>
+              <w:t xml:space="preserve">Autor Ultima Modificación: </w:t>
+            </w:r>
+            <w:r>
+              <w:rPr>
+                <w:rFonts w:ascii="Arial" w:eastAsiaTheme="minorEastAsia" w:hAnsi="Arial" w:cs="Arial"/>
+                <w:color w:val="auto"/>
+                <w:sz w:val="22"/>
+                <w:szCs w:val="22"/>
+              </w:rPr>
+              <w:t>López A., Ignacio</w:t>
+            </w:r>
+          </w:p>
+        </w:tc>
+        <w:tc>
+          <w:tcPr>
+            <w:tcW w:w="5018" w:type="dxa"/>
+            <w:gridSpan w:val="2"/>
+          </w:tcPr>
+          <w:p>
+            <w:pPr>
+              <w:pStyle w:val="Ttulo1"/>
+              <w:rPr>
+                <w:rFonts w:ascii="Arial" w:eastAsiaTheme="minorEastAsia" w:hAnsi="Arial" w:cs="Arial"/>
+                <w:color w:val="auto"/>
+                <w:sz w:val="22"/>
+                <w:szCs w:val="22"/>
+              </w:rPr>
+            </w:pPr>
+            <w:r>
+              <w:rPr>
+                <w:rFonts w:ascii="Arial" w:eastAsiaTheme="minorEastAsia" w:hAnsi="Arial" w:cs="Arial"/>
+                <w:color w:val="auto"/>
+                <w:sz w:val="22"/>
+                <w:szCs w:val="22"/>
+              </w:rPr>
+              <w:t>Fecha: Ultima Modificación: 31/08/2013</w:t>
+            </w:r>
+          </w:p>
+        </w:tc>
+      </w:tr>
+    </w:tbl>
+    <w:p>
+      <w:pPr>
+        <w:pStyle w:val="Encabezado"/>
+        <w:jc w:val="center"/>
+        <w:rPr>
+          <w:rFonts w:ascii="Arial" w:hAnsi="Arial" w:cs="Arial"/>
+          <w:b/>
+          <w:bCs/>
+          <w:color w:val="333399"/>
+        </w:rPr>
+      </w:pPr>
+    </w:p>
     <w:p>
       <w:pPr>
         <w:rPr>
@@ -11599,18 +14743,6 @@
     </w:p>
     <w:p>
       <w:pPr>
-        <w:rPr>
-          <w:rFonts w:asciiTheme="majorHAnsi" w:eastAsiaTheme="majorEastAsia" w:hAnsiTheme="majorHAnsi" w:cstheme="majorBidi"/>
-          <w:b/>
-          <w:bCs/>
-          <w:color w:val="4F81BD" w:themeColor="accent1"/>
-          <w:sz w:val="26"/>
-          <w:szCs w:val="26"/>
-        </w:rPr>
-      </w:pPr>
-    </w:p>
-    <w:p>
-      <w:pPr>
         <w:pStyle w:val="Ttulo2"/>
       </w:pPr>
       <w:r>
@@ -11700,7 +14832,6 @@
         <w:rPr>
           <w:rFonts w:ascii="Arial" w:hAnsi="Arial" w:cs="Arial"/>
         </w:rPr>
-        <w:lastRenderedPageBreak/>
         <w:t>Paciente: Se refiera a aquél que ha sido registrado en el banco de datos de pacientes para ser tratado en alguna práctica por los alumnos de la facultad.</w:t>
       </w:r>
     </w:p>
@@ -11816,7 +14947,7 @@
         <w:noProof/>
         <w:lang w:val="es-ES"/>
       </w:rPr>
-      <w:t>20</w:t>
+      <w:t>15</w:t>
     </w:r>
     <w:r>
       <w:rPr>
@@ -11838,7 +14969,7 @@
           <w:noProof/>
           <w:lang w:val="es-ES"/>
         </w:rPr>
-        <w:t>21</w:t>
+        <w:t>24</w:t>
       </w:r>
     </w:fldSimple>
   </w:p>
@@ -11936,7 +15067,7 @@
                         <a:blip r:embed="rId1">
                           <a:extLst>
                             <a:ext uri="{28A0092B-C50C-407E-A947-70E740481C1C}">
-                              <a14:useLocalDpi xmlns:a14="http://schemas.microsoft.com/office/drawing/2010/main" xmlns:wps="http://schemas.microsoft.com/office/word/2010/wordprocessingShape" xmlns:wpi="http://schemas.microsoft.com/office/word/2010/wordprocessingInk" xmlns:wpg="http://schemas.microsoft.com/office/word/2010/wordprocessingGroup" xmlns:w15="http://schemas.microsoft.com/office/word/2012/wordml" xmlns:w14="http://schemas.microsoft.com/office/word/2010/wordml" xmlns:w="http://schemas.openxmlformats.org/wordprocessingml/2006/main" xmlns:w10="urn:schemas-microsoft-com:office:word" xmlns:wp14="http://schemas.microsoft.com/office/word/2010/wordprocessingDrawing" xmlns:v="urn:schemas-microsoft-com:vml" xmlns:o="urn:schemas-microsoft-com:office:office" xmlns:mc="http://schemas.openxmlformats.org/markup-compatibility/2006" xmlns:wpc="http://schemas.microsoft.com/office/word/2010/wordprocessingCanvas" xmlns="" val="0"/>
+                              <a14:useLocalDpi xmlns="" xmlns:wpc="http://schemas.microsoft.com/office/word/2010/wordprocessingCanvas" xmlns:mc="http://schemas.openxmlformats.org/markup-compatibility/2006" xmlns:o="urn:schemas-microsoft-com:office:office" xmlns:v="urn:schemas-microsoft-com:vml" xmlns:wp14="http://schemas.microsoft.com/office/word/2010/wordprocessingDrawing" xmlns:w10="urn:schemas-microsoft-com:office:word" xmlns:w="http://schemas.openxmlformats.org/wordprocessingml/2006/main" xmlns:w14="http://schemas.microsoft.com/office/word/2010/wordml" xmlns:w15="http://schemas.microsoft.com/office/word/2012/wordml" xmlns:wpg="http://schemas.microsoft.com/office/word/2010/wordprocessingGroup" xmlns:wpi="http://schemas.microsoft.com/office/word/2010/wordprocessingInk" xmlns:wps="http://schemas.microsoft.com/office/word/2010/wordprocessingShape" xmlns:a14="http://schemas.microsoft.com/office/drawing/2010/main" val="0"/>
                             </a:ext>
                           </a:extLst>
                         </a:blip>

</xml_diff>

<commit_message>
Se agrego el modp al modelo de negocio y al modelo de requerimientos. Se hicieron trazos gruesos que faltaban de casos de uso de negocio.
</commit_message>
<xml_diff>
--- a/repository/S.A.P.O/Producto/Iteraciones/Iteracion_02/01_Documento_Negocio/Modelo de negocio.docx
+++ b/repository/S.A.P.O/Producto/Iteraciones/Iteracion_02/01_Documento_Negocio/Modelo de negocio.docx
@@ -117,7 +117,7 @@
                 <v:imagedata r:id="rId9" o:title=""/>
                 <w10:wrap type="tight"/>
               </v:shape>
-              <o:OLEObject Type="Embed" ProgID="PBrush" ShapeID="_x0000_s1033" DrawAspect="Content" ObjectID="_1440341144" r:id="rId10"/>
+              <o:OLEObject Type="Embed" ProgID="PBrush" ShapeID="_x0000_s1033" DrawAspect="Content" ObjectID="_1441530614" r:id="rId10"/>
             </w:pict>
           </w:r>
           <w:r>
@@ -1732,7 +1732,7 @@
             </w:rPr>
             <w:fldChar w:fldCharType="separate"/>
           </w:r>
-          <w:hyperlink w:anchor="_Toc366599316" w:history="1">
+          <w:hyperlink w:anchor="_Toc367786303" w:history="1">
             <w:r>
               <w:rPr>
                 <w:rStyle w:val="Hipervnculo"/>
@@ -1759,7 +1759,7 @@
                 <w:noProof/>
                 <w:webHidden/>
               </w:rPr>
-              <w:instrText xml:space="preserve"> PAGEREF _Toc366599316 \h </w:instrText>
+              <w:instrText xml:space="preserve"> PAGEREF _Toc367786303 \h </w:instrText>
             </w:r>
             <w:r>
               <w:rPr>
@@ -1801,7 +1801,7 @@
               <w:noProof/>
             </w:rPr>
           </w:pPr>
-          <w:hyperlink w:anchor="_Toc366599317" w:history="1">
+          <w:hyperlink w:anchor="_Toc367786304" w:history="1">
             <w:r>
               <w:rPr>
                 <w:rStyle w:val="Hipervnculo"/>
@@ -1828,7 +1828,7 @@
                 <w:noProof/>
                 <w:webHidden/>
               </w:rPr>
-              <w:instrText xml:space="preserve"> PAGEREF _Toc366599317 \h </w:instrText>
+              <w:instrText xml:space="preserve"> PAGEREF _Toc367786304 \h </w:instrText>
             </w:r>
             <w:r>
               <w:rPr>
@@ -1870,7 +1870,7 @@
               <w:noProof/>
             </w:rPr>
           </w:pPr>
-          <w:hyperlink w:anchor="_Toc366599318" w:history="1">
+          <w:hyperlink w:anchor="_Toc367786305" w:history="1">
             <w:r>
               <w:rPr>
                 <w:rStyle w:val="Hipervnculo"/>
@@ -1897,7 +1897,7 @@
                 <w:noProof/>
                 <w:webHidden/>
               </w:rPr>
-              <w:instrText xml:space="preserve"> PAGEREF _Toc366599318 \h </w:instrText>
+              <w:instrText xml:space="preserve"> PAGEREF _Toc367786305 \h </w:instrText>
             </w:r>
             <w:r>
               <w:rPr>
@@ -1939,7 +1939,7 @@
               <w:noProof/>
             </w:rPr>
           </w:pPr>
-          <w:hyperlink w:anchor="_Toc366599319" w:history="1">
+          <w:hyperlink w:anchor="_Toc367786306" w:history="1">
             <w:r>
               <w:rPr>
                 <w:rStyle w:val="Hipervnculo"/>
@@ -1966,7 +1966,7 @@
                 <w:noProof/>
                 <w:webHidden/>
               </w:rPr>
-              <w:instrText xml:space="preserve"> PAGEREF _Toc366599319 \h </w:instrText>
+              <w:instrText xml:space="preserve"> PAGEREF _Toc367786306 \h </w:instrText>
             </w:r>
             <w:r>
               <w:rPr>
@@ -2008,7 +2008,7 @@
               <w:noProof/>
             </w:rPr>
           </w:pPr>
-          <w:hyperlink w:anchor="_Toc366599320" w:history="1">
+          <w:hyperlink w:anchor="_Toc367786307" w:history="1">
             <w:r>
               <w:rPr>
                 <w:rStyle w:val="Hipervnculo"/>
@@ -2035,7 +2035,7 @@
                 <w:noProof/>
                 <w:webHidden/>
               </w:rPr>
-              <w:instrText xml:space="preserve"> PAGEREF _Toc366599320 \h </w:instrText>
+              <w:instrText xml:space="preserve"> PAGEREF _Toc367786307 \h </w:instrText>
             </w:r>
             <w:r>
               <w:rPr>
@@ -2077,7 +2077,7 @@
               <w:noProof/>
             </w:rPr>
           </w:pPr>
-          <w:hyperlink w:anchor="_Toc366599321" w:history="1">
+          <w:hyperlink w:anchor="_Toc367786308" w:history="1">
             <w:r>
               <w:rPr>
                 <w:rStyle w:val="Hipervnculo"/>
@@ -2104,7 +2104,7 @@
                 <w:noProof/>
                 <w:webHidden/>
               </w:rPr>
-              <w:instrText xml:space="preserve"> PAGEREF _Toc366599321 \h </w:instrText>
+              <w:instrText xml:space="preserve"> PAGEREF _Toc367786308 \h </w:instrText>
             </w:r>
             <w:r>
               <w:rPr>
@@ -2125,6 +2125,75 @@
                 <w:webHidden/>
               </w:rPr>
               <w:t>8</w:t>
+            </w:r>
+            <w:r>
+              <w:rPr>
+                <w:noProof/>
+                <w:webHidden/>
+              </w:rPr>
+              <w:fldChar w:fldCharType="end"/>
+            </w:r>
+          </w:hyperlink>
+        </w:p>
+        <w:p>
+          <w:pPr>
+            <w:pStyle w:val="TDC1"/>
+            <w:tabs>
+              <w:tab w:val="right" w:leader="dot" w:pos="8828"/>
+            </w:tabs>
+            <w:rPr>
+              <w:rFonts w:asciiTheme="minorHAnsi" w:hAnsiTheme="minorHAnsi"/>
+              <w:noProof/>
+            </w:rPr>
+          </w:pPr>
+          <w:hyperlink w:anchor="_Toc367786309" w:history="1">
+            <w:r>
+              <w:rPr>
+                <w:rStyle w:val="Hipervnculo"/>
+                <w:noProof/>
+              </w:rPr>
+              <w:t>Modelo de Objetos del Dominio del Problema</w:t>
+            </w:r>
+            <w:r>
+              <w:rPr>
+                <w:noProof/>
+                <w:webHidden/>
+              </w:rPr>
+              <w:tab/>
+            </w:r>
+            <w:r>
+              <w:rPr>
+                <w:noProof/>
+                <w:webHidden/>
+              </w:rPr>
+              <w:fldChar w:fldCharType="begin"/>
+            </w:r>
+            <w:r>
+              <w:rPr>
+                <w:noProof/>
+                <w:webHidden/>
+              </w:rPr>
+              <w:instrText xml:space="preserve"> PAGEREF _Toc367786309 \h </w:instrText>
+            </w:r>
+            <w:r>
+              <w:rPr>
+                <w:noProof/>
+                <w:webHidden/>
+              </w:rPr>
+            </w:r>
+            <w:r>
+              <w:rPr>
+                <w:noProof/>
+                <w:webHidden/>
+              </w:rPr>
+              <w:fldChar w:fldCharType="separate"/>
+            </w:r>
+            <w:r>
+              <w:rPr>
+                <w:noProof/>
+                <w:webHidden/>
+              </w:rPr>
+              <w:t>18</w:t>
             </w:r>
             <w:r>
               <w:rPr>
@@ -2184,7 +2253,7 @@
           <w:pPr>
             <w:pStyle w:val="Ttulo1"/>
           </w:pPr>
-          <w:bookmarkStart w:id="0" w:name="_Toc366599316"/>
+          <w:bookmarkStart w:id="0" w:name="_Toc367786303"/>
           <w:r>
             <w:lastRenderedPageBreak/>
             <w:t>Introducción</w:t>
@@ -2242,7 +2311,7 @@
           <w:pPr>
             <w:pStyle w:val="Ttulo1"/>
           </w:pPr>
-          <w:bookmarkStart w:id="1" w:name="_Toc366599317"/>
+          <w:bookmarkStart w:id="1" w:name="_Toc367786304"/>
           <w:r>
             <w:lastRenderedPageBreak/>
             <w:t>Modelo de Casos de Uso de Negocio</w:t>
@@ -2304,7 +2373,7 @@
           <w:pPr>
             <w:pStyle w:val="Ttulo1"/>
           </w:pPr>
-          <w:bookmarkStart w:id="2" w:name="_Toc366599318"/>
+          <w:bookmarkStart w:id="2" w:name="_Toc367786305"/>
           <w:r>
             <w:t xml:space="preserve">Listado de </w:t>
           </w:r>
@@ -4066,7 +4135,7 @@
           <w:pPr>
             <w:pStyle w:val="Ttulo1"/>
           </w:pPr>
-          <w:bookmarkStart w:id="3" w:name="_Toc366599319"/>
+          <w:bookmarkStart w:id="3" w:name="_Toc367786306"/>
           <w:r>
             <w:lastRenderedPageBreak/>
             <w:t>Actores</w:t>
@@ -4257,7 +4326,7 @@
           <w:pPr>
             <w:pStyle w:val="Ttulo1"/>
           </w:pPr>
-          <w:bookmarkStart w:id="4" w:name="_Toc366599320"/>
+          <w:bookmarkStart w:id="4" w:name="_Toc367786307"/>
           <w:r>
             <w:lastRenderedPageBreak/>
             <w:t>Diagrama de Casos de Uso de Negocio</w:t>
@@ -4364,7 +4433,7 @@
           <w:pPr>
             <w:pStyle w:val="Ttulo1"/>
           </w:pPr>
-          <w:bookmarkStart w:id="5" w:name="_Toc366599321"/>
+          <w:bookmarkStart w:id="5" w:name="_Toc367786308"/>
           <w:r>
             <w:lastRenderedPageBreak/>
             <w:t>Trazos Grueso de Casos de Uso de Negocio</w:t>
@@ -12526,14 +12595,12 @@
                 <w:rFonts w:ascii="Arial" w:hAnsi="Arial" w:cs="Arial"/>
                 <w:b/>
                 <w:bCs/>
-                <w:highlight w:val="yellow"/>
               </w:rPr>
               <w:t>Nombre del Use Case</w:t>
             </w:r>
             <w:r>
               <w:rPr>
                 <w:rFonts w:ascii="Arial" w:hAnsi="Arial" w:cs="Arial"/>
-                <w:highlight w:val="yellow"/>
               </w:rPr>
               <w:t xml:space="preserve">: </w:t>
             </w:r>
@@ -12541,7 +12608,6 @@
               <w:rPr>
                 <w:rFonts w:ascii="Arial" w:hAnsi="Arial" w:cs="Arial"/>
                 <w:color w:val="000000"/>
-                <w:highlight w:val="yellow"/>
               </w:rPr>
               <w:t>Gestionar Cátedras</w:t>
             </w:r>
@@ -12617,7 +12683,7 @@
               <w:rPr>
                 <w:rFonts w:ascii="Arial" w:hAnsi="Arial" w:cs="Arial"/>
               </w:rPr>
-              <w:t xml:space="preserve">: </w:t>
+              <w:t>: no aplica</w:t>
             </w:r>
           </w:p>
         </w:tc>
@@ -12834,6 +12900,12 @@
               </w:rPr>
               <w:t xml:space="preserve">: </w:t>
             </w:r>
+            <w:r>
+              <w:rPr>
+                <w:rFonts w:ascii="Arial" w:hAnsi="Arial" w:cs="Arial"/>
+              </w:rPr>
+              <w:t>El caso de uso comienza cuando el responsable académico de la facultad debe modificar la estructura de las cátedras ya sea creando una nueva o modificando alguna de las actuales. Entre las modificaciones podemos encontrar cambios de horarios, cambios curriculares, nuevos objetivos de enseñanza, etc.</w:t>
+            </w:r>
           </w:p>
         </w:tc>
       </w:tr>
@@ -12948,7 +13020,7 @@
                 <w:rFonts w:ascii="Arial" w:hAnsi="Arial" w:cs="Arial"/>
                 <w:b/>
               </w:rPr>
-              <w:t>García, Mauro</w:t>
+              <w:t>Biancato, Enzo</w:t>
             </w:r>
           </w:p>
         </w:tc>
@@ -12974,7 +13046,14 @@
                 <w:rFonts w:ascii="Arial" w:hAnsi="Arial" w:cs="Arial"/>
                 <w:b/>
               </w:rPr>
-              <w:t>09/09/2013</w:t>
+              <w:t>24</w:t>
+            </w:r>
+            <w:r>
+              <w:rPr>
+                <w:rFonts w:ascii="Arial" w:hAnsi="Arial" w:cs="Arial"/>
+                <w:b/>
+              </w:rPr>
+              <w:t>/09/2013</w:t>
             </w:r>
           </w:p>
         </w:tc>
@@ -13187,14 +13266,12 @@
                 <w:rFonts w:ascii="Arial" w:hAnsi="Arial" w:cs="Arial"/>
                 <w:b/>
                 <w:bCs/>
-                <w:highlight w:val="yellow"/>
               </w:rPr>
               <w:t>Nombre del Use Case</w:t>
             </w:r>
             <w:r>
               <w:rPr>
                 <w:rFonts w:ascii="Arial" w:hAnsi="Arial" w:cs="Arial"/>
-                <w:highlight w:val="yellow"/>
               </w:rPr>
               <w:t xml:space="preserve">: </w:t>
             </w:r>
@@ -13202,7 +13279,6 @@
               <w:rPr>
                 <w:rFonts w:ascii="Arial" w:eastAsia="Times New Roman" w:hAnsi="Arial" w:cs="Arial"/>
                 <w:color w:val="000000"/>
-                <w:highlight w:val="yellow"/>
               </w:rPr>
               <w:t>Gestionar Seguridad</w:t>
             </w:r>
@@ -13279,6 +13355,12 @@
                 <w:rFonts w:ascii="Arial" w:hAnsi="Arial" w:cs="Arial"/>
               </w:rPr>
               <w:t xml:space="preserve">: </w:t>
+            </w:r>
+            <w:r>
+              <w:rPr>
+                <w:rFonts w:ascii="Arial" w:hAnsi="Arial" w:cs="Arial"/>
+              </w:rPr>
+              <w:t>no  aplica</w:t>
             </w:r>
           </w:p>
         </w:tc>
@@ -13501,6 +13583,18 @@
               </w:rPr>
               <w:t xml:space="preserve">: </w:t>
             </w:r>
+            <w:r>
+              <w:rPr>
+                <w:rFonts w:ascii="Arial" w:hAnsi="Arial" w:cs="Arial"/>
+              </w:rPr>
+              <w:t xml:space="preserve">El caso de uso </w:t>
+            </w:r>
+            <w:r>
+              <w:rPr>
+                <w:rFonts w:ascii="Arial" w:hAnsi="Arial" w:cs="Arial"/>
+              </w:rPr>
+              <w:t>comienza cuando cierta información con requisitos de confidencialidad debe llegar a manos de terceros. Dentro de esta categoría de información se encuentran las historias clínicas de los pacientes que concurren a la facultad para ser atendidos por lo que dicha información debe ser accedida por alumnos en caso de que sean ellos los que se encarguen de la atención. Estas historias clínicas son archivadas en la facultad misma y los alumnos no pueden llevarse esta información fuera de los ámbitos de la facultad.</w:t>
+            </w:r>
           </w:p>
         </w:tc>
       </w:tr>
@@ -13615,7 +13709,7 @@
                 <w:rFonts w:ascii="Arial" w:hAnsi="Arial" w:cs="Arial"/>
                 <w:b/>
               </w:rPr>
-              <w:t>García, Mauro</w:t>
+              <w:t>Biancato, Enzo</w:t>
             </w:r>
           </w:p>
         </w:tc>
@@ -13641,7 +13735,14 @@
                 <w:rFonts w:ascii="Arial" w:hAnsi="Arial" w:cs="Arial"/>
                 <w:b/>
               </w:rPr>
-              <w:t>09/09/2013</w:t>
+              <w:t>24</w:t>
+            </w:r>
+            <w:r>
+              <w:rPr>
+                <w:rFonts w:ascii="Arial" w:hAnsi="Arial" w:cs="Arial"/>
+                <w:b/>
+              </w:rPr>
+              <w:t>/09/2013</w:t>
             </w:r>
           </w:p>
         </w:tc>
@@ -13824,14 +13925,12 @@
                 <w:rFonts w:ascii="Arial" w:hAnsi="Arial" w:cs="Arial"/>
                 <w:b/>
                 <w:bCs/>
-                <w:highlight w:val="yellow"/>
               </w:rPr>
               <w:t>Nombre del Use Case</w:t>
             </w:r>
             <w:r>
               <w:rPr>
                 <w:rFonts w:ascii="Arial" w:hAnsi="Arial" w:cs="Arial"/>
-                <w:highlight w:val="yellow"/>
               </w:rPr>
               <w:t xml:space="preserve">: </w:t>
             </w:r>
@@ -13839,7 +13938,6 @@
               <w:rPr>
                 <w:rFonts w:ascii="Arial" w:hAnsi="Arial" w:cs="Arial"/>
                 <w:color w:val="000000"/>
-                <w:highlight w:val="yellow"/>
               </w:rPr>
               <w:t>Gestionar Respaldo</w:t>
             </w:r>
@@ -13916,6 +14014,12 @@
                 <w:rFonts w:ascii="Arial" w:hAnsi="Arial" w:cs="Arial"/>
               </w:rPr>
               <w:t xml:space="preserve">: </w:t>
+            </w:r>
+            <w:r>
+              <w:rPr>
+                <w:rFonts w:ascii="Arial" w:hAnsi="Arial" w:cs="Arial"/>
+              </w:rPr>
+              <w:t>no aplica</w:t>
             </w:r>
           </w:p>
         </w:tc>
@@ -14138,6 +14242,12 @@
               </w:rPr>
               <w:t xml:space="preserve">: </w:t>
             </w:r>
+            <w:r>
+              <w:rPr>
+                <w:rFonts w:ascii="Arial" w:hAnsi="Arial" w:cs="Arial"/>
+              </w:rPr>
+              <w:t>El caso de uso comienza cuando la información crítica que se maneja dentro de la facultad debe ser respaldada para evitar pérdidas de la misma en casos fortuitos. La información se mantiene archivada en la facultad durante largos periodos de tiempo.</w:t>
+            </w:r>
           </w:p>
         </w:tc>
       </w:tr>
@@ -14252,7 +14362,7 @@
                 <w:rFonts w:ascii="Arial" w:hAnsi="Arial" w:cs="Arial"/>
                 <w:b/>
               </w:rPr>
-              <w:t>García, Mauro</w:t>
+              <w:t>Biancato, Enzo</w:t>
             </w:r>
           </w:p>
         </w:tc>
@@ -14278,45 +14388,19 @@
                 <w:rFonts w:ascii="Arial" w:hAnsi="Arial" w:cs="Arial"/>
                 <w:b/>
               </w:rPr>
-              <w:t>09/09/2013</w:t>
+              <w:t>24</w:t>
+            </w:r>
+            <w:r>
+              <w:rPr>
+                <w:rFonts w:ascii="Arial" w:hAnsi="Arial" w:cs="Arial"/>
+                <w:b/>
+              </w:rPr>
+              <w:t>/09/2013</w:t>
             </w:r>
           </w:p>
         </w:tc>
       </w:tr>
     </w:tbl>
-    <w:p>
-      <w:pPr>
-        <w:pStyle w:val="Encabezado"/>
-        <w:rPr>
-          <w:rFonts w:ascii="Arial" w:hAnsi="Arial" w:cs="Arial"/>
-          <w:b/>
-          <w:bCs/>
-          <w:color w:val="333399"/>
-        </w:rPr>
-      </w:pPr>
-    </w:p>
-    <w:p>
-      <w:pPr>
-        <w:pStyle w:val="Encabezado"/>
-        <w:rPr>
-          <w:rFonts w:ascii="Arial" w:hAnsi="Arial" w:cs="Arial"/>
-          <w:b/>
-          <w:bCs/>
-          <w:color w:val="333399"/>
-        </w:rPr>
-      </w:pPr>
-    </w:p>
-    <w:p>
-      <w:pPr>
-        <w:pStyle w:val="Encabezado"/>
-        <w:rPr>
-          <w:rFonts w:ascii="Arial" w:hAnsi="Arial" w:cs="Arial"/>
-          <w:b/>
-          <w:bCs/>
-          <w:color w:val="333399"/>
-        </w:rPr>
-      </w:pPr>
-    </w:p>
     <w:p>
       <w:pPr>
         <w:rPr>
@@ -14327,16 +14411,6 @@
           <w:highlight w:val="yellow"/>
         </w:rPr>
       </w:pPr>
-      <w:r>
-        <w:rPr>
-          <w:rFonts w:ascii="Arial" w:hAnsi="Arial" w:cs="Arial"/>
-          <w:b/>
-          <w:bCs/>
-          <w:color w:val="333399"/>
-          <w:highlight w:val="yellow"/>
-        </w:rPr>
-        <w:br w:type="page"/>
-      </w:r>
     </w:p>
     <w:p>
       <w:pPr>
@@ -14516,14 +14590,12 @@
                 <w:rFonts w:ascii="Arial" w:hAnsi="Arial" w:cs="Arial"/>
                 <w:b/>
                 <w:bCs/>
-                <w:highlight w:val="yellow"/>
               </w:rPr>
               <w:t>Nombre del Use Case</w:t>
             </w:r>
             <w:r>
               <w:rPr>
                 <w:rFonts w:ascii="Arial" w:hAnsi="Arial" w:cs="Arial"/>
-                <w:highlight w:val="yellow"/>
               </w:rPr>
               <w:t xml:space="preserve">: </w:t>
             </w:r>
@@ -14531,7 +14603,6 @@
               <w:rPr>
                 <w:rFonts w:ascii="Arial" w:hAnsi="Arial" w:cs="Arial"/>
                 <w:color w:val="000000"/>
-                <w:highlight w:val="yellow"/>
               </w:rPr>
               <w:t>Gestionar Estadísticas</w:t>
             </w:r>
@@ -14608,6 +14679,12 @@
                 <w:rFonts w:ascii="Arial" w:hAnsi="Arial" w:cs="Arial"/>
               </w:rPr>
               <w:t xml:space="preserve">: </w:t>
+            </w:r>
+            <w:r>
+              <w:rPr>
+                <w:rFonts w:ascii="Arial" w:hAnsi="Arial" w:cs="Arial"/>
+              </w:rPr>
+              <w:t>no aplica</w:t>
             </w:r>
           </w:p>
         </w:tc>
@@ -14824,6 +14901,30 @@
               </w:rPr>
               <w:t xml:space="preserve">: </w:t>
             </w:r>
+            <w:r>
+              <w:rPr>
+                <w:rFonts w:ascii="Arial" w:hAnsi="Arial" w:cs="Arial"/>
+              </w:rPr>
+              <w:t>El caso de uso comienza cuando se necesita contar con información resumida y representativa de las actividades que se llevan a cabo en la facultad</w:t>
+            </w:r>
+            <w:r>
+              <w:rPr>
+                <w:rFonts w:ascii="Arial" w:hAnsi="Arial" w:cs="Arial"/>
+              </w:rPr>
+              <w:t xml:space="preserve"> en relación a la atención de pacientes por parte de los alumnos</w:t>
+            </w:r>
+            <w:r>
+              <w:rPr>
+                <w:rFonts w:ascii="Arial" w:hAnsi="Arial" w:cs="Arial"/>
+              </w:rPr>
+              <w:t>. Para ello se analiza la información presente y a través de diferentes técnicas estadísticas se generan gráficos</w:t>
+            </w:r>
+            <w:r>
+              <w:rPr>
+                <w:rFonts w:ascii="Arial" w:hAnsi="Arial" w:cs="Arial"/>
+              </w:rPr>
+              <w:t xml:space="preserve"> e informes que brindan información valiosa.</w:t>
+            </w:r>
           </w:p>
         </w:tc>
       </w:tr>
@@ -14938,7 +15039,7 @@
                 <w:rFonts w:ascii="Arial" w:hAnsi="Arial" w:cs="Arial"/>
                 <w:b/>
               </w:rPr>
-              <w:t>García, Mauro</w:t>
+              <w:t>Biancato, Enzo</w:t>
             </w:r>
           </w:p>
         </w:tc>
@@ -14964,7 +15065,14 @@
                 <w:rFonts w:ascii="Arial" w:hAnsi="Arial" w:cs="Arial"/>
                 <w:b/>
               </w:rPr>
-              <w:t>09/09/2013</w:t>
+              <w:t>24</w:t>
+            </w:r>
+            <w:r>
+              <w:rPr>
+                <w:rFonts w:ascii="Arial" w:hAnsi="Arial" w:cs="Arial"/>
+                <w:b/>
+              </w:rPr>
+              <w:t>/09/2013</w:t>
             </w:r>
           </w:p>
         </w:tc>
@@ -14988,10 +15096,100 @@
           <w:rFonts w:ascii="Arial" w:hAnsi="Arial" w:cs="Arial"/>
         </w:rPr>
       </w:pPr>
+      <w:r>
+        <w:rPr>
+          <w:rFonts w:ascii="Arial" w:hAnsi="Arial" w:cs="Arial"/>
+        </w:rPr>
+        <w:br w:type="page"/>
+      </w:r>
+    </w:p>
+    <w:p>
+      <w:pPr>
+        <w:pStyle w:val="Ttulo1"/>
+      </w:pPr>
+      <w:bookmarkStart w:id="7" w:name="_Toc367786309"/>
+      <w:r>
+        <w:lastRenderedPageBreak/>
+        <w:t>Modelo de Objetos del Dominio del Problema</w:t>
+      </w:r>
+      <w:bookmarkEnd w:id="7"/>
+    </w:p>
+    <w:p>
+      <w:pPr>
+        <w:jc w:val="both"/>
+        <w:rPr>
+          <w:rFonts w:ascii="Arial" w:hAnsi="Arial" w:cs="Arial"/>
+        </w:rPr>
+      </w:pPr>
+      <w:r>
+        <w:rPr>
+          <w:rFonts w:ascii="Arial" w:hAnsi="Arial" w:cs="Arial"/>
+        </w:rPr>
+        <w:t xml:space="preserve">A continuación se expone el modelo de objetos del dominio del problema. Este diagrama representa una primera aproximación la cual se irá refinando a lo largo de los siguientes flujos de trabajo. </w:t>
+      </w:r>
+    </w:p>
+    <w:p>
+      <w:r>
+        <w:rPr>
+          <w:noProof/>
+        </w:rPr>
+        <w:drawing>
+          <wp:inline distT="0" distB="0" distL="0" distR="0">
+            <wp:extent cx="6055017" cy="5553777"/>
+            <wp:effectExtent l="19050" t="0" r="2883" b="0"/>
+            <wp:docPr id="2" name="Imagen 2" descr="C:\Users\Enzo\Desktop\MODP (Negocio).bmp"/>
+            <wp:cNvGraphicFramePr>
+              <a:graphicFrameLocks xmlns:a="http://schemas.openxmlformats.org/drawingml/2006/main" noChangeAspect="1"/>
+            </wp:cNvGraphicFramePr>
+            <a:graphic xmlns:a="http://schemas.openxmlformats.org/drawingml/2006/main">
+              <a:graphicData uri="http://schemas.openxmlformats.org/drawingml/2006/picture">
+                <pic:pic xmlns:pic="http://schemas.openxmlformats.org/drawingml/2006/picture">
+                  <pic:nvPicPr>
+                    <pic:cNvPr id="0" name="Picture 2" descr="C:\Users\Enzo\Desktop\MODP (Negocio).bmp"/>
+                    <pic:cNvPicPr>
+                      <a:picLocks noChangeAspect="1" noChangeArrowheads="1"/>
+                    </pic:cNvPicPr>
+                  </pic:nvPicPr>
+                  <pic:blipFill>
+                    <a:blip r:embed="rId12"/>
+                    <a:srcRect/>
+                    <a:stretch>
+                      <a:fillRect/>
+                    </a:stretch>
+                  </pic:blipFill>
+                  <pic:spPr bwMode="auto">
+                    <a:xfrm>
+                      <a:off x="0" y="0"/>
+                      <a:ext cx="6053286" cy="5552189"/>
+                    </a:xfrm>
+                    <a:prstGeom prst="rect">
+                      <a:avLst/>
+                    </a:prstGeom>
+                    <a:noFill/>
+                    <a:ln w="9525">
+                      <a:noFill/>
+                      <a:miter lim="800000"/>
+                      <a:headEnd/>
+                      <a:tailEnd/>
+                    </a:ln>
+                  </pic:spPr>
+                </pic:pic>
+              </a:graphicData>
+            </a:graphic>
+          </wp:inline>
+        </w:drawing>
+      </w:r>
+    </w:p>
+    <w:p>
+      <w:pPr>
+        <w:rPr>
+          <w:rFonts w:ascii="Arial" w:hAnsi="Arial" w:cs="Arial"/>
+        </w:rPr>
+      </w:pPr>
     </w:p>
     <w:sectPr>
-      <w:headerReference w:type="default" r:id="rId12"/>
-      <w:footerReference w:type="default" r:id="rId13"/>
+      <w:headerReference w:type="default" r:id="rId13"/>
+      <w:footerReference w:type="default" r:id="rId14"/>
       <w:pgSz w:w="12240" w:h="15840"/>
       <w:pgMar w:top="1417" w:right="1701" w:bottom="1417" w:left="1701" w:header="708" w:footer="708" w:gutter="0"/>
       <w:cols w:space="708"/>
@@ -15094,7 +15292,7 @@
         <w:noProof/>
         <w:lang w:val="es-ES"/>
       </w:rPr>
-      <w:t>3</w:t>
+      <w:t>18</w:t>
     </w:r>
     <w:r>
       <w:rPr>
@@ -15116,7 +15314,7 @@
           <w:noProof/>
           <w:lang w:val="es-ES"/>
         </w:rPr>
-        <w:t>17</w:t>
+        <w:t>18</w:t>
       </w:r>
     </w:fldSimple>
   </w:p>
@@ -15214,7 +15412,7 @@
                         <a:blip r:embed="rId1">
                           <a:extLst>
                             <a:ext uri="{28A0092B-C50C-407E-A947-70E740481C1C}">
-                              <a14:useLocalDpi xmlns:a14="http://schemas.microsoft.com/office/drawing/2010/main" xmlns:wps="http://schemas.microsoft.com/office/word/2010/wordprocessingShape" xmlns:wpi="http://schemas.microsoft.com/office/word/2010/wordprocessingInk" xmlns:wpg="http://schemas.microsoft.com/office/word/2010/wordprocessingGroup" xmlns:w15="http://schemas.microsoft.com/office/word/2012/wordml" xmlns:w14="http://schemas.microsoft.com/office/word/2010/wordml" xmlns:w="http://schemas.openxmlformats.org/wordprocessingml/2006/main" xmlns:w10="urn:schemas-microsoft-com:office:word" xmlns:wp14="http://schemas.microsoft.com/office/word/2010/wordprocessingDrawing" xmlns:v="urn:schemas-microsoft-com:vml" xmlns:o="urn:schemas-microsoft-com:office:office" xmlns:mc="http://schemas.openxmlformats.org/markup-compatibility/2006" xmlns:wpc="http://schemas.microsoft.com/office/word/2010/wordprocessingCanvas" xmlns="" val="0"/>
+                              <a14:useLocalDpi xmlns="" xmlns:wpc="http://schemas.microsoft.com/office/word/2010/wordprocessingCanvas" xmlns:mc="http://schemas.openxmlformats.org/markup-compatibility/2006" xmlns:o="urn:schemas-microsoft-com:office:office" xmlns:v="urn:schemas-microsoft-com:vml" xmlns:wp14="http://schemas.microsoft.com/office/word/2010/wordprocessingDrawing" xmlns:w10="urn:schemas-microsoft-com:office:word" xmlns:w="http://schemas.openxmlformats.org/wordprocessingml/2006/main" xmlns:w14="http://schemas.microsoft.com/office/word/2010/wordml" xmlns:w15="http://schemas.microsoft.com/office/word/2012/wordml" xmlns:wpg="http://schemas.microsoft.com/office/word/2010/wordprocessingGroup" xmlns:wpi="http://schemas.microsoft.com/office/word/2010/wordprocessingInk" xmlns:wps="http://schemas.microsoft.com/office/word/2010/wordprocessingShape" xmlns:a14="http://schemas.microsoft.com/office/drawing/2010/main" val="0"/>
                             </a:ext>
                           </a:extLst>
                         </a:blip>
@@ -19182,7 +19380,6 @@
     <w:name w:val="Título 1 Car"/>
     <w:basedOn w:val="Fuentedeprrafopredeter"/>
     <w:link w:val="Ttulo1"/>
-    <w:uiPriority w:val="9"/>
     <w:rsid w:val="003D4A9B"/>
     <w:rPr>
       <w:rFonts w:asciiTheme="majorHAnsi" w:eastAsiaTheme="majorEastAsia" w:hAnsiTheme="majorHAnsi" w:cstheme="majorBidi"/>
@@ -20075,7 +20272,7 @@
 </file>
 
 <file path=customXml/itemProps2.xml><?xml version="1.0" encoding="utf-8"?>
-<ds:datastoreItem xmlns:ds="http://schemas.openxmlformats.org/officeDocument/2006/customXml" ds:itemID="{C5300DB9-CE90-4D53-B1FE-269EAC644382}">
+<ds:datastoreItem xmlns:ds="http://schemas.openxmlformats.org/officeDocument/2006/customXml" ds:itemID="{94F373B2-98C0-4B5F-80B6-3F405776FC6E}">
   <ds:schemaRefs>
     <ds:schemaRef ds:uri="http://schemas.openxmlformats.org/officeDocument/2006/bibliography"/>
   </ds:schemaRefs>

</xml_diff>